<commit_message>
Mål omformuleret så de ikke ligner en feature liste. De er nu målbare.
</commit_message>
<xml_diff>
--- a/Analysedokumenter/Fog trælast.docx
+++ b/Analysedokumenter/Fog trælast.docx
@@ -1,6 +1,6 @@
 
 <file path=word/document.xml><?xml version="1.0" encoding="utf-8"?>
-<w:document xmlns:wpc="http://schemas.microsoft.com/office/word/2010/wordprocessingCanvas" xmlns:cx="http://schemas.microsoft.com/office/drawing/2014/chartex" xmlns:cx1="http://schemas.microsoft.com/office/drawing/2015/9/8/chartex" xmlns:cx2="http://schemas.microsoft.com/office/drawing/2015/10/21/chartex" xmlns:cx3="http://schemas.microsoft.com/office/drawing/2016/5/9/chartex" xmlns:cx4="http://schemas.microsoft.com/office/drawing/2016/5/10/chartex" xmlns:cx5="http://schemas.microsoft.com/office/drawing/2016/5/11/chartex" xmlns:cx6="http://schemas.microsoft.com/office/drawing/2016/5/12/chartex" xmlns:cx7="http://schemas.microsoft.com/office/drawing/2016/5/13/chartex" xmlns:cx8="http://schemas.microsoft.com/office/drawing/2016/5/14/chartex" xmlns:mc="http://schemas.openxmlformats.org/markup-compatibility/2006" xmlns:aink="http://schemas.microsoft.com/office/drawing/2016/ink" xmlns:am3d="http://schemas.microsoft.com/office/drawing/2017/model3d" xmlns:o="urn:schemas-microsoft-com:office:office" xmlns:r="http://schemas.openxmlformats.org/officeDocument/2006/relationships" xmlns:m="http://schemas.openxmlformats.org/officeDocument/2006/math" xmlns:v="urn:schemas-microsoft-com:vml" xmlns:wp14="http://schemas.microsoft.com/office/word/2010/wordprocessingDrawing" xmlns:wp="http://schemas.openxmlformats.org/drawingml/2006/wordprocessingDrawing" xmlns:w10="urn:schemas-microsoft-com:office:word" xmlns:w="http://schemas.openxmlformats.org/wordprocessingml/2006/main" xmlns:w14="http://schemas.microsoft.com/office/word/2010/wordml" xmlns:w15="http://schemas.microsoft.com/office/word/2012/wordml" xmlns:w16cid="http://schemas.microsoft.com/office/word/2016/wordml/cid" xmlns:w16se="http://schemas.microsoft.com/office/word/2015/wordml/symex" xmlns:wpg="http://schemas.microsoft.com/office/word/2010/wordprocessingGroup" xmlns:wpi="http://schemas.microsoft.com/office/word/2010/wordprocessingInk" xmlns:wne="http://schemas.microsoft.com/office/word/2006/wordml" xmlns:wps="http://schemas.microsoft.com/office/word/2010/wordprocessingShape" mc:Ignorable="w14 w15 w16se w16cid wp14">
+<w:document xmlns:ve="http://schemas.openxmlformats.org/markup-compatibility/2006" xmlns:o="urn:schemas-microsoft-com:office:office" xmlns:r="http://schemas.openxmlformats.org/officeDocument/2006/relationships" xmlns:m="http://schemas.openxmlformats.org/officeDocument/2006/math" xmlns:v="urn:schemas-microsoft-com:vml" xmlns:wp="http://schemas.openxmlformats.org/drawingml/2006/wordprocessingDrawing" xmlns:w10="urn:schemas-microsoft-com:office:word" xmlns:w="http://schemas.openxmlformats.org/wordprocessingml/2006/main" xmlns:wne="http://schemas.microsoft.com/office/word/2006/wordml">
   <w:body>
     <w:p>
       <w:pPr>
@@ -289,7 +289,7 @@
       <w:tblPr>
         <w:tblStyle w:val="Mediumgitter3-fremhvningsfarve1"/>
         <w:tblW w:w="0" w:type="auto"/>
-        <w:tblLook w:val="04A0" w:firstRow="1" w:lastRow="0" w:firstColumn="1" w:lastColumn="0" w:noHBand="0" w:noVBand="1"/>
+        <w:tblLook w:val="04A0"/>
       </w:tblPr>
       <w:tblGrid>
         <w:gridCol w:w="1629"/>
@@ -299,11 +299,11 @@
       </w:tblGrid>
       <w:tr>
         <w:trPr>
-          <w:cnfStyle w:val="100000000000" w:firstRow="1" w:lastRow="0" w:firstColumn="0" w:lastColumn="0" w:oddVBand="0" w:evenVBand="0" w:oddHBand="0" w:evenHBand="0" w:firstRowFirstColumn="0" w:firstRowLastColumn="0" w:lastRowFirstColumn="0" w:lastRowLastColumn="0"/>
+          <w:cnfStyle w:val="100000000000"/>
         </w:trPr>
         <w:tc>
           <w:tcPr>
-            <w:cnfStyle w:val="001000000000" w:firstRow="0" w:lastRow="0" w:firstColumn="1" w:lastColumn="0" w:oddVBand="0" w:evenVBand="0" w:oddHBand="0" w:evenHBand="0" w:firstRowFirstColumn="0" w:firstRowLastColumn="0" w:lastRowFirstColumn="0" w:lastRowLastColumn="0"/>
+            <w:cnfStyle w:val="001000000000"/>
             <w:tcW w:w="1629" w:type="dxa"/>
           </w:tcPr>
           <w:p>
@@ -340,7 +340,7 @@
           </w:tcPr>
           <w:p>
             <w:pPr>
-              <w:cnfStyle w:val="100000000000" w:firstRow="1" w:lastRow="0" w:firstColumn="0" w:lastColumn="0" w:oddVBand="0" w:evenVBand="0" w:oddHBand="0" w:evenHBand="0" w:firstRowFirstColumn="0" w:firstRowLastColumn="0" w:lastRowFirstColumn="0" w:lastRowLastColumn="0"/>
+              <w:cnfStyle w:val="100000000000"/>
               <w:rPr>
                 <w:rFonts w:ascii="Arial" w:hAnsi="Arial" w:cs="Arial"/>
               </w:rPr>
@@ -362,7 +362,7 @@
           </w:tcPr>
           <w:p>
             <w:pPr>
-              <w:cnfStyle w:val="100000000000" w:firstRow="1" w:lastRow="0" w:firstColumn="0" w:lastColumn="0" w:oddVBand="0" w:evenVBand="0" w:oddHBand="0" w:evenHBand="0" w:firstRowFirstColumn="0" w:firstRowLastColumn="0" w:lastRowFirstColumn="0" w:lastRowLastColumn="0"/>
+              <w:cnfStyle w:val="100000000000"/>
             </w:pPr>
             <w:r>
               <w:t>HØJ</w:t>
@@ -375,7 +375,7 @@
           </w:tcPr>
           <w:p>
             <w:pPr>
-              <w:cnfStyle w:val="100000000000" w:firstRow="1" w:lastRow="0" w:firstColumn="0" w:lastColumn="0" w:oddVBand="0" w:evenVBand="0" w:oddHBand="0" w:evenHBand="0" w:firstRowFirstColumn="0" w:firstRowLastColumn="0" w:lastRowFirstColumn="0" w:lastRowLastColumn="0"/>
+              <w:cnfStyle w:val="100000000000"/>
             </w:pPr>
             <w:r>
               <w:t>LAV</w:t>
@@ -385,11 +385,11 @@
       </w:tr>
       <w:tr>
         <w:trPr>
-          <w:cnfStyle w:val="000000100000" w:firstRow="0" w:lastRow="0" w:firstColumn="0" w:lastColumn="0" w:oddVBand="0" w:evenVBand="0" w:oddHBand="1" w:evenHBand="0" w:firstRowFirstColumn="0" w:firstRowLastColumn="0" w:lastRowFirstColumn="0" w:lastRowLastColumn="0"/>
+          <w:cnfStyle w:val="000000100000"/>
         </w:trPr>
         <w:tc>
           <w:tcPr>
-            <w:cnfStyle w:val="001000000000" w:firstRow="0" w:lastRow="0" w:firstColumn="1" w:lastColumn="0" w:oddVBand="0" w:evenVBand="0" w:oddHBand="0" w:evenHBand="0" w:firstRowFirstColumn="0" w:firstRowLastColumn="0" w:lastRowFirstColumn="0" w:lastRowLastColumn="0"/>
+            <w:cnfStyle w:val="001000000000"/>
             <w:tcW w:w="3259" w:type="dxa"/>
             <w:gridSpan w:val="2"/>
           </w:tcPr>
@@ -410,7 +410,7 @@
                 <w:ilvl w:val="0"/>
                 <w:numId w:val="1"/>
               </w:numPr>
-              <w:cnfStyle w:val="000000100000" w:firstRow="0" w:lastRow="0" w:firstColumn="0" w:lastColumn="0" w:oddVBand="0" w:evenVBand="0" w:oddHBand="1" w:evenHBand="0" w:firstRowFirstColumn="0" w:firstRowLastColumn="0" w:lastRowFirstColumn="0" w:lastRowLastColumn="0"/>
+              <w:cnfStyle w:val="000000100000"/>
             </w:pPr>
             <w:r>
               <w:t xml:space="preserve">Martin og øvrige </w:t>
@@ -426,7 +426,7 @@
           </w:p>
           <w:p>
             <w:pPr>
-              <w:cnfStyle w:val="000000100000" w:firstRow="0" w:lastRow="0" w:firstColumn="0" w:lastColumn="0" w:oddVBand="0" w:evenVBand="0" w:oddHBand="1" w:evenHBand="0" w:firstRowFirstColumn="0" w:firstRowLastColumn="0" w:lastRowFirstColumn="0" w:lastRowLastColumn="0"/>
+              <w:cnfStyle w:val="000000100000"/>
             </w:pPr>
           </w:p>
         </w:tc>
@@ -441,18 +441,37 @@
                 <w:ilvl w:val="0"/>
                 <w:numId w:val="1"/>
               </w:numPr>
-              <w:cnfStyle w:val="000000100000" w:firstRow="0" w:lastRow="0" w:firstColumn="0" w:lastColumn="0" w:oddVBand="0" w:evenVBand="0" w:oddHBand="1" w:evenHBand="0" w:firstRowFirstColumn="0" w:firstRowLastColumn="0" w:lastRowFirstColumn="0" w:lastRowLastColumn="0"/>
+              <w:cnfStyle w:val="000000100000"/>
             </w:pPr>
             <w:r>
               <w:t>Direktion</w:t>
             </w:r>
+          </w:p>
+          <w:p>
+            <w:pPr>
+              <w:pStyle w:val="Listeafsnit"/>
+              <w:numPr>
+                <w:ilvl w:val="0"/>
+                <w:numId w:val="1"/>
+              </w:numPr>
+              <w:cnfStyle w:val="000000100000"/>
+            </w:pPr>
+            <w:r>
+              <w:t>Kunder*</w:t>
+            </w:r>
+          </w:p>
+          <w:p>
+            <w:pPr>
+              <w:pStyle w:val="Listeafsnit"/>
+              <w:cnfStyle w:val="000000100000"/>
+            </w:pPr>
           </w:p>
         </w:tc>
       </w:tr>
       <w:tr>
         <w:tc>
           <w:tcPr>
-            <w:cnfStyle w:val="001000000000" w:firstRow="0" w:lastRow="0" w:firstColumn="1" w:lastColumn="0" w:oddVBand="0" w:evenVBand="0" w:oddHBand="0" w:evenHBand="0" w:firstRowFirstColumn="0" w:firstRowLastColumn="0" w:lastRowFirstColumn="0" w:lastRowLastColumn="0"/>
+            <w:cnfStyle w:val="001000000000"/>
             <w:tcW w:w="3259" w:type="dxa"/>
             <w:gridSpan w:val="2"/>
           </w:tcPr>
@@ -473,7 +492,7 @@
                 <w:ilvl w:val="0"/>
                 <w:numId w:val="1"/>
               </w:numPr>
-              <w:cnfStyle w:val="000000000000" w:firstRow="0" w:lastRow="0" w:firstColumn="0" w:lastColumn="0" w:oddVBand="0" w:evenVBand="0" w:oddHBand="0" w:evenHBand="0" w:firstRowFirstColumn="0" w:firstRowLastColumn="0" w:lastRowFirstColumn="0" w:lastRowLastColumn="0"/>
+              <w:cnfStyle w:val="000000000000"/>
             </w:pPr>
             <w:r>
               <w:t>Administration</w:t>
@@ -486,7 +505,7 @@
                 <w:ilvl w:val="0"/>
                 <w:numId w:val="1"/>
               </w:numPr>
-              <w:cnfStyle w:val="000000000000" w:firstRow="0" w:lastRow="0" w:firstColumn="0" w:lastColumn="0" w:oddVBand="0" w:evenVBand="0" w:oddHBand="0" w:evenHBand="0" w:firstRowFirstColumn="0" w:firstRowLastColumn="0" w:lastRowFirstColumn="0" w:lastRowLastColumn="0"/>
+              <w:cnfStyle w:val="000000000000"/>
             </w:pPr>
             <w:r>
               <w:t>Alm. medarbejdere i trælasten</w:t>
@@ -504,20 +523,7 @@
                 <w:ilvl w:val="0"/>
                 <w:numId w:val="1"/>
               </w:numPr>
-              <w:cnfStyle w:val="000000000000" w:firstRow="0" w:lastRow="0" w:firstColumn="0" w:lastColumn="0" w:oddVBand="0" w:evenVBand="0" w:oddHBand="0" w:evenHBand="0" w:firstRowFirstColumn="0" w:firstRowLastColumn="0" w:lastRowFirstColumn="0" w:lastRowLastColumn="0"/>
-            </w:pPr>
-            <w:r>
-              <w:t>Kunder*</w:t>
-            </w:r>
-          </w:p>
-          <w:p>
-            <w:pPr>
-              <w:pStyle w:val="Listeafsnit"/>
-              <w:numPr>
-                <w:ilvl w:val="0"/>
-                <w:numId w:val="1"/>
-              </w:numPr>
-              <w:cnfStyle w:val="000000000000" w:firstRow="0" w:lastRow="0" w:firstColumn="0" w:lastColumn="0" w:oddVBand="0" w:evenVBand="0" w:oddHBand="0" w:evenHBand="0" w:firstRowFirstColumn="0" w:firstRowLastColumn="0" w:lastRowFirstColumn="0" w:lastRowLastColumn="0"/>
+              <w:cnfStyle w:val="000000000000"/>
             </w:pPr>
             <w:r>
               <w:t>Aktionærer</w:t>
@@ -548,13 +554,43 @@
         <w:rPr>
           <w:sz w:val="20"/>
         </w:rPr>
-        <w:t xml:space="preserve"> fremtidige system. Dog har de umiddelbart lav medvirken</w:t>
+        <w:t xml:space="preserve"> fremtidige system. De </w:t>
       </w:r>
       <w:r>
         <w:rPr>
           <w:sz w:val="20"/>
         </w:rPr>
-        <w:t xml:space="preserve"> og indflydelse</w:t>
+        <w:t xml:space="preserve">har </w:t>
+      </w:r>
+      <w:r>
+        <w:rPr>
+          <w:sz w:val="20"/>
+        </w:rPr>
+        <w:t>lav medvirken</w:t>
+      </w:r>
+      <w:r>
+        <w:rPr>
+          <w:sz w:val="20"/>
+        </w:rPr>
+        <w:t xml:space="preserve"> men høj, </w:t>
+      </w:r>
+      <w:r>
+        <w:rPr>
+          <w:sz w:val="20"/>
+        </w:rPr>
+        <w:t xml:space="preserve">om end </w:t>
+      </w:r>
+      <w:r>
+        <w:rPr>
+          <w:sz w:val="20"/>
+        </w:rPr>
+        <w:t xml:space="preserve">indirekte, </w:t>
+      </w:r>
+      <w:r>
+        <w:rPr>
+          <w:sz w:val="20"/>
+        </w:rPr>
+        <w:t>indflydelse</w:t>
       </w:r>
       <w:r>
         <w:rPr>
@@ -610,7 +646,7 @@
       <w:tblPr>
         <w:tblStyle w:val="Mediumgitter3-fremhvningsfarve1"/>
         <w:tblW w:w="0" w:type="auto"/>
-        <w:tblLook w:val="04A0" w:firstRow="1" w:lastRow="0" w:firstColumn="1" w:lastColumn="0" w:noHBand="0" w:noVBand="1"/>
+        <w:tblLook w:val="04A0"/>
       </w:tblPr>
       <w:tblGrid>
         <w:gridCol w:w="1242"/>
@@ -619,11 +655,11 @@
       </w:tblGrid>
       <w:tr>
         <w:trPr>
-          <w:cnfStyle w:val="100000000000" w:firstRow="1" w:lastRow="0" w:firstColumn="0" w:lastColumn="0" w:oddVBand="0" w:evenVBand="0" w:oddHBand="0" w:evenHBand="0" w:firstRowFirstColumn="0" w:firstRowLastColumn="0" w:lastRowFirstColumn="0" w:lastRowLastColumn="0"/>
+          <w:cnfStyle w:val="100000000000"/>
         </w:trPr>
         <w:tc>
           <w:tcPr>
-            <w:cnfStyle w:val="001000000000" w:firstRow="0" w:lastRow="0" w:firstColumn="1" w:lastColumn="0" w:oddVBand="0" w:evenVBand="0" w:oddHBand="0" w:evenHBand="0" w:firstRowFirstColumn="0" w:firstRowLastColumn="0" w:lastRowFirstColumn="0" w:lastRowLastColumn="0"/>
+            <w:cnfStyle w:val="001000000000"/>
             <w:tcW w:w="1242" w:type="dxa"/>
           </w:tcPr>
           <w:p>
@@ -647,7 +683,7 @@
           </w:tcPr>
           <w:p>
             <w:pPr>
-              <w:cnfStyle w:val="100000000000" w:firstRow="1" w:lastRow="0" w:firstColumn="0" w:lastColumn="0" w:oddVBand="0" w:evenVBand="0" w:oddHBand="0" w:evenHBand="0" w:firstRowFirstColumn="0" w:firstRowLastColumn="0" w:lastRowFirstColumn="0" w:lastRowLastColumn="0"/>
+              <w:cnfStyle w:val="100000000000"/>
             </w:pPr>
             <w:r>
               <w:t>Positive</w:t>
@@ -660,7 +696,7 @@
           </w:tcPr>
           <w:p>
             <w:pPr>
-              <w:cnfStyle w:val="100000000000" w:firstRow="1" w:lastRow="0" w:firstColumn="0" w:lastColumn="0" w:oddVBand="0" w:evenVBand="0" w:oddHBand="0" w:evenHBand="0" w:firstRowFirstColumn="0" w:firstRowLastColumn="0" w:lastRowFirstColumn="0" w:lastRowLastColumn="0"/>
+              <w:cnfStyle w:val="100000000000"/>
             </w:pPr>
             <w:r>
               <w:t>Negative</w:t>
@@ -670,11 +706,11 @@
       </w:tr>
       <w:tr>
         <w:trPr>
-          <w:cnfStyle w:val="000000100000" w:firstRow="0" w:lastRow="0" w:firstColumn="0" w:lastColumn="0" w:oddVBand="0" w:evenVBand="0" w:oddHBand="1" w:evenHBand="0" w:firstRowFirstColumn="0" w:firstRowLastColumn="0" w:lastRowFirstColumn="0" w:lastRowLastColumn="0"/>
+          <w:cnfStyle w:val="000000100000"/>
         </w:trPr>
         <w:tc>
           <w:tcPr>
-            <w:cnfStyle w:val="001000000000" w:firstRow="0" w:lastRow="0" w:firstColumn="1" w:lastColumn="0" w:oddVBand="0" w:evenVBand="0" w:oddHBand="0" w:evenHBand="0" w:firstRowFirstColumn="0" w:firstRowLastColumn="0" w:lastRowFirstColumn="0" w:lastRowLastColumn="0"/>
+            <w:cnfStyle w:val="001000000000"/>
             <w:tcW w:w="1242" w:type="dxa"/>
           </w:tcPr>
           <w:p>
@@ -689,7 +725,7 @@
           </w:tcPr>
           <w:p>
             <w:pPr>
-              <w:cnfStyle w:val="000000100000" w:firstRow="0" w:lastRow="0" w:firstColumn="0" w:lastColumn="0" w:oddVBand="0" w:evenVBand="0" w:oddHBand="1" w:evenHBand="0" w:firstRowFirstColumn="0" w:firstRowLastColumn="0" w:lastRowFirstColumn="0" w:lastRowLastColumn="0"/>
+              <w:cnfStyle w:val="000000100000"/>
             </w:pPr>
             <w:proofErr w:type="spellStart"/>
             <w:r>
@@ -707,7 +743,7 @@
                 <w:ilvl w:val="0"/>
                 <w:numId w:val="1"/>
               </w:numPr>
-              <w:cnfStyle w:val="000000100000" w:firstRow="0" w:lastRow="0" w:firstColumn="0" w:lastColumn="0" w:oddVBand="0" w:evenVBand="0" w:oddHBand="1" w:evenHBand="0" w:firstRowFirstColumn="0" w:firstRowLastColumn="0" w:lastRowFirstColumn="0" w:lastRowLastColumn="0"/>
+              <w:cnfStyle w:val="000000100000"/>
             </w:pPr>
             <w:r>
               <w:t>Klar over at nuværende situation er sårbar.</w:t>
@@ -720,7 +756,7 @@
                 <w:ilvl w:val="0"/>
                 <w:numId w:val="1"/>
               </w:numPr>
-              <w:cnfStyle w:val="000000100000" w:firstRow="0" w:lastRow="0" w:firstColumn="0" w:lastColumn="0" w:oddVBand="0" w:evenVBand="0" w:oddHBand="1" w:evenHBand="0" w:firstRowFirstColumn="0" w:firstRowLastColumn="0" w:lastRowFirstColumn="0" w:lastRowLastColumn="0"/>
+              <w:cnfStyle w:val="000000100000"/>
             </w:pPr>
             <w:proofErr w:type="spellStart"/>
             <w:r>
@@ -744,20 +780,17 @@
                 <w:ilvl w:val="0"/>
                 <w:numId w:val="1"/>
               </w:numPr>
-              <w:cnfStyle w:val="000000100000" w:firstRow="0" w:lastRow="0" w:firstColumn="0" w:lastColumn="0" w:oddVBand="0" w:evenVBand="0" w:oddHBand="1" w:evenHBand="0" w:firstRowFirstColumn="0" w:firstRowLastColumn="0" w:lastRowFirstColumn="0" w:lastRowLastColumn="0"/>
+              <w:cnfStyle w:val="000000100000"/>
             </w:pPr>
             <w:r>
               <w:t xml:space="preserve">Carporte i bedre kvalitet end </w:t>
             </w:r>
             <w:proofErr w:type="spellStart"/>
             <w:r>
-              <w:t>Silvan</w:t>
+              <w:t>Silvan/Bauhaus</w:t>
             </w:r>
             <w:proofErr w:type="spellEnd"/>
             <w:r>
-              <w:t>/Bauhaus</w:t>
-            </w:r>
-            <w:r>
               <w:t xml:space="preserve"> og </w:t>
             </w:r>
             <w:proofErr w:type="spellStart"/>
@@ -771,12 +804,12 @@
           </w:p>
           <w:p>
             <w:pPr>
-              <w:cnfStyle w:val="000000100000" w:firstRow="0" w:lastRow="0" w:firstColumn="0" w:lastColumn="0" w:oddVBand="0" w:evenVBand="0" w:oddHBand="1" w:evenHBand="0" w:firstRowFirstColumn="0" w:firstRowLastColumn="0" w:lastRowFirstColumn="0" w:lastRowLastColumn="0"/>
-            </w:pPr>
-          </w:p>
-          <w:p>
-            <w:pPr>
-              <w:cnfStyle w:val="000000100000" w:firstRow="0" w:lastRow="0" w:firstColumn="0" w:lastColumn="0" w:oddVBand="0" w:evenVBand="0" w:oddHBand="1" w:evenHBand="0" w:firstRowFirstColumn="0" w:firstRowLastColumn="0" w:lastRowFirstColumn="0" w:lastRowLastColumn="0"/>
+              <w:cnfStyle w:val="000000100000"/>
+            </w:pPr>
+          </w:p>
+          <w:p>
+            <w:pPr>
+              <w:cnfStyle w:val="000000100000"/>
             </w:pPr>
           </w:p>
         </w:tc>
@@ -786,7 +819,7 @@
           </w:tcPr>
           <w:p>
             <w:pPr>
-              <w:cnfStyle w:val="000000100000" w:firstRow="0" w:lastRow="0" w:firstColumn="0" w:lastColumn="0" w:oddVBand="0" w:evenVBand="0" w:oddHBand="1" w:evenHBand="0" w:firstRowFirstColumn="0" w:firstRowLastColumn="0" w:lastRowFirstColumn="0" w:lastRowLastColumn="0"/>
+              <w:cnfStyle w:val="000000100000"/>
             </w:pPr>
             <w:proofErr w:type="spellStart"/>
             <w:r>
@@ -804,7 +837,7 @@
                 <w:ilvl w:val="0"/>
                 <w:numId w:val="1"/>
               </w:numPr>
-              <w:cnfStyle w:val="000000100000" w:firstRow="0" w:lastRow="0" w:firstColumn="0" w:lastColumn="0" w:oddVBand="0" w:evenVBand="0" w:oddHBand="1" w:evenHBand="0" w:firstRowFirstColumn="0" w:firstRowLastColumn="0" w:lastRowFirstColumn="0" w:lastRowLastColumn="0"/>
+              <w:cnfStyle w:val="000000100000"/>
             </w:pPr>
             <w:r>
               <w:t>En eller få medarbejdere kan betjene systemet.</w:t>
@@ -817,7 +850,7 @@
                 <w:ilvl w:val="0"/>
                 <w:numId w:val="1"/>
               </w:numPr>
-              <w:cnfStyle w:val="000000100000" w:firstRow="0" w:lastRow="0" w:firstColumn="0" w:lastColumn="0" w:oddVBand="0" w:evenVBand="0" w:oddHBand="1" w:evenHBand="0" w:firstRowFirstColumn="0" w:firstRowLastColumn="0" w:lastRowFirstColumn="0" w:lastRowLastColumn="0"/>
+              <w:cnfStyle w:val="000000100000"/>
             </w:pPr>
             <w:r>
               <w:t xml:space="preserve">Systemet er </w:t>
@@ -838,7 +871,7 @@
                 <w:ilvl w:val="0"/>
                 <w:numId w:val="1"/>
               </w:numPr>
-              <w:cnfStyle w:val="000000100000" w:firstRow="0" w:lastRow="0" w:firstColumn="0" w:lastColumn="0" w:oddVBand="0" w:evenVBand="0" w:oddHBand="1" w:evenHBand="0" w:firstRowFirstColumn="0" w:firstRowLastColumn="0" w:lastRowFirstColumn="0" w:lastRowLastColumn="0"/>
+              <w:cnfStyle w:val="000000100000"/>
             </w:pPr>
             <w:r>
               <w:t xml:space="preserve">Systemet er i 3 </w:t>
@@ -873,7 +906,7 @@
                 <w:ilvl w:val="0"/>
                 <w:numId w:val="1"/>
               </w:numPr>
-              <w:cnfStyle w:val="000000100000" w:firstRow="0" w:lastRow="0" w:firstColumn="0" w:lastColumn="0" w:oddVBand="0" w:evenVBand="0" w:oddHBand="1" w:evenHBand="0" w:firstRowFirstColumn="0" w:firstRowLastColumn="0" w:lastRowFirstColumn="0" w:lastRowLastColumn="0"/>
+              <w:cnfStyle w:val="000000100000"/>
             </w:pPr>
             <w:r>
               <w:t>Kunden oplever det evt. besværligt og ufuldstændigt</w:t>
@@ -887,7 +920,7 @@
           </w:p>
           <w:p>
             <w:pPr>
-              <w:cnfStyle w:val="000000100000" w:firstRow="0" w:lastRow="0" w:firstColumn="0" w:lastColumn="0" w:oddVBand="0" w:evenVBand="0" w:oddHBand="1" w:evenHBand="0" w:firstRowFirstColumn="0" w:firstRowLastColumn="0" w:lastRowFirstColumn="0" w:lastRowLastColumn="0"/>
+              <w:cnfStyle w:val="000000100000"/>
             </w:pPr>
           </w:p>
         </w:tc>
@@ -895,7 +928,7 @@
       <w:tr>
         <w:tc>
           <w:tcPr>
-            <w:cnfStyle w:val="001000000000" w:firstRow="0" w:lastRow="0" w:firstColumn="1" w:lastColumn="0" w:oddVBand="0" w:evenVBand="0" w:oddHBand="0" w:evenHBand="0" w:firstRowFirstColumn="0" w:firstRowLastColumn="0" w:lastRowFirstColumn="0" w:lastRowLastColumn="0"/>
+            <w:cnfStyle w:val="001000000000"/>
             <w:tcW w:w="1242" w:type="dxa"/>
           </w:tcPr>
           <w:p>
@@ -910,7 +943,7 @@
           </w:tcPr>
           <w:p>
             <w:pPr>
-              <w:cnfStyle w:val="000000000000" w:firstRow="0" w:lastRow="0" w:firstColumn="0" w:lastColumn="0" w:oddVBand="0" w:evenVBand="0" w:oddHBand="0" w:evenHBand="0" w:firstRowFirstColumn="0" w:firstRowLastColumn="0" w:lastRowFirstColumn="0" w:lastRowLastColumn="0"/>
+              <w:cnfStyle w:val="000000000000"/>
             </w:pPr>
             <w:proofErr w:type="spellStart"/>
             <w:r>
@@ -928,7 +961,7 @@
                 <w:ilvl w:val="0"/>
                 <w:numId w:val="1"/>
               </w:numPr>
-              <w:cnfStyle w:val="000000000000" w:firstRow="0" w:lastRow="0" w:firstColumn="0" w:lastColumn="0" w:oddVBand="0" w:evenVBand="0" w:oddHBand="0" w:evenHBand="0" w:firstRowFirstColumn="0" w:firstRowLastColumn="0" w:lastRowFirstColumn="0" w:lastRowLastColumn="0"/>
+              <w:cnfStyle w:val="000000000000"/>
             </w:pPr>
             <w:r>
               <w:t>Større salg som flg. af større brugervenlighed.</w:t>
@@ -941,7 +974,7 @@
                 <w:ilvl w:val="0"/>
                 <w:numId w:val="1"/>
               </w:numPr>
-              <w:cnfStyle w:val="000000000000" w:firstRow="0" w:lastRow="0" w:firstColumn="0" w:lastColumn="0" w:oddVBand="0" w:evenVBand="0" w:oddHBand="0" w:evenHBand="0" w:firstRowFirstColumn="0" w:firstRowLastColumn="0" w:lastRowFirstColumn="0" w:lastRowLastColumn="0"/>
+              <w:cnfStyle w:val="000000000000"/>
             </w:pPr>
             <w:r>
               <w:t>Ny/bedre løsning i websitet kan tiltrække flere kunder.</w:t>
@@ -954,7 +987,7 @@
                 <w:ilvl w:val="0"/>
                 <w:numId w:val="1"/>
               </w:numPr>
-              <w:cnfStyle w:val="000000000000" w:firstRow="0" w:lastRow="0" w:firstColumn="0" w:lastColumn="0" w:oddVBand="0" w:evenVBand="0" w:oddHBand="0" w:evenHBand="0" w:firstRowFirstColumn="0" w:firstRowLastColumn="0" w:lastRowFirstColumn="0" w:lastRowLastColumn="0"/>
+              <w:cnfStyle w:val="000000000000"/>
             </w:pPr>
             <w:r>
               <w:t xml:space="preserve">Bedre </w:t>
@@ -983,7 +1016,7 @@
                 <w:ilvl w:val="0"/>
                 <w:numId w:val="1"/>
               </w:numPr>
-              <w:cnfStyle w:val="000000000000" w:firstRow="0" w:lastRow="0" w:firstColumn="0" w:lastColumn="0" w:oddVBand="0" w:evenVBand="0" w:oddHBand="0" w:evenHBand="0" w:firstRowFirstColumn="0" w:firstRowLastColumn="0" w:lastRowFirstColumn="0" w:lastRowLastColumn="0"/>
+              <w:cnfStyle w:val="000000000000"/>
             </w:pPr>
             <w:r>
               <w:t>COTS system som kun kræver licens eller engangssum.</w:t>
@@ -991,7 +1024,7 @@
           </w:p>
           <w:p>
             <w:pPr>
-              <w:cnfStyle w:val="000000000000" w:firstRow="0" w:lastRow="0" w:firstColumn="0" w:lastColumn="0" w:oddVBand="0" w:evenVBand="0" w:oddHBand="0" w:evenHBand="0" w:firstRowFirstColumn="0" w:firstRowLastColumn="0" w:lastRowFirstColumn="0" w:lastRowLastColumn="0"/>
+              <w:cnfStyle w:val="000000000000"/>
             </w:pPr>
           </w:p>
         </w:tc>
@@ -1001,7 +1034,7 @@
           </w:tcPr>
           <w:p>
             <w:pPr>
-              <w:cnfStyle w:val="000000000000" w:firstRow="0" w:lastRow="0" w:firstColumn="0" w:lastColumn="0" w:oddVBand="0" w:evenVBand="0" w:oddHBand="0" w:evenHBand="0" w:firstRowFirstColumn="0" w:firstRowLastColumn="0" w:lastRowFirstColumn="0" w:lastRowLastColumn="0"/>
+              <w:cnfStyle w:val="000000000000"/>
             </w:pPr>
             <w:proofErr w:type="spellStart"/>
             <w:r>
@@ -1019,7 +1052,7 @@
                 <w:ilvl w:val="0"/>
                 <w:numId w:val="1"/>
               </w:numPr>
-              <w:cnfStyle w:val="000000000000" w:firstRow="0" w:lastRow="0" w:firstColumn="0" w:lastColumn="0" w:oddVBand="0" w:evenVBand="0" w:oddHBand="0" w:evenHBand="0" w:firstRowFirstColumn="0" w:firstRowLastColumn="0" w:lastRowFirstColumn="0" w:lastRowLastColumn="0"/>
+              <w:cnfStyle w:val="000000000000"/>
             </w:pPr>
             <w:r>
               <w:t>Konkurrenter udvikler tilsvarende eller bedre løsning hurtigere.</w:t>
@@ -1032,7 +1065,7 @@
                 <w:ilvl w:val="0"/>
                 <w:numId w:val="1"/>
               </w:numPr>
-              <w:cnfStyle w:val="000000000000" w:firstRow="0" w:lastRow="0" w:firstColumn="0" w:lastColumn="0" w:oddVBand="0" w:evenVBand="0" w:oddHBand="0" w:evenHBand="0" w:firstRowFirstColumn="0" w:firstRowLastColumn="0" w:lastRowFirstColumn="0" w:lastRowLastColumn="0"/>
+              <w:cnfStyle w:val="000000000000"/>
             </w:pPr>
             <w:r>
               <w:t>Kunder vender sig mod billige standardcarporte.</w:t>
@@ -1045,7 +1078,7 @@
                 <w:ilvl w:val="0"/>
                 <w:numId w:val="1"/>
               </w:numPr>
-              <w:cnfStyle w:val="000000000000" w:firstRow="0" w:lastRow="0" w:firstColumn="0" w:lastColumn="0" w:oddVBand="0" w:evenVBand="0" w:oddHBand="0" w:evenHBand="0" w:firstRowFirstColumn="0" w:firstRowLastColumn="0" w:lastRowFirstColumn="0" w:lastRowLastColumn="0"/>
+              <w:cnfStyle w:val="000000000000"/>
             </w:pPr>
             <w:r>
               <w:t>Budget byggemarkeder har flere butikker =&gt; mere tilgængelige.</w:t>
@@ -1058,21 +1091,16 @@
                 <w:ilvl w:val="0"/>
                 <w:numId w:val="1"/>
               </w:numPr>
-              <w:cnfStyle w:val="000000000000" w:firstRow="0" w:lastRow="0" w:firstColumn="0" w:lastColumn="0" w:oddVBand="0" w:evenVBand="0" w:oddHBand="0" w:evenHBand="0" w:firstRowFirstColumn="0" w:firstRowLastColumn="0" w:lastRowFirstColumn="0" w:lastRowLastColumn="0"/>
-            </w:pPr>
-            <w:proofErr w:type="gramStart"/>
-            <w:r>
-              <w:t>COTS system</w:t>
-            </w:r>
-            <w:proofErr w:type="gramEnd"/>
-            <w:r>
-              <w:t xml:space="preserve"> viser sig at have begrænsninger ift. krav som måtte opstå senere.</w:t>
-            </w:r>
-          </w:p>
-          <w:p>
-            <w:pPr>
-              <w:pStyle w:val="Listeafsnit"/>
-              <w:cnfStyle w:val="000000000000" w:firstRow="0" w:lastRow="0" w:firstColumn="0" w:lastColumn="0" w:oddVBand="0" w:evenVBand="0" w:oddHBand="0" w:evenHBand="0" w:firstRowFirstColumn="0" w:firstRowLastColumn="0" w:lastRowFirstColumn="0" w:lastRowLastColumn="0"/>
+              <w:cnfStyle w:val="000000000000"/>
+            </w:pPr>
+            <w:r>
+              <w:t>COTS system viser sig at have begrænsninger ift. krav som måtte opstå senere.</w:t>
+            </w:r>
+          </w:p>
+          <w:p>
+            <w:pPr>
+              <w:pStyle w:val="Listeafsnit"/>
+              <w:cnfStyle w:val="000000000000"/>
             </w:pPr>
           </w:p>
         </w:tc>
@@ -1094,7 +1122,7 @@
       <w:tblPr>
         <w:tblStyle w:val="Mediumgitter3-fremhvningsfarve2"/>
         <w:tblW w:w="0" w:type="auto"/>
-        <w:tblLook w:val="04A0" w:firstRow="1" w:lastRow="0" w:firstColumn="1" w:lastColumn="0" w:noHBand="0" w:noVBand="1"/>
+        <w:tblLook w:val="04A0"/>
       </w:tblPr>
       <w:tblGrid>
         <w:gridCol w:w="1242"/>
@@ -1103,11 +1131,11 @@
       </w:tblGrid>
       <w:tr>
         <w:trPr>
-          <w:cnfStyle w:val="100000000000" w:firstRow="1" w:lastRow="0" w:firstColumn="0" w:lastColumn="0" w:oddVBand="0" w:evenVBand="0" w:oddHBand="0" w:evenHBand="0" w:firstRowFirstColumn="0" w:firstRowLastColumn="0" w:lastRowFirstColumn="0" w:lastRowLastColumn="0"/>
+          <w:cnfStyle w:val="100000000000"/>
         </w:trPr>
         <w:tc>
           <w:tcPr>
-            <w:cnfStyle w:val="001000000000" w:firstRow="0" w:lastRow="0" w:firstColumn="1" w:lastColumn="0" w:oddVBand="0" w:evenVBand="0" w:oddHBand="0" w:evenHBand="0" w:firstRowFirstColumn="0" w:firstRowLastColumn="0" w:lastRowFirstColumn="0" w:lastRowLastColumn="0"/>
+            <w:cnfStyle w:val="001000000000"/>
             <w:tcW w:w="1242" w:type="dxa"/>
           </w:tcPr>
           <w:p>
@@ -1123,7 +1151,7 @@
           </w:tcPr>
           <w:p>
             <w:pPr>
-              <w:cnfStyle w:val="100000000000" w:firstRow="1" w:lastRow="0" w:firstColumn="0" w:lastColumn="0" w:oddVBand="0" w:evenVBand="0" w:oddHBand="0" w:evenHBand="0" w:firstRowFirstColumn="0" w:firstRowLastColumn="0" w:lastRowFirstColumn="0" w:lastRowLastColumn="0"/>
+              <w:cnfStyle w:val="100000000000"/>
             </w:pPr>
             <w:r>
               <w:t>Positive</w:t>
@@ -1136,7 +1164,7 @@
           </w:tcPr>
           <w:p>
             <w:pPr>
-              <w:cnfStyle w:val="100000000000" w:firstRow="1" w:lastRow="0" w:firstColumn="0" w:lastColumn="0" w:oddVBand="0" w:evenVBand="0" w:oddHBand="0" w:evenHBand="0" w:firstRowFirstColumn="0" w:firstRowLastColumn="0" w:lastRowFirstColumn="0" w:lastRowLastColumn="0"/>
+              <w:cnfStyle w:val="100000000000"/>
             </w:pPr>
             <w:r>
               <w:t>Negative</w:t>
@@ -1146,11 +1174,11 @@
       </w:tr>
       <w:tr>
         <w:trPr>
-          <w:cnfStyle w:val="000000100000" w:firstRow="0" w:lastRow="0" w:firstColumn="0" w:lastColumn="0" w:oddVBand="0" w:evenVBand="0" w:oddHBand="1" w:evenHBand="0" w:firstRowFirstColumn="0" w:firstRowLastColumn="0" w:lastRowFirstColumn="0" w:lastRowLastColumn="0"/>
+          <w:cnfStyle w:val="000000100000"/>
         </w:trPr>
         <w:tc>
           <w:tcPr>
-            <w:cnfStyle w:val="001000000000" w:firstRow="0" w:lastRow="0" w:firstColumn="1" w:lastColumn="0" w:oddVBand="0" w:evenVBand="0" w:oddHBand="0" w:evenHBand="0" w:firstRowFirstColumn="0" w:firstRowLastColumn="0" w:lastRowFirstColumn="0" w:lastRowLastColumn="0"/>
+            <w:cnfStyle w:val="001000000000"/>
             <w:tcW w:w="1242" w:type="dxa"/>
           </w:tcPr>
           <w:p>
@@ -1165,7 +1193,7 @@
           </w:tcPr>
           <w:p>
             <w:pPr>
-              <w:cnfStyle w:val="000000100000" w:firstRow="0" w:lastRow="0" w:firstColumn="0" w:lastColumn="0" w:oddVBand="0" w:evenVBand="0" w:oddHBand="1" w:evenHBand="0" w:firstRowFirstColumn="0" w:firstRowLastColumn="0" w:lastRowFirstColumn="0" w:lastRowLastColumn="0"/>
+              <w:cnfStyle w:val="000000100000"/>
             </w:pPr>
             <w:proofErr w:type="spellStart"/>
             <w:r>
@@ -1183,7 +1211,7 @@
                 <w:ilvl w:val="0"/>
                 <w:numId w:val="1"/>
               </w:numPr>
-              <w:cnfStyle w:val="000000100000" w:firstRow="0" w:lastRow="0" w:firstColumn="0" w:lastColumn="0" w:oddVBand="0" w:evenVBand="0" w:oddHBand="1" w:evenHBand="0" w:firstRowFirstColumn="0" w:firstRowLastColumn="0" w:lastRowFirstColumn="0" w:lastRowLastColumn="0"/>
+              <w:cnfStyle w:val="000000100000"/>
             </w:pPr>
             <w:r>
               <w:t xml:space="preserve">Dedikeret </w:t>
@@ -1204,7 +1232,7 @@
                 <w:ilvl w:val="0"/>
                 <w:numId w:val="1"/>
               </w:numPr>
-              <w:cnfStyle w:val="000000100000" w:firstRow="0" w:lastRow="0" w:firstColumn="0" w:lastColumn="0" w:oddVBand="0" w:evenVBand="0" w:oddHBand="1" w:evenHBand="0" w:firstRowFirstColumn="0" w:firstRowLastColumn="0" w:lastRowFirstColumn="0" w:lastRowLastColumn="0"/>
+              <w:cnfStyle w:val="000000100000"/>
             </w:pPr>
             <w:r>
               <w:t>Fog har tidligere fået udviklet et system, så de er klar over at der er en gevinst ved nyt system.</w:t>
@@ -1212,7 +1240,7 @@
           </w:p>
           <w:p>
             <w:pPr>
-              <w:cnfStyle w:val="000000100000" w:firstRow="0" w:lastRow="0" w:firstColumn="0" w:lastColumn="0" w:oddVBand="0" w:evenVBand="0" w:oddHBand="1" w:evenHBand="0" w:firstRowFirstColumn="0" w:firstRowLastColumn="0" w:lastRowFirstColumn="0" w:lastRowLastColumn="0"/>
+              <w:cnfStyle w:val="000000100000"/>
             </w:pPr>
           </w:p>
         </w:tc>
@@ -1222,7 +1250,7 @@
           </w:tcPr>
           <w:p>
             <w:pPr>
-              <w:cnfStyle w:val="000000100000" w:firstRow="0" w:lastRow="0" w:firstColumn="0" w:lastColumn="0" w:oddVBand="0" w:evenVBand="0" w:oddHBand="1" w:evenHBand="0" w:firstRowFirstColumn="0" w:firstRowLastColumn="0" w:lastRowFirstColumn="0" w:lastRowLastColumn="0"/>
+              <w:cnfStyle w:val="000000100000"/>
             </w:pPr>
             <w:proofErr w:type="spellStart"/>
             <w:r>
@@ -1240,7 +1268,7 @@
                 <w:ilvl w:val="0"/>
                 <w:numId w:val="1"/>
               </w:numPr>
-              <w:cnfStyle w:val="000000100000" w:firstRow="0" w:lastRow="0" w:firstColumn="0" w:lastColumn="0" w:oddVBand="0" w:evenVBand="0" w:oddHBand="1" w:evenHBand="0" w:firstRowFirstColumn="0" w:firstRowLastColumn="0" w:lastRowFirstColumn="0" w:lastRowLastColumn="0"/>
+              <w:cnfStyle w:val="000000100000"/>
             </w:pPr>
             <w:r>
               <w:t xml:space="preserve">Konflikt: </w:t>
@@ -1256,7 +1284,7 @@
                 <w:ilvl w:val="0"/>
                 <w:numId w:val="1"/>
               </w:numPr>
-              <w:cnfStyle w:val="000000100000" w:firstRow="0" w:lastRow="0" w:firstColumn="0" w:lastColumn="0" w:oddVBand="0" w:evenVBand="0" w:oddHBand="1" w:evenHBand="0" w:firstRowFirstColumn="0" w:firstRowLastColumn="0" w:lastRowFirstColumn="0" w:lastRowLastColumn="0"/>
+              <w:cnfStyle w:val="000000100000"/>
             </w:pPr>
             <w:r>
               <w:t>Der er skitseret en række udfordringer, f.eks. opdatering af varenumre, priser og tilføjelser af flere varer, men kun ytret 2 konkrete krav.</w:t>
@@ -1269,7 +1297,7 @@
                 <w:ilvl w:val="0"/>
                 <w:numId w:val="1"/>
               </w:numPr>
-              <w:cnfStyle w:val="000000100000" w:firstRow="0" w:lastRow="0" w:firstColumn="0" w:lastColumn="0" w:oddVBand="0" w:evenVBand="0" w:oddHBand="1" w:evenHBand="0" w:firstRowFirstColumn="0" w:firstRowLastColumn="0" w:lastRowFirstColumn="0" w:lastRowLastColumn="0"/>
+              <w:cnfStyle w:val="000000100000"/>
             </w:pPr>
             <w:r>
               <w:t>Der er kun foretaget interview af 1 person, så uklart hvordan resten af organisationen forholder sig.</w:t>
@@ -1282,7 +1310,7 @@
                 <w:ilvl w:val="0"/>
                 <w:numId w:val="1"/>
               </w:numPr>
-              <w:cnfStyle w:val="000000100000" w:firstRow="0" w:lastRow="0" w:firstColumn="0" w:lastColumn="0" w:oddVBand="0" w:evenVBand="0" w:oddHBand="1" w:evenHBand="0" w:firstRowFirstColumn="0" w:firstRowLastColumn="0" w:lastRowFirstColumn="0" w:lastRowLastColumn="0"/>
+              <w:cnfStyle w:val="000000100000"/>
             </w:pPr>
             <w:r>
               <w:t>Et tidligere projekt er skrinlagt, er man urealistisk i sine mål?</w:t>
@@ -1293,7 +1321,7 @@
           </w:p>
           <w:p>
             <w:pPr>
-              <w:cnfStyle w:val="000000100000" w:firstRow="0" w:lastRow="0" w:firstColumn="0" w:lastColumn="0" w:oddVBand="0" w:evenVBand="0" w:oddHBand="1" w:evenHBand="0" w:firstRowFirstColumn="0" w:firstRowLastColumn="0" w:lastRowFirstColumn="0" w:lastRowLastColumn="0"/>
+              <w:cnfStyle w:val="000000100000"/>
             </w:pPr>
           </w:p>
         </w:tc>
@@ -1301,7 +1329,7 @@
       <w:tr>
         <w:tc>
           <w:tcPr>
-            <w:cnfStyle w:val="001000000000" w:firstRow="0" w:lastRow="0" w:firstColumn="1" w:lastColumn="0" w:oddVBand="0" w:evenVBand="0" w:oddHBand="0" w:evenHBand="0" w:firstRowFirstColumn="0" w:firstRowLastColumn="0" w:lastRowFirstColumn="0" w:lastRowLastColumn="0"/>
+            <w:cnfStyle w:val="001000000000"/>
             <w:tcW w:w="1242" w:type="dxa"/>
           </w:tcPr>
           <w:p>
@@ -1316,7 +1344,7 @@
           </w:tcPr>
           <w:p>
             <w:pPr>
-              <w:cnfStyle w:val="000000000000" w:firstRow="0" w:lastRow="0" w:firstColumn="0" w:lastColumn="0" w:oddVBand="0" w:evenVBand="0" w:oddHBand="0" w:evenHBand="0" w:firstRowFirstColumn="0" w:firstRowLastColumn="0" w:lastRowFirstColumn="0" w:lastRowLastColumn="0"/>
+              <w:cnfStyle w:val="000000000000"/>
             </w:pPr>
             <w:proofErr w:type="spellStart"/>
             <w:r>
@@ -1334,7 +1362,7 @@
                 <w:ilvl w:val="0"/>
                 <w:numId w:val="1"/>
               </w:numPr>
-              <w:cnfStyle w:val="000000000000" w:firstRow="0" w:lastRow="0" w:firstColumn="0" w:lastColumn="0" w:oddVBand="0" w:evenVBand="0" w:oddHBand="0" w:evenHBand="0" w:firstRowFirstColumn="0" w:firstRowLastColumn="0" w:lastRowFirstColumn="0" w:lastRowLastColumn="0"/>
+              <w:cnfStyle w:val="000000000000"/>
             </w:pPr>
             <w:r>
               <w:t>COTS ERP-system kan evt. indfri krav hurtigt, ved få justeringer/tilføjelser?</w:t>
@@ -1342,7 +1370,7 @@
           </w:p>
           <w:p>
             <w:pPr>
-              <w:cnfStyle w:val="000000000000" w:firstRow="0" w:lastRow="0" w:firstColumn="0" w:lastColumn="0" w:oddVBand="0" w:evenVBand="0" w:oddHBand="0" w:evenHBand="0" w:firstRowFirstColumn="0" w:firstRowLastColumn="0" w:lastRowFirstColumn="0" w:lastRowLastColumn="0"/>
+              <w:cnfStyle w:val="000000000000"/>
             </w:pPr>
           </w:p>
         </w:tc>
@@ -1352,7 +1380,7 @@
           </w:tcPr>
           <w:p>
             <w:pPr>
-              <w:cnfStyle w:val="000000000000" w:firstRow="0" w:lastRow="0" w:firstColumn="0" w:lastColumn="0" w:oddVBand="0" w:evenVBand="0" w:oddHBand="0" w:evenHBand="0" w:firstRowFirstColumn="0" w:firstRowLastColumn="0" w:lastRowFirstColumn="0" w:lastRowLastColumn="0"/>
+              <w:cnfStyle w:val="000000000000"/>
             </w:pPr>
             <w:proofErr w:type="spellStart"/>
             <w:r>
@@ -1370,7 +1398,7 @@
                 <w:ilvl w:val="0"/>
                 <w:numId w:val="1"/>
               </w:numPr>
-              <w:cnfStyle w:val="000000000000" w:firstRow="0" w:lastRow="0" w:firstColumn="0" w:lastColumn="0" w:oddVBand="0" w:evenVBand="0" w:oddHBand="0" w:evenHBand="0" w:firstRowFirstColumn="0" w:firstRowLastColumn="0" w:lastRowFirstColumn="0" w:lastRowLastColumn="0"/>
+              <w:cnfStyle w:val="000000000000"/>
             </w:pPr>
             <w:r>
               <w:t>ERP system er måske over målet/for indviklet til at medarbejderne gider bruge det.</w:t>
@@ -1383,7 +1411,7 @@
                 <w:ilvl w:val="0"/>
                 <w:numId w:val="1"/>
               </w:numPr>
-              <w:cnfStyle w:val="000000000000" w:firstRow="0" w:lastRow="0" w:firstColumn="0" w:lastColumn="0" w:oddVBand="0" w:evenVBand="0" w:oddHBand="0" w:evenHBand="0" w:firstRowFirstColumn="0" w:firstRowLastColumn="0" w:lastRowFirstColumn="0" w:lastRowLastColumn="0"/>
+              <w:cnfStyle w:val="000000000000"/>
             </w:pPr>
             <w:r>
               <w:t>Modvillighed blandt medarbejdere kan skabe splid og skade virksomheden.</w:t>
@@ -1396,7 +1424,7 @@
                 <w:ilvl w:val="0"/>
                 <w:numId w:val="1"/>
               </w:numPr>
-              <w:cnfStyle w:val="000000000000" w:firstRow="0" w:lastRow="0" w:firstColumn="0" w:lastColumn="0" w:oddVBand="0" w:evenVBand="0" w:oddHBand="0" w:evenHBand="0" w:firstRowFirstColumn="0" w:firstRowLastColumn="0" w:lastRowFirstColumn="0" w:lastRowLastColumn="0"/>
+              <w:cnfStyle w:val="000000000000"/>
             </w:pPr>
             <w:r>
               <w:t>M</w:t>
@@ -1418,7 +1446,7 @@
                 <w:ilvl w:val="0"/>
                 <w:numId w:val="1"/>
               </w:numPr>
-              <w:cnfStyle w:val="000000000000" w:firstRow="0" w:lastRow="0" w:firstColumn="0" w:lastColumn="0" w:oddVBand="0" w:evenVBand="0" w:oddHBand="0" w:evenHBand="0" w:firstRowFirstColumn="0" w:firstRowLastColumn="0" w:lastRowFirstColumn="0" w:lastRowLastColumn="0"/>
+              <w:cnfStyle w:val="000000000000"/>
             </w:pPr>
             <w:r>
               <w:t>Klimaforandringer medfører ændringer i byggeregulativer som fordrer konstruktionsændringer i carporte.</w:t>
@@ -1426,7 +1454,20 @@
           </w:p>
           <w:p>
             <w:pPr>
-              <w:cnfStyle w:val="000000000000" w:firstRow="0" w:lastRow="0" w:firstColumn="0" w:lastColumn="0" w:oddVBand="0" w:evenVBand="0" w:oddHBand="0" w:evenHBand="0" w:firstRowFirstColumn="0" w:firstRowLastColumn="0" w:lastRowFirstColumn="0" w:lastRowLastColumn="0"/>
+              <w:pStyle w:val="Listeafsnit"/>
+              <w:numPr>
+                <w:ilvl w:val="0"/>
+                <w:numId w:val="1"/>
+              </w:numPr>
+              <w:cnfStyle w:val="000000000000"/>
+            </w:pPr>
+            <w:r>
+              <w:t>Har vi egne biler i fremtiden?</w:t>
+            </w:r>
+          </w:p>
+          <w:p>
+            <w:pPr>
+              <w:cnfStyle w:val="000000000000"/>
             </w:pPr>
           </w:p>
         </w:tc>
@@ -1437,7 +1478,7 @@
       <w:tblPr>
         <w:tblStyle w:val="Mediumgitter3-fremhvningsfarve3"/>
         <w:tblW w:w="0" w:type="auto"/>
-        <w:tblLook w:val="04A0" w:firstRow="1" w:lastRow="0" w:firstColumn="1" w:lastColumn="0" w:noHBand="0" w:noVBand="1"/>
+        <w:tblLook w:val="04A0"/>
       </w:tblPr>
       <w:tblGrid>
         <w:gridCol w:w="1273"/>
@@ -1446,11 +1487,11 @@
       </w:tblGrid>
       <w:tr>
         <w:trPr>
-          <w:cnfStyle w:val="100000000000" w:firstRow="1" w:lastRow="0" w:firstColumn="0" w:lastColumn="0" w:oddVBand="0" w:evenVBand="0" w:oddHBand="0" w:evenHBand="0" w:firstRowFirstColumn="0" w:firstRowLastColumn="0" w:lastRowFirstColumn="0" w:lastRowLastColumn="0"/>
+          <w:cnfStyle w:val="100000000000"/>
         </w:trPr>
         <w:tc>
           <w:tcPr>
-            <w:cnfStyle w:val="001000000000" w:firstRow="0" w:lastRow="0" w:firstColumn="1" w:lastColumn="0" w:oddVBand="0" w:evenVBand="0" w:oddHBand="0" w:evenHBand="0" w:firstRowFirstColumn="0" w:firstRowLastColumn="0" w:lastRowFirstColumn="0" w:lastRowLastColumn="0"/>
+            <w:cnfStyle w:val="001000000000"/>
             <w:tcW w:w="1273" w:type="dxa"/>
           </w:tcPr>
           <w:p>
@@ -1476,7 +1517,7 @@
           </w:tcPr>
           <w:p>
             <w:pPr>
-              <w:cnfStyle w:val="100000000000" w:firstRow="1" w:lastRow="0" w:firstColumn="0" w:lastColumn="0" w:oddVBand="0" w:evenVBand="0" w:oddHBand="0" w:evenHBand="0" w:firstRowFirstColumn="0" w:firstRowLastColumn="0" w:lastRowFirstColumn="0" w:lastRowLastColumn="0"/>
+              <w:cnfStyle w:val="100000000000"/>
             </w:pPr>
             <w:r>
               <w:t>Positive</w:t>
@@ -1489,7 +1530,7 @@
           </w:tcPr>
           <w:p>
             <w:pPr>
-              <w:cnfStyle w:val="100000000000" w:firstRow="1" w:lastRow="0" w:firstColumn="0" w:lastColumn="0" w:oddVBand="0" w:evenVBand="0" w:oddHBand="0" w:evenHBand="0" w:firstRowFirstColumn="0" w:firstRowLastColumn="0" w:lastRowFirstColumn="0" w:lastRowLastColumn="0"/>
+              <w:cnfStyle w:val="100000000000"/>
             </w:pPr>
             <w:r>
               <w:t>Negative</w:t>
@@ -1499,11 +1540,11 @@
       </w:tr>
       <w:tr>
         <w:trPr>
-          <w:cnfStyle w:val="000000100000" w:firstRow="0" w:lastRow="0" w:firstColumn="0" w:lastColumn="0" w:oddVBand="0" w:evenVBand="0" w:oddHBand="1" w:evenHBand="0" w:firstRowFirstColumn="0" w:firstRowLastColumn="0" w:lastRowFirstColumn="0" w:lastRowLastColumn="0"/>
+          <w:cnfStyle w:val="000000100000"/>
         </w:trPr>
         <w:tc>
           <w:tcPr>
-            <w:cnfStyle w:val="001000000000" w:firstRow="0" w:lastRow="0" w:firstColumn="1" w:lastColumn="0" w:oddVBand="0" w:evenVBand="0" w:oddHBand="0" w:evenHBand="0" w:firstRowFirstColumn="0" w:firstRowLastColumn="0" w:lastRowFirstColumn="0" w:lastRowLastColumn="0"/>
+            <w:cnfStyle w:val="001000000000"/>
             <w:tcW w:w="1273" w:type="dxa"/>
           </w:tcPr>
           <w:p>
@@ -1518,7 +1559,7 @@
           </w:tcPr>
           <w:p>
             <w:pPr>
-              <w:cnfStyle w:val="000000100000" w:firstRow="0" w:lastRow="0" w:firstColumn="0" w:lastColumn="0" w:oddVBand="0" w:evenVBand="0" w:oddHBand="1" w:evenHBand="0" w:firstRowFirstColumn="0" w:firstRowLastColumn="0" w:lastRowFirstColumn="0" w:lastRowLastColumn="0"/>
+              <w:cnfStyle w:val="000000100000"/>
             </w:pPr>
             <w:proofErr w:type="spellStart"/>
             <w:r>
@@ -1536,7 +1577,7 @@
                 <w:ilvl w:val="0"/>
                 <w:numId w:val="1"/>
               </w:numPr>
-              <w:cnfStyle w:val="000000100000" w:firstRow="0" w:lastRow="0" w:firstColumn="0" w:lastColumn="0" w:oddVBand="0" w:evenVBand="0" w:oddHBand="1" w:evenHBand="0" w:firstRowFirstColumn="0" w:firstRowLastColumn="0" w:lastRowFirstColumn="0" w:lastRowLastColumn="0"/>
+              <w:cnfStyle w:val="000000100000"/>
             </w:pPr>
             <w:r>
               <w:t>Lille team med korte beslutningsveje.</w:t>
@@ -1549,7 +1590,7 @@
                 <w:ilvl w:val="0"/>
                 <w:numId w:val="1"/>
               </w:numPr>
-              <w:cnfStyle w:val="000000100000" w:firstRow="0" w:lastRow="0" w:firstColumn="0" w:lastColumn="0" w:oddVBand="0" w:evenVBand="0" w:oddHBand="1" w:evenHBand="0" w:firstRowFirstColumn="0" w:firstRowLastColumn="0" w:lastRowFirstColumn="0" w:lastRowLastColumn="0"/>
+              <w:cnfStyle w:val="000000100000"/>
             </w:pPr>
             <w:r>
               <w:t>Dedikerede og debatlystne teammedlemmer med en del erfaring.</w:t>
@@ -1562,7 +1603,7 @@
                 <w:ilvl w:val="0"/>
                 <w:numId w:val="1"/>
               </w:numPr>
-              <w:cnfStyle w:val="000000100000" w:firstRow="0" w:lastRow="0" w:firstColumn="0" w:lastColumn="0" w:oddVBand="0" w:evenVBand="0" w:oddHBand="1" w:evenHBand="0" w:firstRowFirstColumn="0" w:firstRowLastColumn="0" w:lastRowFirstColumn="0" w:lastRowLastColumn="0"/>
+              <w:cnfStyle w:val="000000100000"/>
             </w:pPr>
             <w:r>
               <w:t xml:space="preserve">Kan både levere </w:t>
@@ -1591,7 +1632,7 @@
                 <w:ilvl w:val="0"/>
                 <w:numId w:val="1"/>
               </w:numPr>
-              <w:cnfStyle w:val="000000100000" w:firstRow="0" w:lastRow="0" w:firstColumn="0" w:lastColumn="0" w:oddVBand="0" w:evenVBand="0" w:oddHBand="1" w:evenHBand="0" w:firstRowFirstColumn="0" w:firstRowLastColumn="0" w:lastRowFirstColumn="0" w:lastRowLastColumn="0"/>
+              <w:cnfStyle w:val="000000100000"/>
             </w:pPr>
             <w:r>
               <w:t xml:space="preserve">Er klar over </w:t>
@@ -1615,7 +1656,7 @@
           </w:p>
           <w:p>
             <w:pPr>
-              <w:cnfStyle w:val="000000100000" w:firstRow="0" w:lastRow="0" w:firstColumn="0" w:lastColumn="0" w:oddVBand="0" w:evenVBand="0" w:oddHBand="1" w:evenHBand="0" w:firstRowFirstColumn="0" w:firstRowLastColumn="0" w:lastRowFirstColumn="0" w:lastRowLastColumn="0"/>
+              <w:cnfStyle w:val="000000100000"/>
             </w:pPr>
           </w:p>
         </w:tc>
@@ -1625,7 +1666,7 @@
           </w:tcPr>
           <w:p>
             <w:pPr>
-              <w:cnfStyle w:val="000000100000" w:firstRow="0" w:lastRow="0" w:firstColumn="0" w:lastColumn="0" w:oddVBand="0" w:evenVBand="0" w:oddHBand="1" w:evenHBand="0" w:firstRowFirstColumn="0" w:firstRowLastColumn="0" w:lastRowFirstColumn="0" w:lastRowLastColumn="0"/>
+              <w:cnfStyle w:val="000000100000"/>
             </w:pPr>
             <w:proofErr w:type="spellStart"/>
             <w:r>
@@ -1643,7 +1684,7 @@
                 <w:ilvl w:val="0"/>
                 <w:numId w:val="1"/>
               </w:numPr>
-              <w:cnfStyle w:val="000000100000" w:firstRow="0" w:lastRow="0" w:firstColumn="0" w:lastColumn="0" w:oddVBand="0" w:evenVBand="0" w:oddHBand="1" w:evenHBand="0" w:firstRowFirstColumn="0" w:firstRowLastColumn="0" w:lastRowFirstColumn="0" w:lastRowLastColumn="0"/>
+              <w:cnfStyle w:val="000000100000"/>
             </w:pPr>
             <w:r>
               <w:t>Få teammedlemmer kan give unuanceret billede af problemområdet og dermed løsning.</w:t>
@@ -1656,7 +1697,7 @@
                 <w:ilvl w:val="0"/>
                 <w:numId w:val="1"/>
               </w:numPr>
-              <w:cnfStyle w:val="000000100000" w:firstRow="0" w:lastRow="0" w:firstColumn="0" w:lastColumn="0" w:oddVBand="0" w:evenVBand="0" w:oddHBand="1" w:evenHBand="0" w:firstRowFirstColumn="0" w:firstRowLastColumn="0" w:lastRowFirstColumn="0" w:lastRowLastColumn="0"/>
+              <w:cnfStyle w:val="000000100000"/>
             </w:pPr>
             <w:r>
               <w:t>Svært at gennemføre flertalsbeslutninger ved uenighed.</w:t>
@@ -1667,7 +1708,7 @@
       <w:tr>
         <w:tc>
           <w:tcPr>
-            <w:cnfStyle w:val="001000000000" w:firstRow="0" w:lastRow="0" w:firstColumn="1" w:lastColumn="0" w:oddVBand="0" w:evenVBand="0" w:oddHBand="0" w:evenHBand="0" w:firstRowFirstColumn="0" w:firstRowLastColumn="0" w:lastRowFirstColumn="0" w:lastRowLastColumn="0"/>
+            <w:cnfStyle w:val="001000000000"/>
             <w:tcW w:w="1273" w:type="dxa"/>
           </w:tcPr>
           <w:p>
@@ -1682,7 +1723,7 @@
           </w:tcPr>
           <w:p>
             <w:pPr>
-              <w:cnfStyle w:val="000000000000" w:firstRow="0" w:lastRow="0" w:firstColumn="0" w:lastColumn="0" w:oddVBand="0" w:evenVBand="0" w:oddHBand="0" w:evenHBand="0" w:firstRowFirstColumn="0" w:firstRowLastColumn="0" w:lastRowFirstColumn="0" w:lastRowLastColumn="0"/>
+              <w:cnfStyle w:val="000000000000"/>
             </w:pPr>
             <w:proofErr w:type="spellStart"/>
             <w:r>
@@ -1700,23 +1741,20 @@
                 <w:ilvl w:val="0"/>
                 <w:numId w:val="1"/>
               </w:numPr>
-              <w:cnfStyle w:val="000000000000" w:firstRow="0" w:lastRow="0" w:firstColumn="0" w:lastColumn="0" w:oddVBand="0" w:evenVBand="0" w:oddHBand="0" w:evenHBand="0" w:firstRowFirstColumn="0" w:firstRowLastColumn="0" w:lastRowFirstColumn="0" w:lastRowLastColumn="0"/>
+              <w:cnfStyle w:val="000000000000"/>
             </w:pPr>
             <w:r>
               <w:t xml:space="preserve">Flere teammedlemmer ville </w:t>
             </w:r>
             <w:r>
-              <w:t xml:space="preserve">bidrage til mere nuancerede </w:t>
-            </w:r>
-            <w:r>
               <w:lastRenderedPageBreak/>
-              <w:t>diskussioner og større sikkerhed i gennemførsel af opgaver.</w:t>
+              <w:t>bidrage til mere nuancerede diskussioner og større sikkerhed i gennemførsel af opgaver.</w:t>
             </w:r>
           </w:p>
           <w:p>
             <w:pPr>
               <w:ind w:left="360"/>
-              <w:cnfStyle w:val="000000000000" w:firstRow="0" w:lastRow="0" w:firstColumn="0" w:lastColumn="0" w:oddVBand="0" w:evenVBand="0" w:oddHBand="0" w:evenHBand="0" w:firstRowFirstColumn="0" w:firstRowLastColumn="0" w:lastRowFirstColumn="0" w:lastRowLastColumn="0"/>
+              <w:cnfStyle w:val="000000000000"/>
             </w:pPr>
           </w:p>
         </w:tc>
@@ -1726,7 +1764,7 @@
           </w:tcPr>
           <w:p>
             <w:pPr>
-              <w:cnfStyle w:val="000000000000" w:firstRow="0" w:lastRow="0" w:firstColumn="0" w:lastColumn="0" w:oddVBand="0" w:evenVBand="0" w:oddHBand="0" w:evenHBand="0" w:firstRowFirstColumn="0" w:firstRowLastColumn="0" w:lastRowFirstColumn="0" w:lastRowLastColumn="0"/>
+              <w:cnfStyle w:val="000000000000"/>
             </w:pPr>
             <w:proofErr w:type="spellStart"/>
             <w:r>
@@ -1745,10 +1783,14 @@
                 <w:ilvl w:val="0"/>
                 <w:numId w:val="1"/>
               </w:numPr>
-              <w:cnfStyle w:val="000000000000" w:firstRow="0" w:lastRow="0" w:firstColumn="0" w:lastColumn="0" w:oddVBand="0" w:evenVBand="0" w:oddHBand="0" w:evenHBand="0" w:firstRowFirstColumn="0" w:firstRowLastColumn="0" w:lastRowFirstColumn="0" w:lastRowLastColumn="0"/>
-            </w:pPr>
-            <w:r>
-              <w:t>Uenighed bliver så alvorlig at teamet splittes op.</w:t>
+              <w:cnfStyle w:val="000000000000"/>
+            </w:pPr>
+            <w:r>
+              <w:t xml:space="preserve">Uenighed bliver så alvorlig at teamet </w:t>
+            </w:r>
+            <w:r>
+              <w:lastRenderedPageBreak/>
+              <w:t>splittes op.</w:t>
             </w:r>
           </w:p>
           <w:p>
@@ -1758,10 +1800,9 @@
                 <w:ilvl w:val="0"/>
                 <w:numId w:val="1"/>
               </w:numPr>
-              <w:cnfStyle w:val="000000000000" w:firstRow="0" w:lastRow="0" w:firstColumn="0" w:lastColumn="0" w:oddVBand="0" w:evenVBand="0" w:oddHBand="0" w:evenHBand="0" w:firstRowFirstColumn="0" w:firstRowLastColumn="0" w:lastRowFirstColumn="0" w:lastRowLastColumn="0"/>
-            </w:pPr>
-            <w:r>
-              <w:lastRenderedPageBreak/>
+              <w:cnfStyle w:val="000000000000"/>
+            </w:pPr>
+            <w:r>
               <w:t>Sygdom</w:t>
             </w:r>
             <w:r>
@@ -1779,6 +1820,7 @@
         <w:pStyle w:val="Overskrift1"/>
       </w:pPr>
       <w:r>
+        <w:lastRenderedPageBreak/>
         <w:t>Formål</w:t>
       </w:r>
     </w:p>
@@ -1820,62 +1862,29 @@
     </w:p>
     <w:p>
       <w:r>
-        <w:t xml:space="preserve">Kunden får mulighed for at vælge beklædning og tagbelægning ved at integrere de relevante produkter fra databasen i </w:t>
-      </w:r>
-      <w:proofErr w:type="spellStart"/>
-      <w:r>
-        <w:t>frontend</w:t>
-      </w:r>
-      <w:proofErr w:type="spellEnd"/>
-      <w:r>
-        <w:t>.</w:t>
-      </w:r>
-    </w:p>
-    <w:p>
-      <w:r>
-        <w:t xml:space="preserve">3D </w:t>
-      </w:r>
-      <w:proofErr w:type="spellStart"/>
-      <w:r>
-        <w:t>rendering</w:t>
-      </w:r>
-      <w:proofErr w:type="spellEnd"/>
-      <w:r>
-        <w:t xml:space="preserve"> af carport direkte i browseren med korrekte farver på beklædning og tagbelægning. Mulighed for at dreje tegningen.</w:t>
-      </w:r>
-    </w:p>
-    <w:p>
-      <w:r>
-        <w:t>Ved afsendelse af mail til Fog vedr. forespørgsel, oprettes forespørgsel med indtastede data i databasen for at undgå gentagne indtastninger og evt. fejl.</w:t>
-      </w:r>
-    </w:p>
-    <w:p>
-      <w:r>
-        <w:t>Bruger login med mulighed for nulstilling af kodeord for at sikre at systemet kan tilgås på trods af at et kodeord skulle glemmes.</w:t>
-      </w:r>
-    </w:p>
-    <w:p>
-      <w:r>
-        <w:t xml:space="preserve">Data vedr. carporte og dele trækkes samme sted fra til både </w:t>
-      </w:r>
-      <w:proofErr w:type="spellStart"/>
-      <w:r>
-        <w:t>frontend</w:t>
-      </w:r>
-      <w:proofErr w:type="spellEnd"/>
-      <w:r>
-        <w:t xml:space="preserve"> og </w:t>
-      </w:r>
-      <w:proofErr w:type="spellStart"/>
-      <w:r>
-        <w:t>backend</w:t>
-      </w:r>
-      <w:proofErr w:type="spellEnd"/>
-      <w:r>
-        <w:t xml:space="preserve"> så anomalier ift. varenumre undgås og varer kan tilføjes/redigeres.</w:t>
-      </w:r>
-    </w:p>
-    <w:p/>
+        <w:t>På alle forespørgsler er det muligt at vælge beklædning og tagbelægning.</w:t>
+      </w:r>
+    </w:p>
+    <w:p>
+      <w:r>
+        <w:t>På alle carport sider vises 3D tegning med korrekte farver.</w:t>
+      </w:r>
+    </w:p>
+    <w:p>
+      <w:r>
+        <w:t>Alle forespørgsler gemmes på en måde, så behovet for gentagne indtastninger fjernes.</w:t>
+      </w:r>
+    </w:p>
+    <w:p>
+      <w:r>
+        <w:t>Alle systemets brugerkonti sikres således at de kan nulstilles.</w:t>
+      </w:r>
+    </w:p>
+    <w:p>
+      <w:r>
+        <w:t>Alle data vedr. carporte skal komme samme sted fra, så anomalier, f.eks. ift. varenumre, undgås.</w:t>
+      </w:r>
+    </w:p>
     <w:p>
       <w:pPr>
         <w:pStyle w:val="Overskrift1"/>
@@ -2157,11 +2166,11 @@
     </w:p>
     <w:p>
       <w:r>
-        <w:t>Findes der andre der kan administrere systemet end Martin/</w:t>
+        <w:t xml:space="preserve">Findes der andre der kan administrere systemet end </w:t>
       </w:r>
       <w:proofErr w:type="spellStart"/>
       <w:r>
-        <w:t>ngl</w:t>
+        <w:t>Martin/ngl</w:t>
       </w:r>
       <w:proofErr w:type="spellEnd"/>
       <w:r>
@@ -2240,8 +2249,8 @@
 </file>
 
 <file path=word/numbering.xml><?xml version="1.0" encoding="utf-8"?>
-<w:numbering xmlns:wpc="http://schemas.microsoft.com/office/word/2010/wordprocessingCanvas" xmlns:cx="http://schemas.microsoft.com/office/drawing/2014/chartex" xmlns:cx1="http://schemas.microsoft.com/office/drawing/2015/9/8/chartex" xmlns:cx2="http://schemas.microsoft.com/office/drawing/2015/10/21/chartex" xmlns:cx3="http://schemas.microsoft.com/office/drawing/2016/5/9/chartex" xmlns:cx4="http://schemas.microsoft.com/office/drawing/2016/5/10/chartex" xmlns:cx5="http://schemas.microsoft.com/office/drawing/2016/5/11/chartex" xmlns:cx6="http://schemas.microsoft.com/office/drawing/2016/5/12/chartex" xmlns:cx7="http://schemas.microsoft.com/office/drawing/2016/5/13/chartex" xmlns:cx8="http://schemas.microsoft.com/office/drawing/2016/5/14/chartex" xmlns:mc="http://schemas.openxmlformats.org/markup-compatibility/2006" xmlns:aink="http://schemas.microsoft.com/office/drawing/2016/ink" xmlns:am3d="http://schemas.microsoft.com/office/drawing/2017/model3d" xmlns:o="urn:schemas-microsoft-com:office:office" xmlns:r="http://schemas.openxmlformats.org/officeDocument/2006/relationships" xmlns:m="http://schemas.openxmlformats.org/officeDocument/2006/math" xmlns:v="urn:schemas-microsoft-com:vml" xmlns:wp14="http://schemas.microsoft.com/office/word/2010/wordprocessingDrawing" xmlns:wp="http://schemas.openxmlformats.org/drawingml/2006/wordprocessingDrawing" xmlns:w10="urn:schemas-microsoft-com:office:word" xmlns:w="http://schemas.openxmlformats.org/wordprocessingml/2006/main" xmlns:w14="http://schemas.microsoft.com/office/word/2010/wordml" xmlns:w15="http://schemas.microsoft.com/office/word/2012/wordml" xmlns:w16cid="http://schemas.microsoft.com/office/word/2016/wordml/cid" xmlns:w16se="http://schemas.microsoft.com/office/word/2015/wordml/symex" xmlns:wpg="http://schemas.microsoft.com/office/word/2010/wordprocessingGroup" xmlns:wpi="http://schemas.microsoft.com/office/word/2010/wordprocessingInk" xmlns:wne="http://schemas.microsoft.com/office/word/2006/wordml" xmlns:wps="http://schemas.microsoft.com/office/word/2010/wordprocessingShape" mc:Ignorable="w14 w15 w16se w16cid wp14">
-  <w:abstractNum w:abstractNumId="0" w15:restartNumberingAfterBreak="0">
+<w:numbering xmlns:ve="http://schemas.openxmlformats.org/markup-compatibility/2006" xmlns:o="urn:schemas-microsoft-com:office:office" xmlns:r="http://schemas.openxmlformats.org/officeDocument/2006/relationships" xmlns:m="http://schemas.openxmlformats.org/officeDocument/2006/math" xmlns:v="urn:schemas-microsoft-com:vml" xmlns:wp="http://schemas.openxmlformats.org/drawingml/2006/wordprocessingDrawing" xmlns:w10="urn:schemas-microsoft-com:office:word" xmlns:w="http://schemas.openxmlformats.org/wordprocessingml/2006/main" xmlns:wne="http://schemas.microsoft.com/office/word/2006/wordml">
+  <w:abstractNum w:abstractNumId="0">
     <w:nsid w:val="05AF4CDB"/>
     <w:multiLevelType w:val="hybridMultilevel"/>
     <w:tmpl w:val="51DCF108"/>
@@ -2330,7 +2339,7 @@
       </w:pPr>
     </w:lvl>
   </w:abstractNum>
-  <w:abstractNum w:abstractNumId="1" w15:restartNumberingAfterBreak="0">
+  <w:abstractNum w:abstractNumId="1">
     <w:nsid w:val="3D151D43"/>
     <w:multiLevelType w:val="hybridMultilevel"/>
     <w:tmpl w:val="F6408346"/>
@@ -2419,7 +2428,7 @@
       </w:pPr>
     </w:lvl>
   </w:abstractNum>
-  <w:abstractNum w:abstractNumId="2" w15:restartNumberingAfterBreak="0">
+  <w:abstractNum w:abstractNumId="2">
     <w:nsid w:val="40A23D75"/>
     <w:multiLevelType w:val="hybridMultilevel"/>
     <w:tmpl w:val="FFDAFDFC"/>
@@ -2508,7 +2517,7 @@
       </w:pPr>
     </w:lvl>
   </w:abstractNum>
-  <w:abstractNum w:abstractNumId="3" w15:restartNumberingAfterBreak="0">
+  <w:abstractNum w:abstractNumId="3">
     <w:nsid w:val="4FCE4A7E"/>
     <w:multiLevelType w:val="hybridMultilevel"/>
     <w:tmpl w:val="E690E096"/>
@@ -2597,7 +2606,7 @@
       </w:pPr>
     </w:lvl>
   </w:abstractNum>
-  <w:abstractNum w:abstractNumId="4" w15:restartNumberingAfterBreak="0">
+  <w:abstractNum w:abstractNumId="4">
     <w:nsid w:val="59252A35"/>
     <w:multiLevelType w:val="hybridMultilevel"/>
     <w:tmpl w:val="2B4685AA"/>
@@ -2709,7 +2718,7 @@
       </w:rPr>
     </w:lvl>
   </w:abstractNum>
-  <w:abstractNum w:abstractNumId="5" w15:restartNumberingAfterBreak="0">
+  <w:abstractNum w:abstractNumId="5">
     <w:nsid w:val="753F38B8"/>
     <w:multiLevelType w:val="hybridMultilevel"/>
     <w:tmpl w:val="BC4C42CC"/>
@@ -2798,7 +2807,7 @@
       </w:pPr>
     </w:lvl>
   </w:abstractNum>
-  <w:abstractNum w:abstractNumId="6" w15:restartNumberingAfterBreak="0">
+  <w:abstractNum w:abstractNumId="6">
     <w:nsid w:val="7F617DED"/>
     <w:multiLevelType w:val="hybridMultilevel"/>
     <w:tmpl w:val="776CC648"/>
@@ -2912,7 +2921,7 @@
 </file>
 
 <file path=word/styles.xml><?xml version="1.0" encoding="utf-8"?>
-<w:styles xmlns:mc="http://schemas.openxmlformats.org/markup-compatibility/2006" xmlns:r="http://schemas.openxmlformats.org/officeDocument/2006/relationships" xmlns:w="http://schemas.openxmlformats.org/wordprocessingml/2006/main" xmlns:w14="http://schemas.microsoft.com/office/word/2010/wordml" xmlns:w15="http://schemas.microsoft.com/office/word/2012/wordml" xmlns:w16cid="http://schemas.microsoft.com/office/word/2016/wordml/cid" xmlns:w16se="http://schemas.microsoft.com/office/word/2015/wordml/symex" mc:Ignorable="w14 w15 w16se w16cid">
+<w:styles xmlns:r="http://schemas.openxmlformats.org/officeDocument/2006/relationships" xmlns:w="http://schemas.openxmlformats.org/wordprocessingml/2006/main">
   <w:docDefaults>
     <w:rPrDefault>
       <w:rPr>
@@ -2928,382 +2937,144 @@
       </w:pPr>
     </w:pPrDefault>
   </w:docDefaults>
-  <w:latentStyles w:defLockedState="0" w:defUIPriority="99" w:defSemiHidden="0" w:defUnhideWhenUsed="0" w:defQFormat="0" w:count="375">
-    <w:lsdException w:name="Normal" w:uiPriority="0" w:qFormat="1"/>
-    <w:lsdException w:name="heading 1" w:uiPriority="9" w:qFormat="1"/>
-    <w:lsdException w:name="heading 2" w:semiHidden="1" w:uiPriority="9" w:unhideWhenUsed="1" w:qFormat="1"/>
-    <w:lsdException w:name="heading 3" w:semiHidden="1" w:uiPriority="9" w:unhideWhenUsed="1" w:qFormat="1"/>
-    <w:lsdException w:name="heading 4" w:semiHidden="1" w:uiPriority="9" w:unhideWhenUsed="1" w:qFormat="1"/>
-    <w:lsdException w:name="heading 5" w:semiHidden="1" w:uiPriority="9" w:unhideWhenUsed="1" w:qFormat="1"/>
-    <w:lsdException w:name="heading 6" w:semiHidden="1" w:uiPriority="9" w:unhideWhenUsed="1" w:qFormat="1"/>
-    <w:lsdException w:name="heading 7" w:semiHidden="1" w:uiPriority="9" w:unhideWhenUsed="1" w:qFormat="1"/>
-    <w:lsdException w:name="heading 8" w:semiHidden="1" w:uiPriority="9" w:unhideWhenUsed="1" w:qFormat="1"/>
-    <w:lsdException w:name="heading 9" w:semiHidden="1" w:uiPriority="9" w:unhideWhenUsed="1" w:qFormat="1"/>
-    <w:lsdException w:name="index 1" w:semiHidden="1" w:unhideWhenUsed="1"/>
-    <w:lsdException w:name="index 2" w:semiHidden="1" w:unhideWhenUsed="1"/>
-    <w:lsdException w:name="index 3" w:semiHidden="1" w:unhideWhenUsed="1"/>
-    <w:lsdException w:name="index 4" w:semiHidden="1" w:unhideWhenUsed="1"/>
-    <w:lsdException w:name="index 5" w:semiHidden="1" w:unhideWhenUsed="1"/>
-    <w:lsdException w:name="index 6" w:semiHidden="1" w:unhideWhenUsed="1"/>
-    <w:lsdException w:name="index 7" w:semiHidden="1" w:unhideWhenUsed="1"/>
-    <w:lsdException w:name="index 8" w:semiHidden="1" w:unhideWhenUsed="1"/>
-    <w:lsdException w:name="index 9" w:semiHidden="1" w:unhideWhenUsed="1"/>
-    <w:lsdException w:name="toc 1" w:semiHidden="1" w:uiPriority="39" w:unhideWhenUsed="1"/>
-    <w:lsdException w:name="toc 2" w:semiHidden="1" w:uiPriority="39" w:unhideWhenUsed="1"/>
-    <w:lsdException w:name="toc 3" w:semiHidden="1" w:uiPriority="39" w:unhideWhenUsed="1"/>
-    <w:lsdException w:name="toc 4" w:semiHidden="1" w:uiPriority="39" w:unhideWhenUsed="1"/>
-    <w:lsdException w:name="toc 5" w:semiHidden="1" w:uiPriority="39" w:unhideWhenUsed="1"/>
-    <w:lsdException w:name="toc 6" w:semiHidden="1" w:uiPriority="39" w:unhideWhenUsed="1"/>
-    <w:lsdException w:name="toc 7" w:semiHidden="1" w:uiPriority="39" w:unhideWhenUsed="1"/>
-    <w:lsdException w:name="toc 8" w:semiHidden="1" w:uiPriority="39" w:unhideWhenUsed="1"/>
-    <w:lsdException w:name="toc 9" w:semiHidden="1" w:uiPriority="39" w:unhideWhenUsed="1"/>
-    <w:lsdException w:name="Normal Indent" w:semiHidden="1" w:unhideWhenUsed="1"/>
-    <w:lsdException w:name="footnote text" w:semiHidden="1" w:unhideWhenUsed="1"/>
-    <w:lsdException w:name="annotation text" w:semiHidden="1" w:unhideWhenUsed="1"/>
-    <w:lsdException w:name="header" w:semiHidden="1" w:unhideWhenUsed="1"/>
-    <w:lsdException w:name="footer" w:semiHidden="1" w:unhideWhenUsed="1"/>
-    <w:lsdException w:name="index heading" w:semiHidden="1" w:unhideWhenUsed="1"/>
-    <w:lsdException w:name="caption" w:semiHidden="1" w:uiPriority="35" w:unhideWhenUsed="1" w:qFormat="1"/>
-    <w:lsdException w:name="table of figures" w:semiHidden="1" w:unhideWhenUsed="1"/>
-    <w:lsdException w:name="envelope address" w:semiHidden="1" w:unhideWhenUsed="1"/>
-    <w:lsdException w:name="envelope return" w:semiHidden="1" w:unhideWhenUsed="1"/>
-    <w:lsdException w:name="footnote reference" w:semiHidden="1" w:unhideWhenUsed="1"/>
-    <w:lsdException w:name="annotation reference" w:semiHidden="1" w:unhideWhenUsed="1"/>
-    <w:lsdException w:name="line number" w:semiHidden="1" w:unhideWhenUsed="1"/>
-    <w:lsdException w:name="page number" w:semiHidden="1" w:unhideWhenUsed="1"/>
-    <w:lsdException w:name="endnote reference" w:semiHidden="1" w:unhideWhenUsed="1"/>
-    <w:lsdException w:name="endnote text" w:semiHidden="1" w:unhideWhenUsed="1"/>
-    <w:lsdException w:name="table of authorities" w:semiHidden="1" w:unhideWhenUsed="1"/>
-    <w:lsdException w:name="macro" w:semiHidden="1" w:unhideWhenUsed="1"/>
-    <w:lsdException w:name="toa heading" w:semiHidden="1" w:unhideWhenUsed="1"/>
-    <w:lsdException w:name="List" w:semiHidden="1" w:unhideWhenUsed="1"/>
-    <w:lsdException w:name="List Bullet" w:semiHidden="1" w:unhideWhenUsed="1"/>
-    <w:lsdException w:name="List Number" w:semiHidden="1" w:unhideWhenUsed="1"/>
-    <w:lsdException w:name="List 2" w:semiHidden="1" w:unhideWhenUsed="1"/>
-    <w:lsdException w:name="List 3" w:semiHidden="1" w:unhideWhenUsed="1"/>
-    <w:lsdException w:name="List 4" w:semiHidden="1" w:unhideWhenUsed="1"/>
-    <w:lsdException w:name="List 5" w:semiHidden="1" w:unhideWhenUsed="1"/>
-    <w:lsdException w:name="List Bullet 2" w:semiHidden="1" w:unhideWhenUsed="1"/>
-    <w:lsdException w:name="List Bullet 3" w:semiHidden="1" w:unhideWhenUsed="1"/>
-    <w:lsdException w:name="List Bullet 4" w:semiHidden="1" w:unhideWhenUsed="1"/>
-    <w:lsdException w:name="List Bullet 5" w:semiHidden="1" w:unhideWhenUsed="1"/>
-    <w:lsdException w:name="List Number 2" w:semiHidden="1" w:unhideWhenUsed="1"/>
-    <w:lsdException w:name="List Number 3" w:semiHidden="1" w:unhideWhenUsed="1"/>
-    <w:lsdException w:name="List Number 4" w:semiHidden="1" w:unhideWhenUsed="1"/>
-    <w:lsdException w:name="List Number 5" w:semiHidden="1" w:unhideWhenUsed="1"/>
-    <w:lsdException w:name="Title" w:uiPriority="10" w:qFormat="1"/>
-    <w:lsdException w:name="Closing" w:semiHidden="1" w:unhideWhenUsed="1"/>
-    <w:lsdException w:name="Signature" w:semiHidden="1" w:unhideWhenUsed="1"/>
-    <w:lsdException w:name="Default Paragraph Font" w:semiHidden="1" w:uiPriority="1" w:unhideWhenUsed="1"/>
-    <w:lsdException w:name="Body Text" w:semiHidden="1" w:unhideWhenUsed="1"/>
-    <w:lsdException w:name="Body Text Indent" w:semiHidden="1" w:unhideWhenUsed="1"/>
-    <w:lsdException w:name="List Continue" w:semiHidden="1" w:unhideWhenUsed="1"/>
-    <w:lsdException w:name="List Continue 2" w:semiHidden="1" w:unhideWhenUsed="1"/>
-    <w:lsdException w:name="List Continue 3" w:semiHidden="1" w:unhideWhenUsed="1"/>
-    <w:lsdException w:name="List Continue 4" w:semiHidden="1" w:unhideWhenUsed="1"/>
-    <w:lsdException w:name="List Continue 5" w:semiHidden="1" w:unhideWhenUsed="1"/>
-    <w:lsdException w:name="Message Header" w:semiHidden="1" w:unhideWhenUsed="1"/>
-    <w:lsdException w:name="Subtitle" w:uiPriority="11" w:qFormat="1"/>
-    <w:lsdException w:name="Salutation" w:semiHidden="1" w:unhideWhenUsed="1"/>
-    <w:lsdException w:name="Date" w:semiHidden="1" w:unhideWhenUsed="1"/>
-    <w:lsdException w:name="Body Text First Indent" w:semiHidden="1" w:unhideWhenUsed="1"/>
-    <w:lsdException w:name="Body Text First Indent 2" w:semiHidden="1" w:unhideWhenUsed="1"/>
-    <w:lsdException w:name="Note Heading" w:semiHidden="1" w:unhideWhenUsed="1"/>
-    <w:lsdException w:name="Body Text 2" w:semiHidden="1" w:unhideWhenUsed="1"/>
-    <w:lsdException w:name="Body Text 3" w:semiHidden="1" w:unhideWhenUsed="1"/>
-    <w:lsdException w:name="Body Text Indent 2" w:semiHidden="1" w:unhideWhenUsed="1"/>
-    <w:lsdException w:name="Body Text Indent 3" w:semiHidden="1" w:unhideWhenUsed="1"/>
-    <w:lsdException w:name="Block Text" w:semiHidden="1" w:unhideWhenUsed="1"/>
-    <w:lsdException w:name="Hyperlink" w:semiHidden="1" w:unhideWhenUsed="1"/>
-    <w:lsdException w:name="FollowedHyperlink" w:semiHidden="1" w:unhideWhenUsed="1"/>
-    <w:lsdException w:name="Strong" w:uiPriority="22" w:qFormat="1"/>
-    <w:lsdException w:name="Emphasis" w:uiPriority="20" w:qFormat="1"/>
-    <w:lsdException w:name="Document Map" w:semiHidden="1" w:unhideWhenUsed="1"/>
-    <w:lsdException w:name="Plain Text" w:semiHidden="1" w:unhideWhenUsed="1"/>
-    <w:lsdException w:name="E-mail Signature" w:semiHidden="1" w:unhideWhenUsed="1"/>
-    <w:lsdException w:name="HTML Top of Form" w:semiHidden="1" w:unhideWhenUsed="1"/>
-    <w:lsdException w:name="HTML Bottom of Form" w:semiHidden="1" w:unhideWhenUsed="1"/>
-    <w:lsdException w:name="Normal (Web)" w:semiHidden="1" w:unhideWhenUsed="1"/>
-    <w:lsdException w:name="HTML Acronym" w:semiHidden="1" w:unhideWhenUsed="1"/>
-    <w:lsdException w:name="HTML Address" w:semiHidden="1" w:unhideWhenUsed="1"/>
-    <w:lsdException w:name="HTML Cite" w:semiHidden="1" w:unhideWhenUsed="1"/>
-    <w:lsdException w:name="HTML Code" w:semiHidden="1" w:unhideWhenUsed="1"/>
-    <w:lsdException w:name="HTML Definition" w:semiHidden="1" w:unhideWhenUsed="1"/>
-    <w:lsdException w:name="HTML Keyboard" w:semiHidden="1" w:unhideWhenUsed="1"/>
-    <w:lsdException w:name="HTML Preformatted" w:semiHidden="1" w:unhideWhenUsed="1"/>
-    <w:lsdException w:name="HTML Sample" w:semiHidden="1" w:unhideWhenUsed="1"/>
-    <w:lsdException w:name="HTML Typewriter" w:semiHidden="1" w:unhideWhenUsed="1"/>
-    <w:lsdException w:name="HTML Variable" w:semiHidden="1" w:unhideWhenUsed="1"/>
-    <w:lsdException w:name="Normal Table" w:semiHidden="1" w:unhideWhenUsed="1"/>
-    <w:lsdException w:name="annotation subject" w:semiHidden="1" w:unhideWhenUsed="1"/>
-    <w:lsdException w:name="No List" w:semiHidden="1" w:unhideWhenUsed="1"/>
-    <w:lsdException w:name="Outline List 1" w:semiHidden="1" w:unhideWhenUsed="1"/>
-    <w:lsdException w:name="Outline List 2" w:semiHidden="1" w:unhideWhenUsed="1"/>
-    <w:lsdException w:name="Outline List 3" w:semiHidden="1" w:unhideWhenUsed="1"/>
-    <w:lsdException w:name="Table Simple 1" w:semiHidden="1" w:unhideWhenUsed="1"/>
-    <w:lsdException w:name="Table Simple 2" w:semiHidden="1" w:unhideWhenUsed="1"/>
-    <w:lsdException w:name="Table Simple 3" w:semiHidden="1" w:unhideWhenUsed="1"/>
-    <w:lsdException w:name="Table Classic 1" w:semiHidden="1" w:unhideWhenUsed="1"/>
-    <w:lsdException w:name="Table Classic 2" w:semiHidden="1" w:unhideWhenUsed="1"/>
-    <w:lsdException w:name="Table Classic 3" w:semiHidden="1" w:unhideWhenUsed="1"/>
-    <w:lsdException w:name="Table Classic 4" w:semiHidden="1" w:unhideWhenUsed="1"/>
-    <w:lsdException w:name="Table Colorful 1" w:semiHidden="1" w:unhideWhenUsed="1"/>
-    <w:lsdException w:name="Table Colorful 2" w:semiHidden="1" w:unhideWhenUsed="1"/>
-    <w:lsdException w:name="Table Colorful 3" w:semiHidden="1" w:unhideWhenUsed="1"/>
-    <w:lsdException w:name="Table Columns 1" w:semiHidden="1" w:unhideWhenUsed="1"/>
-    <w:lsdException w:name="Table Columns 2" w:semiHidden="1" w:unhideWhenUsed="1"/>
-    <w:lsdException w:name="Table Columns 3" w:semiHidden="1" w:unhideWhenUsed="1"/>
-    <w:lsdException w:name="Table Columns 4" w:semiHidden="1" w:unhideWhenUsed="1"/>
-    <w:lsdException w:name="Table Columns 5" w:semiHidden="1" w:unhideWhenUsed="1"/>
-    <w:lsdException w:name="Table Grid 1" w:semiHidden="1" w:unhideWhenUsed="1"/>
-    <w:lsdException w:name="Table Grid 2" w:semiHidden="1" w:unhideWhenUsed="1"/>
-    <w:lsdException w:name="Table Grid 3" w:semiHidden="1" w:unhideWhenUsed="1"/>
-    <w:lsdException w:name="Table Grid 4" w:semiHidden="1" w:unhideWhenUsed="1"/>
-    <w:lsdException w:name="Table Grid 5" w:semiHidden="1" w:unhideWhenUsed="1"/>
-    <w:lsdException w:name="Table Grid 6" w:semiHidden="1" w:unhideWhenUsed="1"/>
-    <w:lsdException w:name="Table Grid 7" w:semiHidden="1" w:unhideWhenUsed="1"/>
-    <w:lsdException w:name="Table Grid 8" w:semiHidden="1" w:unhideWhenUsed="1"/>
-    <w:lsdException w:name="Table List 1" w:semiHidden="1" w:unhideWhenUsed="1"/>
-    <w:lsdException w:name="Table List 2" w:semiHidden="1" w:unhideWhenUsed="1"/>
-    <w:lsdException w:name="Table List 3" w:semiHidden="1" w:unhideWhenUsed="1"/>
-    <w:lsdException w:name="Table List 4" w:semiHidden="1" w:unhideWhenUsed="1"/>
-    <w:lsdException w:name="Table List 5" w:semiHidden="1" w:unhideWhenUsed="1"/>
-    <w:lsdException w:name="Table List 6" w:semiHidden="1" w:unhideWhenUsed="1"/>
-    <w:lsdException w:name="Table List 7" w:semiHidden="1" w:unhideWhenUsed="1"/>
-    <w:lsdException w:name="Table List 8" w:semiHidden="1" w:unhideWhenUsed="1"/>
-    <w:lsdException w:name="Table 3D effects 1" w:semiHidden="1" w:unhideWhenUsed="1"/>
-    <w:lsdException w:name="Table 3D effects 2" w:semiHidden="1" w:unhideWhenUsed="1"/>
-    <w:lsdException w:name="Table 3D effects 3" w:semiHidden="1" w:unhideWhenUsed="1"/>
-    <w:lsdException w:name="Table Contemporary" w:semiHidden="1" w:unhideWhenUsed="1"/>
-    <w:lsdException w:name="Table Elegant" w:semiHidden="1" w:unhideWhenUsed="1"/>
-    <w:lsdException w:name="Table Professional" w:semiHidden="1" w:unhideWhenUsed="1"/>
-    <w:lsdException w:name="Table Subtle 1" w:semiHidden="1" w:unhideWhenUsed="1"/>
-    <w:lsdException w:name="Table Subtle 2" w:semiHidden="1" w:unhideWhenUsed="1"/>
-    <w:lsdException w:name="Table Web 1" w:semiHidden="1" w:unhideWhenUsed="1"/>
-    <w:lsdException w:name="Table Web 2" w:semiHidden="1" w:unhideWhenUsed="1"/>
-    <w:lsdException w:name="Table Web 3" w:semiHidden="1" w:unhideWhenUsed="1"/>
-    <w:lsdException w:name="Balloon Text" w:semiHidden="1" w:unhideWhenUsed="1"/>
-    <w:lsdException w:name="Table Grid" w:semiHidden="1" w:uiPriority="59" w:unhideWhenUsed="1"/>
-    <w:lsdException w:name="Table Theme" w:semiHidden="1" w:unhideWhenUsed="1"/>
-    <w:lsdException w:name="Placeholder Text" w:semiHidden="1"/>
-    <w:lsdException w:name="No Spacing" w:uiPriority="1" w:qFormat="1"/>
-    <w:lsdException w:name="Light Shading" w:uiPriority="60"/>
-    <w:lsdException w:name="Light List" w:uiPriority="61"/>
-    <w:lsdException w:name="Light Grid" w:uiPriority="62"/>
-    <w:lsdException w:name="Medium Shading 1" w:uiPriority="63"/>
-    <w:lsdException w:name="Medium Shading 2" w:uiPriority="64"/>
-    <w:lsdException w:name="Medium List 1" w:uiPriority="65"/>
-    <w:lsdException w:name="Medium List 2" w:uiPriority="66"/>
-    <w:lsdException w:name="Medium Grid 1" w:uiPriority="67"/>
-    <w:lsdException w:name="Medium Grid 2" w:uiPriority="68"/>
-    <w:lsdException w:name="Medium Grid 3" w:uiPriority="69"/>
-    <w:lsdException w:name="Dark List" w:uiPriority="70"/>
-    <w:lsdException w:name="Colorful Shading" w:uiPriority="71"/>
-    <w:lsdException w:name="Colorful List" w:uiPriority="72"/>
-    <w:lsdException w:name="Colorful Grid" w:uiPriority="73"/>
-    <w:lsdException w:name="Light Shading Accent 1" w:uiPriority="60"/>
-    <w:lsdException w:name="Light List Accent 1" w:uiPriority="61"/>
-    <w:lsdException w:name="Light Grid Accent 1" w:uiPriority="62"/>
-    <w:lsdException w:name="Medium Shading 1 Accent 1" w:uiPriority="63"/>
-    <w:lsdException w:name="Medium Shading 2 Accent 1" w:uiPriority="64"/>
-    <w:lsdException w:name="Medium List 1 Accent 1" w:uiPriority="65"/>
-    <w:lsdException w:name="Revision" w:semiHidden="1"/>
-    <w:lsdException w:name="List Paragraph" w:uiPriority="34" w:qFormat="1"/>
-    <w:lsdException w:name="Quote" w:uiPriority="29" w:qFormat="1"/>
-    <w:lsdException w:name="Intense Quote" w:uiPriority="30" w:qFormat="1"/>
-    <w:lsdException w:name="Medium List 2 Accent 1" w:uiPriority="66"/>
-    <w:lsdException w:name="Medium Grid 1 Accent 1" w:uiPriority="67"/>
-    <w:lsdException w:name="Medium Grid 2 Accent 1" w:uiPriority="68"/>
-    <w:lsdException w:name="Medium Grid 3 Accent 1" w:uiPriority="69"/>
-    <w:lsdException w:name="Dark List Accent 1" w:uiPriority="70"/>
-    <w:lsdException w:name="Colorful Shading Accent 1" w:uiPriority="71"/>
-    <w:lsdException w:name="Colorful List Accent 1" w:uiPriority="72"/>
-    <w:lsdException w:name="Colorful Grid Accent 1" w:uiPriority="73"/>
-    <w:lsdException w:name="Light Shading Accent 2" w:uiPriority="60"/>
-    <w:lsdException w:name="Light List Accent 2" w:uiPriority="61"/>
-    <w:lsdException w:name="Light Grid Accent 2" w:uiPriority="62"/>
-    <w:lsdException w:name="Medium Shading 1 Accent 2" w:uiPriority="63"/>
-    <w:lsdException w:name="Medium Shading 2 Accent 2" w:uiPriority="64"/>
-    <w:lsdException w:name="Medium List 1 Accent 2" w:uiPriority="65"/>
-    <w:lsdException w:name="Medium List 2 Accent 2" w:uiPriority="66"/>
-    <w:lsdException w:name="Medium Grid 1 Accent 2" w:uiPriority="67"/>
-    <w:lsdException w:name="Medium Grid 2 Accent 2" w:uiPriority="68"/>
-    <w:lsdException w:name="Medium Grid 3 Accent 2" w:uiPriority="69"/>
-    <w:lsdException w:name="Dark List Accent 2" w:uiPriority="70"/>
-    <w:lsdException w:name="Colorful Shading Accent 2" w:uiPriority="71"/>
-    <w:lsdException w:name="Colorful List Accent 2" w:uiPriority="72"/>
-    <w:lsdException w:name="Colorful Grid Accent 2" w:uiPriority="73"/>
-    <w:lsdException w:name="Light Shading Accent 3" w:uiPriority="60"/>
-    <w:lsdException w:name="Light List Accent 3" w:uiPriority="61"/>
-    <w:lsdException w:name="Light Grid Accent 3" w:uiPriority="62"/>
-    <w:lsdException w:name="Medium Shading 1 Accent 3" w:uiPriority="63"/>
-    <w:lsdException w:name="Medium Shading 2 Accent 3" w:uiPriority="64"/>
-    <w:lsdException w:name="Medium List 1 Accent 3" w:uiPriority="65"/>
-    <w:lsdException w:name="Medium List 2 Accent 3" w:uiPriority="66"/>
-    <w:lsdException w:name="Medium Grid 1 Accent 3" w:uiPriority="67"/>
-    <w:lsdException w:name="Medium Grid 2 Accent 3" w:uiPriority="68"/>
-    <w:lsdException w:name="Medium Grid 3 Accent 3" w:uiPriority="69"/>
-    <w:lsdException w:name="Dark List Accent 3" w:uiPriority="70"/>
-    <w:lsdException w:name="Colorful Shading Accent 3" w:uiPriority="71"/>
-    <w:lsdException w:name="Colorful List Accent 3" w:uiPriority="72"/>
-    <w:lsdException w:name="Colorful Grid Accent 3" w:uiPriority="73"/>
-    <w:lsdException w:name="Light Shading Accent 4" w:uiPriority="60"/>
-    <w:lsdException w:name="Light List Accent 4" w:uiPriority="61"/>
-    <w:lsdException w:name="Light Grid Accent 4" w:uiPriority="62"/>
-    <w:lsdException w:name="Medium Shading 1 Accent 4" w:uiPriority="63"/>
-    <w:lsdException w:name="Medium Shading 2 Accent 4" w:uiPriority="64"/>
-    <w:lsdException w:name="Medium List 1 Accent 4" w:uiPriority="65"/>
-    <w:lsdException w:name="Medium List 2 Accent 4" w:uiPriority="66"/>
-    <w:lsdException w:name="Medium Grid 1 Accent 4" w:uiPriority="67"/>
-    <w:lsdException w:name="Medium Grid 2 Accent 4" w:uiPriority="68"/>
-    <w:lsdException w:name="Medium Grid 3 Accent 4" w:uiPriority="69"/>
-    <w:lsdException w:name="Dark List Accent 4" w:uiPriority="70"/>
-    <w:lsdException w:name="Colorful Shading Accent 4" w:uiPriority="71"/>
-    <w:lsdException w:name="Colorful List Accent 4" w:uiPriority="72"/>
-    <w:lsdException w:name="Colorful Grid Accent 4" w:uiPriority="73"/>
-    <w:lsdException w:name="Light Shading Accent 5" w:uiPriority="60"/>
-    <w:lsdException w:name="Light List Accent 5" w:uiPriority="61"/>
-    <w:lsdException w:name="Light Grid Accent 5" w:uiPriority="62"/>
-    <w:lsdException w:name="Medium Shading 1 Accent 5" w:uiPriority="63"/>
-    <w:lsdException w:name="Medium Shading 2 Accent 5" w:uiPriority="64"/>
-    <w:lsdException w:name="Medium List 1 Accent 5" w:uiPriority="65"/>
-    <w:lsdException w:name="Medium List 2 Accent 5" w:uiPriority="66"/>
-    <w:lsdException w:name="Medium Grid 1 Accent 5" w:uiPriority="67"/>
-    <w:lsdException w:name="Medium Grid 2 Accent 5" w:uiPriority="68"/>
-    <w:lsdException w:name="Medium Grid 3 Accent 5" w:uiPriority="69"/>
-    <w:lsdException w:name="Dark List Accent 5" w:uiPriority="70"/>
-    <w:lsdException w:name="Colorful Shading Accent 5" w:uiPriority="71"/>
-    <w:lsdException w:name="Colorful List Accent 5" w:uiPriority="72"/>
-    <w:lsdException w:name="Colorful Grid Accent 5" w:uiPriority="73"/>
-    <w:lsdException w:name="Light Shading Accent 6" w:uiPriority="60"/>
-    <w:lsdException w:name="Light List Accent 6" w:uiPriority="61"/>
-    <w:lsdException w:name="Light Grid Accent 6" w:uiPriority="62"/>
-    <w:lsdException w:name="Medium Shading 1 Accent 6" w:uiPriority="63"/>
-    <w:lsdException w:name="Medium Shading 2 Accent 6" w:uiPriority="64"/>
-    <w:lsdException w:name="Medium List 1 Accent 6" w:uiPriority="65"/>
-    <w:lsdException w:name="Medium List 2 Accent 6" w:uiPriority="66"/>
-    <w:lsdException w:name="Medium Grid 1 Accent 6" w:uiPriority="67"/>
-    <w:lsdException w:name="Medium Grid 2 Accent 6" w:uiPriority="68"/>
-    <w:lsdException w:name="Medium Grid 3 Accent 6" w:uiPriority="69"/>
-    <w:lsdException w:name="Dark List Accent 6" w:uiPriority="70"/>
-    <w:lsdException w:name="Colorful Shading Accent 6" w:uiPriority="71"/>
-    <w:lsdException w:name="Colorful List Accent 6" w:uiPriority="72"/>
-    <w:lsdException w:name="Colorful Grid Accent 6" w:uiPriority="73"/>
-    <w:lsdException w:name="Subtle Emphasis" w:uiPriority="19" w:qFormat="1"/>
-    <w:lsdException w:name="Intense Emphasis" w:uiPriority="21" w:qFormat="1"/>
-    <w:lsdException w:name="Subtle Reference" w:uiPriority="31" w:qFormat="1"/>
-    <w:lsdException w:name="Intense Reference" w:uiPriority="32" w:qFormat="1"/>
-    <w:lsdException w:name="Book Title" w:uiPriority="33" w:qFormat="1"/>
-    <w:lsdException w:name="Bibliography" w:semiHidden="1" w:uiPriority="37" w:unhideWhenUsed="1"/>
-    <w:lsdException w:name="TOC Heading" w:semiHidden="1" w:uiPriority="39" w:unhideWhenUsed="1" w:qFormat="1"/>
-    <w:lsdException w:name="Plain Table 1" w:uiPriority="41"/>
-    <w:lsdException w:name="Plain Table 2" w:uiPriority="42"/>
-    <w:lsdException w:name="Plain Table 3" w:uiPriority="43"/>
-    <w:lsdException w:name="Plain Table 4" w:uiPriority="44"/>
-    <w:lsdException w:name="Plain Table 5" w:uiPriority="45"/>
-    <w:lsdException w:name="Grid Table Light" w:uiPriority="40"/>
-    <w:lsdException w:name="Grid Table 1 Light" w:uiPriority="46"/>
-    <w:lsdException w:name="Grid Table 2" w:uiPriority="47"/>
-    <w:lsdException w:name="Grid Table 3" w:uiPriority="48"/>
-    <w:lsdException w:name="Grid Table 4" w:uiPriority="49"/>
-    <w:lsdException w:name="Grid Table 5 Dark" w:uiPriority="50"/>
-    <w:lsdException w:name="Grid Table 6 Colorful" w:uiPriority="51"/>
-    <w:lsdException w:name="Grid Table 7 Colorful" w:uiPriority="52"/>
-    <w:lsdException w:name="Grid Table 1 Light Accent 1" w:uiPriority="46"/>
-    <w:lsdException w:name="Grid Table 2 Accent 1" w:uiPriority="47"/>
-    <w:lsdException w:name="Grid Table 3 Accent 1" w:uiPriority="48"/>
-    <w:lsdException w:name="Grid Table 4 Accent 1" w:uiPriority="49"/>
-    <w:lsdException w:name="Grid Table 5 Dark Accent 1" w:uiPriority="50"/>
-    <w:lsdException w:name="Grid Table 6 Colorful Accent 1" w:uiPriority="51"/>
-    <w:lsdException w:name="Grid Table 7 Colorful Accent 1" w:uiPriority="52"/>
-    <w:lsdException w:name="Grid Table 1 Light Accent 2" w:uiPriority="46"/>
-    <w:lsdException w:name="Grid Table 2 Accent 2" w:uiPriority="47"/>
-    <w:lsdException w:name="Grid Table 3 Accent 2" w:uiPriority="48"/>
-    <w:lsdException w:name="Grid Table 4 Accent 2" w:uiPriority="49"/>
-    <w:lsdException w:name="Grid Table 5 Dark Accent 2" w:uiPriority="50"/>
-    <w:lsdException w:name="Grid Table 6 Colorful Accent 2" w:uiPriority="51"/>
-    <w:lsdException w:name="Grid Table 7 Colorful Accent 2" w:uiPriority="52"/>
-    <w:lsdException w:name="Grid Table 1 Light Accent 3" w:uiPriority="46"/>
-    <w:lsdException w:name="Grid Table 2 Accent 3" w:uiPriority="47"/>
-    <w:lsdException w:name="Grid Table 3 Accent 3" w:uiPriority="48"/>
-    <w:lsdException w:name="Grid Table 4 Accent 3" w:uiPriority="49"/>
-    <w:lsdException w:name="Grid Table 5 Dark Accent 3" w:uiPriority="50"/>
-    <w:lsdException w:name="Grid Table 6 Colorful Accent 3" w:uiPriority="51"/>
-    <w:lsdException w:name="Grid Table 7 Colorful Accent 3" w:uiPriority="52"/>
-    <w:lsdException w:name="Grid Table 1 Light Accent 4" w:uiPriority="46"/>
-    <w:lsdException w:name="Grid Table 2 Accent 4" w:uiPriority="47"/>
-    <w:lsdException w:name="Grid Table 3 Accent 4" w:uiPriority="48"/>
-    <w:lsdException w:name="Grid Table 4 Accent 4" w:uiPriority="49"/>
-    <w:lsdException w:name="Grid Table 5 Dark Accent 4" w:uiPriority="50"/>
-    <w:lsdException w:name="Grid Table 6 Colorful Accent 4" w:uiPriority="51"/>
-    <w:lsdException w:name="Grid Table 7 Colorful Accent 4" w:uiPriority="52"/>
-    <w:lsdException w:name="Grid Table 1 Light Accent 5" w:uiPriority="46"/>
-    <w:lsdException w:name="Grid Table 2 Accent 5" w:uiPriority="47"/>
-    <w:lsdException w:name="Grid Table 3 Accent 5" w:uiPriority="48"/>
-    <w:lsdException w:name="Grid Table 4 Accent 5" w:uiPriority="49"/>
-    <w:lsdException w:name="Grid Table 5 Dark Accent 5" w:uiPriority="50"/>
-    <w:lsdException w:name="Grid Table 6 Colorful Accent 5" w:uiPriority="51"/>
-    <w:lsdException w:name="Grid Table 7 Colorful Accent 5" w:uiPriority="52"/>
-    <w:lsdException w:name="Grid Table 1 Light Accent 6" w:uiPriority="46"/>
-    <w:lsdException w:name="Grid Table 2 Accent 6" w:uiPriority="47"/>
-    <w:lsdException w:name="Grid Table 3 Accent 6" w:uiPriority="48"/>
-    <w:lsdException w:name="Grid Table 4 Accent 6" w:uiPriority="49"/>
-    <w:lsdException w:name="Grid Table 5 Dark Accent 6" w:uiPriority="50"/>
-    <w:lsdException w:name="Grid Table 6 Colorful Accent 6" w:uiPriority="51"/>
-    <w:lsdException w:name="Grid Table 7 Colorful Accent 6" w:uiPriority="52"/>
-    <w:lsdException w:name="List Table 1 Light" w:uiPriority="46"/>
-    <w:lsdException w:name="List Table 2" w:uiPriority="47"/>
-    <w:lsdException w:name="List Table 3" w:uiPriority="48"/>
-    <w:lsdException w:name="List Table 4" w:uiPriority="49"/>
-    <w:lsdException w:name="List Table 5 Dark" w:uiPriority="50"/>
-    <w:lsdException w:name="List Table 6 Colorful" w:uiPriority="51"/>
-    <w:lsdException w:name="List Table 7 Colorful" w:uiPriority="52"/>
-    <w:lsdException w:name="List Table 1 Light Accent 1" w:uiPriority="46"/>
-    <w:lsdException w:name="List Table 2 Accent 1" w:uiPriority="47"/>
-    <w:lsdException w:name="List Table 3 Accent 1" w:uiPriority="48"/>
-    <w:lsdException w:name="List Table 4 Accent 1" w:uiPriority="49"/>
-    <w:lsdException w:name="List Table 5 Dark Accent 1" w:uiPriority="50"/>
-    <w:lsdException w:name="List Table 6 Colorful Accent 1" w:uiPriority="51"/>
-    <w:lsdException w:name="List Table 7 Colorful Accent 1" w:uiPriority="52"/>
-    <w:lsdException w:name="List Table 1 Light Accent 2" w:uiPriority="46"/>
-    <w:lsdException w:name="List Table 2 Accent 2" w:uiPriority="47"/>
-    <w:lsdException w:name="List Table 3 Accent 2" w:uiPriority="48"/>
-    <w:lsdException w:name="List Table 4 Accent 2" w:uiPriority="49"/>
-    <w:lsdException w:name="List Table 5 Dark Accent 2" w:uiPriority="50"/>
-    <w:lsdException w:name="List Table 6 Colorful Accent 2" w:uiPriority="51"/>
-    <w:lsdException w:name="List Table 7 Colorful Accent 2" w:uiPriority="52"/>
-    <w:lsdException w:name="List Table 1 Light Accent 3" w:uiPriority="46"/>
-    <w:lsdException w:name="List Table 2 Accent 3" w:uiPriority="47"/>
-    <w:lsdException w:name="List Table 3 Accent 3" w:uiPriority="48"/>
-    <w:lsdException w:name="List Table 4 Accent 3" w:uiPriority="49"/>
-    <w:lsdException w:name="List Table 5 Dark Accent 3" w:uiPriority="50"/>
-    <w:lsdException w:name="List Table 6 Colorful Accent 3" w:uiPriority="51"/>
-    <w:lsdException w:name="List Table 7 Colorful Accent 3" w:uiPriority="52"/>
-    <w:lsdException w:name="List Table 1 Light Accent 4" w:uiPriority="46"/>
-    <w:lsdException w:name="List Table 2 Accent 4" w:uiPriority="47"/>
-    <w:lsdException w:name="List Table 3 Accent 4" w:uiPriority="48"/>
-    <w:lsdException w:name="List Table 4 Accent 4" w:uiPriority="49"/>
-    <w:lsdException w:name="List Table 5 Dark Accent 4" w:uiPriority="50"/>
-    <w:lsdException w:name="List Table 6 Colorful Accent 4" w:uiPriority="51"/>
-    <w:lsdException w:name="List Table 7 Colorful Accent 4" w:uiPriority="52"/>
-    <w:lsdException w:name="List Table 1 Light Accent 5" w:uiPriority="46"/>
-    <w:lsdException w:name="List Table 2 Accent 5" w:uiPriority="47"/>
-    <w:lsdException w:name="List Table 3 Accent 5" w:uiPriority="48"/>
-    <w:lsdException w:name="List Table 4 Accent 5" w:uiPriority="49"/>
-    <w:lsdException w:name="List Table 5 Dark Accent 5" w:uiPriority="50"/>
-    <w:lsdException w:name="List Table 6 Colorful Accent 5" w:uiPriority="51"/>
-    <w:lsdException w:name="List Table 7 Colorful Accent 5" w:uiPriority="52"/>
-    <w:lsdException w:name="List Table 1 Light Accent 6" w:uiPriority="46"/>
-    <w:lsdException w:name="List Table 2 Accent 6" w:uiPriority="47"/>
-    <w:lsdException w:name="List Table 3 Accent 6" w:uiPriority="48"/>
-    <w:lsdException w:name="List Table 4 Accent 6" w:uiPriority="49"/>
-    <w:lsdException w:name="List Table 5 Dark Accent 6" w:uiPriority="50"/>
-    <w:lsdException w:name="List Table 6 Colorful Accent 6" w:uiPriority="51"/>
-    <w:lsdException w:name="List Table 7 Colorful Accent 6" w:uiPriority="52"/>
-    <w:lsdException w:name="Mention" w:semiHidden="1" w:unhideWhenUsed="1"/>
-    <w:lsdException w:name="Smart Hyperlink" w:semiHidden="1" w:unhideWhenUsed="1"/>
-    <w:lsdException w:name="Hashtag" w:semiHidden="1" w:unhideWhenUsed="1"/>
-    <w:lsdException w:name="Unresolved Mention" w:semiHidden="1" w:unhideWhenUsed="1"/>
+  <w:latentStyles w:defLockedState="0" w:defUIPriority="99" w:defSemiHidden="1" w:defUnhideWhenUsed="1" w:defQFormat="0" w:count="267">
+    <w:lsdException w:name="Normal" w:semiHidden="0" w:uiPriority="0" w:unhideWhenUsed="0" w:qFormat="1"/>
+    <w:lsdException w:name="heading 1" w:semiHidden="0" w:uiPriority="9" w:unhideWhenUsed="0" w:qFormat="1"/>
+    <w:lsdException w:name="heading 2" w:uiPriority="9" w:qFormat="1"/>
+    <w:lsdException w:name="heading 3" w:uiPriority="9" w:qFormat="1"/>
+    <w:lsdException w:name="heading 4" w:uiPriority="9" w:qFormat="1"/>
+    <w:lsdException w:name="heading 5" w:uiPriority="9" w:qFormat="1"/>
+    <w:lsdException w:name="heading 6" w:uiPriority="9" w:qFormat="1"/>
+    <w:lsdException w:name="heading 7" w:uiPriority="9" w:qFormat="1"/>
+    <w:lsdException w:name="heading 8" w:uiPriority="9" w:qFormat="1"/>
+    <w:lsdException w:name="heading 9" w:uiPriority="9" w:qFormat="1"/>
+    <w:lsdException w:name="toc 1" w:uiPriority="39"/>
+    <w:lsdException w:name="toc 2" w:uiPriority="39"/>
+    <w:lsdException w:name="toc 3" w:uiPriority="39"/>
+    <w:lsdException w:name="toc 4" w:uiPriority="39"/>
+    <w:lsdException w:name="toc 5" w:uiPriority="39"/>
+    <w:lsdException w:name="toc 6" w:uiPriority="39"/>
+    <w:lsdException w:name="toc 7" w:uiPriority="39"/>
+    <w:lsdException w:name="toc 8" w:uiPriority="39"/>
+    <w:lsdException w:name="toc 9" w:uiPriority="39"/>
+    <w:lsdException w:name="caption" w:uiPriority="35" w:qFormat="1"/>
+    <w:lsdException w:name="Title" w:semiHidden="0" w:uiPriority="10" w:unhideWhenUsed="0" w:qFormat="1"/>
+    <w:lsdException w:name="Default Paragraph Font" w:uiPriority="1"/>
+    <w:lsdException w:name="Subtitle" w:semiHidden="0" w:uiPriority="11" w:unhideWhenUsed="0" w:qFormat="1"/>
+    <w:lsdException w:name="Strong" w:semiHidden="0" w:uiPriority="22" w:unhideWhenUsed="0" w:qFormat="1"/>
+    <w:lsdException w:name="Emphasis" w:semiHidden="0" w:uiPriority="20" w:unhideWhenUsed="0" w:qFormat="1"/>
+    <w:lsdException w:name="Table Grid" w:uiPriority="59"/>
+    <w:lsdException w:name="Placeholder Text" w:unhideWhenUsed="0"/>
+    <w:lsdException w:name="No Spacing" w:semiHidden="0" w:uiPriority="1" w:unhideWhenUsed="0" w:qFormat="1"/>
+    <w:lsdException w:name="Light Shading" w:semiHidden="0" w:uiPriority="60" w:unhideWhenUsed="0"/>
+    <w:lsdException w:name="Light List" w:semiHidden="0" w:uiPriority="61" w:unhideWhenUsed="0"/>
+    <w:lsdException w:name="Light Grid" w:semiHidden="0" w:uiPriority="62" w:unhideWhenUsed="0"/>
+    <w:lsdException w:name="Medium Shading 1" w:semiHidden="0" w:uiPriority="63" w:unhideWhenUsed="0"/>
+    <w:lsdException w:name="Medium Shading 2" w:semiHidden="0" w:uiPriority="64" w:unhideWhenUsed="0"/>
+    <w:lsdException w:name="Medium List 1" w:semiHidden="0" w:uiPriority="65" w:unhideWhenUsed="0"/>
+    <w:lsdException w:name="Medium List 2" w:semiHidden="0" w:uiPriority="66" w:unhideWhenUsed="0"/>
+    <w:lsdException w:name="Medium Grid 1" w:semiHidden="0" w:uiPriority="67" w:unhideWhenUsed="0"/>
+    <w:lsdException w:name="Medium Grid 2" w:semiHidden="0" w:uiPriority="68" w:unhideWhenUsed="0"/>
+    <w:lsdException w:name="Medium Grid 3" w:semiHidden="0" w:uiPriority="69" w:unhideWhenUsed="0"/>
+    <w:lsdException w:name="Dark List" w:semiHidden="0" w:uiPriority="70" w:unhideWhenUsed="0"/>
+    <w:lsdException w:name="Colorful Shading" w:semiHidden="0" w:uiPriority="71" w:unhideWhenUsed="0"/>
+    <w:lsdException w:name="Colorful List" w:semiHidden="0" w:uiPriority="72" w:unhideWhenUsed="0"/>
+    <w:lsdException w:name="Colorful Grid" w:semiHidden="0" w:uiPriority="73" w:unhideWhenUsed="0"/>
+    <w:lsdException w:name="Light Shading Accent 1" w:semiHidden="0" w:uiPriority="60" w:unhideWhenUsed="0"/>
+    <w:lsdException w:name="Light List Accent 1" w:semiHidden="0" w:uiPriority="61" w:unhideWhenUsed="0"/>
+    <w:lsdException w:name="Light Grid Accent 1" w:semiHidden="0" w:uiPriority="62" w:unhideWhenUsed="0"/>
+    <w:lsdException w:name="Medium Shading 1 Accent 1" w:semiHidden="0" w:uiPriority="63" w:unhideWhenUsed="0"/>
+    <w:lsdException w:name="Medium Shading 2 Accent 1" w:semiHidden="0" w:uiPriority="64" w:unhideWhenUsed="0"/>
+    <w:lsdException w:name="Medium List 1 Accent 1" w:semiHidden="0" w:uiPriority="65" w:unhideWhenUsed="0"/>
+    <w:lsdException w:name="Revision" w:unhideWhenUsed="0"/>
+    <w:lsdException w:name="List Paragraph" w:semiHidden="0" w:uiPriority="34" w:unhideWhenUsed="0" w:qFormat="1"/>
+    <w:lsdException w:name="Quote" w:semiHidden="0" w:uiPriority="29" w:unhideWhenUsed="0" w:qFormat="1"/>
+    <w:lsdException w:name="Intense Quote" w:semiHidden="0" w:uiPriority="30" w:unhideWhenUsed="0" w:qFormat="1"/>
+    <w:lsdException w:name="Medium List 2 Accent 1" w:semiHidden="0" w:uiPriority="66" w:unhideWhenUsed="0"/>
+    <w:lsdException w:name="Medium Grid 1 Accent 1" w:semiHidden="0" w:uiPriority="67" w:unhideWhenUsed="0"/>
+    <w:lsdException w:name="Medium Grid 2 Accent 1" w:semiHidden="0" w:uiPriority="68" w:unhideWhenUsed="0"/>
+    <w:lsdException w:name="Medium Grid 3 Accent 1" w:semiHidden="0" w:uiPriority="69" w:unhideWhenUsed="0"/>
+    <w:lsdException w:name="Dark List Accent 1" w:semiHidden="0" w:uiPriority="70" w:unhideWhenUsed="0"/>
+    <w:lsdException w:name="Colorful Shading Accent 1" w:semiHidden="0" w:uiPriority="71" w:unhideWhenUsed="0"/>
+    <w:lsdException w:name="Colorful List Accent 1" w:semiHidden="0" w:uiPriority="72" w:unhideWhenUsed="0"/>
+    <w:lsdException w:name="Colorful Grid Accent 1" w:semiHidden="0" w:uiPriority="73" w:unhideWhenUsed="0"/>
+    <w:lsdException w:name="Light Shading Accent 2" w:semiHidden="0" w:uiPriority="60" w:unhideWhenUsed="0"/>
+    <w:lsdException w:name="Light List Accent 2" w:semiHidden="0" w:uiPriority="61" w:unhideWhenUsed="0"/>
+    <w:lsdException w:name="Light Grid Accent 2" w:semiHidden="0" w:uiPriority="62" w:unhideWhenUsed="0"/>
+    <w:lsdException w:name="Medium Shading 1 Accent 2" w:semiHidden="0" w:uiPriority="63" w:unhideWhenUsed="0"/>
+    <w:lsdException w:name="Medium Shading 2 Accent 2" w:semiHidden="0" w:uiPriority="64" w:unhideWhenUsed="0"/>
+    <w:lsdException w:name="Medium List 1 Accent 2" w:semiHidden="0" w:uiPriority="65" w:unhideWhenUsed="0"/>
+    <w:lsdException w:name="Medium List 2 Accent 2" w:semiHidden="0" w:uiPriority="66" w:unhideWhenUsed="0"/>
+    <w:lsdException w:name="Medium Grid 1 Accent 2" w:semiHidden="0" w:uiPriority="67" w:unhideWhenUsed="0"/>
+    <w:lsdException w:name="Medium Grid 2 Accent 2" w:semiHidden="0" w:uiPriority="68" w:unhideWhenUsed="0"/>
+    <w:lsdException w:name="Medium Grid 3 Accent 2" w:semiHidden="0" w:uiPriority="69" w:unhideWhenUsed="0"/>
+    <w:lsdException w:name="Dark List Accent 2" w:semiHidden="0" w:uiPriority="70" w:unhideWhenUsed="0"/>
+    <w:lsdException w:name="Colorful Shading Accent 2" w:semiHidden="0" w:uiPriority="71" w:unhideWhenUsed="0"/>
+    <w:lsdException w:name="Colorful List Accent 2" w:semiHidden="0" w:uiPriority="72" w:unhideWhenUsed="0"/>
+    <w:lsdException w:name="Colorful Grid Accent 2" w:semiHidden="0" w:uiPriority="73" w:unhideWhenUsed="0"/>
+    <w:lsdException w:name="Light Shading Accent 3" w:semiHidden="0" w:uiPriority="60" w:unhideWhenUsed="0"/>
+    <w:lsdException w:name="Light List Accent 3" w:semiHidden="0" w:uiPriority="61" w:unhideWhenUsed="0"/>
+    <w:lsdException w:name="Light Grid Accent 3" w:semiHidden="0" w:uiPriority="62" w:unhideWhenUsed="0"/>
+    <w:lsdException w:name="Medium Shading 1 Accent 3" w:semiHidden="0" w:uiPriority="63" w:unhideWhenUsed="0"/>
+    <w:lsdException w:name="Medium Shading 2 Accent 3" w:semiHidden="0" w:uiPriority="64" w:unhideWhenUsed="0"/>
+    <w:lsdException w:name="Medium List 1 Accent 3" w:semiHidden="0" w:uiPriority="65" w:unhideWhenUsed="0"/>
+    <w:lsdException w:name="Medium List 2 Accent 3" w:semiHidden="0" w:uiPriority="66" w:unhideWhenUsed="0"/>
+    <w:lsdException w:name="Medium Grid 1 Accent 3" w:semiHidden="0" w:uiPriority="67" w:unhideWhenUsed="0"/>
+    <w:lsdException w:name="Medium Grid 2 Accent 3" w:semiHidden="0" w:uiPriority="68" w:unhideWhenUsed="0"/>
+    <w:lsdException w:name="Medium Grid 3 Accent 3" w:semiHidden="0" w:uiPriority="69" w:unhideWhenUsed="0"/>
+    <w:lsdException w:name="Dark List Accent 3" w:semiHidden="0" w:uiPriority="70" w:unhideWhenUsed="0"/>
+    <w:lsdException w:name="Colorful Shading Accent 3" w:semiHidden="0" w:uiPriority="71" w:unhideWhenUsed="0"/>
+    <w:lsdException w:name="Colorful List Accent 3" w:semiHidden="0" w:uiPriority="72" w:unhideWhenUsed="0"/>
+    <w:lsdException w:name="Colorful Grid Accent 3" w:semiHidden="0" w:uiPriority="73" w:unhideWhenUsed="0"/>
+    <w:lsdException w:name="Light Shading Accent 4" w:semiHidden="0" w:uiPriority="60" w:unhideWhenUsed="0"/>
+    <w:lsdException w:name="Light List Accent 4" w:semiHidden="0" w:uiPriority="61" w:unhideWhenUsed="0"/>
+    <w:lsdException w:name="Light Grid Accent 4" w:semiHidden="0" w:uiPriority="62" w:unhideWhenUsed="0"/>
+    <w:lsdException w:name="Medium Shading 1 Accent 4" w:semiHidden="0" w:uiPriority="63" w:unhideWhenUsed="0"/>
+    <w:lsdException w:name="Medium Shading 2 Accent 4" w:semiHidden="0" w:uiPriority="64" w:unhideWhenUsed="0"/>
+    <w:lsdException w:name="Medium List 1 Accent 4" w:semiHidden="0" w:uiPriority="65" w:unhideWhenUsed="0"/>
+    <w:lsdException w:name="Medium List 2 Accent 4" w:semiHidden="0" w:uiPriority="66" w:unhideWhenUsed="0"/>
+    <w:lsdException w:name="Medium Grid 1 Accent 4" w:semiHidden="0" w:uiPriority="67" w:unhideWhenUsed="0"/>
+    <w:lsdException w:name="Medium Grid 2 Accent 4" w:semiHidden="0" w:uiPriority="68" w:unhideWhenUsed="0"/>
+    <w:lsdException w:name="Medium Grid 3 Accent 4" w:semiHidden="0" w:uiPriority="69" w:unhideWhenUsed="0"/>
+    <w:lsdException w:name="Dark List Accent 4" w:semiHidden="0" w:uiPriority="70" w:unhideWhenUsed="0"/>
+    <w:lsdException w:name="Colorful Shading Accent 4" w:semiHidden="0" w:uiPriority="71" w:unhideWhenUsed="0"/>
+    <w:lsdException w:name="Colorful List Accent 4" w:semiHidden="0" w:uiPriority="72" w:unhideWhenUsed="0"/>
+    <w:lsdException w:name="Colorful Grid Accent 4" w:semiHidden="0" w:uiPriority="73" w:unhideWhenUsed="0"/>
+    <w:lsdException w:name="Light Shading Accent 5" w:semiHidden="0" w:uiPriority="60" w:unhideWhenUsed="0"/>
+    <w:lsdException w:name="Light List Accent 5" w:semiHidden="0" w:uiPriority="61" w:unhideWhenUsed="0"/>
+    <w:lsdException w:name="Light Grid Accent 5" w:semiHidden="0" w:uiPriority="62" w:unhideWhenUsed="0"/>
+    <w:lsdException w:name="Medium Shading 1 Accent 5" w:semiHidden="0" w:uiPriority="63" w:unhideWhenUsed="0"/>
+    <w:lsdException w:name="Medium Shading 2 Accent 5" w:semiHidden="0" w:uiPriority="64" w:unhideWhenUsed="0"/>
+    <w:lsdException w:name="Medium List 1 Accent 5" w:semiHidden="0" w:uiPriority="65" w:unhideWhenUsed="0"/>
+    <w:lsdException w:name="Medium List 2 Accent 5" w:semiHidden="0" w:uiPriority="66" w:unhideWhenUsed="0"/>
+    <w:lsdException w:name="Medium Grid 1 Accent 5" w:semiHidden="0" w:uiPriority="67" w:unhideWhenUsed="0"/>
+    <w:lsdException w:name="Medium Grid 2 Accent 5" w:semiHidden="0" w:uiPriority="68" w:unhideWhenUsed="0"/>
+    <w:lsdException w:name="Medium Grid 3 Accent 5" w:semiHidden="0" w:uiPriority="69" w:unhideWhenUsed="0"/>
+    <w:lsdException w:name="Dark List Accent 5" w:semiHidden="0" w:uiPriority="70" w:unhideWhenUsed="0"/>
+    <w:lsdException w:name="Colorful Shading Accent 5" w:semiHidden="0" w:uiPriority="71" w:unhideWhenUsed="0"/>
+    <w:lsdException w:name="Colorful List Accent 5" w:semiHidden="0" w:uiPriority="72" w:unhideWhenUsed="0"/>
+    <w:lsdException w:name="Colorful Grid Accent 5" w:semiHidden="0" w:uiPriority="73" w:unhideWhenUsed="0"/>
+    <w:lsdException w:name="Light Shading Accent 6" w:semiHidden="0" w:uiPriority="60" w:unhideWhenUsed="0"/>
+    <w:lsdException w:name="Light List Accent 6" w:semiHidden="0" w:uiPriority="61" w:unhideWhenUsed="0"/>
+    <w:lsdException w:name="Light Grid Accent 6" w:semiHidden="0" w:uiPriority="62" w:unhideWhenUsed="0"/>
+    <w:lsdException w:name="Medium Shading 1 Accent 6" w:semiHidden="0" w:uiPriority="63" w:unhideWhenUsed="0"/>
+    <w:lsdException w:name="Medium Shading 2 Accent 6" w:semiHidden="0" w:uiPriority="64" w:unhideWhenUsed="0"/>
+    <w:lsdException w:name="Medium List 1 Accent 6" w:semiHidden="0" w:uiPriority="65" w:unhideWhenUsed="0"/>
+    <w:lsdException w:name="Medium List 2 Accent 6" w:semiHidden="0" w:uiPriority="66" w:unhideWhenUsed="0"/>
+    <w:lsdException w:name="Medium Grid 1 Accent 6" w:semiHidden="0" w:uiPriority="67" w:unhideWhenUsed="0"/>
+    <w:lsdException w:name="Medium Grid 2 Accent 6" w:semiHidden="0" w:uiPriority="68" w:unhideWhenUsed="0"/>
+    <w:lsdException w:name="Medium Grid 3 Accent 6" w:semiHidden="0" w:uiPriority="69" w:unhideWhenUsed="0"/>
+    <w:lsdException w:name="Dark List Accent 6" w:semiHidden="0" w:uiPriority="70" w:unhideWhenUsed="0"/>
+    <w:lsdException w:name="Colorful Shading Accent 6" w:semiHidden="0" w:uiPriority="71" w:unhideWhenUsed="0"/>
+    <w:lsdException w:name="Colorful List Accent 6" w:semiHidden="0" w:uiPriority="72" w:unhideWhenUsed="0"/>
+    <w:lsdException w:name="Colorful Grid Accent 6" w:semiHidden="0" w:uiPriority="73" w:unhideWhenUsed="0"/>
+    <w:lsdException w:name="Subtle Emphasis" w:semiHidden="0" w:uiPriority="19" w:unhideWhenUsed="0" w:qFormat="1"/>
+    <w:lsdException w:name="Intense Emphasis" w:semiHidden="0" w:uiPriority="21" w:unhideWhenUsed="0" w:qFormat="1"/>
+    <w:lsdException w:name="Subtle Reference" w:semiHidden="0" w:uiPriority="31" w:unhideWhenUsed="0" w:qFormat="1"/>
+    <w:lsdException w:name="Intense Reference" w:semiHidden="0" w:uiPriority="32" w:unhideWhenUsed="0" w:qFormat="1"/>
+    <w:lsdException w:name="Book Title" w:semiHidden="0" w:uiPriority="33" w:unhideWhenUsed="0" w:qFormat="1"/>
+    <w:lsdException w:name="Bibliography" w:uiPriority="37"/>
+    <w:lsdException w:name="TOC Heading" w:uiPriority="39" w:qFormat="1"/>
   </w:latentStyles>
   <w:style w:type="paragraph" w:default="1" w:styleId="Normal">
     <w:name w:val="Normal"/>
@@ -3344,6 +3115,7 @@
     <w:uiPriority w:val="99"/>
     <w:semiHidden/>
     <w:unhideWhenUsed/>
+    <w:qFormat/>
     <w:tblPr>
       <w:tblInd w:w="0" w:type="dxa"/>
       <w:tblCellMar>
@@ -3434,6 +3206,7 @@
       <w:spacing w:after="0" w:line="240" w:lineRule="auto"/>
     </w:pPr>
     <w:tblPr>
+      <w:tblInd w:w="0" w:type="dxa"/>
       <w:tblBorders>
         <w:top w:val="single" w:sz="4" w:space="0" w:color="auto"/>
         <w:left w:val="single" w:sz="4" w:space="0" w:color="auto"/>
@@ -3442,6 +3215,12 @@
         <w:insideH w:val="single" w:sz="4" w:space="0" w:color="auto"/>
         <w:insideV w:val="single" w:sz="4" w:space="0" w:color="auto"/>
       </w:tblBorders>
+      <w:tblCellMar>
+        <w:top w:w="0" w:type="dxa"/>
+        <w:left w:w="108" w:type="dxa"/>
+        <w:bottom w:w="0" w:type="dxa"/>
+        <w:right w:w="108" w:type="dxa"/>
+      </w:tblCellMar>
     </w:tblPr>
   </w:style>
   <w:style w:type="table" w:styleId="Mediumgitter3-fremhvningsfarve1">
@@ -3455,6 +3234,7 @@
     <w:tblPr>
       <w:tblStyleRowBandSize w:val="1"/>
       <w:tblStyleColBandSize w:val="1"/>
+      <w:tblInd w:w="0" w:type="dxa"/>
       <w:tblBorders>
         <w:top w:val="single" w:sz="8" w:space="0" w:color="FFFFFF" w:themeColor="background1"/>
         <w:left w:val="single" w:sz="8" w:space="0" w:color="FFFFFF" w:themeColor="background1"/>
@@ -3463,6 +3243,12 @@
         <w:insideH w:val="single" w:sz="6" w:space="0" w:color="FFFFFF" w:themeColor="background1"/>
         <w:insideV w:val="single" w:sz="6" w:space="0" w:color="FFFFFF" w:themeColor="background1"/>
       </w:tblBorders>
+      <w:tblCellMar>
+        <w:top w:w="0" w:type="dxa"/>
+        <w:left w:w="108" w:type="dxa"/>
+        <w:bottom w:w="0" w:type="dxa"/>
+        <w:right w:w="108" w:type="dxa"/>
+      </w:tblCellMar>
     </w:tblPr>
     <w:tcPr>
       <w:shd w:val="clear" w:color="auto" w:fill="D3DFEE" w:themeFill="accent1" w:themeFillTint="3F"/>
@@ -3600,6 +3386,7 @@
     <w:tblPr>
       <w:tblStyleRowBandSize w:val="1"/>
       <w:tblStyleColBandSize w:val="1"/>
+      <w:tblInd w:w="0" w:type="dxa"/>
       <w:tblBorders>
         <w:top w:val="single" w:sz="8" w:space="0" w:color="FFFFFF" w:themeColor="background1"/>
         <w:left w:val="single" w:sz="8" w:space="0" w:color="FFFFFF" w:themeColor="background1"/>
@@ -3608,6 +3395,12 @@
         <w:insideH w:val="single" w:sz="6" w:space="0" w:color="FFFFFF" w:themeColor="background1"/>
         <w:insideV w:val="single" w:sz="6" w:space="0" w:color="FFFFFF" w:themeColor="background1"/>
       </w:tblBorders>
+      <w:tblCellMar>
+        <w:top w:w="0" w:type="dxa"/>
+        <w:left w:w="108" w:type="dxa"/>
+        <w:bottom w:w="0" w:type="dxa"/>
+        <w:right w:w="108" w:type="dxa"/>
+      </w:tblCellMar>
     </w:tblPr>
     <w:tcPr>
       <w:shd w:val="clear" w:color="auto" w:fill="E6EED5" w:themeFill="accent3" w:themeFillTint="3F"/>
@@ -3734,6 +3527,7 @@
     <w:tblPr>
       <w:tblStyleRowBandSize w:val="1"/>
       <w:tblStyleColBandSize w:val="1"/>
+      <w:tblInd w:w="0" w:type="dxa"/>
       <w:tblBorders>
         <w:top w:val="single" w:sz="8" w:space="0" w:color="FFFFFF" w:themeColor="background1"/>
         <w:left w:val="single" w:sz="8" w:space="0" w:color="FFFFFF" w:themeColor="background1"/>
@@ -3742,6 +3536,12 @@
         <w:insideH w:val="single" w:sz="6" w:space="0" w:color="FFFFFF" w:themeColor="background1"/>
         <w:insideV w:val="single" w:sz="6" w:space="0" w:color="FFFFFF" w:themeColor="background1"/>
       </w:tblBorders>
+      <w:tblCellMar>
+        <w:top w:w="0" w:type="dxa"/>
+        <w:left w:w="108" w:type="dxa"/>
+        <w:bottom w:w="0" w:type="dxa"/>
+        <w:right w:w="108" w:type="dxa"/>
+      </w:tblCellMar>
     </w:tblPr>
     <w:tcPr>
       <w:shd w:val="clear" w:color="auto" w:fill="FDE4D0" w:themeFill="accent6" w:themeFillTint="3F"/>
@@ -3868,6 +3668,7 @@
     <w:tblPr>
       <w:tblStyleRowBandSize w:val="1"/>
       <w:tblStyleColBandSize w:val="1"/>
+      <w:tblInd w:w="0" w:type="dxa"/>
       <w:tblBorders>
         <w:top w:val="single" w:sz="8" w:space="0" w:color="FFFFFF" w:themeColor="background1"/>
         <w:left w:val="single" w:sz="8" w:space="0" w:color="FFFFFF" w:themeColor="background1"/>
@@ -3876,6 +3677,12 @@
         <w:insideH w:val="single" w:sz="6" w:space="0" w:color="FFFFFF" w:themeColor="background1"/>
         <w:insideV w:val="single" w:sz="6" w:space="0" w:color="FFFFFF" w:themeColor="background1"/>
       </w:tblBorders>
+      <w:tblCellMar>
+        <w:top w:w="0" w:type="dxa"/>
+        <w:left w:w="108" w:type="dxa"/>
+        <w:bottom w:w="0" w:type="dxa"/>
+        <w:right w:w="108" w:type="dxa"/>
+      </w:tblCellMar>
     </w:tblPr>
     <w:tcPr>
       <w:shd w:val="clear" w:color="auto" w:fill="D2EAF1" w:themeFill="accent5" w:themeFillTint="3F"/>
@@ -4002,6 +3809,7 @@
     <w:tblPr>
       <w:tblStyleRowBandSize w:val="1"/>
       <w:tblStyleColBandSize w:val="1"/>
+      <w:tblInd w:w="0" w:type="dxa"/>
       <w:tblBorders>
         <w:top w:val="single" w:sz="8" w:space="0" w:color="FFFFFF" w:themeColor="background1"/>
         <w:left w:val="single" w:sz="8" w:space="0" w:color="FFFFFF" w:themeColor="background1"/>
@@ -4010,6 +3818,12 @@
         <w:insideH w:val="single" w:sz="6" w:space="0" w:color="FFFFFF" w:themeColor="background1"/>
         <w:insideV w:val="single" w:sz="6" w:space="0" w:color="FFFFFF" w:themeColor="background1"/>
       </w:tblBorders>
+      <w:tblCellMar>
+        <w:top w:w="0" w:type="dxa"/>
+        <w:left w:w="108" w:type="dxa"/>
+        <w:bottom w:w="0" w:type="dxa"/>
+        <w:right w:w="108" w:type="dxa"/>
+      </w:tblCellMar>
     </w:tblPr>
     <w:tcPr>
       <w:shd w:val="clear" w:color="auto" w:fill="EFD3D2" w:themeFill="accent2" w:themeFillTint="3F"/>

</xml_diff>

<commit_message>
User stories estimeret og prioriteret
</commit_message>
<xml_diff>
--- a/Analysedokumenter/Fog trælast.docx
+++ b/Analysedokumenter/Fog trælast.docx
@@ -69,7 +69,15 @@
         </w:numPr>
       </w:pPr>
       <w:r>
-        <w:t>Har indgående kendskab til sædvanlige problemstillinger ifm. bestillinger af carporte</w:t>
+        <w:t xml:space="preserve">Har indgående kendskab til sædvanlige problemstillinger </w:t>
+      </w:r>
+      <w:proofErr w:type="spellStart"/>
+      <w:r>
+        <w:t>ifm</w:t>
+      </w:r>
+      <w:proofErr w:type="spellEnd"/>
+      <w:r>
+        <w:t>. bestillinger af carporte</w:t>
       </w:r>
       <w:r>
         <w:t>, f.eks. skæve dimensioner, for store skure, for høj rejsning mv</w:t>
@@ -87,7 +95,15 @@
         </w:numPr>
       </w:pPr>
       <w:r>
-        <w:t>Står for nuværende prisjustering og ”mapning” mellem gl. varenumre og nye.</w:t>
+        <w:t>Står for nuværende prisjustering og ”</w:t>
+      </w:r>
+      <w:proofErr w:type="spellStart"/>
+      <w:r>
+        <w:t>mapning</w:t>
+      </w:r>
+      <w:proofErr w:type="spellEnd"/>
+      <w:r>
+        <w:t>” mellem gl. varenumre og nye.</w:t>
       </w:r>
     </w:p>
     <w:p>
@@ -222,7 +238,23 @@
         </w:numPr>
       </w:pPr>
       <w:r>
-        <w:t>Færre risici forbundet med opdatering / vedligehold af systemet (f.eks. v. sygdom/bortgang af ngl. medarbejder).</w:t>
+        <w:t>Færre risici forbundet med opdatering / vedligehold af systemet</w:t>
+      </w:r>
+      <w:proofErr w:type="gramStart"/>
+      <w:r>
+        <w:t xml:space="preserve"> (f.eks. v. sygdom/bortgang af </w:t>
+      </w:r>
+      <w:proofErr w:type="spellStart"/>
+      <w:r>
+        <w:t>ngl</w:t>
+      </w:r>
+      <w:proofErr w:type="spellEnd"/>
+      <w:r>
+        <w:t>.</w:t>
+      </w:r>
+      <w:proofErr w:type="gramEnd"/>
+      <w:r>
+        <w:t xml:space="preserve"> medarbejder).</w:t>
       </w:r>
     </w:p>
     <w:p>
@@ -306,6 +338,7 @@
                 <w:bCs w:val="0"/>
               </w:rPr>
             </w:pPr>
+            <w:proofErr w:type="spellStart"/>
             <w:r>
               <w:rPr>
                 <w:rFonts w:ascii="Arial" w:eastAsiaTheme="minorHAnsi" w:hAnsi="Arial" w:cs="Arial"/>
@@ -316,6 +349,7 @@
             <w:r>
               <w:t>Indflydelse</w:t>
             </w:r>
+            <w:proofErr w:type="spellEnd"/>
           </w:p>
         </w:tc>
         <w:tc>
@@ -397,8 +431,21 @@
               <w:cnfStyle w:val="000000100000"/>
             </w:pPr>
             <w:r>
-              <w:t>Martin og øvrige ngl. medarbejdere i trælasten.</w:t>
-            </w:r>
+              <w:t xml:space="preserve">Martin og øvrige </w:t>
+            </w:r>
+            <w:proofErr w:type="spellStart"/>
+            <w:r>
+              <w:t>ngl</w:t>
+            </w:r>
+            <w:proofErr w:type="spellEnd"/>
+            <w:r>
+              <w:t xml:space="preserve">. </w:t>
+            </w:r>
+            <w:proofErr w:type="gramStart"/>
+            <w:r>
+              <w:t>medarbejdere i trælasten.</w:t>
+            </w:r>
+            <w:proofErr w:type="gramEnd"/>
           </w:p>
           <w:p>
             <w:pPr>
@@ -610,6 +657,7 @@
       <w:pPr>
         <w:pStyle w:val="Overskrift1"/>
       </w:pPr>
+      <w:proofErr w:type="spellStart"/>
       <w:r>
         <w:lastRenderedPageBreak/>
         <w:t>SWOT-analyse</w:t>
@@ -617,6 +665,7 @@
       <w:r>
         <w:t>r</w:t>
       </w:r>
+      <w:proofErr w:type="spellEnd"/>
     </w:p>
     <w:tbl>
       <w:tblPr>
@@ -703,8 +752,13 @@
             <w:pPr>
               <w:cnfStyle w:val="000000100000"/>
             </w:pPr>
-            <w:r>
-              <w:t>Strengths:</w:t>
+            <w:proofErr w:type="spellStart"/>
+            <w:r>
+              <w:t>Strengths</w:t>
+            </w:r>
+            <w:proofErr w:type="spellEnd"/>
+            <w:r>
+              <w:t>:</w:t>
             </w:r>
           </w:p>
           <w:p>
@@ -729,8 +783,13 @@
               </w:numPr>
               <w:cnfStyle w:val="000000100000"/>
             </w:pPr>
-            <w:r>
-              <w:t>Ngl.medarbejder med indgående kendskab</w:t>
+            <w:proofErr w:type="spellStart"/>
+            <w:r>
+              <w:t>Ngl.medarbejder</w:t>
+            </w:r>
+            <w:proofErr w:type="spellEnd"/>
+            <w:r>
+              <w:t xml:space="preserve"> med indgående kendskab</w:t>
             </w:r>
             <w:r>
               <w:t xml:space="preserve"> til situationen og problemområdet</w:t>
@@ -749,10 +808,23 @@
               <w:cnfStyle w:val="000000100000"/>
             </w:pPr>
             <w:r>
-              <w:t>Carporte i bedre kvalitet end Silvan/Bauhaus</w:t>
-            </w:r>
-            <w:r>
-              <w:t xml:space="preserve"> og evt andre.</w:t>
+              <w:t xml:space="preserve">Carporte i bedre kvalitet end </w:t>
+            </w:r>
+            <w:proofErr w:type="spellStart"/>
+            <w:r>
+              <w:t>Silvan/Bauhaus</w:t>
+            </w:r>
+            <w:proofErr w:type="spellEnd"/>
+            <w:r>
+              <w:t xml:space="preserve"> og </w:t>
+            </w:r>
+            <w:proofErr w:type="spellStart"/>
+            <w:r>
+              <w:t>evt</w:t>
+            </w:r>
+            <w:proofErr w:type="spellEnd"/>
+            <w:r>
+              <w:t xml:space="preserve"> andre.</w:t>
             </w:r>
           </w:p>
           <w:p>
@@ -774,8 +846,13 @@
             <w:pPr>
               <w:cnfStyle w:val="000000100000"/>
             </w:pPr>
-            <w:r>
-              <w:t>Weaknesses:</w:t>
+            <w:proofErr w:type="spellStart"/>
+            <w:r>
+              <w:t>Weaknesses</w:t>
+            </w:r>
+            <w:proofErr w:type="spellEnd"/>
+            <w:r>
+              <w:t>:</w:t>
             </w:r>
           </w:p>
           <w:p>
@@ -801,7 +878,15 @@
               <w:cnfStyle w:val="000000100000"/>
             </w:pPr>
             <w:r>
-              <w:t>Systemet er uddateret og måske i fare for ikke at kunne fungere indenfor overskuelig fremtid.</w:t>
+              <w:t xml:space="preserve">Systemet er </w:t>
+            </w:r>
+            <w:proofErr w:type="spellStart"/>
+            <w:r>
+              <w:t>uddateret</w:t>
+            </w:r>
+            <w:proofErr w:type="spellEnd"/>
+            <w:r>
+              <w:t xml:space="preserve"> og måske i fare for ikke at kunne fungere indenfor overskuelig fremtid.</w:t>
             </w:r>
           </w:p>
           <w:p>
@@ -820,7 +905,31 @@
               <w:t>fragmenter</w:t>
             </w:r>
             <w:r>
-              <w:t xml:space="preserve"> – frontend til kunder, backend (Quickbyg) og et eksternt system til oprettelse af styklister.</w:t>
+              <w:t xml:space="preserve"> – </w:t>
+            </w:r>
+            <w:proofErr w:type="spellStart"/>
+            <w:r>
+              <w:t>frontend</w:t>
+            </w:r>
+            <w:proofErr w:type="spellEnd"/>
+            <w:r>
+              <w:t xml:space="preserve"> til kunder, </w:t>
+            </w:r>
+            <w:proofErr w:type="spellStart"/>
+            <w:r>
+              <w:t>backend</w:t>
+            </w:r>
+            <w:proofErr w:type="spellEnd"/>
+            <w:r>
+              <w:t xml:space="preserve"> (</w:t>
+            </w:r>
+            <w:proofErr w:type="spellStart"/>
+            <w:r>
+              <w:t>Quickbyg</w:t>
+            </w:r>
+            <w:proofErr w:type="spellEnd"/>
+            <w:r>
+              <w:t>) og et eksternt system til oprettelse af styklister.</w:t>
             </w:r>
           </w:p>
           <w:p>
@@ -869,8 +978,13 @@
             <w:pPr>
               <w:cnfStyle w:val="000000000000"/>
             </w:pPr>
-            <w:r>
-              <w:t>Opportunities:</w:t>
+            <w:proofErr w:type="spellStart"/>
+            <w:r>
+              <w:t>Opportunities</w:t>
+            </w:r>
+            <w:proofErr w:type="spellEnd"/>
+            <w:r>
+              <w:t>:</w:t>
             </w:r>
           </w:p>
           <w:p>
@@ -909,7 +1023,23 @@
               <w:cnfStyle w:val="000000000000"/>
             </w:pPr>
             <w:r>
-              <w:t>Bedre backend mindsker evt. flaskehalse hvis ngl.medarbejder er fraværende.</w:t>
+              <w:t xml:space="preserve">Bedre </w:t>
+            </w:r>
+            <w:proofErr w:type="spellStart"/>
+            <w:r>
+              <w:t>backend</w:t>
+            </w:r>
+            <w:proofErr w:type="spellEnd"/>
+            <w:r>
+              <w:t xml:space="preserve"> mindsker evt. flaskehalse hvis </w:t>
+            </w:r>
+            <w:proofErr w:type="spellStart"/>
+            <w:r>
+              <w:t>ngl.medarbejder</w:t>
+            </w:r>
+            <w:proofErr w:type="spellEnd"/>
+            <w:r>
+              <w:t xml:space="preserve"> er fraværende.</w:t>
             </w:r>
           </w:p>
           <w:p>
@@ -922,7 +1052,15 @@
               <w:cnfStyle w:val="000000000000"/>
             </w:pPr>
             <w:r>
-              <w:t>COTS system som kun kræver licens eller engangssum.</w:t>
+              <w:t xml:space="preserve">COTS system som kun kræver licens eller </w:t>
+            </w:r>
+            <w:proofErr w:type="spellStart"/>
+            <w:r>
+              <w:t>engangssum</w:t>
+            </w:r>
+            <w:proofErr w:type="spellEnd"/>
+            <w:r>
+              <w:t>.</w:t>
             </w:r>
           </w:p>
           <w:p>
@@ -939,8 +1077,13 @@
             <w:pPr>
               <w:cnfStyle w:val="000000000000"/>
             </w:pPr>
-            <w:r>
-              <w:t>Threats:</w:t>
+            <w:proofErr w:type="spellStart"/>
+            <w:r>
+              <w:t>Threats</w:t>
+            </w:r>
+            <w:proofErr w:type="spellEnd"/>
+            <w:r>
+              <w:t>:</w:t>
             </w:r>
           </w:p>
           <w:p>
@@ -992,8 +1135,13 @@
               <w:cnfStyle w:val="000000000000"/>
             </w:pPr>
             <w:r>
-              <w:t>COTS system viser sig at have begrænsninger ift. krav som måtte opstå senere.</w:t>
-            </w:r>
+              <w:t xml:space="preserve">COTS system viser sig at have begrænsninger ift. </w:t>
+            </w:r>
+            <w:proofErr w:type="gramStart"/>
+            <w:r>
+              <w:t>krav som måtte opstå senere.</w:t>
+            </w:r>
+            <w:proofErr w:type="gramEnd"/>
           </w:p>
           <w:p>
             <w:pPr>
@@ -1093,8 +1241,13 @@
             <w:pPr>
               <w:cnfStyle w:val="000000100000"/>
             </w:pPr>
-            <w:r>
-              <w:t>Strengths:</w:t>
+            <w:proofErr w:type="spellStart"/>
+            <w:r>
+              <w:t>Strengths</w:t>
+            </w:r>
+            <w:proofErr w:type="spellEnd"/>
+            <w:r>
+              <w:t>:</w:t>
             </w:r>
           </w:p>
           <w:p>
@@ -1107,7 +1260,15 @@
               <w:cnfStyle w:val="000000100000"/>
             </w:pPr>
             <w:r>
-              <w:t>Dedikeret ngl.medarbejder tæt på problemområdet med masser af viden, både som it-bruger og håndværker/trælastmand.</w:t>
+              <w:t xml:space="preserve">Dedikeret </w:t>
+            </w:r>
+            <w:proofErr w:type="spellStart"/>
+            <w:r>
+              <w:t>ngl.medarbejder</w:t>
+            </w:r>
+            <w:proofErr w:type="spellEnd"/>
+            <w:r>
+              <w:t xml:space="preserve"> tæt på problemområdet med masser af viden, både som it-bruger og håndværker/trælastmand.</w:t>
             </w:r>
           </w:p>
           <w:p>
@@ -1137,8 +1298,13 @@
             <w:pPr>
               <w:cnfStyle w:val="000000100000"/>
             </w:pPr>
-            <w:r>
-              <w:t>Weaknesses:</w:t>
+            <w:proofErr w:type="spellStart"/>
+            <w:r>
+              <w:t>Weaknesses</w:t>
+            </w:r>
+            <w:proofErr w:type="spellEnd"/>
+            <w:r>
+              <w:t>:</w:t>
             </w:r>
           </w:p>
           <w:p>
@@ -1154,7 +1320,15 @@
               <w:t xml:space="preserve">Konflikt: </w:t>
             </w:r>
             <w:r>
-              <w:t>Man kan godt lide enkeltheden i Quickbyg samtidig med at man vil have et system som potentielt kan give mere vedligehold af varer, priser mv.</w:t>
+              <w:t xml:space="preserve">Man kan godt lide enkeltheden i </w:t>
+            </w:r>
+            <w:proofErr w:type="spellStart"/>
+            <w:r>
+              <w:t>Quickbyg</w:t>
+            </w:r>
+            <w:proofErr w:type="spellEnd"/>
+            <w:r>
+              <w:t xml:space="preserve"> samtidig med at man vil have et system som potentielt kan give mere vedligehold af varer, priser mv.</w:t>
             </w:r>
           </w:p>
           <w:p>
@@ -1226,8 +1400,13 @@
             <w:pPr>
               <w:cnfStyle w:val="000000000000"/>
             </w:pPr>
-            <w:r>
-              <w:t>Opportunities:</w:t>
+            <w:proofErr w:type="spellStart"/>
+            <w:r>
+              <w:t>Opportunities</w:t>
+            </w:r>
+            <w:proofErr w:type="spellEnd"/>
+            <w:r>
+              <w:t>:</w:t>
             </w:r>
           </w:p>
           <w:p>
@@ -1240,7 +1419,15 @@
               <w:cnfStyle w:val="000000000000"/>
             </w:pPr>
             <w:r>
-              <w:t>COTS ERP-system kan evt. indfri krav hurtigt, ved få justeringer/tilføjelser?</w:t>
+              <w:t xml:space="preserve">COTS </w:t>
+            </w:r>
+            <w:proofErr w:type="spellStart"/>
+            <w:r>
+              <w:t>ERP-system</w:t>
+            </w:r>
+            <w:proofErr w:type="spellEnd"/>
+            <w:r>
+              <w:t xml:space="preserve"> kan evt. indfri krav hurtigt, ved få justeringer/tilføjelser?</w:t>
             </w:r>
           </w:p>
           <w:p>
@@ -1257,8 +1444,13 @@
             <w:pPr>
               <w:cnfStyle w:val="000000000000"/>
             </w:pPr>
-            <w:r>
-              <w:t>Threats:</w:t>
+            <w:proofErr w:type="spellStart"/>
+            <w:r>
+              <w:t>Threats</w:t>
+            </w:r>
+            <w:proofErr w:type="spellEnd"/>
+            <w:r>
+              <w:t>:</w:t>
             </w:r>
           </w:p>
           <w:p>
@@ -1377,8 +1569,17 @@
                 <w:rFonts w:ascii="Courier New" w:hAnsi="Courier New" w:cs="Courier New"/>
                 <w:b w:val="0"/>
               </w:rPr>
-              <w:t>The binaries</w:t>
-            </w:r>
+              <w:t xml:space="preserve">The </w:t>
+            </w:r>
+            <w:proofErr w:type="spellStart"/>
+            <w:r>
+              <w:rPr>
+                <w:rFonts w:ascii="Courier New" w:hAnsi="Courier New" w:cs="Courier New"/>
+                <w:b w:val="0"/>
+              </w:rPr>
+              <w:t>binaries</w:t>
+            </w:r>
+            <w:proofErr w:type="spellEnd"/>
           </w:p>
         </w:tc>
         <w:tc>
@@ -1431,8 +1632,13 @@
             <w:pPr>
               <w:cnfStyle w:val="000000100000"/>
             </w:pPr>
-            <w:r>
-              <w:t>Strengths:</w:t>
+            <w:proofErr w:type="spellStart"/>
+            <w:r>
+              <w:t>Strengths</w:t>
+            </w:r>
+            <w:proofErr w:type="spellEnd"/>
+            <w:r>
+              <w:t>:</w:t>
             </w:r>
           </w:p>
           <w:p>
@@ -1471,7 +1677,23 @@
               <w:cnfStyle w:val="000000100000"/>
             </w:pPr>
             <w:r>
-              <w:t>Kan både levere backend, frontend og designe GUI.</w:t>
+              <w:t xml:space="preserve">Kan både levere </w:t>
+            </w:r>
+            <w:proofErr w:type="spellStart"/>
+            <w:r>
+              <w:t>backend</w:t>
+            </w:r>
+            <w:proofErr w:type="spellEnd"/>
+            <w:r>
+              <w:t xml:space="preserve">, </w:t>
+            </w:r>
+            <w:proofErr w:type="spellStart"/>
+            <w:r>
+              <w:t>frontend</w:t>
+            </w:r>
+            <w:proofErr w:type="spellEnd"/>
+            <w:r>
+              <w:t xml:space="preserve"> og designe GUI.</w:t>
             </w:r>
           </w:p>
           <w:p>
@@ -1484,7 +1706,23 @@
               <w:cnfStyle w:val="000000100000"/>
             </w:pPr>
             <w:r>
-              <w:t>Er klar over udfordringer-ne med at være få og er lykkedes fint med tidlig-ere projekter.</w:t>
+              <w:t xml:space="preserve">Er klar over </w:t>
+            </w:r>
+            <w:proofErr w:type="spellStart"/>
+            <w:r>
+              <w:t>udfordringer-ne</w:t>
+            </w:r>
+            <w:proofErr w:type="spellEnd"/>
+            <w:r>
+              <w:t xml:space="preserve"> med at være få og er lykkedes fint med </w:t>
+            </w:r>
+            <w:proofErr w:type="spellStart"/>
+            <w:r>
+              <w:t>tidlig-ere</w:t>
+            </w:r>
+            <w:proofErr w:type="spellEnd"/>
+            <w:r>
+              <w:t xml:space="preserve"> projekter.</w:t>
             </w:r>
           </w:p>
           <w:p>
@@ -1501,8 +1739,13 @@
             <w:pPr>
               <w:cnfStyle w:val="000000100000"/>
             </w:pPr>
-            <w:r>
-              <w:t>Weaknesses:</w:t>
+            <w:proofErr w:type="spellStart"/>
+            <w:r>
+              <w:t>Weaknesses</w:t>
+            </w:r>
+            <w:proofErr w:type="spellEnd"/>
+            <w:r>
+              <w:t>:</w:t>
             </w:r>
           </w:p>
           <w:p>
@@ -1553,8 +1796,13 @@
             <w:pPr>
               <w:cnfStyle w:val="000000000000"/>
             </w:pPr>
-            <w:r>
-              <w:t>Opportunities:</w:t>
+            <w:proofErr w:type="spellStart"/>
+            <w:r>
+              <w:t>Opportunities</w:t>
+            </w:r>
+            <w:proofErr w:type="spellEnd"/>
+            <w:r>
+              <w:t>:</w:t>
             </w:r>
           </w:p>
           <w:p>
@@ -1589,9 +1837,14 @@
             <w:pPr>
               <w:cnfStyle w:val="000000000000"/>
             </w:pPr>
+            <w:proofErr w:type="spellStart"/>
             <w:r>
               <w:lastRenderedPageBreak/>
-              <w:t>Threats:</w:t>
+              <w:t>Threats</w:t>
+            </w:r>
+            <w:proofErr w:type="spellEnd"/>
+            <w:r>
+              <w:t>:</w:t>
             </w:r>
           </w:p>
           <w:p>
@@ -1644,7 +1897,15 @@
     </w:p>
     <w:p>
       <w:r>
-        <w:t xml:space="preserve">At give kunden bedre mulighed for at kunne visualisere sin carport. </w:t>
+        <w:t xml:space="preserve">At </w:t>
+      </w:r>
+      <w:proofErr w:type="gramStart"/>
+      <w:r>
+        <w:t>give</w:t>
+      </w:r>
+      <w:proofErr w:type="gramEnd"/>
+      <w:r>
+        <w:t xml:space="preserve"> kunden bedre mulighed for at kunne visualisere sin carport. </w:t>
       </w:r>
     </w:p>
     <w:p>
@@ -1654,12 +1915,28 @@
     </w:p>
     <w:p>
       <w:r>
-        <w:t>At sikre systemets drift på tværs af medarbejdere.</w:t>
-      </w:r>
-    </w:p>
-    <w:p>
-      <w:r>
-        <w:t>At defragmentere systemet så det er et samlet hele.</w:t>
+        <w:t xml:space="preserve">At </w:t>
+      </w:r>
+      <w:proofErr w:type="gramStart"/>
+      <w:r>
+        <w:t>sikre</w:t>
+      </w:r>
+      <w:proofErr w:type="gramEnd"/>
+      <w:r>
+        <w:t xml:space="preserve"> systemets drift på tværs af medarbejdere.</w:t>
+      </w:r>
+    </w:p>
+    <w:p>
+      <w:r>
+        <w:t xml:space="preserve">At </w:t>
+      </w:r>
+      <w:proofErr w:type="spellStart"/>
+      <w:r>
+        <w:t>defragmentere</w:t>
+      </w:r>
+      <w:proofErr w:type="spellEnd"/>
+      <w:r>
+        <w:t xml:space="preserve"> systemet så det er et samlet hele.</w:t>
       </w:r>
     </w:p>
     <w:p>
@@ -1718,12 +1995,26 @@
         <w:pStyle w:val="Overskrift1"/>
       </w:pPr>
       <w:r>
-        <w:t>SCRUM user stories</w:t>
-      </w:r>
+        <w:t xml:space="preserve">SCRUM </w:t>
+      </w:r>
+      <w:proofErr w:type="spellStart"/>
+      <w:r>
+        <w:t>user</w:t>
+      </w:r>
+      <w:proofErr w:type="spellEnd"/>
+      <w:r>
+        <w:t xml:space="preserve"> </w:t>
+      </w:r>
+      <w:proofErr w:type="spellStart"/>
+      <w:r>
+        <w:t>stories</w:t>
+      </w:r>
+      <w:proofErr w:type="spellEnd"/>
       <w:r>
         <w:t>:</w:t>
       </w:r>
     </w:p>
+    <w:p/>
     <w:p>
       <w:pPr>
         <w:pStyle w:val="Listeafsnit"/>
@@ -1739,7 +2030,19 @@
         <w:rPr>
           <w:i/>
         </w:rPr>
-        <w:t>Søg carport:</w:t>
+        <w:t>Filtrer</w:t>
+      </w:r>
+      <w:r>
+        <w:rPr>
+          <w:i/>
+        </w:rPr>
+        <w:t xml:space="preserve"> carport</w:t>
+      </w:r>
+      <w:r>
+        <w:rPr>
+          <w:i/>
+        </w:rPr>
+        <w:t>:</w:t>
       </w:r>
     </w:p>
     <w:p>
@@ -1754,7 +2057,13 @@
         </w:rPr>
       </w:pPr>
       <w:r>
-        <w:t>Som kunde vil jeg gerne kunne søge blandt carporte for at finde den rette.</w:t>
+        <w:t xml:space="preserve">Som kunde vil jeg gerne kunne </w:t>
+      </w:r>
+      <w:r>
+        <w:t>filtrere</w:t>
+      </w:r>
+      <w:r>
+        <w:t xml:space="preserve"> blandt carporte for at finde den rette.</w:t>
       </w:r>
     </w:p>
     <w:p>
@@ -1805,7 +2114,7 @@
         <w:rPr>
           <w:i/>
         </w:rPr>
-        <w:t>Sorter carporte:</w:t>
+        <w:t>Vis carport:</w:t>
       </w:r>
     </w:p>
     <w:p>
@@ -1820,7 +2129,13 @@
         </w:rPr>
       </w:pPr>
       <w:r>
-        <w:t>Som kunde vil jeg gerne kunne sortere og filtrere blandt carporte så jeg lettere kan finde den rette.</w:t>
+        <w:t>Som kunde vil jeg gerne kunne få vist en carport, så jeg kan</w:t>
+      </w:r>
+      <w:r>
+        <w:t xml:space="preserve"> danne mig et indtryk og</w:t>
+      </w:r>
+      <w:r>
+        <w:t xml:space="preserve"> læse mere om den.</w:t>
       </w:r>
     </w:p>
     <w:p>
@@ -1838,7 +2153,13 @@
         <w:rPr>
           <w:i/>
         </w:rPr>
-        <w:t>Vis carport:</w:t>
+        <w:t>Vis</w:t>
+      </w:r>
+      <w:r>
+        <w:rPr>
+          <w:i/>
+        </w:rPr>
+        <w:t xml:space="preserve"> leveringspris:</w:t>
       </w:r>
     </w:p>
     <w:p>
@@ -1853,46 +2174,13 @@
         </w:rPr>
       </w:pPr>
       <w:r>
-        <w:t>Som kunde vil jeg gerne kunne få vist en carport, så jeg kan</w:t>
-      </w:r>
-      <w:r>
-        <w:t xml:space="preserve"> danne mig et indtryk og</w:t>
-      </w:r>
-      <w:r>
-        <w:t xml:space="preserve"> læse mere om den.</w:t>
-      </w:r>
-    </w:p>
-    <w:p>
-      <w:pPr>
-        <w:pStyle w:val="Listeafsnit"/>
-        <w:numPr>
-          <w:ilvl w:val="0"/>
-          <w:numId w:val="8"/>
-        </w:numPr>
-        <w:rPr>
-          <w:i/>
-        </w:rPr>
-      </w:pPr>
-      <w:r>
-        <w:rPr>
-          <w:i/>
-        </w:rPr>
-        <w:t>Beregn leveringspris:</w:t>
-      </w:r>
-    </w:p>
-    <w:p>
-      <w:pPr>
-        <w:pStyle w:val="Listeafsnit"/>
-        <w:numPr>
-          <w:ilvl w:val="0"/>
-          <w:numId w:val="1"/>
-        </w:numPr>
-        <w:rPr>
-          <w:i/>
-        </w:rPr>
-      </w:pPr>
-      <w:r>
-        <w:t>Som kunde ønsker jeg at kunne beregne leveringsprisen for bedre at kunne beslutte mig.</w:t>
+        <w:t xml:space="preserve">Som kunde ønsker jeg at kunne </w:t>
+      </w:r>
+      <w:r>
+        <w:t xml:space="preserve">se </w:t>
+      </w:r>
+      <w:r>
+        <w:t>leveringsprisen for bedre at kunne beslutte mig.</w:t>
       </w:r>
     </w:p>
     <w:p>
@@ -2080,7 +2368,15 @@
         </w:rPr>
       </w:pPr>
       <w:r>
-        <w:t>Som medarbejder i trælasten vil jeg kunne konfigurere carportens tag, således at taghældning, materiale samt carportens bæreevne bliver korrekt.</w:t>
+        <w:t xml:space="preserve">Som medarbejder i trælasten vil jeg kunne konfigurere carportens tag, således at </w:t>
+      </w:r>
+      <w:proofErr w:type="spellStart"/>
+      <w:r>
+        <w:t>taghældning</w:t>
+      </w:r>
+      <w:proofErr w:type="spellEnd"/>
+      <w:r>
+        <w:t>, materiale samt carportens bæreevne bliver korrekt.</w:t>
       </w:r>
     </w:p>
     <w:p>
@@ -2185,7 +2481,15 @@
         </w:rPr>
       </w:pPr>
       <w:r>
-        <w:t>Som medarbejder i trælasten vil jeg kunne beregne styklisten automatisk, således at fejl undgås, priser bliver korrekte og lagerbeholdning vedligeholdes korrekt.</w:t>
+        <w:t xml:space="preserve">Som medarbejder i trælasten vil jeg kunne beregne styklisten automatisk, således at fejl undgås, </w:t>
+      </w:r>
+      <w:proofErr w:type="gramStart"/>
+      <w:r>
+        <w:t>priser bliver</w:t>
+      </w:r>
+      <w:proofErr w:type="gramEnd"/>
+      <w:r>
+        <w:t xml:space="preserve"> korrekte og lagerbeholdning vedligeholdes korrekt.</w:t>
       </w:r>
     </w:p>
     <w:p>
@@ -2389,7 +2693,15 @@
         </w:rPr>
       </w:pPr>
       <w:r>
-        <w:t>Som medarbejder i trælasten vil jeg kunne besvare forspørgsler vedr. carporte elektronisk, så kunden hurtigt får en tegning og oplever oprigtig interesse i kundens projekt.</w:t>
+        <w:t xml:space="preserve">Som medarbejder i trælasten vil jeg kunne besvare </w:t>
+      </w:r>
+      <w:proofErr w:type="spellStart"/>
+      <w:r>
+        <w:t>forspørgsler</w:t>
+      </w:r>
+      <w:proofErr w:type="spellEnd"/>
+      <w:r>
+        <w:t xml:space="preserve"> vedr. carporte elektronisk, så kunden hurtigt får en tegning og oplever oprigtig interesse i kundens projekt.</w:t>
       </w:r>
     </w:p>
     <w:p>
@@ -2565,7 +2877,13 @@
         </w:rPr>
       </w:pPr>
       <w:r>
-        <w:t>Som medarbejder i trælasten vil jeg kunne udskrive samtlige dokumenter for en given ordre på en gang, inkl. styk- og pluklister, samlevejledning, faktura, ordrebekræftelse mv., så manglende dokumenter undgås.</w:t>
+        <w:t xml:space="preserve">Som medarbejder i trælasten vil jeg kunne udskrive </w:t>
+      </w:r>
+      <w:r>
+        <w:t xml:space="preserve">enkelte eller </w:t>
+      </w:r>
+      <w:r>
+        <w:t>samtlige dokumenter for en given ordre på en gang, inkl. styk- og pluklister, samlevejledning, faktura, ordrebekræftelse mv., så manglende dokumenter undgås.</w:t>
       </w:r>
     </w:p>
     <w:p>
@@ -2584,7 +2902,7 @@
         <w:rPr>
           <w:i/>
         </w:rPr>
-        <w:t>Udskriv enkelte dokumenter:</w:t>
+        <w:t>Vis fejl i carportforespørgsel:</w:t>
       </w:r>
     </w:p>
     <w:p>
@@ -2600,7 +2918,13 @@
         </w:rPr>
       </w:pPr>
       <w:r>
-        <w:t>Som medarbejder i trælasten vil jeg kunne udskrive et eller flere enkelte dokumenter for en ordre, f.eks. kun samlevejledningen eller både stykliste og faktura, så jeg ikke skal printe alle dokumenter ud for at få blot et.</w:t>
+        <w:t xml:space="preserve">Som medarbejder i trælasten vil jeg kunne se fejl i </w:t>
+      </w:r>
+      <w:r>
+        <w:t>carport</w:t>
+      </w:r>
+      <w:r>
+        <w:t>forespørgslen automatisk, så risikoen for at overse en fejl mindskes.</w:t>
       </w:r>
     </w:p>
     <w:p>
@@ -2619,7 +2943,7 @@
         <w:rPr>
           <w:i/>
         </w:rPr>
-        <w:t>Vis fejl i carportforespørgsel:</w:t>
+        <w:t>Se ordrestatus:</w:t>
       </w:r>
     </w:p>
     <w:p>
@@ -2630,51 +2954,2878 @@
           <w:numId w:val="1"/>
         </w:numPr>
         <w:jc w:val="both"/>
-        <w:rPr>
-          <w:i/>
-        </w:rPr>
-      </w:pPr>
-      <w:r>
-        <w:t xml:space="preserve">Som medarbejder i trælasten vil jeg kunne se fejl i </w:t>
-      </w:r>
-      <w:r>
-        <w:t>carport</w:t>
-      </w:r>
-      <w:r>
-        <w:t>forespørgslen automatisk, så risikoen for at overse en fejl mindskes.</w:t>
-      </w:r>
-    </w:p>
-    <w:p>
-      <w:pPr>
-        <w:pStyle w:val="Listeafsnit"/>
-        <w:numPr>
-          <w:ilvl w:val="0"/>
-          <w:numId w:val="8"/>
-        </w:numPr>
+      </w:pPr>
+      <w:r>
+        <w:t>Som medarbejder i trælasten vil jeg til enhver tid kunne se hvor langt i processen, en ordre er nået, så jeg kan svare kunden ved en henvendelse.</w:t>
+      </w:r>
+    </w:p>
+    <w:p>
+      <w:pPr>
         <w:jc w:val="both"/>
-        <w:rPr>
-          <w:i/>
-        </w:rPr>
-      </w:pPr>
-      <w:r>
-        <w:rPr>
-          <w:i/>
-        </w:rPr>
-        <w:t>Se ordrestatus:</w:t>
-      </w:r>
-    </w:p>
-    <w:p>
-      <w:pPr>
-        <w:pStyle w:val="Listeafsnit"/>
-        <w:numPr>
-          <w:ilvl w:val="0"/>
-          <w:numId w:val="1"/>
-        </w:numPr>
+      </w:pPr>
+    </w:p>
+    <w:p>
+      <w:pPr>
+        <w:pStyle w:val="Overskrift1"/>
+      </w:pPr>
+      <w:proofErr w:type="spellStart"/>
+      <w:r>
+        <w:t>Product</w:t>
+      </w:r>
+      <w:proofErr w:type="spellEnd"/>
+      <w:r>
+        <w:t xml:space="preserve"> </w:t>
+      </w:r>
+      <w:proofErr w:type="spellStart"/>
+      <w:r>
+        <w:t>Backlog</w:t>
+      </w:r>
+      <w:proofErr w:type="spellEnd"/>
+    </w:p>
+    <w:p/>
+    <w:tbl>
+      <w:tblPr>
+        <w:tblStyle w:val="Lysliste-markeringsfarve1"/>
+        <w:tblW w:w="0" w:type="auto"/>
+        <w:tblLayout w:type="fixed"/>
+        <w:tblLook w:val="04A0"/>
+      </w:tblPr>
+      <w:tblGrid>
+        <w:gridCol w:w="488"/>
+        <w:gridCol w:w="1477"/>
+        <w:gridCol w:w="636"/>
+        <w:gridCol w:w="516"/>
+        <w:gridCol w:w="4157"/>
+        <w:gridCol w:w="489"/>
+        <w:gridCol w:w="2091"/>
+      </w:tblGrid>
+      <w:tr>
+        <w:trPr>
+          <w:cnfStyle w:val="100000000000"/>
+        </w:trPr>
+        <w:tc>
+          <w:tcPr>
+            <w:cnfStyle w:val="001000000000"/>
+            <w:tcW w:w="488" w:type="dxa"/>
+          </w:tcPr>
+          <w:p>
+            <w:r>
+              <w:t>ID</w:t>
+            </w:r>
+          </w:p>
+        </w:tc>
+        <w:tc>
+          <w:tcPr>
+            <w:tcW w:w="1477" w:type="dxa"/>
+          </w:tcPr>
+          <w:p>
+            <w:pPr>
+              <w:cnfStyle w:val="100000000000"/>
+            </w:pPr>
+            <w:r>
+              <w:t>Navn</w:t>
+            </w:r>
+          </w:p>
+        </w:tc>
+        <w:tc>
+          <w:tcPr>
+            <w:tcW w:w="636" w:type="dxa"/>
+          </w:tcPr>
+          <w:p>
+            <w:pPr>
+              <w:cnfStyle w:val="100000000000"/>
+            </w:pPr>
+            <w:proofErr w:type="spellStart"/>
+            <w:r>
+              <w:t>Imp</w:t>
+            </w:r>
+            <w:proofErr w:type="spellEnd"/>
+          </w:p>
+        </w:tc>
+        <w:tc>
+          <w:tcPr>
+            <w:tcW w:w="516" w:type="dxa"/>
+          </w:tcPr>
+          <w:p>
+            <w:pPr>
+              <w:cnfStyle w:val="100000000000"/>
+            </w:pPr>
+            <w:proofErr w:type="spellStart"/>
+            <w:r>
+              <w:t>Est</w:t>
+            </w:r>
+            <w:proofErr w:type="spellEnd"/>
+          </w:p>
+        </w:tc>
+        <w:tc>
+          <w:tcPr>
+            <w:tcW w:w="4157" w:type="dxa"/>
+          </w:tcPr>
+          <w:p>
+            <w:pPr>
+              <w:cnfStyle w:val="100000000000"/>
+            </w:pPr>
+            <w:proofErr w:type="spellStart"/>
+            <w:r>
+              <w:t>How</w:t>
+            </w:r>
+            <w:proofErr w:type="spellEnd"/>
+            <w:r>
+              <w:t xml:space="preserve"> to demo</w:t>
+            </w:r>
+          </w:p>
+        </w:tc>
+        <w:tc>
+          <w:tcPr>
+            <w:tcW w:w="489" w:type="dxa"/>
+          </w:tcPr>
+          <w:p>
+            <w:pPr>
+              <w:cnfStyle w:val="100000000000"/>
+            </w:pPr>
+            <w:r>
+              <w:t>Notes</w:t>
+            </w:r>
+          </w:p>
+        </w:tc>
+        <w:tc>
+          <w:tcPr>
+            <w:tcW w:w="2091" w:type="dxa"/>
+          </w:tcPr>
+          <w:p>
+            <w:pPr>
+              <w:cnfStyle w:val="100000000000"/>
+            </w:pPr>
+            <w:r>
+              <w:t>Derfor!</w:t>
+            </w:r>
+          </w:p>
+        </w:tc>
+      </w:tr>
+      <w:tr>
+        <w:trPr>
+          <w:cnfStyle w:val="000000100000"/>
+        </w:trPr>
+        <w:tc>
+          <w:tcPr>
+            <w:cnfStyle w:val="001000000000"/>
+            <w:tcW w:w="488" w:type="dxa"/>
+          </w:tcPr>
+          <w:p>
+            <w:r>
+              <w:t>6</w:t>
+            </w:r>
+          </w:p>
+        </w:tc>
+        <w:tc>
+          <w:tcPr>
+            <w:tcW w:w="1477" w:type="dxa"/>
+          </w:tcPr>
+          <w:p>
+            <w:pPr>
+              <w:cnfStyle w:val="000000100000"/>
+            </w:pPr>
+            <w:r>
+              <w:t>Afsend carport forespørgsel</w:t>
+            </w:r>
+          </w:p>
+        </w:tc>
+        <w:tc>
+          <w:tcPr>
+            <w:tcW w:w="636" w:type="dxa"/>
+          </w:tcPr>
+          <w:p>
+            <w:pPr>
+              <w:cnfStyle w:val="000000100000"/>
+            </w:pPr>
+            <w:r>
+              <w:t>50</w:t>
+            </w:r>
+          </w:p>
+        </w:tc>
+        <w:tc>
+          <w:tcPr>
+            <w:tcW w:w="516" w:type="dxa"/>
+          </w:tcPr>
+          <w:p>
+            <w:pPr>
+              <w:cnfStyle w:val="000000100000"/>
+            </w:pPr>
+            <w:r>
+              <w:t>2</w:t>
+            </w:r>
+          </w:p>
+        </w:tc>
+        <w:tc>
+          <w:tcPr>
+            <w:tcW w:w="4157" w:type="dxa"/>
+          </w:tcPr>
+          <w:p>
+            <w:pPr>
+              <w:cnfStyle w:val="000000100000"/>
+            </w:pPr>
+            <w:r>
+              <w:t xml:space="preserve">Udfør </w:t>
+            </w:r>
+            <w:proofErr w:type="spellStart"/>
+            <w:r>
+              <w:t>User</w:t>
+            </w:r>
+            <w:proofErr w:type="spellEnd"/>
+            <w:r>
+              <w:t xml:space="preserve"> Story 5, indtast data og klik afsend. </w:t>
+            </w:r>
+            <w:proofErr w:type="gramStart"/>
+            <w:r>
+              <w:t>Siden</w:t>
+            </w:r>
+            <w:proofErr w:type="gramEnd"/>
+            <w:r>
+              <w:t xml:space="preserve"> </w:t>
+            </w:r>
+            <w:proofErr w:type="gramStart"/>
+            <w:r>
+              <w:t>med</w:t>
+            </w:r>
+            <w:proofErr w:type="gramEnd"/>
+            <w:r>
+              <w:t xml:space="preserve"> liste over forespørgsler åbnes og der tjekkes at den nye forespørgsel er oprettet.</w:t>
+            </w:r>
+          </w:p>
+        </w:tc>
+        <w:tc>
+          <w:tcPr>
+            <w:tcW w:w="489" w:type="dxa"/>
+          </w:tcPr>
+          <w:p>
+            <w:pPr>
+              <w:cnfStyle w:val="000000100000"/>
+            </w:pPr>
+          </w:p>
+        </w:tc>
+        <w:tc>
+          <w:tcPr>
+            <w:tcW w:w="2091" w:type="dxa"/>
+          </w:tcPr>
+          <w:p>
+            <w:pPr>
+              <w:cnfStyle w:val="000000100000"/>
+            </w:pPr>
+            <w:r>
+              <w:t>I: Ellers tabes mange salg.</w:t>
+            </w:r>
+          </w:p>
+          <w:p>
+            <w:pPr>
+              <w:cnfStyle w:val="000000100000"/>
+            </w:pPr>
+            <w:r>
+              <w:t xml:space="preserve">E: </w:t>
+            </w:r>
+            <w:proofErr w:type="spellStart"/>
+            <w:r>
+              <w:t>Create</w:t>
+            </w:r>
+            <w:proofErr w:type="spellEnd"/>
+          </w:p>
+        </w:tc>
+      </w:tr>
+      <w:tr>
+        <w:tc>
+          <w:tcPr>
+            <w:cnfStyle w:val="001000000000"/>
+            <w:tcW w:w="488" w:type="dxa"/>
+          </w:tcPr>
+          <w:p>
+            <w:r>
+              <w:t>7</w:t>
+            </w:r>
+          </w:p>
+        </w:tc>
+        <w:tc>
+          <w:tcPr>
+            <w:tcW w:w="1477" w:type="dxa"/>
+          </w:tcPr>
+          <w:p>
+            <w:pPr>
+              <w:cnfStyle w:val="000000000000"/>
+            </w:pPr>
+            <w:r>
+              <w:t>Modtag carport-forespørgsel</w:t>
+            </w:r>
+          </w:p>
+        </w:tc>
+        <w:tc>
+          <w:tcPr>
+            <w:tcW w:w="636" w:type="dxa"/>
+          </w:tcPr>
+          <w:p>
+            <w:pPr>
+              <w:cnfStyle w:val="000000000000"/>
+            </w:pPr>
+            <w:r>
+              <w:t>50</w:t>
+            </w:r>
+          </w:p>
+        </w:tc>
+        <w:tc>
+          <w:tcPr>
+            <w:tcW w:w="516" w:type="dxa"/>
+          </w:tcPr>
+          <w:p>
+            <w:pPr>
+              <w:cnfStyle w:val="000000000000"/>
+            </w:pPr>
+            <w:r>
+              <w:t>2</w:t>
+            </w:r>
+          </w:p>
+        </w:tc>
+        <w:tc>
+          <w:tcPr>
+            <w:tcW w:w="4157" w:type="dxa"/>
+          </w:tcPr>
+          <w:p>
+            <w:pPr>
+              <w:cnfStyle w:val="000000000000"/>
+            </w:pPr>
+            <w:r>
+              <w:t>Åbn side med liste over forespørgsler og se indhold.</w:t>
+            </w:r>
+          </w:p>
+        </w:tc>
+        <w:tc>
+          <w:tcPr>
+            <w:tcW w:w="489" w:type="dxa"/>
+          </w:tcPr>
+          <w:p>
+            <w:pPr>
+              <w:cnfStyle w:val="000000000000"/>
+            </w:pPr>
+          </w:p>
+        </w:tc>
+        <w:tc>
+          <w:tcPr>
+            <w:tcW w:w="2091" w:type="dxa"/>
+          </w:tcPr>
+          <w:p>
+            <w:pPr>
+              <w:cnfStyle w:val="000000000000"/>
+            </w:pPr>
+            <w:r>
+              <w:t>I: Ellers er der ingen kunder.</w:t>
+            </w:r>
+          </w:p>
+          <w:p>
+            <w:pPr>
+              <w:cnfStyle w:val="000000000000"/>
+            </w:pPr>
+            <w:r>
+              <w:t xml:space="preserve">E: </w:t>
+            </w:r>
+            <w:proofErr w:type="spellStart"/>
+            <w:r>
+              <w:t>Read</w:t>
+            </w:r>
+            <w:proofErr w:type="spellEnd"/>
+          </w:p>
+        </w:tc>
+      </w:tr>
+      <w:tr>
+        <w:trPr>
+          <w:cnfStyle w:val="000000100000"/>
+        </w:trPr>
+        <w:tc>
+          <w:tcPr>
+            <w:cnfStyle w:val="001000000000"/>
+            <w:tcW w:w="488" w:type="dxa"/>
+          </w:tcPr>
+          <w:p>
+            <w:r>
+              <w:t>19</w:t>
+            </w:r>
+          </w:p>
+        </w:tc>
+        <w:tc>
+          <w:tcPr>
+            <w:tcW w:w="1477" w:type="dxa"/>
+          </w:tcPr>
+          <w:p>
+            <w:pPr>
+              <w:cnfStyle w:val="000000100000"/>
+            </w:pPr>
+            <w:r>
+              <w:t>Administrer varer</w:t>
+            </w:r>
+          </w:p>
+        </w:tc>
+        <w:tc>
+          <w:tcPr>
+            <w:tcW w:w="636" w:type="dxa"/>
+          </w:tcPr>
+          <w:p>
+            <w:pPr>
+              <w:cnfStyle w:val="000000100000"/>
+            </w:pPr>
+            <w:r>
+              <w:t>50</w:t>
+            </w:r>
+          </w:p>
+        </w:tc>
+        <w:tc>
+          <w:tcPr>
+            <w:tcW w:w="516" w:type="dxa"/>
+          </w:tcPr>
+          <w:p>
+            <w:pPr>
+              <w:cnfStyle w:val="000000100000"/>
+            </w:pPr>
+            <w:r>
+              <w:t>3</w:t>
+            </w:r>
+          </w:p>
+        </w:tc>
+        <w:tc>
+          <w:tcPr>
+            <w:tcW w:w="4157" w:type="dxa"/>
+          </w:tcPr>
+          <w:p>
+            <w:pPr>
+              <w:cnfStyle w:val="000000100000"/>
+            </w:pPr>
+            <w:r>
+              <w:t xml:space="preserve">Side med liste over varer åbnes, vare klikkes, varens redigeringsside åbnes, data indtastes og der trykkes ’gem’. Tjek at varens nye data fremgår af siden med liste over varer.  </w:t>
+            </w:r>
+          </w:p>
+        </w:tc>
+        <w:tc>
+          <w:tcPr>
+            <w:tcW w:w="489" w:type="dxa"/>
+          </w:tcPr>
+          <w:p>
+            <w:pPr>
+              <w:cnfStyle w:val="000000100000"/>
+            </w:pPr>
+          </w:p>
+        </w:tc>
+        <w:tc>
+          <w:tcPr>
+            <w:tcW w:w="2091" w:type="dxa"/>
+          </w:tcPr>
+          <w:p>
+            <w:pPr>
+              <w:cnfStyle w:val="000000100000"/>
+            </w:pPr>
+            <w:r>
+              <w:t>I: Elementært, for at undgå fejl i priser/beskrivelser mv. og for at kunne samkøre med lagersystem.</w:t>
+            </w:r>
+          </w:p>
+          <w:p>
+            <w:pPr>
+              <w:cnfStyle w:val="000000100000"/>
+            </w:pPr>
+            <w:r>
+              <w:t>E: CRUD</w:t>
+            </w:r>
+          </w:p>
+        </w:tc>
+      </w:tr>
+      <w:tr>
+        <w:tc>
+          <w:tcPr>
+            <w:cnfStyle w:val="001000000000"/>
+            <w:tcW w:w="488" w:type="dxa"/>
+          </w:tcPr>
+          <w:p>
+            <w:r>
+              <w:t>12</w:t>
+            </w:r>
+          </w:p>
+        </w:tc>
+        <w:tc>
+          <w:tcPr>
+            <w:tcW w:w="1477" w:type="dxa"/>
+          </w:tcPr>
+          <w:p>
+            <w:pPr>
+              <w:cnfStyle w:val="000000000000"/>
+            </w:pPr>
+            <w:r>
+              <w:t>Beregn stykliste</w:t>
+            </w:r>
+          </w:p>
+        </w:tc>
+        <w:tc>
+          <w:tcPr>
+            <w:tcW w:w="636" w:type="dxa"/>
+          </w:tcPr>
+          <w:p>
+            <w:pPr>
+              <w:cnfStyle w:val="000000000000"/>
+            </w:pPr>
+            <w:r>
+              <w:t>49</w:t>
+            </w:r>
+          </w:p>
+        </w:tc>
+        <w:tc>
+          <w:tcPr>
+            <w:tcW w:w="516" w:type="dxa"/>
+          </w:tcPr>
+          <w:p>
+            <w:pPr>
+              <w:cnfStyle w:val="000000000000"/>
+            </w:pPr>
+            <w:r>
+              <w:t>5+</w:t>
+            </w:r>
+          </w:p>
+        </w:tc>
+        <w:tc>
+          <w:tcPr>
+            <w:tcW w:w="4157" w:type="dxa"/>
+          </w:tcPr>
+          <w:p>
+            <w:pPr>
+              <w:cnfStyle w:val="000000000000"/>
+            </w:pPr>
+            <w:proofErr w:type="spellStart"/>
+            <w:r>
+              <w:t>User</w:t>
+            </w:r>
+            <w:proofErr w:type="spellEnd"/>
+            <w:r>
+              <w:t xml:space="preserve"> Story 7, en forespørgsel klikkes, konfigurationssiden åbnes, styklisten fremgår af denne.</w:t>
+            </w:r>
+          </w:p>
+        </w:tc>
+        <w:tc>
+          <w:tcPr>
+            <w:tcW w:w="489" w:type="dxa"/>
+          </w:tcPr>
+          <w:p>
+            <w:pPr>
+              <w:cnfStyle w:val="000000000000"/>
+            </w:pPr>
+          </w:p>
+        </w:tc>
+        <w:tc>
+          <w:tcPr>
+            <w:tcW w:w="2091" w:type="dxa"/>
+          </w:tcPr>
+          <w:p>
+            <w:pPr>
+              <w:cnfStyle w:val="000000000000"/>
+            </w:pPr>
+            <w:r>
+              <w:t xml:space="preserve">I: </w:t>
+            </w:r>
+            <w:r>
+              <w:t>Kan vi ikke gøre dette dynamisk, er det svært at ekspedere carporte i dynamiske str.</w:t>
+            </w:r>
+          </w:p>
+          <w:p>
+            <w:pPr>
+              <w:cnfStyle w:val="000000000000"/>
+            </w:pPr>
+            <w:r>
+              <w:t xml:space="preserve">E: </w:t>
+            </w:r>
+            <w:proofErr w:type="gramStart"/>
+            <w:r>
+              <w:t>Umiddelbar</w:t>
+            </w:r>
+            <w:proofErr w:type="gramEnd"/>
+            <w:r>
+              <w:t xml:space="preserve"> kompleks, fordrer mere analyse.</w:t>
+            </w:r>
+          </w:p>
+        </w:tc>
+      </w:tr>
+      <w:tr>
+        <w:trPr>
+          <w:cnfStyle w:val="000000100000"/>
+        </w:trPr>
+        <w:tc>
+          <w:tcPr>
+            <w:cnfStyle w:val="001000000000"/>
+            <w:tcW w:w="488" w:type="dxa"/>
+          </w:tcPr>
+          <w:p>
+            <w:r>
+              <w:lastRenderedPageBreak/>
+              <w:t>15</w:t>
+            </w:r>
+          </w:p>
+        </w:tc>
+        <w:tc>
+          <w:tcPr>
+            <w:tcW w:w="1477" w:type="dxa"/>
+          </w:tcPr>
+          <w:p>
+            <w:pPr>
+              <w:cnfStyle w:val="000000100000"/>
+            </w:pPr>
+            <w:r>
+              <w:t>Tilføj vare fra databasen</w:t>
+            </w:r>
+          </w:p>
+        </w:tc>
+        <w:tc>
+          <w:tcPr>
+            <w:tcW w:w="636" w:type="dxa"/>
+          </w:tcPr>
+          <w:p>
+            <w:pPr>
+              <w:cnfStyle w:val="000000100000"/>
+            </w:pPr>
+            <w:r>
+              <w:t>45</w:t>
+            </w:r>
+          </w:p>
+        </w:tc>
+        <w:tc>
+          <w:tcPr>
+            <w:tcW w:w="516" w:type="dxa"/>
+          </w:tcPr>
+          <w:p>
+            <w:pPr>
+              <w:cnfStyle w:val="000000100000"/>
+            </w:pPr>
+            <w:r>
+              <w:t>2</w:t>
+            </w:r>
+          </w:p>
+        </w:tc>
+        <w:tc>
+          <w:tcPr>
+            <w:tcW w:w="4157" w:type="dxa"/>
+          </w:tcPr>
+          <w:p>
+            <w:pPr>
+              <w:cnfStyle w:val="000000100000"/>
+            </w:pPr>
+            <w:proofErr w:type="spellStart"/>
+            <w:r>
+              <w:t>User</w:t>
+            </w:r>
+            <w:proofErr w:type="spellEnd"/>
+            <w:r>
+              <w:t xml:space="preserve"> story 7, knappen ’tilføj vare fra databasen’ klikkes, liste over tilgængelige varer vises, en vare vælges, knappen ’opdater stykliste’ klikkes og listen lukkes. Tjek at tilføjede varer fremgår af styklisten.</w:t>
+            </w:r>
+          </w:p>
+        </w:tc>
+        <w:tc>
+          <w:tcPr>
+            <w:tcW w:w="489" w:type="dxa"/>
+          </w:tcPr>
+          <w:p>
+            <w:pPr>
+              <w:cnfStyle w:val="000000100000"/>
+            </w:pPr>
+          </w:p>
+        </w:tc>
+        <w:tc>
+          <w:tcPr>
+            <w:tcW w:w="2091" w:type="dxa"/>
+          </w:tcPr>
+          <w:p>
+            <w:pPr>
+              <w:cnfStyle w:val="000000100000"/>
+            </w:pPr>
+            <w:r>
+              <w:t xml:space="preserve">I: </w:t>
+            </w:r>
+            <w:r>
+              <w:t>For at sikre en korrekt stykliste og mersalg.</w:t>
+            </w:r>
+          </w:p>
+          <w:p>
+            <w:pPr>
+              <w:cnfStyle w:val="000000100000"/>
+            </w:pPr>
+            <w:r>
+              <w:t>E: CRU</w:t>
+            </w:r>
+          </w:p>
+        </w:tc>
+      </w:tr>
+      <w:tr>
+        <w:tc>
+          <w:tcPr>
+            <w:cnfStyle w:val="001000000000"/>
+            <w:tcW w:w="488" w:type="dxa"/>
+          </w:tcPr>
+          <w:p>
+            <w:r>
+              <w:t>18</w:t>
+            </w:r>
+          </w:p>
+        </w:tc>
+        <w:tc>
+          <w:tcPr>
+            <w:tcW w:w="1477" w:type="dxa"/>
+          </w:tcPr>
+          <w:p>
+            <w:pPr>
+              <w:cnfStyle w:val="000000000000"/>
+            </w:pPr>
+            <w:r>
+              <w:t>Besvare carport forespørgsel</w:t>
+            </w:r>
+          </w:p>
+        </w:tc>
+        <w:tc>
+          <w:tcPr>
+            <w:tcW w:w="636" w:type="dxa"/>
+          </w:tcPr>
+          <w:p>
+            <w:pPr>
+              <w:cnfStyle w:val="000000000000"/>
+            </w:pPr>
+            <w:r>
+              <w:t>45</w:t>
+            </w:r>
+          </w:p>
+        </w:tc>
+        <w:tc>
+          <w:tcPr>
+            <w:tcW w:w="516" w:type="dxa"/>
+          </w:tcPr>
+          <w:p>
+            <w:pPr>
+              <w:cnfStyle w:val="000000000000"/>
+            </w:pPr>
+            <w:r>
+              <w:t>1</w:t>
+            </w:r>
+          </w:p>
+        </w:tc>
+        <w:tc>
+          <w:tcPr>
+            <w:tcW w:w="4157" w:type="dxa"/>
+          </w:tcPr>
+          <w:p>
+            <w:pPr>
+              <w:cnfStyle w:val="000000000000"/>
+            </w:pPr>
+            <w:proofErr w:type="spellStart"/>
+            <w:r>
+              <w:t>User</w:t>
+            </w:r>
+            <w:proofErr w:type="spellEnd"/>
+            <w:r>
+              <w:t xml:space="preserve"> story 7, indtast tekst i svarfeltet, systemet vedhæfter automatisk relevante dokumenter, tjek </w:t>
+            </w:r>
+            <w:proofErr w:type="spellStart"/>
+            <w:r>
+              <w:t>mailbox</w:t>
+            </w:r>
+            <w:proofErr w:type="spellEnd"/>
+            <w:r>
+              <w:t xml:space="preserve"> for svarmail og vedhæftninger, tjek at forespørgsel skifter status til ’besvaret’ i listen over forespørgsler.</w:t>
+            </w:r>
+          </w:p>
+        </w:tc>
+        <w:tc>
+          <w:tcPr>
+            <w:tcW w:w="489" w:type="dxa"/>
+          </w:tcPr>
+          <w:p>
+            <w:pPr>
+              <w:cnfStyle w:val="000000000000"/>
+            </w:pPr>
+          </w:p>
+        </w:tc>
+        <w:tc>
+          <w:tcPr>
+            <w:tcW w:w="2091" w:type="dxa"/>
+          </w:tcPr>
+          <w:p>
+            <w:pPr>
+              <w:cnfStyle w:val="000000000000"/>
+            </w:pPr>
+            <w:r>
+              <w:t xml:space="preserve">I: </w:t>
+            </w:r>
+            <w:r>
+              <w:t>En obligatorisk del af salgsprocessen.</w:t>
+            </w:r>
+          </w:p>
+          <w:p>
+            <w:pPr>
+              <w:cnfStyle w:val="000000000000"/>
+            </w:pPr>
+            <w:r>
+              <w:t xml:space="preserve">E: Simpel funktion </w:t>
+            </w:r>
+          </w:p>
+        </w:tc>
+      </w:tr>
+      <w:tr>
+        <w:trPr>
+          <w:cnfStyle w:val="000000100000"/>
+        </w:trPr>
+        <w:tc>
+          <w:tcPr>
+            <w:cnfStyle w:val="001000000000"/>
+            <w:tcW w:w="488" w:type="dxa"/>
+          </w:tcPr>
+          <w:p>
+            <w:r>
+              <w:t>21</w:t>
+            </w:r>
+          </w:p>
+        </w:tc>
+        <w:tc>
+          <w:tcPr>
+            <w:tcW w:w="1477" w:type="dxa"/>
+          </w:tcPr>
+          <w:p>
+            <w:pPr>
+              <w:cnfStyle w:val="000000100000"/>
+            </w:pPr>
+            <w:r>
+              <w:t>Administrer brugerkonti</w:t>
+            </w:r>
+          </w:p>
+        </w:tc>
+        <w:tc>
+          <w:tcPr>
+            <w:tcW w:w="636" w:type="dxa"/>
+          </w:tcPr>
+          <w:p>
+            <w:pPr>
+              <w:cnfStyle w:val="000000100000"/>
+            </w:pPr>
+            <w:r>
+              <w:t>45</w:t>
+            </w:r>
+          </w:p>
+        </w:tc>
+        <w:tc>
+          <w:tcPr>
+            <w:tcW w:w="516" w:type="dxa"/>
+          </w:tcPr>
+          <w:p>
+            <w:pPr>
+              <w:cnfStyle w:val="000000100000"/>
+            </w:pPr>
+            <w:r>
+              <w:t>2</w:t>
+            </w:r>
+          </w:p>
+        </w:tc>
+        <w:tc>
+          <w:tcPr>
+            <w:tcW w:w="4157" w:type="dxa"/>
+          </w:tcPr>
+          <w:p>
+            <w:pPr>
+              <w:cnfStyle w:val="000000100000"/>
+            </w:pPr>
+            <w:r>
+              <w:t>Liste over brugere vises, bruger vælges, redigeringsside for brugerkonto vises, data redigeres, knappen ’gem’ klikkes, tjek at nye data fremgår af listen over brugere.</w:t>
+            </w:r>
+          </w:p>
+        </w:tc>
+        <w:tc>
+          <w:tcPr>
+            <w:tcW w:w="489" w:type="dxa"/>
+          </w:tcPr>
+          <w:p>
+            <w:pPr>
+              <w:cnfStyle w:val="000000100000"/>
+            </w:pPr>
+          </w:p>
+        </w:tc>
+        <w:tc>
+          <w:tcPr>
+            <w:tcW w:w="2091" w:type="dxa"/>
+          </w:tcPr>
+          <w:p>
+            <w:pPr>
+              <w:cnfStyle w:val="000000100000"/>
+            </w:pPr>
+            <w:r>
+              <w:t xml:space="preserve">I: </w:t>
+            </w:r>
+            <w:r>
+              <w:t>Flere brugere sikrer hurtigere forretningsgang og tidl. Medarbejdere kan nedlægges.</w:t>
+            </w:r>
+          </w:p>
+          <w:p>
+            <w:pPr>
+              <w:cnfStyle w:val="000000100000"/>
+            </w:pPr>
+            <w:r>
+              <w:t>E: CRUD</w:t>
+            </w:r>
+          </w:p>
+        </w:tc>
+      </w:tr>
+      <w:tr>
+        <w:tc>
+          <w:tcPr>
+            <w:cnfStyle w:val="001000000000"/>
+            <w:tcW w:w="488" w:type="dxa"/>
+          </w:tcPr>
+          <w:p>
+            <w:r>
+              <w:t>2</w:t>
+            </w:r>
+          </w:p>
+        </w:tc>
+        <w:tc>
+          <w:tcPr>
+            <w:tcW w:w="1477" w:type="dxa"/>
+          </w:tcPr>
+          <w:p>
+            <w:pPr>
+              <w:cnfStyle w:val="000000000000"/>
+            </w:pPr>
+            <w:r>
+              <w:t>Hent/vis tegning</w:t>
+            </w:r>
+          </w:p>
+        </w:tc>
+        <w:tc>
+          <w:tcPr>
+            <w:tcW w:w="636" w:type="dxa"/>
+          </w:tcPr>
+          <w:p>
+            <w:pPr>
+              <w:cnfStyle w:val="000000000000"/>
+            </w:pPr>
+            <w:r>
+              <w:t>40</w:t>
+            </w:r>
+          </w:p>
+        </w:tc>
+        <w:tc>
+          <w:tcPr>
+            <w:tcW w:w="516" w:type="dxa"/>
+          </w:tcPr>
+          <w:p>
+            <w:pPr>
+              <w:cnfStyle w:val="000000000000"/>
+            </w:pPr>
+            <w:r>
+              <w:t>2</w:t>
+            </w:r>
+          </w:p>
+        </w:tc>
+        <w:tc>
+          <w:tcPr>
+            <w:tcW w:w="4157" w:type="dxa"/>
+          </w:tcPr>
+          <w:p>
+            <w:pPr>
+              <w:cnfStyle w:val="000000000000"/>
+            </w:pPr>
+            <w:r>
+              <w:t xml:space="preserve">En carports detailside åbnes, knappen </w:t>
+            </w:r>
+            <w:r>
+              <w:t>’vis tegning’</w:t>
+            </w:r>
+            <w:r>
+              <w:t xml:space="preserve"> klikkes og tegningen vises i browseren.</w:t>
+            </w:r>
+            <w:r>
+              <w:t xml:space="preserve"> </w:t>
+            </w:r>
+          </w:p>
+        </w:tc>
+        <w:tc>
+          <w:tcPr>
+            <w:tcW w:w="489" w:type="dxa"/>
+          </w:tcPr>
+          <w:p>
+            <w:pPr>
+              <w:cnfStyle w:val="000000000000"/>
+            </w:pPr>
+          </w:p>
+        </w:tc>
+        <w:tc>
+          <w:tcPr>
+            <w:tcW w:w="2091" w:type="dxa"/>
+          </w:tcPr>
+          <w:p>
+            <w:pPr>
+              <w:cnfStyle w:val="000000000000"/>
+            </w:pPr>
+            <w:r>
+              <w:t xml:space="preserve">I: </w:t>
+            </w:r>
+            <w:r>
+              <w:t>Vigtig for at kunne danne sig et indtryk.</w:t>
+            </w:r>
+          </w:p>
+          <w:p>
+            <w:pPr>
+              <w:cnfStyle w:val="000000000000"/>
+            </w:pPr>
+            <w:r>
+              <w:t xml:space="preserve">E: Ingen </w:t>
+            </w:r>
+            <w:proofErr w:type="spellStart"/>
+            <w:r>
+              <w:t>db</w:t>
+            </w:r>
+            <w:proofErr w:type="spellEnd"/>
+            <w:r>
+              <w:t>, blot grafik.</w:t>
+            </w:r>
+          </w:p>
+        </w:tc>
+      </w:tr>
+      <w:tr>
+        <w:trPr>
+          <w:cnfStyle w:val="000000100000"/>
+        </w:trPr>
+        <w:tc>
+          <w:tcPr>
+            <w:cnfStyle w:val="001000000000"/>
+            <w:tcW w:w="488" w:type="dxa"/>
+          </w:tcPr>
+          <w:p>
+            <w:r>
+              <w:t>3</w:t>
+            </w:r>
+          </w:p>
+        </w:tc>
+        <w:tc>
+          <w:tcPr>
+            <w:tcW w:w="1477" w:type="dxa"/>
+          </w:tcPr>
+          <w:p>
+            <w:pPr>
+              <w:cnfStyle w:val="000000100000"/>
+            </w:pPr>
+            <w:r>
+              <w:t>Vis carport</w:t>
+            </w:r>
+          </w:p>
+        </w:tc>
+        <w:tc>
+          <w:tcPr>
+            <w:tcW w:w="636" w:type="dxa"/>
+          </w:tcPr>
+          <w:p>
+            <w:pPr>
+              <w:cnfStyle w:val="000000100000"/>
+            </w:pPr>
+            <w:r>
+              <w:t>40</w:t>
+            </w:r>
+          </w:p>
+        </w:tc>
+        <w:tc>
+          <w:tcPr>
+            <w:tcW w:w="516" w:type="dxa"/>
+          </w:tcPr>
+          <w:p>
+            <w:pPr>
+              <w:cnfStyle w:val="000000100000"/>
+            </w:pPr>
+            <w:r>
+              <w:t>1</w:t>
+            </w:r>
+          </w:p>
+        </w:tc>
+        <w:tc>
+          <w:tcPr>
+            <w:tcW w:w="4157" w:type="dxa"/>
+          </w:tcPr>
+          <w:p>
+            <w:pPr>
+              <w:cnfStyle w:val="000000100000"/>
+            </w:pPr>
+            <w:r>
+              <w:t>Carport hovedsiden åbnes, knappen ’vis carport’ eller billedet af en carport klikkes og carportens detailside vises.</w:t>
+            </w:r>
+          </w:p>
+        </w:tc>
+        <w:tc>
+          <w:tcPr>
+            <w:tcW w:w="489" w:type="dxa"/>
+          </w:tcPr>
+          <w:p>
+            <w:pPr>
+              <w:cnfStyle w:val="000000100000"/>
+            </w:pPr>
+          </w:p>
+        </w:tc>
+        <w:tc>
+          <w:tcPr>
+            <w:tcW w:w="2091" w:type="dxa"/>
+          </w:tcPr>
+          <w:p>
+            <w:pPr>
+              <w:cnfStyle w:val="000000100000"/>
+            </w:pPr>
+            <w:r>
+              <w:t xml:space="preserve">I: </w:t>
+            </w:r>
+            <w:r>
+              <w:t>Vigtig for at kunne danne sig et indtryk.</w:t>
+            </w:r>
+          </w:p>
+          <w:p>
+            <w:pPr>
+              <w:cnfStyle w:val="000000100000"/>
+            </w:pPr>
+            <w:r>
+              <w:t xml:space="preserve">E: Simpelt </w:t>
+            </w:r>
+            <w:proofErr w:type="spellStart"/>
+            <w:r>
+              <w:t>db</w:t>
+            </w:r>
+            <w:proofErr w:type="spellEnd"/>
+            <w:r>
+              <w:t xml:space="preserve"> udtræk </w:t>
+            </w:r>
+          </w:p>
+        </w:tc>
+      </w:tr>
+      <w:tr>
+        <w:tc>
+          <w:tcPr>
+            <w:cnfStyle w:val="001000000000"/>
+            <w:tcW w:w="488" w:type="dxa"/>
+          </w:tcPr>
+          <w:p>
+            <w:r>
+              <w:t>5</w:t>
+            </w:r>
+          </w:p>
+        </w:tc>
+        <w:tc>
+          <w:tcPr>
+            <w:tcW w:w="1477" w:type="dxa"/>
+          </w:tcPr>
+          <w:p>
+            <w:pPr>
+              <w:cnfStyle w:val="000000000000"/>
+            </w:pPr>
+            <w:r>
+              <w:t>Design egen carport</w:t>
+            </w:r>
+          </w:p>
+        </w:tc>
+        <w:tc>
+          <w:tcPr>
+            <w:tcW w:w="636" w:type="dxa"/>
+          </w:tcPr>
+          <w:p>
+            <w:pPr>
+              <w:cnfStyle w:val="000000000000"/>
+            </w:pPr>
+            <w:r>
+              <w:t>40</w:t>
+            </w:r>
+          </w:p>
+        </w:tc>
+        <w:tc>
+          <w:tcPr>
+            <w:tcW w:w="516" w:type="dxa"/>
+          </w:tcPr>
+          <w:p>
+            <w:pPr>
+              <w:cnfStyle w:val="000000000000"/>
+            </w:pPr>
+            <w:r>
+              <w:t>2</w:t>
+            </w:r>
+          </w:p>
+        </w:tc>
+        <w:tc>
+          <w:tcPr>
+            <w:tcW w:w="4157" w:type="dxa"/>
+          </w:tcPr>
+          <w:p>
+            <w:pPr>
+              <w:cnfStyle w:val="000000000000"/>
+            </w:pPr>
+            <w:r>
+              <w:t xml:space="preserve">Carport hovedsiden åbnes, linket ’carport i tilpassede mål’ klikkes, side for valg af </w:t>
+            </w:r>
+            <w:proofErr w:type="spellStart"/>
+            <w:r>
+              <w:t>tagtype</w:t>
+            </w:r>
+            <w:proofErr w:type="spellEnd"/>
+            <w:r>
+              <w:t xml:space="preserve"> vises, </w:t>
+            </w:r>
+            <w:proofErr w:type="spellStart"/>
+            <w:r>
+              <w:t>tagtype</w:t>
+            </w:r>
+            <w:proofErr w:type="spellEnd"/>
+            <w:r>
+              <w:t xml:space="preserve"> vælges, side med formular for carportens dimensioner vises.</w:t>
+            </w:r>
+          </w:p>
+        </w:tc>
+        <w:tc>
+          <w:tcPr>
+            <w:tcW w:w="489" w:type="dxa"/>
+          </w:tcPr>
+          <w:p>
+            <w:pPr>
+              <w:cnfStyle w:val="000000000000"/>
+            </w:pPr>
+          </w:p>
+        </w:tc>
+        <w:tc>
+          <w:tcPr>
+            <w:tcW w:w="2091" w:type="dxa"/>
+          </w:tcPr>
+          <w:p>
+            <w:pPr>
+              <w:cnfStyle w:val="000000000000"/>
+            </w:pPr>
+            <w:r>
+              <w:t xml:space="preserve">I: </w:t>
+            </w:r>
+            <w:r>
+              <w:t>Det der adskiller Fog fra andre trælaster.</w:t>
+            </w:r>
+          </w:p>
+          <w:p>
+            <w:pPr>
+              <w:cnfStyle w:val="000000000000"/>
+            </w:pPr>
+            <w:r>
+              <w:t>E: Formular skal laves.</w:t>
+            </w:r>
+          </w:p>
+        </w:tc>
+      </w:tr>
+      <w:tr>
+        <w:trPr>
+          <w:cnfStyle w:val="000000100000"/>
+        </w:trPr>
+        <w:tc>
+          <w:tcPr>
+            <w:cnfStyle w:val="001000000000"/>
+            <w:tcW w:w="488" w:type="dxa"/>
+          </w:tcPr>
+          <w:p>
+            <w:r>
+              <w:t>8</w:t>
+            </w:r>
+          </w:p>
+        </w:tc>
+        <w:tc>
+          <w:tcPr>
+            <w:tcW w:w="1477" w:type="dxa"/>
+          </w:tcPr>
+          <w:p>
+            <w:pPr>
+              <w:cnfStyle w:val="000000100000"/>
+            </w:pPr>
+            <w:r>
+              <w:t>Konfigurer carport</w:t>
+            </w:r>
+          </w:p>
+        </w:tc>
+        <w:tc>
+          <w:tcPr>
+            <w:tcW w:w="636" w:type="dxa"/>
+          </w:tcPr>
+          <w:p>
+            <w:pPr>
+              <w:cnfStyle w:val="000000100000"/>
+            </w:pPr>
+            <w:r>
+              <w:t>40</w:t>
+            </w:r>
+          </w:p>
+        </w:tc>
+        <w:tc>
+          <w:tcPr>
+            <w:tcW w:w="516" w:type="dxa"/>
+          </w:tcPr>
+          <w:p>
+            <w:pPr>
+              <w:cnfStyle w:val="000000100000"/>
+            </w:pPr>
+            <w:r>
+              <w:t>2</w:t>
+            </w:r>
+          </w:p>
+        </w:tc>
+        <w:tc>
+          <w:tcPr>
+            <w:tcW w:w="4157" w:type="dxa"/>
+          </w:tcPr>
+          <w:p>
+            <w:pPr>
+              <w:cnfStyle w:val="000000100000"/>
+            </w:pPr>
+            <w:proofErr w:type="spellStart"/>
+            <w:r>
+              <w:t>User</w:t>
+            </w:r>
+            <w:proofErr w:type="spellEnd"/>
+            <w:r>
+              <w:t xml:space="preserve"> Story 7, en forespørgsel klikkes og konfigurationssiden med formular med carportens dimensioner vises.</w:t>
+            </w:r>
+          </w:p>
+        </w:tc>
+        <w:tc>
+          <w:tcPr>
+            <w:tcW w:w="489" w:type="dxa"/>
+          </w:tcPr>
+          <w:p>
+            <w:pPr>
+              <w:cnfStyle w:val="000000100000"/>
+            </w:pPr>
+          </w:p>
+        </w:tc>
+        <w:tc>
+          <w:tcPr>
+            <w:tcW w:w="2091" w:type="dxa"/>
+          </w:tcPr>
+          <w:p>
+            <w:pPr>
+              <w:cnfStyle w:val="000000100000"/>
+            </w:pPr>
+            <w:r>
+              <w:t xml:space="preserve">I: </w:t>
+            </w:r>
+            <w:r>
+              <w:t>Så der kan rettes fejl og sikre kundens tilfredshed og succes.</w:t>
+            </w:r>
+          </w:p>
+          <w:p>
+            <w:pPr>
+              <w:cnfStyle w:val="000000100000"/>
+            </w:pPr>
+            <w:r>
+              <w:t>E: RU.</w:t>
+            </w:r>
+          </w:p>
+        </w:tc>
+      </w:tr>
+      <w:tr>
+        <w:tc>
+          <w:tcPr>
+            <w:cnfStyle w:val="001000000000"/>
+            <w:tcW w:w="488" w:type="dxa"/>
+          </w:tcPr>
+          <w:p>
+            <w:r>
+              <w:t>9</w:t>
+            </w:r>
+          </w:p>
+        </w:tc>
+        <w:tc>
+          <w:tcPr>
+            <w:tcW w:w="1477" w:type="dxa"/>
+          </w:tcPr>
+          <w:p>
+            <w:pPr>
+              <w:cnfStyle w:val="000000000000"/>
+            </w:pPr>
+            <w:r>
+              <w:t>Konfigurer tag</w:t>
+            </w:r>
+          </w:p>
+        </w:tc>
+        <w:tc>
+          <w:tcPr>
+            <w:tcW w:w="636" w:type="dxa"/>
+          </w:tcPr>
+          <w:p>
+            <w:pPr>
+              <w:cnfStyle w:val="000000000000"/>
+            </w:pPr>
+            <w:r>
+              <w:t>40</w:t>
+            </w:r>
+          </w:p>
+        </w:tc>
+        <w:tc>
+          <w:tcPr>
+            <w:tcW w:w="516" w:type="dxa"/>
+          </w:tcPr>
+          <w:p>
+            <w:pPr>
+              <w:cnfStyle w:val="000000000000"/>
+            </w:pPr>
+          </w:p>
+        </w:tc>
+        <w:tc>
+          <w:tcPr>
+            <w:tcW w:w="4157" w:type="dxa"/>
+          </w:tcPr>
+          <w:p>
+            <w:pPr>
+              <w:cnfStyle w:val="000000000000"/>
+            </w:pPr>
+            <w:r>
+              <w:t>Som 8.</w:t>
+            </w:r>
+          </w:p>
+        </w:tc>
+        <w:tc>
+          <w:tcPr>
+            <w:tcW w:w="489" w:type="dxa"/>
+          </w:tcPr>
+          <w:p>
+            <w:pPr>
+              <w:cnfStyle w:val="000000000000"/>
+            </w:pPr>
+          </w:p>
+        </w:tc>
+        <w:tc>
+          <w:tcPr>
+            <w:tcW w:w="2091" w:type="dxa"/>
+          </w:tcPr>
+          <w:p>
+            <w:pPr>
+              <w:cnfStyle w:val="000000000000"/>
+            </w:pPr>
+            <w:r>
+              <w:t>Del af 8</w:t>
+            </w:r>
+          </w:p>
+        </w:tc>
+      </w:tr>
+      <w:tr>
+        <w:trPr>
+          <w:cnfStyle w:val="000000100000"/>
+        </w:trPr>
+        <w:tc>
+          <w:tcPr>
+            <w:cnfStyle w:val="001000000000"/>
+            <w:tcW w:w="488" w:type="dxa"/>
+          </w:tcPr>
+          <w:p>
+            <w:r>
+              <w:t>10</w:t>
+            </w:r>
+          </w:p>
+        </w:tc>
+        <w:tc>
+          <w:tcPr>
+            <w:tcW w:w="1477" w:type="dxa"/>
+          </w:tcPr>
+          <w:p>
+            <w:pPr>
+              <w:cnfStyle w:val="000000100000"/>
+            </w:pPr>
+            <w:r>
+              <w:t>Konfigurer redskabsrum</w:t>
+            </w:r>
+          </w:p>
+        </w:tc>
+        <w:tc>
+          <w:tcPr>
+            <w:tcW w:w="636" w:type="dxa"/>
+          </w:tcPr>
+          <w:p>
+            <w:pPr>
+              <w:cnfStyle w:val="000000100000"/>
+            </w:pPr>
+            <w:r>
+              <w:t>40</w:t>
+            </w:r>
+          </w:p>
+        </w:tc>
+        <w:tc>
+          <w:tcPr>
+            <w:tcW w:w="516" w:type="dxa"/>
+          </w:tcPr>
+          <w:p>
+            <w:pPr>
+              <w:cnfStyle w:val="000000100000"/>
+            </w:pPr>
+          </w:p>
+        </w:tc>
+        <w:tc>
+          <w:tcPr>
+            <w:tcW w:w="4157" w:type="dxa"/>
+          </w:tcPr>
+          <w:p>
+            <w:pPr>
+              <w:cnfStyle w:val="000000100000"/>
+            </w:pPr>
+            <w:r>
+              <w:t>Som 8.</w:t>
+            </w:r>
+          </w:p>
+        </w:tc>
+        <w:tc>
+          <w:tcPr>
+            <w:tcW w:w="489" w:type="dxa"/>
+          </w:tcPr>
+          <w:p>
+            <w:pPr>
+              <w:cnfStyle w:val="000000100000"/>
+            </w:pPr>
+          </w:p>
+        </w:tc>
+        <w:tc>
+          <w:tcPr>
+            <w:tcW w:w="2091" w:type="dxa"/>
+          </w:tcPr>
+          <w:p>
+            <w:pPr>
+              <w:cnfStyle w:val="000000100000"/>
+            </w:pPr>
+            <w:r>
+              <w:t>Del af 8</w:t>
+            </w:r>
+          </w:p>
+        </w:tc>
+      </w:tr>
+      <w:tr>
+        <w:tc>
+          <w:tcPr>
+            <w:cnfStyle w:val="001000000000"/>
+            <w:tcW w:w="488" w:type="dxa"/>
+          </w:tcPr>
+          <w:p>
+            <w:r>
+              <w:t>17</w:t>
+            </w:r>
+          </w:p>
+        </w:tc>
+        <w:tc>
+          <w:tcPr>
+            <w:tcW w:w="1477" w:type="dxa"/>
+          </w:tcPr>
+          <w:p>
+            <w:pPr>
+              <w:cnfStyle w:val="000000000000"/>
+            </w:pPr>
+            <w:r>
+              <w:t>Se beskrivelse</w:t>
+            </w:r>
+          </w:p>
+        </w:tc>
+        <w:tc>
+          <w:tcPr>
+            <w:tcW w:w="636" w:type="dxa"/>
+          </w:tcPr>
+          <w:p>
+            <w:pPr>
+              <w:cnfStyle w:val="000000000000"/>
+            </w:pPr>
+            <w:r>
+              <w:t>40</w:t>
+            </w:r>
+          </w:p>
+        </w:tc>
+        <w:tc>
+          <w:tcPr>
+            <w:tcW w:w="516" w:type="dxa"/>
+          </w:tcPr>
+          <w:p>
+            <w:pPr>
+              <w:cnfStyle w:val="000000000000"/>
+            </w:pPr>
+            <w:r>
+              <w:t>1</w:t>
+            </w:r>
+          </w:p>
+        </w:tc>
+        <w:tc>
+          <w:tcPr>
+            <w:tcW w:w="4157" w:type="dxa"/>
+          </w:tcPr>
+          <w:p>
+            <w:pPr>
+              <w:cnfStyle w:val="000000000000"/>
+            </w:pPr>
+            <w:proofErr w:type="spellStart"/>
+            <w:r>
+              <w:t>User</w:t>
+            </w:r>
+            <w:proofErr w:type="spellEnd"/>
+            <w:r>
+              <w:t xml:space="preserve"> story 7, knappen ’vis beskrivelse’ klikkes, beskrivelsen vises i browseren.</w:t>
+            </w:r>
+          </w:p>
+        </w:tc>
+        <w:tc>
+          <w:tcPr>
+            <w:tcW w:w="489" w:type="dxa"/>
+          </w:tcPr>
+          <w:p>
+            <w:pPr>
+              <w:cnfStyle w:val="000000000000"/>
+            </w:pPr>
+          </w:p>
+        </w:tc>
+        <w:tc>
+          <w:tcPr>
+            <w:tcW w:w="2091" w:type="dxa"/>
+          </w:tcPr>
+          <w:p>
+            <w:pPr>
+              <w:cnfStyle w:val="000000000000"/>
+            </w:pPr>
+            <w:r>
+              <w:t xml:space="preserve">I: </w:t>
+            </w:r>
+            <w:r>
+              <w:t>Så medarbejderen kan sikre salget ved hurtigt at kunne besvare spørgsmål.</w:t>
+            </w:r>
+          </w:p>
+          <w:p>
+            <w:pPr>
+              <w:cnfStyle w:val="000000000000"/>
+            </w:pPr>
+            <w:r>
+              <w:t>E: R</w:t>
+            </w:r>
+          </w:p>
+        </w:tc>
+      </w:tr>
+      <w:tr>
+        <w:trPr>
+          <w:cnfStyle w:val="000000100000"/>
+        </w:trPr>
+        <w:tc>
+          <w:tcPr>
+            <w:cnfStyle w:val="001000000000"/>
+            <w:tcW w:w="488" w:type="dxa"/>
+          </w:tcPr>
+          <w:p>
+            <w:r>
+              <w:t>20</w:t>
+            </w:r>
+          </w:p>
+        </w:tc>
+        <w:tc>
+          <w:tcPr>
+            <w:tcW w:w="1477" w:type="dxa"/>
+          </w:tcPr>
+          <w:p>
+            <w:pPr>
+              <w:cnfStyle w:val="000000100000"/>
+            </w:pPr>
+            <w:r>
+              <w:t>Nulstil brugerkonto</w:t>
+            </w:r>
+          </w:p>
+        </w:tc>
+        <w:tc>
+          <w:tcPr>
+            <w:tcW w:w="636" w:type="dxa"/>
+          </w:tcPr>
+          <w:p>
+            <w:pPr>
+              <w:cnfStyle w:val="000000100000"/>
+            </w:pPr>
+            <w:r>
+              <w:t>38</w:t>
+            </w:r>
+          </w:p>
+        </w:tc>
+        <w:tc>
+          <w:tcPr>
+            <w:tcW w:w="516" w:type="dxa"/>
+          </w:tcPr>
+          <w:p>
+            <w:pPr>
+              <w:cnfStyle w:val="000000100000"/>
+            </w:pPr>
+            <w:r>
+              <w:t>2</w:t>
+            </w:r>
+          </w:p>
+        </w:tc>
+        <w:tc>
+          <w:tcPr>
+            <w:tcW w:w="4157" w:type="dxa"/>
+          </w:tcPr>
+          <w:p>
+            <w:pPr>
+              <w:cnfStyle w:val="000000100000"/>
+            </w:pPr>
+            <w:r>
+              <w:t xml:space="preserve">Side med </w:t>
+            </w:r>
+            <w:proofErr w:type="spellStart"/>
+            <w:r>
+              <w:t>loginformular</w:t>
+            </w:r>
+            <w:proofErr w:type="spellEnd"/>
+            <w:r>
+              <w:t xml:space="preserve"> åbnes, </w:t>
+            </w:r>
+            <w:proofErr w:type="spellStart"/>
+            <w:r>
+              <w:t>email</w:t>
+            </w:r>
+            <w:proofErr w:type="spellEnd"/>
+            <w:r>
+              <w:t xml:space="preserve"> indtastes, knappen ’nulstil brugerkonto’ klikkes. Tjek at mail med ny </w:t>
+            </w:r>
+            <w:proofErr w:type="spellStart"/>
+            <w:r>
+              <w:t>login</w:t>
+            </w:r>
+            <w:proofErr w:type="spellEnd"/>
+            <w:r>
+              <w:t xml:space="preserve"> fremsendes.</w:t>
+            </w:r>
+          </w:p>
+        </w:tc>
+        <w:tc>
+          <w:tcPr>
+            <w:tcW w:w="489" w:type="dxa"/>
+          </w:tcPr>
+          <w:p>
+            <w:pPr>
+              <w:cnfStyle w:val="000000100000"/>
+            </w:pPr>
+          </w:p>
+        </w:tc>
+        <w:tc>
+          <w:tcPr>
+            <w:tcW w:w="2091" w:type="dxa"/>
+          </w:tcPr>
+          <w:p>
+            <w:pPr>
+              <w:cnfStyle w:val="000000100000"/>
+            </w:pPr>
+            <w:r>
+              <w:t xml:space="preserve">I: </w:t>
+            </w:r>
+            <w:r>
+              <w:t>Så man kan komme på systemet og betjene kunder mv.</w:t>
+            </w:r>
+          </w:p>
+          <w:p>
+            <w:pPr>
+              <w:cnfStyle w:val="000000100000"/>
+            </w:pPr>
+            <w:r>
+              <w:t>E: RU og mail.</w:t>
+            </w:r>
+          </w:p>
+        </w:tc>
+      </w:tr>
+      <w:tr>
+        <w:tc>
+          <w:tcPr>
+            <w:cnfStyle w:val="001000000000"/>
+            <w:tcW w:w="488" w:type="dxa"/>
+          </w:tcPr>
+          <w:p>
+            <w:r>
+              <w:t>25</w:t>
+            </w:r>
+          </w:p>
+        </w:tc>
+        <w:tc>
+          <w:tcPr>
+            <w:tcW w:w="1477" w:type="dxa"/>
+          </w:tcPr>
+          <w:p>
+            <w:pPr>
+              <w:cnfStyle w:val="000000000000"/>
+            </w:pPr>
+            <w:r>
+              <w:t xml:space="preserve">Se </w:t>
+            </w:r>
+            <w:r>
+              <w:lastRenderedPageBreak/>
+              <w:t>ordrestatus</w:t>
+            </w:r>
+          </w:p>
+        </w:tc>
+        <w:tc>
+          <w:tcPr>
+            <w:tcW w:w="636" w:type="dxa"/>
+          </w:tcPr>
+          <w:p>
+            <w:pPr>
+              <w:cnfStyle w:val="000000000000"/>
+            </w:pPr>
+            <w:r>
+              <w:lastRenderedPageBreak/>
+              <w:t>38</w:t>
+            </w:r>
+          </w:p>
+        </w:tc>
+        <w:tc>
+          <w:tcPr>
+            <w:tcW w:w="516" w:type="dxa"/>
+          </w:tcPr>
+          <w:p>
+            <w:pPr>
+              <w:cnfStyle w:val="000000000000"/>
+            </w:pPr>
+            <w:r>
+              <w:t>1</w:t>
+            </w:r>
+          </w:p>
+        </w:tc>
+        <w:tc>
+          <w:tcPr>
+            <w:tcW w:w="4157" w:type="dxa"/>
+          </w:tcPr>
+          <w:p>
+            <w:pPr>
+              <w:cnfStyle w:val="000000000000"/>
+            </w:pPr>
+            <w:proofErr w:type="spellStart"/>
+            <w:r>
+              <w:t>User</w:t>
+            </w:r>
+            <w:proofErr w:type="spellEnd"/>
+            <w:r>
+              <w:t xml:space="preserve"> Story 7, se forespørgslernes forskellige </w:t>
+            </w:r>
+            <w:r>
+              <w:lastRenderedPageBreak/>
+              <w:t>statusser.</w:t>
+            </w:r>
+          </w:p>
+        </w:tc>
+        <w:tc>
+          <w:tcPr>
+            <w:tcW w:w="489" w:type="dxa"/>
+          </w:tcPr>
+          <w:p>
+            <w:pPr>
+              <w:cnfStyle w:val="000000000000"/>
+            </w:pPr>
+          </w:p>
+        </w:tc>
+        <w:tc>
+          <w:tcPr>
+            <w:tcW w:w="2091" w:type="dxa"/>
+          </w:tcPr>
+          <w:p>
+            <w:pPr>
+              <w:cnfStyle w:val="000000000000"/>
+            </w:pPr>
+            <w:r>
+              <w:t xml:space="preserve">I: </w:t>
+            </w:r>
+            <w:r>
+              <w:t xml:space="preserve">For nemt at kunne </w:t>
+            </w:r>
+            <w:r>
+              <w:lastRenderedPageBreak/>
+              <w:t>følge fremdrift.</w:t>
+            </w:r>
+          </w:p>
+          <w:p>
+            <w:pPr>
+              <w:cnfStyle w:val="000000000000"/>
+            </w:pPr>
+            <w:r>
+              <w:t>E: U</w:t>
+            </w:r>
+          </w:p>
+        </w:tc>
+      </w:tr>
+      <w:tr>
+        <w:trPr>
+          <w:cnfStyle w:val="000000100000"/>
+        </w:trPr>
+        <w:tc>
+          <w:tcPr>
+            <w:cnfStyle w:val="001000000000"/>
+            <w:tcW w:w="488" w:type="dxa"/>
+          </w:tcPr>
+          <w:p>
+            <w:r>
+              <w:lastRenderedPageBreak/>
+              <w:t>16</w:t>
+            </w:r>
+          </w:p>
+        </w:tc>
+        <w:tc>
+          <w:tcPr>
+            <w:tcW w:w="1477" w:type="dxa"/>
+          </w:tcPr>
+          <w:p>
+            <w:pPr>
+              <w:cnfStyle w:val="000000100000"/>
+            </w:pPr>
+            <w:r>
+              <w:t>Se/udskriv tegning</w:t>
+            </w:r>
+          </w:p>
+        </w:tc>
+        <w:tc>
+          <w:tcPr>
+            <w:tcW w:w="636" w:type="dxa"/>
+          </w:tcPr>
+          <w:p>
+            <w:pPr>
+              <w:cnfStyle w:val="000000100000"/>
+            </w:pPr>
+            <w:r>
+              <w:t>35</w:t>
+            </w:r>
+          </w:p>
+        </w:tc>
+        <w:tc>
+          <w:tcPr>
+            <w:tcW w:w="516" w:type="dxa"/>
+          </w:tcPr>
+          <w:p>
+            <w:pPr>
+              <w:cnfStyle w:val="000000100000"/>
+            </w:pPr>
+            <w:r>
+              <w:t>2</w:t>
+            </w:r>
+          </w:p>
+        </w:tc>
+        <w:tc>
+          <w:tcPr>
+            <w:tcW w:w="4157" w:type="dxa"/>
+          </w:tcPr>
+          <w:p>
+            <w:pPr>
+              <w:cnfStyle w:val="000000100000"/>
+            </w:pPr>
+            <w:proofErr w:type="spellStart"/>
+            <w:r>
+              <w:t>User</w:t>
+            </w:r>
+            <w:proofErr w:type="spellEnd"/>
+            <w:r>
+              <w:t xml:space="preserve"> Story 7, knappen ’vis tegning’ klikkes, tegning vises i browseren. Klik ’udskriv’ og tjek at tegning printes.</w:t>
+            </w:r>
+          </w:p>
+        </w:tc>
+        <w:tc>
+          <w:tcPr>
+            <w:tcW w:w="489" w:type="dxa"/>
+          </w:tcPr>
+          <w:p>
+            <w:pPr>
+              <w:cnfStyle w:val="000000100000"/>
+            </w:pPr>
+          </w:p>
+        </w:tc>
+        <w:tc>
+          <w:tcPr>
+            <w:tcW w:w="2091" w:type="dxa"/>
+          </w:tcPr>
+          <w:p>
+            <w:pPr>
+              <w:cnfStyle w:val="000000100000"/>
+            </w:pPr>
+            <w:r>
+              <w:t xml:space="preserve">I: </w:t>
+            </w:r>
+            <w:r>
+              <w:t xml:space="preserve">God </w:t>
+            </w:r>
+            <w:proofErr w:type="spellStart"/>
+            <w:r>
+              <w:t>visuali-sering</w:t>
+            </w:r>
+            <w:proofErr w:type="spellEnd"/>
+            <w:r>
+              <w:t xml:space="preserve"> er vigtig for kunden og dermed salget.</w:t>
+            </w:r>
+          </w:p>
+          <w:p>
+            <w:pPr>
+              <w:cnfStyle w:val="000000100000"/>
+            </w:pPr>
+            <w:r>
+              <w:t xml:space="preserve">E: Ingen </w:t>
+            </w:r>
+            <w:proofErr w:type="spellStart"/>
+            <w:r>
+              <w:t>db</w:t>
+            </w:r>
+            <w:proofErr w:type="spellEnd"/>
+            <w:r>
+              <w:t>, blot grafik.</w:t>
+            </w:r>
+          </w:p>
+        </w:tc>
+      </w:tr>
+      <w:tr>
+        <w:tc>
+          <w:tcPr>
+            <w:cnfStyle w:val="001000000000"/>
+            <w:tcW w:w="488" w:type="dxa"/>
+          </w:tcPr>
+          <w:p>
+            <w:r>
+              <w:t>23</w:t>
+            </w:r>
+          </w:p>
+        </w:tc>
+        <w:tc>
+          <w:tcPr>
+            <w:tcW w:w="1477" w:type="dxa"/>
+          </w:tcPr>
+          <w:p>
+            <w:pPr>
+              <w:cnfStyle w:val="000000000000"/>
+            </w:pPr>
+            <w:r>
+              <w:t>Udskriv ordre-dokumenter</w:t>
+            </w:r>
+          </w:p>
+        </w:tc>
+        <w:tc>
+          <w:tcPr>
+            <w:tcW w:w="636" w:type="dxa"/>
+          </w:tcPr>
+          <w:p>
+            <w:pPr>
+              <w:cnfStyle w:val="000000000000"/>
+            </w:pPr>
+            <w:r>
+              <w:t>34</w:t>
+            </w:r>
+          </w:p>
+        </w:tc>
+        <w:tc>
+          <w:tcPr>
+            <w:tcW w:w="516" w:type="dxa"/>
+          </w:tcPr>
+          <w:p>
+            <w:pPr>
+              <w:cnfStyle w:val="000000000000"/>
+            </w:pPr>
+            <w:r>
+              <w:t>1</w:t>
+            </w:r>
+          </w:p>
+        </w:tc>
+        <w:tc>
+          <w:tcPr>
+            <w:tcW w:w="4157" w:type="dxa"/>
+          </w:tcPr>
+          <w:p>
+            <w:pPr>
+              <w:cnfStyle w:val="000000000000"/>
+            </w:pPr>
+            <w:proofErr w:type="spellStart"/>
+            <w:r>
+              <w:t>User</w:t>
+            </w:r>
+            <w:proofErr w:type="spellEnd"/>
+            <w:r>
+              <w:t xml:space="preserve"> Story 7, fanen ’Dokumenter’ vælges, ønskede dokumenter vælges, knappen ’udskriv’ klikkes, tjek at dokumenterne udskrives.</w:t>
+            </w:r>
+          </w:p>
+        </w:tc>
+        <w:tc>
+          <w:tcPr>
+            <w:tcW w:w="489" w:type="dxa"/>
+          </w:tcPr>
+          <w:p>
+            <w:pPr>
+              <w:cnfStyle w:val="000000000000"/>
+            </w:pPr>
+          </w:p>
+        </w:tc>
+        <w:tc>
+          <w:tcPr>
+            <w:tcW w:w="2091" w:type="dxa"/>
+          </w:tcPr>
+          <w:p>
+            <w:pPr>
+              <w:cnfStyle w:val="000000000000"/>
+            </w:pPr>
+            <w:r>
+              <w:t xml:space="preserve">I: </w:t>
+            </w:r>
+            <w:r>
+              <w:t>En del af pakke-processen.</w:t>
+            </w:r>
+          </w:p>
+          <w:p>
+            <w:pPr>
+              <w:cnfStyle w:val="000000000000"/>
+            </w:pPr>
+            <w:r>
+              <w:t xml:space="preserve">E: </w:t>
+            </w:r>
+          </w:p>
+        </w:tc>
+      </w:tr>
+      <w:tr>
+        <w:trPr>
+          <w:cnfStyle w:val="000000100000"/>
+        </w:trPr>
+        <w:tc>
+          <w:tcPr>
+            <w:cnfStyle w:val="001000000000"/>
+            <w:tcW w:w="488" w:type="dxa"/>
+          </w:tcPr>
+          <w:p>
+            <w:r>
+              <w:t>1</w:t>
+            </w:r>
+          </w:p>
+        </w:tc>
+        <w:tc>
+          <w:tcPr>
+            <w:tcW w:w="1477" w:type="dxa"/>
+          </w:tcPr>
+          <w:p>
+            <w:pPr>
+              <w:cnfStyle w:val="000000100000"/>
+            </w:pPr>
+            <w:r>
+              <w:t>Filtrer</w:t>
+            </w:r>
+            <w:r>
+              <w:t xml:space="preserve"> carport</w:t>
+            </w:r>
+          </w:p>
+        </w:tc>
+        <w:tc>
+          <w:tcPr>
+            <w:tcW w:w="636" w:type="dxa"/>
+          </w:tcPr>
+          <w:p>
+            <w:pPr>
+              <w:cnfStyle w:val="000000100000"/>
+            </w:pPr>
+            <w:r>
+              <w:t>27</w:t>
+            </w:r>
+          </w:p>
+        </w:tc>
+        <w:tc>
+          <w:tcPr>
+            <w:tcW w:w="516" w:type="dxa"/>
+          </w:tcPr>
+          <w:p>
+            <w:pPr>
+              <w:cnfStyle w:val="000000100000"/>
+            </w:pPr>
+            <w:r>
+              <w:t>2</w:t>
+            </w:r>
+          </w:p>
+        </w:tc>
+        <w:tc>
+          <w:tcPr>
+            <w:tcW w:w="4157" w:type="dxa"/>
+          </w:tcPr>
+          <w:p>
+            <w:pPr>
+              <w:cnfStyle w:val="000000100000"/>
+            </w:pPr>
+            <w:r>
+              <w:t>Carport hovedsiden åbnes, filtre sættes og siden opdateres med carporte der matcher kriterierne.</w:t>
+            </w:r>
+          </w:p>
+        </w:tc>
+        <w:tc>
+          <w:tcPr>
+            <w:tcW w:w="489" w:type="dxa"/>
+          </w:tcPr>
+          <w:p>
+            <w:pPr>
+              <w:cnfStyle w:val="000000100000"/>
+            </w:pPr>
+          </w:p>
+        </w:tc>
+        <w:tc>
+          <w:tcPr>
+            <w:tcW w:w="2091" w:type="dxa"/>
+          </w:tcPr>
+          <w:p>
+            <w:pPr>
+              <w:cnfStyle w:val="000000100000"/>
+            </w:pPr>
+            <w:r>
+              <w:t xml:space="preserve">I: </w:t>
+            </w:r>
+            <w:r>
+              <w:t>For nemmere at kunne finde den ønskede carport.</w:t>
+            </w:r>
+          </w:p>
+          <w:p>
+            <w:pPr>
+              <w:cnfStyle w:val="000000100000"/>
+            </w:pPr>
+            <w:r>
+              <w:t>E: R</w:t>
+            </w:r>
+          </w:p>
+        </w:tc>
+      </w:tr>
+      <w:tr>
+        <w:tc>
+          <w:tcPr>
+            <w:cnfStyle w:val="001000000000"/>
+            <w:tcW w:w="488" w:type="dxa"/>
+          </w:tcPr>
+          <w:p>
+            <w:r>
+              <w:t>24</w:t>
+            </w:r>
+          </w:p>
+        </w:tc>
+        <w:tc>
+          <w:tcPr>
+            <w:tcW w:w="1477" w:type="dxa"/>
+          </w:tcPr>
+          <w:p>
+            <w:pPr>
+              <w:cnfStyle w:val="000000000000"/>
+            </w:pPr>
+            <w:r>
+              <w:t>Vis fejl i carport forespørgsel</w:t>
+            </w:r>
+          </w:p>
+        </w:tc>
+        <w:tc>
+          <w:tcPr>
+            <w:tcW w:w="636" w:type="dxa"/>
+          </w:tcPr>
+          <w:p>
+            <w:pPr>
+              <w:cnfStyle w:val="000000000000"/>
+            </w:pPr>
+            <w:r>
+              <w:t>25</w:t>
+            </w:r>
+          </w:p>
+        </w:tc>
+        <w:tc>
+          <w:tcPr>
+            <w:tcW w:w="516" w:type="dxa"/>
+          </w:tcPr>
+          <w:p>
+            <w:pPr>
+              <w:cnfStyle w:val="000000000000"/>
+            </w:pPr>
+            <w:r>
+              <w:t>4</w:t>
+            </w:r>
+          </w:p>
+        </w:tc>
+        <w:tc>
+          <w:tcPr>
+            <w:tcW w:w="4157" w:type="dxa"/>
+          </w:tcPr>
+          <w:p>
+            <w:pPr>
+              <w:cnfStyle w:val="000000000000"/>
+            </w:pPr>
+            <w:proofErr w:type="spellStart"/>
+            <w:r>
+              <w:t>User</w:t>
+            </w:r>
+            <w:proofErr w:type="spellEnd"/>
+            <w:r>
+              <w:t xml:space="preserve"> Story 7, forespørgsel vælges, carportens konfigurationsside vises, tjek at der fremgår en fejltekst i tekstfeltet.</w:t>
+            </w:r>
+          </w:p>
+        </w:tc>
+        <w:tc>
+          <w:tcPr>
+            <w:tcW w:w="489" w:type="dxa"/>
+          </w:tcPr>
+          <w:p>
+            <w:pPr>
+              <w:cnfStyle w:val="000000000000"/>
+            </w:pPr>
+          </w:p>
+        </w:tc>
+        <w:tc>
+          <w:tcPr>
+            <w:tcW w:w="2091" w:type="dxa"/>
+          </w:tcPr>
+          <w:p>
+            <w:pPr>
+              <w:cnfStyle w:val="000000000000"/>
+            </w:pPr>
+            <w:r>
+              <w:t xml:space="preserve">I: </w:t>
+            </w:r>
+            <w:r>
+              <w:t>Ikke vigtig nu, men rart senere.</w:t>
+            </w:r>
+          </w:p>
+          <w:p>
+            <w:pPr>
+              <w:cnfStyle w:val="000000000000"/>
+            </w:pPr>
+            <w:r>
+              <w:t>E: Kræver algoritme ift. regler. Yderligere analyse påkrævet.</w:t>
+            </w:r>
+          </w:p>
+        </w:tc>
+      </w:tr>
+      <w:tr>
+        <w:trPr>
+          <w:cnfStyle w:val="000000100000"/>
+        </w:trPr>
+        <w:tc>
+          <w:tcPr>
+            <w:cnfStyle w:val="001000000000"/>
+            <w:tcW w:w="488" w:type="dxa"/>
+          </w:tcPr>
+          <w:p>
+            <w:r>
+              <w:t>4</w:t>
+            </w:r>
+          </w:p>
+        </w:tc>
+        <w:tc>
+          <w:tcPr>
+            <w:tcW w:w="1477" w:type="dxa"/>
+          </w:tcPr>
+          <w:p>
+            <w:pPr>
+              <w:cnfStyle w:val="000000100000"/>
+            </w:pPr>
+            <w:r>
+              <w:t>Se leveringspris</w:t>
+            </w:r>
+          </w:p>
+        </w:tc>
+        <w:tc>
+          <w:tcPr>
+            <w:tcW w:w="636" w:type="dxa"/>
+          </w:tcPr>
+          <w:p>
+            <w:pPr>
+              <w:cnfStyle w:val="000000100000"/>
+            </w:pPr>
+            <w:r>
+              <w:t>20</w:t>
+            </w:r>
+          </w:p>
+        </w:tc>
+        <w:tc>
+          <w:tcPr>
+            <w:tcW w:w="516" w:type="dxa"/>
+          </w:tcPr>
+          <w:p>
+            <w:pPr>
+              <w:cnfStyle w:val="000000100000"/>
+            </w:pPr>
+            <w:r>
+              <w:t>1</w:t>
+            </w:r>
+          </w:p>
+        </w:tc>
+        <w:tc>
+          <w:tcPr>
+            <w:tcW w:w="4157" w:type="dxa"/>
+          </w:tcPr>
+          <w:p>
+            <w:pPr>
+              <w:cnfStyle w:val="000000100000"/>
+            </w:pPr>
+            <w:r>
+              <w:t>Carports detailside åbnes, knappen ’vis leveringspris’ klikkes og siden opdateres med fragtpris.</w:t>
+            </w:r>
+          </w:p>
+        </w:tc>
+        <w:tc>
+          <w:tcPr>
+            <w:tcW w:w="489" w:type="dxa"/>
+          </w:tcPr>
+          <w:p>
+            <w:pPr>
+              <w:cnfStyle w:val="000000100000"/>
+            </w:pPr>
+            <w:r>
+              <w:t>Findes dog på kurven…</w:t>
+            </w:r>
+          </w:p>
+        </w:tc>
+        <w:tc>
+          <w:tcPr>
+            <w:tcW w:w="2091" w:type="dxa"/>
+          </w:tcPr>
+          <w:p>
+            <w:pPr>
+              <w:cnfStyle w:val="000000100000"/>
+            </w:pPr>
+            <w:r>
+              <w:t xml:space="preserve">I: </w:t>
+            </w:r>
+            <w:r>
+              <w:t>Godt at have med når man tager beslutningen.</w:t>
+            </w:r>
+          </w:p>
+          <w:p>
+            <w:pPr>
+              <w:cnfStyle w:val="000000100000"/>
+            </w:pPr>
+            <w:r>
+              <w:t>E: Nem beregning</w:t>
+            </w:r>
+          </w:p>
+        </w:tc>
+      </w:tr>
+      <w:tr>
+        <w:tc>
+          <w:tcPr>
+            <w:cnfStyle w:val="001000000000"/>
+            <w:tcW w:w="488" w:type="dxa"/>
+          </w:tcPr>
+          <w:p>
+            <w:r>
+              <w:t>13</w:t>
+            </w:r>
+          </w:p>
+        </w:tc>
+        <w:tc>
+          <w:tcPr>
+            <w:tcW w:w="1477" w:type="dxa"/>
+          </w:tcPr>
+          <w:p>
+            <w:pPr>
+              <w:cnfStyle w:val="000000000000"/>
+            </w:pPr>
+            <w:r>
+              <w:t>Rediger dækningsgrad</w:t>
+            </w:r>
+          </w:p>
+        </w:tc>
+        <w:tc>
+          <w:tcPr>
+            <w:tcW w:w="636" w:type="dxa"/>
+          </w:tcPr>
+          <w:p>
+            <w:pPr>
+              <w:cnfStyle w:val="000000000000"/>
+            </w:pPr>
+            <w:r>
+              <w:t>20</w:t>
+            </w:r>
+          </w:p>
+        </w:tc>
+        <w:tc>
+          <w:tcPr>
+            <w:tcW w:w="516" w:type="dxa"/>
+          </w:tcPr>
+          <w:p>
+            <w:pPr>
+              <w:cnfStyle w:val="000000000000"/>
+            </w:pPr>
+            <w:r>
+              <w:t>1</w:t>
+            </w:r>
+          </w:p>
+        </w:tc>
+        <w:tc>
+          <w:tcPr>
+            <w:tcW w:w="4157" w:type="dxa"/>
+          </w:tcPr>
+          <w:p>
+            <w:pPr>
+              <w:cnfStyle w:val="000000000000"/>
+            </w:pPr>
+            <w:proofErr w:type="spellStart"/>
+            <w:r>
+              <w:t>User</w:t>
+            </w:r>
+            <w:proofErr w:type="spellEnd"/>
+            <w:r>
+              <w:t xml:space="preserve"> Story 7, konfigurationssiden åbnes, feltet ’dækningsgrad’ redigeres, knappen ’gem’ klikkes, ny dækningsgrad fremgår af feltet.</w:t>
+            </w:r>
+          </w:p>
+        </w:tc>
+        <w:tc>
+          <w:tcPr>
+            <w:tcW w:w="489" w:type="dxa"/>
+          </w:tcPr>
+          <w:p>
+            <w:pPr>
+              <w:cnfStyle w:val="000000000000"/>
+            </w:pPr>
+          </w:p>
+        </w:tc>
+        <w:tc>
+          <w:tcPr>
+            <w:tcW w:w="2091" w:type="dxa"/>
+          </w:tcPr>
+          <w:p>
+            <w:pPr>
+              <w:cnfStyle w:val="000000000000"/>
+            </w:pPr>
+            <w:r>
+              <w:t xml:space="preserve">I: </w:t>
+            </w:r>
+            <w:r>
+              <w:t>Har kun lille betydning for salget.</w:t>
+            </w:r>
+          </w:p>
+          <w:p>
+            <w:pPr>
+              <w:cnfStyle w:val="000000000000"/>
+            </w:pPr>
+            <w:r>
+              <w:t>E: RU</w:t>
+            </w:r>
+          </w:p>
+        </w:tc>
+      </w:tr>
+      <w:tr>
+        <w:trPr>
+          <w:cnfStyle w:val="000000100000"/>
+        </w:trPr>
+        <w:tc>
+          <w:tcPr>
+            <w:cnfStyle w:val="001000000000"/>
+            <w:tcW w:w="488" w:type="dxa"/>
+          </w:tcPr>
+          <w:p>
+            <w:r>
+              <w:t>14</w:t>
+            </w:r>
+          </w:p>
+        </w:tc>
+        <w:tc>
+          <w:tcPr>
+            <w:tcW w:w="1477" w:type="dxa"/>
+          </w:tcPr>
+          <w:p>
+            <w:pPr>
+              <w:cnfStyle w:val="000000100000"/>
+            </w:pPr>
+            <w:r>
+              <w:t>Rediger hjælpetekst</w:t>
+            </w:r>
+          </w:p>
+        </w:tc>
+        <w:tc>
+          <w:tcPr>
+            <w:tcW w:w="636" w:type="dxa"/>
+          </w:tcPr>
+          <w:p>
+            <w:pPr>
+              <w:cnfStyle w:val="000000100000"/>
+            </w:pPr>
+            <w:r>
+              <w:t>15</w:t>
+            </w:r>
+          </w:p>
+        </w:tc>
+        <w:tc>
+          <w:tcPr>
+            <w:tcW w:w="516" w:type="dxa"/>
+          </w:tcPr>
+          <w:p>
+            <w:pPr>
+              <w:cnfStyle w:val="000000100000"/>
+            </w:pPr>
+            <w:r>
+              <w:t>1</w:t>
+            </w:r>
+          </w:p>
+        </w:tc>
+        <w:tc>
+          <w:tcPr>
+            <w:tcW w:w="4157" w:type="dxa"/>
+          </w:tcPr>
+          <w:p>
+            <w:pPr>
+              <w:cnfStyle w:val="000000100000"/>
+            </w:pPr>
+            <w:proofErr w:type="spellStart"/>
+            <w:r>
+              <w:t>User</w:t>
+            </w:r>
+            <w:proofErr w:type="spellEnd"/>
+            <w:r>
+              <w:t xml:space="preserve"> Story 19, rediger feltet ’hjælpetekst’, tryk gem og tjek at den nye tekst fremgår af feltet.</w:t>
+            </w:r>
+          </w:p>
+        </w:tc>
+        <w:tc>
+          <w:tcPr>
+            <w:tcW w:w="489" w:type="dxa"/>
+          </w:tcPr>
+          <w:p>
+            <w:pPr>
+              <w:cnfStyle w:val="000000100000"/>
+            </w:pPr>
+          </w:p>
+        </w:tc>
+        <w:tc>
+          <w:tcPr>
+            <w:tcW w:w="2091" w:type="dxa"/>
+          </w:tcPr>
+          <w:p>
+            <w:pPr>
+              <w:cnfStyle w:val="000000100000"/>
+            </w:pPr>
+            <w:r>
+              <w:t xml:space="preserve">I: </w:t>
+            </w:r>
+            <w:r>
+              <w:t>Har ingen betydning for salget.</w:t>
+            </w:r>
+          </w:p>
+          <w:p>
+            <w:pPr>
+              <w:cnfStyle w:val="000000100000"/>
+            </w:pPr>
+            <w:r>
+              <w:t>E: RU</w:t>
+            </w:r>
+          </w:p>
+        </w:tc>
+      </w:tr>
+      <w:tr>
+        <w:tc>
+          <w:tcPr>
+            <w:cnfStyle w:val="001000000000"/>
+            <w:tcW w:w="488" w:type="dxa"/>
+          </w:tcPr>
+          <w:p>
+            <w:r>
+              <w:t>22</w:t>
+            </w:r>
+          </w:p>
+        </w:tc>
+        <w:tc>
+          <w:tcPr>
+            <w:tcW w:w="1477" w:type="dxa"/>
+          </w:tcPr>
+          <w:p>
+            <w:pPr>
+              <w:cnfStyle w:val="000000000000"/>
+            </w:pPr>
+            <w:r>
+              <w:t>Administrer samlevejledning</w:t>
+            </w:r>
+          </w:p>
+        </w:tc>
+        <w:tc>
+          <w:tcPr>
+            <w:tcW w:w="636" w:type="dxa"/>
+          </w:tcPr>
+          <w:p>
+            <w:pPr>
+              <w:cnfStyle w:val="000000000000"/>
+            </w:pPr>
+            <w:r>
+              <w:t>10</w:t>
+            </w:r>
+          </w:p>
+        </w:tc>
+        <w:tc>
+          <w:tcPr>
+            <w:tcW w:w="516" w:type="dxa"/>
+          </w:tcPr>
+          <w:p>
+            <w:pPr>
+              <w:cnfStyle w:val="000000000000"/>
+            </w:pPr>
+            <w:r>
+              <w:t>3</w:t>
+            </w:r>
+          </w:p>
+        </w:tc>
+        <w:tc>
+          <w:tcPr>
+            <w:tcW w:w="4157" w:type="dxa"/>
+          </w:tcPr>
+          <w:p>
+            <w:pPr>
+              <w:cnfStyle w:val="000000000000"/>
+            </w:pPr>
+            <w:r>
+              <w:t>Side med liste over samlevejledninger åbnes, samlevejledning vælges, redigeringsformular for samlevejledning vises, indhold ændres, knappen ’gem’ klikkes, tjek at samlevejledningens indhold er ændret.</w:t>
+            </w:r>
+          </w:p>
+        </w:tc>
+        <w:tc>
+          <w:tcPr>
+            <w:tcW w:w="489" w:type="dxa"/>
+          </w:tcPr>
+          <w:p>
+            <w:pPr>
+              <w:cnfStyle w:val="000000000000"/>
+            </w:pPr>
+          </w:p>
+        </w:tc>
+        <w:tc>
+          <w:tcPr>
+            <w:tcW w:w="2091" w:type="dxa"/>
+          </w:tcPr>
+          <w:p>
+            <w:pPr>
+              <w:cnfStyle w:val="000000000000"/>
+            </w:pPr>
+            <w:r>
+              <w:t xml:space="preserve">I: </w:t>
+            </w:r>
+            <w:r>
+              <w:t xml:space="preserve">En sekundær </w:t>
+            </w:r>
+            <w:proofErr w:type="spellStart"/>
+            <w:r>
+              <w:t>nice-to-have</w:t>
+            </w:r>
+            <w:proofErr w:type="spellEnd"/>
+            <w:r>
+              <w:t xml:space="preserve"> funktion. Ikke vigtig i salgsproces.</w:t>
+            </w:r>
+          </w:p>
+          <w:p>
+            <w:pPr>
+              <w:cnfStyle w:val="000000000000"/>
+            </w:pPr>
+            <w:r>
+              <w:t>E: Kræver omstrukturering af samtlige dokumenter.</w:t>
+            </w:r>
+          </w:p>
+        </w:tc>
+      </w:tr>
+      <w:tr>
+        <w:trPr>
+          <w:cnfStyle w:val="000000100000"/>
+        </w:trPr>
+        <w:tc>
+          <w:tcPr>
+            <w:cnfStyle w:val="001000000000"/>
+            <w:tcW w:w="488" w:type="dxa"/>
+          </w:tcPr>
+          <w:p>
+            <w:r>
+              <w:t>11</w:t>
+            </w:r>
+          </w:p>
+        </w:tc>
+        <w:tc>
+          <w:tcPr>
+            <w:tcW w:w="1477" w:type="dxa"/>
+          </w:tcPr>
+          <w:p>
+            <w:pPr>
+              <w:cnfStyle w:val="000000100000"/>
+            </w:pPr>
+            <w:r>
+              <w:t>Administrer kunde</w:t>
+            </w:r>
+          </w:p>
+        </w:tc>
+        <w:tc>
+          <w:tcPr>
+            <w:tcW w:w="636" w:type="dxa"/>
+          </w:tcPr>
+          <w:p>
+            <w:pPr>
+              <w:cnfStyle w:val="000000100000"/>
+            </w:pPr>
+            <w:r>
+              <w:t>20</w:t>
+            </w:r>
+          </w:p>
+        </w:tc>
+        <w:tc>
+          <w:tcPr>
+            <w:tcW w:w="516" w:type="dxa"/>
+          </w:tcPr>
+          <w:p>
+            <w:pPr>
+              <w:cnfStyle w:val="000000100000"/>
+            </w:pPr>
+            <w:r>
+              <w:t>1</w:t>
+            </w:r>
+          </w:p>
+        </w:tc>
+        <w:tc>
+          <w:tcPr>
+            <w:tcW w:w="4157" w:type="dxa"/>
+          </w:tcPr>
+          <w:p>
+            <w:pPr>
+              <w:cnfStyle w:val="000000100000"/>
+            </w:pPr>
+            <w:r>
+              <w:t xml:space="preserve">Side med listen over kunder vises, en kunde klikkes og der vises en formular hvor stamdata kan rettes. Ved tryk </w:t>
+            </w:r>
+            <w:proofErr w:type="gramStart"/>
+            <w:r>
+              <w:t>på  gem</w:t>
+            </w:r>
+            <w:proofErr w:type="gramEnd"/>
+            <w:r>
+              <w:t xml:space="preserve"> returneres til side med liste over kunder, og </w:t>
+            </w:r>
+            <w:r>
+              <w:lastRenderedPageBreak/>
+              <w:t>der tjekkes at kundens nye oplysninger fremgår.</w:t>
+            </w:r>
+          </w:p>
+        </w:tc>
+        <w:tc>
+          <w:tcPr>
+            <w:tcW w:w="489" w:type="dxa"/>
+          </w:tcPr>
+          <w:p>
+            <w:pPr>
+              <w:cnfStyle w:val="000000100000"/>
+            </w:pPr>
+          </w:p>
+        </w:tc>
+        <w:tc>
+          <w:tcPr>
+            <w:tcW w:w="2091" w:type="dxa"/>
+          </w:tcPr>
+          <w:p>
+            <w:pPr>
+              <w:cnfStyle w:val="000000100000"/>
+            </w:pPr>
+            <w:r>
+              <w:t>I: Vigtig for levering og vedligehold af stamdata.</w:t>
+            </w:r>
+          </w:p>
+          <w:p>
+            <w:pPr>
+              <w:cnfStyle w:val="000000100000"/>
+            </w:pPr>
+            <w:r>
+              <w:t>E: RUD</w:t>
+            </w:r>
+          </w:p>
+        </w:tc>
+      </w:tr>
+    </w:tbl>
+    <w:p>
+      <w:r>
+        <w:lastRenderedPageBreak/>
+        <w:tab/>
+      </w:r>
+      <w:r>
+        <w:tab/>
+      </w:r>
+      <w:r>
+        <w:tab/>
+      </w:r>
+      <w:r>
+        <w:tab/>
+      </w:r>
+      <w:r>
+        <w:tab/>
+      </w:r>
+    </w:p>
+    <w:p>
+      <w:pPr>
         <w:jc w:val="both"/>
       </w:pPr>
-      <w:r>
-        <w:t>Som medarbejder i trælasten vil jeg til enhver tid kunne se hvor langt i processen, en ordre er nået, så jeg kan svare kunden ved en henvendelse.</w:t>
-      </w:r>
     </w:p>
     <w:p>
       <w:pPr>
@@ -2717,7 +5868,15 @@
         </w:numPr>
       </w:pPr>
       <w:r>
-        <w:t>Mulighed for redigering af ordreforspørgsler så evt. fejl kan rettes.</w:t>
+        <w:t xml:space="preserve">Mulighed for redigering af </w:t>
+      </w:r>
+      <w:proofErr w:type="spellStart"/>
+      <w:r>
+        <w:t>ordreforspørgsler</w:t>
+      </w:r>
+      <w:proofErr w:type="spellEnd"/>
+      <w:r>
+        <w:t xml:space="preserve"> så evt. fejl kan rettes.</w:t>
       </w:r>
     </w:p>
     <w:p>
@@ -2729,8 +5888,29 @@
         </w:numPr>
       </w:pPr>
       <w:r>
-        <w:t>Mulighed for at redigere i regler bag materialeudregning aht. ændrede byggekrav.</w:t>
-      </w:r>
+        <w:t xml:space="preserve">Mulighed for at </w:t>
+      </w:r>
+      <w:proofErr w:type="gramStart"/>
+      <w:r>
+        <w:t>redigere</w:t>
+      </w:r>
+      <w:proofErr w:type="gramEnd"/>
+      <w:r>
+        <w:t xml:space="preserve"> i regler bag materialeudregning </w:t>
+      </w:r>
+      <w:proofErr w:type="spellStart"/>
+      <w:r>
+        <w:t>aht</w:t>
+      </w:r>
+      <w:proofErr w:type="spellEnd"/>
+      <w:r>
+        <w:t xml:space="preserve">. </w:t>
+      </w:r>
+      <w:proofErr w:type="gramStart"/>
+      <w:r>
+        <w:t>ændrede byggekrav.</w:t>
+      </w:r>
+      <w:proofErr w:type="gramEnd"/>
     </w:p>
     <w:p>
       <w:pPr>
@@ -2741,7 +5921,23 @@
         </w:numPr>
       </w:pPr>
       <w:r>
-        <w:t>3D rendering af carport i frontend.</w:t>
+        <w:t xml:space="preserve">3D </w:t>
+      </w:r>
+      <w:proofErr w:type="spellStart"/>
+      <w:r>
+        <w:t>rendering</w:t>
+      </w:r>
+      <w:proofErr w:type="spellEnd"/>
+      <w:r>
+        <w:t xml:space="preserve"> af carport i </w:t>
+      </w:r>
+      <w:proofErr w:type="spellStart"/>
+      <w:r>
+        <w:t>frontend</w:t>
+      </w:r>
+      <w:proofErr w:type="spellEnd"/>
+      <w:r>
+        <w:t>.</w:t>
       </w:r>
     </w:p>
     <w:p>
@@ -2765,7 +5961,23 @@
         </w:numPr>
       </w:pPr>
       <w:r>
-        <w:t>Mulighed for fuldstændig konfiguration af carport på frontend, dvs. mål, beklædning, belægning, evt. fliser, taghældning.</w:t>
+        <w:t xml:space="preserve">Mulighed for fuldstændig konfiguration af carport på </w:t>
+      </w:r>
+      <w:proofErr w:type="spellStart"/>
+      <w:r>
+        <w:t>frontend</w:t>
+      </w:r>
+      <w:proofErr w:type="spellEnd"/>
+      <w:r>
+        <w:t xml:space="preserve">, dvs. mål, beklædning, belægning, evt. fliser, </w:t>
+      </w:r>
+      <w:proofErr w:type="spellStart"/>
+      <w:r>
+        <w:t>taghældning</w:t>
+      </w:r>
+      <w:proofErr w:type="spellEnd"/>
+      <w:r>
+        <w:t>.</w:t>
       </w:r>
     </w:p>
     <w:p>
@@ -2813,7 +6025,7 @@
                     </pic:cNvPicPr>
                   </pic:nvPicPr>
                   <pic:blipFill>
-                    <a:blip r:embed="rId5" cstate="print"/>
+                    <a:blip r:embed="rId6" cstate="print"/>
                     <a:srcRect/>
                     <a:stretch>
                       <a:fillRect/>
@@ -2878,7 +6090,7 @@
                     </pic:cNvPicPr>
                   </pic:nvPicPr>
                   <pic:blipFill>
-                    <a:blip r:embed="rId6" cstate="print"/>
+                    <a:blip r:embed="rId7" cstate="print"/>
                     <a:srcRect/>
                     <a:stretch>
                       <a:fillRect/>
@@ -2917,7 +6129,15 @@
     </w:p>
     <w:p>
       <w:r>
-        <w:t>Findes der andre der kan administrere systemet end Martin/ngl. medarbejdere?</w:t>
+        <w:t xml:space="preserve">Findes der andre der kan administrere systemet end </w:t>
+      </w:r>
+      <w:proofErr w:type="spellStart"/>
+      <w:r>
+        <w:t>Martin/ngl</w:t>
+      </w:r>
+      <w:proofErr w:type="spellEnd"/>
+      <w:r>
+        <w:t>. medarbejdere?</w:t>
       </w:r>
     </w:p>
     <w:p>
@@ -2932,8 +6152,13 @@
     </w:p>
     <w:p>
       <w:r>
-        <w:t>Er der tiltag ift. hvis systemet en dag ikke kan køre pga. opdateringer i OS?</w:t>
-      </w:r>
+        <w:t xml:space="preserve">Er der tiltag ift. </w:t>
+      </w:r>
+      <w:proofErr w:type="gramStart"/>
+      <w:r>
+        <w:t>hvis systemet en dag ikke kan køre pga. opdateringer i OS?</w:t>
+      </w:r>
+      <w:proofErr w:type="gramEnd"/>
     </w:p>
     <w:p>
       <w:r>
@@ -2958,8 +6183,37 @@
     </w:p>
     <w:p>
       <w:r>
-        <w:t>Hvor dynamisk er markedet ift. reguleringer, udvikling af nye produkter, udfasning af andre, f.eks. plastictage aht. miljø, stærkere beslag aht. flere og kraftigere storme mv.?</w:t>
-      </w:r>
+        <w:t xml:space="preserve">Hvor dynamisk er markedet ift. reguleringer, udvikling af nye produkter, udfasning af andre, f.eks. </w:t>
+      </w:r>
+      <w:proofErr w:type="gramStart"/>
+      <w:r>
+        <w:t>plastictage</w:t>
+      </w:r>
+      <w:proofErr w:type="gramEnd"/>
+      <w:r>
+        <w:t xml:space="preserve"> </w:t>
+      </w:r>
+      <w:proofErr w:type="spellStart"/>
+      <w:r>
+        <w:t>aht</w:t>
+      </w:r>
+      <w:proofErr w:type="spellEnd"/>
+      <w:r>
+        <w:t xml:space="preserve">. miljø, stærkere beslag </w:t>
+      </w:r>
+      <w:proofErr w:type="spellStart"/>
+      <w:r>
+        <w:t>aht</w:t>
+      </w:r>
+      <w:proofErr w:type="spellEnd"/>
+      <w:r>
+        <w:t xml:space="preserve">. </w:t>
+      </w:r>
+      <w:proofErr w:type="gramStart"/>
+      <w:r>
+        <w:t>flere og kraftigere storme mv.?</w:t>
+      </w:r>
+      <w:proofErr w:type="gramEnd"/>
     </w:p>
     <w:p>
       <w:bookmarkStart w:id="0" w:name="_GoBack"/>
@@ -4788,6 +8042,98 @@
       <w:szCs w:val="16"/>
     </w:rPr>
   </w:style>
+  <w:style w:type="table" w:styleId="Lysliste-markeringsfarve1">
+    <w:name w:val="Light List Accent 1"/>
+    <w:basedOn w:val="Tabel-Normal"/>
+    <w:uiPriority w:val="61"/>
+    <w:rsid w:val="006551D5"/>
+    <w:pPr>
+      <w:spacing w:after="0" w:line="240" w:lineRule="auto"/>
+    </w:pPr>
+    <w:tblPr>
+      <w:tblStyleRowBandSize w:val="1"/>
+      <w:tblStyleColBandSize w:val="1"/>
+      <w:tblInd w:w="0" w:type="dxa"/>
+      <w:tblBorders>
+        <w:top w:val="single" w:sz="8" w:space="0" w:color="4F81BD" w:themeColor="accent1"/>
+        <w:left w:val="single" w:sz="8" w:space="0" w:color="4F81BD" w:themeColor="accent1"/>
+        <w:bottom w:val="single" w:sz="8" w:space="0" w:color="4F81BD" w:themeColor="accent1"/>
+        <w:right w:val="single" w:sz="8" w:space="0" w:color="4F81BD" w:themeColor="accent1"/>
+      </w:tblBorders>
+      <w:tblCellMar>
+        <w:top w:w="0" w:type="dxa"/>
+        <w:left w:w="108" w:type="dxa"/>
+        <w:bottom w:w="0" w:type="dxa"/>
+        <w:right w:w="108" w:type="dxa"/>
+      </w:tblCellMar>
+    </w:tblPr>
+    <w:tblStylePr w:type="firstRow">
+      <w:pPr>
+        <w:spacing w:before="0" w:after="0" w:line="240" w:lineRule="auto"/>
+      </w:pPr>
+      <w:rPr>
+        <w:b/>
+        <w:bCs/>
+        <w:color w:val="FFFFFF" w:themeColor="background1"/>
+      </w:rPr>
+      <w:tblPr/>
+      <w:tcPr>
+        <w:shd w:val="clear" w:color="auto" w:fill="4F81BD" w:themeFill="accent1"/>
+      </w:tcPr>
+    </w:tblStylePr>
+    <w:tblStylePr w:type="lastRow">
+      <w:pPr>
+        <w:spacing w:before="0" w:after="0" w:line="240" w:lineRule="auto"/>
+      </w:pPr>
+      <w:rPr>
+        <w:b/>
+        <w:bCs/>
+      </w:rPr>
+      <w:tblPr/>
+      <w:tcPr>
+        <w:tcBorders>
+          <w:top w:val="double" w:sz="6" w:space="0" w:color="4F81BD" w:themeColor="accent1"/>
+          <w:left w:val="single" w:sz="8" w:space="0" w:color="4F81BD" w:themeColor="accent1"/>
+          <w:bottom w:val="single" w:sz="8" w:space="0" w:color="4F81BD" w:themeColor="accent1"/>
+          <w:right w:val="single" w:sz="8" w:space="0" w:color="4F81BD" w:themeColor="accent1"/>
+        </w:tcBorders>
+      </w:tcPr>
+    </w:tblStylePr>
+    <w:tblStylePr w:type="firstCol">
+      <w:rPr>
+        <w:b/>
+        <w:bCs/>
+      </w:rPr>
+    </w:tblStylePr>
+    <w:tblStylePr w:type="lastCol">
+      <w:rPr>
+        <w:b/>
+        <w:bCs/>
+      </w:rPr>
+    </w:tblStylePr>
+    <w:tblStylePr w:type="band1Vert">
+      <w:tblPr/>
+      <w:tcPr>
+        <w:tcBorders>
+          <w:top w:val="single" w:sz="8" w:space="0" w:color="4F81BD" w:themeColor="accent1"/>
+          <w:left w:val="single" w:sz="8" w:space="0" w:color="4F81BD" w:themeColor="accent1"/>
+          <w:bottom w:val="single" w:sz="8" w:space="0" w:color="4F81BD" w:themeColor="accent1"/>
+          <w:right w:val="single" w:sz="8" w:space="0" w:color="4F81BD" w:themeColor="accent1"/>
+        </w:tcBorders>
+      </w:tcPr>
+    </w:tblStylePr>
+    <w:tblStylePr w:type="band1Horz">
+      <w:tblPr/>
+      <w:tcPr>
+        <w:tcBorders>
+          <w:top w:val="single" w:sz="8" w:space="0" w:color="4F81BD" w:themeColor="accent1"/>
+          <w:left w:val="single" w:sz="8" w:space="0" w:color="4F81BD" w:themeColor="accent1"/>
+          <w:bottom w:val="single" w:sz="8" w:space="0" w:color="4F81BD" w:themeColor="accent1"/>
+          <w:right w:val="single" w:sz="8" w:space="0" w:color="4F81BD" w:themeColor="accent1"/>
+        </w:tcBorders>
+      </w:tcPr>
+    </w:tblStylePr>
+  </w:style>
 </w:styles>
 </file>
 
@@ -5072,4 +8418,16 @@
   <a:objectDefaults/>
   <a:extraClrSchemeLst/>
 </a:theme>
+</file>
+
+<file path=customXml/item1.xml><?xml version="1.0" encoding="utf-8"?>
+<b:Sources xmlns:b="http://schemas.openxmlformats.org/officeDocument/2006/bibliography" xmlns="http://schemas.openxmlformats.org/officeDocument/2006/bibliography" SelectedStyle="\APA.XSL" StyleName="APA Fifth Edition"/>
+</file>
+
+<file path=customXml/itemProps1.xml><?xml version="1.0" encoding="utf-8"?>
+<ds:datastoreItem xmlns:ds="http://schemas.openxmlformats.org/officeDocument/2006/customXml" ds:itemID="{76774724-981B-4230-AB26-3AA609B24BF3}">
+  <ds:schemaRefs>
+    <ds:schemaRef ds:uri="http://schemas.openxmlformats.org/officeDocument/2006/bibliography"/>
+  </ds:schemaRefs>
+</ds:datastoreItem>
 </file>
</xml_diff>

<commit_message>
Daily Scrum meeting outcome and decisions tilføjet til analysedokument. Vare.pris har 2 decimaler efter komma. Trævarer i forskellige længder i databasen.
</commit_message>
<xml_diff>
--- a/Analysedokumenter/Fog trælast.docx
+++ b/Analysedokumenter/Fog trælast.docx
@@ -9640,6 +9640,632 @@
     <w:p>
       <w:bookmarkStart w:id="0" w:name="_GoBack"/>
       <w:bookmarkEnd w:id="0"/>
+    </w:p>
+    <w:p>
+      <w:pPr>
+        <w:pStyle w:val="Overskrift1"/>
+        <w:rPr>
+          <w:lang w:val="en-US"/>
+        </w:rPr>
+      </w:pPr>
+      <w:r>
+        <w:rPr>
+          <w:lang w:val="en-US"/>
+        </w:rPr>
+        <w:t>Daily Scrum meetings outcome and decisions:</w:t>
+      </w:r>
+    </w:p>
+    <w:p>
+      <w:pPr>
+        <w:pStyle w:val="Overskrift2"/>
+        <w:rPr>
+          <w:lang w:val="en-US"/>
+        </w:rPr>
+      </w:pPr>
+      <w:r>
+        <w:rPr>
+          <w:lang w:val="en-US"/>
+        </w:rPr>
+        <w:t xml:space="preserve">13-11-2018: </w:t>
+      </w:r>
+    </w:p>
+    <w:p>
+      <w:pPr>
+        <w:rPr>
+          <w:rStyle w:val="detail-subject"/>
+        </w:rPr>
+      </w:pPr>
+      <w:r>
+        <w:t xml:space="preserve">Efter en famlende mandag, hvor vi fik taget hul på databasen sammen, blev vi enige om at tage hul på US#6 og vi formulerede sammen de identificerede </w:t>
+      </w:r>
+      <w:proofErr w:type="spellStart"/>
+      <w:r>
+        <w:t>tasks</w:t>
+      </w:r>
+      <w:proofErr w:type="spellEnd"/>
+      <w:r>
+        <w:t>.</w:t>
+      </w:r>
+      <w:r>
+        <w:t xml:space="preserve"> Disse blev fordelt således: </w:t>
+      </w:r>
+    </w:p>
+    <w:tbl>
+      <w:tblPr>
+        <w:tblStyle w:val="Lysliste-fremhvningsfarve3"/>
+        <w:tblW w:w="0" w:type="auto"/>
+        <w:tblLook w:val="04A0"/>
+      </w:tblPr>
+      <w:tblGrid>
+        <w:gridCol w:w="3259"/>
+        <w:gridCol w:w="3259"/>
+        <w:gridCol w:w="3260"/>
+      </w:tblGrid>
+      <w:tr>
+        <w:trPr>
+          <w:cnfStyle w:val="100000000000"/>
+        </w:trPr>
+        <w:tc>
+          <w:tcPr>
+            <w:cnfStyle w:val="001000000000"/>
+            <w:tcW w:w="3259" w:type="dxa"/>
+          </w:tcPr>
+          <w:p>
+            <w:pPr>
+              <w:rPr>
+                <w:rStyle w:val="detail-subject"/>
+              </w:rPr>
+            </w:pPr>
+            <w:proofErr w:type="spellStart"/>
+            <w:r>
+              <w:rPr>
+                <w:rStyle w:val="detail-subject"/>
+              </w:rPr>
+              <w:t>Task</w:t>
+            </w:r>
+            <w:proofErr w:type="spellEnd"/>
+            <w:r>
+              <w:rPr>
+                <w:rStyle w:val="detail-subject"/>
+              </w:rPr>
+              <w:t xml:space="preserve"> nr.</w:t>
+            </w:r>
+          </w:p>
+        </w:tc>
+        <w:tc>
+          <w:tcPr>
+            <w:tcW w:w="3259" w:type="dxa"/>
+          </w:tcPr>
+          <w:p>
+            <w:pPr>
+              <w:cnfStyle w:val="100000000000"/>
+              <w:rPr>
+                <w:rStyle w:val="detail-subject"/>
+              </w:rPr>
+            </w:pPr>
+            <w:r>
+              <w:rPr>
+                <w:rStyle w:val="detail-subject"/>
+              </w:rPr>
+              <w:t>Beskrivelse</w:t>
+            </w:r>
+          </w:p>
+        </w:tc>
+        <w:tc>
+          <w:tcPr>
+            <w:tcW w:w="3260" w:type="dxa"/>
+          </w:tcPr>
+          <w:p>
+            <w:pPr>
+              <w:cnfStyle w:val="100000000000"/>
+              <w:rPr>
+                <w:rStyle w:val="detail-subject"/>
+              </w:rPr>
+            </w:pPr>
+            <w:r>
+              <w:rPr>
+                <w:rStyle w:val="detail-subject"/>
+              </w:rPr>
+              <w:t>Udvikler</w:t>
+            </w:r>
+          </w:p>
+        </w:tc>
+      </w:tr>
+      <w:tr>
+        <w:trPr>
+          <w:cnfStyle w:val="000000100000"/>
+        </w:trPr>
+        <w:tc>
+          <w:tcPr>
+            <w:cnfStyle w:val="001000000000"/>
+            <w:tcW w:w="3259" w:type="dxa"/>
+          </w:tcPr>
+          <w:p>
+            <w:pPr>
+              <w:rPr>
+                <w:rStyle w:val="detail-subject"/>
+              </w:rPr>
+            </w:pPr>
+            <w:r>
+              <w:rPr>
+                <w:rStyle w:val="detail-subject"/>
+              </w:rPr>
+              <w:t>29</w:t>
+            </w:r>
+          </w:p>
+        </w:tc>
+        <w:tc>
+          <w:tcPr>
+            <w:tcW w:w="3259" w:type="dxa"/>
+          </w:tcPr>
+          <w:p>
+            <w:pPr>
+              <w:cnfStyle w:val="000000100000"/>
+              <w:rPr>
+                <w:rStyle w:val="detail-subject"/>
+              </w:rPr>
+            </w:pPr>
+            <w:r>
+              <w:rPr>
+                <w:rStyle w:val="detail-subject"/>
+              </w:rPr>
+              <w:t xml:space="preserve">Opret </w:t>
+            </w:r>
+            <w:proofErr w:type="spellStart"/>
+            <w:r>
+              <w:rPr>
+                <w:rStyle w:val="detail-subject"/>
+              </w:rPr>
+              <w:t>JUnit</w:t>
+            </w:r>
+            <w:proofErr w:type="spellEnd"/>
+            <w:r>
+              <w:rPr>
+                <w:rStyle w:val="detail-subject"/>
+              </w:rPr>
+              <w:t xml:space="preserve"> som tester funktionaliteten</w:t>
+            </w:r>
+          </w:p>
+        </w:tc>
+        <w:tc>
+          <w:tcPr>
+            <w:tcW w:w="3260" w:type="dxa"/>
+          </w:tcPr>
+          <w:p>
+            <w:pPr>
+              <w:cnfStyle w:val="000000100000"/>
+              <w:rPr>
+                <w:rStyle w:val="detail-subject"/>
+              </w:rPr>
+            </w:pPr>
+            <w:r>
+              <w:rPr>
+                <w:rStyle w:val="detail-subject"/>
+              </w:rPr>
+              <w:t>Claus</w:t>
+            </w:r>
+          </w:p>
+        </w:tc>
+      </w:tr>
+      <w:tr>
+        <w:tc>
+          <w:tcPr>
+            <w:cnfStyle w:val="001000000000"/>
+            <w:tcW w:w="3259" w:type="dxa"/>
+          </w:tcPr>
+          <w:p>
+            <w:pPr>
+              <w:rPr>
+                <w:rStyle w:val="detail-subject"/>
+              </w:rPr>
+            </w:pPr>
+            <w:r>
+              <w:rPr>
+                <w:rStyle w:val="detail-subject"/>
+              </w:rPr>
+              <w:t>30</w:t>
+            </w:r>
+          </w:p>
+        </w:tc>
+        <w:tc>
+          <w:tcPr>
+            <w:tcW w:w="3259" w:type="dxa"/>
+          </w:tcPr>
+          <w:p>
+            <w:pPr>
+              <w:cnfStyle w:val="000000000000"/>
+              <w:rPr>
+                <w:rStyle w:val="detail-subject"/>
+              </w:rPr>
+            </w:pPr>
+            <w:r>
+              <w:rPr>
+                <w:rStyle w:val="detail-subject"/>
+              </w:rPr>
+              <w:t xml:space="preserve">Opret </w:t>
+            </w:r>
+            <w:proofErr w:type="spellStart"/>
+            <w:r>
+              <w:rPr>
+                <w:rStyle w:val="detail-subject"/>
+              </w:rPr>
+              <w:t>sql</w:t>
+            </w:r>
+            <w:proofErr w:type="spellEnd"/>
+            <w:r>
+              <w:rPr>
+                <w:rStyle w:val="detail-subject"/>
+              </w:rPr>
+              <w:t xml:space="preserve"> til indsættelse af forespørgsel i </w:t>
+            </w:r>
+            <w:proofErr w:type="spellStart"/>
+            <w:r>
+              <w:rPr>
+                <w:rStyle w:val="detail-subject"/>
+              </w:rPr>
+              <w:t>db</w:t>
+            </w:r>
+            <w:proofErr w:type="spellEnd"/>
+          </w:p>
+        </w:tc>
+        <w:tc>
+          <w:tcPr>
+            <w:tcW w:w="3260" w:type="dxa"/>
+          </w:tcPr>
+          <w:p>
+            <w:pPr>
+              <w:cnfStyle w:val="000000000000"/>
+              <w:rPr>
+                <w:rStyle w:val="detail-subject"/>
+              </w:rPr>
+            </w:pPr>
+            <w:r>
+              <w:rPr>
+                <w:rStyle w:val="detail-subject"/>
+              </w:rPr>
+              <w:t>Jesper</w:t>
+            </w:r>
+          </w:p>
+        </w:tc>
+      </w:tr>
+      <w:tr>
+        <w:trPr>
+          <w:cnfStyle w:val="000000100000"/>
+        </w:trPr>
+        <w:tc>
+          <w:tcPr>
+            <w:cnfStyle w:val="001000000000"/>
+            <w:tcW w:w="3259" w:type="dxa"/>
+          </w:tcPr>
+          <w:p>
+            <w:pPr>
+              <w:rPr>
+                <w:rStyle w:val="detail-subject"/>
+              </w:rPr>
+            </w:pPr>
+            <w:r>
+              <w:rPr>
+                <w:rStyle w:val="detail-subject"/>
+              </w:rPr>
+              <w:t>31</w:t>
+            </w:r>
+          </w:p>
+        </w:tc>
+        <w:tc>
+          <w:tcPr>
+            <w:tcW w:w="3259" w:type="dxa"/>
+          </w:tcPr>
+          <w:p>
+            <w:pPr>
+              <w:cnfStyle w:val="000000100000"/>
+              <w:rPr>
+                <w:rStyle w:val="detail-subject"/>
+              </w:rPr>
+            </w:pPr>
+            <w:r>
+              <w:rPr>
+                <w:rStyle w:val="detail-subject"/>
+              </w:rPr>
+              <w:t>Opret DAO som udfører indsættelsen</w:t>
+            </w:r>
+          </w:p>
+        </w:tc>
+        <w:tc>
+          <w:tcPr>
+            <w:tcW w:w="3260" w:type="dxa"/>
+          </w:tcPr>
+          <w:p>
+            <w:pPr>
+              <w:cnfStyle w:val="000000100000"/>
+              <w:rPr>
+                <w:rStyle w:val="detail-subject"/>
+              </w:rPr>
+            </w:pPr>
+            <w:r>
+              <w:rPr>
+                <w:rStyle w:val="detail-subject"/>
+              </w:rPr>
+              <w:t>Jesper</w:t>
+            </w:r>
+          </w:p>
+        </w:tc>
+      </w:tr>
+      <w:tr>
+        <w:tc>
+          <w:tcPr>
+            <w:cnfStyle w:val="001000000000"/>
+            <w:tcW w:w="3259" w:type="dxa"/>
+          </w:tcPr>
+          <w:p>
+            <w:pPr>
+              <w:rPr>
+                <w:rStyle w:val="detail-subject"/>
+              </w:rPr>
+            </w:pPr>
+            <w:r>
+              <w:rPr>
+                <w:rStyle w:val="detail-subject"/>
+              </w:rPr>
+              <w:t>32</w:t>
+            </w:r>
+          </w:p>
+        </w:tc>
+        <w:tc>
+          <w:tcPr>
+            <w:tcW w:w="3259" w:type="dxa"/>
+          </w:tcPr>
+          <w:p>
+            <w:pPr>
+              <w:cnfStyle w:val="000000000000"/>
+              <w:rPr>
+                <w:rStyle w:val="detail-subject"/>
+              </w:rPr>
+            </w:pPr>
+            <w:r>
+              <w:rPr>
+                <w:rStyle w:val="detail-subject"/>
+              </w:rPr>
+              <w:t xml:space="preserve">Opret tabellerne kunde, </w:t>
+            </w:r>
+            <w:proofErr w:type="spellStart"/>
+            <w:r>
+              <w:rPr>
+                <w:rStyle w:val="detail-subject"/>
+              </w:rPr>
+              <w:t>postnr</w:t>
+            </w:r>
+            <w:proofErr w:type="spellEnd"/>
+            <w:r>
+              <w:rPr>
+                <w:rStyle w:val="detail-subject"/>
+              </w:rPr>
+              <w:t>, tag, skur, forespørgsel i databasen</w:t>
+            </w:r>
+          </w:p>
+        </w:tc>
+        <w:tc>
+          <w:tcPr>
+            <w:tcW w:w="3260" w:type="dxa"/>
+          </w:tcPr>
+          <w:p>
+            <w:pPr>
+              <w:cnfStyle w:val="000000000000"/>
+              <w:rPr>
+                <w:rStyle w:val="detail-subject"/>
+              </w:rPr>
+            </w:pPr>
+            <w:r>
+              <w:rPr>
+                <w:rStyle w:val="detail-subject"/>
+              </w:rPr>
+              <w:t>Claus</w:t>
+            </w:r>
+          </w:p>
+        </w:tc>
+      </w:tr>
+      <w:tr>
+        <w:trPr>
+          <w:cnfStyle w:val="000000100000"/>
+        </w:trPr>
+        <w:tc>
+          <w:tcPr>
+            <w:cnfStyle w:val="001000000000"/>
+            <w:tcW w:w="3259" w:type="dxa"/>
+          </w:tcPr>
+          <w:p>
+            <w:pPr>
+              <w:rPr>
+                <w:rStyle w:val="detail-subject"/>
+              </w:rPr>
+            </w:pPr>
+            <w:r>
+              <w:rPr>
+                <w:rStyle w:val="detail-subject"/>
+              </w:rPr>
+              <w:t>33</w:t>
+            </w:r>
+          </w:p>
+        </w:tc>
+        <w:tc>
+          <w:tcPr>
+            <w:tcW w:w="3259" w:type="dxa"/>
+          </w:tcPr>
+          <w:p>
+            <w:pPr>
+              <w:cnfStyle w:val="000000100000"/>
+              <w:rPr>
+                <w:rStyle w:val="detail-subject"/>
+              </w:rPr>
+            </w:pPr>
+            <w:r>
+              <w:rPr>
+                <w:rStyle w:val="detail-subject"/>
+              </w:rPr>
+              <w:t>Opret DTO til forespørgsel</w:t>
+            </w:r>
+          </w:p>
+        </w:tc>
+        <w:tc>
+          <w:tcPr>
+            <w:tcW w:w="3260" w:type="dxa"/>
+          </w:tcPr>
+          <w:p>
+            <w:pPr>
+              <w:cnfStyle w:val="000000100000"/>
+              <w:rPr>
+                <w:rStyle w:val="detail-subject"/>
+              </w:rPr>
+            </w:pPr>
+            <w:r>
+              <w:rPr>
+                <w:rStyle w:val="detail-subject"/>
+              </w:rPr>
+              <w:t>Jesper</w:t>
+            </w:r>
+          </w:p>
+        </w:tc>
+      </w:tr>
+      <w:tr>
+        <w:tc>
+          <w:tcPr>
+            <w:cnfStyle w:val="001000000000"/>
+            <w:tcW w:w="3259" w:type="dxa"/>
+          </w:tcPr>
+          <w:p>
+            <w:pPr>
+              <w:rPr>
+                <w:rStyle w:val="detail-subject"/>
+              </w:rPr>
+            </w:pPr>
+            <w:r>
+              <w:rPr>
+                <w:rStyle w:val="detail-subject"/>
+              </w:rPr>
+              <w:t>34</w:t>
+            </w:r>
+          </w:p>
+        </w:tc>
+        <w:tc>
+          <w:tcPr>
+            <w:tcW w:w="3259" w:type="dxa"/>
+          </w:tcPr>
+          <w:p>
+            <w:pPr>
+              <w:cnfStyle w:val="000000000000"/>
+              <w:rPr>
+                <w:rStyle w:val="detail-subject"/>
+              </w:rPr>
+            </w:pPr>
+            <w:proofErr w:type="spellStart"/>
+            <w:r>
+              <w:t>Connector</w:t>
+            </w:r>
+            <w:proofErr w:type="spellEnd"/>
+            <w:r>
+              <w:t xml:space="preserve"> klasse til databasen</w:t>
+            </w:r>
+          </w:p>
+        </w:tc>
+        <w:tc>
+          <w:tcPr>
+            <w:tcW w:w="3260" w:type="dxa"/>
+          </w:tcPr>
+          <w:p>
+            <w:pPr>
+              <w:cnfStyle w:val="000000000000"/>
+              <w:rPr>
+                <w:rStyle w:val="detail-subject"/>
+              </w:rPr>
+            </w:pPr>
+            <w:r>
+              <w:t>Claus</w:t>
+            </w:r>
+          </w:p>
+        </w:tc>
+      </w:tr>
+    </w:tbl>
+    <w:p/>
+    <w:p>
+      <w:r>
+        <w:t xml:space="preserve">Efter fordeling blev vi enige om at snakke sammen telefonisk et par timer senere, idet vi arbejdede hjemmefra for at få ro. </w:t>
+      </w:r>
+      <w:r>
+        <w:t xml:space="preserve">Vi har besluttet at medtage en række spørgsmål til afklaring ved </w:t>
+      </w:r>
+      <w:proofErr w:type="spellStart"/>
+      <w:r>
+        <w:t>technical</w:t>
+      </w:r>
+      <w:proofErr w:type="spellEnd"/>
+      <w:r>
+        <w:t xml:space="preserve"> </w:t>
+      </w:r>
+      <w:proofErr w:type="spellStart"/>
+      <w:r>
+        <w:t>review</w:t>
+      </w:r>
+      <w:proofErr w:type="spellEnd"/>
+      <w:r>
+        <w:t xml:space="preserve"> 14-11, inden vi går i gang med de næste </w:t>
+      </w:r>
+      <w:proofErr w:type="spellStart"/>
+      <w:r>
+        <w:t>user</w:t>
+      </w:r>
+      <w:proofErr w:type="spellEnd"/>
+      <w:r>
+        <w:t xml:space="preserve"> </w:t>
+      </w:r>
+      <w:proofErr w:type="spellStart"/>
+      <w:r>
+        <w:t>stories</w:t>
+      </w:r>
+      <w:proofErr w:type="spellEnd"/>
+      <w:r>
+        <w:t xml:space="preserve"> i sprint 1.</w:t>
+      </w:r>
+    </w:p>
+    <w:p>
+      <w:pPr>
+        <w:pStyle w:val="Overskrift2"/>
+      </w:pPr>
+      <w:r>
+        <w:t>14-11-2018:</w:t>
+      </w:r>
+    </w:p>
+    <w:p>
+      <w:r>
+        <w:t xml:space="preserve">Selvom vi aftalte at skulle tale sammen telefonisk </w:t>
+      </w:r>
+      <w:proofErr w:type="spellStart"/>
+      <w:r>
+        <w:t>ca</w:t>
+      </w:r>
+      <w:proofErr w:type="spellEnd"/>
+      <w:r>
+        <w:t xml:space="preserve"> hver anden time i løbet af i går, blev det til en del flere opkald, da vi havde en del udfordringer mht. korrekt brug af </w:t>
+      </w:r>
+      <w:proofErr w:type="spellStart"/>
+      <w:r>
+        <w:t>branching</w:t>
+      </w:r>
+      <w:proofErr w:type="spellEnd"/>
+      <w:r>
+        <w:t xml:space="preserve"> i </w:t>
+      </w:r>
+      <w:proofErr w:type="spellStart"/>
+      <w:r>
+        <w:t>git</w:t>
+      </w:r>
+      <w:proofErr w:type="spellEnd"/>
+      <w:r>
+        <w:t>.</w:t>
+      </w:r>
+    </w:p>
+    <w:p>
+      <w:r>
+        <w:t>…</w:t>
+      </w:r>
     </w:p>
     <w:sectPr>
       <w:pgSz w:w="11906" w:h="16838"/>
@@ -10597,6 +11223,30 @@
       <w:color w:val="365F91" w:themeColor="accent1" w:themeShade="BF"/>
       <w:sz w:val="28"/>
       <w:szCs w:val="28"/>
+    </w:rPr>
+  </w:style>
+  <w:style w:type="paragraph" w:styleId="Overskrift2">
+    <w:name w:val="heading 2"/>
+    <w:basedOn w:val="Normal"/>
+    <w:next w:val="Normal"/>
+    <w:link w:val="Overskrift2Tegn"/>
+    <w:uiPriority w:val="9"/>
+    <w:unhideWhenUsed/>
+    <w:qFormat/>
+    <w:rsid w:val="00C3591A"/>
+    <w:pPr>
+      <w:keepNext/>
+      <w:keepLines/>
+      <w:spacing w:before="200" w:after="0"/>
+      <w:outlineLvl w:val="1"/>
+    </w:pPr>
+    <w:rPr>
+      <w:rFonts w:asciiTheme="majorHAnsi" w:eastAsiaTheme="majorEastAsia" w:hAnsiTheme="majorHAnsi" w:cstheme="majorBidi"/>
+      <w:b/>
+      <w:bCs/>
+      <w:color w:val="4F81BD" w:themeColor="accent1"/>
+      <w:sz w:val="26"/>
+      <w:szCs w:val="26"/>
     </w:rPr>
   </w:style>
   <w:style w:type="character" w:default="1" w:styleId="Standardskrifttypeiafsnit">
@@ -11464,7 +12114,7 @@
       <w:szCs w:val="16"/>
     </w:rPr>
   </w:style>
-  <w:style w:type="table" w:styleId="Lysliste-markeringsfarve1">
+  <w:style w:type="table" w:customStyle="1" w:styleId="Lysliste-markeringsfarve1">
     <w:name w:val="Light List Accent 1"/>
     <w:basedOn w:val="Tabel-Normal"/>
     <w:uiPriority w:val="61"/>
@@ -11717,6 +12367,123 @@
           <w:right w:val="nil"/>
           <w:insideH w:val="nil"/>
           <w:insideV w:val="nil"/>
+        </w:tcBorders>
+      </w:tcPr>
+    </w:tblStylePr>
+  </w:style>
+  <w:style w:type="character" w:customStyle="1" w:styleId="Overskrift2Tegn">
+    <w:name w:val="Overskrift 2 Tegn"/>
+    <w:basedOn w:val="Standardskrifttypeiafsnit"/>
+    <w:link w:val="Overskrift2"/>
+    <w:uiPriority w:val="9"/>
+    <w:rsid w:val="00C3591A"/>
+    <w:rPr>
+      <w:rFonts w:asciiTheme="majorHAnsi" w:eastAsiaTheme="majorEastAsia" w:hAnsiTheme="majorHAnsi" w:cstheme="majorBidi"/>
+      <w:b/>
+      <w:bCs/>
+      <w:color w:val="4F81BD" w:themeColor="accent1"/>
+      <w:sz w:val="26"/>
+      <w:szCs w:val="26"/>
+    </w:rPr>
+  </w:style>
+  <w:style w:type="character" w:customStyle="1" w:styleId="detail-number">
+    <w:name w:val="detail-number"/>
+    <w:basedOn w:val="Standardskrifttypeiafsnit"/>
+    <w:rsid w:val="00A47FD9"/>
+  </w:style>
+  <w:style w:type="character" w:customStyle="1" w:styleId="detail-subject">
+    <w:name w:val="detail-subject"/>
+    <w:basedOn w:val="Standardskrifttypeiafsnit"/>
+    <w:rsid w:val="00A47FD9"/>
+  </w:style>
+  <w:style w:type="table" w:styleId="Lysliste-fremhvningsfarve3">
+    <w:name w:val="Light List Accent 3"/>
+    <w:basedOn w:val="Tabel-Normal"/>
+    <w:uiPriority w:val="61"/>
+    <w:rsid w:val="00AD5396"/>
+    <w:pPr>
+      <w:spacing w:after="0" w:line="240" w:lineRule="auto"/>
+    </w:pPr>
+    <w:tblPr>
+      <w:tblStyleRowBandSize w:val="1"/>
+      <w:tblStyleColBandSize w:val="1"/>
+      <w:tblInd w:w="0" w:type="dxa"/>
+      <w:tblBorders>
+        <w:top w:val="single" w:sz="8" w:space="0" w:color="9BBB59" w:themeColor="accent3"/>
+        <w:left w:val="single" w:sz="8" w:space="0" w:color="9BBB59" w:themeColor="accent3"/>
+        <w:bottom w:val="single" w:sz="8" w:space="0" w:color="9BBB59" w:themeColor="accent3"/>
+        <w:right w:val="single" w:sz="8" w:space="0" w:color="9BBB59" w:themeColor="accent3"/>
+      </w:tblBorders>
+      <w:tblCellMar>
+        <w:top w:w="0" w:type="dxa"/>
+        <w:left w:w="108" w:type="dxa"/>
+        <w:bottom w:w="0" w:type="dxa"/>
+        <w:right w:w="108" w:type="dxa"/>
+      </w:tblCellMar>
+    </w:tblPr>
+    <w:tblStylePr w:type="firstRow">
+      <w:pPr>
+        <w:spacing w:before="0" w:after="0" w:line="240" w:lineRule="auto"/>
+      </w:pPr>
+      <w:rPr>
+        <w:b/>
+        <w:bCs/>
+        <w:color w:val="FFFFFF" w:themeColor="background1"/>
+      </w:rPr>
+      <w:tblPr/>
+      <w:tcPr>
+        <w:shd w:val="clear" w:color="auto" w:fill="9BBB59" w:themeFill="accent3"/>
+      </w:tcPr>
+    </w:tblStylePr>
+    <w:tblStylePr w:type="lastRow">
+      <w:pPr>
+        <w:spacing w:before="0" w:after="0" w:line="240" w:lineRule="auto"/>
+      </w:pPr>
+      <w:rPr>
+        <w:b/>
+        <w:bCs/>
+      </w:rPr>
+      <w:tblPr/>
+      <w:tcPr>
+        <w:tcBorders>
+          <w:top w:val="double" w:sz="6" w:space="0" w:color="9BBB59" w:themeColor="accent3"/>
+          <w:left w:val="single" w:sz="8" w:space="0" w:color="9BBB59" w:themeColor="accent3"/>
+          <w:bottom w:val="single" w:sz="8" w:space="0" w:color="9BBB59" w:themeColor="accent3"/>
+          <w:right w:val="single" w:sz="8" w:space="0" w:color="9BBB59" w:themeColor="accent3"/>
+        </w:tcBorders>
+      </w:tcPr>
+    </w:tblStylePr>
+    <w:tblStylePr w:type="firstCol">
+      <w:rPr>
+        <w:b/>
+        <w:bCs/>
+      </w:rPr>
+    </w:tblStylePr>
+    <w:tblStylePr w:type="lastCol">
+      <w:rPr>
+        <w:b/>
+        <w:bCs/>
+      </w:rPr>
+    </w:tblStylePr>
+    <w:tblStylePr w:type="band1Vert">
+      <w:tblPr/>
+      <w:tcPr>
+        <w:tcBorders>
+          <w:top w:val="single" w:sz="8" w:space="0" w:color="9BBB59" w:themeColor="accent3"/>
+          <w:left w:val="single" w:sz="8" w:space="0" w:color="9BBB59" w:themeColor="accent3"/>
+          <w:bottom w:val="single" w:sz="8" w:space="0" w:color="9BBB59" w:themeColor="accent3"/>
+          <w:right w:val="single" w:sz="8" w:space="0" w:color="9BBB59" w:themeColor="accent3"/>
+        </w:tcBorders>
+      </w:tcPr>
+    </w:tblStylePr>
+    <w:tblStylePr w:type="band1Horz">
+      <w:tblPr/>
+      <w:tcPr>
+        <w:tcBorders>
+          <w:top w:val="single" w:sz="8" w:space="0" w:color="9BBB59" w:themeColor="accent3"/>
+          <w:left w:val="single" w:sz="8" w:space="0" w:color="9BBB59" w:themeColor="accent3"/>
+          <w:bottom w:val="single" w:sz="8" w:space="0" w:color="9BBB59" w:themeColor="accent3"/>
+          <w:right w:val="single" w:sz="8" w:space="0" w:color="9BBB59" w:themeColor="accent3"/>
         </w:tcBorders>
       </w:tcPr>
     </w:tblStylePr>
@@ -12012,7 +12779,7 @@
 </file>
 
 <file path=customXml/itemProps1.xml><?xml version="1.0" encoding="utf-8"?>
-<ds:datastoreItem xmlns:ds="http://schemas.openxmlformats.org/officeDocument/2006/customXml" ds:itemID="{A00C17B0-3047-4D2B-A194-C1D729201BE9}">
+<ds:datastoreItem xmlns:ds="http://schemas.openxmlformats.org/officeDocument/2006/customXml" ds:itemID="{013083B4-3B0F-46FA-9FC0-EA32767EC1F3}">
   <ds:schemaRefs>
     <ds:schemaRef ds:uri="http://schemas.openxmlformats.org/officeDocument/2006/bibliography"/>
   </ds:schemaRefs>

</xml_diff>

<commit_message>
Daily scrum meeting dokumenteret
</commit_message>
<xml_diff>
--- a/Analysedokumenter/Fog trælast.docx
+++ b/Analysedokumenter/Fog trælast.docx
@@ -69,15 +69,7 @@
         </w:numPr>
       </w:pPr>
       <w:r>
-        <w:t xml:space="preserve">Har indgående kendskab til sædvanlige problemstillinger </w:t>
-      </w:r>
-      <w:proofErr w:type="spellStart"/>
-      <w:r>
-        <w:t>ifm</w:t>
-      </w:r>
-      <w:proofErr w:type="spellEnd"/>
-      <w:r>
-        <w:t>. bestillinger af carporte</w:t>
+        <w:t>Har indgående kendskab til sædvanlige problemstillinger ifm. bestillinger af carporte</w:t>
       </w:r>
       <w:r>
         <w:t>, f.eks. skæve dimensioner, for store skure, for høj rejsning mv</w:t>
@@ -95,15 +87,7 @@
         </w:numPr>
       </w:pPr>
       <w:r>
-        <w:t>Står for nuværende prisjustering og ”</w:t>
-      </w:r>
-      <w:proofErr w:type="spellStart"/>
-      <w:r>
-        <w:t>mapning</w:t>
-      </w:r>
-      <w:proofErr w:type="spellEnd"/>
-      <w:r>
-        <w:t>” mellem gl. varenumre og nye.</w:t>
+        <w:t>Står for nuværende prisjustering og ”mapning” mellem gl. varenumre og nye.</w:t>
       </w:r>
     </w:p>
     <w:p>
@@ -238,23 +222,7 @@
         </w:numPr>
       </w:pPr>
       <w:r>
-        <w:t>Færre risici forbundet med opdatering / vedligehold af systemet</w:t>
-      </w:r>
-      <w:proofErr w:type="gramStart"/>
-      <w:r>
-        <w:t xml:space="preserve"> (f.eks. v. sygdom/bortgang af </w:t>
-      </w:r>
-      <w:proofErr w:type="spellStart"/>
-      <w:r>
-        <w:t>ngl</w:t>
-      </w:r>
-      <w:proofErr w:type="spellEnd"/>
-      <w:r>
-        <w:t>.</w:t>
-      </w:r>
-      <w:proofErr w:type="gramEnd"/>
-      <w:r>
-        <w:t xml:space="preserve"> medarbejder).</w:t>
+        <w:t>Færre risici forbundet med opdatering / vedligehold af systemet (f.eks. v. sygdom/bortgang af ngl. medarbejder).</w:t>
       </w:r>
     </w:p>
     <w:p>
@@ -338,7 +306,6 @@
                 <w:bCs w:val="0"/>
               </w:rPr>
             </w:pPr>
-            <w:proofErr w:type="spellStart"/>
             <w:r>
               <w:rPr>
                 <w:rFonts w:ascii="Arial" w:eastAsiaTheme="minorHAnsi" w:hAnsi="Arial" w:cs="Arial"/>
@@ -349,7 +316,6 @@
             <w:r>
               <w:t>Indflydelse</w:t>
             </w:r>
-            <w:proofErr w:type="spellEnd"/>
           </w:p>
         </w:tc>
         <w:tc>
@@ -431,21 +397,8 @@
               <w:cnfStyle w:val="000000100000"/>
             </w:pPr>
             <w:r>
-              <w:t xml:space="preserve">Martin og øvrige </w:t>
-            </w:r>
-            <w:proofErr w:type="spellStart"/>
-            <w:r>
-              <w:t>ngl</w:t>
-            </w:r>
-            <w:proofErr w:type="spellEnd"/>
-            <w:r>
-              <w:t xml:space="preserve">. </w:t>
-            </w:r>
-            <w:proofErr w:type="gramStart"/>
-            <w:r>
-              <w:t>medarbejdere i trælasten.</w:t>
-            </w:r>
-            <w:proofErr w:type="gramEnd"/>
+              <w:t>Martin og øvrige ngl. medarbejdere i trælasten.</w:t>
+            </w:r>
           </w:p>
           <w:p>
             <w:pPr>
@@ -657,7 +610,6 @@
       <w:pPr>
         <w:pStyle w:val="Overskrift1"/>
       </w:pPr>
-      <w:proofErr w:type="spellStart"/>
       <w:r>
         <w:lastRenderedPageBreak/>
         <w:t>SWOT-analyse</w:t>
@@ -665,7 +617,6 @@
       <w:r>
         <w:t>r</w:t>
       </w:r>
-      <w:proofErr w:type="spellEnd"/>
     </w:p>
     <w:tbl>
       <w:tblPr>
@@ -752,13 +703,8 @@
             <w:pPr>
               <w:cnfStyle w:val="000000100000"/>
             </w:pPr>
-            <w:proofErr w:type="spellStart"/>
-            <w:r>
-              <w:t>Strengths</w:t>
-            </w:r>
-            <w:proofErr w:type="spellEnd"/>
-            <w:r>
-              <w:t>:</w:t>
+            <w:r>
+              <w:t>Strengths:</w:t>
             </w:r>
           </w:p>
           <w:p>
@@ -783,13 +729,8 @@
               </w:numPr>
               <w:cnfStyle w:val="000000100000"/>
             </w:pPr>
-            <w:proofErr w:type="spellStart"/>
-            <w:r>
-              <w:t>Ngl.medarbejder</w:t>
-            </w:r>
-            <w:proofErr w:type="spellEnd"/>
-            <w:r>
-              <w:t xml:space="preserve"> med indgående kendskab</w:t>
+            <w:r>
+              <w:t>Ngl.medarbejder med indgående kendskab</w:t>
             </w:r>
             <w:r>
               <w:t xml:space="preserve"> til situationen og problemområdet</w:t>
@@ -808,23 +749,10 @@
               <w:cnfStyle w:val="000000100000"/>
             </w:pPr>
             <w:r>
-              <w:t xml:space="preserve">Carporte i bedre kvalitet end </w:t>
-            </w:r>
-            <w:proofErr w:type="spellStart"/>
-            <w:r>
-              <w:t>Silvan/Bauhaus</w:t>
-            </w:r>
-            <w:proofErr w:type="spellEnd"/>
-            <w:r>
-              <w:t xml:space="preserve"> og </w:t>
-            </w:r>
-            <w:proofErr w:type="spellStart"/>
-            <w:r>
-              <w:t>evt</w:t>
-            </w:r>
-            <w:proofErr w:type="spellEnd"/>
-            <w:r>
-              <w:t xml:space="preserve"> andre.</w:t>
+              <w:t>Carporte i bedre kvalitet end Silvan/Bauhaus</w:t>
+            </w:r>
+            <w:r>
+              <w:t xml:space="preserve"> og evt andre.</w:t>
             </w:r>
           </w:p>
           <w:p>
@@ -846,13 +774,8 @@
             <w:pPr>
               <w:cnfStyle w:val="000000100000"/>
             </w:pPr>
-            <w:proofErr w:type="spellStart"/>
-            <w:r>
-              <w:t>Weaknesses</w:t>
-            </w:r>
-            <w:proofErr w:type="spellEnd"/>
-            <w:r>
-              <w:t>:</w:t>
+            <w:r>
+              <w:t>Weaknesses:</w:t>
             </w:r>
           </w:p>
           <w:p>
@@ -878,15 +801,7 @@
               <w:cnfStyle w:val="000000100000"/>
             </w:pPr>
             <w:r>
-              <w:t xml:space="preserve">Systemet er </w:t>
-            </w:r>
-            <w:proofErr w:type="spellStart"/>
-            <w:r>
-              <w:t>uddateret</w:t>
-            </w:r>
-            <w:proofErr w:type="spellEnd"/>
-            <w:r>
-              <w:t xml:space="preserve"> og måske i fare for ikke at kunne fungere indenfor overskuelig fremtid.</w:t>
+              <w:t>Systemet er uddateret og måske i fare for ikke at kunne fungere indenfor overskuelig fremtid.</w:t>
             </w:r>
           </w:p>
           <w:p>
@@ -905,31 +820,7 @@
               <w:t>fragmenter</w:t>
             </w:r>
             <w:r>
-              <w:t xml:space="preserve"> – </w:t>
-            </w:r>
-            <w:proofErr w:type="spellStart"/>
-            <w:r>
-              <w:t>frontend</w:t>
-            </w:r>
-            <w:proofErr w:type="spellEnd"/>
-            <w:r>
-              <w:t xml:space="preserve"> til kunder, </w:t>
-            </w:r>
-            <w:proofErr w:type="spellStart"/>
-            <w:r>
-              <w:t>backend</w:t>
-            </w:r>
-            <w:proofErr w:type="spellEnd"/>
-            <w:r>
-              <w:t xml:space="preserve"> (</w:t>
-            </w:r>
-            <w:proofErr w:type="spellStart"/>
-            <w:r>
-              <w:t>Quickbyg</w:t>
-            </w:r>
-            <w:proofErr w:type="spellEnd"/>
-            <w:r>
-              <w:t>) og et eksternt system til oprettelse af styklister.</w:t>
+              <w:t xml:space="preserve"> – frontend til kunder, backend (Quickbyg) og et eksternt system til oprettelse af styklister.</w:t>
             </w:r>
           </w:p>
           <w:p>
@@ -978,13 +869,8 @@
             <w:pPr>
               <w:cnfStyle w:val="000000000000"/>
             </w:pPr>
-            <w:proofErr w:type="spellStart"/>
-            <w:r>
-              <w:t>Opportunities</w:t>
-            </w:r>
-            <w:proofErr w:type="spellEnd"/>
-            <w:r>
-              <w:t>:</w:t>
+            <w:r>
+              <w:t>Opportunities:</w:t>
             </w:r>
           </w:p>
           <w:p>
@@ -1023,23 +909,7 @@
               <w:cnfStyle w:val="000000000000"/>
             </w:pPr>
             <w:r>
-              <w:t xml:space="preserve">Bedre </w:t>
-            </w:r>
-            <w:proofErr w:type="spellStart"/>
-            <w:r>
-              <w:t>backend</w:t>
-            </w:r>
-            <w:proofErr w:type="spellEnd"/>
-            <w:r>
-              <w:t xml:space="preserve"> mindsker evt. flaskehalse hvis </w:t>
-            </w:r>
-            <w:proofErr w:type="spellStart"/>
-            <w:r>
-              <w:t>ngl.medarbejder</w:t>
-            </w:r>
-            <w:proofErr w:type="spellEnd"/>
-            <w:r>
-              <w:t xml:space="preserve"> er fraværende.</w:t>
+              <w:t>Bedre backend mindsker evt. flaskehalse hvis ngl.medarbejder er fraværende.</w:t>
             </w:r>
           </w:p>
           <w:p>
@@ -1052,15 +922,7 @@
               <w:cnfStyle w:val="000000000000"/>
             </w:pPr>
             <w:r>
-              <w:t xml:space="preserve">COTS system som kun kræver licens eller </w:t>
-            </w:r>
-            <w:proofErr w:type="spellStart"/>
-            <w:r>
-              <w:t>engangssum</w:t>
-            </w:r>
-            <w:proofErr w:type="spellEnd"/>
-            <w:r>
-              <w:t>.</w:t>
+              <w:t>COTS system som kun kræver licens eller engangssum.</w:t>
             </w:r>
           </w:p>
           <w:p>
@@ -1077,13 +939,8 @@
             <w:pPr>
               <w:cnfStyle w:val="000000000000"/>
             </w:pPr>
-            <w:proofErr w:type="spellStart"/>
-            <w:r>
-              <w:t>Threats</w:t>
-            </w:r>
-            <w:proofErr w:type="spellEnd"/>
-            <w:r>
-              <w:t>:</w:t>
+            <w:r>
+              <w:t>Threats:</w:t>
             </w:r>
           </w:p>
           <w:p>
@@ -1135,13 +992,8 @@
               <w:cnfStyle w:val="000000000000"/>
             </w:pPr>
             <w:r>
-              <w:t xml:space="preserve">COTS system viser sig at have begrænsninger ift. </w:t>
-            </w:r>
-            <w:proofErr w:type="gramStart"/>
-            <w:r>
-              <w:t>krav som måtte opstå senere.</w:t>
-            </w:r>
-            <w:proofErr w:type="gramEnd"/>
+              <w:t>COTS system viser sig at have begrænsninger ift. krav som måtte opstå senere.</w:t>
+            </w:r>
           </w:p>
           <w:p>
             <w:pPr>
@@ -1241,13 +1093,8 @@
             <w:pPr>
               <w:cnfStyle w:val="000000100000"/>
             </w:pPr>
-            <w:proofErr w:type="spellStart"/>
-            <w:r>
-              <w:t>Strengths</w:t>
-            </w:r>
-            <w:proofErr w:type="spellEnd"/>
-            <w:r>
-              <w:t>:</w:t>
+            <w:r>
+              <w:t>Strengths:</w:t>
             </w:r>
           </w:p>
           <w:p>
@@ -1260,15 +1107,7 @@
               <w:cnfStyle w:val="000000100000"/>
             </w:pPr>
             <w:r>
-              <w:t xml:space="preserve">Dedikeret </w:t>
-            </w:r>
-            <w:proofErr w:type="spellStart"/>
-            <w:r>
-              <w:t>ngl.medarbejder</w:t>
-            </w:r>
-            <w:proofErr w:type="spellEnd"/>
-            <w:r>
-              <w:t xml:space="preserve"> tæt på problemområdet med masser af viden, både som it-bruger og håndværker/trælastmand.</w:t>
+              <w:t>Dedikeret ngl.medarbejder tæt på problemområdet med masser af viden, både som it-bruger og håndværker/trælastmand.</w:t>
             </w:r>
           </w:p>
           <w:p>
@@ -1298,13 +1137,8 @@
             <w:pPr>
               <w:cnfStyle w:val="000000100000"/>
             </w:pPr>
-            <w:proofErr w:type="spellStart"/>
-            <w:r>
-              <w:t>Weaknesses</w:t>
-            </w:r>
-            <w:proofErr w:type="spellEnd"/>
-            <w:r>
-              <w:t>:</w:t>
+            <w:r>
+              <w:t>Weaknesses:</w:t>
             </w:r>
           </w:p>
           <w:p>
@@ -1320,15 +1154,7 @@
               <w:t xml:space="preserve">Konflikt: </w:t>
             </w:r>
             <w:r>
-              <w:t xml:space="preserve">Man kan godt lide enkeltheden i </w:t>
-            </w:r>
-            <w:proofErr w:type="spellStart"/>
-            <w:r>
-              <w:t>Quickbyg</w:t>
-            </w:r>
-            <w:proofErr w:type="spellEnd"/>
-            <w:r>
-              <w:t xml:space="preserve"> samtidig med at man vil have et system som potentielt kan give mere vedligehold af varer, priser mv.</w:t>
+              <w:t>Man kan godt lide enkeltheden i Quickbyg samtidig med at man vil have et system som potentielt kan give mere vedligehold af varer, priser mv.</w:t>
             </w:r>
           </w:p>
           <w:p>
@@ -1400,13 +1226,8 @@
             <w:pPr>
               <w:cnfStyle w:val="000000000000"/>
             </w:pPr>
-            <w:proofErr w:type="spellStart"/>
-            <w:r>
-              <w:t>Opportunities</w:t>
-            </w:r>
-            <w:proofErr w:type="spellEnd"/>
-            <w:r>
-              <w:t>:</w:t>
+            <w:r>
+              <w:t>Opportunities:</w:t>
             </w:r>
           </w:p>
           <w:p>
@@ -1419,15 +1240,7 @@
               <w:cnfStyle w:val="000000000000"/>
             </w:pPr>
             <w:r>
-              <w:t xml:space="preserve">COTS </w:t>
-            </w:r>
-            <w:proofErr w:type="spellStart"/>
-            <w:r>
-              <w:t>ERP-system</w:t>
-            </w:r>
-            <w:proofErr w:type="spellEnd"/>
-            <w:r>
-              <w:t xml:space="preserve"> kan evt. indfri krav hurtigt, ved få justeringer/tilføjelser?</w:t>
+              <w:t>COTS ERP-system kan evt. indfri krav hurtigt, ved få justeringer/tilføjelser?</w:t>
             </w:r>
           </w:p>
           <w:p>
@@ -1444,13 +1257,8 @@
             <w:pPr>
               <w:cnfStyle w:val="000000000000"/>
             </w:pPr>
-            <w:proofErr w:type="spellStart"/>
-            <w:r>
-              <w:t>Threats</w:t>
-            </w:r>
-            <w:proofErr w:type="spellEnd"/>
-            <w:r>
-              <w:t>:</w:t>
+            <w:r>
+              <w:t>Threats:</w:t>
             </w:r>
           </w:p>
           <w:p>
@@ -1569,17 +1377,8 @@
                 <w:rFonts w:ascii="Courier New" w:hAnsi="Courier New" w:cs="Courier New"/>
                 <w:b w:val="0"/>
               </w:rPr>
-              <w:t xml:space="preserve">The </w:t>
-            </w:r>
-            <w:proofErr w:type="spellStart"/>
-            <w:r>
-              <w:rPr>
-                <w:rFonts w:ascii="Courier New" w:hAnsi="Courier New" w:cs="Courier New"/>
-                <w:b w:val="0"/>
-              </w:rPr>
-              <w:t>binaries</w:t>
-            </w:r>
-            <w:proofErr w:type="spellEnd"/>
+              <w:t>The binaries</w:t>
+            </w:r>
           </w:p>
         </w:tc>
         <w:tc>
@@ -1632,13 +1431,8 @@
             <w:pPr>
               <w:cnfStyle w:val="000000100000"/>
             </w:pPr>
-            <w:proofErr w:type="spellStart"/>
-            <w:r>
-              <w:t>Strengths</w:t>
-            </w:r>
-            <w:proofErr w:type="spellEnd"/>
-            <w:r>
-              <w:t>:</w:t>
+            <w:r>
+              <w:t>Strengths:</w:t>
             </w:r>
           </w:p>
           <w:p>
@@ -1677,23 +1471,7 @@
               <w:cnfStyle w:val="000000100000"/>
             </w:pPr>
             <w:r>
-              <w:t xml:space="preserve">Kan både levere </w:t>
-            </w:r>
-            <w:proofErr w:type="spellStart"/>
-            <w:r>
-              <w:t>backend</w:t>
-            </w:r>
-            <w:proofErr w:type="spellEnd"/>
-            <w:r>
-              <w:t xml:space="preserve">, </w:t>
-            </w:r>
-            <w:proofErr w:type="spellStart"/>
-            <w:r>
-              <w:t>frontend</w:t>
-            </w:r>
-            <w:proofErr w:type="spellEnd"/>
-            <w:r>
-              <w:t xml:space="preserve"> og designe GUI.</w:t>
+              <w:t>Kan både levere backend, frontend og designe GUI.</w:t>
             </w:r>
           </w:p>
           <w:p>
@@ -1706,23 +1484,7 @@
               <w:cnfStyle w:val="000000100000"/>
             </w:pPr>
             <w:r>
-              <w:t xml:space="preserve">Er klar over </w:t>
-            </w:r>
-            <w:proofErr w:type="spellStart"/>
-            <w:r>
-              <w:t>udfordringer-ne</w:t>
-            </w:r>
-            <w:proofErr w:type="spellEnd"/>
-            <w:r>
-              <w:t xml:space="preserve"> med at være få og er lykkedes fint med </w:t>
-            </w:r>
-            <w:proofErr w:type="spellStart"/>
-            <w:r>
-              <w:t>tidlig-ere</w:t>
-            </w:r>
-            <w:proofErr w:type="spellEnd"/>
-            <w:r>
-              <w:t xml:space="preserve"> projekter.</w:t>
+              <w:t>Er klar over udfordringer-ne med at være få og er lykkedes fint med tidlig-ere projekter.</w:t>
             </w:r>
           </w:p>
           <w:p>
@@ -1739,13 +1501,8 @@
             <w:pPr>
               <w:cnfStyle w:val="000000100000"/>
             </w:pPr>
-            <w:proofErr w:type="spellStart"/>
-            <w:r>
-              <w:t>Weaknesses</w:t>
-            </w:r>
-            <w:proofErr w:type="spellEnd"/>
-            <w:r>
-              <w:t>:</w:t>
+            <w:r>
+              <w:t>Weaknesses:</w:t>
             </w:r>
           </w:p>
           <w:p>
@@ -1796,13 +1553,8 @@
             <w:pPr>
               <w:cnfStyle w:val="000000000000"/>
             </w:pPr>
-            <w:proofErr w:type="spellStart"/>
-            <w:r>
-              <w:t>Opportunities</w:t>
-            </w:r>
-            <w:proofErr w:type="spellEnd"/>
-            <w:r>
-              <w:t>:</w:t>
+            <w:r>
+              <w:t>Opportunities:</w:t>
             </w:r>
           </w:p>
           <w:p>
@@ -1837,14 +1589,9 @@
             <w:pPr>
               <w:cnfStyle w:val="000000000000"/>
             </w:pPr>
-            <w:proofErr w:type="spellStart"/>
             <w:r>
               <w:lastRenderedPageBreak/>
-              <w:t>Threats</w:t>
-            </w:r>
-            <w:proofErr w:type="spellEnd"/>
-            <w:r>
-              <w:t>:</w:t>
+              <w:t>Threats:</w:t>
             </w:r>
           </w:p>
           <w:p>
@@ -1897,15 +1644,7 @@
     </w:p>
     <w:p>
       <w:r>
-        <w:t xml:space="preserve">At </w:t>
-      </w:r>
-      <w:proofErr w:type="gramStart"/>
-      <w:r>
-        <w:t>give</w:t>
-      </w:r>
-      <w:proofErr w:type="gramEnd"/>
-      <w:r>
-        <w:t xml:space="preserve"> kunden bedre mulighed for at kunne visualisere sin carport. </w:t>
+        <w:t xml:space="preserve">At give kunden bedre mulighed for at kunne visualisere sin carport. </w:t>
       </w:r>
     </w:p>
     <w:p>
@@ -1915,28 +1654,12 @@
     </w:p>
     <w:p>
       <w:r>
-        <w:t xml:space="preserve">At </w:t>
-      </w:r>
-      <w:proofErr w:type="gramStart"/>
-      <w:r>
-        <w:t>sikre</w:t>
-      </w:r>
-      <w:proofErr w:type="gramEnd"/>
-      <w:r>
-        <w:t xml:space="preserve"> systemets drift på tværs af medarbejdere.</w:t>
-      </w:r>
-    </w:p>
-    <w:p>
-      <w:r>
-        <w:t xml:space="preserve">At </w:t>
-      </w:r>
-      <w:proofErr w:type="spellStart"/>
-      <w:r>
-        <w:t>defragmentere</w:t>
-      </w:r>
-      <w:proofErr w:type="spellEnd"/>
-      <w:r>
-        <w:t xml:space="preserve"> systemet så det er et samlet hele.</w:t>
+        <w:t>At sikre systemets drift på tværs af medarbejdere.</w:t>
+      </w:r>
+    </w:p>
+    <w:p>
+      <w:r>
+        <w:t>At defragmentere systemet så det er et samlet hele.</w:t>
       </w:r>
     </w:p>
     <w:p>
@@ -1995,21 +1718,8 @@
         <w:pStyle w:val="Overskrift1"/>
       </w:pPr>
       <w:r>
-        <w:t xml:space="preserve">SCRUM </w:t>
-      </w:r>
-      <w:proofErr w:type="spellStart"/>
-      <w:r>
-        <w:t>user</w:t>
-      </w:r>
-      <w:proofErr w:type="spellEnd"/>
-      <w:r>
-        <w:t xml:space="preserve"> </w:t>
-      </w:r>
-      <w:proofErr w:type="spellStart"/>
-      <w:r>
-        <w:t>stories</w:t>
-      </w:r>
-      <w:proofErr w:type="spellEnd"/>
+        <w:t>SCRUM user stories</w:t>
+      </w:r>
       <w:r>
         <w:t>:</w:t>
       </w:r>
@@ -2307,15 +2017,7 @@
       </w:pPr>
       <w:r>
         <w:lastRenderedPageBreak/>
-        <w:t xml:space="preserve">Som </w:t>
-      </w:r>
-      <w:proofErr w:type="spellStart"/>
-      <w:r>
-        <w:t>indlogget</w:t>
-      </w:r>
-      <w:proofErr w:type="spellEnd"/>
-      <w:r>
-        <w:t xml:space="preserve"> medarbejder</w:t>
+        <w:t>Som indlogget medarbejder</w:t>
       </w:r>
       <w:r>
         <w:t xml:space="preserve"> i</w:t>
@@ -2363,15 +2065,7 @@
         </w:rPr>
       </w:pPr>
       <w:r>
-        <w:t xml:space="preserve">Som </w:t>
-      </w:r>
-      <w:proofErr w:type="spellStart"/>
-      <w:r>
-        <w:t>indlogget</w:t>
-      </w:r>
-      <w:proofErr w:type="spellEnd"/>
-      <w:r>
-        <w:t xml:space="preserve"> medarbejder</w:t>
+        <w:t>Som indlogget medarbejder</w:t>
       </w:r>
       <w:r>
         <w:t xml:space="preserve"> i trælasten vil jeg kunne konfigurere en carport således at fejl evt. undgås.</w:t>
@@ -2409,15 +2103,7 @@
         </w:rPr>
       </w:pPr>
       <w:r>
-        <w:t xml:space="preserve">Som </w:t>
-      </w:r>
-      <w:proofErr w:type="spellStart"/>
-      <w:r>
-        <w:t>indlogget</w:t>
-      </w:r>
-      <w:proofErr w:type="spellEnd"/>
-      <w:r>
-        <w:t xml:space="preserve"> medarbejder</w:t>
+        <w:t>Som indlogget medarbejder</w:t>
       </w:r>
       <w:r>
         <w:t xml:space="preserve"> i trælasten vil jeg kunne administrere kunder således at stamdata er korrekte til sikring af f.eks. korrekt leveringsadresse.</w:t>
@@ -2455,26 +2141,10 @@
         </w:rPr>
       </w:pPr>
       <w:r>
-        <w:t xml:space="preserve">Som </w:t>
-      </w:r>
-      <w:proofErr w:type="spellStart"/>
-      <w:r>
-        <w:t>indlogget</w:t>
-      </w:r>
-      <w:proofErr w:type="spellEnd"/>
-      <w:r>
-        <w:t xml:space="preserve"> medarbejder</w:t>
-      </w:r>
-      <w:r>
-        <w:t xml:space="preserve"> i trælasten vil jeg kunne beregne styklisten automatisk, således at fejl undgås, </w:t>
-      </w:r>
-      <w:proofErr w:type="gramStart"/>
-      <w:r>
-        <w:t>priser bliver</w:t>
-      </w:r>
-      <w:proofErr w:type="gramEnd"/>
-      <w:r>
-        <w:t xml:space="preserve"> korrekte og lagerbeholdning vedligeholdes korrekt.</w:t>
+        <w:t>Som indlogget medarbejder</w:t>
+      </w:r>
+      <w:r>
+        <w:t xml:space="preserve"> i trælasten vil jeg kunne beregne styklisten automatisk, således at fejl undgås, priser bliver korrekte og lagerbeholdning vedligeholdes korrekt.</w:t>
       </w:r>
     </w:p>
     <w:p>
@@ -2508,15 +2178,7 @@
         </w:rPr>
       </w:pPr>
       <w:r>
-        <w:t xml:space="preserve">Som </w:t>
-      </w:r>
-      <w:proofErr w:type="spellStart"/>
-      <w:r>
-        <w:t>indlogget</w:t>
-      </w:r>
-      <w:proofErr w:type="spellEnd"/>
-      <w:r>
-        <w:t xml:space="preserve"> medarbejder</w:t>
+        <w:t>Som indlogget medarbejder</w:t>
       </w:r>
       <w:r>
         <w:t xml:space="preserve"> i trælasten vil jeg kunne redigere dækningsgraden så jeg kan lave et godt tilbud hvis der er behov.</w:t>
@@ -2552,15 +2214,7 @@
         </w:rPr>
       </w:pPr>
       <w:r>
-        <w:t xml:space="preserve">Som </w:t>
-      </w:r>
-      <w:proofErr w:type="spellStart"/>
-      <w:r>
-        <w:t>indlogget</w:t>
-      </w:r>
-      <w:proofErr w:type="spellEnd"/>
-      <w:r>
-        <w:t xml:space="preserve"> medarbejder</w:t>
+        <w:t>Som indlogget medarbejder</w:t>
       </w:r>
       <w:r>
         <w:t xml:space="preserve"> i trælasten vil jeg kunne redigere hjælpeteksten så kunden har bedre mulighed for at samle carporten korrekt.</w:t>
@@ -2593,15 +2247,7 @@
         </w:numPr>
       </w:pPr>
       <w:r>
-        <w:t xml:space="preserve">Som </w:t>
-      </w:r>
-      <w:proofErr w:type="spellStart"/>
-      <w:r>
-        <w:t>indlogget</w:t>
-      </w:r>
-      <w:proofErr w:type="spellEnd"/>
-      <w:r>
-        <w:t xml:space="preserve"> medarbejder</w:t>
+        <w:t>Som indlogget medarbejder</w:t>
       </w:r>
       <w:r>
         <w:t xml:space="preserve"> i trælasten vil jeg kunne tilføje flere varer til ordren fra databasen, for at sikre at kunden får alle beslag og øvrige varer nødvendige for en korrekt samling af carporten. Evt. mersalg?</w:t>
@@ -2638,15 +2284,7 @@
         </w:rPr>
       </w:pPr>
       <w:r>
-        <w:t xml:space="preserve">Som </w:t>
-      </w:r>
-      <w:proofErr w:type="spellStart"/>
-      <w:r>
-        <w:t>indlogget</w:t>
-      </w:r>
-      <w:proofErr w:type="spellEnd"/>
-      <w:r>
-        <w:t xml:space="preserve"> medarbejder</w:t>
+        <w:t>Som indlogget medarbejder</w:t>
       </w:r>
       <w:r>
         <w:t xml:space="preserve"> i trælasten vil jeg kunne se/udskrive tegningen af den konstruerede carport så jeg kan bedre kan visualisere den og evt. besvare kundespørgsmål.</w:t>
@@ -2684,15 +2322,7 @@
         </w:rPr>
       </w:pPr>
       <w:r>
-        <w:t xml:space="preserve">Som </w:t>
-      </w:r>
-      <w:proofErr w:type="spellStart"/>
-      <w:r>
-        <w:t>indlogget</w:t>
-      </w:r>
-      <w:proofErr w:type="spellEnd"/>
-      <w:r>
-        <w:t xml:space="preserve"> medarbejder</w:t>
+        <w:t>Som indlogget medarbejder</w:t>
       </w:r>
       <w:r>
         <w:t xml:space="preserve"> i trælasten vil jeg kunne </w:t>
@@ -2733,26 +2363,10 @@
         </w:rPr>
       </w:pPr>
       <w:r>
-        <w:t xml:space="preserve">Som </w:t>
-      </w:r>
-      <w:proofErr w:type="spellStart"/>
-      <w:r>
-        <w:t>indlogget</w:t>
-      </w:r>
-      <w:proofErr w:type="spellEnd"/>
-      <w:r>
-        <w:t xml:space="preserve"> medarbejder</w:t>
-      </w:r>
-      <w:r>
-        <w:t xml:space="preserve"> i trælasten vil jeg kunne besvare </w:t>
-      </w:r>
-      <w:proofErr w:type="spellStart"/>
-      <w:r>
-        <w:t>forspørgsler</w:t>
-      </w:r>
-      <w:proofErr w:type="spellEnd"/>
-      <w:r>
-        <w:t xml:space="preserve"> vedr. carporte elektronisk, så kunden hurtigt får en tegning og oplever oprigtig interesse i kundens projekt.</w:t>
+        <w:t>Som indlogget medarbejder</w:t>
+      </w:r>
+      <w:r>
+        <w:t xml:space="preserve"> i trælasten vil jeg kunne besvare forspørgsler vedr. carporte elektronisk, så kunden hurtigt får en tegning og oplever oprigtig interesse i kundens projekt.</w:t>
       </w:r>
     </w:p>
     <w:p>
@@ -2788,15 +2402,7 @@
         </w:numPr>
       </w:pPr>
       <w:r>
-        <w:t xml:space="preserve">Som </w:t>
-      </w:r>
-      <w:proofErr w:type="spellStart"/>
-      <w:r>
-        <w:t>indlogget</w:t>
-      </w:r>
-      <w:proofErr w:type="spellEnd"/>
-      <w:r>
-        <w:t xml:space="preserve"> medarbejder</w:t>
+        <w:t>Som indlogget medarbejder</w:t>
       </w:r>
       <w:r>
         <w:t xml:space="preserve"> i trælasten vil jeg kunne oprette og redigere varer, så jeg undgår at skulle håndtere forskellige varenumre, tekster mv. for den samme vare.</w:t>
@@ -2829,15 +2435,7 @@
         </w:numPr>
       </w:pPr>
       <w:r>
-        <w:t xml:space="preserve">Som </w:t>
-      </w:r>
-      <w:proofErr w:type="spellStart"/>
-      <w:r>
-        <w:t>indlogget</w:t>
-      </w:r>
-      <w:proofErr w:type="spellEnd"/>
-      <w:r>
-        <w:t xml:space="preserve"> medarbejder</w:t>
+        <w:t>Som indlogget medarbejder</w:t>
       </w:r>
       <w:r>
         <w:t xml:space="preserve"> i trælasten vil jeg kunne nulstille min brugerkonto, så jeg kan igen kan komme ind i systemet, selvom jeg har glemt mit kodeord.</w:t>
@@ -2870,15 +2468,7 @@
         </w:numPr>
       </w:pPr>
       <w:r>
-        <w:t xml:space="preserve">Som </w:t>
-      </w:r>
-      <w:proofErr w:type="spellStart"/>
-      <w:r>
-        <w:t>indlogget</w:t>
-      </w:r>
-      <w:proofErr w:type="spellEnd"/>
-      <w:r>
-        <w:t xml:space="preserve"> medarbejder</w:t>
+        <w:t>Som indlogget medarbejder</w:t>
       </w:r>
       <w:r>
         <w:t xml:space="preserve"> i trælasten vil jeg kunne nedlægge eller oprette konti for andre medarbejdere, så de kan tilgå systemet og arbejde med carport forespørgsler.</w:t>
@@ -2926,15 +2516,7 @@
         </w:rPr>
       </w:pPr>
       <w:r>
-        <w:t xml:space="preserve">Som </w:t>
-      </w:r>
-      <w:proofErr w:type="spellStart"/>
-      <w:r>
-        <w:t>indlogget</w:t>
-      </w:r>
-      <w:proofErr w:type="spellEnd"/>
-      <w:r>
-        <w:t xml:space="preserve"> medarbejder</w:t>
+        <w:t>Som indlogget medarbejder</w:t>
       </w:r>
       <w:r>
         <w:t xml:space="preserve"> i trælasten vil jeg kunne redigere i eller tilføje samlevejledninger, så de altid er aktuelle.</w:t>
@@ -2972,15 +2554,7 @@
       </w:pPr>
       <w:r>
         <w:lastRenderedPageBreak/>
-        <w:t xml:space="preserve">Som </w:t>
-      </w:r>
-      <w:proofErr w:type="spellStart"/>
-      <w:r>
-        <w:t>indlogget</w:t>
-      </w:r>
-      <w:proofErr w:type="spellEnd"/>
-      <w:r>
-        <w:t xml:space="preserve"> medarbejder</w:t>
+        <w:t>Som indlogget medarbejder</w:t>
       </w:r>
       <w:r>
         <w:t xml:space="preserve"> i trælasten vil jeg kunne udskrive </w:t>
@@ -3024,15 +2598,7 @@
         </w:rPr>
       </w:pPr>
       <w:r>
-        <w:t xml:space="preserve">Som </w:t>
-      </w:r>
-      <w:proofErr w:type="spellStart"/>
-      <w:r>
-        <w:t>indlogget</w:t>
-      </w:r>
-      <w:proofErr w:type="spellEnd"/>
-      <w:r>
-        <w:t xml:space="preserve"> medarbejder</w:t>
+        <w:t>Som indlogget medarbejder</w:t>
       </w:r>
       <w:r>
         <w:t xml:space="preserve"> i trælasten vil jeg kunne se fejl i </w:t>
@@ -3073,15 +2639,7 @@
         <w:jc w:val="both"/>
       </w:pPr>
       <w:r>
-        <w:t xml:space="preserve">Som </w:t>
-      </w:r>
-      <w:proofErr w:type="spellStart"/>
-      <w:r>
-        <w:t>indlogget</w:t>
-      </w:r>
-      <w:proofErr w:type="spellEnd"/>
-      <w:r>
-        <w:t xml:space="preserve"> medarbejder</w:t>
+        <w:t>Som indlogget medarbejder</w:t>
       </w:r>
       <w:r>
         <w:t xml:space="preserve"> i trælasten vil jeg til enhver tid kunne se hvor langt i processen, en ordre er nået, så jeg kan svare kunden ved en henvendelse.</w:t>
@@ -3157,15 +2715,7 @@
         </w:rPr>
       </w:pPr>
       <w:r>
-        <w:t xml:space="preserve">Som </w:t>
-      </w:r>
-      <w:proofErr w:type="spellStart"/>
-      <w:r>
-        <w:t>indlogget</w:t>
-      </w:r>
-      <w:proofErr w:type="spellEnd"/>
-      <w:r>
-        <w:t xml:space="preserve"> medarbejder</w:t>
+        <w:t>Som indlogget medarbejder</w:t>
       </w:r>
       <w:r>
         <w:t xml:space="preserve"> i trælasten vil jeg kunne logge ud af systemet, så min konto ikke misbruges.</w:t>
@@ -3180,19 +2730,9 @@
       <w:pPr>
         <w:pStyle w:val="Overskrift1"/>
       </w:pPr>
-      <w:proofErr w:type="spellStart"/>
-      <w:r>
-        <w:t>Product</w:t>
-      </w:r>
-      <w:proofErr w:type="spellEnd"/>
-      <w:r>
-        <w:t xml:space="preserve"> </w:t>
-      </w:r>
-      <w:proofErr w:type="spellStart"/>
-      <w:r>
-        <w:t>Backlog</w:t>
-      </w:r>
-      <w:proofErr w:type="spellEnd"/>
+      <w:r>
+        <w:t>Product Backlog</w:t>
+      </w:r>
     </w:p>
     <w:p/>
     <w:p>
@@ -3285,7 +2825,6 @@
                 <w:lang w:eastAsia="da-DK"/>
               </w:rPr>
             </w:pPr>
-            <w:proofErr w:type="spellStart"/>
             <w:r>
               <w:rPr>
                 <w:rFonts w:eastAsia="Times New Roman" w:cstheme="minorHAnsi"/>
@@ -3294,7 +2833,6 @@
               </w:rPr>
               <w:t>Imp</w:t>
             </w:r>
-            <w:proofErr w:type="spellEnd"/>
           </w:p>
         </w:tc>
         <w:tc>
@@ -3310,7 +2848,6 @@
                 <w:lang w:eastAsia="da-DK"/>
               </w:rPr>
             </w:pPr>
-            <w:proofErr w:type="spellStart"/>
             <w:r>
               <w:rPr>
                 <w:rFonts w:eastAsia="Times New Roman" w:cstheme="minorHAnsi"/>
@@ -3319,7 +2856,6 @@
               </w:rPr>
               <w:t>Est</w:t>
             </w:r>
-            <w:proofErr w:type="spellEnd"/>
           </w:p>
         </w:tc>
         <w:tc>
@@ -3335,23 +2871,13 @@
                 <w:lang w:eastAsia="da-DK"/>
               </w:rPr>
             </w:pPr>
-            <w:proofErr w:type="spellStart"/>
             <w:r>
               <w:rPr>
                 <w:rFonts w:eastAsia="Times New Roman" w:cstheme="minorHAnsi"/>
                 <w:color w:val="FFFFFF"/>
                 <w:lang w:eastAsia="da-DK"/>
               </w:rPr>
-              <w:t>How</w:t>
-            </w:r>
-            <w:proofErr w:type="spellEnd"/>
-            <w:r>
-              <w:rPr>
-                <w:rFonts w:eastAsia="Times New Roman" w:cstheme="minorHAnsi"/>
-                <w:color w:val="FFFFFF"/>
-                <w:lang w:eastAsia="da-DK"/>
-              </w:rPr>
-              <w:t xml:space="preserve"> to demo</w:t>
+              <w:t>How to demo</w:t>
             </w:r>
           </w:p>
         </w:tc>
@@ -3581,18 +3107,8 @@
                 <w:color w:val="000000"/>
                 <w:lang w:eastAsia="da-DK"/>
               </w:rPr>
-              <w:t xml:space="preserve">E: </w:t>
-            </w:r>
-            <w:proofErr w:type="spellStart"/>
-            <w:r>
-              <w:rPr>
-                <w:rFonts w:eastAsia="Times New Roman" w:cstheme="minorHAnsi"/>
-                <w:color w:val="000000"/>
-                <w:lang w:eastAsia="da-DK"/>
-              </w:rPr>
-              <w:t>Create</w:t>
-            </w:r>
-            <w:proofErr w:type="spellEnd"/>
+              <w:t>E: Create</w:t>
+            </w:r>
           </w:p>
         </w:tc>
       </w:tr>
@@ -3774,25 +3290,7 @@
                 <w:color w:val="000000"/>
                 <w:lang w:eastAsia="da-DK"/>
               </w:rPr>
-              <w:t xml:space="preserve">Kræver DB, </w:t>
-            </w:r>
-            <w:proofErr w:type="spellStart"/>
-            <w:r>
-              <w:rPr>
-                <w:rFonts w:eastAsia="Times New Roman" w:cstheme="minorHAnsi"/>
-                <w:color w:val="000000"/>
-                <w:lang w:eastAsia="da-DK"/>
-              </w:rPr>
-              <w:t>Login</w:t>
-            </w:r>
-            <w:proofErr w:type="spellEnd"/>
-            <w:r>
-              <w:rPr>
-                <w:rFonts w:eastAsia="Times New Roman" w:cstheme="minorHAnsi"/>
-                <w:color w:val="000000"/>
-                <w:lang w:eastAsia="da-DK"/>
-              </w:rPr>
-              <w:t>.</w:t>
+              <w:t>Kræver DB, Login.</w:t>
             </w:r>
           </w:p>
         </w:tc>
@@ -3832,18 +3330,8 @@
                 <w:color w:val="000000"/>
                 <w:lang w:eastAsia="da-DK"/>
               </w:rPr>
-              <w:t xml:space="preserve">E: </w:t>
-            </w:r>
-            <w:proofErr w:type="spellStart"/>
-            <w:r>
-              <w:rPr>
-                <w:rFonts w:eastAsia="Times New Roman" w:cstheme="minorHAnsi"/>
-                <w:color w:val="000000"/>
-                <w:lang w:eastAsia="da-DK"/>
-              </w:rPr>
-              <w:t>Read</w:t>
-            </w:r>
-            <w:proofErr w:type="spellEnd"/>
+              <w:t>E: Read</w:t>
+            </w:r>
           </w:p>
         </w:tc>
       </w:tr>
@@ -4200,7 +3688,6 @@
                 <w:lang w:eastAsia="da-DK"/>
               </w:rPr>
             </w:pPr>
-            <w:proofErr w:type="gramStart"/>
             <w:r>
               <w:rPr>
                 <w:rFonts w:eastAsia="Times New Roman" w:cstheme="minorHAnsi"/>
@@ -4209,7 +3696,6 @@
               </w:rPr>
               <w:t>beregnes styklisten som udskrives i konsollen.</w:t>
             </w:r>
-            <w:proofErr w:type="gramEnd"/>
           </w:p>
         </w:tc>
         <w:tc>
@@ -4281,25 +3767,7 @@
                 <w:color w:val="000000"/>
                 <w:lang w:eastAsia="da-DK"/>
               </w:rPr>
-              <w:t xml:space="preserve">E: </w:t>
-            </w:r>
-            <w:proofErr w:type="gramStart"/>
-            <w:r>
-              <w:rPr>
-                <w:rFonts w:eastAsia="Times New Roman" w:cstheme="minorHAnsi"/>
-                <w:color w:val="000000"/>
-                <w:lang w:eastAsia="da-DK"/>
-              </w:rPr>
-              <w:t>Umiddelbar</w:t>
-            </w:r>
-            <w:proofErr w:type="gramEnd"/>
-            <w:r>
-              <w:rPr>
-                <w:rFonts w:eastAsia="Times New Roman" w:cstheme="minorHAnsi"/>
-                <w:color w:val="000000"/>
-                <w:lang w:eastAsia="da-DK"/>
-              </w:rPr>
-              <w:t xml:space="preserve"> kompleks, fordrer mere analyse.</w:t>
+              <w:t>E: Umiddelbar kompleks, fordrer mere analyse.</w:t>
             </w:r>
           </w:p>
         </w:tc>
@@ -4763,25 +4231,7 @@
                 <w:color w:val="000000"/>
                 <w:lang w:eastAsia="da-DK"/>
               </w:rPr>
-              <w:t xml:space="preserve">danner </w:t>
-            </w:r>
-            <w:proofErr w:type="spellStart"/>
-            <w:r>
-              <w:rPr>
-                <w:rFonts w:eastAsia="Times New Roman" w:cstheme="minorHAnsi"/>
-                <w:color w:val="000000"/>
-                <w:lang w:eastAsia="da-DK"/>
-              </w:rPr>
-              <w:t>email</w:t>
-            </w:r>
-            <w:proofErr w:type="spellEnd"/>
-            <w:r>
-              <w:rPr>
-                <w:rFonts w:eastAsia="Times New Roman" w:cstheme="minorHAnsi"/>
-                <w:color w:val="000000"/>
-                <w:lang w:eastAsia="da-DK"/>
-              </w:rPr>
-              <w:t xml:space="preserve"> og </w:t>
+              <w:t xml:space="preserve">danner email og </w:t>
             </w:r>
             <w:r>
               <w:rPr>
@@ -4822,25 +4272,7 @@
                 <w:color w:val="000000"/>
                 <w:lang w:eastAsia="da-DK"/>
               </w:rPr>
-              <w:t xml:space="preserve">jek </w:t>
-            </w:r>
-            <w:proofErr w:type="spellStart"/>
-            <w:r>
-              <w:rPr>
-                <w:rFonts w:eastAsia="Times New Roman" w:cstheme="minorHAnsi"/>
-                <w:color w:val="000000"/>
-                <w:lang w:eastAsia="da-DK"/>
-              </w:rPr>
-              <w:t>mailbox</w:t>
-            </w:r>
-            <w:proofErr w:type="spellEnd"/>
-            <w:r>
-              <w:rPr>
-                <w:rFonts w:eastAsia="Times New Roman" w:cstheme="minorHAnsi"/>
-                <w:color w:val="000000"/>
-                <w:lang w:eastAsia="da-DK"/>
-              </w:rPr>
-              <w:t xml:space="preserve"> for svarmail og vedhæftninger, tjek at forespørgsel skifter status til ’besvaret’ i listen over forespørgsler.</w:t>
+              <w:t>jek mailbox for svarmail og vedhæftninger, tjek at forespørgsel skifter status til ’besvaret’ i listen over forespørgsler.</w:t>
             </w:r>
           </w:p>
         </w:tc>
@@ -5310,25 +4742,7 @@
                 <w:color w:val="000000"/>
                 <w:lang w:eastAsia="da-DK"/>
               </w:rPr>
-              <w:t xml:space="preserve">E: Ingen </w:t>
-            </w:r>
-            <w:proofErr w:type="spellStart"/>
-            <w:r>
-              <w:rPr>
-                <w:rFonts w:eastAsia="Times New Roman" w:cstheme="minorHAnsi"/>
-                <w:color w:val="000000"/>
-                <w:lang w:eastAsia="da-DK"/>
-              </w:rPr>
-              <w:t>db</w:t>
-            </w:r>
-            <w:proofErr w:type="spellEnd"/>
-            <w:r>
-              <w:rPr>
-                <w:rFonts w:eastAsia="Times New Roman" w:cstheme="minorHAnsi"/>
-                <w:color w:val="000000"/>
-                <w:lang w:eastAsia="da-DK"/>
-              </w:rPr>
-              <w:t>, blot grafik.</w:t>
+              <w:t>E: Ingen db, blot grafik.</w:t>
             </w:r>
           </w:p>
         </w:tc>
@@ -5531,25 +4945,7 @@
                 <w:color w:val="000000"/>
                 <w:lang w:eastAsia="da-DK"/>
               </w:rPr>
-              <w:t xml:space="preserve">E: Simpelt </w:t>
-            </w:r>
-            <w:proofErr w:type="spellStart"/>
-            <w:r>
-              <w:rPr>
-                <w:rFonts w:eastAsia="Times New Roman" w:cstheme="minorHAnsi"/>
-                <w:color w:val="000000"/>
-                <w:lang w:eastAsia="da-DK"/>
-              </w:rPr>
-              <w:t>db</w:t>
-            </w:r>
-            <w:proofErr w:type="spellEnd"/>
-            <w:r>
-              <w:rPr>
-                <w:rFonts w:eastAsia="Times New Roman" w:cstheme="minorHAnsi"/>
-                <w:color w:val="000000"/>
-                <w:lang w:eastAsia="da-DK"/>
-              </w:rPr>
-              <w:t xml:space="preserve"> udtræk</w:t>
+              <w:t>E: Simpelt db udtræk</w:t>
             </w:r>
           </w:p>
         </w:tc>
@@ -5670,43 +5066,7 @@
                 <w:color w:val="000000"/>
                 <w:lang w:eastAsia="da-DK"/>
               </w:rPr>
-              <w:t xml:space="preserve">Websiden med carporte åbnes i browseren, linket ’carport i tilpassede mål’ klikkes, side for valg af </w:t>
-            </w:r>
-            <w:proofErr w:type="spellStart"/>
-            <w:r>
-              <w:rPr>
-                <w:rFonts w:eastAsia="Times New Roman" w:cstheme="minorHAnsi"/>
-                <w:color w:val="000000"/>
-                <w:lang w:eastAsia="da-DK"/>
-              </w:rPr>
-              <w:t>tagtype</w:t>
-            </w:r>
-            <w:proofErr w:type="spellEnd"/>
-            <w:r>
-              <w:rPr>
-                <w:rFonts w:eastAsia="Times New Roman" w:cstheme="minorHAnsi"/>
-                <w:color w:val="000000"/>
-                <w:lang w:eastAsia="da-DK"/>
-              </w:rPr>
-              <w:t xml:space="preserve"> vises, </w:t>
-            </w:r>
-            <w:proofErr w:type="spellStart"/>
-            <w:r>
-              <w:rPr>
-                <w:rFonts w:eastAsia="Times New Roman" w:cstheme="minorHAnsi"/>
-                <w:color w:val="000000"/>
-                <w:lang w:eastAsia="da-DK"/>
-              </w:rPr>
-              <w:t>tagtype</w:t>
-            </w:r>
-            <w:proofErr w:type="spellEnd"/>
-            <w:r>
-              <w:rPr>
-                <w:rFonts w:eastAsia="Times New Roman" w:cstheme="minorHAnsi"/>
-                <w:color w:val="000000"/>
-                <w:lang w:eastAsia="da-DK"/>
-              </w:rPr>
-              <w:t xml:space="preserve"> vælges, side med formular for carportens længde, højde og bredde vises og mål indtastes.</w:t>
+              <w:t>Websiden med carporte åbnes i browseren, linket ’carport i tilpassede mål’ klikkes, side for valg af tagtype vises, tagtype vælges, side med formular for carportens længde, højde og bredde vises og mål indtastes.</w:t>
             </w:r>
           </w:p>
         </w:tc>
@@ -5890,25 +5250,7 @@
                 <w:color w:val="000000"/>
                 <w:lang w:eastAsia="da-DK"/>
               </w:rPr>
-              <w:t xml:space="preserve">Unit test oprettes som henter en forespørgsel fra databasen. Data ændres og gemmes i databasen. Forespørgslen hentes fra databasen igen og der testes om nye data stemmer med den </w:t>
-            </w:r>
-            <w:proofErr w:type="spellStart"/>
-            <w:r>
-              <w:rPr>
-                <w:rFonts w:eastAsia="Times New Roman" w:cstheme="minorHAnsi"/>
-                <w:color w:val="000000"/>
-                <w:lang w:eastAsia="da-DK"/>
-              </w:rPr>
-              <w:t>foretagede</w:t>
-            </w:r>
-            <w:proofErr w:type="spellEnd"/>
-            <w:r>
-              <w:rPr>
-                <w:rFonts w:eastAsia="Times New Roman" w:cstheme="minorHAnsi"/>
-                <w:color w:val="000000"/>
-                <w:lang w:eastAsia="da-DK"/>
-              </w:rPr>
-              <w:t xml:space="preserve"> ændring.</w:t>
+              <w:t>Unit test oprettes som henter en forespørgsel fra databasen. Data ændres og gemmes i databasen. Forespørgslen hentes fra databasen igen og der testes om nye data stemmer med den foretagede ændring.</w:t>
             </w:r>
           </w:p>
         </w:tc>
@@ -6381,59 +5723,13 @@
                 <w:lang w:eastAsia="da-DK"/>
               </w:rPr>
             </w:pPr>
-            <w:proofErr w:type="spellStart"/>
-            <w:r>
-              <w:rPr>
-                <w:rFonts w:eastAsia="Times New Roman" w:cstheme="minorHAnsi"/>
-                <w:color w:val="000000"/>
-                <w:lang w:eastAsia="da-DK"/>
-              </w:rPr>
-              <w:t>Login</w:t>
-            </w:r>
-            <w:proofErr w:type="spellEnd"/>
-            <w:r>
-              <w:rPr>
-                <w:rFonts w:eastAsia="Times New Roman" w:cstheme="minorHAnsi"/>
-                <w:color w:val="000000"/>
-                <w:lang w:eastAsia="da-DK"/>
-              </w:rPr>
-              <w:t xml:space="preserve"> websiden åbnes i browseren, data indtastes og brugerens personlige webside vises. Ved fejlet </w:t>
-            </w:r>
-            <w:proofErr w:type="spellStart"/>
-            <w:r>
-              <w:rPr>
-                <w:rFonts w:eastAsia="Times New Roman" w:cstheme="minorHAnsi"/>
-                <w:color w:val="000000"/>
-                <w:lang w:eastAsia="da-DK"/>
-              </w:rPr>
-              <w:t>login</w:t>
-            </w:r>
-            <w:proofErr w:type="spellEnd"/>
-            <w:r>
-              <w:rPr>
-                <w:rFonts w:eastAsia="Times New Roman" w:cstheme="minorHAnsi"/>
-                <w:color w:val="000000"/>
-                <w:lang w:eastAsia="da-DK"/>
-              </w:rPr>
-              <w:t xml:space="preserve"> vises fejlbesked på </w:t>
-            </w:r>
-            <w:proofErr w:type="spellStart"/>
-            <w:r>
-              <w:rPr>
-                <w:rFonts w:eastAsia="Times New Roman" w:cstheme="minorHAnsi"/>
-                <w:color w:val="000000"/>
-                <w:lang w:eastAsia="da-DK"/>
-              </w:rPr>
-              <w:t>login</w:t>
-            </w:r>
-            <w:proofErr w:type="spellEnd"/>
-            <w:r>
-              <w:rPr>
-                <w:rFonts w:eastAsia="Times New Roman" w:cstheme="minorHAnsi"/>
-                <w:color w:val="000000"/>
-                <w:lang w:eastAsia="da-DK"/>
-              </w:rPr>
-              <w:t xml:space="preserve"> websiden.</w:t>
+            <w:r>
+              <w:rPr>
+                <w:rFonts w:eastAsia="Times New Roman" w:cstheme="minorHAnsi"/>
+                <w:color w:val="000000"/>
+                <w:lang w:eastAsia="da-DK"/>
+              </w:rPr>
+              <w:t>Login websiden åbnes i browseren, data indtastes og brugerens personlige webside vises. Ved fejlet login vises fejlbesked på login websiden.</w:t>
             </w:r>
           </w:p>
         </w:tc>
@@ -6618,59 +5914,13 @@
                 <w:lang w:eastAsia="da-DK"/>
               </w:rPr>
             </w:pPr>
-            <w:proofErr w:type="spellStart"/>
-            <w:r>
-              <w:rPr>
-                <w:rFonts w:eastAsia="Times New Roman" w:cstheme="minorHAnsi"/>
-                <w:color w:val="000000"/>
-                <w:lang w:eastAsia="da-DK"/>
-              </w:rPr>
-              <w:t>Login</w:t>
-            </w:r>
-            <w:proofErr w:type="spellEnd"/>
-            <w:r>
-              <w:rPr>
-                <w:rFonts w:eastAsia="Times New Roman" w:cstheme="minorHAnsi"/>
-                <w:color w:val="000000"/>
-                <w:lang w:eastAsia="da-DK"/>
-              </w:rPr>
-              <w:t xml:space="preserve"> websiden åbnes i browseren, data indtastes og brugerens personlige webside vises. Øverst i websiden klikkes på ‘log </w:t>
-            </w:r>
-            <w:proofErr w:type="spellStart"/>
-            <w:r>
-              <w:rPr>
-                <w:rFonts w:eastAsia="Times New Roman" w:cstheme="minorHAnsi"/>
-                <w:color w:val="000000"/>
-                <w:lang w:eastAsia="da-DK"/>
-              </w:rPr>
-              <w:t>ud’-knappen</w:t>
-            </w:r>
-            <w:proofErr w:type="spellEnd"/>
-            <w:r>
-              <w:rPr>
-                <w:rFonts w:eastAsia="Times New Roman" w:cstheme="minorHAnsi"/>
-                <w:color w:val="000000"/>
-                <w:lang w:eastAsia="da-DK"/>
-              </w:rPr>
-              <w:t xml:space="preserve"> og </w:t>
-            </w:r>
-            <w:proofErr w:type="spellStart"/>
-            <w:r>
-              <w:rPr>
-                <w:rFonts w:eastAsia="Times New Roman" w:cstheme="minorHAnsi"/>
-                <w:color w:val="000000"/>
-                <w:lang w:eastAsia="da-DK"/>
-              </w:rPr>
-              <w:t>login</w:t>
-            </w:r>
-            <w:proofErr w:type="spellEnd"/>
-            <w:r>
-              <w:rPr>
-                <w:rFonts w:eastAsia="Times New Roman" w:cstheme="minorHAnsi"/>
-                <w:color w:val="000000"/>
-                <w:lang w:eastAsia="da-DK"/>
-              </w:rPr>
-              <w:t xml:space="preserve"> siden vises.  </w:t>
+            <w:r>
+              <w:rPr>
+                <w:rFonts w:eastAsia="Times New Roman" w:cstheme="minorHAnsi"/>
+                <w:color w:val="000000"/>
+                <w:lang w:eastAsia="da-DK"/>
+              </w:rPr>
+              <w:t>Login websiden åbnes i browseren, data indtastes og brugerens personlige webside vises. Øverst i websiden klikkes på ‘log ud’-knappen og login siden vises.  </w:t>
             </w:r>
           </w:p>
         </w:tc>
@@ -6854,61 +6104,7 @@
                 <w:color w:val="000000"/>
                 <w:lang w:eastAsia="da-DK"/>
               </w:rPr>
-              <w:t xml:space="preserve">Side med </w:t>
-            </w:r>
-            <w:proofErr w:type="spellStart"/>
-            <w:r>
-              <w:rPr>
-                <w:rFonts w:eastAsia="Times New Roman" w:cstheme="minorHAnsi"/>
-                <w:color w:val="000000"/>
-                <w:lang w:eastAsia="da-DK"/>
-              </w:rPr>
-              <w:t>loginformular</w:t>
-            </w:r>
-            <w:proofErr w:type="spellEnd"/>
-            <w:r>
-              <w:rPr>
-                <w:rFonts w:eastAsia="Times New Roman" w:cstheme="minorHAnsi"/>
-                <w:color w:val="000000"/>
-                <w:lang w:eastAsia="da-DK"/>
-              </w:rPr>
-              <w:t xml:space="preserve"> åbnes, </w:t>
-            </w:r>
-            <w:proofErr w:type="spellStart"/>
-            <w:r>
-              <w:rPr>
-                <w:rFonts w:eastAsia="Times New Roman" w:cstheme="minorHAnsi"/>
-                <w:color w:val="000000"/>
-                <w:lang w:eastAsia="da-DK"/>
-              </w:rPr>
-              <w:t>email</w:t>
-            </w:r>
-            <w:proofErr w:type="spellEnd"/>
-            <w:r>
-              <w:rPr>
-                <w:rFonts w:eastAsia="Times New Roman" w:cstheme="minorHAnsi"/>
-                <w:color w:val="000000"/>
-                <w:lang w:eastAsia="da-DK"/>
-              </w:rPr>
-              <w:t xml:space="preserve"> indtastes, knappen ’nulstil brugerkonto’ klikkes. Tjek at mail med ny </w:t>
-            </w:r>
-            <w:proofErr w:type="spellStart"/>
-            <w:r>
-              <w:rPr>
-                <w:rFonts w:eastAsia="Times New Roman" w:cstheme="minorHAnsi"/>
-                <w:color w:val="000000"/>
-                <w:lang w:eastAsia="da-DK"/>
-              </w:rPr>
-              <w:t>login</w:t>
-            </w:r>
-            <w:proofErr w:type="spellEnd"/>
-            <w:r>
-              <w:rPr>
-                <w:rFonts w:eastAsia="Times New Roman" w:cstheme="minorHAnsi"/>
-                <w:color w:val="000000"/>
-                <w:lang w:eastAsia="da-DK"/>
-              </w:rPr>
-              <w:t xml:space="preserve"> fremsendes.</w:t>
+              <w:t>Side med loginformular åbnes, email indtastes, knappen ’nulstil brugerkonto’ klikkes. Tjek at mail med ny login fremsendes.</w:t>
             </w:r>
           </w:p>
         </w:tc>
@@ -7101,23 +6297,13 @@
               </w:rPr>
               <w:t xml:space="preserve">Kør </w:t>
             </w:r>
-            <w:proofErr w:type="spellStart"/>
-            <w:r>
-              <w:rPr>
-                <w:rFonts w:eastAsia="Times New Roman" w:cstheme="minorHAnsi"/>
-                <w:color w:val="000000"/>
-                <w:lang w:eastAsia="da-DK"/>
-              </w:rPr>
-              <w:t>User</w:t>
-            </w:r>
-            <w:proofErr w:type="spellEnd"/>
-            <w:r>
-              <w:rPr>
-                <w:rFonts w:eastAsia="Times New Roman" w:cstheme="minorHAnsi"/>
-                <w:color w:val="000000"/>
-                <w:lang w:eastAsia="da-DK"/>
-              </w:rPr>
-              <w:t xml:space="preserve"> Story 7, se forespørgslernes forskellige statusser.</w:t>
+            <w:r>
+              <w:rPr>
+                <w:rFonts w:eastAsia="Times New Roman" w:cstheme="minorHAnsi"/>
+                <w:color w:val="000000"/>
+                <w:lang w:eastAsia="da-DK"/>
+              </w:rPr>
+              <w:t>User Story 7, se forespørgslernes forskellige statusser.</w:t>
             </w:r>
           </w:p>
         </w:tc>
@@ -7413,60 +6599,24 @@
                 <w:color w:val="000000"/>
                 <w:lang w:eastAsia="da-DK"/>
               </w:rPr>
-              <w:t xml:space="preserve">I: God </w:t>
-            </w:r>
-            <w:proofErr w:type="spellStart"/>
-            <w:r>
-              <w:rPr>
-                <w:rFonts w:eastAsia="Times New Roman" w:cstheme="minorHAnsi"/>
-                <w:color w:val="000000"/>
-                <w:lang w:eastAsia="da-DK"/>
-              </w:rPr>
-              <w:t>visuali-sering</w:t>
-            </w:r>
-            <w:proofErr w:type="spellEnd"/>
-            <w:r>
-              <w:rPr>
-                <w:rFonts w:eastAsia="Times New Roman" w:cstheme="minorHAnsi"/>
-                <w:color w:val="000000"/>
-                <w:lang w:eastAsia="da-DK"/>
-              </w:rPr>
-              <w:t xml:space="preserve"> er vigtig for kunden og dermed salget.</w:t>
-            </w:r>
-          </w:p>
-          <w:p>
-            <w:pPr>
-              <w:cnfStyle w:val="000000100000"/>
-              <w:rPr>
-                <w:rFonts w:eastAsia="Times New Roman" w:cstheme="minorHAnsi"/>
-                <w:lang w:eastAsia="da-DK"/>
-              </w:rPr>
-            </w:pPr>
-            <w:r>
-              <w:rPr>
-                <w:rFonts w:eastAsia="Times New Roman" w:cstheme="minorHAnsi"/>
-                <w:color w:val="000000"/>
-                <w:lang w:eastAsia="da-DK"/>
-              </w:rPr>
-              <w:t xml:space="preserve">E: Ingen </w:t>
-            </w:r>
-            <w:proofErr w:type="spellStart"/>
-            <w:r>
-              <w:rPr>
-                <w:rFonts w:eastAsia="Times New Roman" w:cstheme="minorHAnsi"/>
-                <w:color w:val="000000"/>
-                <w:lang w:eastAsia="da-DK"/>
-              </w:rPr>
-              <w:t>db</w:t>
-            </w:r>
-            <w:proofErr w:type="spellEnd"/>
-            <w:r>
-              <w:rPr>
-                <w:rFonts w:eastAsia="Times New Roman" w:cstheme="minorHAnsi"/>
-                <w:color w:val="000000"/>
-                <w:lang w:eastAsia="da-DK"/>
-              </w:rPr>
-              <w:t>, blot grafik.</w:t>
+              <w:t>I: God visuali-sering er vigtig for kunden og dermed salget.</w:t>
+            </w:r>
+          </w:p>
+          <w:p>
+            <w:pPr>
+              <w:cnfStyle w:val="000000100000"/>
+              <w:rPr>
+                <w:rFonts w:eastAsia="Times New Roman" w:cstheme="minorHAnsi"/>
+                <w:lang w:eastAsia="da-DK"/>
+              </w:rPr>
+            </w:pPr>
+            <w:r>
+              <w:rPr>
+                <w:rFonts w:eastAsia="Times New Roman" w:cstheme="minorHAnsi"/>
+                <w:color w:val="000000"/>
+                <w:lang w:eastAsia="da-DK"/>
+              </w:rPr>
+              <w:t>E: Ingen db, blot grafik.</w:t>
             </w:r>
           </w:p>
         </w:tc>
@@ -7597,23 +6747,13 @@
               </w:rPr>
               <w:t xml:space="preserve">Kør </w:t>
             </w:r>
-            <w:proofErr w:type="spellStart"/>
-            <w:r>
-              <w:rPr>
-                <w:rFonts w:eastAsia="Times New Roman" w:cstheme="minorHAnsi"/>
-                <w:color w:val="000000"/>
-                <w:lang w:eastAsia="da-DK"/>
-              </w:rPr>
-              <w:t>User</w:t>
-            </w:r>
-            <w:proofErr w:type="spellEnd"/>
-            <w:r>
-              <w:rPr>
-                <w:rFonts w:eastAsia="Times New Roman" w:cstheme="minorHAnsi"/>
-                <w:color w:val="000000"/>
-                <w:lang w:eastAsia="da-DK"/>
-              </w:rPr>
-              <w:t xml:space="preserve"> Story 7, fanen ’Dokumenter’ vælges, ønskede dokumenter vælges, knappen ’udskriv’ klikkes, tjek at dokumenterne udskrives.</w:t>
+            <w:r>
+              <w:rPr>
+                <w:rFonts w:eastAsia="Times New Roman" w:cstheme="minorHAnsi"/>
+                <w:color w:val="000000"/>
+                <w:lang w:eastAsia="da-DK"/>
+              </w:rPr>
+              <w:t>User Story 7, fanen ’Dokumenter’ vælges, ønskede dokumenter vælges, knappen ’udskriv’ klikkes, tjek at dokumenterne udskrives.</w:t>
             </w:r>
           </w:p>
         </w:tc>
@@ -7990,23 +7130,13 @@
               </w:rPr>
               <w:t xml:space="preserve">Kør </w:t>
             </w:r>
-            <w:proofErr w:type="spellStart"/>
-            <w:r>
-              <w:rPr>
-                <w:rFonts w:eastAsia="Times New Roman" w:cstheme="minorHAnsi"/>
-                <w:color w:val="000000"/>
-                <w:lang w:eastAsia="da-DK"/>
-              </w:rPr>
-              <w:t>User</w:t>
-            </w:r>
-            <w:proofErr w:type="spellEnd"/>
-            <w:r>
-              <w:rPr>
-                <w:rFonts w:eastAsia="Times New Roman" w:cstheme="minorHAnsi"/>
-                <w:color w:val="000000"/>
-                <w:lang w:eastAsia="da-DK"/>
-              </w:rPr>
-              <w:t xml:space="preserve"> Story 7, forespørgsel vælges, carportens konfigurationsside vises, tjek at der fremgår en fejltekst i tekstfeltet.</w:t>
+            <w:r>
+              <w:rPr>
+                <w:rFonts w:eastAsia="Times New Roman" w:cstheme="minorHAnsi"/>
+                <w:color w:val="000000"/>
+                <w:lang w:eastAsia="da-DK"/>
+              </w:rPr>
+              <w:t>User Story 7, forespørgsel vælges, carportens konfigurationsside vises, tjek at der fremgår en fejltekst i tekstfeltet.</w:t>
             </w:r>
           </w:p>
         </w:tc>
@@ -8988,25 +8118,7 @@
                 <w:color w:val="000000"/>
                 <w:lang w:eastAsia="da-DK"/>
               </w:rPr>
-              <w:t xml:space="preserve">I: En sekundær </w:t>
-            </w:r>
-            <w:proofErr w:type="spellStart"/>
-            <w:r>
-              <w:rPr>
-                <w:rFonts w:eastAsia="Times New Roman" w:cstheme="minorHAnsi"/>
-                <w:color w:val="000000"/>
-                <w:lang w:eastAsia="da-DK"/>
-              </w:rPr>
-              <w:t>nice-to-have</w:t>
-            </w:r>
-            <w:proofErr w:type="spellEnd"/>
-            <w:r>
-              <w:rPr>
-                <w:rFonts w:eastAsia="Times New Roman" w:cstheme="minorHAnsi"/>
-                <w:color w:val="000000"/>
-                <w:lang w:eastAsia="da-DK"/>
-              </w:rPr>
-              <w:t xml:space="preserve"> funktion. Ikke </w:t>
+              <w:t xml:space="preserve">I: En sekundær nice-to-have funktion. Ikke </w:t>
             </w:r>
             <w:r>
               <w:rPr>
@@ -9044,189 +8156,7 @@
         <w:rPr>
           <w:sz w:val="18"/>
         </w:rPr>
-        <w:t xml:space="preserve">OBS: Vi havde en snak med </w:t>
-      </w:r>
-      <w:proofErr w:type="spellStart"/>
-      <w:r>
-        <w:rPr>
-          <w:sz w:val="18"/>
-        </w:rPr>
-        <w:t>Ronni</w:t>
-      </w:r>
-      <w:proofErr w:type="spellEnd"/>
-      <w:r>
-        <w:rPr>
-          <w:sz w:val="18"/>
-        </w:rPr>
-        <w:t xml:space="preserve"> 09/11-2018 inden PO møde, hvor han fortalte, at afhængigheder ikke altid kan undgås. F.eks. </w:t>
-      </w:r>
-      <w:proofErr w:type="spellStart"/>
-      <w:r>
-        <w:rPr>
-          <w:sz w:val="18"/>
-        </w:rPr>
-        <w:t>user</w:t>
-      </w:r>
-      <w:proofErr w:type="spellEnd"/>
-      <w:r>
-        <w:rPr>
-          <w:sz w:val="18"/>
-        </w:rPr>
-        <w:t xml:space="preserve"> </w:t>
-      </w:r>
-      <w:proofErr w:type="spellStart"/>
-      <w:r>
-        <w:rPr>
-          <w:sz w:val="18"/>
-        </w:rPr>
-        <w:t>stories</w:t>
-      </w:r>
-      <w:proofErr w:type="spellEnd"/>
-      <w:r>
-        <w:rPr>
-          <w:sz w:val="18"/>
-        </w:rPr>
-        <w:t xml:space="preserve"> som kræver </w:t>
-      </w:r>
-      <w:proofErr w:type="spellStart"/>
-      <w:r>
-        <w:rPr>
-          <w:sz w:val="18"/>
-        </w:rPr>
-        <w:t>login</w:t>
-      </w:r>
-      <w:proofErr w:type="spellEnd"/>
-      <w:r>
-        <w:rPr>
-          <w:sz w:val="18"/>
-        </w:rPr>
-        <w:t xml:space="preserve">. Måden man kan gøre disse uafhængige er at </w:t>
-      </w:r>
-      <w:proofErr w:type="spellStart"/>
-      <w:r>
-        <w:rPr>
-          <w:sz w:val="18"/>
-        </w:rPr>
-        <w:t>hardcode</w:t>
-      </w:r>
-      <w:proofErr w:type="spellEnd"/>
-      <w:r>
-        <w:rPr>
-          <w:sz w:val="18"/>
-        </w:rPr>
-        <w:t xml:space="preserve"> en </w:t>
-      </w:r>
-      <w:proofErr w:type="spellStart"/>
-      <w:r>
-        <w:rPr>
-          <w:sz w:val="18"/>
-        </w:rPr>
-        <w:t>indlogget</w:t>
-      </w:r>
-      <w:proofErr w:type="spellEnd"/>
-      <w:r>
-        <w:rPr>
-          <w:sz w:val="18"/>
-        </w:rPr>
-        <w:t xml:space="preserve"> bruger og så udføre testen. Alternativt kan man undlade at skrive ’log in’ i </w:t>
-      </w:r>
-      <w:proofErr w:type="spellStart"/>
-      <w:r>
-        <w:rPr>
-          <w:sz w:val="18"/>
-        </w:rPr>
-        <w:t>user</w:t>
-      </w:r>
-      <w:proofErr w:type="spellEnd"/>
-      <w:r>
-        <w:rPr>
-          <w:sz w:val="18"/>
-        </w:rPr>
-        <w:t xml:space="preserve"> </w:t>
-      </w:r>
-      <w:proofErr w:type="spellStart"/>
-      <w:r>
-        <w:rPr>
-          <w:sz w:val="18"/>
-        </w:rPr>
-        <w:t>storien</w:t>
-      </w:r>
-      <w:proofErr w:type="spellEnd"/>
-      <w:r>
-        <w:rPr>
-          <w:sz w:val="18"/>
-        </w:rPr>
-        <w:t xml:space="preserve">, og så senere ændre de </w:t>
-      </w:r>
-      <w:proofErr w:type="spellStart"/>
-      <w:r>
-        <w:rPr>
-          <w:sz w:val="18"/>
-        </w:rPr>
-        <w:t>user</w:t>
-      </w:r>
-      <w:proofErr w:type="spellEnd"/>
-      <w:r>
-        <w:rPr>
-          <w:sz w:val="18"/>
-        </w:rPr>
-        <w:t xml:space="preserve"> </w:t>
-      </w:r>
-      <w:proofErr w:type="spellStart"/>
-      <w:r>
-        <w:rPr>
-          <w:sz w:val="18"/>
-        </w:rPr>
-        <w:t>stories</w:t>
-      </w:r>
-      <w:proofErr w:type="spellEnd"/>
-      <w:r>
-        <w:rPr>
-          <w:sz w:val="18"/>
-        </w:rPr>
-        <w:t xml:space="preserve">, som flyttes ”bag” en </w:t>
-      </w:r>
-      <w:proofErr w:type="spellStart"/>
-      <w:r>
-        <w:rPr>
-          <w:sz w:val="18"/>
-        </w:rPr>
-        <w:t>loginfunktion</w:t>
-      </w:r>
-      <w:proofErr w:type="spellEnd"/>
-      <w:r>
-        <w:rPr>
-          <w:sz w:val="18"/>
-        </w:rPr>
-        <w:t xml:space="preserve">, f.eks. administrative </w:t>
-      </w:r>
-      <w:proofErr w:type="spellStart"/>
-      <w:r>
-        <w:rPr>
-          <w:sz w:val="18"/>
-        </w:rPr>
-        <w:t>user</w:t>
-      </w:r>
-      <w:proofErr w:type="spellEnd"/>
-      <w:r>
-        <w:rPr>
-          <w:sz w:val="18"/>
-        </w:rPr>
-        <w:t xml:space="preserve"> </w:t>
-      </w:r>
-      <w:proofErr w:type="spellStart"/>
-      <w:r>
-        <w:rPr>
-          <w:sz w:val="18"/>
-        </w:rPr>
-        <w:t>stories</w:t>
-      </w:r>
-      <w:proofErr w:type="spellEnd"/>
-      <w:r>
-        <w:rPr>
-          <w:sz w:val="18"/>
-        </w:rPr>
-        <w:t>.</w:t>
+        <w:t>OBS: Vi havde en snak med Ronni 09/11-2018 inden PO møde, hvor han fortalte, at afhængigheder ikke altid kan undgås. F.eks. user stories som kræver login. Måden man kan gøre disse uafhængige er at hardcode en indlogget bruger og så udføre testen. Alternativt kan man undlade at skrive ’log in’ i user storien, og så senere ændre de user stories, som flyttes ”bag” en loginfunktion, f.eks. administrative user stories.</w:t>
       </w:r>
       <w:r>
         <w:tab/>
@@ -9290,15 +8220,7 @@
         </w:numPr>
       </w:pPr>
       <w:r>
-        <w:t xml:space="preserve">Mulighed for redigering af </w:t>
-      </w:r>
-      <w:proofErr w:type="spellStart"/>
-      <w:r>
-        <w:t>ordreforspørgsler</w:t>
-      </w:r>
-      <w:proofErr w:type="spellEnd"/>
-      <w:r>
-        <w:t xml:space="preserve"> så evt. fejl kan rettes.</w:t>
+        <w:t>Mulighed for redigering af ordreforspørgsler så evt. fejl kan rettes.</w:t>
       </w:r>
     </w:p>
     <w:p>
@@ -9310,29 +8232,8 @@
         </w:numPr>
       </w:pPr>
       <w:r>
-        <w:t xml:space="preserve">Mulighed for at </w:t>
-      </w:r>
-      <w:proofErr w:type="gramStart"/>
-      <w:r>
-        <w:t>redigere</w:t>
-      </w:r>
-      <w:proofErr w:type="gramEnd"/>
-      <w:r>
-        <w:t xml:space="preserve"> i regler bag materialeudregning </w:t>
-      </w:r>
-      <w:proofErr w:type="spellStart"/>
-      <w:r>
-        <w:t>aht</w:t>
-      </w:r>
-      <w:proofErr w:type="spellEnd"/>
-      <w:r>
-        <w:t xml:space="preserve">. </w:t>
-      </w:r>
-      <w:proofErr w:type="gramStart"/>
-      <w:r>
-        <w:t>ændrede byggekrav.</w:t>
-      </w:r>
-      <w:proofErr w:type="gramEnd"/>
+        <w:t>Mulighed for at redigere i regler bag materialeudregning aht. ændrede byggekrav.</w:t>
+      </w:r>
     </w:p>
     <w:p>
       <w:pPr>
@@ -9343,23 +8244,7 @@
         </w:numPr>
       </w:pPr>
       <w:r>
-        <w:t xml:space="preserve">3D </w:t>
-      </w:r>
-      <w:proofErr w:type="spellStart"/>
-      <w:r>
-        <w:t>rendering</w:t>
-      </w:r>
-      <w:proofErr w:type="spellEnd"/>
-      <w:r>
-        <w:t xml:space="preserve"> af carport i </w:t>
-      </w:r>
-      <w:proofErr w:type="spellStart"/>
-      <w:r>
-        <w:t>frontend</w:t>
-      </w:r>
-      <w:proofErr w:type="spellEnd"/>
-      <w:r>
-        <w:t>.</w:t>
+        <w:t>3D rendering af carport i frontend.</w:t>
       </w:r>
     </w:p>
     <w:p>
@@ -9383,23 +8268,7 @@
         </w:numPr>
       </w:pPr>
       <w:r>
-        <w:t xml:space="preserve">Mulighed for fuldstændig konfiguration af carport på </w:t>
-      </w:r>
-      <w:proofErr w:type="spellStart"/>
-      <w:r>
-        <w:t>frontend</w:t>
-      </w:r>
-      <w:proofErr w:type="spellEnd"/>
-      <w:r>
-        <w:t xml:space="preserve">, dvs. mål, beklædning, belægning, evt. fliser, </w:t>
-      </w:r>
-      <w:proofErr w:type="spellStart"/>
-      <w:r>
-        <w:t>taghældning</w:t>
-      </w:r>
-      <w:proofErr w:type="spellEnd"/>
-      <w:r>
-        <w:t>.</w:t>
+        <w:t>Mulighed for fuldstændig konfiguration af carport på frontend, dvs. mål, beklædning, belægning, evt. fliser, taghældning.</w:t>
       </w:r>
     </w:p>
     <w:p>
@@ -9551,15 +8420,7 @@
     </w:p>
     <w:p>
       <w:r>
-        <w:t xml:space="preserve">Findes der andre der kan administrere systemet end </w:t>
-      </w:r>
-      <w:proofErr w:type="spellStart"/>
-      <w:r>
-        <w:t>Martin/ngl</w:t>
-      </w:r>
-      <w:proofErr w:type="spellEnd"/>
-      <w:r>
-        <w:t>. medarbejdere?</w:t>
+        <w:t>Findes der andre der kan administrere systemet end Martin/ngl. medarbejdere?</w:t>
       </w:r>
     </w:p>
     <w:p>
@@ -9574,13 +8435,8 @@
     </w:p>
     <w:p>
       <w:r>
-        <w:t xml:space="preserve">Er der tiltag ift. </w:t>
-      </w:r>
-      <w:proofErr w:type="gramStart"/>
-      <w:r>
-        <w:t>hvis systemet en dag ikke kan køre pga. opdateringer i OS?</w:t>
-      </w:r>
-      <w:proofErr w:type="gramEnd"/>
+        <w:t>Er der tiltag ift. hvis systemet en dag ikke kan køre pga. opdateringer i OS?</w:t>
+      </w:r>
     </w:p>
     <w:p>
       <w:r>
@@ -9605,37 +8461,8 @@
     </w:p>
     <w:p>
       <w:r>
-        <w:t xml:space="preserve">Hvor dynamisk er markedet ift. reguleringer, udvikling af nye produkter, udfasning af andre, f.eks. </w:t>
-      </w:r>
-      <w:proofErr w:type="gramStart"/>
-      <w:r>
-        <w:t>plastictage</w:t>
-      </w:r>
-      <w:proofErr w:type="gramEnd"/>
-      <w:r>
-        <w:t xml:space="preserve"> </w:t>
-      </w:r>
-      <w:proofErr w:type="spellStart"/>
-      <w:r>
-        <w:t>aht</w:t>
-      </w:r>
-      <w:proofErr w:type="spellEnd"/>
-      <w:r>
-        <w:t xml:space="preserve">. miljø, stærkere beslag </w:t>
-      </w:r>
-      <w:proofErr w:type="spellStart"/>
-      <w:r>
-        <w:t>aht</w:t>
-      </w:r>
-      <w:proofErr w:type="spellEnd"/>
-      <w:r>
-        <w:t xml:space="preserve">. </w:t>
-      </w:r>
-      <w:proofErr w:type="gramStart"/>
-      <w:r>
-        <w:t>flere og kraftigere storme mv.?</w:t>
-      </w:r>
-      <w:proofErr w:type="gramEnd"/>
+        <w:t>Hvor dynamisk er markedet ift. reguleringer, udvikling af nye produkter, udfasning af andre, f.eks. plastictage aht. miljø, stærkere beslag aht. flere og kraftigere storme mv.?</w:t>
+      </w:r>
     </w:p>
     <w:p>
       <w:bookmarkStart w:id="0" w:name="_GoBack"/>
@@ -9658,14 +8485,8 @@
     <w:p>
       <w:pPr>
         <w:pStyle w:val="Overskrift2"/>
-        <w:rPr>
-          <w:lang w:val="en-US"/>
-        </w:rPr>
-      </w:pPr>
-      <w:r>
-        <w:rPr>
-          <w:lang w:val="en-US"/>
-        </w:rPr>
+      </w:pPr>
+      <w:r>
         <w:t xml:space="preserve">13-11-2018: </w:t>
       </w:r>
     </w:p>
@@ -9676,15 +8497,7 @@
         </w:rPr>
       </w:pPr>
       <w:r>
-        <w:t xml:space="preserve">Efter en famlende mandag, hvor vi fik taget hul på databasen sammen, blev vi enige om at tage hul på US#6 og vi formulerede sammen de identificerede </w:t>
-      </w:r>
-      <w:proofErr w:type="spellStart"/>
-      <w:r>
-        <w:t>tasks</w:t>
-      </w:r>
-      <w:proofErr w:type="spellEnd"/>
-      <w:r>
-        <w:t>.</w:t>
+        <w:t>Efter en famlende mandag, hvor vi fik taget hul på databasen sammen, blev vi enige om at tage hul på US#6 og vi formulerede sammen de identificerede tasks.</w:t>
       </w:r>
       <w:r>
         <w:t xml:space="preserve"> Disse blev fordelt således: </w:t>
@@ -9716,19 +8529,11 @@
                 <w:rStyle w:val="detail-subject"/>
               </w:rPr>
             </w:pPr>
-            <w:proofErr w:type="spellStart"/>
             <w:r>
               <w:rPr>
                 <w:rStyle w:val="detail-subject"/>
               </w:rPr>
-              <w:t>Task</w:t>
-            </w:r>
-            <w:proofErr w:type="spellEnd"/>
-            <w:r>
-              <w:rPr>
-                <w:rStyle w:val="detail-subject"/>
-              </w:rPr>
-              <w:t xml:space="preserve"> nr.</w:t>
+              <w:t>Task nr.</w:t>
             </w:r>
           </w:p>
         </w:tc>
@@ -9809,21 +8614,7 @@
               <w:rPr>
                 <w:rStyle w:val="detail-subject"/>
               </w:rPr>
-              <w:t xml:space="preserve">Opret </w:t>
-            </w:r>
-            <w:proofErr w:type="spellStart"/>
-            <w:r>
-              <w:rPr>
-                <w:rStyle w:val="detail-subject"/>
-              </w:rPr>
-              <w:t>JUnit</w:t>
-            </w:r>
-            <w:proofErr w:type="spellEnd"/>
-            <w:r>
-              <w:rPr>
-                <w:rStyle w:val="detail-subject"/>
-              </w:rPr>
-              <w:t xml:space="preserve"> som tester funktionaliteten</w:t>
+              <w:t>Opret JUnit som tester funktionaliteten</w:t>
             </w:r>
           </w:p>
         </w:tc>
@@ -9882,30 +8673,8 @@
               <w:rPr>
                 <w:rStyle w:val="detail-subject"/>
               </w:rPr>
-              <w:t xml:space="preserve">Opret </w:t>
-            </w:r>
-            <w:proofErr w:type="spellStart"/>
-            <w:r>
-              <w:rPr>
-                <w:rStyle w:val="detail-subject"/>
-              </w:rPr>
-              <w:t>sql</w:t>
-            </w:r>
-            <w:proofErr w:type="spellEnd"/>
-            <w:r>
-              <w:rPr>
-                <w:rStyle w:val="detail-subject"/>
-              </w:rPr>
-              <w:t xml:space="preserve"> til indsættelse af forespørgsel i </w:t>
-            </w:r>
-            <w:proofErr w:type="spellStart"/>
-            <w:r>
-              <w:rPr>
-                <w:rStyle w:val="detail-subject"/>
-              </w:rPr>
-              <w:t>db</w:t>
-            </w:r>
-            <w:proofErr w:type="spellEnd"/>
+              <w:t>Opret sql til indsættelse af forespørgsel i db</w:t>
+            </w:r>
           </w:p>
         </w:tc>
         <w:tc>
@@ -10025,21 +8794,7 @@
               <w:rPr>
                 <w:rStyle w:val="detail-subject"/>
               </w:rPr>
-              <w:t xml:space="preserve">Opret tabellerne kunde, </w:t>
-            </w:r>
-            <w:proofErr w:type="spellStart"/>
-            <w:r>
-              <w:rPr>
-                <w:rStyle w:val="detail-subject"/>
-              </w:rPr>
-              <w:t>postnr</w:t>
-            </w:r>
-            <w:proofErr w:type="spellEnd"/>
-            <w:r>
-              <w:rPr>
-                <w:rStyle w:val="detail-subject"/>
-              </w:rPr>
-              <w:t>, tag, skur, forespørgsel i databasen</w:t>
+              <w:t>Opret tabellerne kunde, postnr, tag, skur, forespørgsel i databasen</w:t>
             </w:r>
           </w:p>
         </w:tc>
@@ -10156,13 +8911,8 @@
                 <w:rStyle w:val="detail-subject"/>
               </w:rPr>
             </w:pPr>
-            <w:proofErr w:type="spellStart"/>
-            <w:r>
-              <w:t>Connector</w:t>
-            </w:r>
-            <w:proofErr w:type="spellEnd"/>
-            <w:r>
-              <w:t xml:space="preserve"> klasse til databasen</w:t>
+            <w:r>
+              <w:t>Connector klasse til databasen</w:t>
             </w:r>
           </w:p>
         </w:tc>
@@ -10190,39 +8940,7 @@
         <w:t xml:space="preserve">Efter fordeling blev vi enige om at snakke sammen telefonisk et par timer senere, idet vi arbejdede hjemmefra for at få ro. </w:t>
       </w:r>
       <w:r>
-        <w:t xml:space="preserve">Vi har besluttet at medtage en række spørgsmål til afklaring ved </w:t>
-      </w:r>
-      <w:proofErr w:type="spellStart"/>
-      <w:r>
-        <w:t>technical</w:t>
-      </w:r>
-      <w:proofErr w:type="spellEnd"/>
-      <w:r>
-        <w:t xml:space="preserve"> </w:t>
-      </w:r>
-      <w:proofErr w:type="spellStart"/>
-      <w:r>
-        <w:t>review</w:t>
-      </w:r>
-      <w:proofErr w:type="spellEnd"/>
-      <w:r>
-        <w:t xml:space="preserve"> 14-11, inden vi går i gang med de næste </w:t>
-      </w:r>
-      <w:proofErr w:type="spellStart"/>
-      <w:r>
-        <w:t>user</w:t>
-      </w:r>
-      <w:proofErr w:type="spellEnd"/>
-      <w:r>
-        <w:t xml:space="preserve"> </w:t>
-      </w:r>
-      <w:proofErr w:type="spellStart"/>
-      <w:r>
-        <w:t>stories</w:t>
-      </w:r>
-      <w:proofErr w:type="spellEnd"/>
-      <w:r>
-        <w:t xml:space="preserve"> i sprint 1.</w:t>
+        <w:t>Vi har besluttet at medtage en række spørgsmål til afklaring ved technical review 14-11, inden vi går i gang med de næste user stories i sprint 1.</w:t>
       </w:r>
     </w:p>
     <w:p>
@@ -10235,36 +8953,20 @@
     </w:p>
     <w:p>
       <w:r>
-        <w:t xml:space="preserve">Selvom vi aftalte at skulle tale sammen telefonisk </w:t>
-      </w:r>
-      <w:proofErr w:type="spellStart"/>
-      <w:r>
-        <w:t>ca</w:t>
-      </w:r>
-      <w:proofErr w:type="spellEnd"/>
-      <w:r>
-        <w:t xml:space="preserve"> hver anden time i løbet af i går, blev det til en del flere opkald, da vi havde en del udfordringer mht. korrekt brug af </w:t>
-      </w:r>
-      <w:proofErr w:type="spellStart"/>
-      <w:r>
-        <w:t>branching</w:t>
-      </w:r>
-      <w:proofErr w:type="spellEnd"/>
-      <w:r>
-        <w:t xml:space="preserve"> i </w:t>
-      </w:r>
-      <w:proofErr w:type="spellStart"/>
-      <w:r>
-        <w:t>git</w:t>
-      </w:r>
-      <w:proofErr w:type="spellEnd"/>
-      <w:r>
-        <w:t>.</w:t>
-      </w:r>
-    </w:p>
-    <w:p>
-      <w:r>
-        <w:t>…</w:t>
+        <w:t>Taiga har vist sig at være godt til at holde sporet, så ikke der laves for meget andet. Der henstår lidt smårettelser i koden som vi skal se på sammen. Vi kom ikke helt i mål med dagens opgaver fordi vi undervurderede de fornødne, indledende opgaver som f.eks. dummy data i databasen, færdiggørelse af samme, opsætning af DbConnector, github mv.</w:t>
+      </w:r>
+    </w:p>
+    <w:p>
+      <w:r>
+        <w:t xml:space="preserve">Vi har besluttet at lave de ting færdige der mangler fra i går sammen, da der mangler lidt </w:t>
+      </w:r>
+      <w:r>
+        <w:t>dialog om problemstillingerne. Vi forfatter nogle spørgsmål til teknisk review i dag, så vi kan få yderligere klarhed om f.eks. database, brug af branching i github mv.</w:t>
+      </w:r>
+    </w:p>
+    <w:p>
+      <w:r>
+        <w:t>Vi venter med at tildele hinanden flere tasks, da vi først må have færdiggjort opgaver fra i går.</w:t>
       </w:r>
     </w:p>
     <w:sectPr>
@@ -12114,8 +10816,8 @@
       <w:szCs w:val="16"/>
     </w:rPr>
   </w:style>
-  <w:style w:type="table" w:customStyle="1" w:styleId="Lysliste-markeringsfarve1">
-    <w:name w:val="Light List Accent 1"/>
+  <w:style w:type="table" w:customStyle="1" w:styleId="Lysliste-markeringsfarve11">
+    <w:name w:val="Lys liste - markeringsfarve11"/>
     <w:basedOn w:val="Tabel-Normal"/>
     <w:uiPriority w:val="61"/>
     <w:rsid w:val="006551D5"/>
@@ -12779,7 +11481,7 @@
 </file>
 
 <file path=customXml/itemProps1.xml><?xml version="1.0" encoding="utf-8"?>
-<ds:datastoreItem xmlns:ds="http://schemas.openxmlformats.org/officeDocument/2006/customXml" ds:itemID="{013083B4-3B0F-46FA-9FC0-EA32767EC1F3}">
+<ds:datastoreItem xmlns:ds="http://schemas.openxmlformats.org/officeDocument/2006/customXml" ds:itemID="{471AEDBF-01EE-445B-AA17-A6065D729676}">
   <ds:schemaRefs>
     <ds:schemaRef ds:uri="http://schemas.openxmlformats.org/officeDocument/2006/bibliography"/>
   </ds:schemaRefs>

</xml_diff>

<commit_message>
Analysedokument opdateret med dagens sprint meeting
</commit_message>
<xml_diff>
--- a/Analysedokumenter/Fog trælast.docx
+++ b/Analysedokumenter/Fog trælast.docx
@@ -69,15 +69,7 @@
         </w:numPr>
       </w:pPr>
       <w:r>
-        <w:t xml:space="preserve">Har indgående kendskab til sædvanlige problemstillinger </w:t>
-      </w:r>
-      <w:proofErr w:type="spellStart"/>
-      <w:r>
-        <w:t>ifm</w:t>
-      </w:r>
-      <w:proofErr w:type="spellEnd"/>
-      <w:r>
-        <w:t>. bestillinger af carporte</w:t>
+        <w:t>Har indgående kendskab til sædvanlige problemstillinger ifm. bestillinger af carporte</w:t>
       </w:r>
       <w:r>
         <w:t>, f.eks. skæve dimensioner, for store skure, for høj rejsning mv</w:t>
@@ -95,15 +87,7 @@
         </w:numPr>
       </w:pPr>
       <w:r>
-        <w:t>Står for nuværende prisjustering og ”</w:t>
-      </w:r>
-      <w:proofErr w:type="spellStart"/>
-      <w:r>
-        <w:t>mapning</w:t>
-      </w:r>
-      <w:proofErr w:type="spellEnd"/>
-      <w:r>
-        <w:t>” mellem gl. varenumre og nye.</w:t>
+        <w:t>Står for nuværende prisjustering og ”mapning” mellem gl. varenumre og nye.</w:t>
       </w:r>
     </w:p>
     <w:p>
@@ -238,23 +222,7 @@
         </w:numPr>
       </w:pPr>
       <w:r>
-        <w:t>Færre risici forbundet med opdatering / vedligehold af systemet</w:t>
-      </w:r>
-      <w:proofErr w:type="gramStart"/>
-      <w:r>
-        <w:t xml:space="preserve"> (f.eks. v. sygdom/bortgang af </w:t>
-      </w:r>
-      <w:proofErr w:type="spellStart"/>
-      <w:r>
-        <w:t>ngl</w:t>
-      </w:r>
-      <w:proofErr w:type="spellEnd"/>
-      <w:r>
-        <w:t>.</w:t>
-      </w:r>
-      <w:proofErr w:type="gramEnd"/>
-      <w:r>
-        <w:t xml:space="preserve"> medarbejder).</w:t>
+        <w:t>Færre risici forbundet med opdatering / vedligehold af systemet (f.eks. v. sygdom/bortgang af ngl. medarbejder).</w:t>
       </w:r>
     </w:p>
     <w:p>
@@ -338,7 +306,6 @@
                 <w:bCs w:val="0"/>
               </w:rPr>
             </w:pPr>
-            <w:proofErr w:type="spellStart"/>
             <w:r>
               <w:rPr>
                 <w:rFonts w:ascii="Arial" w:eastAsiaTheme="minorHAnsi" w:hAnsi="Arial" w:cs="Arial"/>
@@ -349,7 +316,6 @@
             <w:r>
               <w:t>Indflydelse</w:t>
             </w:r>
-            <w:proofErr w:type="spellEnd"/>
           </w:p>
         </w:tc>
         <w:tc>
@@ -431,21 +397,8 @@
               <w:cnfStyle w:val="000000100000"/>
             </w:pPr>
             <w:r>
-              <w:t xml:space="preserve">Martin og øvrige </w:t>
-            </w:r>
-            <w:proofErr w:type="spellStart"/>
-            <w:r>
-              <w:t>ngl</w:t>
-            </w:r>
-            <w:proofErr w:type="spellEnd"/>
-            <w:r>
-              <w:t xml:space="preserve">. </w:t>
-            </w:r>
-            <w:proofErr w:type="gramStart"/>
-            <w:r>
-              <w:t>medarbejdere i trælasten.</w:t>
-            </w:r>
-            <w:proofErr w:type="gramEnd"/>
+              <w:t>Martin og øvrige ngl. medarbejdere i trælasten.</w:t>
+            </w:r>
           </w:p>
           <w:p>
             <w:pPr>
@@ -657,7 +610,6 @@
       <w:pPr>
         <w:pStyle w:val="Overskrift1"/>
       </w:pPr>
-      <w:proofErr w:type="spellStart"/>
       <w:r>
         <w:lastRenderedPageBreak/>
         <w:t>SWOT-analyse</w:t>
@@ -665,7 +617,6 @@
       <w:r>
         <w:t>r</w:t>
       </w:r>
-      <w:proofErr w:type="spellEnd"/>
     </w:p>
     <w:tbl>
       <w:tblPr>
@@ -752,13 +703,8 @@
             <w:pPr>
               <w:cnfStyle w:val="000000100000"/>
             </w:pPr>
-            <w:proofErr w:type="spellStart"/>
-            <w:r>
-              <w:t>Strengths</w:t>
-            </w:r>
-            <w:proofErr w:type="spellEnd"/>
-            <w:r>
-              <w:t>:</w:t>
+            <w:r>
+              <w:t>Strengths:</w:t>
             </w:r>
           </w:p>
           <w:p>
@@ -783,13 +729,8 @@
               </w:numPr>
               <w:cnfStyle w:val="000000100000"/>
             </w:pPr>
-            <w:proofErr w:type="spellStart"/>
-            <w:r>
-              <w:t>Ngl.medarbejder</w:t>
-            </w:r>
-            <w:proofErr w:type="spellEnd"/>
-            <w:r>
-              <w:t xml:space="preserve"> med indgående kendskab</w:t>
+            <w:r>
+              <w:t>Ngl.medarbejder med indgående kendskab</w:t>
             </w:r>
             <w:r>
               <w:t xml:space="preserve"> til situationen og problemområdet</w:t>
@@ -808,23 +749,10 @@
               <w:cnfStyle w:val="000000100000"/>
             </w:pPr>
             <w:r>
-              <w:t xml:space="preserve">Carporte i bedre kvalitet end </w:t>
-            </w:r>
-            <w:proofErr w:type="spellStart"/>
-            <w:r>
-              <w:t>Silvan/Bauhaus</w:t>
-            </w:r>
-            <w:proofErr w:type="spellEnd"/>
-            <w:r>
-              <w:t xml:space="preserve"> og </w:t>
-            </w:r>
-            <w:proofErr w:type="spellStart"/>
-            <w:r>
-              <w:t>evt</w:t>
-            </w:r>
-            <w:proofErr w:type="spellEnd"/>
-            <w:r>
-              <w:t xml:space="preserve"> andre.</w:t>
+              <w:t>Carporte i bedre kvalitet end Silvan/Bauhaus</w:t>
+            </w:r>
+            <w:r>
+              <w:t xml:space="preserve"> og evt andre.</w:t>
             </w:r>
           </w:p>
           <w:p>
@@ -846,13 +774,8 @@
             <w:pPr>
               <w:cnfStyle w:val="000000100000"/>
             </w:pPr>
-            <w:proofErr w:type="spellStart"/>
-            <w:r>
-              <w:t>Weaknesses</w:t>
-            </w:r>
-            <w:proofErr w:type="spellEnd"/>
-            <w:r>
-              <w:t>:</w:t>
+            <w:r>
+              <w:t>Weaknesses:</w:t>
             </w:r>
           </w:p>
           <w:p>
@@ -878,15 +801,7 @@
               <w:cnfStyle w:val="000000100000"/>
             </w:pPr>
             <w:r>
-              <w:t xml:space="preserve">Systemet er </w:t>
-            </w:r>
-            <w:proofErr w:type="spellStart"/>
-            <w:r>
-              <w:t>uddateret</w:t>
-            </w:r>
-            <w:proofErr w:type="spellEnd"/>
-            <w:r>
-              <w:t xml:space="preserve"> og måske i fare for ikke at kunne fungere indenfor overskuelig fremtid.</w:t>
+              <w:t>Systemet er uddateret og måske i fare for ikke at kunne fungere indenfor overskuelig fremtid.</w:t>
             </w:r>
           </w:p>
           <w:p>
@@ -905,31 +820,7 @@
               <w:t>fragmenter</w:t>
             </w:r>
             <w:r>
-              <w:t xml:space="preserve"> – </w:t>
-            </w:r>
-            <w:proofErr w:type="spellStart"/>
-            <w:r>
-              <w:t>frontend</w:t>
-            </w:r>
-            <w:proofErr w:type="spellEnd"/>
-            <w:r>
-              <w:t xml:space="preserve"> til kunder, </w:t>
-            </w:r>
-            <w:proofErr w:type="spellStart"/>
-            <w:r>
-              <w:t>backend</w:t>
-            </w:r>
-            <w:proofErr w:type="spellEnd"/>
-            <w:r>
-              <w:t xml:space="preserve"> (</w:t>
-            </w:r>
-            <w:proofErr w:type="spellStart"/>
-            <w:r>
-              <w:t>Quickbyg</w:t>
-            </w:r>
-            <w:proofErr w:type="spellEnd"/>
-            <w:r>
-              <w:t>) og et eksternt system til oprettelse af styklister.</w:t>
+              <w:t xml:space="preserve"> – frontend til kunder, backend (Quickbyg) og et eksternt system til oprettelse af styklister.</w:t>
             </w:r>
           </w:p>
           <w:p>
@@ -978,13 +869,8 @@
             <w:pPr>
               <w:cnfStyle w:val="000000000000"/>
             </w:pPr>
-            <w:proofErr w:type="spellStart"/>
-            <w:r>
-              <w:t>Opportunities</w:t>
-            </w:r>
-            <w:proofErr w:type="spellEnd"/>
-            <w:r>
-              <w:t>:</w:t>
+            <w:r>
+              <w:t>Opportunities:</w:t>
             </w:r>
           </w:p>
           <w:p>
@@ -1023,23 +909,7 @@
               <w:cnfStyle w:val="000000000000"/>
             </w:pPr>
             <w:r>
-              <w:t xml:space="preserve">Bedre </w:t>
-            </w:r>
-            <w:proofErr w:type="spellStart"/>
-            <w:r>
-              <w:t>backend</w:t>
-            </w:r>
-            <w:proofErr w:type="spellEnd"/>
-            <w:r>
-              <w:t xml:space="preserve"> mindsker evt. flaskehalse hvis </w:t>
-            </w:r>
-            <w:proofErr w:type="spellStart"/>
-            <w:r>
-              <w:t>ngl.medarbejder</w:t>
-            </w:r>
-            <w:proofErr w:type="spellEnd"/>
-            <w:r>
-              <w:t xml:space="preserve"> er fraværende.</w:t>
+              <w:t>Bedre backend mindsker evt. flaskehalse hvis ngl.medarbejder er fraværende.</w:t>
             </w:r>
           </w:p>
           <w:p>
@@ -1052,15 +922,7 @@
               <w:cnfStyle w:val="000000000000"/>
             </w:pPr>
             <w:r>
-              <w:t xml:space="preserve">COTS system som kun kræver licens eller </w:t>
-            </w:r>
-            <w:proofErr w:type="spellStart"/>
-            <w:r>
-              <w:t>engangssum</w:t>
-            </w:r>
-            <w:proofErr w:type="spellEnd"/>
-            <w:r>
-              <w:t>.</w:t>
+              <w:t>COTS system som kun kræver licens eller engangssum.</w:t>
             </w:r>
           </w:p>
           <w:p>
@@ -1077,13 +939,8 @@
             <w:pPr>
               <w:cnfStyle w:val="000000000000"/>
             </w:pPr>
-            <w:proofErr w:type="spellStart"/>
-            <w:r>
-              <w:t>Threats</w:t>
-            </w:r>
-            <w:proofErr w:type="spellEnd"/>
-            <w:r>
-              <w:t>:</w:t>
+            <w:r>
+              <w:t>Threats:</w:t>
             </w:r>
           </w:p>
           <w:p>
@@ -1135,13 +992,8 @@
               <w:cnfStyle w:val="000000000000"/>
             </w:pPr>
             <w:r>
-              <w:t xml:space="preserve">COTS system viser sig at have begrænsninger ift. </w:t>
-            </w:r>
-            <w:proofErr w:type="gramStart"/>
-            <w:r>
-              <w:t>krav som måtte opstå senere.</w:t>
-            </w:r>
-            <w:proofErr w:type="gramEnd"/>
+              <w:t>COTS system viser sig at have begrænsninger ift. krav som måtte opstå senere.</w:t>
+            </w:r>
           </w:p>
           <w:p>
             <w:pPr>
@@ -1241,13 +1093,8 @@
             <w:pPr>
               <w:cnfStyle w:val="000000100000"/>
             </w:pPr>
-            <w:proofErr w:type="spellStart"/>
-            <w:r>
-              <w:t>Strengths</w:t>
-            </w:r>
-            <w:proofErr w:type="spellEnd"/>
-            <w:r>
-              <w:t>:</w:t>
+            <w:r>
+              <w:t>Strengths:</w:t>
             </w:r>
           </w:p>
           <w:p>
@@ -1260,15 +1107,7 @@
               <w:cnfStyle w:val="000000100000"/>
             </w:pPr>
             <w:r>
-              <w:t xml:space="preserve">Dedikeret </w:t>
-            </w:r>
-            <w:proofErr w:type="spellStart"/>
-            <w:r>
-              <w:t>ngl.medarbejder</w:t>
-            </w:r>
-            <w:proofErr w:type="spellEnd"/>
-            <w:r>
-              <w:t xml:space="preserve"> tæt på problemområdet med masser af viden, både som it-bruger og håndværker/trælastmand.</w:t>
+              <w:t>Dedikeret ngl.medarbejder tæt på problemområdet med masser af viden, både som it-bruger og håndværker/trælastmand.</w:t>
             </w:r>
           </w:p>
           <w:p>
@@ -1298,13 +1137,8 @@
             <w:pPr>
               <w:cnfStyle w:val="000000100000"/>
             </w:pPr>
-            <w:proofErr w:type="spellStart"/>
-            <w:r>
-              <w:t>Weaknesses</w:t>
-            </w:r>
-            <w:proofErr w:type="spellEnd"/>
-            <w:r>
-              <w:t>:</w:t>
+            <w:r>
+              <w:t>Weaknesses:</w:t>
             </w:r>
           </w:p>
           <w:p>
@@ -1320,15 +1154,7 @@
               <w:t xml:space="preserve">Konflikt: </w:t>
             </w:r>
             <w:r>
-              <w:t xml:space="preserve">Man kan godt lide enkeltheden i </w:t>
-            </w:r>
-            <w:proofErr w:type="spellStart"/>
-            <w:r>
-              <w:t>Quickbyg</w:t>
-            </w:r>
-            <w:proofErr w:type="spellEnd"/>
-            <w:r>
-              <w:t xml:space="preserve"> samtidig med at man vil have et system som potentielt kan give mere vedligehold af varer, priser mv.</w:t>
+              <w:t>Man kan godt lide enkeltheden i Quickbyg samtidig med at man vil have et system som potentielt kan give mere vedligehold af varer, priser mv.</w:t>
             </w:r>
           </w:p>
           <w:p>
@@ -1400,13 +1226,8 @@
             <w:pPr>
               <w:cnfStyle w:val="000000000000"/>
             </w:pPr>
-            <w:proofErr w:type="spellStart"/>
-            <w:r>
-              <w:t>Opportunities</w:t>
-            </w:r>
-            <w:proofErr w:type="spellEnd"/>
-            <w:r>
-              <w:t>:</w:t>
+            <w:r>
+              <w:t>Opportunities:</w:t>
             </w:r>
           </w:p>
           <w:p>
@@ -1419,15 +1240,7 @@
               <w:cnfStyle w:val="000000000000"/>
             </w:pPr>
             <w:r>
-              <w:t xml:space="preserve">COTS </w:t>
-            </w:r>
-            <w:proofErr w:type="spellStart"/>
-            <w:r>
-              <w:t>ERP-system</w:t>
-            </w:r>
-            <w:proofErr w:type="spellEnd"/>
-            <w:r>
-              <w:t xml:space="preserve"> kan evt. indfri krav hurtigt, ved få justeringer/tilføjelser?</w:t>
+              <w:t>COTS ERP-system kan evt. indfri krav hurtigt, ved få justeringer/tilføjelser?</w:t>
             </w:r>
           </w:p>
           <w:p>
@@ -1444,13 +1257,8 @@
             <w:pPr>
               <w:cnfStyle w:val="000000000000"/>
             </w:pPr>
-            <w:proofErr w:type="spellStart"/>
-            <w:r>
-              <w:t>Threats</w:t>
-            </w:r>
-            <w:proofErr w:type="spellEnd"/>
-            <w:r>
-              <w:t>:</w:t>
+            <w:r>
+              <w:t>Threats:</w:t>
             </w:r>
           </w:p>
           <w:p>
@@ -1569,17 +1377,8 @@
                 <w:rFonts w:ascii="Courier New" w:hAnsi="Courier New" w:cs="Courier New"/>
                 <w:b w:val="0"/>
               </w:rPr>
-              <w:t xml:space="preserve">The </w:t>
-            </w:r>
-            <w:proofErr w:type="spellStart"/>
-            <w:r>
-              <w:rPr>
-                <w:rFonts w:ascii="Courier New" w:hAnsi="Courier New" w:cs="Courier New"/>
-                <w:b w:val="0"/>
-              </w:rPr>
-              <w:t>binaries</w:t>
-            </w:r>
-            <w:proofErr w:type="spellEnd"/>
+              <w:t>The binaries</w:t>
+            </w:r>
           </w:p>
         </w:tc>
         <w:tc>
@@ -1632,13 +1431,8 @@
             <w:pPr>
               <w:cnfStyle w:val="000000100000"/>
             </w:pPr>
-            <w:proofErr w:type="spellStart"/>
-            <w:r>
-              <w:t>Strengths</w:t>
-            </w:r>
-            <w:proofErr w:type="spellEnd"/>
-            <w:r>
-              <w:t>:</w:t>
+            <w:r>
+              <w:t>Strengths:</w:t>
             </w:r>
           </w:p>
           <w:p>
@@ -1677,23 +1471,7 @@
               <w:cnfStyle w:val="000000100000"/>
             </w:pPr>
             <w:r>
-              <w:t xml:space="preserve">Kan både levere </w:t>
-            </w:r>
-            <w:proofErr w:type="spellStart"/>
-            <w:r>
-              <w:t>backend</w:t>
-            </w:r>
-            <w:proofErr w:type="spellEnd"/>
-            <w:r>
-              <w:t xml:space="preserve">, </w:t>
-            </w:r>
-            <w:proofErr w:type="spellStart"/>
-            <w:r>
-              <w:t>frontend</w:t>
-            </w:r>
-            <w:proofErr w:type="spellEnd"/>
-            <w:r>
-              <w:t xml:space="preserve"> og designe GUI.</w:t>
+              <w:t>Kan både levere backend, frontend og designe GUI.</w:t>
             </w:r>
           </w:p>
           <w:p>
@@ -1706,23 +1484,7 @@
               <w:cnfStyle w:val="000000100000"/>
             </w:pPr>
             <w:r>
-              <w:t xml:space="preserve">Er klar over </w:t>
-            </w:r>
-            <w:proofErr w:type="spellStart"/>
-            <w:r>
-              <w:t>udfordringer-ne</w:t>
-            </w:r>
-            <w:proofErr w:type="spellEnd"/>
-            <w:r>
-              <w:t xml:space="preserve"> med at være få og er lykkedes fint med </w:t>
-            </w:r>
-            <w:proofErr w:type="spellStart"/>
-            <w:r>
-              <w:t>tidlig-ere</w:t>
-            </w:r>
-            <w:proofErr w:type="spellEnd"/>
-            <w:r>
-              <w:t xml:space="preserve"> projekter.</w:t>
+              <w:t>Er klar over udfordringer-ne med at være få og er lykkedes fint med tidlig-ere projekter.</w:t>
             </w:r>
           </w:p>
           <w:p>
@@ -1739,13 +1501,8 @@
             <w:pPr>
               <w:cnfStyle w:val="000000100000"/>
             </w:pPr>
-            <w:proofErr w:type="spellStart"/>
-            <w:r>
-              <w:t>Weaknesses</w:t>
-            </w:r>
-            <w:proofErr w:type="spellEnd"/>
-            <w:r>
-              <w:t>:</w:t>
+            <w:r>
+              <w:t>Weaknesses:</w:t>
             </w:r>
           </w:p>
           <w:p>
@@ -1796,13 +1553,8 @@
             <w:pPr>
               <w:cnfStyle w:val="000000000000"/>
             </w:pPr>
-            <w:proofErr w:type="spellStart"/>
-            <w:r>
-              <w:t>Opportunities</w:t>
-            </w:r>
-            <w:proofErr w:type="spellEnd"/>
-            <w:r>
-              <w:t>:</w:t>
+            <w:r>
+              <w:t>Opportunities:</w:t>
             </w:r>
           </w:p>
           <w:p>
@@ -1837,14 +1589,9 @@
             <w:pPr>
               <w:cnfStyle w:val="000000000000"/>
             </w:pPr>
-            <w:proofErr w:type="spellStart"/>
             <w:r>
               <w:lastRenderedPageBreak/>
-              <w:t>Threats</w:t>
-            </w:r>
-            <w:proofErr w:type="spellEnd"/>
-            <w:r>
-              <w:t>:</w:t>
+              <w:t>Threats:</w:t>
             </w:r>
           </w:p>
           <w:p>
@@ -1897,15 +1644,7 @@
     </w:p>
     <w:p>
       <w:r>
-        <w:t xml:space="preserve">At </w:t>
-      </w:r>
-      <w:proofErr w:type="gramStart"/>
-      <w:r>
-        <w:t>give</w:t>
-      </w:r>
-      <w:proofErr w:type="gramEnd"/>
-      <w:r>
-        <w:t xml:space="preserve"> kunden bedre mulighed for at kunne visualisere sin carport. </w:t>
+        <w:t xml:space="preserve">At give kunden bedre mulighed for at kunne visualisere sin carport. </w:t>
       </w:r>
     </w:p>
     <w:p>
@@ -1915,28 +1654,12 @@
     </w:p>
     <w:p>
       <w:r>
-        <w:t xml:space="preserve">At </w:t>
-      </w:r>
-      <w:proofErr w:type="gramStart"/>
-      <w:r>
-        <w:t>sikre</w:t>
-      </w:r>
-      <w:proofErr w:type="gramEnd"/>
-      <w:r>
-        <w:t xml:space="preserve"> systemets drift på tværs af medarbejdere.</w:t>
-      </w:r>
-    </w:p>
-    <w:p>
-      <w:r>
-        <w:t xml:space="preserve">At </w:t>
-      </w:r>
-      <w:proofErr w:type="spellStart"/>
-      <w:r>
-        <w:t>defragmentere</w:t>
-      </w:r>
-      <w:proofErr w:type="spellEnd"/>
-      <w:r>
-        <w:t xml:space="preserve"> systemet så det er et samlet hele.</w:t>
+        <w:t>At sikre systemets drift på tværs af medarbejdere.</w:t>
+      </w:r>
+    </w:p>
+    <w:p>
+      <w:r>
+        <w:t>At defragmentere systemet så det er et samlet hele.</w:t>
       </w:r>
     </w:p>
     <w:p>
@@ -1995,21 +1718,8 @@
         <w:pStyle w:val="Overskrift1"/>
       </w:pPr>
       <w:r>
-        <w:t xml:space="preserve">SCRUM </w:t>
-      </w:r>
-      <w:proofErr w:type="spellStart"/>
-      <w:r>
-        <w:t>user</w:t>
-      </w:r>
-      <w:proofErr w:type="spellEnd"/>
-      <w:r>
-        <w:t xml:space="preserve"> </w:t>
-      </w:r>
-      <w:proofErr w:type="spellStart"/>
-      <w:r>
-        <w:t>stories</w:t>
-      </w:r>
-      <w:proofErr w:type="spellEnd"/>
+        <w:t>SCRUM user stories</w:t>
+      </w:r>
       <w:r>
         <w:t>:</w:t>
       </w:r>
@@ -2307,15 +2017,7 @@
       </w:pPr>
       <w:r>
         <w:lastRenderedPageBreak/>
-        <w:t xml:space="preserve">Som </w:t>
-      </w:r>
-      <w:proofErr w:type="spellStart"/>
-      <w:r>
-        <w:t>indlogget</w:t>
-      </w:r>
-      <w:proofErr w:type="spellEnd"/>
-      <w:r>
-        <w:t xml:space="preserve"> medarbejder</w:t>
+        <w:t>Som indlogget medarbejder</w:t>
       </w:r>
       <w:r>
         <w:t xml:space="preserve"> i</w:t>
@@ -2363,15 +2065,7 @@
         </w:rPr>
       </w:pPr>
       <w:r>
-        <w:t xml:space="preserve">Som </w:t>
-      </w:r>
-      <w:proofErr w:type="spellStart"/>
-      <w:r>
-        <w:t>indlogget</w:t>
-      </w:r>
-      <w:proofErr w:type="spellEnd"/>
-      <w:r>
-        <w:t xml:space="preserve"> medarbejder</w:t>
+        <w:t>Som indlogget medarbejder</w:t>
       </w:r>
       <w:r>
         <w:t xml:space="preserve"> i trælasten vil jeg kunne konfigurere en carport således at fejl evt. undgås.</w:t>
@@ -2409,15 +2103,7 @@
         </w:rPr>
       </w:pPr>
       <w:r>
-        <w:t xml:space="preserve">Som </w:t>
-      </w:r>
-      <w:proofErr w:type="spellStart"/>
-      <w:r>
-        <w:t>indlogget</w:t>
-      </w:r>
-      <w:proofErr w:type="spellEnd"/>
-      <w:r>
-        <w:t xml:space="preserve"> medarbejder</w:t>
+        <w:t>Som indlogget medarbejder</w:t>
       </w:r>
       <w:r>
         <w:t xml:space="preserve"> i trælasten vil jeg kunne administrere kunder således at stamdata er korrekte til sikring af f.eks. korrekt leveringsadresse.</w:t>
@@ -2455,26 +2141,10 @@
         </w:rPr>
       </w:pPr>
       <w:r>
-        <w:t xml:space="preserve">Som </w:t>
-      </w:r>
-      <w:proofErr w:type="spellStart"/>
-      <w:r>
-        <w:t>indlogget</w:t>
-      </w:r>
-      <w:proofErr w:type="spellEnd"/>
-      <w:r>
-        <w:t xml:space="preserve"> medarbejder</w:t>
-      </w:r>
-      <w:r>
-        <w:t xml:space="preserve"> i trælasten vil jeg kunne beregne styklisten automatisk, således at fejl undgås, </w:t>
-      </w:r>
-      <w:proofErr w:type="gramStart"/>
-      <w:r>
-        <w:t>priser bliver</w:t>
-      </w:r>
-      <w:proofErr w:type="gramEnd"/>
-      <w:r>
-        <w:t xml:space="preserve"> korrekte og lagerbeholdning vedligeholdes korrekt.</w:t>
+        <w:t>Som indlogget medarbejder</w:t>
+      </w:r>
+      <w:r>
+        <w:t xml:space="preserve"> i trælasten vil jeg kunne beregne styklisten automatisk, således at fejl undgås, priser bliver korrekte og lagerbeholdning vedligeholdes korrekt.</w:t>
       </w:r>
     </w:p>
     <w:p>
@@ -2508,15 +2178,7 @@
         </w:rPr>
       </w:pPr>
       <w:r>
-        <w:t xml:space="preserve">Som </w:t>
-      </w:r>
-      <w:proofErr w:type="spellStart"/>
-      <w:r>
-        <w:t>indlogget</w:t>
-      </w:r>
-      <w:proofErr w:type="spellEnd"/>
-      <w:r>
-        <w:t xml:space="preserve"> medarbejder</w:t>
+        <w:t>Som indlogget medarbejder</w:t>
       </w:r>
       <w:r>
         <w:t xml:space="preserve"> i trælasten vil jeg kunne redigere dækningsgraden så jeg kan lave et godt tilbud hvis der er behov.</w:t>
@@ -2552,15 +2214,7 @@
         </w:rPr>
       </w:pPr>
       <w:r>
-        <w:t xml:space="preserve">Som </w:t>
-      </w:r>
-      <w:proofErr w:type="spellStart"/>
-      <w:r>
-        <w:t>indlogget</w:t>
-      </w:r>
-      <w:proofErr w:type="spellEnd"/>
-      <w:r>
-        <w:t xml:space="preserve"> medarbejder</w:t>
+        <w:t>Som indlogget medarbejder</w:t>
       </w:r>
       <w:r>
         <w:t xml:space="preserve"> i trælasten vil jeg kunne redigere hjælpeteksten så kunden har bedre mulighed for at samle carporten korrekt.</w:t>
@@ -2593,15 +2247,7 @@
         </w:numPr>
       </w:pPr>
       <w:r>
-        <w:t xml:space="preserve">Som </w:t>
-      </w:r>
-      <w:proofErr w:type="spellStart"/>
-      <w:r>
-        <w:t>indlogget</w:t>
-      </w:r>
-      <w:proofErr w:type="spellEnd"/>
-      <w:r>
-        <w:t xml:space="preserve"> medarbejder</w:t>
+        <w:t>Som indlogget medarbejder</w:t>
       </w:r>
       <w:r>
         <w:t xml:space="preserve"> i trælasten vil jeg kunne tilføje flere varer til ordren fra databasen, for at sikre at kunden får alle beslag og øvrige varer nødvendige for en korrekt samling af carporten. Evt. mersalg?</w:t>
@@ -2638,15 +2284,7 @@
         </w:rPr>
       </w:pPr>
       <w:r>
-        <w:t xml:space="preserve">Som </w:t>
-      </w:r>
-      <w:proofErr w:type="spellStart"/>
-      <w:r>
-        <w:t>indlogget</w:t>
-      </w:r>
-      <w:proofErr w:type="spellEnd"/>
-      <w:r>
-        <w:t xml:space="preserve"> medarbejder</w:t>
+        <w:t>Som indlogget medarbejder</w:t>
       </w:r>
       <w:r>
         <w:t xml:space="preserve"> i trælasten vil jeg kunne se/udskrive tegningen af den konstruerede carport så jeg kan bedre kan visualisere den og evt. besvare kundespørgsmål.</w:t>
@@ -2684,15 +2322,7 @@
         </w:rPr>
       </w:pPr>
       <w:r>
-        <w:t xml:space="preserve">Som </w:t>
-      </w:r>
-      <w:proofErr w:type="spellStart"/>
-      <w:r>
-        <w:t>indlogget</w:t>
-      </w:r>
-      <w:proofErr w:type="spellEnd"/>
-      <w:r>
-        <w:t xml:space="preserve"> medarbejder</w:t>
+        <w:t>Som indlogget medarbejder</w:t>
       </w:r>
       <w:r>
         <w:t xml:space="preserve"> i trælasten vil jeg kunne </w:t>
@@ -2733,26 +2363,10 @@
         </w:rPr>
       </w:pPr>
       <w:r>
-        <w:t xml:space="preserve">Som </w:t>
-      </w:r>
-      <w:proofErr w:type="spellStart"/>
-      <w:r>
-        <w:t>indlogget</w:t>
-      </w:r>
-      <w:proofErr w:type="spellEnd"/>
-      <w:r>
-        <w:t xml:space="preserve"> medarbejder</w:t>
-      </w:r>
-      <w:r>
-        <w:t xml:space="preserve"> i trælasten vil jeg kunne besvare </w:t>
-      </w:r>
-      <w:proofErr w:type="spellStart"/>
-      <w:r>
-        <w:t>forspørgsler</w:t>
-      </w:r>
-      <w:proofErr w:type="spellEnd"/>
-      <w:r>
-        <w:t xml:space="preserve"> vedr. carporte elektronisk, så kunden hurtigt får en tegning og oplever oprigtig interesse i kundens projekt.</w:t>
+        <w:t>Som indlogget medarbejder</w:t>
+      </w:r>
+      <w:r>
+        <w:t xml:space="preserve"> i trælasten vil jeg kunne besvare forspørgsler vedr. carporte elektronisk, så kunden hurtigt får en tegning og oplever oprigtig interesse i kundens projekt.</w:t>
       </w:r>
     </w:p>
     <w:p>
@@ -2788,15 +2402,7 @@
         </w:numPr>
       </w:pPr>
       <w:r>
-        <w:t xml:space="preserve">Som </w:t>
-      </w:r>
-      <w:proofErr w:type="spellStart"/>
-      <w:r>
-        <w:t>indlogget</w:t>
-      </w:r>
-      <w:proofErr w:type="spellEnd"/>
-      <w:r>
-        <w:t xml:space="preserve"> medarbejder</w:t>
+        <w:t>Som indlogget medarbejder</w:t>
       </w:r>
       <w:r>
         <w:t xml:space="preserve"> i trælasten vil jeg kunne oprette og redigere varer, så jeg undgår at skulle håndtere forskellige varenumre, tekster mv. for den samme vare.</w:t>
@@ -2829,15 +2435,7 @@
         </w:numPr>
       </w:pPr>
       <w:r>
-        <w:t xml:space="preserve">Som </w:t>
-      </w:r>
-      <w:proofErr w:type="spellStart"/>
-      <w:r>
-        <w:t>indlogget</w:t>
-      </w:r>
-      <w:proofErr w:type="spellEnd"/>
-      <w:r>
-        <w:t xml:space="preserve"> medarbejder</w:t>
+        <w:t>Som indlogget medarbejder</w:t>
       </w:r>
       <w:r>
         <w:t xml:space="preserve"> i trælasten vil jeg kunne nulstille min brugerkonto, så jeg kan igen kan komme ind i systemet, selvom jeg har glemt mit kodeord.</w:t>
@@ -2870,15 +2468,7 @@
         </w:numPr>
       </w:pPr>
       <w:r>
-        <w:t xml:space="preserve">Som </w:t>
-      </w:r>
-      <w:proofErr w:type="spellStart"/>
-      <w:r>
-        <w:t>indlogget</w:t>
-      </w:r>
-      <w:proofErr w:type="spellEnd"/>
-      <w:r>
-        <w:t xml:space="preserve"> medarbejder</w:t>
+        <w:t>Som indlogget medarbejder</w:t>
       </w:r>
       <w:r>
         <w:t xml:space="preserve"> i trælasten vil jeg kunne nedlægge eller oprette konti for andre medarbejdere, så de kan tilgå systemet og arbejde med carport forespørgsler.</w:t>
@@ -2926,15 +2516,7 @@
         </w:rPr>
       </w:pPr>
       <w:r>
-        <w:t xml:space="preserve">Som </w:t>
-      </w:r>
-      <w:proofErr w:type="spellStart"/>
-      <w:r>
-        <w:t>indlogget</w:t>
-      </w:r>
-      <w:proofErr w:type="spellEnd"/>
-      <w:r>
-        <w:t xml:space="preserve"> medarbejder</w:t>
+        <w:t>Som indlogget medarbejder</w:t>
       </w:r>
       <w:r>
         <w:t xml:space="preserve"> i trælasten vil jeg kunne redigere i eller tilføje samlevejledninger, så de altid er aktuelle.</w:t>
@@ -2972,15 +2554,7 @@
       </w:pPr>
       <w:r>
         <w:lastRenderedPageBreak/>
-        <w:t xml:space="preserve">Som </w:t>
-      </w:r>
-      <w:proofErr w:type="spellStart"/>
-      <w:r>
-        <w:t>indlogget</w:t>
-      </w:r>
-      <w:proofErr w:type="spellEnd"/>
-      <w:r>
-        <w:t xml:space="preserve"> medarbejder</w:t>
+        <w:t>Som indlogget medarbejder</w:t>
       </w:r>
       <w:r>
         <w:t xml:space="preserve"> i trælasten vil jeg kunne udskrive </w:t>
@@ -3024,15 +2598,7 @@
         </w:rPr>
       </w:pPr>
       <w:r>
-        <w:t xml:space="preserve">Som </w:t>
-      </w:r>
-      <w:proofErr w:type="spellStart"/>
-      <w:r>
-        <w:t>indlogget</w:t>
-      </w:r>
-      <w:proofErr w:type="spellEnd"/>
-      <w:r>
-        <w:t xml:space="preserve"> medarbejder</w:t>
+        <w:t>Som indlogget medarbejder</w:t>
       </w:r>
       <w:r>
         <w:t xml:space="preserve"> i trælasten vil jeg kunne se fejl i </w:t>
@@ -3073,15 +2639,7 @@
         <w:jc w:val="both"/>
       </w:pPr>
       <w:r>
-        <w:t xml:space="preserve">Som </w:t>
-      </w:r>
-      <w:proofErr w:type="spellStart"/>
-      <w:r>
-        <w:t>indlogget</w:t>
-      </w:r>
-      <w:proofErr w:type="spellEnd"/>
-      <w:r>
-        <w:t xml:space="preserve"> medarbejder</w:t>
+        <w:t>Som indlogget medarbejder</w:t>
       </w:r>
       <w:r>
         <w:t xml:space="preserve"> i trælasten vil jeg til enhver tid kunne se hvor langt i processen, en ordre er nået, så jeg kan svare kunden ved en henvendelse.</w:t>
@@ -3157,15 +2715,7 @@
         </w:rPr>
       </w:pPr>
       <w:r>
-        <w:t xml:space="preserve">Som </w:t>
-      </w:r>
-      <w:proofErr w:type="spellStart"/>
-      <w:r>
-        <w:t>indlogget</w:t>
-      </w:r>
-      <w:proofErr w:type="spellEnd"/>
-      <w:r>
-        <w:t xml:space="preserve"> medarbejder</w:t>
+        <w:t>Som indlogget medarbejder</w:t>
       </w:r>
       <w:r>
         <w:t xml:space="preserve"> i trælasten vil jeg kunne logge ud af systemet, så min konto ikke misbruges.</w:t>
@@ -3180,19 +2730,9 @@
       <w:pPr>
         <w:pStyle w:val="Overskrift1"/>
       </w:pPr>
-      <w:proofErr w:type="spellStart"/>
-      <w:r>
-        <w:t>Product</w:t>
-      </w:r>
-      <w:proofErr w:type="spellEnd"/>
-      <w:r>
-        <w:t xml:space="preserve"> </w:t>
-      </w:r>
-      <w:proofErr w:type="spellStart"/>
-      <w:r>
-        <w:t>Backlog</w:t>
-      </w:r>
-      <w:proofErr w:type="spellEnd"/>
+      <w:r>
+        <w:t>Product Backlog</w:t>
+      </w:r>
     </w:p>
     <w:p/>
     <w:p>
@@ -3285,7 +2825,6 @@
                 <w:lang w:eastAsia="da-DK"/>
               </w:rPr>
             </w:pPr>
-            <w:proofErr w:type="spellStart"/>
             <w:r>
               <w:rPr>
                 <w:rFonts w:eastAsia="Times New Roman" w:cstheme="minorHAnsi"/>
@@ -3294,7 +2833,6 @@
               </w:rPr>
               <w:t>Imp</w:t>
             </w:r>
-            <w:proofErr w:type="spellEnd"/>
           </w:p>
         </w:tc>
         <w:tc>
@@ -3310,7 +2848,6 @@
                 <w:lang w:eastAsia="da-DK"/>
               </w:rPr>
             </w:pPr>
-            <w:proofErr w:type="spellStart"/>
             <w:r>
               <w:rPr>
                 <w:rFonts w:eastAsia="Times New Roman" w:cstheme="minorHAnsi"/>
@@ -3319,7 +2856,6 @@
               </w:rPr>
               <w:t>Est</w:t>
             </w:r>
-            <w:proofErr w:type="spellEnd"/>
           </w:p>
         </w:tc>
         <w:tc>
@@ -3335,23 +2871,13 @@
                 <w:lang w:eastAsia="da-DK"/>
               </w:rPr>
             </w:pPr>
-            <w:proofErr w:type="spellStart"/>
             <w:r>
               <w:rPr>
                 <w:rFonts w:eastAsia="Times New Roman" w:cstheme="minorHAnsi"/>
                 <w:color w:val="FFFFFF"/>
                 <w:lang w:eastAsia="da-DK"/>
               </w:rPr>
-              <w:t>How</w:t>
-            </w:r>
-            <w:proofErr w:type="spellEnd"/>
-            <w:r>
-              <w:rPr>
-                <w:rFonts w:eastAsia="Times New Roman" w:cstheme="minorHAnsi"/>
-                <w:color w:val="FFFFFF"/>
-                <w:lang w:eastAsia="da-DK"/>
-              </w:rPr>
-              <w:t xml:space="preserve"> to demo</w:t>
+              <w:t>How to demo</w:t>
             </w:r>
           </w:p>
         </w:tc>
@@ -3581,18 +3107,8 @@
                 <w:color w:val="000000"/>
                 <w:lang w:eastAsia="da-DK"/>
               </w:rPr>
-              <w:t xml:space="preserve">E: </w:t>
-            </w:r>
-            <w:proofErr w:type="spellStart"/>
-            <w:r>
-              <w:rPr>
-                <w:rFonts w:eastAsia="Times New Roman" w:cstheme="minorHAnsi"/>
-                <w:color w:val="000000"/>
-                <w:lang w:eastAsia="da-DK"/>
-              </w:rPr>
-              <w:t>Create</w:t>
-            </w:r>
-            <w:proofErr w:type="spellEnd"/>
+              <w:t>E: Create</w:t>
+            </w:r>
           </w:p>
         </w:tc>
       </w:tr>
@@ -3774,25 +3290,7 @@
                 <w:color w:val="000000"/>
                 <w:lang w:eastAsia="da-DK"/>
               </w:rPr>
-              <w:t xml:space="preserve">Kræver DB, </w:t>
-            </w:r>
-            <w:proofErr w:type="spellStart"/>
-            <w:r>
-              <w:rPr>
-                <w:rFonts w:eastAsia="Times New Roman" w:cstheme="minorHAnsi"/>
-                <w:color w:val="000000"/>
-                <w:lang w:eastAsia="da-DK"/>
-              </w:rPr>
-              <w:t>Login</w:t>
-            </w:r>
-            <w:proofErr w:type="spellEnd"/>
-            <w:r>
-              <w:rPr>
-                <w:rFonts w:eastAsia="Times New Roman" w:cstheme="minorHAnsi"/>
-                <w:color w:val="000000"/>
-                <w:lang w:eastAsia="da-DK"/>
-              </w:rPr>
-              <w:t>.</w:t>
+              <w:t>Kræver DB, Login.</w:t>
             </w:r>
           </w:p>
         </w:tc>
@@ -3832,18 +3330,8 @@
                 <w:color w:val="000000"/>
                 <w:lang w:eastAsia="da-DK"/>
               </w:rPr>
-              <w:t xml:space="preserve">E: </w:t>
-            </w:r>
-            <w:proofErr w:type="spellStart"/>
-            <w:r>
-              <w:rPr>
-                <w:rFonts w:eastAsia="Times New Roman" w:cstheme="minorHAnsi"/>
-                <w:color w:val="000000"/>
-                <w:lang w:eastAsia="da-DK"/>
-              </w:rPr>
-              <w:t>Read</w:t>
-            </w:r>
-            <w:proofErr w:type="spellEnd"/>
+              <w:t>E: Read</w:t>
+            </w:r>
           </w:p>
         </w:tc>
       </w:tr>
@@ -4200,7 +3688,6 @@
                 <w:lang w:eastAsia="da-DK"/>
               </w:rPr>
             </w:pPr>
-            <w:proofErr w:type="gramStart"/>
             <w:r>
               <w:rPr>
                 <w:rFonts w:eastAsia="Times New Roman" w:cstheme="minorHAnsi"/>
@@ -4209,7 +3696,6 @@
               </w:rPr>
               <w:t>beregnes styklisten som udskrives i konsollen.</w:t>
             </w:r>
-            <w:proofErr w:type="gramEnd"/>
           </w:p>
         </w:tc>
         <w:tc>
@@ -4281,25 +3767,7 @@
                 <w:color w:val="000000"/>
                 <w:lang w:eastAsia="da-DK"/>
               </w:rPr>
-              <w:t xml:space="preserve">E: </w:t>
-            </w:r>
-            <w:proofErr w:type="gramStart"/>
-            <w:r>
-              <w:rPr>
-                <w:rFonts w:eastAsia="Times New Roman" w:cstheme="minorHAnsi"/>
-                <w:color w:val="000000"/>
-                <w:lang w:eastAsia="da-DK"/>
-              </w:rPr>
-              <w:t>Umiddelbar</w:t>
-            </w:r>
-            <w:proofErr w:type="gramEnd"/>
-            <w:r>
-              <w:rPr>
-                <w:rFonts w:eastAsia="Times New Roman" w:cstheme="minorHAnsi"/>
-                <w:color w:val="000000"/>
-                <w:lang w:eastAsia="da-DK"/>
-              </w:rPr>
-              <w:t xml:space="preserve"> kompleks, fordrer mere analyse.</w:t>
+              <w:t>E: Umiddelbar kompleks, fordrer mere analyse.</w:t>
             </w:r>
           </w:p>
         </w:tc>
@@ -4763,25 +4231,7 @@
                 <w:color w:val="000000"/>
                 <w:lang w:eastAsia="da-DK"/>
               </w:rPr>
-              <w:t xml:space="preserve">danner </w:t>
-            </w:r>
-            <w:proofErr w:type="spellStart"/>
-            <w:r>
-              <w:rPr>
-                <w:rFonts w:eastAsia="Times New Roman" w:cstheme="minorHAnsi"/>
-                <w:color w:val="000000"/>
-                <w:lang w:eastAsia="da-DK"/>
-              </w:rPr>
-              <w:t>email</w:t>
-            </w:r>
-            <w:proofErr w:type="spellEnd"/>
-            <w:r>
-              <w:rPr>
-                <w:rFonts w:eastAsia="Times New Roman" w:cstheme="minorHAnsi"/>
-                <w:color w:val="000000"/>
-                <w:lang w:eastAsia="da-DK"/>
-              </w:rPr>
-              <w:t xml:space="preserve"> og </w:t>
+              <w:t xml:space="preserve">danner email og </w:t>
             </w:r>
             <w:r>
               <w:rPr>
@@ -4822,25 +4272,7 @@
                 <w:color w:val="000000"/>
                 <w:lang w:eastAsia="da-DK"/>
               </w:rPr>
-              <w:t xml:space="preserve">jek </w:t>
-            </w:r>
-            <w:proofErr w:type="spellStart"/>
-            <w:r>
-              <w:rPr>
-                <w:rFonts w:eastAsia="Times New Roman" w:cstheme="minorHAnsi"/>
-                <w:color w:val="000000"/>
-                <w:lang w:eastAsia="da-DK"/>
-              </w:rPr>
-              <w:t>mailbox</w:t>
-            </w:r>
-            <w:proofErr w:type="spellEnd"/>
-            <w:r>
-              <w:rPr>
-                <w:rFonts w:eastAsia="Times New Roman" w:cstheme="minorHAnsi"/>
-                <w:color w:val="000000"/>
-                <w:lang w:eastAsia="da-DK"/>
-              </w:rPr>
-              <w:t xml:space="preserve"> for svarmail og vedhæftninger, tjek at forespørgsel skifter status til ’besvaret’ i listen over forespørgsler.</w:t>
+              <w:t>jek mailbox for svarmail og vedhæftninger, tjek at forespørgsel skifter status til ’besvaret’ i listen over forespørgsler.</w:t>
             </w:r>
           </w:p>
         </w:tc>
@@ -5310,25 +4742,7 @@
                 <w:color w:val="000000"/>
                 <w:lang w:eastAsia="da-DK"/>
               </w:rPr>
-              <w:t xml:space="preserve">E: Ingen </w:t>
-            </w:r>
-            <w:proofErr w:type="spellStart"/>
-            <w:r>
-              <w:rPr>
-                <w:rFonts w:eastAsia="Times New Roman" w:cstheme="minorHAnsi"/>
-                <w:color w:val="000000"/>
-                <w:lang w:eastAsia="da-DK"/>
-              </w:rPr>
-              <w:t>db</w:t>
-            </w:r>
-            <w:proofErr w:type="spellEnd"/>
-            <w:r>
-              <w:rPr>
-                <w:rFonts w:eastAsia="Times New Roman" w:cstheme="minorHAnsi"/>
-                <w:color w:val="000000"/>
-                <w:lang w:eastAsia="da-DK"/>
-              </w:rPr>
-              <w:t>, blot grafik.</w:t>
+              <w:t>E: Ingen db, blot grafik.</w:t>
             </w:r>
           </w:p>
         </w:tc>
@@ -5531,25 +4945,7 @@
                 <w:color w:val="000000"/>
                 <w:lang w:eastAsia="da-DK"/>
               </w:rPr>
-              <w:t xml:space="preserve">E: Simpelt </w:t>
-            </w:r>
-            <w:proofErr w:type="spellStart"/>
-            <w:r>
-              <w:rPr>
-                <w:rFonts w:eastAsia="Times New Roman" w:cstheme="minorHAnsi"/>
-                <w:color w:val="000000"/>
-                <w:lang w:eastAsia="da-DK"/>
-              </w:rPr>
-              <w:t>db</w:t>
-            </w:r>
-            <w:proofErr w:type="spellEnd"/>
-            <w:r>
-              <w:rPr>
-                <w:rFonts w:eastAsia="Times New Roman" w:cstheme="minorHAnsi"/>
-                <w:color w:val="000000"/>
-                <w:lang w:eastAsia="da-DK"/>
-              </w:rPr>
-              <w:t xml:space="preserve"> udtræk</w:t>
+              <w:t>E: Simpelt db udtræk</w:t>
             </w:r>
           </w:p>
         </w:tc>
@@ -5670,43 +5066,7 @@
                 <w:color w:val="000000"/>
                 <w:lang w:eastAsia="da-DK"/>
               </w:rPr>
-              <w:t xml:space="preserve">Websiden med carporte åbnes i browseren, linket ’carport i tilpassede mål’ klikkes, side for valg af </w:t>
-            </w:r>
-            <w:proofErr w:type="spellStart"/>
-            <w:r>
-              <w:rPr>
-                <w:rFonts w:eastAsia="Times New Roman" w:cstheme="minorHAnsi"/>
-                <w:color w:val="000000"/>
-                <w:lang w:eastAsia="da-DK"/>
-              </w:rPr>
-              <w:t>tagtype</w:t>
-            </w:r>
-            <w:proofErr w:type="spellEnd"/>
-            <w:r>
-              <w:rPr>
-                <w:rFonts w:eastAsia="Times New Roman" w:cstheme="minorHAnsi"/>
-                <w:color w:val="000000"/>
-                <w:lang w:eastAsia="da-DK"/>
-              </w:rPr>
-              <w:t xml:space="preserve"> vises, </w:t>
-            </w:r>
-            <w:proofErr w:type="spellStart"/>
-            <w:r>
-              <w:rPr>
-                <w:rFonts w:eastAsia="Times New Roman" w:cstheme="minorHAnsi"/>
-                <w:color w:val="000000"/>
-                <w:lang w:eastAsia="da-DK"/>
-              </w:rPr>
-              <w:t>tagtype</w:t>
-            </w:r>
-            <w:proofErr w:type="spellEnd"/>
-            <w:r>
-              <w:rPr>
-                <w:rFonts w:eastAsia="Times New Roman" w:cstheme="minorHAnsi"/>
-                <w:color w:val="000000"/>
-                <w:lang w:eastAsia="da-DK"/>
-              </w:rPr>
-              <w:t xml:space="preserve"> vælges, side med formular for carportens længde, højde og bredde vises og mål indtastes.</w:t>
+              <w:t>Websiden med carporte åbnes i browseren, linket ’carport i tilpassede mål’ klikkes, side for valg af tagtype vises, tagtype vælges, side med formular for carportens længde, højde og bredde vises og mål indtastes.</w:t>
             </w:r>
           </w:p>
         </w:tc>
@@ -5890,25 +5250,7 @@
                 <w:color w:val="000000"/>
                 <w:lang w:eastAsia="da-DK"/>
               </w:rPr>
-              <w:t xml:space="preserve">Unit test oprettes som henter en forespørgsel fra databasen. Data ændres og gemmes i databasen. Forespørgslen hentes fra databasen igen og der testes om nye data stemmer med den </w:t>
-            </w:r>
-            <w:proofErr w:type="spellStart"/>
-            <w:r>
-              <w:rPr>
-                <w:rFonts w:eastAsia="Times New Roman" w:cstheme="minorHAnsi"/>
-                <w:color w:val="000000"/>
-                <w:lang w:eastAsia="da-DK"/>
-              </w:rPr>
-              <w:t>foretagede</w:t>
-            </w:r>
-            <w:proofErr w:type="spellEnd"/>
-            <w:r>
-              <w:rPr>
-                <w:rFonts w:eastAsia="Times New Roman" w:cstheme="minorHAnsi"/>
-                <w:color w:val="000000"/>
-                <w:lang w:eastAsia="da-DK"/>
-              </w:rPr>
-              <w:t xml:space="preserve"> ændring.</w:t>
+              <w:t>Unit test oprettes som henter en forespørgsel fra databasen. Data ændres og gemmes i databasen. Forespørgslen hentes fra databasen igen og der testes om nye data stemmer med den foretagede ændring.</w:t>
             </w:r>
           </w:p>
         </w:tc>
@@ -6381,59 +5723,13 @@
                 <w:lang w:eastAsia="da-DK"/>
               </w:rPr>
             </w:pPr>
-            <w:proofErr w:type="spellStart"/>
-            <w:r>
-              <w:rPr>
-                <w:rFonts w:eastAsia="Times New Roman" w:cstheme="minorHAnsi"/>
-                <w:color w:val="000000"/>
-                <w:lang w:eastAsia="da-DK"/>
-              </w:rPr>
-              <w:t>Login</w:t>
-            </w:r>
-            <w:proofErr w:type="spellEnd"/>
-            <w:r>
-              <w:rPr>
-                <w:rFonts w:eastAsia="Times New Roman" w:cstheme="minorHAnsi"/>
-                <w:color w:val="000000"/>
-                <w:lang w:eastAsia="da-DK"/>
-              </w:rPr>
-              <w:t xml:space="preserve"> websiden åbnes i browseren, data indtastes og brugerens personlige webside vises. Ved fejlet </w:t>
-            </w:r>
-            <w:proofErr w:type="spellStart"/>
-            <w:r>
-              <w:rPr>
-                <w:rFonts w:eastAsia="Times New Roman" w:cstheme="minorHAnsi"/>
-                <w:color w:val="000000"/>
-                <w:lang w:eastAsia="da-DK"/>
-              </w:rPr>
-              <w:t>login</w:t>
-            </w:r>
-            <w:proofErr w:type="spellEnd"/>
-            <w:r>
-              <w:rPr>
-                <w:rFonts w:eastAsia="Times New Roman" w:cstheme="minorHAnsi"/>
-                <w:color w:val="000000"/>
-                <w:lang w:eastAsia="da-DK"/>
-              </w:rPr>
-              <w:t xml:space="preserve"> vises fejlbesked på </w:t>
-            </w:r>
-            <w:proofErr w:type="spellStart"/>
-            <w:r>
-              <w:rPr>
-                <w:rFonts w:eastAsia="Times New Roman" w:cstheme="minorHAnsi"/>
-                <w:color w:val="000000"/>
-                <w:lang w:eastAsia="da-DK"/>
-              </w:rPr>
-              <w:t>login</w:t>
-            </w:r>
-            <w:proofErr w:type="spellEnd"/>
-            <w:r>
-              <w:rPr>
-                <w:rFonts w:eastAsia="Times New Roman" w:cstheme="minorHAnsi"/>
-                <w:color w:val="000000"/>
-                <w:lang w:eastAsia="da-DK"/>
-              </w:rPr>
-              <w:t xml:space="preserve"> websiden.</w:t>
+            <w:r>
+              <w:rPr>
+                <w:rFonts w:eastAsia="Times New Roman" w:cstheme="minorHAnsi"/>
+                <w:color w:val="000000"/>
+                <w:lang w:eastAsia="da-DK"/>
+              </w:rPr>
+              <w:t>Login websiden åbnes i browseren, data indtastes og brugerens personlige webside vises. Ved fejlet login vises fejlbesked på login websiden.</w:t>
             </w:r>
           </w:p>
         </w:tc>
@@ -6618,59 +5914,13 @@
                 <w:lang w:eastAsia="da-DK"/>
               </w:rPr>
             </w:pPr>
-            <w:proofErr w:type="spellStart"/>
-            <w:r>
-              <w:rPr>
-                <w:rFonts w:eastAsia="Times New Roman" w:cstheme="minorHAnsi"/>
-                <w:color w:val="000000"/>
-                <w:lang w:eastAsia="da-DK"/>
-              </w:rPr>
-              <w:t>Login</w:t>
-            </w:r>
-            <w:proofErr w:type="spellEnd"/>
-            <w:r>
-              <w:rPr>
-                <w:rFonts w:eastAsia="Times New Roman" w:cstheme="minorHAnsi"/>
-                <w:color w:val="000000"/>
-                <w:lang w:eastAsia="da-DK"/>
-              </w:rPr>
-              <w:t xml:space="preserve"> websiden åbnes i browseren, data indtastes og brugerens personlige webside vises. Øverst i websiden klikkes på ‘log </w:t>
-            </w:r>
-            <w:proofErr w:type="spellStart"/>
-            <w:r>
-              <w:rPr>
-                <w:rFonts w:eastAsia="Times New Roman" w:cstheme="minorHAnsi"/>
-                <w:color w:val="000000"/>
-                <w:lang w:eastAsia="da-DK"/>
-              </w:rPr>
-              <w:t>ud’-knappen</w:t>
-            </w:r>
-            <w:proofErr w:type="spellEnd"/>
-            <w:r>
-              <w:rPr>
-                <w:rFonts w:eastAsia="Times New Roman" w:cstheme="minorHAnsi"/>
-                <w:color w:val="000000"/>
-                <w:lang w:eastAsia="da-DK"/>
-              </w:rPr>
-              <w:t xml:space="preserve"> og </w:t>
-            </w:r>
-            <w:proofErr w:type="spellStart"/>
-            <w:r>
-              <w:rPr>
-                <w:rFonts w:eastAsia="Times New Roman" w:cstheme="minorHAnsi"/>
-                <w:color w:val="000000"/>
-                <w:lang w:eastAsia="da-DK"/>
-              </w:rPr>
-              <w:t>login</w:t>
-            </w:r>
-            <w:proofErr w:type="spellEnd"/>
-            <w:r>
-              <w:rPr>
-                <w:rFonts w:eastAsia="Times New Roman" w:cstheme="minorHAnsi"/>
-                <w:color w:val="000000"/>
-                <w:lang w:eastAsia="da-DK"/>
-              </w:rPr>
-              <w:t xml:space="preserve"> siden vises.  </w:t>
+            <w:r>
+              <w:rPr>
+                <w:rFonts w:eastAsia="Times New Roman" w:cstheme="minorHAnsi"/>
+                <w:color w:val="000000"/>
+                <w:lang w:eastAsia="da-DK"/>
+              </w:rPr>
+              <w:t>Login websiden åbnes i browseren, data indtastes og brugerens personlige webside vises. Øverst i websiden klikkes på ‘log ud’-knappen og login siden vises.  </w:t>
             </w:r>
           </w:p>
         </w:tc>
@@ -6854,61 +6104,7 @@
                 <w:color w:val="000000"/>
                 <w:lang w:eastAsia="da-DK"/>
               </w:rPr>
-              <w:t xml:space="preserve">Side med </w:t>
-            </w:r>
-            <w:proofErr w:type="spellStart"/>
-            <w:r>
-              <w:rPr>
-                <w:rFonts w:eastAsia="Times New Roman" w:cstheme="minorHAnsi"/>
-                <w:color w:val="000000"/>
-                <w:lang w:eastAsia="da-DK"/>
-              </w:rPr>
-              <w:t>loginformular</w:t>
-            </w:r>
-            <w:proofErr w:type="spellEnd"/>
-            <w:r>
-              <w:rPr>
-                <w:rFonts w:eastAsia="Times New Roman" w:cstheme="minorHAnsi"/>
-                <w:color w:val="000000"/>
-                <w:lang w:eastAsia="da-DK"/>
-              </w:rPr>
-              <w:t xml:space="preserve"> åbnes, </w:t>
-            </w:r>
-            <w:proofErr w:type="spellStart"/>
-            <w:r>
-              <w:rPr>
-                <w:rFonts w:eastAsia="Times New Roman" w:cstheme="minorHAnsi"/>
-                <w:color w:val="000000"/>
-                <w:lang w:eastAsia="da-DK"/>
-              </w:rPr>
-              <w:t>email</w:t>
-            </w:r>
-            <w:proofErr w:type="spellEnd"/>
-            <w:r>
-              <w:rPr>
-                <w:rFonts w:eastAsia="Times New Roman" w:cstheme="minorHAnsi"/>
-                <w:color w:val="000000"/>
-                <w:lang w:eastAsia="da-DK"/>
-              </w:rPr>
-              <w:t xml:space="preserve"> indtastes, knappen ’nulstil brugerkonto’ klikkes. Tjek at mail med ny </w:t>
-            </w:r>
-            <w:proofErr w:type="spellStart"/>
-            <w:r>
-              <w:rPr>
-                <w:rFonts w:eastAsia="Times New Roman" w:cstheme="minorHAnsi"/>
-                <w:color w:val="000000"/>
-                <w:lang w:eastAsia="da-DK"/>
-              </w:rPr>
-              <w:t>login</w:t>
-            </w:r>
-            <w:proofErr w:type="spellEnd"/>
-            <w:r>
-              <w:rPr>
-                <w:rFonts w:eastAsia="Times New Roman" w:cstheme="minorHAnsi"/>
-                <w:color w:val="000000"/>
-                <w:lang w:eastAsia="da-DK"/>
-              </w:rPr>
-              <w:t xml:space="preserve"> fremsendes.</w:t>
+              <w:t>Side med loginformular åbnes, email indtastes, knappen ’nulstil brugerkonto’ klikkes. Tjek at mail med ny login fremsendes.</w:t>
             </w:r>
           </w:p>
         </w:tc>
@@ -7101,23 +6297,13 @@
               </w:rPr>
               <w:t xml:space="preserve">Kør </w:t>
             </w:r>
-            <w:proofErr w:type="spellStart"/>
-            <w:r>
-              <w:rPr>
-                <w:rFonts w:eastAsia="Times New Roman" w:cstheme="minorHAnsi"/>
-                <w:color w:val="000000"/>
-                <w:lang w:eastAsia="da-DK"/>
-              </w:rPr>
-              <w:t>User</w:t>
-            </w:r>
-            <w:proofErr w:type="spellEnd"/>
-            <w:r>
-              <w:rPr>
-                <w:rFonts w:eastAsia="Times New Roman" w:cstheme="minorHAnsi"/>
-                <w:color w:val="000000"/>
-                <w:lang w:eastAsia="da-DK"/>
-              </w:rPr>
-              <w:t xml:space="preserve"> Story 7, se forespørgslernes forskellige statusser.</w:t>
+            <w:r>
+              <w:rPr>
+                <w:rFonts w:eastAsia="Times New Roman" w:cstheme="minorHAnsi"/>
+                <w:color w:val="000000"/>
+                <w:lang w:eastAsia="da-DK"/>
+              </w:rPr>
+              <w:t>User Story 7, se forespørgslernes forskellige statusser.</w:t>
             </w:r>
           </w:p>
         </w:tc>
@@ -7413,60 +6599,24 @@
                 <w:color w:val="000000"/>
                 <w:lang w:eastAsia="da-DK"/>
               </w:rPr>
-              <w:t xml:space="preserve">I: God </w:t>
-            </w:r>
-            <w:proofErr w:type="spellStart"/>
-            <w:r>
-              <w:rPr>
-                <w:rFonts w:eastAsia="Times New Roman" w:cstheme="minorHAnsi"/>
-                <w:color w:val="000000"/>
-                <w:lang w:eastAsia="da-DK"/>
-              </w:rPr>
-              <w:t>visuali-sering</w:t>
-            </w:r>
-            <w:proofErr w:type="spellEnd"/>
-            <w:r>
-              <w:rPr>
-                <w:rFonts w:eastAsia="Times New Roman" w:cstheme="minorHAnsi"/>
-                <w:color w:val="000000"/>
-                <w:lang w:eastAsia="da-DK"/>
-              </w:rPr>
-              <w:t xml:space="preserve"> er vigtig for kunden og dermed salget.</w:t>
-            </w:r>
-          </w:p>
-          <w:p>
-            <w:pPr>
-              <w:cnfStyle w:val="000000100000"/>
-              <w:rPr>
-                <w:rFonts w:eastAsia="Times New Roman" w:cstheme="minorHAnsi"/>
-                <w:lang w:eastAsia="da-DK"/>
-              </w:rPr>
-            </w:pPr>
-            <w:r>
-              <w:rPr>
-                <w:rFonts w:eastAsia="Times New Roman" w:cstheme="minorHAnsi"/>
-                <w:color w:val="000000"/>
-                <w:lang w:eastAsia="da-DK"/>
-              </w:rPr>
-              <w:t xml:space="preserve">E: Ingen </w:t>
-            </w:r>
-            <w:proofErr w:type="spellStart"/>
-            <w:r>
-              <w:rPr>
-                <w:rFonts w:eastAsia="Times New Roman" w:cstheme="minorHAnsi"/>
-                <w:color w:val="000000"/>
-                <w:lang w:eastAsia="da-DK"/>
-              </w:rPr>
-              <w:t>db</w:t>
-            </w:r>
-            <w:proofErr w:type="spellEnd"/>
-            <w:r>
-              <w:rPr>
-                <w:rFonts w:eastAsia="Times New Roman" w:cstheme="minorHAnsi"/>
-                <w:color w:val="000000"/>
-                <w:lang w:eastAsia="da-DK"/>
-              </w:rPr>
-              <w:t>, blot grafik.</w:t>
+              <w:t>I: God visuali-sering er vigtig for kunden og dermed salget.</w:t>
+            </w:r>
+          </w:p>
+          <w:p>
+            <w:pPr>
+              <w:cnfStyle w:val="000000100000"/>
+              <w:rPr>
+                <w:rFonts w:eastAsia="Times New Roman" w:cstheme="minorHAnsi"/>
+                <w:lang w:eastAsia="da-DK"/>
+              </w:rPr>
+            </w:pPr>
+            <w:r>
+              <w:rPr>
+                <w:rFonts w:eastAsia="Times New Roman" w:cstheme="minorHAnsi"/>
+                <w:color w:val="000000"/>
+                <w:lang w:eastAsia="da-DK"/>
+              </w:rPr>
+              <w:t>E: Ingen db, blot grafik.</w:t>
             </w:r>
           </w:p>
         </w:tc>
@@ -7597,23 +6747,13 @@
               </w:rPr>
               <w:t xml:space="preserve">Kør </w:t>
             </w:r>
-            <w:proofErr w:type="spellStart"/>
-            <w:r>
-              <w:rPr>
-                <w:rFonts w:eastAsia="Times New Roman" w:cstheme="minorHAnsi"/>
-                <w:color w:val="000000"/>
-                <w:lang w:eastAsia="da-DK"/>
-              </w:rPr>
-              <w:t>User</w:t>
-            </w:r>
-            <w:proofErr w:type="spellEnd"/>
-            <w:r>
-              <w:rPr>
-                <w:rFonts w:eastAsia="Times New Roman" w:cstheme="minorHAnsi"/>
-                <w:color w:val="000000"/>
-                <w:lang w:eastAsia="da-DK"/>
-              </w:rPr>
-              <w:t xml:space="preserve"> Story 7, fanen ’Dokumenter’ vælges, ønskede dokumenter vælges, knappen ’udskriv’ klikkes, tjek at dokumenterne udskrives.</w:t>
+            <w:r>
+              <w:rPr>
+                <w:rFonts w:eastAsia="Times New Roman" w:cstheme="minorHAnsi"/>
+                <w:color w:val="000000"/>
+                <w:lang w:eastAsia="da-DK"/>
+              </w:rPr>
+              <w:t>User Story 7, fanen ’Dokumenter’ vælges, ønskede dokumenter vælges, knappen ’udskriv’ klikkes, tjek at dokumenterne udskrives.</w:t>
             </w:r>
           </w:p>
         </w:tc>
@@ -7990,23 +7130,13 @@
               </w:rPr>
               <w:t xml:space="preserve">Kør </w:t>
             </w:r>
-            <w:proofErr w:type="spellStart"/>
-            <w:r>
-              <w:rPr>
-                <w:rFonts w:eastAsia="Times New Roman" w:cstheme="minorHAnsi"/>
-                <w:color w:val="000000"/>
-                <w:lang w:eastAsia="da-DK"/>
-              </w:rPr>
-              <w:t>User</w:t>
-            </w:r>
-            <w:proofErr w:type="spellEnd"/>
-            <w:r>
-              <w:rPr>
-                <w:rFonts w:eastAsia="Times New Roman" w:cstheme="minorHAnsi"/>
-                <w:color w:val="000000"/>
-                <w:lang w:eastAsia="da-DK"/>
-              </w:rPr>
-              <w:t xml:space="preserve"> Story 7, forespørgsel vælges, carportens konfigurationsside vises, tjek at der fremgår en fejltekst i tekstfeltet.</w:t>
+            <w:r>
+              <w:rPr>
+                <w:rFonts w:eastAsia="Times New Roman" w:cstheme="minorHAnsi"/>
+                <w:color w:val="000000"/>
+                <w:lang w:eastAsia="da-DK"/>
+              </w:rPr>
+              <w:t>User Story 7, forespørgsel vælges, carportens konfigurationsside vises, tjek at der fremgår en fejltekst i tekstfeltet.</w:t>
             </w:r>
           </w:p>
         </w:tc>
@@ -8988,25 +8118,7 @@
                 <w:color w:val="000000"/>
                 <w:lang w:eastAsia="da-DK"/>
               </w:rPr>
-              <w:t xml:space="preserve">I: En sekundær </w:t>
-            </w:r>
-            <w:proofErr w:type="spellStart"/>
-            <w:r>
-              <w:rPr>
-                <w:rFonts w:eastAsia="Times New Roman" w:cstheme="minorHAnsi"/>
-                <w:color w:val="000000"/>
-                <w:lang w:eastAsia="da-DK"/>
-              </w:rPr>
-              <w:t>nice-to-have</w:t>
-            </w:r>
-            <w:proofErr w:type="spellEnd"/>
-            <w:r>
-              <w:rPr>
-                <w:rFonts w:eastAsia="Times New Roman" w:cstheme="minorHAnsi"/>
-                <w:color w:val="000000"/>
-                <w:lang w:eastAsia="da-DK"/>
-              </w:rPr>
-              <w:t xml:space="preserve"> funktion. Ikke </w:t>
+              <w:t xml:space="preserve">I: En sekundær nice-to-have funktion. Ikke </w:t>
             </w:r>
             <w:r>
               <w:rPr>
@@ -9044,189 +8156,7 @@
         <w:rPr>
           <w:sz w:val="18"/>
         </w:rPr>
-        <w:t xml:space="preserve">OBS: Vi havde en snak med </w:t>
-      </w:r>
-      <w:proofErr w:type="spellStart"/>
-      <w:r>
-        <w:rPr>
-          <w:sz w:val="18"/>
-        </w:rPr>
-        <w:t>Ronni</w:t>
-      </w:r>
-      <w:proofErr w:type="spellEnd"/>
-      <w:r>
-        <w:rPr>
-          <w:sz w:val="18"/>
-        </w:rPr>
-        <w:t xml:space="preserve"> 09/11-2018 inden PO møde, hvor han fortalte, at afhængigheder ikke altid kan undgås. F.eks. </w:t>
-      </w:r>
-      <w:proofErr w:type="spellStart"/>
-      <w:r>
-        <w:rPr>
-          <w:sz w:val="18"/>
-        </w:rPr>
-        <w:t>user</w:t>
-      </w:r>
-      <w:proofErr w:type="spellEnd"/>
-      <w:r>
-        <w:rPr>
-          <w:sz w:val="18"/>
-        </w:rPr>
-        <w:t xml:space="preserve"> </w:t>
-      </w:r>
-      <w:proofErr w:type="spellStart"/>
-      <w:r>
-        <w:rPr>
-          <w:sz w:val="18"/>
-        </w:rPr>
-        <w:t>stories</w:t>
-      </w:r>
-      <w:proofErr w:type="spellEnd"/>
-      <w:r>
-        <w:rPr>
-          <w:sz w:val="18"/>
-        </w:rPr>
-        <w:t xml:space="preserve"> som kræver </w:t>
-      </w:r>
-      <w:proofErr w:type="spellStart"/>
-      <w:r>
-        <w:rPr>
-          <w:sz w:val="18"/>
-        </w:rPr>
-        <w:t>login</w:t>
-      </w:r>
-      <w:proofErr w:type="spellEnd"/>
-      <w:r>
-        <w:rPr>
-          <w:sz w:val="18"/>
-        </w:rPr>
-        <w:t xml:space="preserve">. Måden man kan gøre disse uafhængige er at </w:t>
-      </w:r>
-      <w:proofErr w:type="spellStart"/>
-      <w:r>
-        <w:rPr>
-          <w:sz w:val="18"/>
-        </w:rPr>
-        <w:t>hardcode</w:t>
-      </w:r>
-      <w:proofErr w:type="spellEnd"/>
-      <w:r>
-        <w:rPr>
-          <w:sz w:val="18"/>
-        </w:rPr>
-        <w:t xml:space="preserve"> en </w:t>
-      </w:r>
-      <w:proofErr w:type="spellStart"/>
-      <w:r>
-        <w:rPr>
-          <w:sz w:val="18"/>
-        </w:rPr>
-        <w:t>indlogget</w:t>
-      </w:r>
-      <w:proofErr w:type="spellEnd"/>
-      <w:r>
-        <w:rPr>
-          <w:sz w:val="18"/>
-        </w:rPr>
-        <w:t xml:space="preserve"> bruger og så udføre testen. Alternativt kan man undlade at skrive ’log in’ i </w:t>
-      </w:r>
-      <w:proofErr w:type="spellStart"/>
-      <w:r>
-        <w:rPr>
-          <w:sz w:val="18"/>
-        </w:rPr>
-        <w:t>user</w:t>
-      </w:r>
-      <w:proofErr w:type="spellEnd"/>
-      <w:r>
-        <w:rPr>
-          <w:sz w:val="18"/>
-        </w:rPr>
-        <w:t xml:space="preserve"> </w:t>
-      </w:r>
-      <w:proofErr w:type="spellStart"/>
-      <w:r>
-        <w:rPr>
-          <w:sz w:val="18"/>
-        </w:rPr>
-        <w:t>storien</w:t>
-      </w:r>
-      <w:proofErr w:type="spellEnd"/>
-      <w:r>
-        <w:rPr>
-          <w:sz w:val="18"/>
-        </w:rPr>
-        <w:t xml:space="preserve">, og så senere ændre de </w:t>
-      </w:r>
-      <w:proofErr w:type="spellStart"/>
-      <w:r>
-        <w:rPr>
-          <w:sz w:val="18"/>
-        </w:rPr>
-        <w:t>user</w:t>
-      </w:r>
-      <w:proofErr w:type="spellEnd"/>
-      <w:r>
-        <w:rPr>
-          <w:sz w:val="18"/>
-        </w:rPr>
-        <w:t xml:space="preserve"> </w:t>
-      </w:r>
-      <w:proofErr w:type="spellStart"/>
-      <w:r>
-        <w:rPr>
-          <w:sz w:val="18"/>
-        </w:rPr>
-        <w:t>stories</w:t>
-      </w:r>
-      <w:proofErr w:type="spellEnd"/>
-      <w:r>
-        <w:rPr>
-          <w:sz w:val="18"/>
-        </w:rPr>
-        <w:t xml:space="preserve">, som flyttes ”bag” en </w:t>
-      </w:r>
-      <w:proofErr w:type="spellStart"/>
-      <w:r>
-        <w:rPr>
-          <w:sz w:val="18"/>
-        </w:rPr>
-        <w:t>loginfunktion</w:t>
-      </w:r>
-      <w:proofErr w:type="spellEnd"/>
-      <w:r>
-        <w:rPr>
-          <w:sz w:val="18"/>
-        </w:rPr>
-        <w:t xml:space="preserve">, f.eks. administrative </w:t>
-      </w:r>
-      <w:proofErr w:type="spellStart"/>
-      <w:r>
-        <w:rPr>
-          <w:sz w:val="18"/>
-        </w:rPr>
-        <w:t>user</w:t>
-      </w:r>
-      <w:proofErr w:type="spellEnd"/>
-      <w:r>
-        <w:rPr>
-          <w:sz w:val="18"/>
-        </w:rPr>
-        <w:t xml:space="preserve"> </w:t>
-      </w:r>
-      <w:proofErr w:type="spellStart"/>
-      <w:r>
-        <w:rPr>
-          <w:sz w:val="18"/>
-        </w:rPr>
-        <w:t>stories</w:t>
-      </w:r>
-      <w:proofErr w:type="spellEnd"/>
-      <w:r>
-        <w:rPr>
-          <w:sz w:val="18"/>
-        </w:rPr>
-        <w:t>.</w:t>
+        <w:t>OBS: Vi havde en snak med Ronni 09/11-2018 inden PO møde, hvor han fortalte, at afhængigheder ikke altid kan undgås. F.eks. user stories som kræver login. Måden man kan gøre disse uafhængige er at hardcode en indlogget bruger og så udføre testen. Alternativt kan man undlade at skrive ’log in’ i user storien, og så senere ændre de user stories, som flyttes ”bag” en loginfunktion, f.eks. administrative user stories.</w:t>
       </w:r>
       <w:r>
         <w:tab/>
@@ -9290,15 +8220,7 @@
         </w:numPr>
       </w:pPr>
       <w:r>
-        <w:t xml:space="preserve">Mulighed for redigering af </w:t>
-      </w:r>
-      <w:proofErr w:type="spellStart"/>
-      <w:r>
-        <w:t>ordreforspørgsler</w:t>
-      </w:r>
-      <w:proofErr w:type="spellEnd"/>
-      <w:r>
-        <w:t xml:space="preserve"> så evt. fejl kan rettes.</w:t>
+        <w:t>Mulighed for redigering af ordreforspørgsler så evt. fejl kan rettes.</w:t>
       </w:r>
     </w:p>
     <w:p>
@@ -9310,29 +8232,8 @@
         </w:numPr>
       </w:pPr>
       <w:r>
-        <w:t xml:space="preserve">Mulighed for at </w:t>
-      </w:r>
-      <w:proofErr w:type="gramStart"/>
-      <w:r>
-        <w:t>redigere</w:t>
-      </w:r>
-      <w:proofErr w:type="gramEnd"/>
-      <w:r>
-        <w:t xml:space="preserve"> i regler bag materialeudregning </w:t>
-      </w:r>
-      <w:proofErr w:type="spellStart"/>
-      <w:r>
-        <w:t>aht</w:t>
-      </w:r>
-      <w:proofErr w:type="spellEnd"/>
-      <w:r>
-        <w:t xml:space="preserve">. </w:t>
-      </w:r>
-      <w:proofErr w:type="gramStart"/>
-      <w:r>
-        <w:t>ændrede byggekrav.</w:t>
-      </w:r>
-      <w:proofErr w:type="gramEnd"/>
+        <w:t>Mulighed for at redigere i regler bag materialeudregning aht. ændrede byggekrav.</w:t>
+      </w:r>
     </w:p>
     <w:p>
       <w:pPr>
@@ -9343,23 +8244,7 @@
         </w:numPr>
       </w:pPr>
       <w:r>
-        <w:t xml:space="preserve">3D </w:t>
-      </w:r>
-      <w:proofErr w:type="spellStart"/>
-      <w:r>
-        <w:t>rendering</w:t>
-      </w:r>
-      <w:proofErr w:type="spellEnd"/>
-      <w:r>
-        <w:t xml:space="preserve"> af carport i </w:t>
-      </w:r>
-      <w:proofErr w:type="spellStart"/>
-      <w:r>
-        <w:t>frontend</w:t>
-      </w:r>
-      <w:proofErr w:type="spellEnd"/>
-      <w:r>
-        <w:t>.</w:t>
+        <w:t>3D rendering af carport i frontend.</w:t>
       </w:r>
     </w:p>
     <w:p>
@@ -9383,23 +8268,7 @@
         </w:numPr>
       </w:pPr>
       <w:r>
-        <w:t xml:space="preserve">Mulighed for fuldstændig konfiguration af carport på </w:t>
-      </w:r>
-      <w:proofErr w:type="spellStart"/>
-      <w:r>
-        <w:t>frontend</w:t>
-      </w:r>
-      <w:proofErr w:type="spellEnd"/>
-      <w:r>
-        <w:t xml:space="preserve">, dvs. mål, beklædning, belægning, evt. fliser, </w:t>
-      </w:r>
-      <w:proofErr w:type="spellStart"/>
-      <w:r>
-        <w:t>taghældning</w:t>
-      </w:r>
-      <w:proofErr w:type="spellEnd"/>
-      <w:r>
-        <w:t>.</w:t>
+        <w:t>Mulighed for fuldstændig konfiguration af carport på frontend, dvs. mål, beklædning, belægning, evt. fliser, taghældning.</w:t>
       </w:r>
     </w:p>
     <w:p>
@@ -9551,15 +8420,7 @@
     </w:p>
     <w:p>
       <w:r>
-        <w:t xml:space="preserve">Findes der andre der kan administrere systemet end </w:t>
-      </w:r>
-      <w:proofErr w:type="spellStart"/>
-      <w:r>
-        <w:t>Martin/ngl</w:t>
-      </w:r>
-      <w:proofErr w:type="spellEnd"/>
-      <w:r>
-        <w:t>. medarbejdere?</w:t>
+        <w:t>Findes der andre der kan administrere systemet end Martin/ngl. medarbejdere?</w:t>
       </w:r>
     </w:p>
     <w:p>
@@ -9574,13 +8435,8 @@
     </w:p>
     <w:p>
       <w:r>
-        <w:t xml:space="preserve">Er der tiltag ift. </w:t>
-      </w:r>
-      <w:proofErr w:type="gramStart"/>
-      <w:r>
-        <w:t>hvis systemet en dag ikke kan køre pga. opdateringer i OS?</w:t>
-      </w:r>
-      <w:proofErr w:type="gramEnd"/>
+        <w:t>Er der tiltag ift. hvis systemet en dag ikke kan køre pga. opdateringer i OS?</w:t>
+      </w:r>
     </w:p>
     <w:p>
       <w:r>
@@ -9605,37 +8461,8 @@
     </w:p>
     <w:p>
       <w:r>
-        <w:t xml:space="preserve">Hvor dynamisk er markedet ift. reguleringer, udvikling af nye produkter, udfasning af andre, f.eks. </w:t>
-      </w:r>
-      <w:proofErr w:type="gramStart"/>
-      <w:r>
-        <w:t>plastictage</w:t>
-      </w:r>
-      <w:proofErr w:type="gramEnd"/>
-      <w:r>
-        <w:t xml:space="preserve"> </w:t>
-      </w:r>
-      <w:proofErr w:type="spellStart"/>
-      <w:r>
-        <w:t>aht</w:t>
-      </w:r>
-      <w:proofErr w:type="spellEnd"/>
-      <w:r>
-        <w:t xml:space="preserve">. miljø, stærkere beslag </w:t>
-      </w:r>
-      <w:proofErr w:type="spellStart"/>
-      <w:r>
-        <w:t>aht</w:t>
-      </w:r>
-      <w:proofErr w:type="spellEnd"/>
-      <w:r>
-        <w:t xml:space="preserve">. </w:t>
-      </w:r>
-      <w:proofErr w:type="gramStart"/>
-      <w:r>
-        <w:t>flere og kraftigere storme mv.?</w:t>
-      </w:r>
-      <w:proofErr w:type="gramEnd"/>
+        <w:t>Hvor dynamisk er markedet ift. reguleringer, udvikling af nye produkter, udfasning af andre, f.eks. plastictage aht. miljø, stærkere beslag aht. flere og kraftigere storme mv.?</w:t>
+      </w:r>
     </w:p>
     <w:p>
       <w:bookmarkStart w:id="0" w:name="_GoBack"/>
@@ -9658,14 +8485,8 @@
     <w:p>
       <w:pPr>
         <w:pStyle w:val="Overskrift2"/>
-        <w:rPr>
-          <w:lang w:val="en-US"/>
-        </w:rPr>
-      </w:pPr>
-      <w:r>
-        <w:rPr>
-          <w:lang w:val="en-US"/>
-        </w:rPr>
+      </w:pPr>
+      <w:r>
         <w:t xml:space="preserve">13-11-2018: </w:t>
       </w:r>
     </w:p>
@@ -9676,15 +8497,7 @@
         </w:rPr>
       </w:pPr>
       <w:r>
-        <w:t xml:space="preserve">Efter en famlende mandag, hvor vi fik taget hul på databasen sammen, blev vi enige om at tage hul på US#6 og vi formulerede sammen de identificerede </w:t>
-      </w:r>
-      <w:proofErr w:type="spellStart"/>
-      <w:r>
-        <w:t>tasks</w:t>
-      </w:r>
-      <w:proofErr w:type="spellEnd"/>
-      <w:r>
-        <w:t>.</w:t>
+        <w:t>Efter en famlende mandag, hvor vi fik taget hul på databasen sammen, blev vi enige om at tage hul på US#6 og vi formulerede sammen de identificerede tasks.</w:t>
       </w:r>
       <w:r>
         <w:t xml:space="preserve"> Disse blev fordelt således: </w:t>
@@ -9716,19 +8529,11 @@
                 <w:rStyle w:val="detail-subject"/>
               </w:rPr>
             </w:pPr>
-            <w:proofErr w:type="spellStart"/>
             <w:r>
               <w:rPr>
                 <w:rStyle w:val="detail-subject"/>
               </w:rPr>
-              <w:t>Task</w:t>
-            </w:r>
-            <w:proofErr w:type="spellEnd"/>
-            <w:r>
-              <w:rPr>
-                <w:rStyle w:val="detail-subject"/>
-              </w:rPr>
-              <w:t xml:space="preserve"> nr.</w:t>
+              <w:t>Task nr.</w:t>
             </w:r>
           </w:p>
         </w:tc>
@@ -9809,21 +8614,7 @@
               <w:rPr>
                 <w:rStyle w:val="detail-subject"/>
               </w:rPr>
-              <w:t xml:space="preserve">Opret </w:t>
-            </w:r>
-            <w:proofErr w:type="spellStart"/>
-            <w:r>
-              <w:rPr>
-                <w:rStyle w:val="detail-subject"/>
-              </w:rPr>
-              <w:t>JUnit</w:t>
-            </w:r>
-            <w:proofErr w:type="spellEnd"/>
-            <w:r>
-              <w:rPr>
-                <w:rStyle w:val="detail-subject"/>
-              </w:rPr>
-              <w:t xml:space="preserve"> som tester funktionaliteten</w:t>
+              <w:t>Opret JUnit som tester funktionaliteten</w:t>
             </w:r>
           </w:p>
         </w:tc>
@@ -9882,30 +8673,8 @@
               <w:rPr>
                 <w:rStyle w:val="detail-subject"/>
               </w:rPr>
-              <w:t xml:space="preserve">Opret </w:t>
-            </w:r>
-            <w:proofErr w:type="spellStart"/>
-            <w:r>
-              <w:rPr>
-                <w:rStyle w:val="detail-subject"/>
-              </w:rPr>
-              <w:t>sql</w:t>
-            </w:r>
-            <w:proofErr w:type="spellEnd"/>
-            <w:r>
-              <w:rPr>
-                <w:rStyle w:val="detail-subject"/>
-              </w:rPr>
-              <w:t xml:space="preserve"> til indsættelse af forespørgsel i </w:t>
-            </w:r>
-            <w:proofErr w:type="spellStart"/>
-            <w:r>
-              <w:rPr>
-                <w:rStyle w:val="detail-subject"/>
-              </w:rPr>
-              <w:t>db</w:t>
-            </w:r>
-            <w:proofErr w:type="spellEnd"/>
+              <w:t>Opret sql til indsættelse af forespørgsel i db</w:t>
+            </w:r>
           </w:p>
         </w:tc>
         <w:tc>
@@ -10025,21 +8794,7 @@
               <w:rPr>
                 <w:rStyle w:val="detail-subject"/>
               </w:rPr>
-              <w:t xml:space="preserve">Opret tabellerne kunde, </w:t>
-            </w:r>
-            <w:proofErr w:type="spellStart"/>
-            <w:r>
-              <w:rPr>
-                <w:rStyle w:val="detail-subject"/>
-              </w:rPr>
-              <w:t>postnr</w:t>
-            </w:r>
-            <w:proofErr w:type="spellEnd"/>
-            <w:r>
-              <w:rPr>
-                <w:rStyle w:val="detail-subject"/>
-              </w:rPr>
-              <w:t>, tag, skur, forespørgsel i databasen</w:t>
+              <w:t>Opret tabellerne kunde, postnr, tag, skur, forespørgsel i databasen</w:t>
             </w:r>
           </w:p>
         </w:tc>
@@ -10156,13 +8911,8 @@
                 <w:rStyle w:val="detail-subject"/>
               </w:rPr>
             </w:pPr>
-            <w:proofErr w:type="spellStart"/>
-            <w:r>
-              <w:t>Connector</w:t>
-            </w:r>
-            <w:proofErr w:type="spellEnd"/>
-            <w:r>
-              <w:t xml:space="preserve"> klasse til databasen</w:t>
+            <w:r>
+              <w:t>Connector klasse til databasen</w:t>
             </w:r>
           </w:p>
         </w:tc>
@@ -10190,39 +8940,7 @@
         <w:t xml:space="preserve">Efter fordeling blev vi enige om at snakke sammen telefonisk et par timer senere, idet vi arbejdede hjemmefra for at få ro. </w:t>
       </w:r>
       <w:r>
-        <w:t xml:space="preserve">Vi har besluttet at medtage en række spørgsmål til afklaring ved </w:t>
-      </w:r>
-      <w:proofErr w:type="spellStart"/>
-      <w:r>
-        <w:t>technical</w:t>
-      </w:r>
-      <w:proofErr w:type="spellEnd"/>
-      <w:r>
-        <w:t xml:space="preserve"> </w:t>
-      </w:r>
-      <w:proofErr w:type="spellStart"/>
-      <w:r>
-        <w:t>review</w:t>
-      </w:r>
-      <w:proofErr w:type="spellEnd"/>
-      <w:r>
-        <w:t xml:space="preserve"> 14-11, inden vi går i gang med de næste </w:t>
-      </w:r>
-      <w:proofErr w:type="spellStart"/>
-      <w:r>
-        <w:t>user</w:t>
-      </w:r>
-      <w:proofErr w:type="spellEnd"/>
-      <w:r>
-        <w:t xml:space="preserve"> </w:t>
-      </w:r>
-      <w:proofErr w:type="spellStart"/>
-      <w:r>
-        <w:t>stories</w:t>
-      </w:r>
-      <w:proofErr w:type="spellEnd"/>
-      <w:r>
-        <w:t xml:space="preserve"> i sprint 1.</w:t>
+        <w:t>Vi har besluttet at medtage en række spørgsmål til afklaring ved technical review 14-11, inden vi går i gang med de næste user stories i sprint 1.</w:t>
       </w:r>
     </w:p>
     <w:p>
@@ -10235,38 +8953,440 @@
     </w:p>
     <w:p>
       <w:r>
-        <w:t xml:space="preserve">Selvom vi aftalte at skulle tale sammen telefonisk </w:t>
-      </w:r>
-      <w:proofErr w:type="spellStart"/>
-      <w:r>
-        <w:t>ca</w:t>
-      </w:r>
-      <w:proofErr w:type="spellEnd"/>
-      <w:r>
-        <w:t xml:space="preserve"> hver anden time i løbet af i går, blev det til en del flere opkald, da vi havde en del udfordringer mht. korrekt brug af </w:t>
-      </w:r>
-      <w:proofErr w:type="spellStart"/>
-      <w:r>
-        <w:t>branching</w:t>
-      </w:r>
-      <w:proofErr w:type="spellEnd"/>
-      <w:r>
-        <w:t xml:space="preserve"> i </w:t>
-      </w:r>
-      <w:proofErr w:type="spellStart"/>
-      <w:r>
-        <w:t>git</w:t>
-      </w:r>
-      <w:proofErr w:type="spellEnd"/>
-      <w:r>
-        <w:t>.</w:t>
-      </w:r>
-    </w:p>
-    <w:p>
-      <w:r>
-        <w:t>…</w:t>
-      </w:r>
-    </w:p>
+        <w:t>Taiga har vist sig at være godt til at holde sporet, så ikke der laves for meget andet. Der henstår lidt smårettelser i koden som vi skal se på sammen. Vi kom ikke helt i mål med dagens opgaver fordi vi undervurderede de fornødne, indledende opgaver som f.eks. dummy data i databasen, færdiggørelse af samme, opsætning af DbConnector, github mv.</w:t>
+      </w:r>
+    </w:p>
+    <w:p>
+      <w:r>
+        <w:t xml:space="preserve">Vi har besluttet at lave de ting færdige der mangler fra i går sammen, da der mangler lidt </w:t>
+      </w:r>
+      <w:r>
+        <w:t>dialog om problemstillingerne. Vi forfatter nogle spørgsmål til teknisk review i dag, så vi kan få yderligere klarhed om f.eks. database, brug af branching i github mv.</w:t>
+      </w:r>
+    </w:p>
+    <w:p>
+      <w:r>
+        <w:t>Vi venter med at tildele hinanden flere tasks, da vi først må have færdiggjort opgaver fra i går.</w:t>
+      </w:r>
+    </w:p>
+    <w:p>
+      <w:pPr>
+        <w:pStyle w:val="Overskrift2"/>
+      </w:pPr>
+      <w:r>
+        <w:lastRenderedPageBreak/>
+        <w:t>15-11-2018:</w:t>
+      </w:r>
+    </w:p>
+    <w:p>
+      <w:r>
+        <w:t>Vi har fået lavet manglerne fra 13-11 færdige. Efter technical review 14-11 har vi besluttet at opdele US#10 i 3 mindre, realistiske delleverancer</w:t>
+      </w:r>
+      <w:r>
+        <w:t>, således at udregninger implementeres i flg. rækkefølge: stolper i sprint 1, tag i sprint 2, skur i sprint 3.</w:t>
+      </w:r>
+    </w:p>
+    <w:p>
+      <w:r>
+        <w:t>Herudover har vi besluttet at US#17 vedr. administration af varer, må rykkes til et senere sprint.</w:t>
+      </w:r>
+    </w:p>
+    <w:p>
+      <w:r>
+        <w:t>Dagens indsats koncentreres om US#7 hvor vi åbner forespørgsler. De fornødne tasks har vi defineret og skal fordeles således:</w:t>
+      </w:r>
+    </w:p>
+    <w:tbl>
+      <w:tblPr>
+        <w:tblStyle w:val="Lysliste-fremhvningsfarve3"/>
+        <w:tblW w:w="0" w:type="auto"/>
+        <w:tblLook w:val="04A0"/>
+      </w:tblPr>
+      <w:tblGrid>
+        <w:gridCol w:w="3259"/>
+        <w:gridCol w:w="3259"/>
+        <w:gridCol w:w="3260"/>
+      </w:tblGrid>
+      <w:tr>
+        <w:trPr>
+          <w:cnfStyle w:val="100000000000"/>
+        </w:trPr>
+        <w:tc>
+          <w:tcPr>
+            <w:cnfStyle w:val="001000000000"/>
+            <w:tcW w:w="3259" w:type="dxa"/>
+          </w:tcPr>
+          <w:p>
+            <w:pPr>
+              <w:rPr>
+                <w:rStyle w:val="detail-subject"/>
+              </w:rPr>
+            </w:pPr>
+            <w:r>
+              <w:rPr>
+                <w:rStyle w:val="detail-subject"/>
+              </w:rPr>
+              <w:t>Task nr.</w:t>
+            </w:r>
+          </w:p>
+        </w:tc>
+        <w:tc>
+          <w:tcPr>
+            <w:tcW w:w="3259" w:type="dxa"/>
+          </w:tcPr>
+          <w:p>
+            <w:pPr>
+              <w:cnfStyle w:val="100000000000"/>
+              <w:rPr>
+                <w:rStyle w:val="detail-subject"/>
+              </w:rPr>
+            </w:pPr>
+            <w:r>
+              <w:rPr>
+                <w:rStyle w:val="detail-subject"/>
+              </w:rPr>
+              <w:t>Beskrivelse</w:t>
+            </w:r>
+          </w:p>
+        </w:tc>
+        <w:tc>
+          <w:tcPr>
+            <w:tcW w:w="3260" w:type="dxa"/>
+          </w:tcPr>
+          <w:p>
+            <w:pPr>
+              <w:cnfStyle w:val="100000000000"/>
+              <w:rPr>
+                <w:rStyle w:val="detail-subject"/>
+              </w:rPr>
+            </w:pPr>
+            <w:r>
+              <w:rPr>
+                <w:rStyle w:val="detail-subject"/>
+              </w:rPr>
+              <w:t>Udvikler</w:t>
+            </w:r>
+          </w:p>
+        </w:tc>
+      </w:tr>
+      <w:tr>
+        <w:trPr>
+          <w:cnfStyle w:val="000000100000"/>
+        </w:trPr>
+        <w:tc>
+          <w:tcPr>
+            <w:cnfStyle w:val="001000000000"/>
+            <w:tcW w:w="3259" w:type="dxa"/>
+          </w:tcPr>
+          <w:p>
+            <w:pPr>
+              <w:rPr>
+                <w:rStyle w:val="detail-subject"/>
+              </w:rPr>
+            </w:pPr>
+            <w:r>
+              <w:rPr>
+                <w:rStyle w:val="detail-subject"/>
+              </w:rPr>
+              <w:t>42</w:t>
+            </w:r>
+          </w:p>
+        </w:tc>
+        <w:tc>
+          <w:tcPr>
+            <w:tcW w:w="3259" w:type="dxa"/>
+          </w:tcPr>
+          <w:p>
+            <w:pPr>
+              <w:cnfStyle w:val="000000100000"/>
+              <w:rPr>
+                <w:rStyle w:val="detail-subject"/>
+              </w:rPr>
+            </w:pPr>
+            <w:r>
+              <w:rPr>
+                <w:rStyle w:val="detail-subject"/>
+              </w:rPr>
+              <w:t>FrontController oprettes</w:t>
+            </w:r>
+          </w:p>
+        </w:tc>
+        <w:tc>
+          <w:tcPr>
+            <w:tcW w:w="3260" w:type="dxa"/>
+          </w:tcPr>
+          <w:p>
+            <w:pPr>
+              <w:cnfStyle w:val="000000100000"/>
+              <w:rPr>
+                <w:rStyle w:val="detail-subject"/>
+              </w:rPr>
+            </w:pPr>
+            <w:r>
+              <w:rPr>
+                <w:rStyle w:val="detail-subject"/>
+              </w:rPr>
+              <w:t>Claus</w:t>
+            </w:r>
+          </w:p>
+        </w:tc>
+      </w:tr>
+      <w:tr>
+        <w:tc>
+          <w:tcPr>
+            <w:cnfStyle w:val="001000000000"/>
+            <w:tcW w:w="3259" w:type="dxa"/>
+          </w:tcPr>
+          <w:p>
+            <w:pPr>
+              <w:rPr>
+                <w:rStyle w:val="detail-subject"/>
+              </w:rPr>
+            </w:pPr>
+            <w:r>
+              <w:rPr>
+                <w:rStyle w:val="detail-subject"/>
+              </w:rPr>
+              <w:t>43</w:t>
+            </w:r>
+          </w:p>
+        </w:tc>
+        <w:tc>
+          <w:tcPr>
+            <w:tcW w:w="3259" w:type="dxa"/>
+          </w:tcPr>
+          <w:p>
+            <w:pPr>
+              <w:cnfStyle w:val="000000000000"/>
+              <w:rPr>
+                <w:rStyle w:val="detail-subject"/>
+              </w:rPr>
+            </w:pPr>
+            <w:r>
+              <w:rPr>
+                <w:rStyle w:val="detail-subject"/>
+              </w:rPr>
+              <w:t>Command pattern implementeres</w:t>
+            </w:r>
+          </w:p>
+        </w:tc>
+        <w:tc>
+          <w:tcPr>
+            <w:tcW w:w="3260" w:type="dxa"/>
+          </w:tcPr>
+          <w:p>
+            <w:pPr>
+              <w:cnfStyle w:val="000000000000"/>
+              <w:rPr>
+                <w:rStyle w:val="detail-subject"/>
+              </w:rPr>
+            </w:pPr>
+            <w:r>
+              <w:rPr>
+                <w:rStyle w:val="detail-subject"/>
+              </w:rPr>
+              <w:t>Claus</w:t>
+            </w:r>
+          </w:p>
+        </w:tc>
+      </w:tr>
+      <w:tr>
+        <w:trPr>
+          <w:cnfStyle w:val="000000100000"/>
+        </w:trPr>
+        <w:tc>
+          <w:tcPr>
+            <w:cnfStyle w:val="001000000000"/>
+            <w:tcW w:w="3259" w:type="dxa"/>
+          </w:tcPr>
+          <w:p>
+            <w:pPr>
+              <w:rPr>
+                <w:rStyle w:val="detail-subject"/>
+              </w:rPr>
+            </w:pPr>
+            <w:r>
+              <w:rPr>
+                <w:rStyle w:val="detail-subject"/>
+              </w:rPr>
+              <w:t>44</w:t>
+            </w:r>
+          </w:p>
+        </w:tc>
+        <w:tc>
+          <w:tcPr>
+            <w:tcW w:w="3259" w:type="dxa"/>
+          </w:tcPr>
+          <w:p>
+            <w:pPr>
+              <w:cnfStyle w:val="000000100000"/>
+              <w:rPr>
+                <w:rStyle w:val="detail-subject"/>
+              </w:rPr>
+            </w:pPr>
+            <w:r>
+              <w:rPr>
+                <w:rStyle w:val="detail-subject"/>
+              </w:rPr>
+              <w:t>Side med forespørgsler oprettes</w:t>
+            </w:r>
+          </w:p>
+        </w:tc>
+        <w:tc>
+          <w:tcPr>
+            <w:tcW w:w="3260" w:type="dxa"/>
+          </w:tcPr>
+          <w:p>
+            <w:pPr>
+              <w:cnfStyle w:val="000000100000"/>
+              <w:rPr>
+                <w:rStyle w:val="detail-subject"/>
+              </w:rPr>
+            </w:pPr>
+            <w:r>
+              <w:rPr>
+                <w:rStyle w:val="detail-subject"/>
+              </w:rPr>
+              <w:t>Jesper</w:t>
+            </w:r>
+          </w:p>
+        </w:tc>
+      </w:tr>
+      <w:tr>
+        <w:tc>
+          <w:tcPr>
+            <w:cnfStyle w:val="001000000000"/>
+            <w:tcW w:w="3259" w:type="dxa"/>
+          </w:tcPr>
+          <w:p>
+            <w:pPr>
+              <w:rPr>
+                <w:rStyle w:val="detail-subject"/>
+              </w:rPr>
+            </w:pPr>
+            <w:r>
+              <w:rPr>
+                <w:rStyle w:val="detail-subject"/>
+              </w:rPr>
+              <w:t>45</w:t>
+            </w:r>
+          </w:p>
+        </w:tc>
+        <w:tc>
+          <w:tcPr>
+            <w:tcW w:w="3259" w:type="dxa"/>
+          </w:tcPr>
+          <w:p>
+            <w:pPr>
+              <w:cnfStyle w:val="000000000000"/>
+              <w:rPr>
+                <w:rStyle w:val="detail-subject"/>
+              </w:rPr>
+            </w:pPr>
+            <w:r>
+              <w:rPr>
+                <w:rStyle w:val="detail-subject"/>
+              </w:rPr>
+              <w:t xml:space="preserve">Side som viser indhold af </w:t>
+            </w:r>
+            <w:r>
+              <w:rPr>
+                <w:rStyle w:val="detail-subject"/>
+              </w:rPr>
+              <w:t xml:space="preserve">en </w:t>
+            </w:r>
+            <w:r>
+              <w:rPr>
+                <w:rStyle w:val="detail-subject"/>
+              </w:rPr>
+              <w:t>forespørgsel</w:t>
+            </w:r>
+          </w:p>
+        </w:tc>
+        <w:tc>
+          <w:tcPr>
+            <w:tcW w:w="3260" w:type="dxa"/>
+          </w:tcPr>
+          <w:p>
+            <w:pPr>
+              <w:cnfStyle w:val="000000000000"/>
+              <w:rPr>
+                <w:rStyle w:val="detail-subject"/>
+              </w:rPr>
+            </w:pPr>
+            <w:r>
+              <w:rPr>
+                <w:rStyle w:val="detail-subject"/>
+              </w:rPr>
+              <w:t>Jesper</w:t>
+            </w:r>
+          </w:p>
+        </w:tc>
+      </w:tr>
+      <w:tr>
+        <w:trPr>
+          <w:cnfStyle w:val="000000100000"/>
+        </w:trPr>
+        <w:tc>
+          <w:tcPr>
+            <w:cnfStyle w:val="001000000000"/>
+            <w:tcW w:w="3259" w:type="dxa"/>
+          </w:tcPr>
+          <w:p>
+            <w:pPr>
+              <w:rPr>
+                <w:rStyle w:val="detail-subject"/>
+              </w:rPr>
+            </w:pPr>
+            <w:r>
+              <w:rPr>
+                <w:rStyle w:val="detail-subject"/>
+              </w:rPr>
+              <w:t>46</w:t>
+            </w:r>
+          </w:p>
+        </w:tc>
+        <w:tc>
+          <w:tcPr>
+            <w:tcW w:w="3259" w:type="dxa"/>
+          </w:tcPr>
+          <w:p>
+            <w:pPr>
+              <w:cnfStyle w:val="000000100000"/>
+              <w:rPr>
+                <w:rStyle w:val="detail-subject"/>
+              </w:rPr>
+            </w:pPr>
+            <w:r>
+              <w:rPr>
+                <w:rStyle w:val="detail-subject"/>
+              </w:rPr>
+              <w:t>Div. tilpasninger i ForesporgselDAO</w:t>
+            </w:r>
+          </w:p>
+        </w:tc>
+        <w:tc>
+          <w:tcPr>
+            <w:tcW w:w="3260" w:type="dxa"/>
+          </w:tcPr>
+          <w:p>
+            <w:pPr>
+              <w:cnfStyle w:val="000000100000"/>
+              <w:rPr>
+                <w:rStyle w:val="detail-subject"/>
+              </w:rPr>
+            </w:pPr>
+            <w:r>
+              <w:rPr>
+                <w:rStyle w:val="detail-subject"/>
+              </w:rPr>
+              <w:t>Jesper</w:t>
+            </w:r>
+          </w:p>
+        </w:tc>
+      </w:tr>
+    </w:tbl>
+    <w:p/>
     <w:sectPr>
       <w:pgSz w:w="11906" w:h="16838"/>
       <w:pgMar w:top="1701" w:right="1134" w:bottom="1701" w:left="1134" w:header="708" w:footer="708" w:gutter="0"/>
@@ -12114,8 +11234,8 @@
       <w:szCs w:val="16"/>
     </w:rPr>
   </w:style>
-  <w:style w:type="table" w:customStyle="1" w:styleId="Lysliste-markeringsfarve1">
-    <w:name w:val="Light List Accent 1"/>
+  <w:style w:type="table" w:customStyle="1" w:styleId="Lysliste-markeringsfarve11">
+    <w:name w:val="Lys liste - markeringsfarve11"/>
     <w:basedOn w:val="Tabel-Normal"/>
     <w:uiPriority w:val="61"/>
     <w:rsid w:val="006551D5"/>
@@ -12779,7 +11899,7 @@
 </file>
 
 <file path=customXml/itemProps1.xml><?xml version="1.0" encoding="utf-8"?>
-<ds:datastoreItem xmlns:ds="http://schemas.openxmlformats.org/officeDocument/2006/customXml" ds:itemID="{013083B4-3B0F-46FA-9FC0-EA32767EC1F3}">
+<ds:datastoreItem xmlns:ds="http://schemas.openxmlformats.org/officeDocument/2006/customXml" ds:itemID="{23B5FA12-7DDE-401D-877F-6BBA4E23C635}">
   <ds:schemaRefs>
     <ds:schemaRef ds:uri="http://schemas.openxmlformats.org/officeDocument/2006/bibliography"/>
   </ds:schemaRefs>

</xml_diff>

<commit_message>
Små ændringer i ordlyd for Task#44
</commit_message>
<xml_diff>
--- a/Analysedokumenter/Fog trælast.docx
+++ b/Analysedokumenter/Fog trælast.docx
@@ -69,7 +69,15 @@
         </w:numPr>
       </w:pPr>
       <w:r>
-        <w:t>Har indgående kendskab til sædvanlige problemstillinger ifm. bestillinger af carporte</w:t>
+        <w:t xml:space="preserve">Har indgående kendskab til sædvanlige problemstillinger </w:t>
+      </w:r>
+      <w:proofErr w:type="spellStart"/>
+      <w:r>
+        <w:t>ifm</w:t>
+      </w:r>
+      <w:proofErr w:type="spellEnd"/>
+      <w:r>
+        <w:t>. bestillinger af carporte</w:t>
       </w:r>
       <w:r>
         <w:t>, f.eks. skæve dimensioner, for store skure, for høj rejsning mv</w:t>
@@ -87,7 +95,15 @@
         </w:numPr>
       </w:pPr>
       <w:r>
-        <w:t>Står for nuværende prisjustering og ”mapning” mellem gl. varenumre og nye.</w:t>
+        <w:t>Står for nuværende prisjustering og ”</w:t>
+      </w:r>
+      <w:proofErr w:type="spellStart"/>
+      <w:r>
+        <w:t>mapning</w:t>
+      </w:r>
+      <w:proofErr w:type="spellEnd"/>
+      <w:r>
+        <w:t>” mellem gl. varenumre og nye.</w:t>
       </w:r>
     </w:p>
     <w:p>
@@ -222,7 +238,23 @@
         </w:numPr>
       </w:pPr>
       <w:r>
-        <w:t>Færre risici forbundet med opdatering / vedligehold af systemet (f.eks. v. sygdom/bortgang af ngl. medarbejder).</w:t>
+        <w:t>Færre risici forbundet med opdatering / vedligehold af systemet</w:t>
+      </w:r>
+      <w:proofErr w:type="gramStart"/>
+      <w:r>
+        <w:t xml:space="preserve"> (f.eks. v. sygdom/bortgang af </w:t>
+      </w:r>
+      <w:proofErr w:type="spellStart"/>
+      <w:r>
+        <w:t>ngl</w:t>
+      </w:r>
+      <w:proofErr w:type="spellEnd"/>
+      <w:r>
+        <w:t>.</w:t>
+      </w:r>
+      <w:proofErr w:type="gramEnd"/>
+      <w:r>
+        <w:t xml:space="preserve"> medarbejder).</w:t>
       </w:r>
     </w:p>
     <w:p>
@@ -306,6 +338,7 @@
                 <w:bCs w:val="0"/>
               </w:rPr>
             </w:pPr>
+            <w:proofErr w:type="spellStart"/>
             <w:r>
               <w:rPr>
                 <w:rFonts w:ascii="Arial" w:eastAsiaTheme="minorHAnsi" w:hAnsi="Arial" w:cs="Arial"/>
@@ -316,6 +349,7 @@
             <w:r>
               <w:t>Indflydelse</w:t>
             </w:r>
+            <w:proofErr w:type="spellEnd"/>
           </w:p>
         </w:tc>
         <w:tc>
@@ -397,8 +431,21 @@
               <w:cnfStyle w:val="000000100000"/>
             </w:pPr>
             <w:r>
-              <w:t>Martin og øvrige ngl. medarbejdere i trælasten.</w:t>
-            </w:r>
+              <w:t xml:space="preserve">Martin og øvrige </w:t>
+            </w:r>
+            <w:proofErr w:type="spellStart"/>
+            <w:r>
+              <w:t>ngl</w:t>
+            </w:r>
+            <w:proofErr w:type="spellEnd"/>
+            <w:r>
+              <w:t xml:space="preserve">. </w:t>
+            </w:r>
+            <w:proofErr w:type="gramStart"/>
+            <w:r>
+              <w:t>medarbejdere i trælasten.</w:t>
+            </w:r>
+            <w:proofErr w:type="gramEnd"/>
           </w:p>
           <w:p>
             <w:pPr>
@@ -610,6 +657,7 @@
       <w:pPr>
         <w:pStyle w:val="Overskrift1"/>
       </w:pPr>
+      <w:proofErr w:type="spellStart"/>
       <w:r>
         <w:lastRenderedPageBreak/>
         <w:t>SWOT-analyse</w:t>
@@ -617,6 +665,7 @@
       <w:r>
         <w:t>r</w:t>
       </w:r>
+      <w:proofErr w:type="spellEnd"/>
     </w:p>
     <w:tbl>
       <w:tblPr>
@@ -703,8 +752,13 @@
             <w:pPr>
               <w:cnfStyle w:val="000000100000"/>
             </w:pPr>
-            <w:r>
-              <w:t>Strengths:</w:t>
+            <w:proofErr w:type="spellStart"/>
+            <w:r>
+              <w:t>Strengths</w:t>
+            </w:r>
+            <w:proofErr w:type="spellEnd"/>
+            <w:r>
+              <w:t>:</w:t>
             </w:r>
           </w:p>
           <w:p>
@@ -729,8 +783,13 @@
               </w:numPr>
               <w:cnfStyle w:val="000000100000"/>
             </w:pPr>
-            <w:r>
-              <w:t>Ngl.medarbejder med indgående kendskab</w:t>
+            <w:proofErr w:type="spellStart"/>
+            <w:r>
+              <w:t>Ngl.medarbejder</w:t>
+            </w:r>
+            <w:proofErr w:type="spellEnd"/>
+            <w:r>
+              <w:t xml:space="preserve"> med indgående kendskab</w:t>
             </w:r>
             <w:r>
               <w:t xml:space="preserve"> til situationen og problemområdet</w:t>
@@ -749,10 +808,23 @@
               <w:cnfStyle w:val="000000100000"/>
             </w:pPr>
             <w:r>
-              <w:t>Carporte i bedre kvalitet end Silvan/Bauhaus</w:t>
-            </w:r>
-            <w:r>
-              <w:t xml:space="preserve"> og evt andre.</w:t>
+              <w:t xml:space="preserve">Carporte i bedre kvalitet end </w:t>
+            </w:r>
+            <w:proofErr w:type="spellStart"/>
+            <w:r>
+              <w:t>Silvan/Bauhaus</w:t>
+            </w:r>
+            <w:proofErr w:type="spellEnd"/>
+            <w:r>
+              <w:t xml:space="preserve"> og </w:t>
+            </w:r>
+            <w:proofErr w:type="spellStart"/>
+            <w:r>
+              <w:t>evt</w:t>
+            </w:r>
+            <w:proofErr w:type="spellEnd"/>
+            <w:r>
+              <w:t xml:space="preserve"> andre.</w:t>
             </w:r>
           </w:p>
           <w:p>
@@ -774,8 +846,13 @@
             <w:pPr>
               <w:cnfStyle w:val="000000100000"/>
             </w:pPr>
-            <w:r>
-              <w:t>Weaknesses:</w:t>
+            <w:proofErr w:type="spellStart"/>
+            <w:r>
+              <w:t>Weaknesses</w:t>
+            </w:r>
+            <w:proofErr w:type="spellEnd"/>
+            <w:r>
+              <w:t>:</w:t>
             </w:r>
           </w:p>
           <w:p>
@@ -801,7 +878,15 @@
               <w:cnfStyle w:val="000000100000"/>
             </w:pPr>
             <w:r>
-              <w:t>Systemet er uddateret og måske i fare for ikke at kunne fungere indenfor overskuelig fremtid.</w:t>
+              <w:t xml:space="preserve">Systemet er </w:t>
+            </w:r>
+            <w:proofErr w:type="spellStart"/>
+            <w:r>
+              <w:t>uddateret</w:t>
+            </w:r>
+            <w:proofErr w:type="spellEnd"/>
+            <w:r>
+              <w:t xml:space="preserve"> og måske i fare for ikke at kunne fungere indenfor overskuelig fremtid.</w:t>
             </w:r>
           </w:p>
           <w:p>
@@ -820,7 +905,31 @@
               <w:t>fragmenter</w:t>
             </w:r>
             <w:r>
-              <w:t xml:space="preserve"> – frontend til kunder, backend (Quickbyg) og et eksternt system til oprettelse af styklister.</w:t>
+              <w:t xml:space="preserve"> – </w:t>
+            </w:r>
+            <w:proofErr w:type="spellStart"/>
+            <w:r>
+              <w:t>frontend</w:t>
+            </w:r>
+            <w:proofErr w:type="spellEnd"/>
+            <w:r>
+              <w:t xml:space="preserve"> til kunder, </w:t>
+            </w:r>
+            <w:proofErr w:type="spellStart"/>
+            <w:r>
+              <w:t>backend</w:t>
+            </w:r>
+            <w:proofErr w:type="spellEnd"/>
+            <w:r>
+              <w:t xml:space="preserve"> (</w:t>
+            </w:r>
+            <w:proofErr w:type="spellStart"/>
+            <w:r>
+              <w:t>Quickbyg</w:t>
+            </w:r>
+            <w:proofErr w:type="spellEnd"/>
+            <w:r>
+              <w:t>) og et eksternt system til oprettelse af styklister.</w:t>
             </w:r>
           </w:p>
           <w:p>
@@ -869,8 +978,13 @@
             <w:pPr>
               <w:cnfStyle w:val="000000000000"/>
             </w:pPr>
-            <w:r>
-              <w:t>Opportunities:</w:t>
+            <w:proofErr w:type="spellStart"/>
+            <w:r>
+              <w:t>Opportunities</w:t>
+            </w:r>
+            <w:proofErr w:type="spellEnd"/>
+            <w:r>
+              <w:t>:</w:t>
             </w:r>
           </w:p>
           <w:p>
@@ -909,7 +1023,23 @@
               <w:cnfStyle w:val="000000000000"/>
             </w:pPr>
             <w:r>
-              <w:t>Bedre backend mindsker evt. flaskehalse hvis ngl.medarbejder er fraværende.</w:t>
+              <w:t xml:space="preserve">Bedre </w:t>
+            </w:r>
+            <w:proofErr w:type="spellStart"/>
+            <w:r>
+              <w:t>backend</w:t>
+            </w:r>
+            <w:proofErr w:type="spellEnd"/>
+            <w:r>
+              <w:t xml:space="preserve"> mindsker evt. flaskehalse hvis </w:t>
+            </w:r>
+            <w:proofErr w:type="spellStart"/>
+            <w:r>
+              <w:t>ngl.medarbejder</w:t>
+            </w:r>
+            <w:proofErr w:type="spellEnd"/>
+            <w:r>
+              <w:t xml:space="preserve"> er fraværende.</w:t>
             </w:r>
           </w:p>
           <w:p>
@@ -922,7 +1052,15 @@
               <w:cnfStyle w:val="000000000000"/>
             </w:pPr>
             <w:r>
-              <w:t>COTS system som kun kræver licens eller engangssum.</w:t>
+              <w:t xml:space="preserve">COTS system som kun kræver licens eller </w:t>
+            </w:r>
+            <w:proofErr w:type="spellStart"/>
+            <w:r>
+              <w:t>engangssum</w:t>
+            </w:r>
+            <w:proofErr w:type="spellEnd"/>
+            <w:r>
+              <w:t>.</w:t>
             </w:r>
           </w:p>
           <w:p>
@@ -939,8 +1077,13 @@
             <w:pPr>
               <w:cnfStyle w:val="000000000000"/>
             </w:pPr>
-            <w:r>
-              <w:t>Threats:</w:t>
+            <w:proofErr w:type="spellStart"/>
+            <w:r>
+              <w:t>Threats</w:t>
+            </w:r>
+            <w:proofErr w:type="spellEnd"/>
+            <w:r>
+              <w:t>:</w:t>
             </w:r>
           </w:p>
           <w:p>
@@ -992,8 +1135,13 @@
               <w:cnfStyle w:val="000000000000"/>
             </w:pPr>
             <w:r>
-              <w:t>COTS system viser sig at have begrænsninger ift. krav som måtte opstå senere.</w:t>
-            </w:r>
+              <w:t xml:space="preserve">COTS system viser sig at have begrænsninger ift. </w:t>
+            </w:r>
+            <w:proofErr w:type="gramStart"/>
+            <w:r>
+              <w:t>krav som måtte opstå senere.</w:t>
+            </w:r>
+            <w:proofErr w:type="gramEnd"/>
           </w:p>
           <w:p>
             <w:pPr>
@@ -1093,8 +1241,13 @@
             <w:pPr>
               <w:cnfStyle w:val="000000100000"/>
             </w:pPr>
-            <w:r>
-              <w:t>Strengths:</w:t>
+            <w:proofErr w:type="spellStart"/>
+            <w:r>
+              <w:t>Strengths</w:t>
+            </w:r>
+            <w:proofErr w:type="spellEnd"/>
+            <w:r>
+              <w:t>:</w:t>
             </w:r>
           </w:p>
           <w:p>
@@ -1107,7 +1260,15 @@
               <w:cnfStyle w:val="000000100000"/>
             </w:pPr>
             <w:r>
-              <w:t>Dedikeret ngl.medarbejder tæt på problemområdet med masser af viden, både som it-bruger og håndværker/trælastmand.</w:t>
+              <w:t xml:space="preserve">Dedikeret </w:t>
+            </w:r>
+            <w:proofErr w:type="spellStart"/>
+            <w:r>
+              <w:t>ngl.medarbejder</w:t>
+            </w:r>
+            <w:proofErr w:type="spellEnd"/>
+            <w:r>
+              <w:t xml:space="preserve"> tæt på problemområdet med masser af viden, både som it-bruger og håndværker/trælastmand.</w:t>
             </w:r>
           </w:p>
           <w:p>
@@ -1137,8 +1298,13 @@
             <w:pPr>
               <w:cnfStyle w:val="000000100000"/>
             </w:pPr>
-            <w:r>
-              <w:t>Weaknesses:</w:t>
+            <w:proofErr w:type="spellStart"/>
+            <w:r>
+              <w:t>Weaknesses</w:t>
+            </w:r>
+            <w:proofErr w:type="spellEnd"/>
+            <w:r>
+              <w:t>:</w:t>
             </w:r>
           </w:p>
           <w:p>
@@ -1154,7 +1320,15 @@
               <w:t xml:space="preserve">Konflikt: </w:t>
             </w:r>
             <w:r>
-              <w:t>Man kan godt lide enkeltheden i Quickbyg samtidig med at man vil have et system som potentielt kan give mere vedligehold af varer, priser mv.</w:t>
+              <w:t xml:space="preserve">Man kan godt lide enkeltheden i </w:t>
+            </w:r>
+            <w:proofErr w:type="spellStart"/>
+            <w:r>
+              <w:t>Quickbyg</w:t>
+            </w:r>
+            <w:proofErr w:type="spellEnd"/>
+            <w:r>
+              <w:t xml:space="preserve"> samtidig med at man vil have et system som potentielt kan give mere vedligehold af varer, priser mv.</w:t>
             </w:r>
           </w:p>
           <w:p>
@@ -1226,8 +1400,13 @@
             <w:pPr>
               <w:cnfStyle w:val="000000000000"/>
             </w:pPr>
-            <w:r>
-              <w:t>Opportunities:</w:t>
+            <w:proofErr w:type="spellStart"/>
+            <w:r>
+              <w:t>Opportunities</w:t>
+            </w:r>
+            <w:proofErr w:type="spellEnd"/>
+            <w:r>
+              <w:t>:</w:t>
             </w:r>
           </w:p>
           <w:p>
@@ -1240,7 +1419,15 @@
               <w:cnfStyle w:val="000000000000"/>
             </w:pPr>
             <w:r>
-              <w:t>COTS ERP-system kan evt. indfri krav hurtigt, ved få justeringer/tilføjelser?</w:t>
+              <w:t xml:space="preserve">COTS </w:t>
+            </w:r>
+            <w:proofErr w:type="spellStart"/>
+            <w:r>
+              <w:t>ERP-system</w:t>
+            </w:r>
+            <w:proofErr w:type="spellEnd"/>
+            <w:r>
+              <w:t xml:space="preserve"> kan evt. indfri krav hurtigt, ved få justeringer/tilføjelser?</w:t>
             </w:r>
           </w:p>
           <w:p>
@@ -1257,8 +1444,13 @@
             <w:pPr>
               <w:cnfStyle w:val="000000000000"/>
             </w:pPr>
-            <w:r>
-              <w:t>Threats:</w:t>
+            <w:proofErr w:type="spellStart"/>
+            <w:r>
+              <w:t>Threats</w:t>
+            </w:r>
+            <w:proofErr w:type="spellEnd"/>
+            <w:r>
+              <w:t>:</w:t>
             </w:r>
           </w:p>
           <w:p>
@@ -1377,8 +1569,17 @@
                 <w:rFonts w:ascii="Courier New" w:hAnsi="Courier New" w:cs="Courier New"/>
                 <w:b w:val="0"/>
               </w:rPr>
-              <w:t>The binaries</w:t>
-            </w:r>
+              <w:t xml:space="preserve">The </w:t>
+            </w:r>
+            <w:proofErr w:type="spellStart"/>
+            <w:r>
+              <w:rPr>
+                <w:rFonts w:ascii="Courier New" w:hAnsi="Courier New" w:cs="Courier New"/>
+                <w:b w:val="0"/>
+              </w:rPr>
+              <w:t>binaries</w:t>
+            </w:r>
+            <w:proofErr w:type="spellEnd"/>
           </w:p>
         </w:tc>
         <w:tc>
@@ -1431,8 +1632,13 @@
             <w:pPr>
               <w:cnfStyle w:val="000000100000"/>
             </w:pPr>
-            <w:r>
-              <w:t>Strengths:</w:t>
+            <w:proofErr w:type="spellStart"/>
+            <w:r>
+              <w:t>Strengths</w:t>
+            </w:r>
+            <w:proofErr w:type="spellEnd"/>
+            <w:r>
+              <w:t>:</w:t>
             </w:r>
           </w:p>
           <w:p>
@@ -1471,7 +1677,23 @@
               <w:cnfStyle w:val="000000100000"/>
             </w:pPr>
             <w:r>
-              <w:t>Kan både levere backend, frontend og designe GUI.</w:t>
+              <w:t xml:space="preserve">Kan både levere </w:t>
+            </w:r>
+            <w:proofErr w:type="spellStart"/>
+            <w:r>
+              <w:t>backend</w:t>
+            </w:r>
+            <w:proofErr w:type="spellEnd"/>
+            <w:r>
+              <w:t xml:space="preserve">, </w:t>
+            </w:r>
+            <w:proofErr w:type="spellStart"/>
+            <w:r>
+              <w:t>frontend</w:t>
+            </w:r>
+            <w:proofErr w:type="spellEnd"/>
+            <w:r>
+              <w:t xml:space="preserve"> og designe GUI.</w:t>
             </w:r>
           </w:p>
           <w:p>
@@ -1484,7 +1706,23 @@
               <w:cnfStyle w:val="000000100000"/>
             </w:pPr>
             <w:r>
-              <w:t>Er klar over udfordringer-ne med at være få og er lykkedes fint med tidlig-ere projekter.</w:t>
+              <w:t xml:space="preserve">Er klar over </w:t>
+            </w:r>
+            <w:proofErr w:type="spellStart"/>
+            <w:r>
+              <w:t>udfordringer-ne</w:t>
+            </w:r>
+            <w:proofErr w:type="spellEnd"/>
+            <w:r>
+              <w:t xml:space="preserve"> med at være få og er lykkedes fint med </w:t>
+            </w:r>
+            <w:proofErr w:type="spellStart"/>
+            <w:r>
+              <w:t>tidlig-ere</w:t>
+            </w:r>
+            <w:proofErr w:type="spellEnd"/>
+            <w:r>
+              <w:t xml:space="preserve"> projekter.</w:t>
             </w:r>
           </w:p>
           <w:p>
@@ -1501,8 +1739,13 @@
             <w:pPr>
               <w:cnfStyle w:val="000000100000"/>
             </w:pPr>
-            <w:r>
-              <w:t>Weaknesses:</w:t>
+            <w:proofErr w:type="spellStart"/>
+            <w:r>
+              <w:t>Weaknesses</w:t>
+            </w:r>
+            <w:proofErr w:type="spellEnd"/>
+            <w:r>
+              <w:t>:</w:t>
             </w:r>
           </w:p>
           <w:p>
@@ -1553,8 +1796,13 @@
             <w:pPr>
               <w:cnfStyle w:val="000000000000"/>
             </w:pPr>
-            <w:r>
-              <w:t>Opportunities:</w:t>
+            <w:proofErr w:type="spellStart"/>
+            <w:r>
+              <w:t>Opportunities</w:t>
+            </w:r>
+            <w:proofErr w:type="spellEnd"/>
+            <w:r>
+              <w:t>:</w:t>
             </w:r>
           </w:p>
           <w:p>
@@ -1589,9 +1837,14 @@
             <w:pPr>
               <w:cnfStyle w:val="000000000000"/>
             </w:pPr>
+            <w:proofErr w:type="spellStart"/>
             <w:r>
               <w:lastRenderedPageBreak/>
-              <w:t>Threats:</w:t>
+              <w:t>Threats</w:t>
+            </w:r>
+            <w:proofErr w:type="spellEnd"/>
+            <w:r>
+              <w:t>:</w:t>
             </w:r>
           </w:p>
           <w:p>
@@ -1644,7 +1897,15 @@
     </w:p>
     <w:p>
       <w:r>
-        <w:t xml:space="preserve">At give kunden bedre mulighed for at kunne visualisere sin carport. </w:t>
+        <w:t xml:space="preserve">At </w:t>
+      </w:r>
+      <w:proofErr w:type="gramStart"/>
+      <w:r>
+        <w:t>give</w:t>
+      </w:r>
+      <w:proofErr w:type="gramEnd"/>
+      <w:r>
+        <w:t xml:space="preserve"> kunden bedre mulighed for at kunne visualisere sin carport. </w:t>
       </w:r>
     </w:p>
     <w:p>
@@ -1654,12 +1915,28 @@
     </w:p>
     <w:p>
       <w:r>
-        <w:t>At sikre systemets drift på tværs af medarbejdere.</w:t>
+        <w:t xml:space="preserve">At </w:t>
+      </w:r>
+      <w:proofErr w:type="gramStart"/>
+      <w:r>
+        <w:t>sikre</w:t>
+      </w:r>
+      <w:proofErr w:type="gramEnd"/>
+      <w:r>
+        <w:t xml:space="preserve"> systemets drift på tværs af medarbejdere.</w:t>
       </w:r>
     </w:p>
     <w:p>
       <w:r>
-        <w:t>At defragmentere systemet så det er et samlet hele.</w:t>
+        <w:t xml:space="preserve">At </w:t>
+      </w:r>
+      <w:proofErr w:type="spellStart"/>
+      <w:r>
+        <w:t>defragmentere</w:t>
+      </w:r>
+      <w:proofErr w:type="spellEnd"/>
+      <w:r>
+        <w:t xml:space="preserve"> systemet så det er et samlet hele.</w:t>
       </w:r>
     </w:p>
     <w:p>
@@ -1718,8 +1995,21 @@
         <w:pStyle w:val="Overskrift1"/>
       </w:pPr>
       <w:r>
-        <w:t>SCRUM user stories</w:t>
-      </w:r>
+        <w:t xml:space="preserve">SCRUM </w:t>
+      </w:r>
+      <w:proofErr w:type="spellStart"/>
+      <w:r>
+        <w:t>user</w:t>
+      </w:r>
+      <w:proofErr w:type="spellEnd"/>
+      <w:r>
+        <w:t xml:space="preserve"> </w:t>
+      </w:r>
+      <w:proofErr w:type="spellStart"/>
+      <w:r>
+        <w:t>stories</w:t>
+      </w:r>
+      <w:proofErr w:type="spellEnd"/>
       <w:r>
         <w:t>:</w:t>
       </w:r>
@@ -2017,7 +2307,15 @@
       </w:pPr>
       <w:r>
         <w:lastRenderedPageBreak/>
-        <w:t>Som indlogget medarbejder</w:t>
+        <w:t xml:space="preserve">Som </w:t>
+      </w:r>
+      <w:proofErr w:type="spellStart"/>
+      <w:r>
+        <w:t>indlogget</w:t>
+      </w:r>
+      <w:proofErr w:type="spellEnd"/>
+      <w:r>
+        <w:t xml:space="preserve"> medarbejder</w:t>
       </w:r>
       <w:r>
         <w:t xml:space="preserve"> i</w:t>
@@ -2065,7 +2363,15 @@
         </w:rPr>
       </w:pPr>
       <w:r>
-        <w:t>Som indlogget medarbejder</w:t>
+        <w:t xml:space="preserve">Som </w:t>
+      </w:r>
+      <w:proofErr w:type="spellStart"/>
+      <w:r>
+        <w:t>indlogget</w:t>
+      </w:r>
+      <w:proofErr w:type="spellEnd"/>
+      <w:r>
+        <w:t xml:space="preserve"> medarbejder</w:t>
       </w:r>
       <w:r>
         <w:t xml:space="preserve"> i trælasten vil jeg kunne konfigurere en carport således at fejl evt. undgås.</w:t>
@@ -2103,7 +2409,15 @@
         </w:rPr>
       </w:pPr>
       <w:r>
-        <w:t>Som indlogget medarbejder</w:t>
+        <w:t xml:space="preserve">Som </w:t>
+      </w:r>
+      <w:proofErr w:type="spellStart"/>
+      <w:r>
+        <w:t>indlogget</w:t>
+      </w:r>
+      <w:proofErr w:type="spellEnd"/>
+      <w:r>
+        <w:t xml:space="preserve"> medarbejder</w:t>
       </w:r>
       <w:r>
         <w:t xml:space="preserve"> i trælasten vil jeg kunne administrere kunder således at stamdata er korrekte til sikring af f.eks. korrekt leveringsadresse.</w:t>
@@ -2141,10 +2455,26 @@
         </w:rPr>
       </w:pPr>
       <w:r>
-        <w:t>Som indlogget medarbejder</w:t>
-      </w:r>
-      <w:r>
-        <w:t xml:space="preserve"> i trælasten vil jeg kunne beregne styklisten automatisk, således at fejl undgås, priser bliver korrekte og lagerbeholdning vedligeholdes korrekt.</w:t>
+        <w:t xml:space="preserve">Som </w:t>
+      </w:r>
+      <w:proofErr w:type="spellStart"/>
+      <w:r>
+        <w:t>indlogget</w:t>
+      </w:r>
+      <w:proofErr w:type="spellEnd"/>
+      <w:r>
+        <w:t xml:space="preserve"> medarbejder</w:t>
+      </w:r>
+      <w:r>
+        <w:t xml:space="preserve"> i trælasten vil jeg kunne beregne styklisten automatisk, således at fejl undgås, </w:t>
+      </w:r>
+      <w:proofErr w:type="gramStart"/>
+      <w:r>
+        <w:t>priser bliver</w:t>
+      </w:r>
+      <w:proofErr w:type="gramEnd"/>
+      <w:r>
+        <w:t xml:space="preserve"> korrekte og lagerbeholdning vedligeholdes korrekt.</w:t>
       </w:r>
     </w:p>
     <w:p>
@@ -2178,7 +2508,15 @@
         </w:rPr>
       </w:pPr>
       <w:r>
-        <w:t>Som indlogget medarbejder</w:t>
+        <w:t xml:space="preserve">Som </w:t>
+      </w:r>
+      <w:proofErr w:type="spellStart"/>
+      <w:r>
+        <w:t>indlogget</w:t>
+      </w:r>
+      <w:proofErr w:type="spellEnd"/>
+      <w:r>
+        <w:t xml:space="preserve"> medarbejder</w:t>
       </w:r>
       <w:r>
         <w:t xml:space="preserve"> i trælasten vil jeg kunne redigere dækningsgraden så jeg kan lave et godt tilbud hvis der er behov.</w:t>
@@ -2214,7 +2552,15 @@
         </w:rPr>
       </w:pPr>
       <w:r>
-        <w:t>Som indlogget medarbejder</w:t>
+        <w:t xml:space="preserve">Som </w:t>
+      </w:r>
+      <w:proofErr w:type="spellStart"/>
+      <w:r>
+        <w:t>indlogget</w:t>
+      </w:r>
+      <w:proofErr w:type="spellEnd"/>
+      <w:r>
+        <w:t xml:space="preserve"> medarbejder</w:t>
       </w:r>
       <w:r>
         <w:t xml:space="preserve"> i trælasten vil jeg kunne redigere hjælpeteksten så kunden har bedre mulighed for at samle carporten korrekt.</w:t>
@@ -2247,7 +2593,15 @@
         </w:numPr>
       </w:pPr>
       <w:r>
-        <w:t>Som indlogget medarbejder</w:t>
+        <w:t xml:space="preserve">Som </w:t>
+      </w:r>
+      <w:proofErr w:type="spellStart"/>
+      <w:r>
+        <w:t>indlogget</w:t>
+      </w:r>
+      <w:proofErr w:type="spellEnd"/>
+      <w:r>
+        <w:t xml:space="preserve"> medarbejder</w:t>
       </w:r>
       <w:r>
         <w:t xml:space="preserve"> i trælasten vil jeg kunne tilføje flere varer til ordren fra databasen, for at sikre at kunden får alle beslag og øvrige varer nødvendige for en korrekt samling af carporten. Evt. mersalg?</w:t>
@@ -2284,7 +2638,15 @@
         </w:rPr>
       </w:pPr>
       <w:r>
-        <w:t>Som indlogget medarbejder</w:t>
+        <w:t xml:space="preserve">Som </w:t>
+      </w:r>
+      <w:proofErr w:type="spellStart"/>
+      <w:r>
+        <w:t>indlogget</w:t>
+      </w:r>
+      <w:proofErr w:type="spellEnd"/>
+      <w:r>
+        <w:t xml:space="preserve"> medarbejder</w:t>
       </w:r>
       <w:r>
         <w:t xml:space="preserve"> i trælasten vil jeg kunne se/udskrive tegningen af den konstruerede carport så jeg kan bedre kan visualisere den og evt. besvare kundespørgsmål.</w:t>
@@ -2322,7 +2684,15 @@
         </w:rPr>
       </w:pPr>
       <w:r>
-        <w:t>Som indlogget medarbejder</w:t>
+        <w:t xml:space="preserve">Som </w:t>
+      </w:r>
+      <w:proofErr w:type="spellStart"/>
+      <w:r>
+        <w:t>indlogget</w:t>
+      </w:r>
+      <w:proofErr w:type="spellEnd"/>
+      <w:r>
+        <w:t xml:space="preserve"> medarbejder</w:t>
       </w:r>
       <w:r>
         <w:t xml:space="preserve"> i trælasten vil jeg kunne </w:t>
@@ -2363,10 +2733,26 @@
         </w:rPr>
       </w:pPr>
       <w:r>
-        <w:t>Som indlogget medarbejder</w:t>
-      </w:r>
-      <w:r>
-        <w:t xml:space="preserve"> i trælasten vil jeg kunne besvare forspørgsler vedr. carporte elektronisk, så kunden hurtigt får en tegning og oplever oprigtig interesse i kundens projekt.</w:t>
+        <w:t xml:space="preserve">Som </w:t>
+      </w:r>
+      <w:proofErr w:type="spellStart"/>
+      <w:r>
+        <w:t>indlogget</w:t>
+      </w:r>
+      <w:proofErr w:type="spellEnd"/>
+      <w:r>
+        <w:t xml:space="preserve"> medarbejder</w:t>
+      </w:r>
+      <w:r>
+        <w:t xml:space="preserve"> i trælasten vil jeg kunne besvare </w:t>
+      </w:r>
+      <w:proofErr w:type="spellStart"/>
+      <w:r>
+        <w:t>forspørgsler</w:t>
+      </w:r>
+      <w:proofErr w:type="spellEnd"/>
+      <w:r>
+        <w:t xml:space="preserve"> vedr. carporte elektronisk, så kunden hurtigt får en tegning og oplever oprigtig interesse i kundens projekt.</w:t>
       </w:r>
     </w:p>
     <w:p>
@@ -2402,7 +2788,15 @@
         </w:numPr>
       </w:pPr>
       <w:r>
-        <w:t>Som indlogget medarbejder</w:t>
+        <w:t xml:space="preserve">Som </w:t>
+      </w:r>
+      <w:proofErr w:type="spellStart"/>
+      <w:r>
+        <w:t>indlogget</w:t>
+      </w:r>
+      <w:proofErr w:type="spellEnd"/>
+      <w:r>
+        <w:t xml:space="preserve"> medarbejder</w:t>
       </w:r>
       <w:r>
         <w:t xml:space="preserve"> i trælasten vil jeg kunne oprette og redigere varer, så jeg undgår at skulle håndtere forskellige varenumre, tekster mv. for den samme vare.</w:t>
@@ -2435,7 +2829,15 @@
         </w:numPr>
       </w:pPr>
       <w:r>
-        <w:t>Som indlogget medarbejder</w:t>
+        <w:t xml:space="preserve">Som </w:t>
+      </w:r>
+      <w:proofErr w:type="spellStart"/>
+      <w:r>
+        <w:t>indlogget</w:t>
+      </w:r>
+      <w:proofErr w:type="spellEnd"/>
+      <w:r>
+        <w:t xml:space="preserve"> medarbejder</w:t>
       </w:r>
       <w:r>
         <w:t xml:space="preserve"> i trælasten vil jeg kunne nulstille min brugerkonto, så jeg kan igen kan komme ind i systemet, selvom jeg har glemt mit kodeord.</w:t>
@@ -2468,7 +2870,15 @@
         </w:numPr>
       </w:pPr>
       <w:r>
-        <w:t>Som indlogget medarbejder</w:t>
+        <w:t xml:space="preserve">Som </w:t>
+      </w:r>
+      <w:proofErr w:type="spellStart"/>
+      <w:r>
+        <w:t>indlogget</w:t>
+      </w:r>
+      <w:proofErr w:type="spellEnd"/>
+      <w:r>
+        <w:t xml:space="preserve"> medarbejder</w:t>
       </w:r>
       <w:r>
         <w:t xml:space="preserve"> i trælasten vil jeg kunne nedlægge eller oprette konti for andre medarbejdere, så de kan tilgå systemet og arbejde med carport forespørgsler.</w:t>
@@ -2516,7 +2926,15 @@
         </w:rPr>
       </w:pPr>
       <w:r>
-        <w:t>Som indlogget medarbejder</w:t>
+        <w:t xml:space="preserve">Som </w:t>
+      </w:r>
+      <w:proofErr w:type="spellStart"/>
+      <w:r>
+        <w:t>indlogget</w:t>
+      </w:r>
+      <w:proofErr w:type="spellEnd"/>
+      <w:r>
+        <w:t xml:space="preserve"> medarbejder</w:t>
       </w:r>
       <w:r>
         <w:t xml:space="preserve"> i trælasten vil jeg kunne redigere i eller tilføje samlevejledninger, så de altid er aktuelle.</w:t>
@@ -2554,7 +2972,15 @@
       </w:pPr>
       <w:r>
         <w:lastRenderedPageBreak/>
-        <w:t>Som indlogget medarbejder</w:t>
+        <w:t xml:space="preserve">Som </w:t>
+      </w:r>
+      <w:proofErr w:type="spellStart"/>
+      <w:r>
+        <w:t>indlogget</w:t>
+      </w:r>
+      <w:proofErr w:type="spellEnd"/>
+      <w:r>
+        <w:t xml:space="preserve"> medarbejder</w:t>
       </w:r>
       <w:r>
         <w:t xml:space="preserve"> i trælasten vil jeg kunne udskrive </w:t>
@@ -2598,7 +3024,15 @@
         </w:rPr>
       </w:pPr>
       <w:r>
-        <w:t>Som indlogget medarbejder</w:t>
+        <w:t xml:space="preserve">Som </w:t>
+      </w:r>
+      <w:proofErr w:type="spellStart"/>
+      <w:r>
+        <w:t>indlogget</w:t>
+      </w:r>
+      <w:proofErr w:type="spellEnd"/>
+      <w:r>
+        <w:t xml:space="preserve"> medarbejder</w:t>
       </w:r>
       <w:r>
         <w:t xml:space="preserve"> i trælasten vil jeg kunne se fejl i </w:t>
@@ -2639,7 +3073,15 @@
         <w:jc w:val="both"/>
       </w:pPr>
       <w:r>
-        <w:t>Som indlogget medarbejder</w:t>
+        <w:t xml:space="preserve">Som </w:t>
+      </w:r>
+      <w:proofErr w:type="spellStart"/>
+      <w:r>
+        <w:t>indlogget</w:t>
+      </w:r>
+      <w:proofErr w:type="spellEnd"/>
+      <w:r>
+        <w:t xml:space="preserve"> medarbejder</w:t>
       </w:r>
       <w:r>
         <w:t xml:space="preserve"> i trælasten vil jeg til enhver tid kunne se hvor langt i processen, en ordre er nået, så jeg kan svare kunden ved en henvendelse.</w:t>
@@ -2715,7 +3157,15 @@
         </w:rPr>
       </w:pPr>
       <w:r>
-        <w:t>Som indlogget medarbejder</w:t>
+        <w:t xml:space="preserve">Som </w:t>
+      </w:r>
+      <w:proofErr w:type="spellStart"/>
+      <w:r>
+        <w:t>indlogget</w:t>
+      </w:r>
+      <w:proofErr w:type="spellEnd"/>
+      <w:r>
+        <w:t xml:space="preserve"> medarbejder</w:t>
       </w:r>
       <w:r>
         <w:t xml:space="preserve"> i trælasten vil jeg kunne logge ud af systemet, så min konto ikke misbruges.</w:t>
@@ -2730,9 +3180,19 @@
       <w:pPr>
         <w:pStyle w:val="Overskrift1"/>
       </w:pPr>
-      <w:r>
-        <w:t>Product Backlog</w:t>
-      </w:r>
+      <w:proofErr w:type="spellStart"/>
+      <w:r>
+        <w:t>Product</w:t>
+      </w:r>
+      <w:proofErr w:type="spellEnd"/>
+      <w:r>
+        <w:t xml:space="preserve"> </w:t>
+      </w:r>
+      <w:proofErr w:type="spellStart"/>
+      <w:r>
+        <w:t>Backlog</w:t>
+      </w:r>
+      <w:proofErr w:type="spellEnd"/>
     </w:p>
     <w:p/>
     <w:p>
@@ -2825,6 +3285,7 @@
                 <w:lang w:eastAsia="da-DK"/>
               </w:rPr>
             </w:pPr>
+            <w:proofErr w:type="spellStart"/>
             <w:r>
               <w:rPr>
                 <w:rFonts w:eastAsia="Times New Roman" w:cstheme="minorHAnsi"/>
@@ -2833,6 +3294,7 @@
               </w:rPr>
               <w:t>Imp</w:t>
             </w:r>
+            <w:proofErr w:type="spellEnd"/>
           </w:p>
         </w:tc>
         <w:tc>
@@ -2848,6 +3310,7 @@
                 <w:lang w:eastAsia="da-DK"/>
               </w:rPr>
             </w:pPr>
+            <w:proofErr w:type="spellStart"/>
             <w:r>
               <w:rPr>
                 <w:rFonts w:eastAsia="Times New Roman" w:cstheme="minorHAnsi"/>
@@ -2856,6 +3319,7 @@
               </w:rPr>
               <w:t>Est</w:t>
             </w:r>
+            <w:proofErr w:type="spellEnd"/>
           </w:p>
         </w:tc>
         <w:tc>
@@ -2871,13 +3335,23 @@
                 <w:lang w:eastAsia="da-DK"/>
               </w:rPr>
             </w:pPr>
+            <w:proofErr w:type="spellStart"/>
             <w:r>
               <w:rPr>
                 <w:rFonts w:eastAsia="Times New Roman" w:cstheme="minorHAnsi"/>
                 <w:color w:val="FFFFFF"/>
                 <w:lang w:eastAsia="da-DK"/>
               </w:rPr>
-              <w:t>How to demo</w:t>
+              <w:t>How</w:t>
+            </w:r>
+            <w:proofErr w:type="spellEnd"/>
+            <w:r>
+              <w:rPr>
+                <w:rFonts w:eastAsia="Times New Roman" w:cstheme="minorHAnsi"/>
+                <w:color w:val="FFFFFF"/>
+                <w:lang w:eastAsia="da-DK"/>
+              </w:rPr>
+              <w:t xml:space="preserve"> to demo</w:t>
             </w:r>
           </w:p>
         </w:tc>
@@ -3107,8 +3581,18 @@
                 <w:color w:val="000000"/>
                 <w:lang w:eastAsia="da-DK"/>
               </w:rPr>
-              <w:t>E: Create</w:t>
-            </w:r>
+              <w:t xml:space="preserve">E: </w:t>
+            </w:r>
+            <w:proofErr w:type="spellStart"/>
+            <w:r>
+              <w:rPr>
+                <w:rFonts w:eastAsia="Times New Roman" w:cstheme="minorHAnsi"/>
+                <w:color w:val="000000"/>
+                <w:lang w:eastAsia="da-DK"/>
+              </w:rPr>
+              <w:t>Create</w:t>
+            </w:r>
+            <w:proofErr w:type="spellEnd"/>
           </w:p>
         </w:tc>
       </w:tr>
@@ -3290,7 +3774,25 @@
                 <w:color w:val="000000"/>
                 <w:lang w:eastAsia="da-DK"/>
               </w:rPr>
-              <w:t>Kræver DB, Login.</w:t>
+              <w:t xml:space="preserve">Kræver DB, </w:t>
+            </w:r>
+            <w:proofErr w:type="spellStart"/>
+            <w:r>
+              <w:rPr>
+                <w:rFonts w:eastAsia="Times New Roman" w:cstheme="minorHAnsi"/>
+                <w:color w:val="000000"/>
+                <w:lang w:eastAsia="da-DK"/>
+              </w:rPr>
+              <w:t>Login</w:t>
+            </w:r>
+            <w:proofErr w:type="spellEnd"/>
+            <w:r>
+              <w:rPr>
+                <w:rFonts w:eastAsia="Times New Roman" w:cstheme="minorHAnsi"/>
+                <w:color w:val="000000"/>
+                <w:lang w:eastAsia="da-DK"/>
+              </w:rPr>
+              <w:t>.</w:t>
             </w:r>
           </w:p>
         </w:tc>
@@ -3330,8 +3832,18 @@
                 <w:color w:val="000000"/>
                 <w:lang w:eastAsia="da-DK"/>
               </w:rPr>
-              <w:t>E: Read</w:t>
-            </w:r>
+              <w:t xml:space="preserve">E: </w:t>
+            </w:r>
+            <w:proofErr w:type="spellStart"/>
+            <w:r>
+              <w:rPr>
+                <w:rFonts w:eastAsia="Times New Roman" w:cstheme="minorHAnsi"/>
+                <w:color w:val="000000"/>
+                <w:lang w:eastAsia="da-DK"/>
+              </w:rPr>
+              <w:t>Read</w:t>
+            </w:r>
+            <w:proofErr w:type="spellEnd"/>
           </w:p>
         </w:tc>
       </w:tr>
@@ -3688,6 +4200,7 @@
                 <w:lang w:eastAsia="da-DK"/>
               </w:rPr>
             </w:pPr>
+            <w:proofErr w:type="gramStart"/>
             <w:r>
               <w:rPr>
                 <w:rFonts w:eastAsia="Times New Roman" w:cstheme="minorHAnsi"/>
@@ -3696,6 +4209,7 @@
               </w:rPr>
               <w:t>beregnes styklisten som udskrives i konsollen.</w:t>
             </w:r>
+            <w:proofErr w:type="gramEnd"/>
           </w:p>
         </w:tc>
         <w:tc>
@@ -3767,7 +4281,25 @@
                 <w:color w:val="000000"/>
                 <w:lang w:eastAsia="da-DK"/>
               </w:rPr>
-              <w:t>E: Umiddelbar kompleks, fordrer mere analyse.</w:t>
+              <w:t xml:space="preserve">E: </w:t>
+            </w:r>
+            <w:proofErr w:type="gramStart"/>
+            <w:r>
+              <w:rPr>
+                <w:rFonts w:eastAsia="Times New Roman" w:cstheme="minorHAnsi"/>
+                <w:color w:val="000000"/>
+                <w:lang w:eastAsia="da-DK"/>
+              </w:rPr>
+              <w:t>Umiddelbar</w:t>
+            </w:r>
+            <w:proofErr w:type="gramEnd"/>
+            <w:r>
+              <w:rPr>
+                <w:rFonts w:eastAsia="Times New Roman" w:cstheme="minorHAnsi"/>
+                <w:color w:val="000000"/>
+                <w:lang w:eastAsia="da-DK"/>
+              </w:rPr>
+              <w:t xml:space="preserve"> kompleks, fordrer mere analyse.</w:t>
             </w:r>
           </w:p>
         </w:tc>
@@ -4231,7 +4763,25 @@
                 <w:color w:val="000000"/>
                 <w:lang w:eastAsia="da-DK"/>
               </w:rPr>
-              <w:t xml:space="preserve">danner email og </w:t>
+              <w:t xml:space="preserve">danner </w:t>
+            </w:r>
+            <w:proofErr w:type="spellStart"/>
+            <w:r>
+              <w:rPr>
+                <w:rFonts w:eastAsia="Times New Roman" w:cstheme="minorHAnsi"/>
+                <w:color w:val="000000"/>
+                <w:lang w:eastAsia="da-DK"/>
+              </w:rPr>
+              <w:t>email</w:t>
+            </w:r>
+            <w:proofErr w:type="spellEnd"/>
+            <w:r>
+              <w:rPr>
+                <w:rFonts w:eastAsia="Times New Roman" w:cstheme="minorHAnsi"/>
+                <w:color w:val="000000"/>
+                <w:lang w:eastAsia="da-DK"/>
+              </w:rPr>
+              <w:t xml:space="preserve"> og </w:t>
             </w:r>
             <w:r>
               <w:rPr>
@@ -4272,7 +4822,25 @@
                 <w:color w:val="000000"/>
                 <w:lang w:eastAsia="da-DK"/>
               </w:rPr>
-              <w:t>jek mailbox for svarmail og vedhæftninger, tjek at forespørgsel skifter status til ’besvaret’ i listen over forespørgsler.</w:t>
+              <w:t xml:space="preserve">jek </w:t>
+            </w:r>
+            <w:proofErr w:type="spellStart"/>
+            <w:r>
+              <w:rPr>
+                <w:rFonts w:eastAsia="Times New Roman" w:cstheme="minorHAnsi"/>
+                <w:color w:val="000000"/>
+                <w:lang w:eastAsia="da-DK"/>
+              </w:rPr>
+              <w:t>mailbox</w:t>
+            </w:r>
+            <w:proofErr w:type="spellEnd"/>
+            <w:r>
+              <w:rPr>
+                <w:rFonts w:eastAsia="Times New Roman" w:cstheme="minorHAnsi"/>
+                <w:color w:val="000000"/>
+                <w:lang w:eastAsia="da-DK"/>
+              </w:rPr>
+              <w:t xml:space="preserve"> for svarmail og vedhæftninger, tjek at forespørgsel skifter status til ’besvaret’ i listen over forespørgsler.</w:t>
             </w:r>
           </w:p>
         </w:tc>
@@ -4742,7 +5310,25 @@
                 <w:color w:val="000000"/>
                 <w:lang w:eastAsia="da-DK"/>
               </w:rPr>
-              <w:t>E: Ingen db, blot grafik.</w:t>
+              <w:t xml:space="preserve">E: Ingen </w:t>
+            </w:r>
+            <w:proofErr w:type="spellStart"/>
+            <w:r>
+              <w:rPr>
+                <w:rFonts w:eastAsia="Times New Roman" w:cstheme="minorHAnsi"/>
+                <w:color w:val="000000"/>
+                <w:lang w:eastAsia="da-DK"/>
+              </w:rPr>
+              <w:t>db</w:t>
+            </w:r>
+            <w:proofErr w:type="spellEnd"/>
+            <w:r>
+              <w:rPr>
+                <w:rFonts w:eastAsia="Times New Roman" w:cstheme="minorHAnsi"/>
+                <w:color w:val="000000"/>
+                <w:lang w:eastAsia="da-DK"/>
+              </w:rPr>
+              <w:t>, blot grafik.</w:t>
             </w:r>
           </w:p>
         </w:tc>
@@ -4945,7 +5531,25 @@
                 <w:color w:val="000000"/>
                 <w:lang w:eastAsia="da-DK"/>
               </w:rPr>
-              <w:t>E: Simpelt db udtræk</w:t>
+              <w:t xml:space="preserve">E: Simpelt </w:t>
+            </w:r>
+            <w:proofErr w:type="spellStart"/>
+            <w:r>
+              <w:rPr>
+                <w:rFonts w:eastAsia="Times New Roman" w:cstheme="minorHAnsi"/>
+                <w:color w:val="000000"/>
+                <w:lang w:eastAsia="da-DK"/>
+              </w:rPr>
+              <w:t>db</w:t>
+            </w:r>
+            <w:proofErr w:type="spellEnd"/>
+            <w:r>
+              <w:rPr>
+                <w:rFonts w:eastAsia="Times New Roman" w:cstheme="minorHAnsi"/>
+                <w:color w:val="000000"/>
+                <w:lang w:eastAsia="da-DK"/>
+              </w:rPr>
+              <w:t xml:space="preserve"> udtræk</w:t>
             </w:r>
           </w:p>
         </w:tc>
@@ -5066,7 +5670,43 @@
                 <w:color w:val="000000"/>
                 <w:lang w:eastAsia="da-DK"/>
               </w:rPr>
-              <w:t>Websiden med carporte åbnes i browseren, linket ’carport i tilpassede mål’ klikkes, side for valg af tagtype vises, tagtype vælges, side med formular for carportens længde, højde og bredde vises og mål indtastes.</w:t>
+              <w:t xml:space="preserve">Websiden med carporte åbnes i browseren, linket ’carport i tilpassede mål’ klikkes, side for valg af </w:t>
+            </w:r>
+            <w:proofErr w:type="spellStart"/>
+            <w:r>
+              <w:rPr>
+                <w:rFonts w:eastAsia="Times New Roman" w:cstheme="minorHAnsi"/>
+                <w:color w:val="000000"/>
+                <w:lang w:eastAsia="da-DK"/>
+              </w:rPr>
+              <w:t>tagtype</w:t>
+            </w:r>
+            <w:proofErr w:type="spellEnd"/>
+            <w:r>
+              <w:rPr>
+                <w:rFonts w:eastAsia="Times New Roman" w:cstheme="minorHAnsi"/>
+                <w:color w:val="000000"/>
+                <w:lang w:eastAsia="da-DK"/>
+              </w:rPr>
+              <w:t xml:space="preserve"> vises, </w:t>
+            </w:r>
+            <w:proofErr w:type="spellStart"/>
+            <w:r>
+              <w:rPr>
+                <w:rFonts w:eastAsia="Times New Roman" w:cstheme="minorHAnsi"/>
+                <w:color w:val="000000"/>
+                <w:lang w:eastAsia="da-DK"/>
+              </w:rPr>
+              <w:t>tagtype</w:t>
+            </w:r>
+            <w:proofErr w:type="spellEnd"/>
+            <w:r>
+              <w:rPr>
+                <w:rFonts w:eastAsia="Times New Roman" w:cstheme="minorHAnsi"/>
+                <w:color w:val="000000"/>
+                <w:lang w:eastAsia="da-DK"/>
+              </w:rPr>
+              <w:t xml:space="preserve"> vælges, side med formular for carportens længde, højde og bredde vises og mål indtastes.</w:t>
             </w:r>
           </w:p>
         </w:tc>
@@ -5250,7 +5890,25 @@
                 <w:color w:val="000000"/>
                 <w:lang w:eastAsia="da-DK"/>
               </w:rPr>
-              <w:t>Unit test oprettes som henter en forespørgsel fra databasen. Data ændres og gemmes i databasen. Forespørgslen hentes fra databasen igen og der testes om nye data stemmer med den foretagede ændring.</w:t>
+              <w:t xml:space="preserve">Unit test oprettes som henter en forespørgsel fra databasen. Data ændres og gemmes i databasen. Forespørgslen hentes fra databasen igen og der testes om nye data stemmer med den </w:t>
+            </w:r>
+            <w:proofErr w:type="spellStart"/>
+            <w:r>
+              <w:rPr>
+                <w:rFonts w:eastAsia="Times New Roman" w:cstheme="minorHAnsi"/>
+                <w:color w:val="000000"/>
+                <w:lang w:eastAsia="da-DK"/>
+              </w:rPr>
+              <w:t>foretagede</w:t>
+            </w:r>
+            <w:proofErr w:type="spellEnd"/>
+            <w:r>
+              <w:rPr>
+                <w:rFonts w:eastAsia="Times New Roman" w:cstheme="minorHAnsi"/>
+                <w:color w:val="000000"/>
+                <w:lang w:eastAsia="da-DK"/>
+              </w:rPr>
+              <w:t xml:space="preserve"> ændring.</w:t>
             </w:r>
           </w:p>
         </w:tc>
@@ -5723,13 +6381,59 @@
                 <w:lang w:eastAsia="da-DK"/>
               </w:rPr>
             </w:pPr>
-            <w:r>
-              <w:rPr>
-                <w:rFonts w:eastAsia="Times New Roman" w:cstheme="minorHAnsi"/>
-                <w:color w:val="000000"/>
-                <w:lang w:eastAsia="da-DK"/>
-              </w:rPr>
-              <w:t>Login websiden åbnes i browseren, data indtastes og brugerens personlige webside vises. Ved fejlet login vises fejlbesked på login websiden.</w:t>
+            <w:proofErr w:type="spellStart"/>
+            <w:r>
+              <w:rPr>
+                <w:rFonts w:eastAsia="Times New Roman" w:cstheme="minorHAnsi"/>
+                <w:color w:val="000000"/>
+                <w:lang w:eastAsia="da-DK"/>
+              </w:rPr>
+              <w:t>Login</w:t>
+            </w:r>
+            <w:proofErr w:type="spellEnd"/>
+            <w:r>
+              <w:rPr>
+                <w:rFonts w:eastAsia="Times New Roman" w:cstheme="minorHAnsi"/>
+                <w:color w:val="000000"/>
+                <w:lang w:eastAsia="da-DK"/>
+              </w:rPr>
+              <w:t xml:space="preserve"> websiden åbnes i browseren, data indtastes og brugerens personlige webside vises. Ved fejlet </w:t>
+            </w:r>
+            <w:proofErr w:type="spellStart"/>
+            <w:r>
+              <w:rPr>
+                <w:rFonts w:eastAsia="Times New Roman" w:cstheme="minorHAnsi"/>
+                <w:color w:val="000000"/>
+                <w:lang w:eastAsia="da-DK"/>
+              </w:rPr>
+              <w:t>login</w:t>
+            </w:r>
+            <w:proofErr w:type="spellEnd"/>
+            <w:r>
+              <w:rPr>
+                <w:rFonts w:eastAsia="Times New Roman" w:cstheme="minorHAnsi"/>
+                <w:color w:val="000000"/>
+                <w:lang w:eastAsia="da-DK"/>
+              </w:rPr>
+              <w:t xml:space="preserve"> vises fejlbesked på </w:t>
+            </w:r>
+            <w:proofErr w:type="spellStart"/>
+            <w:r>
+              <w:rPr>
+                <w:rFonts w:eastAsia="Times New Roman" w:cstheme="minorHAnsi"/>
+                <w:color w:val="000000"/>
+                <w:lang w:eastAsia="da-DK"/>
+              </w:rPr>
+              <w:t>login</w:t>
+            </w:r>
+            <w:proofErr w:type="spellEnd"/>
+            <w:r>
+              <w:rPr>
+                <w:rFonts w:eastAsia="Times New Roman" w:cstheme="minorHAnsi"/>
+                <w:color w:val="000000"/>
+                <w:lang w:eastAsia="da-DK"/>
+              </w:rPr>
+              <w:t xml:space="preserve"> websiden.</w:t>
             </w:r>
           </w:p>
         </w:tc>
@@ -5914,13 +6618,59 @@
                 <w:lang w:eastAsia="da-DK"/>
               </w:rPr>
             </w:pPr>
-            <w:r>
-              <w:rPr>
-                <w:rFonts w:eastAsia="Times New Roman" w:cstheme="minorHAnsi"/>
-                <w:color w:val="000000"/>
-                <w:lang w:eastAsia="da-DK"/>
-              </w:rPr>
-              <w:t>Login websiden åbnes i browseren, data indtastes og brugerens personlige webside vises. Øverst i websiden klikkes på ‘log ud’-knappen og login siden vises.  </w:t>
+            <w:proofErr w:type="spellStart"/>
+            <w:r>
+              <w:rPr>
+                <w:rFonts w:eastAsia="Times New Roman" w:cstheme="minorHAnsi"/>
+                <w:color w:val="000000"/>
+                <w:lang w:eastAsia="da-DK"/>
+              </w:rPr>
+              <w:t>Login</w:t>
+            </w:r>
+            <w:proofErr w:type="spellEnd"/>
+            <w:r>
+              <w:rPr>
+                <w:rFonts w:eastAsia="Times New Roman" w:cstheme="minorHAnsi"/>
+                <w:color w:val="000000"/>
+                <w:lang w:eastAsia="da-DK"/>
+              </w:rPr>
+              <w:t xml:space="preserve"> websiden åbnes i browseren, data indtastes og brugerens personlige webside vises. Øverst i websiden klikkes på ‘log </w:t>
+            </w:r>
+            <w:proofErr w:type="spellStart"/>
+            <w:r>
+              <w:rPr>
+                <w:rFonts w:eastAsia="Times New Roman" w:cstheme="minorHAnsi"/>
+                <w:color w:val="000000"/>
+                <w:lang w:eastAsia="da-DK"/>
+              </w:rPr>
+              <w:t>ud’-knappen</w:t>
+            </w:r>
+            <w:proofErr w:type="spellEnd"/>
+            <w:r>
+              <w:rPr>
+                <w:rFonts w:eastAsia="Times New Roman" w:cstheme="minorHAnsi"/>
+                <w:color w:val="000000"/>
+                <w:lang w:eastAsia="da-DK"/>
+              </w:rPr>
+              <w:t xml:space="preserve"> og </w:t>
+            </w:r>
+            <w:proofErr w:type="spellStart"/>
+            <w:r>
+              <w:rPr>
+                <w:rFonts w:eastAsia="Times New Roman" w:cstheme="minorHAnsi"/>
+                <w:color w:val="000000"/>
+                <w:lang w:eastAsia="da-DK"/>
+              </w:rPr>
+              <w:t>login</w:t>
+            </w:r>
+            <w:proofErr w:type="spellEnd"/>
+            <w:r>
+              <w:rPr>
+                <w:rFonts w:eastAsia="Times New Roman" w:cstheme="minorHAnsi"/>
+                <w:color w:val="000000"/>
+                <w:lang w:eastAsia="da-DK"/>
+              </w:rPr>
+              <w:t xml:space="preserve"> siden vises.  </w:t>
             </w:r>
           </w:p>
         </w:tc>
@@ -6104,7 +6854,61 @@
                 <w:color w:val="000000"/>
                 <w:lang w:eastAsia="da-DK"/>
               </w:rPr>
-              <w:t>Side med loginformular åbnes, email indtastes, knappen ’nulstil brugerkonto’ klikkes. Tjek at mail med ny login fremsendes.</w:t>
+              <w:t xml:space="preserve">Side med </w:t>
+            </w:r>
+            <w:proofErr w:type="spellStart"/>
+            <w:r>
+              <w:rPr>
+                <w:rFonts w:eastAsia="Times New Roman" w:cstheme="minorHAnsi"/>
+                <w:color w:val="000000"/>
+                <w:lang w:eastAsia="da-DK"/>
+              </w:rPr>
+              <w:t>loginformular</w:t>
+            </w:r>
+            <w:proofErr w:type="spellEnd"/>
+            <w:r>
+              <w:rPr>
+                <w:rFonts w:eastAsia="Times New Roman" w:cstheme="minorHAnsi"/>
+                <w:color w:val="000000"/>
+                <w:lang w:eastAsia="da-DK"/>
+              </w:rPr>
+              <w:t xml:space="preserve"> åbnes, </w:t>
+            </w:r>
+            <w:proofErr w:type="spellStart"/>
+            <w:r>
+              <w:rPr>
+                <w:rFonts w:eastAsia="Times New Roman" w:cstheme="minorHAnsi"/>
+                <w:color w:val="000000"/>
+                <w:lang w:eastAsia="da-DK"/>
+              </w:rPr>
+              <w:t>email</w:t>
+            </w:r>
+            <w:proofErr w:type="spellEnd"/>
+            <w:r>
+              <w:rPr>
+                <w:rFonts w:eastAsia="Times New Roman" w:cstheme="minorHAnsi"/>
+                <w:color w:val="000000"/>
+                <w:lang w:eastAsia="da-DK"/>
+              </w:rPr>
+              <w:t xml:space="preserve"> indtastes, knappen ’nulstil brugerkonto’ klikkes. Tjek at mail med ny </w:t>
+            </w:r>
+            <w:proofErr w:type="spellStart"/>
+            <w:r>
+              <w:rPr>
+                <w:rFonts w:eastAsia="Times New Roman" w:cstheme="minorHAnsi"/>
+                <w:color w:val="000000"/>
+                <w:lang w:eastAsia="da-DK"/>
+              </w:rPr>
+              <w:t>login</w:t>
+            </w:r>
+            <w:proofErr w:type="spellEnd"/>
+            <w:r>
+              <w:rPr>
+                <w:rFonts w:eastAsia="Times New Roman" w:cstheme="minorHAnsi"/>
+                <w:color w:val="000000"/>
+                <w:lang w:eastAsia="da-DK"/>
+              </w:rPr>
+              <w:t xml:space="preserve"> fremsendes.</w:t>
             </w:r>
           </w:p>
         </w:tc>
@@ -6297,13 +7101,23 @@
               </w:rPr>
               <w:t xml:space="preserve">Kør </w:t>
             </w:r>
-            <w:r>
-              <w:rPr>
-                <w:rFonts w:eastAsia="Times New Roman" w:cstheme="minorHAnsi"/>
-                <w:color w:val="000000"/>
-                <w:lang w:eastAsia="da-DK"/>
-              </w:rPr>
-              <w:t>User Story 7, se forespørgslernes forskellige statusser.</w:t>
+            <w:proofErr w:type="spellStart"/>
+            <w:r>
+              <w:rPr>
+                <w:rFonts w:eastAsia="Times New Roman" w:cstheme="minorHAnsi"/>
+                <w:color w:val="000000"/>
+                <w:lang w:eastAsia="da-DK"/>
+              </w:rPr>
+              <w:t>User</w:t>
+            </w:r>
+            <w:proofErr w:type="spellEnd"/>
+            <w:r>
+              <w:rPr>
+                <w:rFonts w:eastAsia="Times New Roman" w:cstheme="minorHAnsi"/>
+                <w:color w:val="000000"/>
+                <w:lang w:eastAsia="da-DK"/>
+              </w:rPr>
+              <w:t xml:space="preserve"> Story 7, se forespørgslernes forskellige statusser.</w:t>
             </w:r>
           </w:p>
         </w:tc>
@@ -6599,24 +7413,60 @@
                 <w:color w:val="000000"/>
                 <w:lang w:eastAsia="da-DK"/>
               </w:rPr>
-              <w:t>I: God visuali-sering er vigtig for kunden og dermed salget.</w:t>
-            </w:r>
-          </w:p>
-          <w:p>
-            <w:pPr>
-              <w:cnfStyle w:val="000000100000"/>
-              <w:rPr>
-                <w:rFonts w:eastAsia="Times New Roman" w:cstheme="minorHAnsi"/>
-                <w:lang w:eastAsia="da-DK"/>
-              </w:rPr>
-            </w:pPr>
-            <w:r>
-              <w:rPr>
-                <w:rFonts w:eastAsia="Times New Roman" w:cstheme="minorHAnsi"/>
-                <w:color w:val="000000"/>
-                <w:lang w:eastAsia="da-DK"/>
-              </w:rPr>
-              <w:t>E: Ingen db, blot grafik.</w:t>
+              <w:t xml:space="preserve">I: God </w:t>
+            </w:r>
+            <w:proofErr w:type="spellStart"/>
+            <w:r>
+              <w:rPr>
+                <w:rFonts w:eastAsia="Times New Roman" w:cstheme="minorHAnsi"/>
+                <w:color w:val="000000"/>
+                <w:lang w:eastAsia="da-DK"/>
+              </w:rPr>
+              <w:t>visuali-sering</w:t>
+            </w:r>
+            <w:proofErr w:type="spellEnd"/>
+            <w:r>
+              <w:rPr>
+                <w:rFonts w:eastAsia="Times New Roman" w:cstheme="minorHAnsi"/>
+                <w:color w:val="000000"/>
+                <w:lang w:eastAsia="da-DK"/>
+              </w:rPr>
+              <w:t xml:space="preserve"> er vigtig for kunden og dermed salget.</w:t>
+            </w:r>
+          </w:p>
+          <w:p>
+            <w:pPr>
+              <w:cnfStyle w:val="000000100000"/>
+              <w:rPr>
+                <w:rFonts w:eastAsia="Times New Roman" w:cstheme="minorHAnsi"/>
+                <w:lang w:eastAsia="da-DK"/>
+              </w:rPr>
+            </w:pPr>
+            <w:r>
+              <w:rPr>
+                <w:rFonts w:eastAsia="Times New Roman" w:cstheme="minorHAnsi"/>
+                <w:color w:val="000000"/>
+                <w:lang w:eastAsia="da-DK"/>
+              </w:rPr>
+              <w:t xml:space="preserve">E: Ingen </w:t>
+            </w:r>
+            <w:proofErr w:type="spellStart"/>
+            <w:r>
+              <w:rPr>
+                <w:rFonts w:eastAsia="Times New Roman" w:cstheme="minorHAnsi"/>
+                <w:color w:val="000000"/>
+                <w:lang w:eastAsia="da-DK"/>
+              </w:rPr>
+              <w:t>db</w:t>
+            </w:r>
+            <w:proofErr w:type="spellEnd"/>
+            <w:r>
+              <w:rPr>
+                <w:rFonts w:eastAsia="Times New Roman" w:cstheme="minorHAnsi"/>
+                <w:color w:val="000000"/>
+                <w:lang w:eastAsia="da-DK"/>
+              </w:rPr>
+              <w:t>, blot grafik.</w:t>
             </w:r>
           </w:p>
         </w:tc>
@@ -6747,13 +7597,23 @@
               </w:rPr>
               <w:t xml:space="preserve">Kør </w:t>
             </w:r>
-            <w:r>
-              <w:rPr>
-                <w:rFonts w:eastAsia="Times New Roman" w:cstheme="minorHAnsi"/>
-                <w:color w:val="000000"/>
-                <w:lang w:eastAsia="da-DK"/>
-              </w:rPr>
-              <w:t>User Story 7, fanen ’Dokumenter’ vælges, ønskede dokumenter vælges, knappen ’udskriv’ klikkes, tjek at dokumenterne udskrives.</w:t>
+            <w:proofErr w:type="spellStart"/>
+            <w:r>
+              <w:rPr>
+                <w:rFonts w:eastAsia="Times New Roman" w:cstheme="minorHAnsi"/>
+                <w:color w:val="000000"/>
+                <w:lang w:eastAsia="da-DK"/>
+              </w:rPr>
+              <w:t>User</w:t>
+            </w:r>
+            <w:proofErr w:type="spellEnd"/>
+            <w:r>
+              <w:rPr>
+                <w:rFonts w:eastAsia="Times New Roman" w:cstheme="minorHAnsi"/>
+                <w:color w:val="000000"/>
+                <w:lang w:eastAsia="da-DK"/>
+              </w:rPr>
+              <w:t xml:space="preserve"> Story 7, fanen ’Dokumenter’ vælges, ønskede dokumenter vælges, knappen ’udskriv’ klikkes, tjek at dokumenterne udskrives.</w:t>
             </w:r>
           </w:p>
         </w:tc>
@@ -7130,13 +7990,23 @@
               </w:rPr>
               <w:t xml:space="preserve">Kør </w:t>
             </w:r>
-            <w:r>
-              <w:rPr>
-                <w:rFonts w:eastAsia="Times New Roman" w:cstheme="minorHAnsi"/>
-                <w:color w:val="000000"/>
-                <w:lang w:eastAsia="da-DK"/>
-              </w:rPr>
-              <w:t>User Story 7, forespørgsel vælges, carportens konfigurationsside vises, tjek at der fremgår en fejltekst i tekstfeltet.</w:t>
+            <w:proofErr w:type="spellStart"/>
+            <w:r>
+              <w:rPr>
+                <w:rFonts w:eastAsia="Times New Roman" w:cstheme="minorHAnsi"/>
+                <w:color w:val="000000"/>
+                <w:lang w:eastAsia="da-DK"/>
+              </w:rPr>
+              <w:t>User</w:t>
+            </w:r>
+            <w:proofErr w:type="spellEnd"/>
+            <w:r>
+              <w:rPr>
+                <w:rFonts w:eastAsia="Times New Roman" w:cstheme="minorHAnsi"/>
+                <w:color w:val="000000"/>
+                <w:lang w:eastAsia="da-DK"/>
+              </w:rPr>
+              <w:t xml:space="preserve"> Story 7, forespørgsel vælges, carportens konfigurationsside vises, tjek at der fremgår en fejltekst i tekstfeltet.</w:t>
             </w:r>
           </w:p>
         </w:tc>
@@ -8118,7 +8988,25 @@
                 <w:color w:val="000000"/>
                 <w:lang w:eastAsia="da-DK"/>
               </w:rPr>
-              <w:t xml:space="preserve">I: En sekundær nice-to-have funktion. Ikke </w:t>
+              <w:t xml:space="preserve">I: En sekundær </w:t>
+            </w:r>
+            <w:proofErr w:type="spellStart"/>
+            <w:r>
+              <w:rPr>
+                <w:rFonts w:eastAsia="Times New Roman" w:cstheme="minorHAnsi"/>
+                <w:color w:val="000000"/>
+                <w:lang w:eastAsia="da-DK"/>
+              </w:rPr>
+              <w:t>nice-to-have</w:t>
+            </w:r>
+            <w:proofErr w:type="spellEnd"/>
+            <w:r>
+              <w:rPr>
+                <w:rFonts w:eastAsia="Times New Roman" w:cstheme="minorHAnsi"/>
+                <w:color w:val="000000"/>
+                <w:lang w:eastAsia="da-DK"/>
+              </w:rPr>
+              <w:t xml:space="preserve"> funktion. Ikke </w:t>
             </w:r>
             <w:r>
               <w:rPr>
@@ -8156,7 +9044,189 @@
         <w:rPr>
           <w:sz w:val="18"/>
         </w:rPr>
-        <w:t>OBS: Vi havde en snak med Ronni 09/11-2018 inden PO møde, hvor han fortalte, at afhængigheder ikke altid kan undgås. F.eks. user stories som kræver login. Måden man kan gøre disse uafhængige er at hardcode en indlogget bruger og så udføre testen. Alternativt kan man undlade at skrive ’log in’ i user storien, og så senere ændre de user stories, som flyttes ”bag” en loginfunktion, f.eks. administrative user stories.</w:t>
+        <w:t xml:space="preserve">OBS: Vi havde en snak med </w:t>
+      </w:r>
+      <w:proofErr w:type="spellStart"/>
+      <w:r>
+        <w:rPr>
+          <w:sz w:val="18"/>
+        </w:rPr>
+        <w:t>Ronni</w:t>
+      </w:r>
+      <w:proofErr w:type="spellEnd"/>
+      <w:r>
+        <w:rPr>
+          <w:sz w:val="18"/>
+        </w:rPr>
+        <w:t xml:space="preserve"> 09/11-2018 inden PO møde, hvor han fortalte, at afhængigheder ikke altid kan undgås. F.eks. </w:t>
+      </w:r>
+      <w:proofErr w:type="spellStart"/>
+      <w:r>
+        <w:rPr>
+          <w:sz w:val="18"/>
+        </w:rPr>
+        <w:t>user</w:t>
+      </w:r>
+      <w:proofErr w:type="spellEnd"/>
+      <w:r>
+        <w:rPr>
+          <w:sz w:val="18"/>
+        </w:rPr>
+        <w:t xml:space="preserve"> </w:t>
+      </w:r>
+      <w:proofErr w:type="spellStart"/>
+      <w:r>
+        <w:rPr>
+          <w:sz w:val="18"/>
+        </w:rPr>
+        <w:t>stories</w:t>
+      </w:r>
+      <w:proofErr w:type="spellEnd"/>
+      <w:r>
+        <w:rPr>
+          <w:sz w:val="18"/>
+        </w:rPr>
+        <w:t xml:space="preserve"> som kræver </w:t>
+      </w:r>
+      <w:proofErr w:type="spellStart"/>
+      <w:r>
+        <w:rPr>
+          <w:sz w:val="18"/>
+        </w:rPr>
+        <w:t>login</w:t>
+      </w:r>
+      <w:proofErr w:type="spellEnd"/>
+      <w:r>
+        <w:rPr>
+          <w:sz w:val="18"/>
+        </w:rPr>
+        <w:t xml:space="preserve">. Måden man kan gøre disse uafhængige er at </w:t>
+      </w:r>
+      <w:proofErr w:type="spellStart"/>
+      <w:r>
+        <w:rPr>
+          <w:sz w:val="18"/>
+        </w:rPr>
+        <w:t>hardcode</w:t>
+      </w:r>
+      <w:proofErr w:type="spellEnd"/>
+      <w:r>
+        <w:rPr>
+          <w:sz w:val="18"/>
+        </w:rPr>
+        <w:t xml:space="preserve"> en </w:t>
+      </w:r>
+      <w:proofErr w:type="spellStart"/>
+      <w:r>
+        <w:rPr>
+          <w:sz w:val="18"/>
+        </w:rPr>
+        <w:t>indlogget</w:t>
+      </w:r>
+      <w:proofErr w:type="spellEnd"/>
+      <w:r>
+        <w:rPr>
+          <w:sz w:val="18"/>
+        </w:rPr>
+        <w:t xml:space="preserve"> bruger og så udføre testen. Alternativt kan man undlade at skrive ’log in’ i </w:t>
+      </w:r>
+      <w:proofErr w:type="spellStart"/>
+      <w:r>
+        <w:rPr>
+          <w:sz w:val="18"/>
+        </w:rPr>
+        <w:t>user</w:t>
+      </w:r>
+      <w:proofErr w:type="spellEnd"/>
+      <w:r>
+        <w:rPr>
+          <w:sz w:val="18"/>
+        </w:rPr>
+        <w:t xml:space="preserve"> </w:t>
+      </w:r>
+      <w:proofErr w:type="spellStart"/>
+      <w:r>
+        <w:rPr>
+          <w:sz w:val="18"/>
+        </w:rPr>
+        <w:t>storien</w:t>
+      </w:r>
+      <w:proofErr w:type="spellEnd"/>
+      <w:r>
+        <w:rPr>
+          <w:sz w:val="18"/>
+        </w:rPr>
+        <w:t xml:space="preserve">, og så senere ændre de </w:t>
+      </w:r>
+      <w:proofErr w:type="spellStart"/>
+      <w:r>
+        <w:rPr>
+          <w:sz w:val="18"/>
+        </w:rPr>
+        <w:t>user</w:t>
+      </w:r>
+      <w:proofErr w:type="spellEnd"/>
+      <w:r>
+        <w:rPr>
+          <w:sz w:val="18"/>
+        </w:rPr>
+        <w:t xml:space="preserve"> </w:t>
+      </w:r>
+      <w:proofErr w:type="spellStart"/>
+      <w:r>
+        <w:rPr>
+          <w:sz w:val="18"/>
+        </w:rPr>
+        <w:t>stories</w:t>
+      </w:r>
+      <w:proofErr w:type="spellEnd"/>
+      <w:r>
+        <w:rPr>
+          <w:sz w:val="18"/>
+        </w:rPr>
+        <w:t xml:space="preserve">, som flyttes ”bag” en </w:t>
+      </w:r>
+      <w:proofErr w:type="spellStart"/>
+      <w:r>
+        <w:rPr>
+          <w:sz w:val="18"/>
+        </w:rPr>
+        <w:t>loginfunktion</w:t>
+      </w:r>
+      <w:proofErr w:type="spellEnd"/>
+      <w:r>
+        <w:rPr>
+          <w:sz w:val="18"/>
+        </w:rPr>
+        <w:t xml:space="preserve">, f.eks. administrative </w:t>
+      </w:r>
+      <w:proofErr w:type="spellStart"/>
+      <w:r>
+        <w:rPr>
+          <w:sz w:val="18"/>
+        </w:rPr>
+        <w:t>user</w:t>
+      </w:r>
+      <w:proofErr w:type="spellEnd"/>
+      <w:r>
+        <w:rPr>
+          <w:sz w:val="18"/>
+        </w:rPr>
+        <w:t xml:space="preserve"> </w:t>
+      </w:r>
+      <w:proofErr w:type="spellStart"/>
+      <w:r>
+        <w:rPr>
+          <w:sz w:val="18"/>
+        </w:rPr>
+        <w:t>stories</w:t>
+      </w:r>
+      <w:proofErr w:type="spellEnd"/>
+      <w:r>
+        <w:rPr>
+          <w:sz w:val="18"/>
+        </w:rPr>
+        <w:t>.</w:t>
       </w:r>
       <w:r>
         <w:tab/>
@@ -8220,7 +9290,15 @@
         </w:numPr>
       </w:pPr>
       <w:r>
-        <w:t>Mulighed for redigering af ordreforspørgsler så evt. fejl kan rettes.</w:t>
+        <w:t xml:space="preserve">Mulighed for redigering af </w:t>
+      </w:r>
+      <w:proofErr w:type="spellStart"/>
+      <w:r>
+        <w:t>ordreforspørgsler</w:t>
+      </w:r>
+      <w:proofErr w:type="spellEnd"/>
+      <w:r>
+        <w:t xml:space="preserve"> så evt. fejl kan rettes.</w:t>
       </w:r>
     </w:p>
     <w:p>
@@ -8232,8 +9310,29 @@
         </w:numPr>
       </w:pPr>
       <w:r>
-        <w:t>Mulighed for at redigere i regler bag materialeudregning aht. ændrede byggekrav.</w:t>
-      </w:r>
+        <w:t xml:space="preserve">Mulighed for at </w:t>
+      </w:r>
+      <w:proofErr w:type="gramStart"/>
+      <w:r>
+        <w:t>redigere</w:t>
+      </w:r>
+      <w:proofErr w:type="gramEnd"/>
+      <w:r>
+        <w:t xml:space="preserve"> i regler bag materialeudregning </w:t>
+      </w:r>
+      <w:proofErr w:type="spellStart"/>
+      <w:r>
+        <w:t>aht</w:t>
+      </w:r>
+      <w:proofErr w:type="spellEnd"/>
+      <w:r>
+        <w:t xml:space="preserve">. </w:t>
+      </w:r>
+      <w:proofErr w:type="gramStart"/>
+      <w:r>
+        <w:t>ændrede byggekrav.</w:t>
+      </w:r>
+      <w:proofErr w:type="gramEnd"/>
     </w:p>
     <w:p>
       <w:pPr>
@@ -8244,7 +9343,23 @@
         </w:numPr>
       </w:pPr>
       <w:r>
-        <w:t>3D rendering af carport i frontend.</w:t>
+        <w:t xml:space="preserve">3D </w:t>
+      </w:r>
+      <w:proofErr w:type="spellStart"/>
+      <w:r>
+        <w:t>rendering</w:t>
+      </w:r>
+      <w:proofErr w:type="spellEnd"/>
+      <w:r>
+        <w:t xml:space="preserve"> af carport i </w:t>
+      </w:r>
+      <w:proofErr w:type="spellStart"/>
+      <w:r>
+        <w:t>frontend</w:t>
+      </w:r>
+      <w:proofErr w:type="spellEnd"/>
+      <w:r>
+        <w:t>.</w:t>
       </w:r>
     </w:p>
     <w:p>
@@ -8268,7 +9383,23 @@
         </w:numPr>
       </w:pPr>
       <w:r>
-        <w:t>Mulighed for fuldstændig konfiguration af carport på frontend, dvs. mål, beklædning, belægning, evt. fliser, taghældning.</w:t>
+        <w:t xml:space="preserve">Mulighed for fuldstændig konfiguration af carport på </w:t>
+      </w:r>
+      <w:proofErr w:type="spellStart"/>
+      <w:r>
+        <w:t>frontend</w:t>
+      </w:r>
+      <w:proofErr w:type="spellEnd"/>
+      <w:r>
+        <w:t xml:space="preserve">, dvs. mål, beklædning, belægning, evt. fliser, </w:t>
+      </w:r>
+      <w:proofErr w:type="spellStart"/>
+      <w:r>
+        <w:t>taghældning</w:t>
+      </w:r>
+      <w:proofErr w:type="spellEnd"/>
+      <w:r>
+        <w:t>.</w:t>
       </w:r>
     </w:p>
     <w:p>
@@ -8420,7 +9551,15 @@
     </w:p>
     <w:p>
       <w:r>
-        <w:t>Findes der andre der kan administrere systemet end Martin/ngl. medarbejdere?</w:t>
+        <w:t xml:space="preserve">Findes der andre der kan administrere systemet end </w:t>
+      </w:r>
+      <w:proofErr w:type="spellStart"/>
+      <w:r>
+        <w:t>Martin/ngl</w:t>
+      </w:r>
+      <w:proofErr w:type="spellEnd"/>
+      <w:r>
+        <w:t>. medarbejdere?</w:t>
       </w:r>
     </w:p>
     <w:p>
@@ -8435,8 +9574,13 @@
     </w:p>
     <w:p>
       <w:r>
-        <w:t>Er der tiltag ift. hvis systemet en dag ikke kan køre pga. opdateringer i OS?</w:t>
-      </w:r>
+        <w:t xml:space="preserve">Er der tiltag ift. </w:t>
+      </w:r>
+      <w:proofErr w:type="gramStart"/>
+      <w:r>
+        <w:t>hvis systemet en dag ikke kan køre pga. opdateringer i OS?</w:t>
+      </w:r>
+      <w:proofErr w:type="gramEnd"/>
     </w:p>
     <w:p>
       <w:r>
@@ -8461,8 +9605,37 @@
     </w:p>
     <w:p>
       <w:r>
-        <w:t>Hvor dynamisk er markedet ift. reguleringer, udvikling af nye produkter, udfasning af andre, f.eks. plastictage aht. miljø, stærkere beslag aht. flere og kraftigere storme mv.?</w:t>
-      </w:r>
+        <w:t xml:space="preserve">Hvor dynamisk er markedet ift. reguleringer, udvikling af nye produkter, udfasning af andre, f.eks. </w:t>
+      </w:r>
+      <w:proofErr w:type="gramStart"/>
+      <w:r>
+        <w:t>plastictage</w:t>
+      </w:r>
+      <w:proofErr w:type="gramEnd"/>
+      <w:r>
+        <w:t xml:space="preserve"> </w:t>
+      </w:r>
+      <w:proofErr w:type="spellStart"/>
+      <w:r>
+        <w:t>aht</w:t>
+      </w:r>
+      <w:proofErr w:type="spellEnd"/>
+      <w:r>
+        <w:t xml:space="preserve">. miljø, stærkere beslag </w:t>
+      </w:r>
+      <w:proofErr w:type="spellStart"/>
+      <w:r>
+        <w:t>aht</w:t>
+      </w:r>
+      <w:proofErr w:type="spellEnd"/>
+      <w:r>
+        <w:t xml:space="preserve">. </w:t>
+      </w:r>
+      <w:proofErr w:type="gramStart"/>
+      <w:r>
+        <w:t>flere og kraftigere storme mv.?</w:t>
+      </w:r>
+      <w:proofErr w:type="gramEnd"/>
     </w:p>
     <w:p>
       <w:bookmarkStart w:id="0" w:name="_GoBack"/>
@@ -8497,7 +9670,15 @@
         </w:rPr>
       </w:pPr>
       <w:r>
-        <w:t>Efter en famlende mandag, hvor vi fik taget hul på databasen sammen, blev vi enige om at tage hul på US#6 og vi formulerede sammen de identificerede tasks.</w:t>
+        <w:t xml:space="preserve">Efter en famlende mandag, hvor vi fik taget hul på databasen sammen, blev vi enige om at tage hul på US#6 og vi formulerede sammen de identificerede </w:t>
+      </w:r>
+      <w:proofErr w:type="spellStart"/>
+      <w:r>
+        <w:t>tasks</w:t>
+      </w:r>
+      <w:proofErr w:type="spellEnd"/>
+      <w:r>
+        <w:t>.</w:t>
       </w:r>
       <w:r>
         <w:t xml:space="preserve"> Disse blev fordelt således: </w:t>
@@ -8529,11 +9710,19 @@
                 <w:rStyle w:val="detail-subject"/>
               </w:rPr>
             </w:pPr>
+            <w:proofErr w:type="spellStart"/>
             <w:r>
               <w:rPr>
                 <w:rStyle w:val="detail-subject"/>
               </w:rPr>
-              <w:t>Task nr.</w:t>
+              <w:t>Task</w:t>
+            </w:r>
+            <w:proofErr w:type="spellEnd"/>
+            <w:r>
+              <w:rPr>
+                <w:rStyle w:val="detail-subject"/>
+              </w:rPr>
+              <w:t xml:space="preserve"> nr.</w:t>
             </w:r>
           </w:p>
         </w:tc>
@@ -8614,7 +9803,21 @@
               <w:rPr>
                 <w:rStyle w:val="detail-subject"/>
               </w:rPr>
-              <w:t>Opret JUnit som tester funktionaliteten</w:t>
+              <w:t xml:space="preserve">Opret </w:t>
+            </w:r>
+            <w:proofErr w:type="spellStart"/>
+            <w:r>
+              <w:rPr>
+                <w:rStyle w:val="detail-subject"/>
+              </w:rPr>
+              <w:t>JUnit</w:t>
+            </w:r>
+            <w:proofErr w:type="spellEnd"/>
+            <w:r>
+              <w:rPr>
+                <w:rStyle w:val="detail-subject"/>
+              </w:rPr>
+              <w:t xml:space="preserve"> som tester funktionaliteten</w:t>
             </w:r>
           </w:p>
         </w:tc>
@@ -8673,8 +9876,30 @@
               <w:rPr>
                 <w:rStyle w:val="detail-subject"/>
               </w:rPr>
-              <w:t>Opret sql til indsættelse af forespørgsel i db</w:t>
-            </w:r>
+              <w:t xml:space="preserve">Opret </w:t>
+            </w:r>
+            <w:proofErr w:type="spellStart"/>
+            <w:r>
+              <w:rPr>
+                <w:rStyle w:val="detail-subject"/>
+              </w:rPr>
+              <w:t>sql</w:t>
+            </w:r>
+            <w:proofErr w:type="spellEnd"/>
+            <w:r>
+              <w:rPr>
+                <w:rStyle w:val="detail-subject"/>
+              </w:rPr>
+              <w:t xml:space="preserve"> til indsættelse af forespørgsel i </w:t>
+            </w:r>
+            <w:proofErr w:type="spellStart"/>
+            <w:r>
+              <w:rPr>
+                <w:rStyle w:val="detail-subject"/>
+              </w:rPr>
+              <w:t>db</w:t>
+            </w:r>
+            <w:proofErr w:type="spellEnd"/>
           </w:p>
         </w:tc>
         <w:tc>
@@ -8794,7 +10019,21 @@
               <w:rPr>
                 <w:rStyle w:val="detail-subject"/>
               </w:rPr>
-              <w:t>Opret tabellerne kunde, postnr, tag, skur, forespørgsel i databasen</w:t>
+              <w:t xml:space="preserve">Opret tabellerne kunde, </w:t>
+            </w:r>
+            <w:proofErr w:type="spellStart"/>
+            <w:r>
+              <w:rPr>
+                <w:rStyle w:val="detail-subject"/>
+              </w:rPr>
+              <w:t>postnr</w:t>
+            </w:r>
+            <w:proofErr w:type="spellEnd"/>
+            <w:r>
+              <w:rPr>
+                <w:rStyle w:val="detail-subject"/>
+              </w:rPr>
+              <w:t>, tag, skur, forespørgsel i databasen</w:t>
             </w:r>
           </w:p>
         </w:tc>
@@ -8911,8 +10150,13 @@
                 <w:rStyle w:val="detail-subject"/>
               </w:rPr>
             </w:pPr>
-            <w:r>
-              <w:t>Connector klasse til databasen</w:t>
+            <w:proofErr w:type="spellStart"/>
+            <w:r>
+              <w:t>Connector</w:t>
+            </w:r>
+            <w:proofErr w:type="spellEnd"/>
+            <w:r>
+              <w:t xml:space="preserve"> klasse til databasen</w:t>
             </w:r>
           </w:p>
         </w:tc>
@@ -8940,7 +10184,39 @@
         <w:t xml:space="preserve">Efter fordeling blev vi enige om at snakke sammen telefonisk et par timer senere, idet vi arbejdede hjemmefra for at få ro. </w:t>
       </w:r>
       <w:r>
-        <w:t>Vi har besluttet at medtage en række spørgsmål til afklaring ved technical review 14-11, inden vi går i gang med de næste user stories i sprint 1.</w:t>
+        <w:t xml:space="preserve">Vi har besluttet at medtage en række spørgsmål til afklaring ved </w:t>
+      </w:r>
+      <w:proofErr w:type="spellStart"/>
+      <w:r>
+        <w:t>technical</w:t>
+      </w:r>
+      <w:proofErr w:type="spellEnd"/>
+      <w:r>
+        <w:t xml:space="preserve"> </w:t>
+      </w:r>
+      <w:proofErr w:type="spellStart"/>
+      <w:r>
+        <w:t>review</w:t>
+      </w:r>
+      <w:proofErr w:type="spellEnd"/>
+      <w:r>
+        <w:t xml:space="preserve"> 14-11, inden vi går i gang med de næste </w:t>
+      </w:r>
+      <w:proofErr w:type="spellStart"/>
+      <w:r>
+        <w:t>user</w:t>
+      </w:r>
+      <w:proofErr w:type="spellEnd"/>
+      <w:r>
+        <w:t xml:space="preserve"> </w:t>
+      </w:r>
+      <w:proofErr w:type="spellStart"/>
+      <w:r>
+        <w:t>stories</w:t>
+      </w:r>
+      <w:proofErr w:type="spellEnd"/>
+      <w:r>
+        <w:t xml:space="preserve"> i sprint 1.</w:t>
       </w:r>
     </w:p>
     <w:p>
@@ -8952,8 +10228,37 @@
       </w:r>
     </w:p>
     <w:p>
-      <w:r>
-        <w:t>Taiga har vist sig at være godt til at holde sporet, så ikke der laves for meget andet. Der henstår lidt smårettelser i koden som vi skal se på sammen. Vi kom ikke helt i mål med dagens opgaver fordi vi undervurderede de fornødne, indledende opgaver som f.eks. dummy data i databasen, færdiggørelse af samme, opsætning af DbConnector, github mv.</w:t>
+      <w:proofErr w:type="spellStart"/>
+      <w:r>
+        <w:t>Taiga</w:t>
+      </w:r>
+      <w:proofErr w:type="spellEnd"/>
+      <w:r>
+        <w:t xml:space="preserve"> har vist sig at være godt til at holde sporet, så ikke der laves for meget andet. Der henstår lidt </w:t>
+      </w:r>
+      <w:proofErr w:type="spellStart"/>
+      <w:r>
+        <w:t>smårettelser</w:t>
+      </w:r>
+      <w:proofErr w:type="spellEnd"/>
+      <w:r>
+        <w:t xml:space="preserve"> i koden som vi skal se på sammen. Vi kom ikke helt i mål med dagens opgaver fordi vi undervurderede de fornødne, indledende opgaver som f.eks. dummy data i databasen, færdiggørelse af samme, opsætning af </w:t>
+      </w:r>
+      <w:proofErr w:type="spellStart"/>
+      <w:r>
+        <w:t>DbConnector</w:t>
+      </w:r>
+      <w:proofErr w:type="spellEnd"/>
+      <w:r>
+        <w:t xml:space="preserve">, </w:t>
+      </w:r>
+      <w:proofErr w:type="spellStart"/>
+      <w:r>
+        <w:t>github</w:t>
+      </w:r>
+      <w:proofErr w:type="spellEnd"/>
+      <w:r>
+        <w:t xml:space="preserve"> mv.</w:t>
       </w:r>
     </w:p>
     <w:p>
@@ -8961,12 +10266,44 @@
         <w:t xml:space="preserve">Vi har besluttet at lave de ting færdige der mangler fra i går sammen, da der mangler lidt </w:t>
       </w:r>
       <w:r>
-        <w:t>dialog om problemstillingerne. Vi forfatter nogle spørgsmål til teknisk review i dag, så vi kan få yderligere klarhed om f.eks. database, brug af branching i github mv.</w:t>
+        <w:t xml:space="preserve">dialog om problemstillingerne. Vi forfatter nogle spørgsmål til teknisk </w:t>
+      </w:r>
+      <w:proofErr w:type="spellStart"/>
+      <w:r>
+        <w:t>review</w:t>
+      </w:r>
+      <w:proofErr w:type="spellEnd"/>
+      <w:r>
+        <w:t xml:space="preserve"> i dag, så vi kan få yderligere klarhed om f.eks. database, brug af </w:t>
+      </w:r>
+      <w:proofErr w:type="spellStart"/>
+      <w:r>
+        <w:t>branching</w:t>
+      </w:r>
+      <w:proofErr w:type="spellEnd"/>
+      <w:r>
+        <w:t xml:space="preserve"> i </w:t>
+      </w:r>
+      <w:proofErr w:type="spellStart"/>
+      <w:r>
+        <w:t>github</w:t>
+      </w:r>
+      <w:proofErr w:type="spellEnd"/>
+      <w:r>
+        <w:t xml:space="preserve"> mv.</w:t>
       </w:r>
     </w:p>
     <w:p>
       <w:r>
-        <w:t>Vi venter med at tildele hinanden flere tasks, da vi først må have færdiggjort opgaver fra i går.</w:t>
+        <w:t xml:space="preserve">Vi venter med at tildele hinanden flere </w:t>
+      </w:r>
+      <w:proofErr w:type="spellStart"/>
+      <w:r>
+        <w:t>tasks</w:t>
+      </w:r>
+      <w:proofErr w:type="spellEnd"/>
+      <w:r>
+        <w:t>, da vi først må have færdiggjort opgaver fra i går.</w:t>
       </w:r>
     </w:p>
     <w:p>
@@ -8980,7 +10317,23 @@
     </w:p>
     <w:p>
       <w:r>
-        <w:t>Vi har fået lavet manglerne fra 13-11 færdige. Efter technical review 14-11 har vi besluttet at opdele US#10 i 3 mindre, realistiske delleverancer</w:t>
+        <w:t xml:space="preserve">Vi har fået lavet manglerne fra 13-11 færdige. Efter </w:t>
+      </w:r>
+      <w:proofErr w:type="spellStart"/>
+      <w:r>
+        <w:t>technical</w:t>
+      </w:r>
+      <w:proofErr w:type="spellEnd"/>
+      <w:r>
+        <w:t xml:space="preserve"> </w:t>
+      </w:r>
+      <w:proofErr w:type="spellStart"/>
+      <w:r>
+        <w:t>review</w:t>
+      </w:r>
+      <w:proofErr w:type="spellEnd"/>
+      <w:r>
+        <w:t xml:space="preserve"> 14-11 har vi besluttet at opdele US#10 i 3 mindre, realistiske delleverancer</w:t>
       </w:r>
       <w:r>
         <w:t>, således at udregninger implementeres i flg. rækkefølge: stolper i sprint 1, tag i sprint 2, skur i sprint 3.</w:t>
@@ -8993,7 +10346,15 @@
     </w:p>
     <w:p>
       <w:r>
-        <w:t>Dagens indsats koncentreres om US#7 hvor vi åbner forespørgsler. De fornødne tasks har vi defineret og skal fordeles således:</w:t>
+        <w:t xml:space="preserve">Dagens indsats koncentreres om US#7 hvor vi åbner forespørgsler. De fornødne </w:t>
+      </w:r>
+      <w:proofErr w:type="spellStart"/>
+      <w:r>
+        <w:t>tasks</w:t>
+      </w:r>
+      <w:proofErr w:type="spellEnd"/>
+      <w:r>
+        <w:t xml:space="preserve"> har vi defineret og skal fordeles således:</w:t>
       </w:r>
     </w:p>
     <w:tbl>
@@ -9022,11 +10383,19 @@
                 <w:rStyle w:val="detail-subject"/>
               </w:rPr>
             </w:pPr>
+            <w:proofErr w:type="spellStart"/>
             <w:r>
               <w:rPr>
                 <w:rStyle w:val="detail-subject"/>
               </w:rPr>
-              <w:t>Task nr.</w:t>
+              <w:t>Task</w:t>
+            </w:r>
+            <w:proofErr w:type="spellEnd"/>
+            <w:r>
+              <w:rPr>
+                <w:rStyle w:val="detail-subject"/>
+              </w:rPr>
+              <w:t xml:space="preserve"> nr.</w:t>
             </w:r>
           </w:p>
         </w:tc>
@@ -9103,11 +10472,19 @@
                 <w:rStyle w:val="detail-subject"/>
               </w:rPr>
             </w:pPr>
+            <w:proofErr w:type="spellStart"/>
             <w:r>
               <w:rPr>
                 <w:rStyle w:val="detail-subject"/>
               </w:rPr>
-              <w:t>FrontController oprettes</w:t>
+              <w:t>FrontController</w:t>
+            </w:r>
+            <w:proofErr w:type="spellEnd"/>
+            <w:r>
+              <w:rPr>
+                <w:rStyle w:val="detail-subject"/>
+              </w:rPr>
+              <w:t xml:space="preserve"> oprettes</w:t>
             </w:r>
           </w:p>
         </w:tc>
@@ -9162,11 +10539,33 @@
                 <w:rStyle w:val="detail-subject"/>
               </w:rPr>
             </w:pPr>
+            <w:proofErr w:type="spellStart"/>
             <w:r>
               <w:rPr>
                 <w:rStyle w:val="detail-subject"/>
               </w:rPr>
-              <w:t>Command pattern implementeres</w:t>
+              <w:t>Command</w:t>
+            </w:r>
+            <w:proofErr w:type="spellEnd"/>
+            <w:r>
+              <w:rPr>
+                <w:rStyle w:val="detail-subject"/>
+              </w:rPr>
+              <w:t xml:space="preserve"> </w:t>
+            </w:r>
+            <w:proofErr w:type="spellStart"/>
+            <w:r>
+              <w:rPr>
+                <w:rStyle w:val="detail-subject"/>
+              </w:rPr>
+              <w:t>pattern</w:t>
+            </w:r>
+            <w:proofErr w:type="spellEnd"/>
+            <w:r>
+              <w:rPr>
+                <w:rStyle w:val="detail-subject"/>
+              </w:rPr>
+              <w:t xml:space="preserve"> implementeres</w:t>
             </w:r>
           </w:p>
         </w:tc>
@@ -9228,7 +10627,19 @@
               <w:rPr>
                 <w:rStyle w:val="detail-subject"/>
               </w:rPr>
-              <w:t>Side med forespørgsler oprettes</w:t>
+              <w:t xml:space="preserve">Side med </w:t>
+            </w:r>
+            <w:r>
+              <w:rPr>
+                <w:rStyle w:val="detail-subject"/>
+              </w:rPr>
+              <w:t xml:space="preserve">liste over </w:t>
+            </w:r>
+            <w:r>
+              <w:rPr>
+                <w:rStyle w:val="detail-subject"/>
+              </w:rPr>
+              <w:t xml:space="preserve">forespørgsler </w:t>
             </w:r>
           </w:p>
         </w:tc>
@@ -9361,8 +10772,16 @@
               <w:rPr>
                 <w:rStyle w:val="detail-subject"/>
               </w:rPr>
-              <w:t>Div. tilpasninger i ForesporgselDAO</w:t>
-            </w:r>
+              <w:t xml:space="preserve">Div. tilpasninger i </w:t>
+            </w:r>
+            <w:proofErr w:type="spellStart"/>
+            <w:r>
+              <w:rPr>
+                <w:rStyle w:val="detail-subject"/>
+              </w:rPr>
+              <w:t>ForesporgselDAO</w:t>
+            </w:r>
+            <w:proofErr w:type="spellEnd"/>
           </w:p>
         </w:tc>
         <w:tc>
@@ -11899,7 +13318,7 @@
 </file>
 
 <file path=customXml/itemProps1.xml><?xml version="1.0" encoding="utf-8"?>
-<ds:datastoreItem xmlns:ds="http://schemas.openxmlformats.org/officeDocument/2006/customXml" ds:itemID="{23B5FA12-7DDE-401D-877F-6BBA4E23C635}">
+<ds:datastoreItem xmlns:ds="http://schemas.openxmlformats.org/officeDocument/2006/customXml" ds:itemID="{04EA643F-D625-4FB3-B2F3-E924C4F562AA}">
   <ds:schemaRefs>
     <ds:schemaRef ds:uri="http://schemas.openxmlformats.org/officeDocument/2006/bibliography"/>
   </ds:schemaRefs>

</xml_diff>

<commit_message>
Daily scrum meeting lagt i analysedokument
</commit_message>
<xml_diff>
--- a/Analysedokumenter/Fog trælast.docx
+++ b/Analysedokumenter/Fog trælast.docx
@@ -69,15 +69,7 @@
         </w:numPr>
       </w:pPr>
       <w:r>
-        <w:t xml:space="preserve">Har indgående kendskab til sædvanlige problemstillinger </w:t>
-      </w:r>
-      <w:proofErr w:type="spellStart"/>
-      <w:r>
-        <w:t>ifm</w:t>
-      </w:r>
-      <w:proofErr w:type="spellEnd"/>
-      <w:r>
-        <w:t>. bestillinger af carporte</w:t>
+        <w:t>Har indgående kendskab til sædvanlige problemstillinger ifm. bestillinger af carporte</w:t>
       </w:r>
       <w:r>
         <w:t>, f.eks. skæve dimensioner, for store skure, for høj rejsning mv</w:t>
@@ -95,15 +87,7 @@
         </w:numPr>
       </w:pPr>
       <w:r>
-        <w:t>Står for nuværende prisjustering og ”</w:t>
-      </w:r>
-      <w:proofErr w:type="spellStart"/>
-      <w:r>
-        <w:t>mapning</w:t>
-      </w:r>
-      <w:proofErr w:type="spellEnd"/>
-      <w:r>
-        <w:t>” mellem gl. varenumre og nye.</w:t>
+        <w:t>Står for nuværende prisjustering og ”mapning” mellem gl. varenumre og nye.</w:t>
       </w:r>
     </w:p>
     <w:p>
@@ -238,23 +222,7 @@
         </w:numPr>
       </w:pPr>
       <w:r>
-        <w:t>Færre risici forbundet med opdatering / vedligehold af systemet</w:t>
-      </w:r>
-      <w:proofErr w:type="gramStart"/>
-      <w:r>
-        <w:t xml:space="preserve"> (f.eks. v. sygdom/bortgang af </w:t>
-      </w:r>
-      <w:proofErr w:type="spellStart"/>
-      <w:r>
-        <w:t>ngl</w:t>
-      </w:r>
-      <w:proofErr w:type="spellEnd"/>
-      <w:r>
-        <w:t>.</w:t>
-      </w:r>
-      <w:proofErr w:type="gramEnd"/>
-      <w:r>
-        <w:t xml:space="preserve"> medarbejder).</w:t>
+        <w:t>Færre risici forbundet med opdatering / vedligehold af systemet (f.eks. v. sygdom/bortgang af ngl. medarbejder).</w:t>
       </w:r>
     </w:p>
     <w:p>
@@ -338,7 +306,6 @@
                 <w:bCs w:val="0"/>
               </w:rPr>
             </w:pPr>
-            <w:proofErr w:type="spellStart"/>
             <w:r>
               <w:rPr>
                 <w:rFonts w:ascii="Arial" w:eastAsiaTheme="minorHAnsi" w:hAnsi="Arial" w:cs="Arial"/>
@@ -349,7 +316,6 @@
             <w:r>
               <w:t>Indflydelse</w:t>
             </w:r>
-            <w:proofErr w:type="spellEnd"/>
           </w:p>
         </w:tc>
         <w:tc>
@@ -431,21 +397,8 @@
               <w:cnfStyle w:val="000000100000"/>
             </w:pPr>
             <w:r>
-              <w:t xml:space="preserve">Martin og øvrige </w:t>
-            </w:r>
-            <w:proofErr w:type="spellStart"/>
-            <w:r>
-              <w:t>ngl</w:t>
-            </w:r>
-            <w:proofErr w:type="spellEnd"/>
-            <w:r>
-              <w:t xml:space="preserve">. </w:t>
-            </w:r>
-            <w:proofErr w:type="gramStart"/>
-            <w:r>
-              <w:t>medarbejdere i trælasten.</w:t>
-            </w:r>
-            <w:proofErr w:type="gramEnd"/>
+              <w:t>Martin og øvrige ngl. medarbejdere i trælasten.</w:t>
+            </w:r>
           </w:p>
           <w:p>
             <w:pPr>
@@ -657,7 +610,6 @@
       <w:pPr>
         <w:pStyle w:val="Overskrift1"/>
       </w:pPr>
-      <w:proofErr w:type="spellStart"/>
       <w:r>
         <w:lastRenderedPageBreak/>
         <w:t>SWOT-analyse</w:t>
@@ -665,7 +617,6 @@
       <w:r>
         <w:t>r</w:t>
       </w:r>
-      <w:proofErr w:type="spellEnd"/>
     </w:p>
     <w:tbl>
       <w:tblPr>
@@ -752,13 +703,8 @@
             <w:pPr>
               <w:cnfStyle w:val="000000100000"/>
             </w:pPr>
-            <w:proofErr w:type="spellStart"/>
-            <w:r>
-              <w:t>Strengths</w:t>
-            </w:r>
-            <w:proofErr w:type="spellEnd"/>
-            <w:r>
-              <w:t>:</w:t>
+            <w:r>
+              <w:t>Strengths:</w:t>
             </w:r>
           </w:p>
           <w:p>
@@ -783,13 +729,8 @@
               </w:numPr>
               <w:cnfStyle w:val="000000100000"/>
             </w:pPr>
-            <w:proofErr w:type="spellStart"/>
-            <w:r>
-              <w:t>Ngl.medarbejder</w:t>
-            </w:r>
-            <w:proofErr w:type="spellEnd"/>
-            <w:r>
-              <w:t xml:space="preserve"> med indgående kendskab</w:t>
+            <w:r>
+              <w:t>Ngl.medarbejder med indgående kendskab</w:t>
             </w:r>
             <w:r>
               <w:t xml:space="preserve"> til situationen og problemområdet</w:t>
@@ -808,23 +749,10 @@
               <w:cnfStyle w:val="000000100000"/>
             </w:pPr>
             <w:r>
-              <w:t xml:space="preserve">Carporte i bedre kvalitet end </w:t>
-            </w:r>
-            <w:proofErr w:type="spellStart"/>
-            <w:r>
-              <w:t>Silvan/Bauhaus</w:t>
-            </w:r>
-            <w:proofErr w:type="spellEnd"/>
-            <w:r>
-              <w:t xml:space="preserve"> og </w:t>
-            </w:r>
-            <w:proofErr w:type="spellStart"/>
-            <w:r>
-              <w:t>evt</w:t>
-            </w:r>
-            <w:proofErr w:type="spellEnd"/>
-            <w:r>
-              <w:t xml:space="preserve"> andre.</w:t>
+              <w:t>Carporte i bedre kvalitet end Silvan/Bauhaus</w:t>
+            </w:r>
+            <w:r>
+              <w:t xml:space="preserve"> og evt andre.</w:t>
             </w:r>
           </w:p>
           <w:p>
@@ -846,13 +774,8 @@
             <w:pPr>
               <w:cnfStyle w:val="000000100000"/>
             </w:pPr>
-            <w:proofErr w:type="spellStart"/>
-            <w:r>
-              <w:t>Weaknesses</w:t>
-            </w:r>
-            <w:proofErr w:type="spellEnd"/>
-            <w:r>
-              <w:t>:</w:t>
+            <w:r>
+              <w:t>Weaknesses:</w:t>
             </w:r>
           </w:p>
           <w:p>
@@ -878,15 +801,7 @@
               <w:cnfStyle w:val="000000100000"/>
             </w:pPr>
             <w:r>
-              <w:t xml:space="preserve">Systemet er </w:t>
-            </w:r>
-            <w:proofErr w:type="spellStart"/>
-            <w:r>
-              <w:t>uddateret</w:t>
-            </w:r>
-            <w:proofErr w:type="spellEnd"/>
-            <w:r>
-              <w:t xml:space="preserve"> og måske i fare for ikke at kunne fungere indenfor overskuelig fremtid.</w:t>
+              <w:t>Systemet er uddateret og måske i fare for ikke at kunne fungere indenfor overskuelig fremtid.</w:t>
             </w:r>
           </w:p>
           <w:p>
@@ -905,31 +820,7 @@
               <w:t>fragmenter</w:t>
             </w:r>
             <w:r>
-              <w:t xml:space="preserve"> – </w:t>
-            </w:r>
-            <w:proofErr w:type="spellStart"/>
-            <w:r>
-              <w:t>frontend</w:t>
-            </w:r>
-            <w:proofErr w:type="spellEnd"/>
-            <w:r>
-              <w:t xml:space="preserve"> til kunder, </w:t>
-            </w:r>
-            <w:proofErr w:type="spellStart"/>
-            <w:r>
-              <w:t>backend</w:t>
-            </w:r>
-            <w:proofErr w:type="spellEnd"/>
-            <w:r>
-              <w:t xml:space="preserve"> (</w:t>
-            </w:r>
-            <w:proofErr w:type="spellStart"/>
-            <w:r>
-              <w:t>Quickbyg</w:t>
-            </w:r>
-            <w:proofErr w:type="spellEnd"/>
-            <w:r>
-              <w:t>) og et eksternt system til oprettelse af styklister.</w:t>
+              <w:t xml:space="preserve"> – frontend til kunder, backend (Quickbyg) og et eksternt system til oprettelse af styklister.</w:t>
             </w:r>
           </w:p>
           <w:p>
@@ -978,13 +869,8 @@
             <w:pPr>
               <w:cnfStyle w:val="000000000000"/>
             </w:pPr>
-            <w:proofErr w:type="spellStart"/>
-            <w:r>
-              <w:t>Opportunities</w:t>
-            </w:r>
-            <w:proofErr w:type="spellEnd"/>
-            <w:r>
-              <w:t>:</w:t>
+            <w:r>
+              <w:t>Opportunities:</w:t>
             </w:r>
           </w:p>
           <w:p>
@@ -1023,23 +909,7 @@
               <w:cnfStyle w:val="000000000000"/>
             </w:pPr>
             <w:r>
-              <w:t xml:space="preserve">Bedre </w:t>
-            </w:r>
-            <w:proofErr w:type="spellStart"/>
-            <w:r>
-              <w:t>backend</w:t>
-            </w:r>
-            <w:proofErr w:type="spellEnd"/>
-            <w:r>
-              <w:t xml:space="preserve"> mindsker evt. flaskehalse hvis </w:t>
-            </w:r>
-            <w:proofErr w:type="spellStart"/>
-            <w:r>
-              <w:t>ngl.medarbejder</w:t>
-            </w:r>
-            <w:proofErr w:type="spellEnd"/>
-            <w:r>
-              <w:t xml:space="preserve"> er fraværende.</w:t>
+              <w:t>Bedre backend mindsker evt. flaskehalse hvis ngl.medarbejder er fraværende.</w:t>
             </w:r>
           </w:p>
           <w:p>
@@ -1052,15 +922,7 @@
               <w:cnfStyle w:val="000000000000"/>
             </w:pPr>
             <w:r>
-              <w:t xml:space="preserve">COTS system som kun kræver licens eller </w:t>
-            </w:r>
-            <w:proofErr w:type="spellStart"/>
-            <w:r>
-              <w:t>engangssum</w:t>
-            </w:r>
-            <w:proofErr w:type="spellEnd"/>
-            <w:r>
-              <w:t>.</w:t>
+              <w:t>COTS system som kun kræver licens eller engangssum.</w:t>
             </w:r>
           </w:p>
           <w:p>
@@ -1077,13 +939,8 @@
             <w:pPr>
               <w:cnfStyle w:val="000000000000"/>
             </w:pPr>
-            <w:proofErr w:type="spellStart"/>
-            <w:r>
-              <w:t>Threats</w:t>
-            </w:r>
-            <w:proofErr w:type="spellEnd"/>
-            <w:r>
-              <w:t>:</w:t>
+            <w:r>
+              <w:t>Threats:</w:t>
             </w:r>
           </w:p>
           <w:p>
@@ -1135,13 +992,8 @@
               <w:cnfStyle w:val="000000000000"/>
             </w:pPr>
             <w:r>
-              <w:t xml:space="preserve">COTS system viser sig at have begrænsninger ift. </w:t>
-            </w:r>
-            <w:proofErr w:type="gramStart"/>
-            <w:r>
-              <w:t>krav som måtte opstå senere.</w:t>
-            </w:r>
-            <w:proofErr w:type="gramEnd"/>
+              <w:t>COTS system viser sig at have begrænsninger ift. krav som måtte opstå senere.</w:t>
+            </w:r>
           </w:p>
           <w:p>
             <w:pPr>
@@ -1241,13 +1093,8 @@
             <w:pPr>
               <w:cnfStyle w:val="000000100000"/>
             </w:pPr>
-            <w:proofErr w:type="spellStart"/>
-            <w:r>
-              <w:t>Strengths</w:t>
-            </w:r>
-            <w:proofErr w:type="spellEnd"/>
-            <w:r>
-              <w:t>:</w:t>
+            <w:r>
+              <w:t>Strengths:</w:t>
             </w:r>
           </w:p>
           <w:p>
@@ -1260,15 +1107,7 @@
               <w:cnfStyle w:val="000000100000"/>
             </w:pPr>
             <w:r>
-              <w:t xml:space="preserve">Dedikeret </w:t>
-            </w:r>
-            <w:proofErr w:type="spellStart"/>
-            <w:r>
-              <w:t>ngl.medarbejder</w:t>
-            </w:r>
-            <w:proofErr w:type="spellEnd"/>
-            <w:r>
-              <w:t xml:space="preserve"> tæt på problemområdet med masser af viden, både som it-bruger og håndværker/trælastmand.</w:t>
+              <w:t>Dedikeret ngl.medarbejder tæt på problemområdet med masser af viden, både som it-bruger og håndværker/trælastmand.</w:t>
             </w:r>
           </w:p>
           <w:p>
@@ -1298,13 +1137,8 @@
             <w:pPr>
               <w:cnfStyle w:val="000000100000"/>
             </w:pPr>
-            <w:proofErr w:type="spellStart"/>
-            <w:r>
-              <w:t>Weaknesses</w:t>
-            </w:r>
-            <w:proofErr w:type="spellEnd"/>
-            <w:r>
-              <w:t>:</w:t>
+            <w:r>
+              <w:t>Weaknesses:</w:t>
             </w:r>
           </w:p>
           <w:p>
@@ -1320,15 +1154,7 @@
               <w:t xml:space="preserve">Konflikt: </w:t>
             </w:r>
             <w:r>
-              <w:t xml:space="preserve">Man kan godt lide enkeltheden i </w:t>
-            </w:r>
-            <w:proofErr w:type="spellStart"/>
-            <w:r>
-              <w:t>Quickbyg</w:t>
-            </w:r>
-            <w:proofErr w:type="spellEnd"/>
-            <w:r>
-              <w:t xml:space="preserve"> samtidig med at man vil have et system som potentielt kan give mere vedligehold af varer, priser mv.</w:t>
+              <w:t>Man kan godt lide enkeltheden i Quickbyg samtidig med at man vil have et system som potentielt kan give mere vedligehold af varer, priser mv.</w:t>
             </w:r>
           </w:p>
           <w:p>
@@ -1400,13 +1226,8 @@
             <w:pPr>
               <w:cnfStyle w:val="000000000000"/>
             </w:pPr>
-            <w:proofErr w:type="spellStart"/>
-            <w:r>
-              <w:t>Opportunities</w:t>
-            </w:r>
-            <w:proofErr w:type="spellEnd"/>
-            <w:r>
-              <w:t>:</w:t>
+            <w:r>
+              <w:t>Opportunities:</w:t>
             </w:r>
           </w:p>
           <w:p>
@@ -1419,15 +1240,7 @@
               <w:cnfStyle w:val="000000000000"/>
             </w:pPr>
             <w:r>
-              <w:t xml:space="preserve">COTS </w:t>
-            </w:r>
-            <w:proofErr w:type="spellStart"/>
-            <w:r>
-              <w:t>ERP-system</w:t>
-            </w:r>
-            <w:proofErr w:type="spellEnd"/>
-            <w:r>
-              <w:t xml:space="preserve"> kan evt. indfri krav hurtigt, ved få justeringer/tilføjelser?</w:t>
+              <w:t>COTS ERP-system kan evt. indfri krav hurtigt, ved få justeringer/tilføjelser?</w:t>
             </w:r>
           </w:p>
           <w:p>
@@ -1444,13 +1257,8 @@
             <w:pPr>
               <w:cnfStyle w:val="000000000000"/>
             </w:pPr>
-            <w:proofErr w:type="spellStart"/>
-            <w:r>
-              <w:t>Threats</w:t>
-            </w:r>
-            <w:proofErr w:type="spellEnd"/>
-            <w:r>
-              <w:t>:</w:t>
+            <w:r>
+              <w:t>Threats:</w:t>
             </w:r>
           </w:p>
           <w:p>
@@ -1569,17 +1377,8 @@
                 <w:rFonts w:ascii="Courier New" w:hAnsi="Courier New" w:cs="Courier New"/>
                 <w:b w:val="0"/>
               </w:rPr>
-              <w:t xml:space="preserve">The </w:t>
-            </w:r>
-            <w:proofErr w:type="spellStart"/>
-            <w:r>
-              <w:rPr>
-                <w:rFonts w:ascii="Courier New" w:hAnsi="Courier New" w:cs="Courier New"/>
-                <w:b w:val="0"/>
-              </w:rPr>
-              <w:t>binaries</w:t>
-            </w:r>
-            <w:proofErr w:type="spellEnd"/>
+              <w:t>The binaries</w:t>
+            </w:r>
           </w:p>
         </w:tc>
         <w:tc>
@@ -1632,13 +1431,8 @@
             <w:pPr>
               <w:cnfStyle w:val="000000100000"/>
             </w:pPr>
-            <w:proofErr w:type="spellStart"/>
-            <w:r>
-              <w:t>Strengths</w:t>
-            </w:r>
-            <w:proofErr w:type="spellEnd"/>
-            <w:r>
-              <w:t>:</w:t>
+            <w:r>
+              <w:t>Strengths:</w:t>
             </w:r>
           </w:p>
           <w:p>
@@ -1677,23 +1471,7 @@
               <w:cnfStyle w:val="000000100000"/>
             </w:pPr>
             <w:r>
-              <w:t xml:space="preserve">Kan både levere </w:t>
-            </w:r>
-            <w:proofErr w:type="spellStart"/>
-            <w:r>
-              <w:t>backend</w:t>
-            </w:r>
-            <w:proofErr w:type="spellEnd"/>
-            <w:r>
-              <w:t xml:space="preserve">, </w:t>
-            </w:r>
-            <w:proofErr w:type="spellStart"/>
-            <w:r>
-              <w:t>frontend</w:t>
-            </w:r>
-            <w:proofErr w:type="spellEnd"/>
-            <w:r>
-              <w:t xml:space="preserve"> og designe GUI.</w:t>
+              <w:t>Kan både levere backend, frontend og designe GUI.</w:t>
             </w:r>
           </w:p>
           <w:p>
@@ -1706,23 +1484,7 @@
               <w:cnfStyle w:val="000000100000"/>
             </w:pPr>
             <w:r>
-              <w:t xml:space="preserve">Er klar over </w:t>
-            </w:r>
-            <w:proofErr w:type="spellStart"/>
-            <w:r>
-              <w:t>udfordringer-ne</w:t>
-            </w:r>
-            <w:proofErr w:type="spellEnd"/>
-            <w:r>
-              <w:t xml:space="preserve"> med at være få og er lykkedes fint med </w:t>
-            </w:r>
-            <w:proofErr w:type="spellStart"/>
-            <w:r>
-              <w:t>tidlig-ere</w:t>
-            </w:r>
-            <w:proofErr w:type="spellEnd"/>
-            <w:r>
-              <w:t xml:space="preserve"> projekter.</w:t>
+              <w:t>Er klar over udfordringer-ne med at være få og er lykkedes fint med tidlig-ere projekter.</w:t>
             </w:r>
           </w:p>
           <w:p>
@@ -1739,13 +1501,8 @@
             <w:pPr>
               <w:cnfStyle w:val="000000100000"/>
             </w:pPr>
-            <w:proofErr w:type="spellStart"/>
-            <w:r>
-              <w:t>Weaknesses</w:t>
-            </w:r>
-            <w:proofErr w:type="spellEnd"/>
-            <w:r>
-              <w:t>:</w:t>
+            <w:r>
+              <w:t>Weaknesses:</w:t>
             </w:r>
           </w:p>
           <w:p>
@@ -1796,13 +1553,8 @@
             <w:pPr>
               <w:cnfStyle w:val="000000000000"/>
             </w:pPr>
-            <w:proofErr w:type="spellStart"/>
-            <w:r>
-              <w:t>Opportunities</w:t>
-            </w:r>
-            <w:proofErr w:type="spellEnd"/>
-            <w:r>
-              <w:t>:</w:t>
+            <w:r>
+              <w:t>Opportunities:</w:t>
             </w:r>
           </w:p>
           <w:p>
@@ -1837,14 +1589,9 @@
             <w:pPr>
               <w:cnfStyle w:val="000000000000"/>
             </w:pPr>
-            <w:proofErr w:type="spellStart"/>
             <w:r>
               <w:lastRenderedPageBreak/>
-              <w:t>Threats</w:t>
-            </w:r>
-            <w:proofErr w:type="spellEnd"/>
-            <w:r>
-              <w:t>:</w:t>
+              <w:t>Threats:</w:t>
             </w:r>
           </w:p>
           <w:p>
@@ -1897,15 +1644,7 @@
     </w:p>
     <w:p>
       <w:r>
-        <w:t xml:space="preserve">At </w:t>
-      </w:r>
-      <w:proofErr w:type="gramStart"/>
-      <w:r>
-        <w:t>give</w:t>
-      </w:r>
-      <w:proofErr w:type="gramEnd"/>
-      <w:r>
-        <w:t xml:space="preserve"> kunden bedre mulighed for at kunne visualisere sin carport. </w:t>
+        <w:t xml:space="preserve">At give kunden bedre mulighed for at kunne visualisere sin carport. </w:t>
       </w:r>
     </w:p>
     <w:p>
@@ -1915,28 +1654,12 @@
     </w:p>
     <w:p>
       <w:r>
-        <w:t xml:space="preserve">At </w:t>
-      </w:r>
-      <w:proofErr w:type="gramStart"/>
-      <w:r>
-        <w:t>sikre</w:t>
-      </w:r>
-      <w:proofErr w:type="gramEnd"/>
-      <w:r>
-        <w:t xml:space="preserve"> systemets drift på tværs af medarbejdere.</w:t>
-      </w:r>
-    </w:p>
-    <w:p>
-      <w:r>
-        <w:t xml:space="preserve">At </w:t>
-      </w:r>
-      <w:proofErr w:type="spellStart"/>
-      <w:r>
-        <w:t>defragmentere</w:t>
-      </w:r>
-      <w:proofErr w:type="spellEnd"/>
-      <w:r>
-        <w:t xml:space="preserve"> systemet så det er et samlet hele.</w:t>
+        <w:t>At sikre systemets drift på tværs af medarbejdere.</w:t>
+      </w:r>
+    </w:p>
+    <w:p>
+      <w:r>
+        <w:t>At defragmentere systemet så det er et samlet hele.</w:t>
       </w:r>
     </w:p>
     <w:p>
@@ -1995,21 +1718,8 @@
         <w:pStyle w:val="Overskrift1"/>
       </w:pPr>
       <w:r>
-        <w:t xml:space="preserve">SCRUM </w:t>
-      </w:r>
-      <w:proofErr w:type="spellStart"/>
-      <w:r>
-        <w:t>user</w:t>
-      </w:r>
-      <w:proofErr w:type="spellEnd"/>
-      <w:r>
-        <w:t xml:space="preserve"> </w:t>
-      </w:r>
-      <w:proofErr w:type="spellStart"/>
-      <w:r>
-        <w:t>stories</w:t>
-      </w:r>
-      <w:proofErr w:type="spellEnd"/>
+        <w:t>SCRUM user stories</w:t>
+      </w:r>
       <w:r>
         <w:t>:</w:t>
       </w:r>
@@ -2307,15 +2017,7 @@
       </w:pPr>
       <w:r>
         <w:lastRenderedPageBreak/>
-        <w:t xml:space="preserve">Som </w:t>
-      </w:r>
-      <w:proofErr w:type="spellStart"/>
-      <w:r>
-        <w:t>indlogget</w:t>
-      </w:r>
-      <w:proofErr w:type="spellEnd"/>
-      <w:r>
-        <w:t xml:space="preserve"> medarbejder</w:t>
+        <w:t>Som indlogget medarbejder</w:t>
       </w:r>
       <w:r>
         <w:t xml:space="preserve"> i</w:t>
@@ -2363,15 +2065,7 @@
         </w:rPr>
       </w:pPr>
       <w:r>
-        <w:t xml:space="preserve">Som </w:t>
-      </w:r>
-      <w:proofErr w:type="spellStart"/>
-      <w:r>
-        <w:t>indlogget</w:t>
-      </w:r>
-      <w:proofErr w:type="spellEnd"/>
-      <w:r>
-        <w:t xml:space="preserve"> medarbejder</w:t>
+        <w:t>Som indlogget medarbejder</w:t>
       </w:r>
       <w:r>
         <w:t xml:space="preserve"> i trælasten vil jeg kunne konfigurere en carport således at fejl evt. undgås.</w:t>
@@ -2409,15 +2103,7 @@
         </w:rPr>
       </w:pPr>
       <w:r>
-        <w:t xml:space="preserve">Som </w:t>
-      </w:r>
-      <w:proofErr w:type="spellStart"/>
-      <w:r>
-        <w:t>indlogget</w:t>
-      </w:r>
-      <w:proofErr w:type="spellEnd"/>
-      <w:r>
-        <w:t xml:space="preserve"> medarbejder</w:t>
+        <w:t>Som indlogget medarbejder</w:t>
       </w:r>
       <w:r>
         <w:t xml:space="preserve"> i trælasten vil jeg kunne administrere kunder således at stamdata er korrekte til sikring af f.eks. korrekt leveringsadresse.</w:t>
@@ -2455,26 +2141,10 @@
         </w:rPr>
       </w:pPr>
       <w:r>
-        <w:t xml:space="preserve">Som </w:t>
-      </w:r>
-      <w:proofErr w:type="spellStart"/>
-      <w:r>
-        <w:t>indlogget</w:t>
-      </w:r>
-      <w:proofErr w:type="spellEnd"/>
-      <w:r>
-        <w:t xml:space="preserve"> medarbejder</w:t>
-      </w:r>
-      <w:r>
-        <w:t xml:space="preserve"> i trælasten vil jeg kunne beregne styklisten automatisk, således at fejl undgås, </w:t>
-      </w:r>
-      <w:proofErr w:type="gramStart"/>
-      <w:r>
-        <w:t>priser bliver</w:t>
-      </w:r>
-      <w:proofErr w:type="gramEnd"/>
-      <w:r>
-        <w:t xml:space="preserve"> korrekte og lagerbeholdning vedligeholdes korrekt.</w:t>
+        <w:t>Som indlogget medarbejder</w:t>
+      </w:r>
+      <w:r>
+        <w:t xml:space="preserve"> i trælasten vil jeg kunne beregne styklisten automatisk, således at fejl undgås, priser bliver korrekte og lagerbeholdning vedligeholdes korrekt.</w:t>
       </w:r>
     </w:p>
     <w:p>
@@ -2508,15 +2178,7 @@
         </w:rPr>
       </w:pPr>
       <w:r>
-        <w:t xml:space="preserve">Som </w:t>
-      </w:r>
-      <w:proofErr w:type="spellStart"/>
-      <w:r>
-        <w:t>indlogget</w:t>
-      </w:r>
-      <w:proofErr w:type="spellEnd"/>
-      <w:r>
-        <w:t xml:space="preserve"> medarbejder</w:t>
+        <w:t>Som indlogget medarbejder</w:t>
       </w:r>
       <w:r>
         <w:t xml:space="preserve"> i trælasten vil jeg kunne redigere dækningsgraden så jeg kan lave et godt tilbud hvis der er behov.</w:t>
@@ -2552,15 +2214,7 @@
         </w:rPr>
       </w:pPr>
       <w:r>
-        <w:t xml:space="preserve">Som </w:t>
-      </w:r>
-      <w:proofErr w:type="spellStart"/>
-      <w:r>
-        <w:t>indlogget</w:t>
-      </w:r>
-      <w:proofErr w:type="spellEnd"/>
-      <w:r>
-        <w:t xml:space="preserve"> medarbejder</w:t>
+        <w:t>Som indlogget medarbejder</w:t>
       </w:r>
       <w:r>
         <w:t xml:space="preserve"> i trælasten vil jeg kunne redigere hjælpeteksten så kunden har bedre mulighed for at samle carporten korrekt.</w:t>
@@ -2593,15 +2247,7 @@
         </w:numPr>
       </w:pPr>
       <w:r>
-        <w:t xml:space="preserve">Som </w:t>
-      </w:r>
-      <w:proofErr w:type="spellStart"/>
-      <w:r>
-        <w:t>indlogget</w:t>
-      </w:r>
-      <w:proofErr w:type="spellEnd"/>
-      <w:r>
-        <w:t xml:space="preserve"> medarbejder</w:t>
+        <w:t>Som indlogget medarbejder</w:t>
       </w:r>
       <w:r>
         <w:t xml:space="preserve"> i trælasten vil jeg kunne tilføje flere varer til ordren fra databasen, for at sikre at kunden får alle beslag og øvrige varer nødvendige for en korrekt samling af carporten. Evt. mersalg?</w:t>
@@ -2638,15 +2284,7 @@
         </w:rPr>
       </w:pPr>
       <w:r>
-        <w:t xml:space="preserve">Som </w:t>
-      </w:r>
-      <w:proofErr w:type="spellStart"/>
-      <w:r>
-        <w:t>indlogget</w:t>
-      </w:r>
-      <w:proofErr w:type="spellEnd"/>
-      <w:r>
-        <w:t xml:space="preserve"> medarbejder</w:t>
+        <w:t>Som indlogget medarbejder</w:t>
       </w:r>
       <w:r>
         <w:t xml:space="preserve"> i trælasten vil jeg kunne se/udskrive tegningen af den konstruerede carport så jeg kan bedre kan visualisere den og evt. besvare kundespørgsmål.</w:t>
@@ -2684,15 +2322,7 @@
         </w:rPr>
       </w:pPr>
       <w:r>
-        <w:t xml:space="preserve">Som </w:t>
-      </w:r>
-      <w:proofErr w:type="spellStart"/>
-      <w:r>
-        <w:t>indlogget</w:t>
-      </w:r>
-      <w:proofErr w:type="spellEnd"/>
-      <w:r>
-        <w:t xml:space="preserve"> medarbejder</w:t>
+        <w:t>Som indlogget medarbejder</w:t>
       </w:r>
       <w:r>
         <w:t xml:space="preserve"> i trælasten vil jeg kunne </w:t>
@@ -2733,26 +2363,10 @@
         </w:rPr>
       </w:pPr>
       <w:r>
-        <w:t xml:space="preserve">Som </w:t>
-      </w:r>
-      <w:proofErr w:type="spellStart"/>
-      <w:r>
-        <w:t>indlogget</w:t>
-      </w:r>
-      <w:proofErr w:type="spellEnd"/>
-      <w:r>
-        <w:t xml:space="preserve"> medarbejder</w:t>
-      </w:r>
-      <w:r>
-        <w:t xml:space="preserve"> i trælasten vil jeg kunne besvare </w:t>
-      </w:r>
-      <w:proofErr w:type="spellStart"/>
-      <w:r>
-        <w:t>forspørgsler</w:t>
-      </w:r>
-      <w:proofErr w:type="spellEnd"/>
-      <w:r>
-        <w:t xml:space="preserve"> vedr. carporte elektronisk, så kunden hurtigt får en tegning og oplever oprigtig interesse i kundens projekt.</w:t>
+        <w:t>Som indlogget medarbejder</w:t>
+      </w:r>
+      <w:r>
+        <w:t xml:space="preserve"> i trælasten vil jeg kunne besvare forspørgsler vedr. carporte elektronisk, så kunden hurtigt får en tegning og oplever oprigtig interesse i kundens projekt.</w:t>
       </w:r>
     </w:p>
     <w:p>
@@ -2788,15 +2402,7 @@
         </w:numPr>
       </w:pPr>
       <w:r>
-        <w:t xml:space="preserve">Som </w:t>
-      </w:r>
-      <w:proofErr w:type="spellStart"/>
-      <w:r>
-        <w:t>indlogget</w:t>
-      </w:r>
-      <w:proofErr w:type="spellEnd"/>
-      <w:r>
-        <w:t xml:space="preserve"> medarbejder</w:t>
+        <w:t>Som indlogget medarbejder</w:t>
       </w:r>
       <w:r>
         <w:t xml:space="preserve"> i trælasten vil jeg kunne oprette og redigere varer, så jeg undgår at skulle håndtere forskellige varenumre, tekster mv. for den samme vare.</w:t>
@@ -2829,15 +2435,7 @@
         </w:numPr>
       </w:pPr>
       <w:r>
-        <w:t xml:space="preserve">Som </w:t>
-      </w:r>
-      <w:proofErr w:type="spellStart"/>
-      <w:r>
-        <w:t>indlogget</w:t>
-      </w:r>
-      <w:proofErr w:type="spellEnd"/>
-      <w:r>
-        <w:t xml:space="preserve"> medarbejder</w:t>
+        <w:t>Som indlogget medarbejder</w:t>
       </w:r>
       <w:r>
         <w:t xml:space="preserve"> i trælasten vil jeg kunne nulstille min brugerkonto, så jeg kan igen kan komme ind i systemet, selvom jeg har glemt mit kodeord.</w:t>
@@ -2870,15 +2468,7 @@
         </w:numPr>
       </w:pPr>
       <w:r>
-        <w:t xml:space="preserve">Som </w:t>
-      </w:r>
-      <w:proofErr w:type="spellStart"/>
-      <w:r>
-        <w:t>indlogget</w:t>
-      </w:r>
-      <w:proofErr w:type="spellEnd"/>
-      <w:r>
-        <w:t xml:space="preserve"> medarbejder</w:t>
+        <w:t>Som indlogget medarbejder</w:t>
       </w:r>
       <w:r>
         <w:t xml:space="preserve"> i trælasten vil jeg kunne nedlægge eller oprette konti for andre medarbejdere, så de kan tilgå systemet og arbejde med carport forespørgsler.</w:t>
@@ -2926,15 +2516,7 @@
         </w:rPr>
       </w:pPr>
       <w:r>
-        <w:t xml:space="preserve">Som </w:t>
-      </w:r>
-      <w:proofErr w:type="spellStart"/>
-      <w:r>
-        <w:t>indlogget</w:t>
-      </w:r>
-      <w:proofErr w:type="spellEnd"/>
-      <w:r>
-        <w:t xml:space="preserve"> medarbejder</w:t>
+        <w:t>Som indlogget medarbejder</w:t>
       </w:r>
       <w:r>
         <w:t xml:space="preserve"> i trælasten vil jeg kunne redigere i eller tilføje samlevejledninger, så de altid er aktuelle.</w:t>
@@ -2972,15 +2554,7 @@
       </w:pPr>
       <w:r>
         <w:lastRenderedPageBreak/>
-        <w:t xml:space="preserve">Som </w:t>
-      </w:r>
-      <w:proofErr w:type="spellStart"/>
-      <w:r>
-        <w:t>indlogget</w:t>
-      </w:r>
-      <w:proofErr w:type="spellEnd"/>
-      <w:r>
-        <w:t xml:space="preserve"> medarbejder</w:t>
+        <w:t>Som indlogget medarbejder</w:t>
       </w:r>
       <w:r>
         <w:t xml:space="preserve"> i trælasten vil jeg kunne udskrive </w:t>
@@ -3024,15 +2598,7 @@
         </w:rPr>
       </w:pPr>
       <w:r>
-        <w:t xml:space="preserve">Som </w:t>
-      </w:r>
-      <w:proofErr w:type="spellStart"/>
-      <w:r>
-        <w:t>indlogget</w:t>
-      </w:r>
-      <w:proofErr w:type="spellEnd"/>
-      <w:r>
-        <w:t xml:space="preserve"> medarbejder</w:t>
+        <w:t>Som indlogget medarbejder</w:t>
       </w:r>
       <w:r>
         <w:t xml:space="preserve"> i trælasten vil jeg kunne se fejl i </w:t>
@@ -3073,15 +2639,7 @@
         <w:jc w:val="both"/>
       </w:pPr>
       <w:r>
-        <w:t xml:space="preserve">Som </w:t>
-      </w:r>
-      <w:proofErr w:type="spellStart"/>
-      <w:r>
-        <w:t>indlogget</w:t>
-      </w:r>
-      <w:proofErr w:type="spellEnd"/>
-      <w:r>
-        <w:t xml:space="preserve"> medarbejder</w:t>
+        <w:t>Som indlogget medarbejder</w:t>
       </w:r>
       <w:r>
         <w:t xml:space="preserve"> i trælasten vil jeg til enhver tid kunne se hvor langt i processen, en ordre er nået, så jeg kan svare kunden ved en henvendelse.</w:t>
@@ -3157,15 +2715,7 @@
         </w:rPr>
       </w:pPr>
       <w:r>
-        <w:t xml:space="preserve">Som </w:t>
-      </w:r>
-      <w:proofErr w:type="spellStart"/>
-      <w:r>
-        <w:t>indlogget</w:t>
-      </w:r>
-      <w:proofErr w:type="spellEnd"/>
-      <w:r>
-        <w:t xml:space="preserve"> medarbejder</w:t>
+        <w:t>Som indlogget medarbejder</w:t>
       </w:r>
       <w:r>
         <w:t xml:space="preserve"> i trælasten vil jeg kunne logge ud af systemet, så min konto ikke misbruges.</w:t>
@@ -3180,19 +2730,9 @@
       <w:pPr>
         <w:pStyle w:val="Overskrift1"/>
       </w:pPr>
-      <w:proofErr w:type="spellStart"/>
-      <w:r>
-        <w:t>Product</w:t>
-      </w:r>
-      <w:proofErr w:type="spellEnd"/>
-      <w:r>
-        <w:t xml:space="preserve"> </w:t>
-      </w:r>
-      <w:proofErr w:type="spellStart"/>
-      <w:r>
-        <w:t>Backlog</w:t>
-      </w:r>
-      <w:proofErr w:type="spellEnd"/>
+      <w:r>
+        <w:t>Product Backlog</w:t>
+      </w:r>
     </w:p>
     <w:p/>
     <w:p>
@@ -3285,7 +2825,6 @@
                 <w:lang w:eastAsia="da-DK"/>
               </w:rPr>
             </w:pPr>
-            <w:proofErr w:type="spellStart"/>
             <w:r>
               <w:rPr>
                 <w:rFonts w:eastAsia="Times New Roman" w:cstheme="minorHAnsi"/>
@@ -3294,7 +2833,6 @@
               </w:rPr>
               <w:t>Imp</w:t>
             </w:r>
-            <w:proofErr w:type="spellEnd"/>
           </w:p>
         </w:tc>
         <w:tc>
@@ -3310,7 +2848,6 @@
                 <w:lang w:eastAsia="da-DK"/>
               </w:rPr>
             </w:pPr>
-            <w:proofErr w:type="spellStart"/>
             <w:r>
               <w:rPr>
                 <w:rFonts w:eastAsia="Times New Roman" w:cstheme="minorHAnsi"/>
@@ -3319,7 +2856,6 @@
               </w:rPr>
               <w:t>Est</w:t>
             </w:r>
-            <w:proofErr w:type="spellEnd"/>
           </w:p>
         </w:tc>
         <w:tc>
@@ -3335,23 +2871,13 @@
                 <w:lang w:eastAsia="da-DK"/>
               </w:rPr>
             </w:pPr>
-            <w:proofErr w:type="spellStart"/>
             <w:r>
               <w:rPr>
                 <w:rFonts w:eastAsia="Times New Roman" w:cstheme="minorHAnsi"/>
                 <w:color w:val="FFFFFF"/>
                 <w:lang w:eastAsia="da-DK"/>
               </w:rPr>
-              <w:t>How</w:t>
-            </w:r>
-            <w:proofErr w:type="spellEnd"/>
-            <w:r>
-              <w:rPr>
-                <w:rFonts w:eastAsia="Times New Roman" w:cstheme="minorHAnsi"/>
-                <w:color w:val="FFFFFF"/>
-                <w:lang w:eastAsia="da-DK"/>
-              </w:rPr>
-              <w:t xml:space="preserve"> to demo</w:t>
+              <w:t>How to demo</w:t>
             </w:r>
           </w:p>
         </w:tc>
@@ -3581,18 +3107,8 @@
                 <w:color w:val="000000"/>
                 <w:lang w:eastAsia="da-DK"/>
               </w:rPr>
-              <w:t xml:space="preserve">E: </w:t>
-            </w:r>
-            <w:proofErr w:type="spellStart"/>
-            <w:r>
-              <w:rPr>
-                <w:rFonts w:eastAsia="Times New Roman" w:cstheme="minorHAnsi"/>
-                <w:color w:val="000000"/>
-                <w:lang w:eastAsia="da-DK"/>
-              </w:rPr>
-              <w:t>Create</w:t>
-            </w:r>
-            <w:proofErr w:type="spellEnd"/>
+              <w:t>E: Create</w:t>
+            </w:r>
           </w:p>
         </w:tc>
       </w:tr>
@@ -3774,25 +3290,7 @@
                 <w:color w:val="000000"/>
                 <w:lang w:eastAsia="da-DK"/>
               </w:rPr>
-              <w:t xml:space="preserve">Kræver DB, </w:t>
-            </w:r>
-            <w:proofErr w:type="spellStart"/>
-            <w:r>
-              <w:rPr>
-                <w:rFonts w:eastAsia="Times New Roman" w:cstheme="minorHAnsi"/>
-                <w:color w:val="000000"/>
-                <w:lang w:eastAsia="da-DK"/>
-              </w:rPr>
-              <w:t>Login</w:t>
-            </w:r>
-            <w:proofErr w:type="spellEnd"/>
-            <w:r>
-              <w:rPr>
-                <w:rFonts w:eastAsia="Times New Roman" w:cstheme="minorHAnsi"/>
-                <w:color w:val="000000"/>
-                <w:lang w:eastAsia="da-DK"/>
-              </w:rPr>
-              <w:t>.</w:t>
+              <w:t>Kræver DB, Login.</w:t>
             </w:r>
           </w:p>
         </w:tc>
@@ -3832,18 +3330,8 @@
                 <w:color w:val="000000"/>
                 <w:lang w:eastAsia="da-DK"/>
               </w:rPr>
-              <w:t xml:space="preserve">E: </w:t>
-            </w:r>
-            <w:proofErr w:type="spellStart"/>
-            <w:r>
-              <w:rPr>
-                <w:rFonts w:eastAsia="Times New Roman" w:cstheme="minorHAnsi"/>
-                <w:color w:val="000000"/>
-                <w:lang w:eastAsia="da-DK"/>
-              </w:rPr>
-              <w:t>Read</w:t>
-            </w:r>
-            <w:proofErr w:type="spellEnd"/>
+              <w:t>E: Read</w:t>
+            </w:r>
           </w:p>
         </w:tc>
       </w:tr>
@@ -4200,7 +3688,6 @@
                 <w:lang w:eastAsia="da-DK"/>
               </w:rPr>
             </w:pPr>
-            <w:proofErr w:type="gramStart"/>
             <w:r>
               <w:rPr>
                 <w:rFonts w:eastAsia="Times New Roman" w:cstheme="minorHAnsi"/>
@@ -4209,7 +3696,6 @@
               </w:rPr>
               <w:t>beregnes styklisten som udskrives i konsollen.</w:t>
             </w:r>
-            <w:proofErr w:type="gramEnd"/>
           </w:p>
         </w:tc>
         <w:tc>
@@ -4281,25 +3767,7 @@
                 <w:color w:val="000000"/>
                 <w:lang w:eastAsia="da-DK"/>
               </w:rPr>
-              <w:t xml:space="preserve">E: </w:t>
-            </w:r>
-            <w:proofErr w:type="gramStart"/>
-            <w:r>
-              <w:rPr>
-                <w:rFonts w:eastAsia="Times New Roman" w:cstheme="minorHAnsi"/>
-                <w:color w:val="000000"/>
-                <w:lang w:eastAsia="da-DK"/>
-              </w:rPr>
-              <w:t>Umiddelbar</w:t>
-            </w:r>
-            <w:proofErr w:type="gramEnd"/>
-            <w:r>
-              <w:rPr>
-                <w:rFonts w:eastAsia="Times New Roman" w:cstheme="minorHAnsi"/>
-                <w:color w:val="000000"/>
-                <w:lang w:eastAsia="da-DK"/>
-              </w:rPr>
-              <w:t xml:space="preserve"> kompleks, fordrer mere analyse.</w:t>
+              <w:t>E: Umiddelbar kompleks, fordrer mere analyse.</w:t>
             </w:r>
           </w:p>
         </w:tc>
@@ -4763,25 +4231,7 @@
                 <w:color w:val="000000"/>
                 <w:lang w:eastAsia="da-DK"/>
               </w:rPr>
-              <w:t xml:space="preserve">danner </w:t>
-            </w:r>
-            <w:proofErr w:type="spellStart"/>
-            <w:r>
-              <w:rPr>
-                <w:rFonts w:eastAsia="Times New Roman" w:cstheme="minorHAnsi"/>
-                <w:color w:val="000000"/>
-                <w:lang w:eastAsia="da-DK"/>
-              </w:rPr>
-              <w:t>email</w:t>
-            </w:r>
-            <w:proofErr w:type="spellEnd"/>
-            <w:r>
-              <w:rPr>
-                <w:rFonts w:eastAsia="Times New Roman" w:cstheme="minorHAnsi"/>
-                <w:color w:val="000000"/>
-                <w:lang w:eastAsia="da-DK"/>
-              </w:rPr>
-              <w:t xml:space="preserve"> og </w:t>
+              <w:t xml:space="preserve">danner email og </w:t>
             </w:r>
             <w:r>
               <w:rPr>
@@ -4822,25 +4272,7 @@
                 <w:color w:val="000000"/>
                 <w:lang w:eastAsia="da-DK"/>
               </w:rPr>
-              <w:t xml:space="preserve">jek </w:t>
-            </w:r>
-            <w:proofErr w:type="spellStart"/>
-            <w:r>
-              <w:rPr>
-                <w:rFonts w:eastAsia="Times New Roman" w:cstheme="minorHAnsi"/>
-                <w:color w:val="000000"/>
-                <w:lang w:eastAsia="da-DK"/>
-              </w:rPr>
-              <w:t>mailbox</w:t>
-            </w:r>
-            <w:proofErr w:type="spellEnd"/>
-            <w:r>
-              <w:rPr>
-                <w:rFonts w:eastAsia="Times New Roman" w:cstheme="minorHAnsi"/>
-                <w:color w:val="000000"/>
-                <w:lang w:eastAsia="da-DK"/>
-              </w:rPr>
-              <w:t xml:space="preserve"> for svarmail og vedhæftninger, tjek at forespørgsel skifter status til ’besvaret’ i listen over forespørgsler.</w:t>
+              <w:t>jek mailbox for svarmail og vedhæftninger, tjek at forespørgsel skifter status til ’besvaret’ i listen over forespørgsler.</w:t>
             </w:r>
           </w:p>
         </w:tc>
@@ -5310,25 +4742,7 @@
                 <w:color w:val="000000"/>
                 <w:lang w:eastAsia="da-DK"/>
               </w:rPr>
-              <w:t xml:space="preserve">E: Ingen </w:t>
-            </w:r>
-            <w:proofErr w:type="spellStart"/>
-            <w:r>
-              <w:rPr>
-                <w:rFonts w:eastAsia="Times New Roman" w:cstheme="minorHAnsi"/>
-                <w:color w:val="000000"/>
-                <w:lang w:eastAsia="da-DK"/>
-              </w:rPr>
-              <w:t>db</w:t>
-            </w:r>
-            <w:proofErr w:type="spellEnd"/>
-            <w:r>
-              <w:rPr>
-                <w:rFonts w:eastAsia="Times New Roman" w:cstheme="minorHAnsi"/>
-                <w:color w:val="000000"/>
-                <w:lang w:eastAsia="da-DK"/>
-              </w:rPr>
-              <w:t>, blot grafik.</w:t>
+              <w:t>E: Ingen db, blot grafik.</w:t>
             </w:r>
           </w:p>
         </w:tc>
@@ -5531,25 +4945,7 @@
                 <w:color w:val="000000"/>
                 <w:lang w:eastAsia="da-DK"/>
               </w:rPr>
-              <w:t xml:space="preserve">E: Simpelt </w:t>
-            </w:r>
-            <w:proofErr w:type="spellStart"/>
-            <w:r>
-              <w:rPr>
-                <w:rFonts w:eastAsia="Times New Roman" w:cstheme="minorHAnsi"/>
-                <w:color w:val="000000"/>
-                <w:lang w:eastAsia="da-DK"/>
-              </w:rPr>
-              <w:t>db</w:t>
-            </w:r>
-            <w:proofErr w:type="spellEnd"/>
-            <w:r>
-              <w:rPr>
-                <w:rFonts w:eastAsia="Times New Roman" w:cstheme="minorHAnsi"/>
-                <w:color w:val="000000"/>
-                <w:lang w:eastAsia="da-DK"/>
-              </w:rPr>
-              <w:t xml:space="preserve"> udtræk</w:t>
+              <w:t>E: Simpelt db udtræk</w:t>
             </w:r>
           </w:p>
         </w:tc>
@@ -5670,43 +5066,7 @@
                 <w:color w:val="000000"/>
                 <w:lang w:eastAsia="da-DK"/>
               </w:rPr>
-              <w:t xml:space="preserve">Websiden med carporte åbnes i browseren, linket ’carport i tilpassede mål’ klikkes, side for valg af </w:t>
-            </w:r>
-            <w:proofErr w:type="spellStart"/>
-            <w:r>
-              <w:rPr>
-                <w:rFonts w:eastAsia="Times New Roman" w:cstheme="minorHAnsi"/>
-                <w:color w:val="000000"/>
-                <w:lang w:eastAsia="da-DK"/>
-              </w:rPr>
-              <w:t>tagtype</w:t>
-            </w:r>
-            <w:proofErr w:type="spellEnd"/>
-            <w:r>
-              <w:rPr>
-                <w:rFonts w:eastAsia="Times New Roman" w:cstheme="minorHAnsi"/>
-                <w:color w:val="000000"/>
-                <w:lang w:eastAsia="da-DK"/>
-              </w:rPr>
-              <w:t xml:space="preserve"> vises, </w:t>
-            </w:r>
-            <w:proofErr w:type="spellStart"/>
-            <w:r>
-              <w:rPr>
-                <w:rFonts w:eastAsia="Times New Roman" w:cstheme="minorHAnsi"/>
-                <w:color w:val="000000"/>
-                <w:lang w:eastAsia="da-DK"/>
-              </w:rPr>
-              <w:t>tagtype</w:t>
-            </w:r>
-            <w:proofErr w:type="spellEnd"/>
-            <w:r>
-              <w:rPr>
-                <w:rFonts w:eastAsia="Times New Roman" w:cstheme="minorHAnsi"/>
-                <w:color w:val="000000"/>
-                <w:lang w:eastAsia="da-DK"/>
-              </w:rPr>
-              <w:t xml:space="preserve"> vælges, side med formular for carportens længde, højde og bredde vises og mål indtastes.</w:t>
+              <w:t>Websiden med carporte åbnes i browseren, linket ’carport i tilpassede mål’ klikkes, side for valg af tagtype vises, tagtype vælges, side med formular for carportens længde, højde og bredde vises og mål indtastes.</w:t>
             </w:r>
           </w:p>
         </w:tc>
@@ -5890,25 +5250,7 @@
                 <w:color w:val="000000"/>
                 <w:lang w:eastAsia="da-DK"/>
               </w:rPr>
-              <w:t xml:space="preserve">Unit test oprettes som henter en forespørgsel fra databasen. Data ændres og gemmes i databasen. Forespørgslen hentes fra databasen igen og der testes om nye data stemmer med den </w:t>
-            </w:r>
-            <w:proofErr w:type="spellStart"/>
-            <w:r>
-              <w:rPr>
-                <w:rFonts w:eastAsia="Times New Roman" w:cstheme="minorHAnsi"/>
-                <w:color w:val="000000"/>
-                <w:lang w:eastAsia="da-DK"/>
-              </w:rPr>
-              <w:t>foretagede</w:t>
-            </w:r>
-            <w:proofErr w:type="spellEnd"/>
-            <w:r>
-              <w:rPr>
-                <w:rFonts w:eastAsia="Times New Roman" w:cstheme="minorHAnsi"/>
-                <w:color w:val="000000"/>
-                <w:lang w:eastAsia="da-DK"/>
-              </w:rPr>
-              <w:t xml:space="preserve"> ændring.</w:t>
+              <w:t>Unit test oprettes som henter en forespørgsel fra databasen. Data ændres og gemmes i databasen. Forespørgslen hentes fra databasen igen og der testes om nye data stemmer med den foretagede ændring.</w:t>
             </w:r>
           </w:p>
         </w:tc>
@@ -6381,59 +5723,13 @@
                 <w:lang w:eastAsia="da-DK"/>
               </w:rPr>
             </w:pPr>
-            <w:proofErr w:type="spellStart"/>
-            <w:r>
-              <w:rPr>
-                <w:rFonts w:eastAsia="Times New Roman" w:cstheme="minorHAnsi"/>
-                <w:color w:val="000000"/>
-                <w:lang w:eastAsia="da-DK"/>
-              </w:rPr>
-              <w:t>Login</w:t>
-            </w:r>
-            <w:proofErr w:type="spellEnd"/>
-            <w:r>
-              <w:rPr>
-                <w:rFonts w:eastAsia="Times New Roman" w:cstheme="minorHAnsi"/>
-                <w:color w:val="000000"/>
-                <w:lang w:eastAsia="da-DK"/>
-              </w:rPr>
-              <w:t xml:space="preserve"> websiden åbnes i browseren, data indtastes og brugerens personlige webside vises. Ved fejlet </w:t>
-            </w:r>
-            <w:proofErr w:type="spellStart"/>
-            <w:r>
-              <w:rPr>
-                <w:rFonts w:eastAsia="Times New Roman" w:cstheme="minorHAnsi"/>
-                <w:color w:val="000000"/>
-                <w:lang w:eastAsia="da-DK"/>
-              </w:rPr>
-              <w:t>login</w:t>
-            </w:r>
-            <w:proofErr w:type="spellEnd"/>
-            <w:r>
-              <w:rPr>
-                <w:rFonts w:eastAsia="Times New Roman" w:cstheme="minorHAnsi"/>
-                <w:color w:val="000000"/>
-                <w:lang w:eastAsia="da-DK"/>
-              </w:rPr>
-              <w:t xml:space="preserve"> vises fejlbesked på </w:t>
-            </w:r>
-            <w:proofErr w:type="spellStart"/>
-            <w:r>
-              <w:rPr>
-                <w:rFonts w:eastAsia="Times New Roman" w:cstheme="minorHAnsi"/>
-                <w:color w:val="000000"/>
-                <w:lang w:eastAsia="da-DK"/>
-              </w:rPr>
-              <w:t>login</w:t>
-            </w:r>
-            <w:proofErr w:type="spellEnd"/>
-            <w:r>
-              <w:rPr>
-                <w:rFonts w:eastAsia="Times New Roman" w:cstheme="minorHAnsi"/>
-                <w:color w:val="000000"/>
-                <w:lang w:eastAsia="da-DK"/>
-              </w:rPr>
-              <w:t xml:space="preserve"> websiden.</w:t>
+            <w:r>
+              <w:rPr>
+                <w:rFonts w:eastAsia="Times New Roman" w:cstheme="minorHAnsi"/>
+                <w:color w:val="000000"/>
+                <w:lang w:eastAsia="da-DK"/>
+              </w:rPr>
+              <w:t>Login websiden åbnes i browseren, data indtastes og brugerens personlige webside vises. Ved fejlet login vises fejlbesked på login websiden.</w:t>
             </w:r>
           </w:p>
         </w:tc>
@@ -6618,59 +5914,13 @@
                 <w:lang w:eastAsia="da-DK"/>
               </w:rPr>
             </w:pPr>
-            <w:proofErr w:type="spellStart"/>
-            <w:r>
-              <w:rPr>
-                <w:rFonts w:eastAsia="Times New Roman" w:cstheme="minorHAnsi"/>
-                <w:color w:val="000000"/>
-                <w:lang w:eastAsia="da-DK"/>
-              </w:rPr>
-              <w:t>Login</w:t>
-            </w:r>
-            <w:proofErr w:type="spellEnd"/>
-            <w:r>
-              <w:rPr>
-                <w:rFonts w:eastAsia="Times New Roman" w:cstheme="minorHAnsi"/>
-                <w:color w:val="000000"/>
-                <w:lang w:eastAsia="da-DK"/>
-              </w:rPr>
-              <w:t xml:space="preserve"> websiden åbnes i browseren, data indtastes og brugerens personlige webside vises. Øverst i websiden klikkes på ‘log </w:t>
-            </w:r>
-            <w:proofErr w:type="spellStart"/>
-            <w:r>
-              <w:rPr>
-                <w:rFonts w:eastAsia="Times New Roman" w:cstheme="minorHAnsi"/>
-                <w:color w:val="000000"/>
-                <w:lang w:eastAsia="da-DK"/>
-              </w:rPr>
-              <w:t>ud’-knappen</w:t>
-            </w:r>
-            <w:proofErr w:type="spellEnd"/>
-            <w:r>
-              <w:rPr>
-                <w:rFonts w:eastAsia="Times New Roman" w:cstheme="minorHAnsi"/>
-                <w:color w:val="000000"/>
-                <w:lang w:eastAsia="da-DK"/>
-              </w:rPr>
-              <w:t xml:space="preserve"> og </w:t>
-            </w:r>
-            <w:proofErr w:type="spellStart"/>
-            <w:r>
-              <w:rPr>
-                <w:rFonts w:eastAsia="Times New Roman" w:cstheme="minorHAnsi"/>
-                <w:color w:val="000000"/>
-                <w:lang w:eastAsia="da-DK"/>
-              </w:rPr>
-              <w:t>login</w:t>
-            </w:r>
-            <w:proofErr w:type="spellEnd"/>
-            <w:r>
-              <w:rPr>
-                <w:rFonts w:eastAsia="Times New Roman" w:cstheme="minorHAnsi"/>
-                <w:color w:val="000000"/>
-                <w:lang w:eastAsia="da-DK"/>
-              </w:rPr>
-              <w:t xml:space="preserve"> siden vises.  </w:t>
+            <w:r>
+              <w:rPr>
+                <w:rFonts w:eastAsia="Times New Roman" w:cstheme="minorHAnsi"/>
+                <w:color w:val="000000"/>
+                <w:lang w:eastAsia="da-DK"/>
+              </w:rPr>
+              <w:t>Login websiden åbnes i browseren, data indtastes og brugerens personlige webside vises. Øverst i websiden klikkes på ‘log ud’-knappen og login siden vises.  </w:t>
             </w:r>
           </w:p>
         </w:tc>
@@ -6854,61 +6104,7 @@
                 <w:color w:val="000000"/>
                 <w:lang w:eastAsia="da-DK"/>
               </w:rPr>
-              <w:t xml:space="preserve">Side med </w:t>
-            </w:r>
-            <w:proofErr w:type="spellStart"/>
-            <w:r>
-              <w:rPr>
-                <w:rFonts w:eastAsia="Times New Roman" w:cstheme="minorHAnsi"/>
-                <w:color w:val="000000"/>
-                <w:lang w:eastAsia="da-DK"/>
-              </w:rPr>
-              <w:t>loginformular</w:t>
-            </w:r>
-            <w:proofErr w:type="spellEnd"/>
-            <w:r>
-              <w:rPr>
-                <w:rFonts w:eastAsia="Times New Roman" w:cstheme="minorHAnsi"/>
-                <w:color w:val="000000"/>
-                <w:lang w:eastAsia="da-DK"/>
-              </w:rPr>
-              <w:t xml:space="preserve"> åbnes, </w:t>
-            </w:r>
-            <w:proofErr w:type="spellStart"/>
-            <w:r>
-              <w:rPr>
-                <w:rFonts w:eastAsia="Times New Roman" w:cstheme="minorHAnsi"/>
-                <w:color w:val="000000"/>
-                <w:lang w:eastAsia="da-DK"/>
-              </w:rPr>
-              <w:t>email</w:t>
-            </w:r>
-            <w:proofErr w:type="spellEnd"/>
-            <w:r>
-              <w:rPr>
-                <w:rFonts w:eastAsia="Times New Roman" w:cstheme="minorHAnsi"/>
-                <w:color w:val="000000"/>
-                <w:lang w:eastAsia="da-DK"/>
-              </w:rPr>
-              <w:t xml:space="preserve"> indtastes, knappen ’nulstil brugerkonto’ klikkes. Tjek at mail med ny </w:t>
-            </w:r>
-            <w:proofErr w:type="spellStart"/>
-            <w:r>
-              <w:rPr>
-                <w:rFonts w:eastAsia="Times New Roman" w:cstheme="minorHAnsi"/>
-                <w:color w:val="000000"/>
-                <w:lang w:eastAsia="da-DK"/>
-              </w:rPr>
-              <w:t>login</w:t>
-            </w:r>
-            <w:proofErr w:type="spellEnd"/>
-            <w:r>
-              <w:rPr>
-                <w:rFonts w:eastAsia="Times New Roman" w:cstheme="minorHAnsi"/>
-                <w:color w:val="000000"/>
-                <w:lang w:eastAsia="da-DK"/>
-              </w:rPr>
-              <w:t xml:space="preserve"> fremsendes.</w:t>
+              <w:t>Side med loginformular åbnes, email indtastes, knappen ’nulstil brugerkonto’ klikkes. Tjek at mail med ny login fremsendes.</w:t>
             </w:r>
           </w:p>
         </w:tc>
@@ -7101,23 +6297,13 @@
               </w:rPr>
               <w:t xml:space="preserve">Kør </w:t>
             </w:r>
-            <w:proofErr w:type="spellStart"/>
-            <w:r>
-              <w:rPr>
-                <w:rFonts w:eastAsia="Times New Roman" w:cstheme="minorHAnsi"/>
-                <w:color w:val="000000"/>
-                <w:lang w:eastAsia="da-DK"/>
-              </w:rPr>
-              <w:t>User</w:t>
-            </w:r>
-            <w:proofErr w:type="spellEnd"/>
-            <w:r>
-              <w:rPr>
-                <w:rFonts w:eastAsia="Times New Roman" w:cstheme="minorHAnsi"/>
-                <w:color w:val="000000"/>
-                <w:lang w:eastAsia="da-DK"/>
-              </w:rPr>
-              <w:t xml:space="preserve"> Story 7, se forespørgslernes forskellige statusser.</w:t>
+            <w:r>
+              <w:rPr>
+                <w:rFonts w:eastAsia="Times New Roman" w:cstheme="minorHAnsi"/>
+                <w:color w:val="000000"/>
+                <w:lang w:eastAsia="da-DK"/>
+              </w:rPr>
+              <w:t>User Story 7, se forespørgslernes forskellige statusser.</w:t>
             </w:r>
           </w:p>
         </w:tc>
@@ -7413,60 +6599,24 @@
                 <w:color w:val="000000"/>
                 <w:lang w:eastAsia="da-DK"/>
               </w:rPr>
-              <w:t xml:space="preserve">I: God </w:t>
-            </w:r>
-            <w:proofErr w:type="spellStart"/>
-            <w:r>
-              <w:rPr>
-                <w:rFonts w:eastAsia="Times New Roman" w:cstheme="minorHAnsi"/>
-                <w:color w:val="000000"/>
-                <w:lang w:eastAsia="da-DK"/>
-              </w:rPr>
-              <w:t>visuali-sering</w:t>
-            </w:r>
-            <w:proofErr w:type="spellEnd"/>
-            <w:r>
-              <w:rPr>
-                <w:rFonts w:eastAsia="Times New Roman" w:cstheme="minorHAnsi"/>
-                <w:color w:val="000000"/>
-                <w:lang w:eastAsia="da-DK"/>
-              </w:rPr>
-              <w:t xml:space="preserve"> er vigtig for kunden og dermed salget.</w:t>
-            </w:r>
-          </w:p>
-          <w:p>
-            <w:pPr>
-              <w:cnfStyle w:val="000000100000"/>
-              <w:rPr>
-                <w:rFonts w:eastAsia="Times New Roman" w:cstheme="minorHAnsi"/>
-                <w:lang w:eastAsia="da-DK"/>
-              </w:rPr>
-            </w:pPr>
-            <w:r>
-              <w:rPr>
-                <w:rFonts w:eastAsia="Times New Roman" w:cstheme="minorHAnsi"/>
-                <w:color w:val="000000"/>
-                <w:lang w:eastAsia="da-DK"/>
-              </w:rPr>
-              <w:t xml:space="preserve">E: Ingen </w:t>
-            </w:r>
-            <w:proofErr w:type="spellStart"/>
-            <w:r>
-              <w:rPr>
-                <w:rFonts w:eastAsia="Times New Roman" w:cstheme="minorHAnsi"/>
-                <w:color w:val="000000"/>
-                <w:lang w:eastAsia="da-DK"/>
-              </w:rPr>
-              <w:t>db</w:t>
-            </w:r>
-            <w:proofErr w:type="spellEnd"/>
-            <w:r>
-              <w:rPr>
-                <w:rFonts w:eastAsia="Times New Roman" w:cstheme="minorHAnsi"/>
-                <w:color w:val="000000"/>
-                <w:lang w:eastAsia="da-DK"/>
-              </w:rPr>
-              <w:t>, blot grafik.</w:t>
+              <w:t>I: God visuali-sering er vigtig for kunden og dermed salget.</w:t>
+            </w:r>
+          </w:p>
+          <w:p>
+            <w:pPr>
+              <w:cnfStyle w:val="000000100000"/>
+              <w:rPr>
+                <w:rFonts w:eastAsia="Times New Roman" w:cstheme="minorHAnsi"/>
+                <w:lang w:eastAsia="da-DK"/>
+              </w:rPr>
+            </w:pPr>
+            <w:r>
+              <w:rPr>
+                <w:rFonts w:eastAsia="Times New Roman" w:cstheme="minorHAnsi"/>
+                <w:color w:val="000000"/>
+                <w:lang w:eastAsia="da-DK"/>
+              </w:rPr>
+              <w:t>E: Ingen db, blot grafik.</w:t>
             </w:r>
           </w:p>
         </w:tc>
@@ -7597,23 +6747,13 @@
               </w:rPr>
               <w:t xml:space="preserve">Kør </w:t>
             </w:r>
-            <w:proofErr w:type="spellStart"/>
-            <w:r>
-              <w:rPr>
-                <w:rFonts w:eastAsia="Times New Roman" w:cstheme="minorHAnsi"/>
-                <w:color w:val="000000"/>
-                <w:lang w:eastAsia="da-DK"/>
-              </w:rPr>
-              <w:t>User</w:t>
-            </w:r>
-            <w:proofErr w:type="spellEnd"/>
-            <w:r>
-              <w:rPr>
-                <w:rFonts w:eastAsia="Times New Roman" w:cstheme="minorHAnsi"/>
-                <w:color w:val="000000"/>
-                <w:lang w:eastAsia="da-DK"/>
-              </w:rPr>
-              <w:t xml:space="preserve"> Story 7, fanen ’Dokumenter’ vælges, ønskede dokumenter vælges, knappen ’udskriv’ klikkes, tjek at dokumenterne udskrives.</w:t>
+            <w:r>
+              <w:rPr>
+                <w:rFonts w:eastAsia="Times New Roman" w:cstheme="minorHAnsi"/>
+                <w:color w:val="000000"/>
+                <w:lang w:eastAsia="da-DK"/>
+              </w:rPr>
+              <w:t>User Story 7, fanen ’Dokumenter’ vælges, ønskede dokumenter vælges, knappen ’udskriv’ klikkes, tjek at dokumenterne udskrives.</w:t>
             </w:r>
           </w:p>
         </w:tc>
@@ -7990,23 +7130,13 @@
               </w:rPr>
               <w:t xml:space="preserve">Kør </w:t>
             </w:r>
-            <w:proofErr w:type="spellStart"/>
-            <w:r>
-              <w:rPr>
-                <w:rFonts w:eastAsia="Times New Roman" w:cstheme="minorHAnsi"/>
-                <w:color w:val="000000"/>
-                <w:lang w:eastAsia="da-DK"/>
-              </w:rPr>
-              <w:t>User</w:t>
-            </w:r>
-            <w:proofErr w:type="spellEnd"/>
-            <w:r>
-              <w:rPr>
-                <w:rFonts w:eastAsia="Times New Roman" w:cstheme="minorHAnsi"/>
-                <w:color w:val="000000"/>
-                <w:lang w:eastAsia="da-DK"/>
-              </w:rPr>
-              <w:t xml:space="preserve"> Story 7, forespørgsel vælges, carportens konfigurationsside vises, tjek at der fremgår en fejltekst i tekstfeltet.</w:t>
+            <w:r>
+              <w:rPr>
+                <w:rFonts w:eastAsia="Times New Roman" w:cstheme="minorHAnsi"/>
+                <w:color w:val="000000"/>
+                <w:lang w:eastAsia="da-DK"/>
+              </w:rPr>
+              <w:t>User Story 7, forespørgsel vælges, carportens konfigurationsside vises, tjek at der fremgår en fejltekst i tekstfeltet.</w:t>
             </w:r>
           </w:p>
         </w:tc>
@@ -8988,25 +8118,7 @@
                 <w:color w:val="000000"/>
                 <w:lang w:eastAsia="da-DK"/>
               </w:rPr>
-              <w:t xml:space="preserve">I: En sekundær </w:t>
-            </w:r>
-            <w:proofErr w:type="spellStart"/>
-            <w:r>
-              <w:rPr>
-                <w:rFonts w:eastAsia="Times New Roman" w:cstheme="minorHAnsi"/>
-                <w:color w:val="000000"/>
-                <w:lang w:eastAsia="da-DK"/>
-              </w:rPr>
-              <w:t>nice-to-have</w:t>
-            </w:r>
-            <w:proofErr w:type="spellEnd"/>
-            <w:r>
-              <w:rPr>
-                <w:rFonts w:eastAsia="Times New Roman" w:cstheme="minorHAnsi"/>
-                <w:color w:val="000000"/>
-                <w:lang w:eastAsia="da-DK"/>
-              </w:rPr>
-              <w:t xml:space="preserve"> funktion. Ikke </w:t>
+              <w:t xml:space="preserve">I: En sekundær nice-to-have funktion. Ikke </w:t>
             </w:r>
             <w:r>
               <w:rPr>
@@ -9044,189 +8156,7 @@
         <w:rPr>
           <w:sz w:val="18"/>
         </w:rPr>
-        <w:t xml:space="preserve">OBS: Vi havde en snak med </w:t>
-      </w:r>
-      <w:proofErr w:type="spellStart"/>
-      <w:r>
-        <w:rPr>
-          <w:sz w:val="18"/>
-        </w:rPr>
-        <w:t>Ronni</w:t>
-      </w:r>
-      <w:proofErr w:type="spellEnd"/>
-      <w:r>
-        <w:rPr>
-          <w:sz w:val="18"/>
-        </w:rPr>
-        <w:t xml:space="preserve"> 09/11-2018 inden PO møde, hvor han fortalte, at afhængigheder ikke altid kan undgås. F.eks. </w:t>
-      </w:r>
-      <w:proofErr w:type="spellStart"/>
-      <w:r>
-        <w:rPr>
-          <w:sz w:val="18"/>
-        </w:rPr>
-        <w:t>user</w:t>
-      </w:r>
-      <w:proofErr w:type="spellEnd"/>
-      <w:r>
-        <w:rPr>
-          <w:sz w:val="18"/>
-        </w:rPr>
-        <w:t xml:space="preserve"> </w:t>
-      </w:r>
-      <w:proofErr w:type="spellStart"/>
-      <w:r>
-        <w:rPr>
-          <w:sz w:val="18"/>
-        </w:rPr>
-        <w:t>stories</w:t>
-      </w:r>
-      <w:proofErr w:type="spellEnd"/>
-      <w:r>
-        <w:rPr>
-          <w:sz w:val="18"/>
-        </w:rPr>
-        <w:t xml:space="preserve"> som kræver </w:t>
-      </w:r>
-      <w:proofErr w:type="spellStart"/>
-      <w:r>
-        <w:rPr>
-          <w:sz w:val="18"/>
-        </w:rPr>
-        <w:t>login</w:t>
-      </w:r>
-      <w:proofErr w:type="spellEnd"/>
-      <w:r>
-        <w:rPr>
-          <w:sz w:val="18"/>
-        </w:rPr>
-        <w:t xml:space="preserve">. Måden man kan gøre disse uafhængige er at </w:t>
-      </w:r>
-      <w:proofErr w:type="spellStart"/>
-      <w:r>
-        <w:rPr>
-          <w:sz w:val="18"/>
-        </w:rPr>
-        <w:t>hardcode</w:t>
-      </w:r>
-      <w:proofErr w:type="spellEnd"/>
-      <w:r>
-        <w:rPr>
-          <w:sz w:val="18"/>
-        </w:rPr>
-        <w:t xml:space="preserve"> en </w:t>
-      </w:r>
-      <w:proofErr w:type="spellStart"/>
-      <w:r>
-        <w:rPr>
-          <w:sz w:val="18"/>
-        </w:rPr>
-        <w:t>indlogget</w:t>
-      </w:r>
-      <w:proofErr w:type="spellEnd"/>
-      <w:r>
-        <w:rPr>
-          <w:sz w:val="18"/>
-        </w:rPr>
-        <w:t xml:space="preserve"> bruger og så udføre testen. Alternativt kan man undlade at skrive ’log in’ i </w:t>
-      </w:r>
-      <w:proofErr w:type="spellStart"/>
-      <w:r>
-        <w:rPr>
-          <w:sz w:val="18"/>
-        </w:rPr>
-        <w:t>user</w:t>
-      </w:r>
-      <w:proofErr w:type="spellEnd"/>
-      <w:r>
-        <w:rPr>
-          <w:sz w:val="18"/>
-        </w:rPr>
-        <w:t xml:space="preserve"> </w:t>
-      </w:r>
-      <w:proofErr w:type="spellStart"/>
-      <w:r>
-        <w:rPr>
-          <w:sz w:val="18"/>
-        </w:rPr>
-        <w:t>storien</w:t>
-      </w:r>
-      <w:proofErr w:type="spellEnd"/>
-      <w:r>
-        <w:rPr>
-          <w:sz w:val="18"/>
-        </w:rPr>
-        <w:t xml:space="preserve">, og så senere ændre de </w:t>
-      </w:r>
-      <w:proofErr w:type="spellStart"/>
-      <w:r>
-        <w:rPr>
-          <w:sz w:val="18"/>
-        </w:rPr>
-        <w:t>user</w:t>
-      </w:r>
-      <w:proofErr w:type="spellEnd"/>
-      <w:r>
-        <w:rPr>
-          <w:sz w:val="18"/>
-        </w:rPr>
-        <w:t xml:space="preserve"> </w:t>
-      </w:r>
-      <w:proofErr w:type="spellStart"/>
-      <w:r>
-        <w:rPr>
-          <w:sz w:val="18"/>
-        </w:rPr>
-        <w:t>stories</w:t>
-      </w:r>
-      <w:proofErr w:type="spellEnd"/>
-      <w:r>
-        <w:rPr>
-          <w:sz w:val="18"/>
-        </w:rPr>
-        <w:t xml:space="preserve">, som flyttes ”bag” en </w:t>
-      </w:r>
-      <w:proofErr w:type="spellStart"/>
-      <w:r>
-        <w:rPr>
-          <w:sz w:val="18"/>
-        </w:rPr>
-        <w:t>loginfunktion</w:t>
-      </w:r>
-      <w:proofErr w:type="spellEnd"/>
-      <w:r>
-        <w:rPr>
-          <w:sz w:val="18"/>
-        </w:rPr>
-        <w:t xml:space="preserve">, f.eks. administrative </w:t>
-      </w:r>
-      <w:proofErr w:type="spellStart"/>
-      <w:r>
-        <w:rPr>
-          <w:sz w:val="18"/>
-        </w:rPr>
-        <w:t>user</w:t>
-      </w:r>
-      <w:proofErr w:type="spellEnd"/>
-      <w:r>
-        <w:rPr>
-          <w:sz w:val="18"/>
-        </w:rPr>
-        <w:t xml:space="preserve"> </w:t>
-      </w:r>
-      <w:proofErr w:type="spellStart"/>
-      <w:r>
-        <w:rPr>
-          <w:sz w:val="18"/>
-        </w:rPr>
-        <w:t>stories</w:t>
-      </w:r>
-      <w:proofErr w:type="spellEnd"/>
-      <w:r>
-        <w:rPr>
-          <w:sz w:val="18"/>
-        </w:rPr>
-        <w:t>.</w:t>
+        <w:t>OBS: Vi havde en snak med Ronni 09/11-2018 inden PO møde, hvor han fortalte, at afhængigheder ikke altid kan undgås. F.eks. user stories som kræver login. Måden man kan gøre disse uafhængige er at hardcode en indlogget bruger og så udføre testen. Alternativt kan man undlade at skrive ’log in’ i user storien, og så senere ændre de user stories, som flyttes ”bag” en loginfunktion, f.eks. administrative user stories.</w:t>
       </w:r>
       <w:r>
         <w:tab/>
@@ -9290,15 +8220,7 @@
         </w:numPr>
       </w:pPr>
       <w:r>
-        <w:t xml:space="preserve">Mulighed for redigering af </w:t>
-      </w:r>
-      <w:proofErr w:type="spellStart"/>
-      <w:r>
-        <w:t>ordreforspørgsler</w:t>
-      </w:r>
-      <w:proofErr w:type="spellEnd"/>
-      <w:r>
-        <w:t xml:space="preserve"> så evt. fejl kan rettes.</w:t>
+        <w:t>Mulighed for redigering af ordreforspørgsler så evt. fejl kan rettes.</w:t>
       </w:r>
     </w:p>
     <w:p>
@@ -9310,29 +8232,8 @@
         </w:numPr>
       </w:pPr>
       <w:r>
-        <w:t xml:space="preserve">Mulighed for at </w:t>
-      </w:r>
-      <w:proofErr w:type="gramStart"/>
-      <w:r>
-        <w:t>redigere</w:t>
-      </w:r>
-      <w:proofErr w:type="gramEnd"/>
-      <w:r>
-        <w:t xml:space="preserve"> i regler bag materialeudregning </w:t>
-      </w:r>
-      <w:proofErr w:type="spellStart"/>
-      <w:r>
-        <w:t>aht</w:t>
-      </w:r>
-      <w:proofErr w:type="spellEnd"/>
-      <w:r>
-        <w:t xml:space="preserve">. </w:t>
-      </w:r>
-      <w:proofErr w:type="gramStart"/>
-      <w:r>
-        <w:t>ændrede byggekrav.</w:t>
-      </w:r>
-      <w:proofErr w:type="gramEnd"/>
+        <w:t>Mulighed for at redigere i regler bag materialeudregning aht. ændrede byggekrav.</w:t>
+      </w:r>
     </w:p>
     <w:p>
       <w:pPr>
@@ -9343,23 +8244,7 @@
         </w:numPr>
       </w:pPr>
       <w:r>
-        <w:t xml:space="preserve">3D </w:t>
-      </w:r>
-      <w:proofErr w:type="spellStart"/>
-      <w:r>
-        <w:t>rendering</w:t>
-      </w:r>
-      <w:proofErr w:type="spellEnd"/>
-      <w:r>
-        <w:t xml:space="preserve"> af carport i </w:t>
-      </w:r>
-      <w:proofErr w:type="spellStart"/>
-      <w:r>
-        <w:t>frontend</w:t>
-      </w:r>
-      <w:proofErr w:type="spellEnd"/>
-      <w:r>
-        <w:t>.</w:t>
+        <w:t>3D rendering af carport i frontend.</w:t>
       </w:r>
     </w:p>
     <w:p>
@@ -9383,23 +8268,7 @@
         </w:numPr>
       </w:pPr>
       <w:r>
-        <w:t xml:space="preserve">Mulighed for fuldstændig konfiguration af carport på </w:t>
-      </w:r>
-      <w:proofErr w:type="spellStart"/>
-      <w:r>
-        <w:t>frontend</w:t>
-      </w:r>
-      <w:proofErr w:type="spellEnd"/>
-      <w:r>
-        <w:t xml:space="preserve">, dvs. mål, beklædning, belægning, evt. fliser, </w:t>
-      </w:r>
-      <w:proofErr w:type="spellStart"/>
-      <w:r>
-        <w:t>taghældning</w:t>
-      </w:r>
-      <w:proofErr w:type="spellEnd"/>
-      <w:r>
-        <w:t>.</w:t>
+        <w:t>Mulighed for fuldstændig konfiguration af carport på frontend, dvs. mål, beklædning, belægning, evt. fliser, taghældning.</w:t>
       </w:r>
     </w:p>
     <w:p>
@@ -9551,15 +8420,7 @@
     </w:p>
     <w:p>
       <w:r>
-        <w:t xml:space="preserve">Findes der andre der kan administrere systemet end </w:t>
-      </w:r>
-      <w:proofErr w:type="spellStart"/>
-      <w:r>
-        <w:t>Martin/ngl</w:t>
-      </w:r>
-      <w:proofErr w:type="spellEnd"/>
-      <w:r>
-        <w:t>. medarbejdere?</w:t>
+        <w:t>Findes der andre der kan administrere systemet end Martin/ngl. medarbejdere?</w:t>
       </w:r>
     </w:p>
     <w:p>
@@ -9574,13 +8435,8 @@
     </w:p>
     <w:p>
       <w:r>
-        <w:t xml:space="preserve">Er der tiltag ift. </w:t>
-      </w:r>
-      <w:proofErr w:type="gramStart"/>
-      <w:r>
-        <w:t>hvis systemet en dag ikke kan køre pga. opdateringer i OS?</w:t>
-      </w:r>
-      <w:proofErr w:type="gramEnd"/>
+        <w:t>Er der tiltag ift. hvis systemet en dag ikke kan køre pga. opdateringer i OS?</w:t>
+      </w:r>
     </w:p>
     <w:p>
       <w:r>
@@ -9605,37 +8461,8 @@
     </w:p>
     <w:p>
       <w:r>
-        <w:t xml:space="preserve">Hvor dynamisk er markedet ift. reguleringer, udvikling af nye produkter, udfasning af andre, f.eks. </w:t>
-      </w:r>
-      <w:proofErr w:type="gramStart"/>
-      <w:r>
-        <w:t>plastictage</w:t>
-      </w:r>
-      <w:proofErr w:type="gramEnd"/>
-      <w:r>
-        <w:t xml:space="preserve"> </w:t>
-      </w:r>
-      <w:proofErr w:type="spellStart"/>
-      <w:r>
-        <w:t>aht</w:t>
-      </w:r>
-      <w:proofErr w:type="spellEnd"/>
-      <w:r>
-        <w:t xml:space="preserve">. miljø, stærkere beslag </w:t>
-      </w:r>
-      <w:proofErr w:type="spellStart"/>
-      <w:r>
-        <w:t>aht</w:t>
-      </w:r>
-      <w:proofErr w:type="spellEnd"/>
-      <w:r>
-        <w:t xml:space="preserve">. </w:t>
-      </w:r>
-      <w:proofErr w:type="gramStart"/>
-      <w:r>
-        <w:t>flere og kraftigere storme mv.?</w:t>
-      </w:r>
-      <w:proofErr w:type="gramEnd"/>
+        <w:t>Hvor dynamisk er markedet ift. reguleringer, udvikling af nye produkter, udfasning af andre, f.eks. plastictage aht. miljø, stærkere beslag aht. flere og kraftigere storme mv.?</w:t>
+      </w:r>
     </w:p>
     <w:p>
       <w:bookmarkStart w:id="0" w:name="_GoBack"/>
@@ -9670,15 +8497,7 @@
         </w:rPr>
       </w:pPr>
       <w:r>
-        <w:t xml:space="preserve">Efter en famlende mandag, hvor vi fik taget hul på databasen sammen, blev vi enige om at tage hul på US#6 og vi formulerede sammen de identificerede </w:t>
-      </w:r>
-      <w:proofErr w:type="spellStart"/>
-      <w:r>
-        <w:t>tasks</w:t>
-      </w:r>
-      <w:proofErr w:type="spellEnd"/>
-      <w:r>
-        <w:t>.</w:t>
+        <w:t>Efter en famlende mandag, hvor vi fik taget hul på databasen sammen, blev vi enige om at tage hul på US#6 og vi formulerede sammen de identificerede tasks.</w:t>
       </w:r>
       <w:r>
         <w:t xml:space="preserve"> Disse blev fordelt således: </w:t>
@@ -9710,19 +8529,11 @@
                 <w:rStyle w:val="detail-subject"/>
               </w:rPr>
             </w:pPr>
-            <w:proofErr w:type="spellStart"/>
             <w:r>
               <w:rPr>
                 <w:rStyle w:val="detail-subject"/>
               </w:rPr>
-              <w:t>Task</w:t>
-            </w:r>
-            <w:proofErr w:type="spellEnd"/>
-            <w:r>
-              <w:rPr>
-                <w:rStyle w:val="detail-subject"/>
-              </w:rPr>
-              <w:t xml:space="preserve"> nr.</w:t>
+              <w:t>Task nr.</w:t>
             </w:r>
           </w:p>
         </w:tc>
@@ -9803,21 +8614,7 @@
               <w:rPr>
                 <w:rStyle w:val="detail-subject"/>
               </w:rPr>
-              <w:t xml:space="preserve">Opret </w:t>
-            </w:r>
-            <w:proofErr w:type="spellStart"/>
-            <w:r>
-              <w:rPr>
-                <w:rStyle w:val="detail-subject"/>
-              </w:rPr>
-              <w:t>JUnit</w:t>
-            </w:r>
-            <w:proofErr w:type="spellEnd"/>
-            <w:r>
-              <w:rPr>
-                <w:rStyle w:val="detail-subject"/>
-              </w:rPr>
-              <w:t xml:space="preserve"> som tester funktionaliteten</w:t>
+              <w:t>Opret JUnit som tester funktionaliteten</w:t>
             </w:r>
           </w:p>
         </w:tc>
@@ -9876,30 +8673,8 @@
               <w:rPr>
                 <w:rStyle w:val="detail-subject"/>
               </w:rPr>
-              <w:t xml:space="preserve">Opret </w:t>
-            </w:r>
-            <w:proofErr w:type="spellStart"/>
-            <w:r>
-              <w:rPr>
-                <w:rStyle w:val="detail-subject"/>
-              </w:rPr>
-              <w:t>sql</w:t>
-            </w:r>
-            <w:proofErr w:type="spellEnd"/>
-            <w:r>
-              <w:rPr>
-                <w:rStyle w:val="detail-subject"/>
-              </w:rPr>
-              <w:t xml:space="preserve"> til indsættelse af forespørgsel i </w:t>
-            </w:r>
-            <w:proofErr w:type="spellStart"/>
-            <w:r>
-              <w:rPr>
-                <w:rStyle w:val="detail-subject"/>
-              </w:rPr>
-              <w:t>db</w:t>
-            </w:r>
-            <w:proofErr w:type="spellEnd"/>
+              <w:t>Opret sql til indsættelse af forespørgsel i db</w:t>
+            </w:r>
           </w:p>
         </w:tc>
         <w:tc>
@@ -10019,21 +8794,7 @@
               <w:rPr>
                 <w:rStyle w:val="detail-subject"/>
               </w:rPr>
-              <w:t xml:space="preserve">Opret tabellerne kunde, </w:t>
-            </w:r>
-            <w:proofErr w:type="spellStart"/>
-            <w:r>
-              <w:rPr>
-                <w:rStyle w:val="detail-subject"/>
-              </w:rPr>
-              <w:t>postnr</w:t>
-            </w:r>
-            <w:proofErr w:type="spellEnd"/>
-            <w:r>
-              <w:rPr>
-                <w:rStyle w:val="detail-subject"/>
-              </w:rPr>
-              <w:t>, tag, skur, forespørgsel i databasen</w:t>
+              <w:t>Opret tabellerne kunde, postnr, tag, skur, forespørgsel i databasen</w:t>
             </w:r>
           </w:p>
         </w:tc>
@@ -10150,13 +8911,8 @@
                 <w:rStyle w:val="detail-subject"/>
               </w:rPr>
             </w:pPr>
-            <w:proofErr w:type="spellStart"/>
-            <w:r>
-              <w:t>Connector</w:t>
-            </w:r>
-            <w:proofErr w:type="spellEnd"/>
-            <w:r>
-              <w:t xml:space="preserve"> klasse til databasen</w:t>
+            <w:r>
+              <w:t>Connector klasse til databasen</w:t>
             </w:r>
           </w:p>
         </w:tc>
@@ -10184,39 +8940,7 @@
         <w:t xml:space="preserve">Efter fordeling blev vi enige om at snakke sammen telefonisk et par timer senere, idet vi arbejdede hjemmefra for at få ro. </w:t>
       </w:r>
       <w:r>
-        <w:t xml:space="preserve">Vi har besluttet at medtage en række spørgsmål til afklaring ved </w:t>
-      </w:r>
-      <w:proofErr w:type="spellStart"/>
-      <w:r>
-        <w:t>technical</w:t>
-      </w:r>
-      <w:proofErr w:type="spellEnd"/>
-      <w:r>
-        <w:t xml:space="preserve"> </w:t>
-      </w:r>
-      <w:proofErr w:type="spellStart"/>
-      <w:r>
-        <w:t>review</w:t>
-      </w:r>
-      <w:proofErr w:type="spellEnd"/>
-      <w:r>
-        <w:t xml:space="preserve"> 14-11, inden vi går i gang med de næste </w:t>
-      </w:r>
-      <w:proofErr w:type="spellStart"/>
-      <w:r>
-        <w:t>user</w:t>
-      </w:r>
-      <w:proofErr w:type="spellEnd"/>
-      <w:r>
-        <w:t xml:space="preserve"> </w:t>
-      </w:r>
-      <w:proofErr w:type="spellStart"/>
-      <w:r>
-        <w:t>stories</w:t>
-      </w:r>
-      <w:proofErr w:type="spellEnd"/>
-      <w:r>
-        <w:t xml:space="preserve"> i sprint 1.</w:t>
+        <w:t>Vi har besluttet at medtage en række spørgsmål til afklaring ved technical review 14-11, inden vi går i gang med de næste user stories i sprint 1.</w:t>
       </w:r>
     </w:p>
     <w:p>
@@ -10228,37 +8952,8 @@
       </w:r>
     </w:p>
     <w:p>
-      <w:proofErr w:type="spellStart"/>
-      <w:r>
-        <w:t>Taiga</w:t>
-      </w:r>
-      <w:proofErr w:type="spellEnd"/>
-      <w:r>
-        <w:t xml:space="preserve"> har vist sig at være godt til at holde sporet, så ikke der laves for meget andet. Der henstår lidt </w:t>
-      </w:r>
-      <w:proofErr w:type="spellStart"/>
-      <w:r>
-        <w:t>smårettelser</w:t>
-      </w:r>
-      <w:proofErr w:type="spellEnd"/>
-      <w:r>
-        <w:t xml:space="preserve"> i koden som vi skal se på sammen. Vi kom ikke helt i mål med dagens opgaver fordi vi undervurderede de fornødne, indledende opgaver som f.eks. dummy data i databasen, færdiggørelse af samme, opsætning af </w:t>
-      </w:r>
-      <w:proofErr w:type="spellStart"/>
-      <w:r>
-        <w:t>DbConnector</w:t>
-      </w:r>
-      <w:proofErr w:type="spellEnd"/>
-      <w:r>
-        <w:t xml:space="preserve">, </w:t>
-      </w:r>
-      <w:proofErr w:type="spellStart"/>
-      <w:r>
-        <w:t>github</w:t>
-      </w:r>
-      <w:proofErr w:type="spellEnd"/>
-      <w:r>
-        <w:t xml:space="preserve"> mv.</w:t>
+      <w:r>
+        <w:t>Taiga har vist sig at være godt til at holde sporet, så ikke der laves for meget andet. Der henstår lidt smårettelser i koden som vi skal se på sammen. Vi kom ikke helt i mål med dagens opgaver fordi vi undervurderede de fornødne, indledende opgaver som f.eks. dummy data i databasen, færdiggørelse af samme, opsætning af DbConnector, github mv.</w:t>
       </w:r>
     </w:p>
     <w:p>
@@ -10266,44 +8961,12 @@
         <w:t xml:space="preserve">Vi har besluttet at lave de ting færdige der mangler fra i går sammen, da der mangler lidt </w:t>
       </w:r>
       <w:r>
-        <w:t xml:space="preserve">dialog om problemstillingerne. Vi forfatter nogle spørgsmål til teknisk </w:t>
-      </w:r>
-      <w:proofErr w:type="spellStart"/>
-      <w:r>
-        <w:t>review</w:t>
-      </w:r>
-      <w:proofErr w:type="spellEnd"/>
-      <w:r>
-        <w:t xml:space="preserve"> i dag, så vi kan få yderligere klarhed om f.eks. database, brug af </w:t>
-      </w:r>
-      <w:proofErr w:type="spellStart"/>
-      <w:r>
-        <w:t>branching</w:t>
-      </w:r>
-      <w:proofErr w:type="spellEnd"/>
-      <w:r>
-        <w:t xml:space="preserve"> i </w:t>
-      </w:r>
-      <w:proofErr w:type="spellStart"/>
-      <w:r>
-        <w:t>github</w:t>
-      </w:r>
-      <w:proofErr w:type="spellEnd"/>
-      <w:r>
-        <w:t xml:space="preserve"> mv.</w:t>
-      </w:r>
-    </w:p>
-    <w:p>
-      <w:r>
-        <w:t xml:space="preserve">Vi venter med at tildele hinanden flere </w:t>
-      </w:r>
-      <w:proofErr w:type="spellStart"/>
-      <w:r>
-        <w:t>tasks</w:t>
-      </w:r>
-      <w:proofErr w:type="spellEnd"/>
-      <w:r>
-        <w:t>, da vi først må have færdiggjort opgaver fra i går.</w:t>
+        <w:t>dialog om problemstillingerne. Vi forfatter nogle spørgsmål til teknisk review i dag, så vi kan få yderligere klarhed om f.eks. database, brug af branching i github mv.</w:t>
+      </w:r>
+    </w:p>
+    <w:p>
+      <w:r>
+        <w:t>Vi venter med at tildele hinanden flere tasks, da vi først må have færdiggjort opgaver fra i går.</w:t>
       </w:r>
     </w:p>
     <w:p>
@@ -10317,23 +8980,7 @@
     </w:p>
     <w:p>
       <w:r>
-        <w:t xml:space="preserve">Vi har fået lavet manglerne fra 13-11 færdige. Efter </w:t>
-      </w:r>
-      <w:proofErr w:type="spellStart"/>
-      <w:r>
-        <w:t>technical</w:t>
-      </w:r>
-      <w:proofErr w:type="spellEnd"/>
-      <w:r>
-        <w:t xml:space="preserve"> </w:t>
-      </w:r>
-      <w:proofErr w:type="spellStart"/>
-      <w:r>
-        <w:t>review</w:t>
-      </w:r>
-      <w:proofErr w:type="spellEnd"/>
-      <w:r>
-        <w:t xml:space="preserve"> 14-11 har vi besluttet at opdele US#10 i 3 mindre, realistiske delleverancer</w:t>
+        <w:t>Vi har fået lavet manglerne fra 13-11 færdige. Efter technical review 14-11 har vi besluttet at opdele US#10 i 3 mindre, realistiske delleverancer</w:t>
       </w:r>
       <w:r>
         <w:t>, således at udregninger implementeres i flg. rækkefølge: stolper i sprint 1, tag i sprint 2, skur i sprint 3.</w:t>
@@ -10346,15 +8993,7 @@
     </w:p>
     <w:p>
       <w:r>
-        <w:t xml:space="preserve">Dagens indsats koncentreres om US#7 hvor vi åbner forespørgsler. De fornødne </w:t>
-      </w:r>
-      <w:proofErr w:type="spellStart"/>
-      <w:r>
-        <w:t>tasks</w:t>
-      </w:r>
-      <w:proofErr w:type="spellEnd"/>
-      <w:r>
-        <w:t xml:space="preserve"> har vi defineret og skal fordeles således:</w:t>
+        <w:t>Dagens indsats koncentreres om US#7 hvor vi åbner forespørgsler. De fornødne tasks har vi defineret og skal fordeles således:</w:t>
       </w:r>
     </w:p>
     <w:tbl>
@@ -10383,19 +9022,11 @@
                 <w:rStyle w:val="detail-subject"/>
               </w:rPr>
             </w:pPr>
-            <w:proofErr w:type="spellStart"/>
             <w:r>
               <w:rPr>
                 <w:rStyle w:val="detail-subject"/>
               </w:rPr>
-              <w:t>Task</w:t>
-            </w:r>
-            <w:proofErr w:type="spellEnd"/>
-            <w:r>
-              <w:rPr>
-                <w:rStyle w:val="detail-subject"/>
-              </w:rPr>
-              <w:t xml:space="preserve"> nr.</w:t>
+              <w:t>Task nr.</w:t>
             </w:r>
           </w:p>
         </w:tc>
@@ -10472,19 +9103,11 @@
                 <w:rStyle w:val="detail-subject"/>
               </w:rPr>
             </w:pPr>
-            <w:proofErr w:type="spellStart"/>
             <w:r>
               <w:rPr>
                 <w:rStyle w:val="detail-subject"/>
               </w:rPr>
-              <w:t>FrontController</w:t>
-            </w:r>
-            <w:proofErr w:type="spellEnd"/>
-            <w:r>
-              <w:rPr>
-                <w:rStyle w:val="detail-subject"/>
-              </w:rPr>
-              <w:t xml:space="preserve"> oprettes</w:t>
+              <w:t>FrontController oprettes</w:t>
             </w:r>
           </w:p>
         </w:tc>
@@ -10539,33 +9162,11 @@
                 <w:rStyle w:val="detail-subject"/>
               </w:rPr>
             </w:pPr>
-            <w:proofErr w:type="spellStart"/>
             <w:r>
               <w:rPr>
                 <w:rStyle w:val="detail-subject"/>
               </w:rPr>
-              <w:t>Command</w:t>
-            </w:r>
-            <w:proofErr w:type="spellEnd"/>
-            <w:r>
-              <w:rPr>
-                <w:rStyle w:val="detail-subject"/>
-              </w:rPr>
-              <w:t xml:space="preserve"> </w:t>
-            </w:r>
-            <w:proofErr w:type="spellStart"/>
-            <w:r>
-              <w:rPr>
-                <w:rStyle w:val="detail-subject"/>
-              </w:rPr>
-              <w:t>pattern</w:t>
-            </w:r>
-            <w:proofErr w:type="spellEnd"/>
-            <w:r>
-              <w:rPr>
-                <w:rStyle w:val="detail-subject"/>
-              </w:rPr>
-              <w:t xml:space="preserve"> implementeres</w:t>
+              <w:t>Command pattern implementeres</w:t>
             </w:r>
           </w:p>
         </w:tc>
@@ -10772,16 +9373,8 @@
               <w:rPr>
                 <w:rStyle w:val="detail-subject"/>
               </w:rPr>
-              <w:t xml:space="preserve">Div. tilpasninger i </w:t>
-            </w:r>
-            <w:proofErr w:type="spellStart"/>
-            <w:r>
-              <w:rPr>
-                <w:rStyle w:val="detail-subject"/>
-              </w:rPr>
-              <w:t>ForesporgselDAO</w:t>
-            </w:r>
-            <w:proofErr w:type="spellEnd"/>
+              <w:t>Div. tilpasninger i ForesporgselDAO</w:t>
+            </w:r>
           </w:p>
         </w:tc>
         <w:tc>
@@ -10805,6 +9398,386 @@
         </w:tc>
       </w:tr>
     </w:tbl>
+    <w:p/>
+    <w:p>
+      <w:pPr>
+        <w:pStyle w:val="Overskrift2"/>
+      </w:pPr>
+      <w:r>
+        <w:t>16-11-2018:</w:t>
+      </w:r>
+    </w:p>
+    <w:p>
+      <w:r>
+        <w:t xml:space="preserve">Torsdagens tasks viste sig at blive til en del flere og derfor blev torsdagens opgaver fuldført sent. Der henstår fortsat lidt oprydning og optimering i disse tasks, idet vi har haft </w:t>
+      </w:r>
+      <w:r>
+        <w:t>brug for at få klarhed over og forståelse af arkitekturens ideelle opbygning. Vi besluttede torsdag at tage et hurtigt møde ang. arkitekturen, så fremtidige udfordringer med den mindskes.</w:t>
+      </w:r>
+    </w:p>
+    <w:p>
+      <w:r>
+        <w:t>I dag, inden PO møde, færdiggøres de 2 views fra i går, dvs. visning af listen over forespørgsler og visningen af en enkelt forespørgsel, således at der linkes til / fra begge sider.</w:t>
+      </w:r>
+    </w:p>
+    <w:p>
+      <w:r>
+        <w:t>Claus påbegynder udvikling af styklisteberegneren.</w:t>
+      </w:r>
+    </w:p>
+    <w:p>
+      <w:r>
+        <w:t>Fordelingen af tasks ser derfor således ud:</w:t>
+      </w:r>
+    </w:p>
+    <w:tbl>
+      <w:tblPr>
+        <w:tblStyle w:val="Lysliste-fremhvningsfarve3"/>
+        <w:tblW w:w="0" w:type="auto"/>
+        <w:tblLook w:val="04A0"/>
+      </w:tblPr>
+      <w:tblGrid>
+        <w:gridCol w:w="3259"/>
+        <w:gridCol w:w="3259"/>
+        <w:gridCol w:w="3260"/>
+      </w:tblGrid>
+      <w:tr>
+        <w:trPr>
+          <w:cnfStyle w:val="100000000000"/>
+        </w:trPr>
+        <w:tc>
+          <w:tcPr>
+            <w:cnfStyle w:val="001000000000"/>
+            <w:tcW w:w="3259" w:type="dxa"/>
+          </w:tcPr>
+          <w:p>
+            <w:pPr>
+              <w:rPr>
+                <w:rStyle w:val="detail-subject"/>
+              </w:rPr>
+            </w:pPr>
+            <w:r>
+              <w:rPr>
+                <w:rStyle w:val="detail-subject"/>
+              </w:rPr>
+              <w:t>Task nr.</w:t>
+            </w:r>
+          </w:p>
+        </w:tc>
+        <w:tc>
+          <w:tcPr>
+            <w:tcW w:w="3259" w:type="dxa"/>
+          </w:tcPr>
+          <w:p>
+            <w:pPr>
+              <w:cnfStyle w:val="100000000000"/>
+              <w:rPr>
+                <w:rStyle w:val="detail-subject"/>
+              </w:rPr>
+            </w:pPr>
+            <w:r>
+              <w:rPr>
+                <w:rStyle w:val="detail-subject"/>
+              </w:rPr>
+              <w:t>Beskrivelse</w:t>
+            </w:r>
+          </w:p>
+        </w:tc>
+        <w:tc>
+          <w:tcPr>
+            <w:tcW w:w="3260" w:type="dxa"/>
+          </w:tcPr>
+          <w:p>
+            <w:pPr>
+              <w:cnfStyle w:val="100000000000"/>
+              <w:rPr>
+                <w:rStyle w:val="detail-subject"/>
+              </w:rPr>
+            </w:pPr>
+            <w:r>
+              <w:rPr>
+                <w:rStyle w:val="detail-subject"/>
+              </w:rPr>
+              <w:t>Udvikler</w:t>
+            </w:r>
+          </w:p>
+        </w:tc>
+      </w:tr>
+      <w:tr>
+        <w:trPr>
+          <w:cnfStyle w:val="000000100000"/>
+        </w:trPr>
+        <w:tc>
+          <w:tcPr>
+            <w:cnfStyle w:val="001000000000"/>
+            <w:tcW w:w="3259" w:type="dxa"/>
+          </w:tcPr>
+          <w:p>
+            <w:pPr>
+              <w:rPr>
+                <w:rStyle w:val="detail-subject"/>
+              </w:rPr>
+            </w:pPr>
+            <w:r>
+              <w:rPr>
+                <w:rStyle w:val="detail-subject"/>
+              </w:rPr>
+              <w:t>52</w:t>
+            </w:r>
+          </w:p>
+        </w:tc>
+        <w:tc>
+          <w:tcPr>
+            <w:tcW w:w="3259" w:type="dxa"/>
+          </w:tcPr>
+          <w:p>
+            <w:pPr>
+              <w:cnfStyle w:val="000000100000"/>
+              <w:rPr>
+                <w:rStyle w:val="detail-subject"/>
+              </w:rPr>
+            </w:pPr>
+            <w:r>
+              <w:rPr>
+                <w:rStyle w:val="detail-subject"/>
+              </w:rPr>
+              <w:t>Links fra siden med listen til siden med enkelt forespørgsel</w:t>
+            </w:r>
+          </w:p>
+        </w:tc>
+        <w:tc>
+          <w:tcPr>
+            <w:tcW w:w="3260" w:type="dxa"/>
+          </w:tcPr>
+          <w:p>
+            <w:pPr>
+              <w:cnfStyle w:val="000000100000"/>
+              <w:rPr>
+                <w:rStyle w:val="detail-subject"/>
+              </w:rPr>
+            </w:pPr>
+            <w:r>
+              <w:rPr>
+                <w:rStyle w:val="detail-subject"/>
+              </w:rPr>
+              <w:t>Jesper</w:t>
+            </w:r>
+          </w:p>
+          <w:p>
+            <w:pPr>
+              <w:cnfStyle w:val="000000100000"/>
+            </w:pPr>
+          </w:p>
+        </w:tc>
+      </w:tr>
+      <w:tr>
+        <w:tc>
+          <w:tcPr>
+            <w:cnfStyle w:val="001000000000"/>
+            <w:tcW w:w="3259" w:type="dxa"/>
+          </w:tcPr>
+          <w:p>
+            <w:pPr>
+              <w:rPr>
+                <w:rStyle w:val="detail-subject"/>
+              </w:rPr>
+            </w:pPr>
+            <w:r>
+              <w:rPr>
+                <w:rStyle w:val="detail-subject"/>
+              </w:rPr>
+              <w:t>53</w:t>
+            </w:r>
+          </w:p>
+        </w:tc>
+        <w:tc>
+          <w:tcPr>
+            <w:tcW w:w="3259" w:type="dxa"/>
+          </w:tcPr>
+          <w:p>
+            <w:pPr>
+              <w:cnfStyle w:val="000000000000"/>
+              <w:rPr>
+                <w:rStyle w:val="detail-subject"/>
+              </w:rPr>
+            </w:pPr>
+            <w:r>
+              <w:rPr>
+                <w:rStyle w:val="detail-subject"/>
+              </w:rPr>
+              <w:t>Link fra siden med enkelt forespørgsel tilbage til siden med listen</w:t>
+            </w:r>
+          </w:p>
+        </w:tc>
+        <w:tc>
+          <w:tcPr>
+            <w:tcW w:w="3260" w:type="dxa"/>
+          </w:tcPr>
+          <w:p>
+            <w:pPr>
+              <w:cnfStyle w:val="000000000000"/>
+              <w:rPr>
+                <w:rStyle w:val="detail-subject"/>
+              </w:rPr>
+            </w:pPr>
+            <w:r>
+              <w:rPr>
+                <w:rStyle w:val="detail-subject"/>
+              </w:rPr>
+              <w:t>Jesper</w:t>
+            </w:r>
+          </w:p>
+        </w:tc>
+      </w:tr>
+      <w:tr>
+        <w:trPr>
+          <w:cnfStyle w:val="000000100000"/>
+        </w:trPr>
+        <w:tc>
+          <w:tcPr>
+            <w:cnfStyle w:val="001000000000"/>
+            <w:tcW w:w="3259" w:type="dxa"/>
+          </w:tcPr>
+          <w:p>
+            <w:pPr>
+              <w:rPr>
+                <w:rStyle w:val="detail-subject"/>
+              </w:rPr>
+            </w:pPr>
+            <w:r>
+              <w:rPr>
+                <w:rStyle w:val="detail-subject"/>
+              </w:rPr>
+              <w:t>36</w:t>
+            </w:r>
+          </w:p>
+        </w:tc>
+        <w:tc>
+          <w:tcPr>
+            <w:tcW w:w="3259" w:type="dxa"/>
+          </w:tcPr>
+          <w:p>
+            <w:pPr>
+              <w:cnfStyle w:val="000000100000"/>
+              <w:rPr>
+                <w:rStyle w:val="detail-subject"/>
+              </w:rPr>
+            </w:pPr>
+            <w:r>
+              <w:rPr>
+                <w:rStyle w:val="detail-subject"/>
+              </w:rPr>
+              <w:t>Opret klasse i logic lag til udregning</w:t>
+            </w:r>
+          </w:p>
+        </w:tc>
+        <w:tc>
+          <w:tcPr>
+            <w:tcW w:w="3260" w:type="dxa"/>
+          </w:tcPr>
+          <w:p>
+            <w:pPr>
+              <w:cnfStyle w:val="000000100000"/>
+              <w:rPr>
+                <w:rStyle w:val="detail-subject"/>
+              </w:rPr>
+            </w:pPr>
+            <w:r>
+              <w:rPr>
+                <w:rStyle w:val="detail-subject"/>
+              </w:rPr>
+              <w:t>Claus</w:t>
+            </w:r>
+          </w:p>
+        </w:tc>
+      </w:tr>
+      <w:tr>
+        <w:tc>
+          <w:tcPr>
+            <w:cnfStyle w:val="001000000000"/>
+            <w:tcW w:w="3259" w:type="dxa"/>
+          </w:tcPr>
+          <w:p>
+            <w:pPr>
+              <w:rPr>
+                <w:rStyle w:val="detail-subject"/>
+              </w:rPr>
+            </w:pPr>
+          </w:p>
+        </w:tc>
+        <w:tc>
+          <w:tcPr>
+            <w:tcW w:w="3259" w:type="dxa"/>
+          </w:tcPr>
+          <w:p>
+            <w:pPr>
+              <w:cnfStyle w:val="000000000000"/>
+              <w:rPr>
+                <w:rStyle w:val="detail-subject"/>
+              </w:rPr>
+            </w:pPr>
+          </w:p>
+        </w:tc>
+        <w:tc>
+          <w:tcPr>
+            <w:tcW w:w="3260" w:type="dxa"/>
+          </w:tcPr>
+          <w:p>
+            <w:pPr>
+              <w:cnfStyle w:val="000000000000"/>
+              <w:rPr>
+                <w:rStyle w:val="detail-subject"/>
+              </w:rPr>
+            </w:pPr>
+          </w:p>
+        </w:tc>
+      </w:tr>
+      <w:tr>
+        <w:trPr>
+          <w:cnfStyle w:val="000000100000"/>
+        </w:trPr>
+        <w:tc>
+          <w:tcPr>
+            <w:cnfStyle w:val="001000000000"/>
+            <w:tcW w:w="3259" w:type="dxa"/>
+          </w:tcPr>
+          <w:p>
+            <w:pPr>
+              <w:rPr>
+                <w:rStyle w:val="detail-subject"/>
+              </w:rPr>
+            </w:pPr>
+          </w:p>
+        </w:tc>
+        <w:tc>
+          <w:tcPr>
+            <w:tcW w:w="3259" w:type="dxa"/>
+          </w:tcPr>
+          <w:p>
+            <w:pPr>
+              <w:cnfStyle w:val="000000100000"/>
+              <w:rPr>
+                <w:rStyle w:val="detail-subject"/>
+              </w:rPr>
+            </w:pPr>
+          </w:p>
+        </w:tc>
+        <w:tc>
+          <w:tcPr>
+            <w:tcW w:w="3260" w:type="dxa"/>
+          </w:tcPr>
+          <w:p>
+            <w:pPr>
+              <w:cnfStyle w:val="000000100000"/>
+              <w:rPr>
+                <w:rStyle w:val="detail-subject"/>
+              </w:rPr>
+            </w:pPr>
+          </w:p>
+        </w:tc>
+      </w:tr>
+    </w:tbl>
+    <w:p/>
     <w:p/>
     <w:sectPr>
       <w:pgSz w:w="11906" w:h="16838"/>
@@ -13318,7 +12291,7 @@
 </file>
 
 <file path=customXml/itemProps1.xml><?xml version="1.0" encoding="utf-8"?>
-<ds:datastoreItem xmlns:ds="http://schemas.openxmlformats.org/officeDocument/2006/customXml" ds:itemID="{04EA643F-D625-4FB3-B2F3-E924C4F562AA}">
+<ds:datastoreItem xmlns:ds="http://schemas.openxmlformats.org/officeDocument/2006/customXml" ds:itemID="{0555CAEB-1702-4CED-B5A7-54E466B32848}">
   <ds:schemaRefs>
     <ds:schemaRef ds:uri="http://schemas.openxmlformats.org/officeDocument/2006/bibliography"/>
   </ds:schemaRefs>

</xml_diff>

<commit_message>
Database layout ændret, Vare udgår, Materiale tilgår. Udregningsfunktionalitet påbegyndt.
</commit_message>
<xml_diff>
--- a/Analysedokumenter/Fog trælast.docx
+++ b/Analysedokumenter/Fog trælast.docx
@@ -69,7 +69,15 @@
         </w:numPr>
       </w:pPr>
       <w:r>
-        <w:t>Har indgående kendskab til sædvanlige problemstillinger ifm. bestillinger af carporte</w:t>
+        <w:t xml:space="preserve">Har indgående kendskab til sædvanlige problemstillinger </w:t>
+      </w:r>
+      <w:proofErr w:type="spellStart"/>
+      <w:r>
+        <w:t>ifm</w:t>
+      </w:r>
+      <w:proofErr w:type="spellEnd"/>
+      <w:r>
+        <w:t>. bestillinger af carporte</w:t>
       </w:r>
       <w:r>
         <w:t>, f.eks. skæve dimensioner, for store skure, for høj rejsning mv</w:t>
@@ -87,7 +95,15 @@
         </w:numPr>
       </w:pPr>
       <w:r>
-        <w:t>Står for nuværende prisjustering og ”mapning” mellem gl. varenumre og nye.</w:t>
+        <w:t>Står for nuværende prisjustering og ”</w:t>
+      </w:r>
+      <w:proofErr w:type="spellStart"/>
+      <w:r>
+        <w:t>mapning</w:t>
+      </w:r>
+      <w:proofErr w:type="spellEnd"/>
+      <w:r>
+        <w:t>” mellem gl. varenumre og nye.</w:t>
       </w:r>
     </w:p>
     <w:p>
@@ -222,7 +238,23 @@
         </w:numPr>
       </w:pPr>
       <w:r>
-        <w:t>Færre risici forbundet med opdatering / vedligehold af systemet (f.eks. v. sygdom/bortgang af ngl. medarbejder).</w:t>
+        <w:t>Færre risici forbundet med opdatering / vedligehold af systemet</w:t>
+      </w:r>
+      <w:proofErr w:type="gramStart"/>
+      <w:r>
+        <w:t xml:space="preserve"> (f.eks. v. sygdom/bortgang af </w:t>
+      </w:r>
+      <w:proofErr w:type="spellStart"/>
+      <w:r>
+        <w:t>ngl</w:t>
+      </w:r>
+      <w:proofErr w:type="spellEnd"/>
+      <w:r>
+        <w:t>.</w:t>
+      </w:r>
+      <w:proofErr w:type="gramEnd"/>
+      <w:r>
+        <w:t xml:space="preserve"> medarbejder).</w:t>
       </w:r>
     </w:p>
     <w:p>
@@ -306,6 +338,7 @@
                 <w:bCs w:val="0"/>
               </w:rPr>
             </w:pPr>
+            <w:proofErr w:type="spellStart"/>
             <w:r>
               <w:rPr>
                 <w:rFonts w:ascii="Arial" w:eastAsiaTheme="minorHAnsi" w:hAnsi="Arial" w:cs="Arial"/>
@@ -316,6 +349,7 @@
             <w:r>
               <w:t>Indflydelse</w:t>
             </w:r>
+            <w:proofErr w:type="spellEnd"/>
           </w:p>
         </w:tc>
         <w:tc>
@@ -397,8 +431,21 @@
               <w:cnfStyle w:val="000000100000"/>
             </w:pPr>
             <w:r>
-              <w:t>Martin og øvrige ngl. medarbejdere i trælasten.</w:t>
-            </w:r>
+              <w:t xml:space="preserve">Martin og øvrige </w:t>
+            </w:r>
+            <w:proofErr w:type="spellStart"/>
+            <w:r>
+              <w:t>ngl</w:t>
+            </w:r>
+            <w:proofErr w:type="spellEnd"/>
+            <w:r>
+              <w:t xml:space="preserve">. </w:t>
+            </w:r>
+            <w:proofErr w:type="gramStart"/>
+            <w:r>
+              <w:t>medarbejdere i trælasten.</w:t>
+            </w:r>
+            <w:proofErr w:type="gramEnd"/>
           </w:p>
           <w:p>
             <w:pPr>
@@ -610,6 +657,7 @@
       <w:pPr>
         <w:pStyle w:val="Overskrift1"/>
       </w:pPr>
+      <w:proofErr w:type="spellStart"/>
       <w:r>
         <w:lastRenderedPageBreak/>
         <w:t>SWOT-analyse</w:t>
@@ -617,6 +665,7 @@
       <w:r>
         <w:t>r</w:t>
       </w:r>
+      <w:proofErr w:type="spellEnd"/>
     </w:p>
     <w:tbl>
       <w:tblPr>
@@ -703,8 +752,13 @@
             <w:pPr>
               <w:cnfStyle w:val="000000100000"/>
             </w:pPr>
-            <w:r>
-              <w:t>Strengths:</w:t>
+            <w:proofErr w:type="spellStart"/>
+            <w:r>
+              <w:t>Strengths</w:t>
+            </w:r>
+            <w:proofErr w:type="spellEnd"/>
+            <w:r>
+              <w:t>:</w:t>
             </w:r>
           </w:p>
           <w:p>
@@ -729,8 +783,13 @@
               </w:numPr>
               <w:cnfStyle w:val="000000100000"/>
             </w:pPr>
-            <w:r>
-              <w:t>Ngl.medarbejder med indgående kendskab</w:t>
+            <w:proofErr w:type="spellStart"/>
+            <w:r>
+              <w:t>Ngl.medarbejder</w:t>
+            </w:r>
+            <w:proofErr w:type="spellEnd"/>
+            <w:r>
+              <w:t xml:space="preserve"> med indgående kendskab</w:t>
             </w:r>
             <w:r>
               <w:t xml:space="preserve"> til situationen og problemområdet</w:t>
@@ -749,10 +808,23 @@
               <w:cnfStyle w:val="000000100000"/>
             </w:pPr>
             <w:r>
-              <w:t>Carporte i bedre kvalitet end Silvan/Bauhaus</w:t>
-            </w:r>
-            <w:r>
-              <w:t xml:space="preserve"> og evt andre.</w:t>
+              <w:t xml:space="preserve">Carporte i bedre kvalitet end </w:t>
+            </w:r>
+            <w:proofErr w:type="spellStart"/>
+            <w:r>
+              <w:t>Silvan/Bauhaus</w:t>
+            </w:r>
+            <w:proofErr w:type="spellEnd"/>
+            <w:r>
+              <w:t xml:space="preserve"> og </w:t>
+            </w:r>
+            <w:proofErr w:type="spellStart"/>
+            <w:r>
+              <w:t>evt</w:t>
+            </w:r>
+            <w:proofErr w:type="spellEnd"/>
+            <w:r>
+              <w:t xml:space="preserve"> andre.</w:t>
             </w:r>
           </w:p>
           <w:p>
@@ -774,8 +846,13 @@
             <w:pPr>
               <w:cnfStyle w:val="000000100000"/>
             </w:pPr>
-            <w:r>
-              <w:t>Weaknesses:</w:t>
+            <w:proofErr w:type="spellStart"/>
+            <w:r>
+              <w:t>Weaknesses</w:t>
+            </w:r>
+            <w:proofErr w:type="spellEnd"/>
+            <w:r>
+              <w:t>:</w:t>
             </w:r>
           </w:p>
           <w:p>
@@ -801,7 +878,15 @@
               <w:cnfStyle w:val="000000100000"/>
             </w:pPr>
             <w:r>
-              <w:t>Systemet er uddateret og måske i fare for ikke at kunne fungere indenfor overskuelig fremtid.</w:t>
+              <w:t xml:space="preserve">Systemet er </w:t>
+            </w:r>
+            <w:proofErr w:type="spellStart"/>
+            <w:r>
+              <w:t>uddateret</w:t>
+            </w:r>
+            <w:proofErr w:type="spellEnd"/>
+            <w:r>
+              <w:t xml:space="preserve"> og måske i fare for ikke at kunne fungere indenfor overskuelig fremtid.</w:t>
             </w:r>
           </w:p>
           <w:p>
@@ -820,7 +905,31 @@
               <w:t>fragmenter</w:t>
             </w:r>
             <w:r>
-              <w:t xml:space="preserve"> – frontend til kunder, backend (Quickbyg) og et eksternt system til oprettelse af styklister.</w:t>
+              <w:t xml:space="preserve"> – </w:t>
+            </w:r>
+            <w:proofErr w:type="spellStart"/>
+            <w:r>
+              <w:t>frontend</w:t>
+            </w:r>
+            <w:proofErr w:type="spellEnd"/>
+            <w:r>
+              <w:t xml:space="preserve"> til kunder, </w:t>
+            </w:r>
+            <w:proofErr w:type="spellStart"/>
+            <w:r>
+              <w:t>backend</w:t>
+            </w:r>
+            <w:proofErr w:type="spellEnd"/>
+            <w:r>
+              <w:t xml:space="preserve"> (</w:t>
+            </w:r>
+            <w:proofErr w:type="spellStart"/>
+            <w:r>
+              <w:t>Quickbyg</w:t>
+            </w:r>
+            <w:proofErr w:type="spellEnd"/>
+            <w:r>
+              <w:t>) og et eksternt system til oprettelse af styklister.</w:t>
             </w:r>
           </w:p>
           <w:p>
@@ -869,8 +978,13 @@
             <w:pPr>
               <w:cnfStyle w:val="000000000000"/>
             </w:pPr>
-            <w:r>
-              <w:t>Opportunities:</w:t>
+            <w:proofErr w:type="spellStart"/>
+            <w:r>
+              <w:t>Opportunities</w:t>
+            </w:r>
+            <w:proofErr w:type="spellEnd"/>
+            <w:r>
+              <w:t>:</w:t>
             </w:r>
           </w:p>
           <w:p>
@@ -909,7 +1023,23 @@
               <w:cnfStyle w:val="000000000000"/>
             </w:pPr>
             <w:r>
-              <w:t>Bedre backend mindsker evt. flaskehalse hvis ngl.medarbejder er fraværende.</w:t>
+              <w:t xml:space="preserve">Bedre </w:t>
+            </w:r>
+            <w:proofErr w:type="spellStart"/>
+            <w:r>
+              <w:t>backend</w:t>
+            </w:r>
+            <w:proofErr w:type="spellEnd"/>
+            <w:r>
+              <w:t xml:space="preserve"> mindsker evt. flaskehalse hvis </w:t>
+            </w:r>
+            <w:proofErr w:type="spellStart"/>
+            <w:r>
+              <w:t>ngl.medarbejder</w:t>
+            </w:r>
+            <w:proofErr w:type="spellEnd"/>
+            <w:r>
+              <w:t xml:space="preserve"> er fraværende.</w:t>
             </w:r>
           </w:p>
           <w:p>
@@ -922,7 +1052,15 @@
               <w:cnfStyle w:val="000000000000"/>
             </w:pPr>
             <w:r>
-              <w:t>COTS system som kun kræver licens eller engangssum.</w:t>
+              <w:t xml:space="preserve">COTS system som kun kræver licens eller </w:t>
+            </w:r>
+            <w:proofErr w:type="spellStart"/>
+            <w:r>
+              <w:t>engangssum</w:t>
+            </w:r>
+            <w:proofErr w:type="spellEnd"/>
+            <w:r>
+              <w:t>.</w:t>
             </w:r>
           </w:p>
           <w:p>
@@ -939,8 +1077,13 @@
             <w:pPr>
               <w:cnfStyle w:val="000000000000"/>
             </w:pPr>
-            <w:r>
-              <w:t>Threats:</w:t>
+            <w:proofErr w:type="spellStart"/>
+            <w:r>
+              <w:t>Threats</w:t>
+            </w:r>
+            <w:proofErr w:type="spellEnd"/>
+            <w:r>
+              <w:t>:</w:t>
             </w:r>
           </w:p>
           <w:p>
@@ -992,8 +1135,13 @@
               <w:cnfStyle w:val="000000000000"/>
             </w:pPr>
             <w:r>
-              <w:t>COTS system viser sig at have begrænsninger ift. krav som måtte opstå senere.</w:t>
-            </w:r>
+              <w:t xml:space="preserve">COTS system viser sig at have begrænsninger ift. </w:t>
+            </w:r>
+            <w:proofErr w:type="gramStart"/>
+            <w:r>
+              <w:t>krav som måtte opstå senere.</w:t>
+            </w:r>
+            <w:proofErr w:type="gramEnd"/>
           </w:p>
           <w:p>
             <w:pPr>
@@ -1093,8 +1241,13 @@
             <w:pPr>
               <w:cnfStyle w:val="000000100000"/>
             </w:pPr>
-            <w:r>
-              <w:t>Strengths:</w:t>
+            <w:proofErr w:type="spellStart"/>
+            <w:r>
+              <w:t>Strengths</w:t>
+            </w:r>
+            <w:proofErr w:type="spellEnd"/>
+            <w:r>
+              <w:t>:</w:t>
             </w:r>
           </w:p>
           <w:p>
@@ -1107,7 +1260,15 @@
               <w:cnfStyle w:val="000000100000"/>
             </w:pPr>
             <w:r>
-              <w:t>Dedikeret ngl.medarbejder tæt på problemområdet med masser af viden, både som it-bruger og håndværker/trælastmand.</w:t>
+              <w:t xml:space="preserve">Dedikeret </w:t>
+            </w:r>
+            <w:proofErr w:type="spellStart"/>
+            <w:r>
+              <w:t>ngl.medarbejder</w:t>
+            </w:r>
+            <w:proofErr w:type="spellEnd"/>
+            <w:r>
+              <w:t xml:space="preserve"> tæt på problemområdet med masser af viden, både som it-bruger og håndværker/trælastmand.</w:t>
             </w:r>
           </w:p>
           <w:p>
@@ -1137,8 +1298,13 @@
             <w:pPr>
               <w:cnfStyle w:val="000000100000"/>
             </w:pPr>
-            <w:r>
-              <w:t>Weaknesses:</w:t>
+            <w:proofErr w:type="spellStart"/>
+            <w:r>
+              <w:t>Weaknesses</w:t>
+            </w:r>
+            <w:proofErr w:type="spellEnd"/>
+            <w:r>
+              <w:t>:</w:t>
             </w:r>
           </w:p>
           <w:p>
@@ -1154,7 +1320,15 @@
               <w:t xml:space="preserve">Konflikt: </w:t>
             </w:r>
             <w:r>
-              <w:t>Man kan godt lide enkeltheden i Quickbyg samtidig med at man vil have et system som potentielt kan give mere vedligehold af varer, priser mv.</w:t>
+              <w:t xml:space="preserve">Man kan godt lide enkeltheden i </w:t>
+            </w:r>
+            <w:proofErr w:type="spellStart"/>
+            <w:r>
+              <w:t>Quickbyg</w:t>
+            </w:r>
+            <w:proofErr w:type="spellEnd"/>
+            <w:r>
+              <w:t xml:space="preserve"> samtidig med at man vil have et system som potentielt kan give mere vedligehold af varer, priser mv.</w:t>
             </w:r>
           </w:p>
           <w:p>
@@ -1226,8 +1400,13 @@
             <w:pPr>
               <w:cnfStyle w:val="000000000000"/>
             </w:pPr>
-            <w:r>
-              <w:t>Opportunities:</w:t>
+            <w:proofErr w:type="spellStart"/>
+            <w:r>
+              <w:t>Opportunities</w:t>
+            </w:r>
+            <w:proofErr w:type="spellEnd"/>
+            <w:r>
+              <w:t>:</w:t>
             </w:r>
           </w:p>
           <w:p>
@@ -1240,7 +1419,15 @@
               <w:cnfStyle w:val="000000000000"/>
             </w:pPr>
             <w:r>
-              <w:t>COTS ERP-system kan evt. indfri krav hurtigt, ved få justeringer/tilføjelser?</w:t>
+              <w:t xml:space="preserve">COTS </w:t>
+            </w:r>
+            <w:proofErr w:type="spellStart"/>
+            <w:r>
+              <w:t>ERP-system</w:t>
+            </w:r>
+            <w:proofErr w:type="spellEnd"/>
+            <w:r>
+              <w:t xml:space="preserve"> kan evt. indfri krav hurtigt, ved få justeringer/tilføjelser?</w:t>
             </w:r>
           </w:p>
           <w:p>
@@ -1257,8 +1444,13 @@
             <w:pPr>
               <w:cnfStyle w:val="000000000000"/>
             </w:pPr>
-            <w:r>
-              <w:t>Threats:</w:t>
+            <w:proofErr w:type="spellStart"/>
+            <w:r>
+              <w:t>Threats</w:t>
+            </w:r>
+            <w:proofErr w:type="spellEnd"/>
+            <w:r>
+              <w:t>:</w:t>
             </w:r>
           </w:p>
           <w:p>
@@ -1377,8 +1569,17 @@
                 <w:rFonts w:ascii="Courier New" w:hAnsi="Courier New" w:cs="Courier New"/>
                 <w:b w:val="0"/>
               </w:rPr>
-              <w:t>The binaries</w:t>
-            </w:r>
+              <w:t xml:space="preserve">The </w:t>
+            </w:r>
+            <w:proofErr w:type="spellStart"/>
+            <w:r>
+              <w:rPr>
+                <w:rFonts w:ascii="Courier New" w:hAnsi="Courier New" w:cs="Courier New"/>
+                <w:b w:val="0"/>
+              </w:rPr>
+              <w:t>binaries</w:t>
+            </w:r>
+            <w:proofErr w:type="spellEnd"/>
           </w:p>
         </w:tc>
         <w:tc>
@@ -1431,8 +1632,13 @@
             <w:pPr>
               <w:cnfStyle w:val="000000100000"/>
             </w:pPr>
-            <w:r>
-              <w:t>Strengths:</w:t>
+            <w:proofErr w:type="spellStart"/>
+            <w:r>
+              <w:t>Strengths</w:t>
+            </w:r>
+            <w:proofErr w:type="spellEnd"/>
+            <w:r>
+              <w:t>:</w:t>
             </w:r>
           </w:p>
           <w:p>
@@ -1471,7 +1677,23 @@
               <w:cnfStyle w:val="000000100000"/>
             </w:pPr>
             <w:r>
-              <w:t>Kan både levere backend, frontend og designe GUI.</w:t>
+              <w:t xml:space="preserve">Kan både levere </w:t>
+            </w:r>
+            <w:proofErr w:type="spellStart"/>
+            <w:r>
+              <w:t>backend</w:t>
+            </w:r>
+            <w:proofErr w:type="spellEnd"/>
+            <w:r>
+              <w:t xml:space="preserve">, </w:t>
+            </w:r>
+            <w:proofErr w:type="spellStart"/>
+            <w:r>
+              <w:t>frontend</w:t>
+            </w:r>
+            <w:proofErr w:type="spellEnd"/>
+            <w:r>
+              <w:t xml:space="preserve"> og designe GUI.</w:t>
             </w:r>
           </w:p>
           <w:p>
@@ -1484,7 +1706,23 @@
               <w:cnfStyle w:val="000000100000"/>
             </w:pPr>
             <w:r>
-              <w:t>Er klar over udfordringer-ne med at være få og er lykkedes fint med tidlig-ere projekter.</w:t>
+              <w:t xml:space="preserve">Er klar over </w:t>
+            </w:r>
+            <w:proofErr w:type="spellStart"/>
+            <w:r>
+              <w:t>udfordringer-ne</w:t>
+            </w:r>
+            <w:proofErr w:type="spellEnd"/>
+            <w:r>
+              <w:t xml:space="preserve"> med at være få og er lykkedes fint med </w:t>
+            </w:r>
+            <w:proofErr w:type="spellStart"/>
+            <w:r>
+              <w:t>tidlig-ere</w:t>
+            </w:r>
+            <w:proofErr w:type="spellEnd"/>
+            <w:r>
+              <w:t xml:space="preserve"> projekter.</w:t>
             </w:r>
           </w:p>
           <w:p>
@@ -1501,8 +1739,13 @@
             <w:pPr>
               <w:cnfStyle w:val="000000100000"/>
             </w:pPr>
-            <w:r>
-              <w:t>Weaknesses:</w:t>
+            <w:proofErr w:type="spellStart"/>
+            <w:r>
+              <w:t>Weaknesses</w:t>
+            </w:r>
+            <w:proofErr w:type="spellEnd"/>
+            <w:r>
+              <w:t>:</w:t>
             </w:r>
           </w:p>
           <w:p>
@@ -1553,8 +1796,13 @@
             <w:pPr>
               <w:cnfStyle w:val="000000000000"/>
             </w:pPr>
-            <w:r>
-              <w:t>Opportunities:</w:t>
+            <w:proofErr w:type="spellStart"/>
+            <w:r>
+              <w:t>Opportunities</w:t>
+            </w:r>
+            <w:proofErr w:type="spellEnd"/>
+            <w:r>
+              <w:t>:</w:t>
             </w:r>
           </w:p>
           <w:p>
@@ -1589,9 +1837,14 @@
             <w:pPr>
               <w:cnfStyle w:val="000000000000"/>
             </w:pPr>
+            <w:proofErr w:type="spellStart"/>
             <w:r>
               <w:lastRenderedPageBreak/>
-              <w:t>Threats:</w:t>
+              <w:t>Threats</w:t>
+            </w:r>
+            <w:proofErr w:type="spellEnd"/>
+            <w:r>
+              <w:t>:</w:t>
             </w:r>
           </w:p>
           <w:p>
@@ -1644,7 +1897,15 @@
     </w:p>
     <w:p>
       <w:r>
-        <w:t xml:space="preserve">At give kunden bedre mulighed for at kunne visualisere sin carport. </w:t>
+        <w:t xml:space="preserve">At </w:t>
+      </w:r>
+      <w:proofErr w:type="gramStart"/>
+      <w:r>
+        <w:t>give</w:t>
+      </w:r>
+      <w:proofErr w:type="gramEnd"/>
+      <w:r>
+        <w:t xml:space="preserve"> kunden bedre mulighed for at kunne visualisere sin carport. </w:t>
       </w:r>
     </w:p>
     <w:p>
@@ -1654,12 +1915,28 @@
     </w:p>
     <w:p>
       <w:r>
-        <w:t>At sikre systemets drift på tværs af medarbejdere.</w:t>
+        <w:t xml:space="preserve">At </w:t>
+      </w:r>
+      <w:proofErr w:type="gramStart"/>
+      <w:r>
+        <w:t>sikre</w:t>
+      </w:r>
+      <w:proofErr w:type="gramEnd"/>
+      <w:r>
+        <w:t xml:space="preserve"> systemets drift på tværs af medarbejdere.</w:t>
       </w:r>
     </w:p>
     <w:p>
       <w:r>
-        <w:t>At defragmentere systemet så det er et samlet hele.</w:t>
+        <w:t xml:space="preserve">At </w:t>
+      </w:r>
+      <w:proofErr w:type="spellStart"/>
+      <w:r>
+        <w:t>defragmentere</w:t>
+      </w:r>
+      <w:proofErr w:type="spellEnd"/>
+      <w:r>
+        <w:t xml:space="preserve"> systemet så det er et samlet hele.</w:t>
       </w:r>
     </w:p>
     <w:p>
@@ -1718,8 +1995,21 @@
         <w:pStyle w:val="Overskrift1"/>
       </w:pPr>
       <w:r>
-        <w:t>SCRUM user stories</w:t>
-      </w:r>
+        <w:t xml:space="preserve">SCRUM </w:t>
+      </w:r>
+      <w:proofErr w:type="spellStart"/>
+      <w:r>
+        <w:t>user</w:t>
+      </w:r>
+      <w:proofErr w:type="spellEnd"/>
+      <w:r>
+        <w:t xml:space="preserve"> </w:t>
+      </w:r>
+      <w:proofErr w:type="spellStart"/>
+      <w:r>
+        <w:t>stories</w:t>
+      </w:r>
+      <w:proofErr w:type="spellEnd"/>
       <w:r>
         <w:t>:</w:t>
       </w:r>
@@ -2017,7 +2307,15 @@
       </w:pPr>
       <w:r>
         <w:lastRenderedPageBreak/>
-        <w:t>Som indlogget medarbejder</w:t>
+        <w:t xml:space="preserve">Som </w:t>
+      </w:r>
+      <w:proofErr w:type="spellStart"/>
+      <w:r>
+        <w:t>indlogget</w:t>
+      </w:r>
+      <w:proofErr w:type="spellEnd"/>
+      <w:r>
+        <w:t xml:space="preserve"> medarbejder</w:t>
       </w:r>
       <w:r>
         <w:t xml:space="preserve"> i</w:t>
@@ -2065,7 +2363,15 @@
         </w:rPr>
       </w:pPr>
       <w:r>
-        <w:t>Som indlogget medarbejder</w:t>
+        <w:t xml:space="preserve">Som </w:t>
+      </w:r>
+      <w:proofErr w:type="spellStart"/>
+      <w:r>
+        <w:t>indlogget</w:t>
+      </w:r>
+      <w:proofErr w:type="spellEnd"/>
+      <w:r>
+        <w:t xml:space="preserve"> medarbejder</w:t>
       </w:r>
       <w:r>
         <w:t xml:space="preserve"> i trælasten vil jeg kunne konfigurere en carport således at fejl evt. undgås.</w:t>
@@ -2103,7 +2409,15 @@
         </w:rPr>
       </w:pPr>
       <w:r>
-        <w:t>Som indlogget medarbejder</w:t>
+        <w:t xml:space="preserve">Som </w:t>
+      </w:r>
+      <w:proofErr w:type="spellStart"/>
+      <w:r>
+        <w:t>indlogget</w:t>
+      </w:r>
+      <w:proofErr w:type="spellEnd"/>
+      <w:r>
+        <w:t xml:space="preserve"> medarbejder</w:t>
       </w:r>
       <w:r>
         <w:t xml:space="preserve"> i trælasten vil jeg kunne administrere kunder således at stamdata er korrekte til sikring af f.eks. korrekt leveringsadresse.</w:t>
@@ -2141,10 +2455,26 @@
         </w:rPr>
       </w:pPr>
       <w:r>
-        <w:t>Som indlogget medarbejder</w:t>
-      </w:r>
-      <w:r>
-        <w:t xml:space="preserve"> i trælasten vil jeg kunne beregne styklisten automatisk, således at fejl undgås, priser bliver korrekte og lagerbeholdning vedligeholdes korrekt.</w:t>
+        <w:t xml:space="preserve">Som </w:t>
+      </w:r>
+      <w:proofErr w:type="spellStart"/>
+      <w:r>
+        <w:t>indlogget</w:t>
+      </w:r>
+      <w:proofErr w:type="spellEnd"/>
+      <w:r>
+        <w:t xml:space="preserve"> medarbejder</w:t>
+      </w:r>
+      <w:r>
+        <w:t xml:space="preserve"> i trælasten vil jeg kunne beregne styklisten automatisk, således at fejl undgås, </w:t>
+      </w:r>
+      <w:proofErr w:type="gramStart"/>
+      <w:r>
+        <w:t>priser bliver</w:t>
+      </w:r>
+      <w:proofErr w:type="gramEnd"/>
+      <w:r>
+        <w:t xml:space="preserve"> korrekte og lagerbeholdning vedligeholdes korrekt.</w:t>
       </w:r>
     </w:p>
     <w:p>
@@ -2178,7 +2508,15 @@
         </w:rPr>
       </w:pPr>
       <w:r>
-        <w:t>Som indlogget medarbejder</w:t>
+        <w:t xml:space="preserve">Som </w:t>
+      </w:r>
+      <w:proofErr w:type="spellStart"/>
+      <w:r>
+        <w:t>indlogget</w:t>
+      </w:r>
+      <w:proofErr w:type="spellEnd"/>
+      <w:r>
+        <w:t xml:space="preserve"> medarbejder</w:t>
       </w:r>
       <w:r>
         <w:t xml:space="preserve"> i trælasten vil jeg kunne redigere dækningsgraden så jeg kan lave et godt tilbud hvis der er behov.</w:t>
@@ -2214,7 +2552,15 @@
         </w:rPr>
       </w:pPr>
       <w:r>
-        <w:t>Som indlogget medarbejder</w:t>
+        <w:t xml:space="preserve">Som </w:t>
+      </w:r>
+      <w:proofErr w:type="spellStart"/>
+      <w:r>
+        <w:t>indlogget</w:t>
+      </w:r>
+      <w:proofErr w:type="spellEnd"/>
+      <w:r>
+        <w:t xml:space="preserve"> medarbejder</w:t>
       </w:r>
       <w:r>
         <w:t xml:space="preserve"> i trælasten vil jeg kunne redigere hjælpeteksten så kunden har bedre mulighed for at samle carporten korrekt.</w:t>
@@ -2247,7 +2593,15 @@
         </w:numPr>
       </w:pPr>
       <w:r>
-        <w:t>Som indlogget medarbejder</w:t>
+        <w:t xml:space="preserve">Som </w:t>
+      </w:r>
+      <w:proofErr w:type="spellStart"/>
+      <w:r>
+        <w:t>indlogget</w:t>
+      </w:r>
+      <w:proofErr w:type="spellEnd"/>
+      <w:r>
+        <w:t xml:space="preserve"> medarbejder</w:t>
       </w:r>
       <w:r>
         <w:t xml:space="preserve"> i trælasten vil jeg kunne tilføje flere varer til ordren fra databasen, for at sikre at kunden får alle beslag og øvrige varer nødvendige for en korrekt samling af carporten. Evt. mersalg?</w:t>
@@ -2284,7 +2638,15 @@
         </w:rPr>
       </w:pPr>
       <w:r>
-        <w:t>Som indlogget medarbejder</w:t>
+        <w:t xml:space="preserve">Som </w:t>
+      </w:r>
+      <w:proofErr w:type="spellStart"/>
+      <w:r>
+        <w:t>indlogget</w:t>
+      </w:r>
+      <w:proofErr w:type="spellEnd"/>
+      <w:r>
+        <w:t xml:space="preserve"> medarbejder</w:t>
       </w:r>
       <w:r>
         <w:t xml:space="preserve"> i trælasten vil jeg kunne se/udskrive tegningen af den konstruerede carport så jeg kan bedre kan visualisere den og evt. besvare kundespørgsmål.</w:t>
@@ -2322,7 +2684,15 @@
         </w:rPr>
       </w:pPr>
       <w:r>
-        <w:t>Som indlogget medarbejder</w:t>
+        <w:t xml:space="preserve">Som </w:t>
+      </w:r>
+      <w:proofErr w:type="spellStart"/>
+      <w:r>
+        <w:t>indlogget</w:t>
+      </w:r>
+      <w:proofErr w:type="spellEnd"/>
+      <w:r>
+        <w:t xml:space="preserve"> medarbejder</w:t>
       </w:r>
       <w:r>
         <w:t xml:space="preserve"> i trælasten vil jeg kunne </w:t>
@@ -2363,10 +2733,26 @@
         </w:rPr>
       </w:pPr>
       <w:r>
-        <w:t>Som indlogget medarbejder</w:t>
-      </w:r>
-      <w:r>
-        <w:t xml:space="preserve"> i trælasten vil jeg kunne besvare forspørgsler vedr. carporte elektronisk, så kunden hurtigt får en tegning og oplever oprigtig interesse i kundens projekt.</w:t>
+        <w:t xml:space="preserve">Som </w:t>
+      </w:r>
+      <w:proofErr w:type="spellStart"/>
+      <w:r>
+        <w:t>indlogget</w:t>
+      </w:r>
+      <w:proofErr w:type="spellEnd"/>
+      <w:r>
+        <w:t xml:space="preserve"> medarbejder</w:t>
+      </w:r>
+      <w:r>
+        <w:t xml:space="preserve"> i trælasten vil jeg kunne besvare </w:t>
+      </w:r>
+      <w:proofErr w:type="spellStart"/>
+      <w:r>
+        <w:t>forspørgsler</w:t>
+      </w:r>
+      <w:proofErr w:type="spellEnd"/>
+      <w:r>
+        <w:t xml:space="preserve"> vedr. carporte elektronisk, så kunden hurtigt får en tegning og oplever oprigtig interesse i kundens projekt.</w:t>
       </w:r>
     </w:p>
     <w:p>
@@ -2402,7 +2788,15 @@
         </w:numPr>
       </w:pPr>
       <w:r>
-        <w:t>Som indlogget medarbejder</w:t>
+        <w:t xml:space="preserve">Som </w:t>
+      </w:r>
+      <w:proofErr w:type="spellStart"/>
+      <w:r>
+        <w:t>indlogget</w:t>
+      </w:r>
+      <w:proofErr w:type="spellEnd"/>
+      <w:r>
+        <w:t xml:space="preserve"> medarbejder</w:t>
       </w:r>
       <w:r>
         <w:t xml:space="preserve"> i trælasten vil jeg kunne oprette og redigere varer, så jeg undgår at skulle håndtere forskellige varenumre, tekster mv. for den samme vare.</w:t>
@@ -2435,7 +2829,15 @@
         </w:numPr>
       </w:pPr>
       <w:r>
-        <w:t>Som indlogget medarbejder</w:t>
+        <w:t xml:space="preserve">Som </w:t>
+      </w:r>
+      <w:proofErr w:type="spellStart"/>
+      <w:r>
+        <w:t>indlogget</w:t>
+      </w:r>
+      <w:proofErr w:type="spellEnd"/>
+      <w:r>
+        <w:t xml:space="preserve"> medarbejder</w:t>
       </w:r>
       <w:r>
         <w:t xml:space="preserve"> i trælasten vil jeg kunne nulstille min brugerkonto, så jeg kan igen kan komme ind i systemet, selvom jeg har glemt mit kodeord.</w:t>
@@ -2468,7 +2870,15 @@
         </w:numPr>
       </w:pPr>
       <w:r>
-        <w:t>Som indlogget medarbejder</w:t>
+        <w:t xml:space="preserve">Som </w:t>
+      </w:r>
+      <w:proofErr w:type="spellStart"/>
+      <w:r>
+        <w:t>indlogget</w:t>
+      </w:r>
+      <w:proofErr w:type="spellEnd"/>
+      <w:r>
+        <w:t xml:space="preserve"> medarbejder</w:t>
       </w:r>
       <w:r>
         <w:t xml:space="preserve"> i trælasten vil jeg kunne nedlægge eller oprette konti for andre medarbejdere, så de kan tilgå systemet og arbejde med carport forespørgsler.</w:t>
@@ -2516,7 +2926,15 @@
         </w:rPr>
       </w:pPr>
       <w:r>
-        <w:t>Som indlogget medarbejder</w:t>
+        <w:t xml:space="preserve">Som </w:t>
+      </w:r>
+      <w:proofErr w:type="spellStart"/>
+      <w:r>
+        <w:t>indlogget</w:t>
+      </w:r>
+      <w:proofErr w:type="spellEnd"/>
+      <w:r>
+        <w:t xml:space="preserve"> medarbejder</w:t>
       </w:r>
       <w:r>
         <w:t xml:space="preserve"> i trælasten vil jeg kunne redigere i eller tilføje samlevejledninger, så de altid er aktuelle.</w:t>
@@ -2554,7 +2972,15 @@
       </w:pPr>
       <w:r>
         <w:lastRenderedPageBreak/>
-        <w:t>Som indlogget medarbejder</w:t>
+        <w:t xml:space="preserve">Som </w:t>
+      </w:r>
+      <w:proofErr w:type="spellStart"/>
+      <w:r>
+        <w:t>indlogget</w:t>
+      </w:r>
+      <w:proofErr w:type="spellEnd"/>
+      <w:r>
+        <w:t xml:space="preserve"> medarbejder</w:t>
       </w:r>
       <w:r>
         <w:t xml:space="preserve"> i trælasten vil jeg kunne udskrive </w:t>
@@ -2598,7 +3024,15 @@
         </w:rPr>
       </w:pPr>
       <w:r>
-        <w:t>Som indlogget medarbejder</w:t>
+        <w:t xml:space="preserve">Som </w:t>
+      </w:r>
+      <w:proofErr w:type="spellStart"/>
+      <w:r>
+        <w:t>indlogget</w:t>
+      </w:r>
+      <w:proofErr w:type="spellEnd"/>
+      <w:r>
+        <w:t xml:space="preserve"> medarbejder</w:t>
       </w:r>
       <w:r>
         <w:t xml:space="preserve"> i trælasten vil jeg kunne se fejl i </w:t>
@@ -2639,7 +3073,15 @@
         <w:jc w:val="both"/>
       </w:pPr>
       <w:r>
-        <w:t>Som indlogget medarbejder</w:t>
+        <w:t xml:space="preserve">Som </w:t>
+      </w:r>
+      <w:proofErr w:type="spellStart"/>
+      <w:r>
+        <w:t>indlogget</w:t>
+      </w:r>
+      <w:proofErr w:type="spellEnd"/>
+      <w:r>
+        <w:t xml:space="preserve"> medarbejder</w:t>
       </w:r>
       <w:r>
         <w:t xml:space="preserve"> i trælasten vil jeg til enhver tid kunne se hvor langt i processen, en ordre er nået, så jeg kan svare kunden ved en henvendelse.</w:t>
@@ -2715,7 +3157,15 @@
         </w:rPr>
       </w:pPr>
       <w:r>
-        <w:t>Som indlogget medarbejder</w:t>
+        <w:t xml:space="preserve">Som </w:t>
+      </w:r>
+      <w:proofErr w:type="spellStart"/>
+      <w:r>
+        <w:t>indlogget</w:t>
+      </w:r>
+      <w:proofErr w:type="spellEnd"/>
+      <w:r>
+        <w:t xml:space="preserve"> medarbejder</w:t>
       </w:r>
       <w:r>
         <w:t xml:space="preserve"> i trælasten vil jeg kunne logge ud af systemet, så min konto ikke misbruges.</w:t>
@@ -2730,9 +3180,19 @@
       <w:pPr>
         <w:pStyle w:val="Overskrift1"/>
       </w:pPr>
-      <w:r>
-        <w:t>Product Backlog</w:t>
-      </w:r>
+      <w:proofErr w:type="spellStart"/>
+      <w:r>
+        <w:t>Product</w:t>
+      </w:r>
+      <w:proofErr w:type="spellEnd"/>
+      <w:r>
+        <w:t xml:space="preserve"> </w:t>
+      </w:r>
+      <w:proofErr w:type="spellStart"/>
+      <w:r>
+        <w:t>Backlog</w:t>
+      </w:r>
+      <w:proofErr w:type="spellEnd"/>
     </w:p>
     <w:p/>
     <w:p>
@@ -2825,6 +3285,7 @@
                 <w:lang w:eastAsia="da-DK"/>
               </w:rPr>
             </w:pPr>
+            <w:proofErr w:type="spellStart"/>
             <w:r>
               <w:rPr>
                 <w:rFonts w:eastAsia="Times New Roman" w:cstheme="minorHAnsi"/>
@@ -2833,6 +3294,7 @@
               </w:rPr>
               <w:t>Imp</w:t>
             </w:r>
+            <w:proofErr w:type="spellEnd"/>
           </w:p>
         </w:tc>
         <w:tc>
@@ -2848,6 +3310,7 @@
                 <w:lang w:eastAsia="da-DK"/>
               </w:rPr>
             </w:pPr>
+            <w:proofErr w:type="spellStart"/>
             <w:r>
               <w:rPr>
                 <w:rFonts w:eastAsia="Times New Roman" w:cstheme="minorHAnsi"/>
@@ -2856,6 +3319,7 @@
               </w:rPr>
               <w:t>Est</w:t>
             </w:r>
+            <w:proofErr w:type="spellEnd"/>
           </w:p>
         </w:tc>
         <w:tc>
@@ -2871,13 +3335,23 @@
                 <w:lang w:eastAsia="da-DK"/>
               </w:rPr>
             </w:pPr>
+            <w:proofErr w:type="spellStart"/>
             <w:r>
               <w:rPr>
                 <w:rFonts w:eastAsia="Times New Roman" w:cstheme="minorHAnsi"/>
                 <w:color w:val="FFFFFF"/>
                 <w:lang w:eastAsia="da-DK"/>
               </w:rPr>
-              <w:t>How to demo</w:t>
+              <w:t>How</w:t>
+            </w:r>
+            <w:proofErr w:type="spellEnd"/>
+            <w:r>
+              <w:rPr>
+                <w:rFonts w:eastAsia="Times New Roman" w:cstheme="minorHAnsi"/>
+                <w:color w:val="FFFFFF"/>
+                <w:lang w:eastAsia="da-DK"/>
+              </w:rPr>
+              <w:t xml:space="preserve"> to demo</w:t>
             </w:r>
           </w:p>
         </w:tc>
@@ -3107,8 +3581,18 @@
                 <w:color w:val="000000"/>
                 <w:lang w:eastAsia="da-DK"/>
               </w:rPr>
-              <w:t>E: Create</w:t>
-            </w:r>
+              <w:t xml:space="preserve">E: </w:t>
+            </w:r>
+            <w:proofErr w:type="spellStart"/>
+            <w:r>
+              <w:rPr>
+                <w:rFonts w:eastAsia="Times New Roman" w:cstheme="minorHAnsi"/>
+                <w:color w:val="000000"/>
+                <w:lang w:eastAsia="da-DK"/>
+              </w:rPr>
+              <w:t>Create</w:t>
+            </w:r>
+            <w:proofErr w:type="spellEnd"/>
           </w:p>
         </w:tc>
       </w:tr>
@@ -3290,7 +3774,25 @@
                 <w:color w:val="000000"/>
                 <w:lang w:eastAsia="da-DK"/>
               </w:rPr>
-              <w:t>Kræver DB, Login.</w:t>
+              <w:t xml:space="preserve">Kræver DB, </w:t>
+            </w:r>
+            <w:proofErr w:type="spellStart"/>
+            <w:r>
+              <w:rPr>
+                <w:rFonts w:eastAsia="Times New Roman" w:cstheme="minorHAnsi"/>
+                <w:color w:val="000000"/>
+                <w:lang w:eastAsia="da-DK"/>
+              </w:rPr>
+              <w:t>Login</w:t>
+            </w:r>
+            <w:proofErr w:type="spellEnd"/>
+            <w:r>
+              <w:rPr>
+                <w:rFonts w:eastAsia="Times New Roman" w:cstheme="minorHAnsi"/>
+                <w:color w:val="000000"/>
+                <w:lang w:eastAsia="da-DK"/>
+              </w:rPr>
+              <w:t>.</w:t>
             </w:r>
           </w:p>
         </w:tc>
@@ -3330,8 +3832,18 @@
                 <w:color w:val="000000"/>
                 <w:lang w:eastAsia="da-DK"/>
               </w:rPr>
-              <w:t>E: Read</w:t>
-            </w:r>
+              <w:t xml:space="preserve">E: </w:t>
+            </w:r>
+            <w:proofErr w:type="spellStart"/>
+            <w:r>
+              <w:rPr>
+                <w:rFonts w:eastAsia="Times New Roman" w:cstheme="minorHAnsi"/>
+                <w:color w:val="000000"/>
+                <w:lang w:eastAsia="da-DK"/>
+              </w:rPr>
+              <w:t>Read</w:t>
+            </w:r>
+            <w:proofErr w:type="spellEnd"/>
           </w:p>
         </w:tc>
       </w:tr>
@@ -3688,6 +4200,7 @@
                 <w:lang w:eastAsia="da-DK"/>
               </w:rPr>
             </w:pPr>
+            <w:proofErr w:type="gramStart"/>
             <w:r>
               <w:rPr>
                 <w:rFonts w:eastAsia="Times New Roman" w:cstheme="minorHAnsi"/>
@@ -3696,6 +4209,7 @@
               </w:rPr>
               <w:t>beregnes styklisten som udskrives i konsollen.</w:t>
             </w:r>
+            <w:proofErr w:type="gramEnd"/>
           </w:p>
         </w:tc>
         <w:tc>
@@ -3767,7 +4281,25 @@
                 <w:color w:val="000000"/>
                 <w:lang w:eastAsia="da-DK"/>
               </w:rPr>
-              <w:t>E: Umiddelbar kompleks, fordrer mere analyse.</w:t>
+              <w:t xml:space="preserve">E: </w:t>
+            </w:r>
+            <w:proofErr w:type="gramStart"/>
+            <w:r>
+              <w:rPr>
+                <w:rFonts w:eastAsia="Times New Roman" w:cstheme="minorHAnsi"/>
+                <w:color w:val="000000"/>
+                <w:lang w:eastAsia="da-DK"/>
+              </w:rPr>
+              <w:t>Umiddelbar</w:t>
+            </w:r>
+            <w:proofErr w:type="gramEnd"/>
+            <w:r>
+              <w:rPr>
+                <w:rFonts w:eastAsia="Times New Roman" w:cstheme="minorHAnsi"/>
+                <w:color w:val="000000"/>
+                <w:lang w:eastAsia="da-DK"/>
+              </w:rPr>
+              <w:t xml:space="preserve"> kompleks, fordrer mere analyse.</w:t>
             </w:r>
           </w:p>
         </w:tc>
@@ -4231,7 +4763,25 @@
                 <w:color w:val="000000"/>
                 <w:lang w:eastAsia="da-DK"/>
               </w:rPr>
-              <w:t xml:space="preserve">danner email og </w:t>
+              <w:t xml:space="preserve">danner </w:t>
+            </w:r>
+            <w:proofErr w:type="spellStart"/>
+            <w:r>
+              <w:rPr>
+                <w:rFonts w:eastAsia="Times New Roman" w:cstheme="minorHAnsi"/>
+                <w:color w:val="000000"/>
+                <w:lang w:eastAsia="da-DK"/>
+              </w:rPr>
+              <w:t>email</w:t>
+            </w:r>
+            <w:proofErr w:type="spellEnd"/>
+            <w:r>
+              <w:rPr>
+                <w:rFonts w:eastAsia="Times New Roman" w:cstheme="minorHAnsi"/>
+                <w:color w:val="000000"/>
+                <w:lang w:eastAsia="da-DK"/>
+              </w:rPr>
+              <w:t xml:space="preserve"> og </w:t>
             </w:r>
             <w:r>
               <w:rPr>
@@ -4272,7 +4822,25 @@
                 <w:color w:val="000000"/>
                 <w:lang w:eastAsia="da-DK"/>
               </w:rPr>
-              <w:t>jek mailbox for svarmail og vedhæftninger, tjek at forespørgsel skifter status til ’besvaret’ i listen over forespørgsler.</w:t>
+              <w:t xml:space="preserve">jek </w:t>
+            </w:r>
+            <w:proofErr w:type="spellStart"/>
+            <w:r>
+              <w:rPr>
+                <w:rFonts w:eastAsia="Times New Roman" w:cstheme="minorHAnsi"/>
+                <w:color w:val="000000"/>
+                <w:lang w:eastAsia="da-DK"/>
+              </w:rPr>
+              <w:t>mailbox</w:t>
+            </w:r>
+            <w:proofErr w:type="spellEnd"/>
+            <w:r>
+              <w:rPr>
+                <w:rFonts w:eastAsia="Times New Roman" w:cstheme="minorHAnsi"/>
+                <w:color w:val="000000"/>
+                <w:lang w:eastAsia="da-DK"/>
+              </w:rPr>
+              <w:t xml:space="preserve"> for svarmail og vedhæftninger, tjek at forespørgsel skifter status til ’besvaret’ i listen over forespørgsler.</w:t>
             </w:r>
           </w:p>
         </w:tc>
@@ -4742,7 +5310,25 @@
                 <w:color w:val="000000"/>
                 <w:lang w:eastAsia="da-DK"/>
               </w:rPr>
-              <w:t>E: Ingen db, blot grafik.</w:t>
+              <w:t xml:space="preserve">E: Ingen </w:t>
+            </w:r>
+            <w:proofErr w:type="spellStart"/>
+            <w:r>
+              <w:rPr>
+                <w:rFonts w:eastAsia="Times New Roman" w:cstheme="minorHAnsi"/>
+                <w:color w:val="000000"/>
+                <w:lang w:eastAsia="da-DK"/>
+              </w:rPr>
+              <w:t>db</w:t>
+            </w:r>
+            <w:proofErr w:type="spellEnd"/>
+            <w:r>
+              <w:rPr>
+                <w:rFonts w:eastAsia="Times New Roman" w:cstheme="minorHAnsi"/>
+                <w:color w:val="000000"/>
+                <w:lang w:eastAsia="da-DK"/>
+              </w:rPr>
+              <w:t>, blot grafik.</w:t>
             </w:r>
           </w:p>
         </w:tc>
@@ -4945,7 +5531,25 @@
                 <w:color w:val="000000"/>
                 <w:lang w:eastAsia="da-DK"/>
               </w:rPr>
-              <w:t>E: Simpelt db udtræk</w:t>
+              <w:t xml:space="preserve">E: Simpelt </w:t>
+            </w:r>
+            <w:proofErr w:type="spellStart"/>
+            <w:r>
+              <w:rPr>
+                <w:rFonts w:eastAsia="Times New Roman" w:cstheme="minorHAnsi"/>
+                <w:color w:val="000000"/>
+                <w:lang w:eastAsia="da-DK"/>
+              </w:rPr>
+              <w:t>db</w:t>
+            </w:r>
+            <w:proofErr w:type="spellEnd"/>
+            <w:r>
+              <w:rPr>
+                <w:rFonts w:eastAsia="Times New Roman" w:cstheme="minorHAnsi"/>
+                <w:color w:val="000000"/>
+                <w:lang w:eastAsia="da-DK"/>
+              </w:rPr>
+              <w:t xml:space="preserve"> udtræk</w:t>
             </w:r>
           </w:p>
         </w:tc>
@@ -5066,7 +5670,43 @@
                 <w:color w:val="000000"/>
                 <w:lang w:eastAsia="da-DK"/>
               </w:rPr>
-              <w:t>Websiden med carporte åbnes i browseren, linket ’carport i tilpassede mål’ klikkes, side for valg af tagtype vises, tagtype vælges, side med formular for carportens længde, højde og bredde vises og mål indtastes.</w:t>
+              <w:t xml:space="preserve">Websiden med carporte åbnes i browseren, linket ’carport i tilpassede mål’ klikkes, side for valg af </w:t>
+            </w:r>
+            <w:proofErr w:type="spellStart"/>
+            <w:r>
+              <w:rPr>
+                <w:rFonts w:eastAsia="Times New Roman" w:cstheme="minorHAnsi"/>
+                <w:color w:val="000000"/>
+                <w:lang w:eastAsia="da-DK"/>
+              </w:rPr>
+              <w:t>tagtype</w:t>
+            </w:r>
+            <w:proofErr w:type="spellEnd"/>
+            <w:r>
+              <w:rPr>
+                <w:rFonts w:eastAsia="Times New Roman" w:cstheme="minorHAnsi"/>
+                <w:color w:val="000000"/>
+                <w:lang w:eastAsia="da-DK"/>
+              </w:rPr>
+              <w:t xml:space="preserve"> vises, </w:t>
+            </w:r>
+            <w:proofErr w:type="spellStart"/>
+            <w:r>
+              <w:rPr>
+                <w:rFonts w:eastAsia="Times New Roman" w:cstheme="minorHAnsi"/>
+                <w:color w:val="000000"/>
+                <w:lang w:eastAsia="da-DK"/>
+              </w:rPr>
+              <w:t>tagtype</w:t>
+            </w:r>
+            <w:proofErr w:type="spellEnd"/>
+            <w:r>
+              <w:rPr>
+                <w:rFonts w:eastAsia="Times New Roman" w:cstheme="minorHAnsi"/>
+                <w:color w:val="000000"/>
+                <w:lang w:eastAsia="da-DK"/>
+              </w:rPr>
+              <w:t xml:space="preserve"> vælges, side med formular for carportens længde, højde og bredde vises og mål indtastes.</w:t>
             </w:r>
           </w:p>
         </w:tc>
@@ -5250,7 +5890,25 @@
                 <w:color w:val="000000"/>
                 <w:lang w:eastAsia="da-DK"/>
               </w:rPr>
-              <w:t>Unit test oprettes som henter en forespørgsel fra databasen. Data ændres og gemmes i databasen. Forespørgslen hentes fra databasen igen og der testes om nye data stemmer med den foretagede ændring.</w:t>
+              <w:t xml:space="preserve">Unit test oprettes som henter en forespørgsel fra databasen. Data ændres og gemmes i databasen. Forespørgslen hentes fra databasen igen og der testes om nye data stemmer med den </w:t>
+            </w:r>
+            <w:proofErr w:type="spellStart"/>
+            <w:r>
+              <w:rPr>
+                <w:rFonts w:eastAsia="Times New Roman" w:cstheme="minorHAnsi"/>
+                <w:color w:val="000000"/>
+                <w:lang w:eastAsia="da-DK"/>
+              </w:rPr>
+              <w:t>foretagede</w:t>
+            </w:r>
+            <w:proofErr w:type="spellEnd"/>
+            <w:r>
+              <w:rPr>
+                <w:rFonts w:eastAsia="Times New Roman" w:cstheme="minorHAnsi"/>
+                <w:color w:val="000000"/>
+                <w:lang w:eastAsia="da-DK"/>
+              </w:rPr>
+              <w:t xml:space="preserve"> ændring.</w:t>
             </w:r>
           </w:p>
         </w:tc>
@@ -5723,13 +6381,59 @@
                 <w:lang w:eastAsia="da-DK"/>
               </w:rPr>
             </w:pPr>
-            <w:r>
-              <w:rPr>
-                <w:rFonts w:eastAsia="Times New Roman" w:cstheme="minorHAnsi"/>
-                <w:color w:val="000000"/>
-                <w:lang w:eastAsia="da-DK"/>
-              </w:rPr>
-              <w:t>Login websiden åbnes i browseren, data indtastes og brugerens personlige webside vises. Ved fejlet login vises fejlbesked på login websiden.</w:t>
+            <w:proofErr w:type="spellStart"/>
+            <w:r>
+              <w:rPr>
+                <w:rFonts w:eastAsia="Times New Roman" w:cstheme="minorHAnsi"/>
+                <w:color w:val="000000"/>
+                <w:lang w:eastAsia="da-DK"/>
+              </w:rPr>
+              <w:t>Login</w:t>
+            </w:r>
+            <w:proofErr w:type="spellEnd"/>
+            <w:r>
+              <w:rPr>
+                <w:rFonts w:eastAsia="Times New Roman" w:cstheme="minorHAnsi"/>
+                <w:color w:val="000000"/>
+                <w:lang w:eastAsia="da-DK"/>
+              </w:rPr>
+              <w:t xml:space="preserve"> websiden åbnes i browseren, data indtastes og brugerens personlige webside vises. Ved fejlet </w:t>
+            </w:r>
+            <w:proofErr w:type="spellStart"/>
+            <w:r>
+              <w:rPr>
+                <w:rFonts w:eastAsia="Times New Roman" w:cstheme="minorHAnsi"/>
+                <w:color w:val="000000"/>
+                <w:lang w:eastAsia="da-DK"/>
+              </w:rPr>
+              <w:t>login</w:t>
+            </w:r>
+            <w:proofErr w:type="spellEnd"/>
+            <w:r>
+              <w:rPr>
+                <w:rFonts w:eastAsia="Times New Roman" w:cstheme="minorHAnsi"/>
+                <w:color w:val="000000"/>
+                <w:lang w:eastAsia="da-DK"/>
+              </w:rPr>
+              <w:t xml:space="preserve"> vises fejlbesked på </w:t>
+            </w:r>
+            <w:proofErr w:type="spellStart"/>
+            <w:r>
+              <w:rPr>
+                <w:rFonts w:eastAsia="Times New Roman" w:cstheme="minorHAnsi"/>
+                <w:color w:val="000000"/>
+                <w:lang w:eastAsia="da-DK"/>
+              </w:rPr>
+              <w:t>login</w:t>
+            </w:r>
+            <w:proofErr w:type="spellEnd"/>
+            <w:r>
+              <w:rPr>
+                <w:rFonts w:eastAsia="Times New Roman" w:cstheme="minorHAnsi"/>
+                <w:color w:val="000000"/>
+                <w:lang w:eastAsia="da-DK"/>
+              </w:rPr>
+              <w:t xml:space="preserve"> websiden.</w:t>
             </w:r>
           </w:p>
         </w:tc>
@@ -5914,13 +6618,59 @@
                 <w:lang w:eastAsia="da-DK"/>
               </w:rPr>
             </w:pPr>
-            <w:r>
-              <w:rPr>
-                <w:rFonts w:eastAsia="Times New Roman" w:cstheme="minorHAnsi"/>
-                <w:color w:val="000000"/>
-                <w:lang w:eastAsia="da-DK"/>
-              </w:rPr>
-              <w:t>Login websiden åbnes i browseren, data indtastes og brugerens personlige webside vises. Øverst i websiden klikkes på ‘log ud’-knappen og login siden vises.  </w:t>
+            <w:proofErr w:type="spellStart"/>
+            <w:r>
+              <w:rPr>
+                <w:rFonts w:eastAsia="Times New Roman" w:cstheme="minorHAnsi"/>
+                <w:color w:val="000000"/>
+                <w:lang w:eastAsia="da-DK"/>
+              </w:rPr>
+              <w:t>Login</w:t>
+            </w:r>
+            <w:proofErr w:type="spellEnd"/>
+            <w:r>
+              <w:rPr>
+                <w:rFonts w:eastAsia="Times New Roman" w:cstheme="minorHAnsi"/>
+                <w:color w:val="000000"/>
+                <w:lang w:eastAsia="da-DK"/>
+              </w:rPr>
+              <w:t xml:space="preserve"> websiden åbnes i browseren, data indtastes og brugerens personlige webside vises. Øverst i websiden klikkes på ‘log </w:t>
+            </w:r>
+            <w:proofErr w:type="spellStart"/>
+            <w:r>
+              <w:rPr>
+                <w:rFonts w:eastAsia="Times New Roman" w:cstheme="minorHAnsi"/>
+                <w:color w:val="000000"/>
+                <w:lang w:eastAsia="da-DK"/>
+              </w:rPr>
+              <w:t>ud’-knappen</w:t>
+            </w:r>
+            <w:proofErr w:type="spellEnd"/>
+            <w:r>
+              <w:rPr>
+                <w:rFonts w:eastAsia="Times New Roman" w:cstheme="minorHAnsi"/>
+                <w:color w:val="000000"/>
+                <w:lang w:eastAsia="da-DK"/>
+              </w:rPr>
+              <w:t xml:space="preserve"> og </w:t>
+            </w:r>
+            <w:proofErr w:type="spellStart"/>
+            <w:r>
+              <w:rPr>
+                <w:rFonts w:eastAsia="Times New Roman" w:cstheme="minorHAnsi"/>
+                <w:color w:val="000000"/>
+                <w:lang w:eastAsia="da-DK"/>
+              </w:rPr>
+              <w:t>login</w:t>
+            </w:r>
+            <w:proofErr w:type="spellEnd"/>
+            <w:r>
+              <w:rPr>
+                <w:rFonts w:eastAsia="Times New Roman" w:cstheme="minorHAnsi"/>
+                <w:color w:val="000000"/>
+                <w:lang w:eastAsia="da-DK"/>
+              </w:rPr>
+              <w:t xml:space="preserve"> siden vises.  </w:t>
             </w:r>
           </w:p>
         </w:tc>
@@ -6104,7 +6854,61 @@
                 <w:color w:val="000000"/>
                 <w:lang w:eastAsia="da-DK"/>
               </w:rPr>
-              <w:t>Side med loginformular åbnes, email indtastes, knappen ’nulstil brugerkonto’ klikkes. Tjek at mail med ny login fremsendes.</w:t>
+              <w:t xml:space="preserve">Side med </w:t>
+            </w:r>
+            <w:proofErr w:type="spellStart"/>
+            <w:r>
+              <w:rPr>
+                <w:rFonts w:eastAsia="Times New Roman" w:cstheme="minorHAnsi"/>
+                <w:color w:val="000000"/>
+                <w:lang w:eastAsia="da-DK"/>
+              </w:rPr>
+              <w:t>loginformular</w:t>
+            </w:r>
+            <w:proofErr w:type="spellEnd"/>
+            <w:r>
+              <w:rPr>
+                <w:rFonts w:eastAsia="Times New Roman" w:cstheme="minorHAnsi"/>
+                <w:color w:val="000000"/>
+                <w:lang w:eastAsia="da-DK"/>
+              </w:rPr>
+              <w:t xml:space="preserve"> åbnes, </w:t>
+            </w:r>
+            <w:proofErr w:type="spellStart"/>
+            <w:r>
+              <w:rPr>
+                <w:rFonts w:eastAsia="Times New Roman" w:cstheme="minorHAnsi"/>
+                <w:color w:val="000000"/>
+                <w:lang w:eastAsia="da-DK"/>
+              </w:rPr>
+              <w:t>email</w:t>
+            </w:r>
+            <w:proofErr w:type="spellEnd"/>
+            <w:r>
+              <w:rPr>
+                <w:rFonts w:eastAsia="Times New Roman" w:cstheme="minorHAnsi"/>
+                <w:color w:val="000000"/>
+                <w:lang w:eastAsia="da-DK"/>
+              </w:rPr>
+              <w:t xml:space="preserve"> indtastes, knappen ’nulstil brugerkonto’ klikkes. Tjek at mail med ny </w:t>
+            </w:r>
+            <w:proofErr w:type="spellStart"/>
+            <w:r>
+              <w:rPr>
+                <w:rFonts w:eastAsia="Times New Roman" w:cstheme="minorHAnsi"/>
+                <w:color w:val="000000"/>
+                <w:lang w:eastAsia="da-DK"/>
+              </w:rPr>
+              <w:t>login</w:t>
+            </w:r>
+            <w:proofErr w:type="spellEnd"/>
+            <w:r>
+              <w:rPr>
+                <w:rFonts w:eastAsia="Times New Roman" w:cstheme="minorHAnsi"/>
+                <w:color w:val="000000"/>
+                <w:lang w:eastAsia="da-DK"/>
+              </w:rPr>
+              <w:t xml:space="preserve"> fremsendes.</w:t>
             </w:r>
           </w:p>
         </w:tc>
@@ -6297,13 +7101,23 @@
               </w:rPr>
               <w:t xml:space="preserve">Kør </w:t>
             </w:r>
-            <w:r>
-              <w:rPr>
-                <w:rFonts w:eastAsia="Times New Roman" w:cstheme="minorHAnsi"/>
-                <w:color w:val="000000"/>
-                <w:lang w:eastAsia="da-DK"/>
-              </w:rPr>
-              <w:t>User Story 7, se forespørgslernes forskellige statusser.</w:t>
+            <w:proofErr w:type="spellStart"/>
+            <w:r>
+              <w:rPr>
+                <w:rFonts w:eastAsia="Times New Roman" w:cstheme="minorHAnsi"/>
+                <w:color w:val="000000"/>
+                <w:lang w:eastAsia="da-DK"/>
+              </w:rPr>
+              <w:t>User</w:t>
+            </w:r>
+            <w:proofErr w:type="spellEnd"/>
+            <w:r>
+              <w:rPr>
+                <w:rFonts w:eastAsia="Times New Roman" w:cstheme="minorHAnsi"/>
+                <w:color w:val="000000"/>
+                <w:lang w:eastAsia="da-DK"/>
+              </w:rPr>
+              <w:t xml:space="preserve"> Story 7, se forespørgslernes forskellige statusser.</w:t>
             </w:r>
           </w:p>
         </w:tc>
@@ -6599,24 +7413,60 @@
                 <w:color w:val="000000"/>
                 <w:lang w:eastAsia="da-DK"/>
               </w:rPr>
-              <w:t>I: God visuali-sering er vigtig for kunden og dermed salget.</w:t>
-            </w:r>
-          </w:p>
-          <w:p>
-            <w:pPr>
-              <w:cnfStyle w:val="000000100000"/>
-              <w:rPr>
-                <w:rFonts w:eastAsia="Times New Roman" w:cstheme="minorHAnsi"/>
-                <w:lang w:eastAsia="da-DK"/>
-              </w:rPr>
-            </w:pPr>
-            <w:r>
-              <w:rPr>
-                <w:rFonts w:eastAsia="Times New Roman" w:cstheme="minorHAnsi"/>
-                <w:color w:val="000000"/>
-                <w:lang w:eastAsia="da-DK"/>
-              </w:rPr>
-              <w:t>E: Ingen db, blot grafik.</w:t>
+              <w:t xml:space="preserve">I: God </w:t>
+            </w:r>
+            <w:proofErr w:type="spellStart"/>
+            <w:r>
+              <w:rPr>
+                <w:rFonts w:eastAsia="Times New Roman" w:cstheme="minorHAnsi"/>
+                <w:color w:val="000000"/>
+                <w:lang w:eastAsia="da-DK"/>
+              </w:rPr>
+              <w:t>visuali-sering</w:t>
+            </w:r>
+            <w:proofErr w:type="spellEnd"/>
+            <w:r>
+              <w:rPr>
+                <w:rFonts w:eastAsia="Times New Roman" w:cstheme="minorHAnsi"/>
+                <w:color w:val="000000"/>
+                <w:lang w:eastAsia="da-DK"/>
+              </w:rPr>
+              <w:t xml:space="preserve"> er vigtig for kunden og dermed salget.</w:t>
+            </w:r>
+          </w:p>
+          <w:p>
+            <w:pPr>
+              <w:cnfStyle w:val="000000100000"/>
+              <w:rPr>
+                <w:rFonts w:eastAsia="Times New Roman" w:cstheme="minorHAnsi"/>
+                <w:lang w:eastAsia="da-DK"/>
+              </w:rPr>
+            </w:pPr>
+            <w:r>
+              <w:rPr>
+                <w:rFonts w:eastAsia="Times New Roman" w:cstheme="minorHAnsi"/>
+                <w:color w:val="000000"/>
+                <w:lang w:eastAsia="da-DK"/>
+              </w:rPr>
+              <w:t xml:space="preserve">E: Ingen </w:t>
+            </w:r>
+            <w:proofErr w:type="spellStart"/>
+            <w:r>
+              <w:rPr>
+                <w:rFonts w:eastAsia="Times New Roman" w:cstheme="minorHAnsi"/>
+                <w:color w:val="000000"/>
+                <w:lang w:eastAsia="da-DK"/>
+              </w:rPr>
+              <w:t>db</w:t>
+            </w:r>
+            <w:proofErr w:type="spellEnd"/>
+            <w:r>
+              <w:rPr>
+                <w:rFonts w:eastAsia="Times New Roman" w:cstheme="minorHAnsi"/>
+                <w:color w:val="000000"/>
+                <w:lang w:eastAsia="da-DK"/>
+              </w:rPr>
+              <w:t>, blot grafik.</w:t>
             </w:r>
           </w:p>
         </w:tc>
@@ -6747,13 +7597,23 @@
               </w:rPr>
               <w:t xml:space="preserve">Kør </w:t>
             </w:r>
-            <w:r>
-              <w:rPr>
-                <w:rFonts w:eastAsia="Times New Roman" w:cstheme="minorHAnsi"/>
-                <w:color w:val="000000"/>
-                <w:lang w:eastAsia="da-DK"/>
-              </w:rPr>
-              <w:t>User Story 7, fanen ’Dokumenter’ vælges, ønskede dokumenter vælges, knappen ’udskriv’ klikkes, tjek at dokumenterne udskrives.</w:t>
+            <w:proofErr w:type="spellStart"/>
+            <w:r>
+              <w:rPr>
+                <w:rFonts w:eastAsia="Times New Roman" w:cstheme="minorHAnsi"/>
+                <w:color w:val="000000"/>
+                <w:lang w:eastAsia="da-DK"/>
+              </w:rPr>
+              <w:t>User</w:t>
+            </w:r>
+            <w:proofErr w:type="spellEnd"/>
+            <w:r>
+              <w:rPr>
+                <w:rFonts w:eastAsia="Times New Roman" w:cstheme="minorHAnsi"/>
+                <w:color w:val="000000"/>
+                <w:lang w:eastAsia="da-DK"/>
+              </w:rPr>
+              <w:t xml:space="preserve"> Story 7, fanen ’Dokumenter’ vælges, ønskede dokumenter vælges, knappen ’udskriv’ klikkes, tjek at dokumenterne udskrives.</w:t>
             </w:r>
           </w:p>
         </w:tc>
@@ -7130,13 +7990,23 @@
               </w:rPr>
               <w:t xml:space="preserve">Kør </w:t>
             </w:r>
-            <w:r>
-              <w:rPr>
-                <w:rFonts w:eastAsia="Times New Roman" w:cstheme="minorHAnsi"/>
-                <w:color w:val="000000"/>
-                <w:lang w:eastAsia="da-DK"/>
-              </w:rPr>
-              <w:t>User Story 7, forespørgsel vælges, carportens konfigurationsside vises, tjek at der fremgår en fejltekst i tekstfeltet.</w:t>
+            <w:proofErr w:type="spellStart"/>
+            <w:r>
+              <w:rPr>
+                <w:rFonts w:eastAsia="Times New Roman" w:cstheme="minorHAnsi"/>
+                <w:color w:val="000000"/>
+                <w:lang w:eastAsia="da-DK"/>
+              </w:rPr>
+              <w:t>User</w:t>
+            </w:r>
+            <w:proofErr w:type="spellEnd"/>
+            <w:r>
+              <w:rPr>
+                <w:rFonts w:eastAsia="Times New Roman" w:cstheme="minorHAnsi"/>
+                <w:color w:val="000000"/>
+                <w:lang w:eastAsia="da-DK"/>
+              </w:rPr>
+              <w:t xml:space="preserve"> Story 7, forespørgsel vælges, carportens konfigurationsside vises, tjek at der fremgår en fejltekst i tekstfeltet.</w:t>
             </w:r>
           </w:p>
         </w:tc>
@@ -8118,7 +8988,25 @@
                 <w:color w:val="000000"/>
                 <w:lang w:eastAsia="da-DK"/>
               </w:rPr>
-              <w:t xml:space="preserve">I: En sekundær nice-to-have funktion. Ikke </w:t>
+              <w:t xml:space="preserve">I: En sekundær </w:t>
+            </w:r>
+            <w:proofErr w:type="spellStart"/>
+            <w:r>
+              <w:rPr>
+                <w:rFonts w:eastAsia="Times New Roman" w:cstheme="minorHAnsi"/>
+                <w:color w:val="000000"/>
+                <w:lang w:eastAsia="da-DK"/>
+              </w:rPr>
+              <w:t>nice-to-have</w:t>
+            </w:r>
+            <w:proofErr w:type="spellEnd"/>
+            <w:r>
+              <w:rPr>
+                <w:rFonts w:eastAsia="Times New Roman" w:cstheme="minorHAnsi"/>
+                <w:color w:val="000000"/>
+                <w:lang w:eastAsia="da-DK"/>
+              </w:rPr>
+              <w:t xml:space="preserve"> funktion. Ikke </w:t>
             </w:r>
             <w:r>
               <w:rPr>
@@ -8156,7 +9044,189 @@
         <w:rPr>
           <w:sz w:val="18"/>
         </w:rPr>
-        <w:t>OBS: Vi havde en snak med Ronni 09/11-2018 inden PO møde, hvor han fortalte, at afhængigheder ikke altid kan undgås. F.eks. user stories som kræver login. Måden man kan gøre disse uafhængige er at hardcode en indlogget bruger og så udføre testen. Alternativt kan man undlade at skrive ’log in’ i user storien, og så senere ændre de user stories, som flyttes ”bag” en loginfunktion, f.eks. administrative user stories.</w:t>
+        <w:t xml:space="preserve">OBS: Vi havde en snak med </w:t>
+      </w:r>
+      <w:proofErr w:type="spellStart"/>
+      <w:r>
+        <w:rPr>
+          <w:sz w:val="18"/>
+        </w:rPr>
+        <w:t>Ronni</w:t>
+      </w:r>
+      <w:proofErr w:type="spellEnd"/>
+      <w:r>
+        <w:rPr>
+          <w:sz w:val="18"/>
+        </w:rPr>
+        <w:t xml:space="preserve"> 09/11-2018 inden PO møde, hvor han fortalte, at afhængigheder ikke altid kan undgås. F.eks. </w:t>
+      </w:r>
+      <w:proofErr w:type="spellStart"/>
+      <w:r>
+        <w:rPr>
+          <w:sz w:val="18"/>
+        </w:rPr>
+        <w:t>user</w:t>
+      </w:r>
+      <w:proofErr w:type="spellEnd"/>
+      <w:r>
+        <w:rPr>
+          <w:sz w:val="18"/>
+        </w:rPr>
+        <w:t xml:space="preserve"> </w:t>
+      </w:r>
+      <w:proofErr w:type="spellStart"/>
+      <w:r>
+        <w:rPr>
+          <w:sz w:val="18"/>
+        </w:rPr>
+        <w:t>stories</w:t>
+      </w:r>
+      <w:proofErr w:type="spellEnd"/>
+      <w:r>
+        <w:rPr>
+          <w:sz w:val="18"/>
+        </w:rPr>
+        <w:t xml:space="preserve"> som kræver </w:t>
+      </w:r>
+      <w:proofErr w:type="spellStart"/>
+      <w:r>
+        <w:rPr>
+          <w:sz w:val="18"/>
+        </w:rPr>
+        <w:t>login</w:t>
+      </w:r>
+      <w:proofErr w:type="spellEnd"/>
+      <w:r>
+        <w:rPr>
+          <w:sz w:val="18"/>
+        </w:rPr>
+        <w:t xml:space="preserve">. Måden man kan gøre disse uafhængige er at </w:t>
+      </w:r>
+      <w:proofErr w:type="spellStart"/>
+      <w:r>
+        <w:rPr>
+          <w:sz w:val="18"/>
+        </w:rPr>
+        <w:t>hardcode</w:t>
+      </w:r>
+      <w:proofErr w:type="spellEnd"/>
+      <w:r>
+        <w:rPr>
+          <w:sz w:val="18"/>
+        </w:rPr>
+        <w:t xml:space="preserve"> en </w:t>
+      </w:r>
+      <w:proofErr w:type="spellStart"/>
+      <w:r>
+        <w:rPr>
+          <w:sz w:val="18"/>
+        </w:rPr>
+        <w:t>indlogget</w:t>
+      </w:r>
+      <w:proofErr w:type="spellEnd"/>
+      <w:r>
+        <w:rPr>
+          <w:sz w:val="18"/>
+        </w:rPr>
+        <w:t xml:space="preserve"> bruger og så udføre testen. Alternativt kan man undlade at skrive ’log in’ i </w:t>
+      </w:r>
+      <w:proofErr w:type="spellStart"/>
+      <w:r>
+        <w:rPr>
+          <w:sz w:val="18"/>
+        </w:rPr>
+        <w:t>user</w:t>
+      </w:r>
+      <w:proofErr w:type="spellEnd"/>
+      <w:r>
+        <w:rPr>
+          <w:sz w:val="18"/>
+        </w:rPr>
+        <w:t xml:space="preserve"> </w:t>
+      </w:r>
+      <w:proofErr w:type="spellStart"/>
+      <w:r>
+        <w:rPr>
+          <w:sz w:val="18"/>
+        </w:rPr>
+        <w:t>storien</w:t>
+      </w:r>
+      <w:proofErr w:type="spellEnd"/>
+      <w:r>
+        <w:rPr>
+          <w:sz w:val="18"/>
+        </w:rPr>
+        <w:t xml:space="preserve">, og så senere ændre de </w:t>
+      </w:r>
+      <w:proofErr w:type="spellStart"/>
+      <w:r>
+        <w:rPr>
+          <w:sz w:val="18"/>
+        </w:rPr>
+        <w:t>user</w:t>
+      </w:r>
+      <w:proofErr w:type="spellEnd"/>
+      <w:r>
+        <w:rPr>
+          <w:sz w:val="18"/>
+        </w:rPr>
+        <w:t xml:space="preserve"> </w:t>
+      </w:r>
+      <w:proofErr w:type="spellStart"/>
+      <w:r>
+        <w:rPr>
+          <w:sz w:val="18"/>
+        </w:rPr>
+        <w:t>stories</w:t>
+      </w:r>
+      <w:proofErr w:type="spellEnd"/>
+      <w:r>
+        <w:rPr>
+          <w:sz w:val="18"/>
+        </w:rPr>
+        <w:t xml:space="preserve">, som flyttes ”bag” en </w:t>
+      </w:r>
+      <w:proofErr w:type="spellStart"/>
+      <w:r>
+        <w:rPr>
+          <w:sz w:val="18"/>
+        </w:rPr>
+        <w:t>loginfunktion</w:t>
+      </w:r>
+      <w:proofErr w:type="spellEnd"/>
+      <w:r>
+        <w:rPr>
+          <w:sz w:val="18"/>
+        </w:rPr>
+        <w:t xml:space="preserve">, f.eks. administrative </w:t>
+      </w:r>
+      <w:proofErr w:type="spellStart"/>
+      <w:r>
+        <w:rPr>
+          <w:sz w:val="18"/>
+        </w:rPr>
+        <w:t>user</w:t>
+      </w:r>
+      <w:proofErr w:type="spellEnd"/>
+      <w:r>
+        <w:rPr>
+          <w:sz w:val="18"/>
+        </w:rPr>
+        <w:t xml:space="preserve"> </w:t>
+      </w:r>
+      <w:proofErr w:type="spellStart"/>
+      <w:r>
+        <w:rPr>
+          <w:sz w:val="18"/>
+        </w:rPr>
+        <w:t>stories</w:t>
+      </w:r>
+      <w:proofErr w:type="spellEnd"/>
+      <w:r>
+        <w:rPr>
+          <w:sz w:val="18"/>
+        </w:rPr>
+        <w:t>.</w:t>
       </w:r>
       <w:r>
         <w:tab/>
@@ -8220,7 +9290,15 @@
         </w:numPr>
       </w:pPr>
       <w:r>
-        <w:t>Mulighed for redigering af ordreforspørgsler så evt. fejl kan rettes.</w:t>
+        <w:t xml:space="preserve">Mulighed for redigering af </w:t>
+      </w:r>
+      <w:proofErr w:type="spellStart"/>
+      <w:r>
+        <w:t>ordreforspørgsler</w:t>
+      </w:r>
+      <w:proofErr w:type="spellEnd"/>
+      <w:r>
+        <w:t xml:space="preserve"> så evt. fejl kan rettes.</w:t>
       </w:r>
     </w:p>
     <w:p>
@@ -8232,8 +9310,29 @@
         </w:numPr>
       </w:pPr>
       <w:r>
-        <w:t>Mulighed for at redigere i regler bag materialeudregning aht. ændrede byggekrav.</w:t>
-      </w:r>
+        <w:t xml:space="preserve">Mulighed for at </w:t>
+      </w:r>
+      <w:proofErr w:type="gramStart"/>
+      <w:r>
+        <w:t>redigere</w:t>
+      </w:r>
+      <w:proofErr w:type="gramEnd"/>
+      <w:r>
+        <w:t xml:space="preserve"> i regler bag materialeudregning </w:t>
+      </w:r>
+      <w:proofErr w:type="spellStart"/>
+      <w:r>
+        <w:t>aht</w:t>
+      </w:r>
+      <w:proofErr w:type="spellEnd"/>
+      <w:r>
+        <w:t xml:space="preserve">. </w:t>
+      </w:r>
+      <w:proofErr w:type="gramStart"/>
+      <w:r>
+        <w:t>ændrede byggekrav.</w:t>
+      </w:r>
+      <w:proofErr w:type="gramEnd"/>
     </w:p>
     <w:p>
       <w:pPr>
@@ -8244,7 +9343,23 @@
         </w:numPr>
       </w:pPr>
       <w:r>
-        <w:t>3D rendering af carport i frontend.</w:t>
+        <w:t xml:space="preserve">3D </w:t>
+      </w:r>
+      <w:proofErr w:type="spellStart"/>
+      <w:r>
+        <w:t>rendering</w:t>
+      </w:r>
+      <w:proofErr w:type="spellEnd"/>
+      <w:r>
+        <w:t xml:space="preserve"> af carport i </w:t>
+      </w:r>
+      <w:proofErr w:type="spellStart"/>
+      <w:r>
+        <w:t>frontend</w:t>
+      </w:r>
+      <w:proofErr w:type="spellEnd"/>
+      <w:r>
+        <w:t>.</w:t>
       </w:r>
     </w:p>
     <w:p>
@@ -8268,7 +9383,23 @@
         </w:numPr>
       </w:pPr>
       <w:r>
-        <w:t>Mulighed for fuldstændig konfiguration af carport på frontend, dvs. mål, beklædning, belægning, evt. fliser, taghældning.</w:t>
+        <w:t xml:space="preserve">Mulighed for fuldstændig konfiguration af carport på </w:t>
+      </w:r>
+      <w:proofErr w:type="spellStart"/>
+      <w:r>
+        <w:t>frontend</w:t>
+      </w:r>
+      <w:proofErr w:type="spellEnd"/>
+      <w:r>
+        <w:t xml:space="preserve">, dvs. mål, beklædning, belægning, evt. fliser, </w:t>
+      </w:r>
+      <w:proofErr w:type="spellStart"/>
+      <w:r>
+        <w:t>taghældning</w:t>
+      </w:r>
+      <w:proofErr w:type="spellEnd"/>
+      <w:r>
+        <w:t>.</w:t>
       </w:r>
     </w:p>
     <w:p>
@@ -8420,7 +9551,15 @@
     </w:p>
     <w:p>
       <w:r>
-        <w:t>Findes der andre der kan administrere systemet end Martin/ngl. medarbejdere?</w:t>
+        <w:t xml:space="preserve">Findes der andre der kan administrere systemet end </w:t>
+      </w:r>
+      <w:proofErr w:type="spellStart"/>
+      <w:r>
+        <w:t>Martin/ngl</w:t>
+      </w:r>
+      <w:proofErr w:type="spellEnd"/>
+      <w:r>
+        <w:t>. medarbejdere?</w:t>
       </w:r>
     </w:p>
     <w:p>
@@ -8435,8 +9574,13 @@
     </w:p>
     <w:p>
       <w:r>
-        <w:t>Er der tiltag ift. hvis systemet en dag ikke kan køre pga. opdateringer i OS?</w:t>
-      </w:r>
+        <w:t xml:space="preserve">Er der tiltag ift. </w:t>
+      </w:r>
+      <w:proofErr w:type="gramStart"/>
+      <w:r>
+        <w:t>hvis systemet en dag ikke kan køre pga. opdateringer i OS?</w:t>
+      </w:r>
+      <w:proofErr w:type="gramEnd"/>
     </w:p>
     <w:p>
       <w:r>
@@ -8461,8 +9605,37 @@
     </w:p>
     <w:p>
       <w:r>
-        <w:t>Hvor dynamisk er markedet ift. reguleringer, udvikling af nye produkter, udfasning af andre, f.eks. plastictage aht. miljø, stærkere beslag aht. flere og kraftigere storme mv.?</w:t>
-      </w:r>
+        <w:t xml:space="preserve">Hvor dynamisk er markedet ift. reguleringer, udvikling af nye produkter, udfasning af andre, f.eks. </w:t>
+      </w:r>
+      <w:proofErr w:type="gramStart"/>
+      <w:r>
+        <w:t>plastictage</w:t>
+      </w:r>
+      <w:proofErr w:type="gramEnd"/>
+      <w:r>
+        <w:t xml:space="preserve"> </w:t>
+      </w:r>
+      <w:proofErr w:type="spellStart"/>
+      <w:r>
+        <w:t>aht</w:t>
+      </w:r>
+      <w:proofErr w:type="spellEnd"/>
+      <w:r>
+        <w:t xml:space="preserve">. miljø, stærkere beslag </w:t>
+      </w:r>
+      <w:proofErr w:type="spellStart"/>
+      <w:r>
+        <w:t>aht</w:t>
+      </w:r>
+      <w:proofErr w:type="spellEnd"/>
+      <w:r>
+        <w:t xml:space="preserve">. </w:t>
+      </w:r>
+      <w:proofErr w:type="gramStart"/>
+      <w:r>
+        <w:t>flere og kraftigere storme mv.?</w:t>
+      </w:r>
+      <w:proofErr w:type="gramEnd"/>
     </w:p>
     <w:p/>
     <w:p>
@@ -8475,23 +9648,159 @@
     </w:p>
     <w:p>
       <w:r>
-        <w:t>Må en dto indeholde en anden dto hvor det giver mening eller er det i strid med mønsteret?</w:t>
-      </w:r>
-      <w:r>
-        <w:t xml:space="preserve"> Ja naturligvis, hvis det giver konceptuel mening, derfor har vi ladet VareDTO indeholde samlinger af andre DTO’s.. (Er vi sikre på at det er VareDTO?)</w:t>
+        <w:t xml:space="preserve">Må en </w:t>
+      </w:r>
+      <w:proofErr w:type="spellStart"/>
+      <w:r>
+        <w:t>dto</w:t>
+      </w:r>
+      <w:proofErr w:type="spellEnd"/>
+      <w:r>
+        <w:t xml:space="preserve"> indeholde en anden </w:t>
+      </w:r>
+      <w:proofErr w:type="spellStart"/>
+      <w:r>
+        <w:t>dto</w:t>
+      </w:r>
+      <w:proofErr w:type="spellEnd"/>
+      <w:r>
+        <w:t xml:space="preserve"> hvor det giver mening eller er det i strid med mønsteret?</w:t>
+      </w:r>
+      <w:r>
+        <w:t xml:space="preserve"> Ja naturligvis, hvis det giver konceptuel mening, derfor har vi ladet </w:t>
+      </w:r>
+      <w:proofErr w:type="spellStart"/>
+      <w:r>
+        <w:t>VareDTO</w:t>
+      </w:r>
+      <w:proofErr w:type="spellEnd"/>
+      <w:r>
+        <w:t xml:space="preserve"> indeholde samlinger af andre </w:t>
+      </w:r>
+      <w:proofErr w:type="spellStart"/>
+      <w:r>
+        <w:t>DTO’s</w:t>
+      </w:r>
+      <w:proofErr w:type="spellEnd"/>
+      <w:r>
+        <w:t xml:space="preserve">.. (Er vi sikre på at det er </w:t>
+      </w:r>
+      <w:proofErr w:type="spellStart"/>
+      <w:r>
+        <w:t>VareDTO</w:t>
+      </w:r>
+      <w:proofErr w:type="spellEnd"/>
+      <w:r>
+        <w:t>?)</w:t>
       </w:r>
     </w:p>
     <w:p>
       <w:r>
-        <w:t>En branch til hver udvikler eller til hver feature? Hvis vi arbejder på samme feature er det måske bedre med en branch til hver feature jf. Ronni (17-11-18)</w:t>
+        <w:t xml:space="preserve">En </w:t>
+      </w:r>
+      <w:proofErr w:type="spellStart"/>
+      <w:r>
+        <w:t>branch</w:t>
+      </w:r>
+      <w:proofErr w:type="spellEnd"/>
+      <w:r>
+        <w:t xml:space="preserve"> til hver udvikler eller til hver feature? Hvis vi arbejder på samme feature er det måske bedre med en </w:t>
+      </w:r>
+      <w:proofErr w:type="spellStart"/>
+      <w:r>
+        <w:t>branch</w:t>
+      </w:r>
+      <w:proofErr w:type="spellEnd"/>
+      <w:r>
+        <w:t xml:space="preserve"> til hver feature jf. </w:t>
+      </w:r>
+      <w:proofErr w:type="spellStart"/>
+      <w:r>
+        <w:t>Ronni</w:t>
+      </w:r>
+      <w:proofErr w:type="spellEnd"/>
+      <w:r>
+        <w:t xml:space="preserve"> (17-11-18)</w:t>
       </w:r>
     </w:p>
     <w:p>
       <w:r>
-        <w:t>Må commands gerne have funktionalitet til dannelse af html tabel?</w:t>
-      </w:r>
-      <w:r>
-        <w:t xml:space="preserve"> Ja, så længe commands er i presentation laget. Husk – og skriv – at presentation må gerne indeholde HTML, ingen logik og ingen sql. Logic laget har logik (business logic), ingen html og ingen sql. Data-laget har sql og ingen html.</w:t>
+        <w:t xml:space="preserve">Må </w:t>
+      </w:r>
+      <w:proofErr w:type="spellStart"/>
+      <w:r>
+        <w:t>commands</w:t>
+      </w:r>
+      <w:proofErr w:type="spellEnd"/>
+      <w:r>
+        <w:t xml:space="preserve"> gerne have funktionalitet til dannelse af html tabel?</w:t>
+      </w:r>
+      <w:r>
+        <w:t xml:space="preserve"> Ja, så længe </w:t>
+      </w:r>
+      <w:proofErr w:type="spellStart"/>
+      <w:r>
+        <w:t>commands</w:t>
+      </w:r>
+      <w:proofErr w:type="spellEnd"/>
+      <w:r>
+        <w:t xml:space="preserve"> er i </w:t>
+      </w:r>
+      <w:proofErr w:type="spellStart"/>
+      <w:r>
+        <w:t>presentation</w:t>
+      </w:r>
+      <w:proofErr w:type="spellEnd"/>
+      <w:r>
+        <w:t xml:space="preserve"> laget. Husk – og skriv – at </w:t>
+      </w:r>
+      <w:proofErr w:type="spellStart"/>
+      <w:r>
+        <w:t>presentation</w:t>
+      </w:r>
+      <w:proofErr w:type="spellEnd"/>
+      <w:r>
+        <w:t xml:space="preserve"> må gerne indeholde HTML, ingen logik og ingen </w:t>
+      </w:r>
+      <w:proofErr w:type="spellStart"/>
+      <w:r>
+        <w:t>sql</w:t>
+      </w:r>
+      <w:proofErr w:type="spellEnd"/>
+      <w:r>
+        <w:t xml:space="preserve">. </w:t>
+      </w:r>
+      <w:proofErr w:type="spellStart"/>
+      <w:r>
+        <w:t>Logic</w:t>
+      </w:r>
+      <w:proofErr w:type="spellEnd"/>
+      <w:r>
+        <w:t xml:space="preserve"> laget har logik (business </w:t>
+      </w:r>
+      <w:proofErr w:type="spellStart"/>
+      <w:r>
+        <w:t>logic</w:t>
+      </w:r>
+      <w:proofErr w:type="spellEnd"/>
+      <w:r>
+        <w:t xml:space="preserve">), ingen html og ingen </w:t>
+      </w:r>
+      <w:proofErr w:type="spellStart"/>
+      <w:r>
+        <w:t>sql</w:t>
+      </w:r>
+      <w:proofErr w:type="spellEnd"/>
+      <w:r>
+        <w:t xml:space="preserve">. Data-laget har </w:t>
+      </w:r>
+      <w:proofErr w:type="spellStart"/>
+      <w:r>
+        <w:t>sql</w:t>
+      </w:r>
+      <w:proofErr w:type="spellEnd"/>
+      <w:r>
+        <w:t xml:space="preserve"> og ingen html.</w:t>
       </w:r>
     </w:p>
     <w:p>
@@ -8502,8 +9811,29 @@
       <w:pPr>
         <w:pStyle w:val="Overskrift1"/>
       </w:pPr>
-      <w:r>
-        <w:t>Daily Scrum meetings outcome and decisions:</w:t>
+      <w:proofErr w:type="spellStart"/>
+      <w:r>
+        <w:t>Daily</w:t>
+      </w:r>
+      <w:proofErr w:type="spellEnd"/>
+      <w:r>
+        <w:t xml:space="preserve"> </w:t>
+      </w:r>
+      <w:proofErr w:type="spellStart"/>
+      <w:r>
+        <w:t>Scrum</w:t>
+      </w:r>
+      <w:proofErr w:type="spellEnd"/>
+      <w:r>
+        <w:t xml:space="preserve"> meetings </w:t>
+      </w:r>
+      <w:proofErr w:type="spellStart"/>
+      <w:r>
+        <w:t>outcome</w:t>
+      </w:r>
+      <w:proofErr w:type="spellEnd"/>
+      <w:r>
+        <w:t xml:space="preserve"> and decisions:</w:t>
       </w:r>
     </w:p>
     <w:p>
@@ -8521,7 +9851,15 @@
         </w:rPr>
       </w:pPr>
       <w:r>
-        <w:t>Efter en famlende mandag, hvor vi fik taget hul på databasen sammen, blev vi enige om at tage hul på US#6 og vi formulerede sammen de identificerede tasks.</w:t>
+        <w:t xml:space="preserve">Efter en famlende mandag, hvor vi fik taget hul på databasen sammen, blev vi enige om at tage hul på US#6 og vi formulerede sammen de identificerede </w:t>
+      </w:r>
+      <w:proofErr w:type="spellStart"/>
+      <w:r>
+        <w:t>tasks</w:t>
+      </w:r>
+      <w:proofErr w:type="spellEnd"/>
+      <w:r>
+        <w:t>.</w:t>
       </w:r>
       <w:r>
         <w:t xml:space="preserve"> Disse blev fordelt således: </w:t>
@@ -8553,11 +9891,19 @@
                 <w:rStyle w:val="detail-subject"/>
               </w:rPr>
             </w:pPr>
+            <w:proofErr w:type="spellStart"/>
             <w:r>
               <w:rPr>
                 <w:rStyle w:val="detail-subject"/>
               </w:rPr>
-              <w:t>Task nr.</w:t>
+              <w:t>Task</w:t>
+            </w:r>
+            <w:proofErr w:type="spellEnd"/>
+            <w:r>
+              <w:rPr>
+                <w:rStyle w:val="detail-subject"/>
+              </w:rPr>
+              <w:t xml:space="preserve"> nr.</w:t>
             </w:r>
           </w:p>
         </w:tc>
@@ -8638,7 +9984,21 @@
               <w:rPr>
                 <w:rStyle w:val="detail-subject"/>
               </w:rPr>
-              <w:t>Opret JUnit som tester funktionaliteten</w:t>
+              <w:t xml:space="preserve">Opret </w:t>
+            </w:r>
+            <w:proofErr w:type="spellStart"/>
+            <w:r>
+              <w:rPr>
+                <w:rStyle w:val="detail-subject"/>
+              </w:rPr>
+              <w:t>JUnit</w:t>
+            </w:r>
+            <w:proofErr w:type="spellEnd"/>
+            <w:r>
+              <w:rPr>
+                <w:rStyle w:val="detail-subject"/>
+              </w:rPr>
+              <w:t xml:space="preserve"> som tester funktionaliteten</w:t>
             </w:r>
           </w:p>
         </w:tc>
@@ -8697,8 +10057,30 @@
               <w:rPr>
                 <w:rStyle w:val="detail-subject"/>
               </w:rPr>
-              <w:t>Opret sql til indsættelse af forespørgsel i db</w:t>
-            </w:r>
+              <w:t xml:space="preserve">Opret </w:t>
+            </w:r>
+            <w:proofErr w:type="spellStart"/>
+            <w:r>
+              <w:rPr>
+                <w:rStyle w:val="detail-subject"/>
+              </w:rPr>
+              <w:t>sql</w:t>
+            </w:r>
+            <w:proofErr w:type="spellEnd"/>
+            <w:r>
+              <w:rPr>
+                <w:rStyle w:val="detail-subject"/>
+              </w:rPr>
+              <w:t xml:space="preserve"> til indsættelse af forespørgsel i </w:t>
+            </w:r>
+            <w:proofErr w:type="spellStart"/>
+            <w:r>
+              <w:rPr>
+                <w:rStyle w:val="detail-subject"/>
+              </w:rPr>
+              <w:t>db</w:t>
+            </w:r>
+            <w:proofErr w:type="spellEnd"/>
           </w:p>
         </w:tc>
         <w:tc>
@@ -8818,7 +10200,21 @@
               <w:rPr>
                 <w:rStyle w:val="detail-subject"/>
               </w:rPr>
-              <w:t>Opret tabellerne kunde, postnr, tag, skur, forespørgsel i databasen</w:t>
+              <w:t xml:space="preserve">Opret tabellerne kunde, </w:t>
+            </w:r>
+            <w:proofErr w:type="spellStart"/>
+            <w:r>
+              <w:rPr>
+                <w:rStyle w:val="detail-subject"/>
+              </w:rPr>
+              <w:t>postnr</w:t>
+            </w:r>
+            <w:proofErr w:type="spellEnd"/>
+            <w:r>
+              <w:rPr>
+                <w:rStyle w:val="detail-subject"/>
+              </w:rPr>
+              <w:t>, tag, skur, forespørgsel i databasen</w:t>
             </w:r>
           </w:p>
         </w:tc>
@@ -8935,8 +10331,13 @@
                 <w:rStyle w:val="detail-subject"/>
               </w:rPr>
             </w:pPr>
-            <w:r>
-              <w:t>Connector klasse til databasen</w:t>
+            <w:proofErr w:type="spellStart"/>
+            <w:r>
+              <w:t>Connector</w:t>
+            </w:r>
+            <w:proofErr w:type="spellEnd"/>
+            <w:r>
+              <w:t xml:space="preserve"> klasse til databasen</w:t>
             </w:r>
           </w:p>
         </w:tc>
@@ -8964,7 +10365,39 @@
         <w:t xml:space="preserve">Efter fordeling blev vi enige om at snakke sammen telefonisk et par timer senere, idet vi arbejdede hjemmefra for at få ro. </w:t>
       </w:r>
       <w:r>
-        <w:t>Vi har besluttet at medtage en række spørgsmål til afklaring ved technical review 14-11, inden vi går i gang med de næste user stories i sprint 1.</w:t>
+        <w:t xml:space="preserve">Vi har besluttet at medtage en række spørgsmål til afklaring ved </w:t>
+      </w:r>
+      <w:proofErr w:type="spellStart"/>
+      <w:r>
+        <w:t>technical</w:t>
+      </w:r>
+      <w:proofErr w:type="spellEnd"/>
+      <w:r>
+        <w:t xml:space="preserve"> </w:t>
+      </w:r>
+      <w:proofErr w:type="spellStart"/>
+      <w:r>
+        <w:t>review</w:t>
+      </w:r>
+      <w:proofErr w:type="spellEnd"/>
+      <w:r>
+        <w:t xml:space="preserve"> 14-11, inden vi går i gang med de næste </w:t>
+      </w:r>
+      <w:proofErr w:type="spellStart"/>
+      <w:r>
+        <w:t>user</w:t>
+      </w:r>
+      <w:proofErr w:type="spellEnd"/>
+      <w:r>
+        <w:t xml:space="preserve"> </w:t>
+      </w:r>
+      <w:proofErr w:type="spellStart"/>
+      <w:r>
+        <w:t>stories</w:t>
+      </w:r>
+      <w:proofErr w:type="spellEnd"/>
+      <w:r>
+        <w:t xml:space="preserve"> i sprint 1.</w:t>
       </w:r>
     </w:p>
     <w:p>
@@ -8977,8 +10410,37 @@
       </w:r>
     </w:p>
     <w:p>
-      <w:r>
-        <w:t>Taiga har vist sig at være godt til at holde sporet, så ikke der laves for meget andet. Der henstår lidt smårettelser i koden som vi skal se på sammen. Vi kom ikke helt i mål med dagens opgaver fordi vi undervurderede de fornødne, indledende opgaver som f.eks. dummy data i databasen, færdiggørelse af samme, opsætning af DbConnector, github mv.</w:t>
+      <w:proofErr w:type="spellStart"/>
+      <w:r>
+        <w:t>Taiga</w:t>
+      </w:r>
+      <w:proofErr w:type="spellEnd"/>
+      <w:r>
+        <w:t xml:space="preserve"> har vist sig at være godt til at holde sporet, så ikke der laves for meget andet. Der henstår lidt </w:t>
+      </w:r>
+      <w:proofErr w:type="spellStart"/>
+      <w:r>
+        <w:t>smårettelser</w:t>
+      </w:r>
+      <w:proofErr w:type="spellEnd"/>
+      <w:r>
+        <w:t xml:space="preserve"> i koden som vi skal se på sammen. Vi kom ikke helt i mål med dagens opgaver fordi vi undervurderede de fornødne, indledende opgaver som f.eks. dummy data i databasen, færdiggørelse af samme, opsætning af </w:t>
+      </w:r>
+      <w:proofErr w:type="spellStart"/>
+      <w:r>
+        <w:t>DbConnector</w:t>
+      </w:r>
+      <w:proofErr w:type="spellEnd"/>
+      <w:r>
+        <w:t xml:space="preserve">, </w:t>
+      </w:r>
+      <w:proofErr w:type="spellStart"/>
+      <w:r>
+        <w:t>github</w:t>
+      </w:r>
+      <w:proofErr w:type="spellEnd"/>
+      <w:r>
+        <w:t xml:space="preserve"> mv.</w:t>
       </w:r>
     </w:p>
     <w:p>
@@ -8986,12 +10448,44 @@
         <w:t xml:space="preserve">Vi har besluttet at lave de ting færdige der mangler fra i går sammen, da der mangler lidt </w:t>
       </w:r>
       <w:r>
-        <w:t>dialog om problemstillingerne. Vi forfatter nogle spørgsmål til teknisk review i dag, så vi kan få yderligere klarhed om f.eks. database, brug af branching i github mv.</w:t>
+        <w:t xml:space="preserve">dialog om problemstillingerne. Vi forfatter nogle spørgsmål til teknisk </w:t>
+      </w:r>
+      <w:proofErr w:type="spellStart"/>
+      <w:r>
+        <w:t>review</w:t>
+      </w:r>
+      <w:proofErr w:type="spellEnd"/>
+      <w:r>
+        <w:t xml:space="preserve"> i dag, så vi kan få yderligere klarhed om f.eks. database, brug af </w:t>
+      </w:r>
+      <w:proofErr w:type="spellStart"/>
+      <w:r>
+        <w:t>branching</w:t>
+      </w:r>
+      <w:proofErr w:type="spellEnd"/>
+      <w:r>
+        <w:t xml:space="preserve"> i </w:t>
+      </w:r>
+      <w:proofErr w:type="spellStart"/>
+      <w:r>
+        <w:t>github</w:t>
+      </w:r>
+      <w:proofErr w:type="spellEnd"/>
+      <w:r>
+        <w:t xml:space="preserve"> mv.</w:t>
       </w:r>
     </w:p>
     <w:p>
       <w:r>
-        <w:t>Vi venter med at tildele hinanden flere tasks, da vi først må have færdiggjort opgaver fra i går.</w:t>
+        <w:t xml:space="preserve">Vi venter med at tildele hinanden flere </w:t>
+      </w:r>
+      <w:proofErr w:type="spellStart"/>
+      <w:r>
+        <w:t>tasks</w:t>
+      </w:r>
+      <w:proofErr w:type="spellEnd"/>
+      <w:r>
+        <w:t>, da vi først må have færdiggjort opgaver fra i går.</w:t>
       </w:r>
     </w:p>
     <w:p>
@@ -9004,7 +10498,23 @@
     </w:p>
     <w:p>
       <w:r>
-        <w:t>Vi har fået lavet manglerne fra 13-11 færdige. Efter technical review 14-11 har vi besluttet at opdele US#10 i 3 mindre, realistiske delleverancer</w:t>
+        <w:t xml:space="preserve">Vi har fået lavet manglerne fra 13-11 færdige. Efter </w:t>
+      </w:r>
+      <w:proofErr w:type="spellStart"/>
+      <w:r>
+        <w:t>technical</w:t>
+      </w:r>
+      <w:proofErr w:type="spellEnd"/>
+      <w:r>
+        <w:t xml:space="preserve"> </w:t>
+      </w:r>
+      <w:proofErr w:type="spellStart"/>
+      <w:r>
+        <w:t>review</w:t>
+      </w:r>
+      <w:proofErr w:type="spellEnd"/>
+      <w:r>
+        <w:t xml:space="preserve"> 14-11 har vi besluttet at opdele US#10 i 3 mindre, realistiske delleverancer</w:t>
       </w:r>
       <w:r>
         <w:t>, således at udregninger implementeres i flg. rækkefølge: stolper i sprint 1, tag i sprint 2, skur i sprint 3.</w:t>
@@ -9017,7 +10527,15 @@
     </w:p>
     <w:p>
       <w:r>
-        <w:t>Dagens indsats koncentreres om US#7 hvor vi åbner forespørgsler. De fornødne tasks har vi defineret og skal fordeles således:</w:t>
+        <w:t xml:space="preserve">Dagens indsats koncentreres om US#7 hvor vi åbner forespørgsler. De fornødne </w:t>
+      </w:r>
+      <w:proofErr w:type="spellStart"/>
+      <w:r>
+        <w:t>tasks</w:t>
+      </w:r>
+      <w:proofErr w:type="spellEnd"/>
+      <w:r>
+        <w:t xml:space="preserve"> har vi defineret og skal fordeles således:</w:t>
       </w:r>
     </w:p>
     <w:tbl>
@@ -9046,11 +10564,19 @@
                 <w:rStyle w:val="detail-subject"/>
               </w:rPr>
             </w:pPr>
+            <w:proofErr w:type="spellStart"/>
             <w:r>
               <w:rPr>
                 <w:rStyle w:val="detail-subject"/>
               </w:rPr>
-              <w:t>Task nr.</w:t>
+              <w:t>Task</w:t>
+            </w:r>
+            <w:proofErr w:type="spellEnd"/>
+            <w:r>
+              <w:rPr>
+                <w:rStyle w:val="detail-subject"/>
+              </w:rPr>
+              <w:t xml:space="preserve"> nr.</w:t>
             </w:r>
           </w:p>
         </w:tc>
@@ -9127,11 +10653,19 @@
                 <w:rStyle w:val="detail-subject"/>
               </w:rPr>
             </w:pPr>
+            <w:proofErr w:type="spellStart"/>
             <w:r>
               <w:rPr>
                 <w:rStyle w:val="detail-subject"/>
               </w:rPr>
-              <w:t>FrontController oprettes</w:t>
+              <w:t>FrontController</w:t>
+            </w:r>
+            <w:proofErr w:type="spellEnd"/>
+            <w:r>
+              <w:rPr>
+                <w:rStyle w:val="detail-subject"/>
+              </w:rPr>
+              <w:t xml:space="preserve"> oprettes</w:t>
             </w:r>
           </w:p>
         </w:tc>
@@ -9186,11 +10720,33 @@
                 <w:rStyle w:val="detail-subject"/>
               </w:rPr>
             </w:pPr>
+            <w:proofErr w:type="spellStart"/>
             <w:r>
               <w:rPr>
                 <w:rStyle w:val="detail-subject"/>
               </w:rPr>
-              <w:t>Command pattern implementeres</w:t>
+              <w:t>Command</w:t>
+            </w:r>
+            <w:proofErr w:type="spellEnd"/>
+            <w:r>
+              <w:rPr>
+                <w:rStyle w:val="detail-subject"/>
+              </w:rPr>
+              <w:t xml:space="preserve"> </w:t>
+            </w:r>
+            <w:proofErr w:type="spellStart"/>
+            <w:r>
+              <w:rPr>
+                <w:rStyle w:val="detail-subject"/>
+              </w:rPr>
+              <w:t>pattern</w:t>
+            </w:r>
+            <w:proofErr w:type="spellEnd"/>
+            <w:r>
+              <w:rPr>
+                <w:rStyle w:val="detail-subject"/>
+              </w:rPr>
+              <w:t xml:space="preserve"> implementeres</w:t>
             </w:r>
           </w:p>
         </w:tc>
@@ -9397,8 +10953,16 @@
               <w:rPr>
                 <w:rStyle w:val="detail-subject"/>
               </w:rPr>
-              <w:t>Div. tilpasninger i ForesporgselDAO</w:t>
-            </w:r>
+              <w:t xml:space="preserve">Div. tilpasninger i </w:t>
+            </w:r>
+            <w:proofErr w:type="spellStart"/>
+            <w:r>
+              <w:rPr>
+                <w:rStyle w:val="detail-subject"/>
+              </w:rPr>
+              <w:t>ForesporgselDAO</w:t>
+            </w:r>
+            <w:proofErr w:type="spellEnd"/>
           </w:p>
         </w:tc>
         <w:tc>
@@ -9433,7 +10997,23 @@
     </w:p>
     <w:p>
       <w:r>
-        <w:t xml:space="preserve">Torsdagens tasks viste sig at blive til en del flere og derfor blev torsdagens opgaver fuldført sent. Der henstår fortsat lidt oprydning og optimering i disse tasks, idet vi har haft </w:t>
+        <w:t xml:space="preserve">Torsdagens </w:t>
+      </w:r>
+      <w:proofErr w:type="spellStart"/>
+      <w:r>
+        <w:t>tasks</w:t>
+      </w:r>
+      <w:proofErr w:type="spellEnd"/>
+      <w:r>
+        <w:t xml:space="preserve"> viste sig at blive til en del flere og derfor blev torsdagens opgaver fuldført sent. Der henstår fortsat lidt oprydning og optimering i disse </w:t>
+      </w:r>
+      <w:proofErr w:type="spellStart"/>
+      <w:r>
+        <w:t>tasks</w:t>
+      </w:r>
+      <w:proofErr w:type="spellEnd"/>
+      <w:r>
+        <w:t xml:space="preserve">, idet vi har haft </w:t>
       </w:r>
       <w:r>
         <w:t>brug for at få klarhed over og forståelse af arkitekturens ideelle opbygning. Vi besluttede torsdag at tage et hurtigt møde ang. arkitekturen, så fremtidige udfordringer med den mindskes.</w:t>
@@ -9441,7 +11021,15 @@
     </w:p>
     <w:p>
       <w:r>
-        <w:t>I dag, inden PO møde, færdiggøres de 2 views fra i går, dvs. visning af listen over forespørgsler og visningen af en enkelt forespørgsel, således at der linkes til / fra begge sider.</w:t>
+        <w:t xml:space="preserve">I dag, inden PO møde, færdiggøres de 2 </w:t>
+      </w:r>
+      <w:proofErr w:type="spellStart"/>
+      <w:r>
+        <w:t>views</w:t>
+      </w:r>
+      <w:proofErr w:type="spellEnd"/>
+      <w:r>
+        <w:t xml:space="preserve"> fra i går, dvs. visning af listen over forespørgsler og visningen af en enkelt forespørgsel, således at der linkes til / fra begge sider.</w:t>
       </w:r>
     </w:p>
     <w:p>
@@ -9451,9 +11039,18 @@
     </w:p>
     <w:p>
       <w:r>
-        <w:t>Fordelingen af tasks ser derfor således ud:</w:t>
+        <w:t xml:space="preserve">Fordelingen af </w:t>
+      </w:r>
+      <w:proofErr w:type="spellStart"/>
+      <w:r>
+        <w:t>tasks</w:t>
+      </w:r>
+      <w:proofErr w:type="spellEnd"/>
+      <w:r>
+        <w:t xml:space="preserve"> ser derfor således ud:</w:t>
       </w:r>
     </w:p>
+    <w:p/>
     <w:tbl>
       <w:tblPr>
         <w:tblStyle w:val="Lysliste-fremhvningsfarve3"/>
@@ -9480,11 +11077,20 @@
                 <w:rStyle w:val="detail-subject"/>
               </w:rPr>
             </w:pPr>
+            <w:proofErr w:type="spellStart"/>
             <w:r>
               <w:rPr>
                 <w:rStyle w:val="detail-subject"/>
               </w:rPr>
-              <w:t>Task nr.</w:t>
+              <w:lastRenderedPageBreak/>
+              <w:t>Task</w:t>
+            </w:r>
+            <w:proofErr w:type="spellEnd"/>
+            <w:r>
+              <w:rPr>
+                <w:rStyle w:val="detail-subject"/>
+              </w:rPr>
+              <w:t xml:space="preserve"> nr.</w:t>
             </w:r>
           </w:p>
         </w:tc>
@@ -9546,7 +11152,6 @@
               <w:rPr>
                 <w:rStyle w:val="detail-subject"/>
               </w:rPr>
-              <w:lastRenderedPageBreak/>
               <w:t>52</w:t>
             </w:r>
           </w:p>
@@ -9692,7 +11297,21 @@
               <w:rPr>
                 <w:rStyle w:val="detail-subject"/>
               </w:rPr>
-              <w:t>Opret klasse i logic lag til udregning</w:t>
+              <w:t xml:space="preserve">Opret klasse i </w:t>
+            </w:r>
+            <w:proofErr w:type="spellStart"/>
+            <w:r>
+              <w:rPr>
+                <w:rStyle w:val="detail-subject"/>
+              </w:rPr>
+              <w:t>logic</w:t>
+            </w:r>
+            <w:proofErr w:type="spellEnd"/>
+            <w:r>
+              <w:rPr>
+                <w:rStyle w:val="detail-subject"/>
+              </w:rPr>
+              <w:t xml:space="preserve"> lag til udregning</w:t>
             </w:r>
           </w:p>
         </w:tc>
@@ -9713,95 +11332,52 @@
               </w:rPr>
               <w:t>Claus</w:t>
             </w:r>
-          </w:p>
-        </w:tc>
-      </w:tr>
-      <w:tr>
-        <w:tc>
-          <w:tcPr>
-            <w:cnfStyle w:val="001000000000"/>
-            <w:tcW w:w="3259" w:type="dxa"/>
-          </w:tcPr>
-          <w:p>
-            <w:pPr>
-              <w:rPr>
-                <w:rStyle w:val="detail-subject"/>
-              </w:rPr>
-            </w:pPr>
-          </w:p>
-        </w:tc>
-        <w:tc>
-          <w:tcPr>
-            <w:tcW w:w="3259" w:type="dxa"/>
-          </w:tcPr>
-          <w:p>
-            <w:pPr>
-              <w:cnfStyle w:val="000000000000"/>
-              <w:rPr>
-                <w:rStyle w:val="detail-subject"/>
-              </w:rPr>
-            </w:pPr>
-          </w:p>
-        </w:tc>
-        <w:tc>
-          <w:tcPr>
-            <w:tcW w:w="3260" w:type="dxa"/>
-          </w:tcPr>
-          <w:p>
-            <w:pPr>
-              <w:cnfStyle w:val="000000000000"/>
-              <w:rPr>
-                <w:rStyle w:val="detail-subject"/>
-              </w:rPr>
-            </w:pPr>
-          </w:p>
-        </w:tc>
-      </w:tr>
-      <w:tr>
-        <w:trPr>
-          <w:cnfStyle w:val="000000100000"/>
-        </w:trPr>
-        <w:tc>
-          <w:tcPr>
-            <w:cnfStyle w:val="001000000000"/>
-            <w:tcW w:w="3259" w:type="dxa"/>
-          </w:tcPr>
-          <w:p>
-            <w:pPr>
-              <w:rPr>
-                <w:rStyle w:val="detail-subject"/>
-              </w:rPr>
-            </w:pPr>
-          </w:p>
-        </w:tc>
-        <w:tc>
-          <w:tcPr>
-            <w:tcW w:w="3259" w:type="dxa"/>
-          </w:tcPr>
-          <w:p>
-            <w:pPr>
-              <w:cnfStyle w:val="000000100000"/>
-              <w:rPr>
-                <w:rStyle w:val="detail-subject"/>
-              </w:rPr>
-            </w:pPr>
-          </w:p>
-        </w:tc>
-        <w:tc>
-          <w:tcPr>
-            <w:tcW w:w="3260" w:type="dxa"/>
-          </w:tcPr>
-          <w:p>
-            <w:pPr>
-              <w:cnfStyle w:val="000000100000"/>
-              <w:rPr>
-                <w:rStyle w:val="detail-subject"/>
-              </w:rPr>
-            </w:pPr>
           </w:p>
         </w:tc>
       </w:tr>
     </w:tbl>
+    <w:p/>
+    <w:p>
+      <w:pPr>
+        <w:pStyle w:val="Overskrift2"/>
+      </w:pPr>
+      <w:r>
+        <w:t xml:space="preserve">16-11-2018 </w:t>
+      </w:r>
+      <w:proofErr w:type="spellStart"/>
+      <w:r>
+        <w:t>Retrospective</w:t>
+      </w:r>
+      <w:proofErr w:type="spellEnd"/>
+      <w:r>
+        <w:t xml:space="preserve"> af uge 1:</w:t>
+      </w:r>
+    </w:p>
+    <w:p>
+      <w:r>
+        <w:t xml:space="preserve">Den første uge var forvirrende og kompliceret, fordi teamet umiddelbart forsøgte at skabe den korrekte database fra starten. Men da teamet samtidig manglede overblik over resten af opgaven, afledte databaseudviklingen flere spørgsmål end svar, især ift. </w:t>
+      </w:r>
+      <w:proofErr w:type="gramStart"/>
+      <w:r>
+        <w:t>udregning af styklisten.</w:t>
+      </w:r>
+      <w:proofErr w:type="gramEnd"/>
+      <w:r>
+        <w:t xml:space="preserve"> I stedet for at fokusere på problemet, fokuserede vi på løsningen. Således blev uge 1 en utilfredsstillende oplevelse</w:t>
+      </w:r>
+      <w:r>
+        <w:t xml:space="preserve"> med manglende fremdrift.</w:t>
+      </w:r>
+    </w:p>
+    <w:p>
+      <w:pPr>
+        <w:pStyle w:val="Overskrift2"/>
+      </w:pPr>
+      <w:r>
+        <w:t>19-11-2018:</w:t>
+      </w:r>
+    </w:p>
+    <w:p/>
     <w:p/>
     <w:p>
       <w:r>
@@ -12320,7 +13896,7 @@
 </file>
 
 <file path=customXml/itemProps1.xml><?xml version="1.0" encoding="utf-8"?>
-<ds:datastoreItem xmlns:ds="http://schemas.openxmlformats.org/officeDocument/2006/customXml" ds:itemID="{2BDB4328-763E-4790-97C7-105C833FB27D}">
+<ds:datastoreItem xmlns:ds="http://schemas.openxmlformats.org/officeDocument/2006/customXml" ds:itemID="{31EB7F54-DB59-4C23-BD4C-68FCFA909E3A}">
   <ds:schemaRefs>
     <ds:schemaRef ds:uri="http://schemas.openxmlformats.org/officeDocument/2006/bibliography"/>
   </ds:schemaRefs>

</xml_diff>

<commit_message>
Stykliste indeholder nu stolper og spær for fladt eller hævet tag
</commit_message>
<xml_diff>
--- a/Analysedokumenter/Fog trælast.docx
+++ b/Analysedokumenter/Fog trælast.docx
@@ -69,15 +69,7 @@
         </w:numPr>
       </w:pPr>
       <w:r>
-        <w:t xml:space="preserve">Har indgående kendskab til sædvanlige problemstillinger </w:t>
-      </w:r>
-      <w:proofErr w:type="spellStart"/>
-      <w:r>
-        <w:t>ifm</w:t>
-      </w:r>
-      <w:proofErr w:type="spellEnd"/>
-      <w:r>
-        <w:t>. bestillinger af carporte</w:t>
+        <w:t>Har indgående kendskab til sædvanlige problemstillinger ifm. bestillinger af carporte</w:t>
       </w:r>
       <w:r>
         <w:t>, f.eks. skæve dimensioner, for store skure, for høj rejsning mv</w:t>
@@ -95,15 +87,7 @@
         </w:numPr>
       </w:pPr>
       <w:r>
-        <w:t>Står for nuværende prisjustering og ”</w:t>
-      </w:r>
-      <w:proofErr w:type="spellStart"/>
-      <w:r>
-        <w:t>mapning</w:t>
-      </w:r>
-      <w:proofErr w:type="spellEnd"/>
-      <w:r>
-        <w:t>” mellem gl. varenumre og nye.</w:t>
+        <w:t>Står for nuværende prisjustering og ”mapning” mellem gl. varenumre og nye.</w:t>
       </w:r>
     </w:p>
     <w:p>
@@ -238,23 +222,7 @@
         </w:numPr>
       </w:pPr>
       <w:r>
-        <w:t>Færre risici forbundet med opdatering / vedligehold af systemet</w:t>
-      </w:r>
-      <w:proofErr w:type="gramStart"/>
-      <w:r>
-        <w:t xml:space="preserve"> (f.eks. v. sygdom/bortgang af </w:t>
-      </w:r>
-      <w:proofErr w:type="spellStart"/>
-      <w:r>
-        <w:t>ngl</w:t>
-      </w:r>
-      <w:proofErr w:type="spellEnd"/>
-      <w:r>
-        <w:t>.</w:t>
-      </w:r>
-      <w:proofErr w:type="gramEnd"/>
-      <w:r>
-        <w:t xml:space="preserve"> medarbejder).</w:t>
+        <w:t>Færre risici forbundet med opdatering / vedligehold af systemet (f.eks. v. sygdom/bortgang af ngl. medarbejder).</w:t>
       </w:r>
     </w:p>
     <w:p>
@@ -338,7 +306,6 @@
                 <w:bCs w:val="0"/>
               </w:rPr>
             </w:pPr>
-            <w:proofErr w:type="spellStart"/>
             <w:r>
               <w:rPr>
                 <w:rFonts w:ascii="Arial" w:eastAsiaTheme="minorHAnsi" w:hAnsi="Arial" w:cs="Arial"/>
@@ -349,7 +316,6 @@
             <w:r>
               <w:t>Indflydelse</w:t>
             </w:r>
-            <w:proofErr w:type="spellEnd"/>
           </w:p>
         </w:tc>
         <w:tc>
@@ -431,21 +397,8 @@
               <w:cnfStyle w:val="000000100000"/>
             </w:pPr>
             <w:r>
-              <w:t xml:space="preserve">Martin og øvrige </w:t>
-            </w:r>
-            <w:proofErr w:type="spellStart"/>
-            <w:r>
-              <w:t>ngl</w:t>
-            </w:r>
-            <w:proofErr w:type="spellEnd"/>
-            <w:r>
-              <w:t xml:space="preserve">. </w:t>
-            </w:r>
-            <w:proofErr w:type="gramStart"/>
-            <w:r>
-              <w:t>medarbejdere i trælasten.</w:t>
-            </w:r>
-            <w:proofErr w:type="gramEnd"/>
+              <w:t>Martin og øvrige ngl. medarbejdere i trælasten.</w:t>
+            </w:r>
           </w:p>
           <w:p>
             <w:pPr>
@@ -657,7 +610,6 @@
       <w:pPr>
         <w:pStyle w:val="Overskrift1"/>
       </w:pPr>
-      <w:proofErr w:type="spellStart"/>
       <w:r>
         <w:lastRenderedPageBreak/>
         <w:t>SWOT-analyse</w:t>
@@ -665,7 +617,6 @@
       <w:r>
         <w:t>r</w:t>
       </w:r>
-      <w:proofErr w:type="spellEnd"/>
     </w:p>
     <w:tbl>
       <w:tblPr>
@@ -752,13 +703,8 @@
             <w:pPr>
               <w:cnfStyle w:val="000000100000"/>
             </w:pPr>
-            <w:proofErr w:type="spellStart"/>
-            <w:r>
-              <w:t>Strengths</w:t>
-            </w:r>
-            <w:proofErr w:type="spellEnd"/>
-            <w:r>
-              <w:t>:</w:t>
+            <w:r>
+              <w:t>Strengths:</w:t>
             </w:r>
           </w:p>
           <w:p>
@@ -783,13 +729,8 @@
               </w:numPr>
               <w:cnfStyle w:val="000000100000"/>
             </w:pPr>
-            <w:proofErr w:type="spellStart"/>
-            <w:r>
-              <w:t>Ngl.medarbejder</w:t>
-            </w:r>
-            <w:proofErr w:type="spellEnd"/>
-            <w:r>
-              <w:t xml:space="preserve"> med indgående kendskab</w:t>
+            <w:r>
+              <w:t>Ngl.medarbejder med indgående kendskab</w:t>
             </w:r>
             <w:r>
               <w:t xml:space="preserve"> til situationen og problemområdet</w:t>
@@ -808,23 +749,10 @@
               <w:cnfStyle w:val="000000100000"/>
             </w:pPr>
             <w:r>
-              <w:t xml:space="preserve">Carporte i bedre kvalitet end </w:t>
-            </w:r>
-            <w:proofErr w:type="spellStart"/>
-            <w:r>
-              <w:t>Silvan/Bauhaus</w:t>
-            </w:r>
-            <w:proofErr w:type="spellEnd"/>
-            <w:r>
-              <w:t xml:space="preserve"> og </w:t>
-            </w:r>
-            <w:proofErr w:type="spellStart"/>
-            <w:r>
-              <w:t>evt</w:t>
-            </w:r>
-            <w:proofErr w:type="spellEnd"/>
-            <w:r>
-              <w:t xml:space="preserve"> andre.</w:t>
+              <w:t>Carporte i bedre kvalitet end Silvan/Bauhaus</w:t>
+            </w:r>
+            <w:r>
+              <w:t xml:space="preserve"> og evt andre.</w:t>
             </w:r>
           </w:p>
           <w:p>
@@ -846,13 +774,8 @@
             <w:pPr>
               <w:cnfStyle w:val="000000100000"/>
             </w:pPr>
-            <w:proofErr w:type="spellStart"/>
-            <w:r>
-              <w:t>Weaknesses</w:t>
-            </w:r>
-            <w:proofErr w:type="spellEnd"/>
-            <w:r>
-              <w:t>:</w:t>
+            <w:r>
+              <w:t>Weaknesses:</w:t>
             </w:r>
           </w:p>
           <w:p>
@@ -878,15 +801,7 @@
               <w:cnfStyle w:val="000000100000"/>
             </w:pPr>
             <w:r>
-              <w:t xml:space="preserve">Systemet er </w:t>
-            </w:r>
-            <w:proofErr w:type="spellStart"/>
-            <w:r>
-              <w:t>uddateret</w:t>
-            </w:r>
-            <w:proofErr w:type="spellEnd"/>
-            <w:r>
-              <w:t xml:space="preserve"> og måske i fare for ikke at kunne fungere indenfor overskuelig fremtid.</w:t>
+              <w:t>Systemet er uddateret og måske i fare for ikke at kunne fungere indenfor overskuelig fremtid.</w:t>
             </w:r>
           </w:p>
           <w:p>
@@ -905,31 +820,7 @@
               <w:t>fragmenter</w:t>
             </w:r>
             <w:r>
-              <w:t xml:space="preserve"> – </w:t>
-            </w:r>
-            <w:proofErr w:type="spellStart"/>
-            <w:r>
-              <w:t>frontend</w:t>
-            </w:r>
-            <w:proofErr w:type="spellEnd"/>
-            <w:r>
-              <w:t xml:space="preserve"> til kunder, </w:t>
-            </w:r>
-            <w:proofErr w:type="spellStart"/>
-            <w:r>
-              <w:t>backend</w:t>
-            </w:r>
-            <w:proofErr w:type="spellEnd"/>
-            <w:r>
-              <w:t xml:space="preserve"> (</w:t>
-            </w:r>
-            <w:proofErr w:type="spellStart"/>
-            <w:r>
-              <w:t>Quickbyg</w:t>
-            </w:r>
-            <w:proofErr w:type="spellEnd"/>
-            <w:r>
-              <w:t>) og et eksternt system til oprettelse af styklister.</w:t>
+              <w:t xml:space="preserve"> – frontend til kunder, backend (Quickbyg) og et eksternt system til oprettelse af styklister.</w:t>
             </w:r>
           </w:p>
           <w:p>
@@ -978,13 +869,8 @@
             <w:pPr>
               <w:cnfStyle w:val="000000000000"/>
             </w:pPr>
-            <w:proofErr w:type="spellStart"/>
-            <w:r>
-              <w:t>Opportunities</w:t>
-            </w:r>
-            <w:proofErr w:type="spellEnd"/>
-            <w:r>
-              <w:t>:</w:t>
+            <w:r>
+              <w:t>Opportunities:</w:t>
             </w:r>
           </w:p>
           <w:p>
@@ -1023,23 +909,7 @@
               <w:cnfStyle w:val="000000000000"/>
             </w:pPr>
             <w:r>
-              <w:t xml:space="preserve">Bedre </w:t>
-            </w:r>
-            <w:proofErr w:type="spellStart"/>
-            <w:r>
-              <w:t>backend</w:t>
-            </w:r>
-            <w:proofErr w:type="spellEnd"/>
-            <w:r>
-              <w:t xml:space="preserve"> mindsker evt. flaskehalse hvis </w:t>
-            </w:r>
-            <w:proofErr w:type="spellStart"/>
-            <w:r>
-              <w:t>ngl.medarbejder</w:t>
-            </w:r>
-            <w:proofErr w:type="spellEnd"/>
-            <w:r>
-              <w:t xml:space="preserve"> er fraværende.</w:t>
+              <w:t>Bedre backend mindsker evt. flaskehalse hvis ngl.medarbejder er fraværende.</w:t>
             </w:r>
           </w:p>
           <w:p>
@@ -1052,15 +922,7 @@
               <w:cnfStyle w:val="000000000000"/>
             </w:pPr>
             <w:r>
-              <w:t xml:space="preserve">COTS system som kun kræver licens eller </w:t>
-            </w:r>
-            <w:proofErr w:type="spellStart"/>
-            <w:r>
-              <w:t>engangssum</w:t>
-            </w:r>
-            <w:proofErr w:type="spellEnd"/>
-            <w:r>
-              <w:t>.</w:t>
+              <w:t>COTS system som kun kræver licens eller engangssum.</w:t>
             </w:r>
           </w:p>
           <w:p>
@@ -1077,13 +939,8 @@
             <w:pPr>
               <w:cnfStyle w:val="000000000000"/>
             </w:pPr>
-            <w:proofErr w:type="spellStart"/>
-            <w:r>
-              <w:t>Threats</w:t>
-            </w:r>
-            <w:proofErr w:type="spellEnd"/>
-            <w:r>
-              <w:t>:</w:t>
+            <w:r>
+              <w:t>Threats:</w:t>
             </w:r>
           </w:p>
           <w:p>
@@ -1135,13 +992,8 @@
               <w:cnfStyle w:val="000000000000"/>
             </w:pPr>
             <w:r>
-              <w:t xml:space="preserve">COTS system viser sig at have begrænsninger ift. </w:t>
-            </w:r>
-            <w:proofErr w:type="gramStart"/>
-            <w:r>
-              <w:t>krav som måtte opstå senere.</w:t>
-            </w:r>
-            <w:proofErr w:type="gramEnd"/>
+              <w:t>COTS system viser sig at have begrænsninger ift. krav som måtte opstå senere.</w:t>
+            </w:r>
           </w:p>
           <w:p>
             <w:pPr>
@@ -1241,13 +1093,8 @@
             <w:pPr>
               <w:cnfStyle w:val="000000100000"/>
             </w:pPr>
-            <w:proofErr w:type="spellStart"/>
-            <w:r>
-              <w:t>Strengths</w:t>
-            </w:r>
-            <w:proofErr w:type="spellEnd"/>
-            <w:r>
-              <w:t>:</w:t>
+            <w:r>
+              <w:t>Strengths:</w:t>
             </w:r>
           </w:p>
           <w:p>
@@ -1260,15 +1107,7 @@
               <w:cnfStyle w:val="000000100000"/>
             </w:pPr>
             <w:r>
-              <w:t xml:space="preserve">Dedikeret </w:t>
-            </w:r>
-            <w:proofErr w:type="spellStart"/>
-            <w:r>
-              <w:t>ngl.medarbejder</w:t>
-            </w:r>
-            <w:proofErr w:type="spellEnd"/>
-            <w:r>
-              <w:t xml:space="preserve"> tæt på problemområdet med masser af viden, både som it-bruger og håndværker/trælastmand.</w:t>
+              <w:t>Dedikeret ngl.medarbejder tæt på problemområdet med masser af viden, både som it-bruger og håndværker/trælastmand.</w:t>
             </w:r>
           </w:p>
           <w:p>
@@ -1298,13 +1137,8 @@
             <w:pPr>
               <w:cnfStyle w:val="000000100000"/>
             </w:pPr>
-            <w:proofErr w:type="spellStart"/>
-            <w:r>
-              <w:t>Weaknesses</w:t>
-            </w:r>
-            <w:proofErr w:type="spellEnd"/>
-            <w:r>
-              <w:t>:</w:t>
+            <w:r>
+              <w:t>Weaknesses:</w:t>
             </w:r>
           </w:p>
           <w:p>
@@ -1320,15 +1154,7 @@
               <w:t xml:space="preserve">Konflikt: </w:t>
             </w:r>
             <w:r>
-              <w:t xml:space="preserve">Man kan godt lide enkeltheden i </w:t>
-            </w:r>
-            <w:proofErr w:type="spellStart"/>
-            <w:r>
-              <w:t>Quickbyg</w:t>
-            </w:r>
-            <w:proofErr w:type="spellEnd"/>
-            <w:r>
-              <w:t xml:space="preserve"> samtidig med at man vil have et system som potentielt kan give mere vedligehold af varer, priser mv.</w:t>
+              <w:t>Man kan godt lide enkeltheden i Quickbyg samtidig med at man vil have et system som potentielt kan give mere vedligehold af varer, priser mv.</w:t>
             </w:r>
           </w:p>
           <w:p>
@@ -1400,13 +1226,8 @@
             <w:pPr>
               <w:cnfStyle w:val="000000000000"/>
             </w:pPr>
-            <w:proofErr w:type="spellStart"/>
-            <w:r>
-              <w:t>Opportunities</w:t>
-            </w:r>
-            <w:proofErr w:type="spellEnd"/>
-            <w:r>
-              <w:t>:</w:t>
+            <w:r>
+              <w:t>Opportunities:</w:t>
             </w:r>
           </w:p>
           <w:p>
@@ -1419,15 +1240,7 @@
               <w:cnfStyle w:val="000000000000"/>
             </w:pPr>
             <w:r>
-              <w:t xml:space="preserve">COTS </w:t>
-            </w:r>
-            <w:proofErr w:type="spellStart"/>
-            <w:r>
-              <w:t>ERP-system</w:t>
-            </w:r>
-            <w:proofErr w:type="spellEnd"/>
-            <w:r>
-              <w:t xml:space="preserve"> kan evt. indfri krav hurtigt, ved få justeringer/tilføjelser?</w:t>
+              <w:t>COTS ERP-system kan evt. indfri krav hurtigt, ved få justeringer/tilføjelser?</w:t>
             </w:r>
           </w:p>
           <w:p>
@@ -1444,13 +1257,8 @@
             <w:pPr>
               <w:cnfStyle w:val="000000000000"/>
             </w:pPr>
-            <w:proofErr w:type="spellStart"/>
-            <w:r>
-              <w:t>Threats</w:t>
-            </w:r>
-            <w:proofErr w:type="spellEnd"/>
-            <w:r>
-              <w:t>:</w:t>
+            <w:r>
+              <w:t>Threats:</w:t>
             </w:r>
           </w:p>
           <w:p>
@@ -1569,17 +1377,8 @@
                 <w:rFonts w:ascii="Courier New" w:hAnsi="Courier New" w:cs="Courier New"/>
                 <w:b w:val="0"/>
               </w:rPr>
-              <w:t xml:space="preserve">The </w:t>
-            </w:r>
-            <w:proofErr w:type="spellStart"/>
-            <w:r>
-              <w:rPr>
-                <w:rFonts w:ascii="Courier New" w:hAnsi="Courier New" w:cs="Courier New"/>
-                <w:b w:val="0"/>
-              </w:rPr>
-              <w:t>binaries</w:t>
-            </w:r>
-            <w:proofErr w:type="spellEnd"/>
+              <w:t>The binaries</w:t>
+            </w:r>
           </w:p>
         </w:tc>
         <w:tc>
@@ -1632,13 +1431,8 @@
             <w:pPr>
               <w:cnfStyle w:val="000000100000"/>
             </w:pPr>
-            <w:proofErr w:type="spellStart"/>
-            <w:r>
-              <w:t>Strengths</w:t>
-            </w:r>
-            <w:proofErr w:type="spellEnd"/>
-            <w:r>
-              <w:t>:</w:t>
+            <w:r>
+              <w:t>Strengths:</w:t>
             </w:r>
           </w:p>
           <w:p>
@@ -1677,23 +1471,7 @@
               <w:cnfStyle w:val="000000100000"/>
             </w:pPr>
             <w:r>
-              <w:t xml:space="preserve">Kan både levere </w:t>
-            </w:r>
-            <w:proofErr w:type="spellStart"/>
-            <w:r>
-              <w:t>backend</w:t>
-            </w:r>
-            <w:proofErr w:type="spellEnd"/>
-            <w:r>
-              <w:t xml:space="preserve">, </w:t>
-            </w:r>
-            <w:proofErr w:type="spellStart"/>
-            <w:r>
-              <w:t>frontend</w:t>
-            </w:r>
-            <w:proofErr w:type="spellEnd"/>
-            <w:r>
-              <w:t xml:space="preserve"> og designe GUI.</w:t>
+              <w:t>Kan både levere backend, frontend og designe GUI.</w:t>
             </w:r>
           </w:p>
           <w:p>
@@ -1706,23 +1484,7 @@
               <w:cnfStyle w:val="000000100000"/>
             </w:pPr>
             <w:r>
-              <w:t xml:space="preserve">Er klar over </w:t>
-            </w:r>
-            <w:proofErr w:type="spellStart"/>
-            <w:r>
-              <w:t>udfordringer-ne</w:t>
-            </w:r>
-            <w:proofErr w:type="spellEnd"/>
-            <w:r>
-              <w:t xml:space="preserve"> med at være få og er lykkedes fint med </w:t>
-            </w:r>
-            <w:proofErr w:type="spellStart"/>
-            <w:r>
-              <w:t>tidlig-ere</w:t>
-            </w:r>
-            <w:proofErr w:type="spellEnd"/>
-            <w:r>
-              <w:t xml:space="preserve"> projekter.</w:t>
+              <w:t>Er klar over udfordringer-ne med at være få og er lykkedes fint med tidlig-ere projekter.</w:t>
             </w:r>
           </w:p>
           <w:p>
@@ -1739,13 +1501,8 @@
             <w:pPr>
               <w:cnfStyle w:val="000000100000"/>
             </w:pPr>
-            <w:proofErr w:type="spellStart"/>
-            <w:r>
-              <w:t>Weaknesses</w:t>
-            </w:r>
-            <w:proofErr w:type="spellEnd"/>
-            <w:r>
-              <w:t>:</w:t>
+            <w:r>
+              <w:t>Weaknesses:</w:t>
             </w:r>
           </w:p>
           <w:p>
@@ -1796,13 +1553,8 @@
             <w:pPr>
               <w:cnfStyle w:val="000000000000"/>
             </w:pPr>
-            <w:proofErr w:type="spellStart"/>
-            <w:r>
-              <w:t>Opportunities</w:t>
-            </w:r>
-            <w:proofErr w:type="spellEnd"/>
-            <w:r>
-              <w:t>:</w:t>
+            <w:r>
+              <w:t>Opportunities:</w:t>
             </w:r>
           </w:p>
           <w:p>
@@ -1837,14 +1589,9 @@
             <w:pPr>
               <w:cnfStyle w:val="000000000000"/>
             </w:pPr>
-            <w:proofErr w:type="spellStart"/>
             <w:r>
               <w:lastRenderedPageBreak/>
-              <w:t>Threats</w:t>
-            </w:r>
-            <w:proofErr w:type="spellEnd"/>
-            <w:r>
-              <w:t>:</w:t>
+              <w:t>Threats:</w:t>
             </w:r>
           </w:p>
           <w:p>
@@ -1897,15 +1644,7 @@
     </w:p>
     <w:p>
       <w:r>
-        <w:t xml:space="preserve">At </w:t>
-      </w:r>
-      <w:proofErr w:type="gramStart"/>
-      <w:r>
-        <w:t>give</w:t>
-      </w:r>
-      <w:proofErr w:type="gramEnd"/>
-      <w:r>
-        <w:t xml:space="preserve"> kunden bedre mulighed for at kunne visualisere sin carport. </w:t>
+        <w:t xml:space="preserve">At give kunden bedre mulighed for at kunne visualisere sin carport. </w:t>
       </w:r>
     </w:p>
     <w:p>
@@ -1915,28 +1654,12 @@
     </w:p>
     <w:p>
       <w:r>
-        <w:t xml:space="preserve">At </w:t>
-      </w:r>
-      <w:proofErr w:type="gramStart"/>
-      <w:r>
-        <w:t>sikre</w:t>
-      </w:r>
-      <w:proofErr w:type="gramEnd"/>
-      <w:r>
-        <w:t xml:space="preserve"> systemets drift på tværs af medarbejdere.</w:t>
-      </w:r>
-    </w:p>
-    <w:p>
-      <w:r>
-        <w:t xml:space="preserve">At </w:t>
-      </w:r>
-      <w:proofErr w:type="spellStart"/>
-      <w:r>
-        <w:t>defragmentere</w:t>
-      </w:r>
-      <w:proofErr w:type="spellEnd"/>
-      <w:r>
-        <w:t xml:space="preserve"> systemet så det er et samlet hele.</w:t>
+        <w:t>At sikre systemets drift på tværs af medarbejdere.</w:t>
+      </w:r>
+    </w:p>
+    <w:p>
+      <w:r>
+        <w:t>At defragmentere systemet så det er et samlet hele.</w:t>
       </w:r>
     </w:p>
     <w:p>
@@ -1995,21 +1718,8 @@
         <w:pStyle w:val="Overskrift1"/>
       </w:pPr>
       <w:r>
-        <w:t xml:space="preserve">SCRUM </w:t>
-      </w:r>
-      <w:proofErr w:type="spellStart"/>
-      <w:r>
-        <w:t>user</w:t>
-      </w:r>
-      <w:proofErr w:type="spellEnd"/>
-      <w:r>
-        <w:t xml:space="preserve"> </w:t>
-      </w:r>
-      <w:proofErr w:type="spellStart"/>
-      <w:r>
-        <w:t>stories</w:t>
-      </w:r>
-      <w:proofErr w:type="spellEnd"/>
+        <w:t>SCRUM user stories</w:t>
+      </w:r>
       <w:r>
         <w:t>:</w:t>
       </w:r>
@@ -2307,15 +2017,7 @@
       </w:pPr>
       <w:r>
         <w:lastRenderedPageBreak/>
-        <w:t xml:space="preserve">Som </w:t>
-      </w:r>
-      <w:proofErr w:type="spellStart"/>
-      <w:r>
-        <w:t>indlogget</w:t>
-      </w:r>
-      <w:proofErr w:type="spellEnd"/>
-      <w:r>
-        <w:t xml:space="preserve"> medarbejder</w:t>
+        <w:t>Som indlogget medarbejder</w:t>
       </w:r>
       <w:r>
         <w:t xml:space="preserve"> i</w:t>
@@ -2363,15 +2065,7 @@
         </w:rPr>
       </w:pPr>
       <w:r>
-        <w:t xml:space="preserve">Som </w:t>
-      </w:r>
-      <w:proofErr w:type="spellStart"/>
-      <w:r>
-        <w:t>indlogget</w:t>
-      </w:r>
-      <w:proofErr w:type="spellEnd"/>
-      <w:r>
-        <w:t xml:space="preserve"> medarbejder</w:t>
+        <w:t>Som indlogget medarbejder</w:t>
       </w:r>
       <w:r>
         <w:t xml:space="preserve"> i trælasten vil jeg kunne konfigurere en carport således at fejl evt. undgås.</w:t>
@@ -2409,15 +2103,7 @@
         </w:rPr>
       </w:pPr>
       <w:r>
-        <w:t xml:space="preserve">Som </w:t>
-      </w:r>
-      <w:proofErr w:type="spellStart"/>
-      <w:r>
-        <w:t>indlogget</w:t>
-      </w:r>
-      <w:proofErr w:type="spellEnd"/>
-      <w:r>
-        <w:t xml:space="preserve"> medarbejder</w:t>
+        <w:t>Som indlogget medarbejder</w:t>
       </w:r>
       <w:r>
         <w:t xml:space="preserve"> i trælasten vil jeg kunne administrere kunder således at stamdata er korrekte til sikring af f.eks. korrekt leveringsadresse.</w:t>
@@ -2455,26 +2141,10 @@
         </w:rPr>
       </w:pPr>
       <w:r>
-        <w:t xml:space="preserve">Som </w:t>
-      </w:r>
-      <w:proofErr w:type="spellStart"/>
-      <w:r>
-        <w:t>indlogget</w:t>
-      </w:r>
-      <w:proofErr w:type="spellEnd"/>
-      <w:r>
-        <w:t xml:space="preserve"> medarbejder</w:t>
-      </w:r>
-      <w:r>
-        <w:t xml:space="preserve"> i trælasten vil jeg kunne beregne styklisten automatisk, således at fejl undgås, </w:t>
-      </w:r>
-      <w:proofErr w:type="gramStart"/>
-      <w:r>
-        <w:t>priser bliver</w:t>
-      </w:r>
-      <w:proofErr w:type="gramEnd"/>
-      <w:r>
-        <w:t xml:space="preserve"> korrekte og lagerbeholdning vedligeholdes korrekt.</w:t>
+        <w:t>Som indlogget medarbejder</w:t>
+      </w:r>
+      <w:r>
+        <w:t xml:space="preserve"> i trælasten vil jeg kunne beregne styklisten automatisk, således at fejl undgås, priser bliver korrekte og lagerbeholdning vedligeholdes korrekt.</w:t>
       </w:r>
     </w:p>
     <w:p>
@@ -2508,15 +2178,7 @@
         </w:rPr>
       </w:pPr>
       <w:r>
-        <w:t xml:space="preserve">Som </w:t>
-      </w:r>
-      <w:proofErr w:type="spellStart"/>
-      <w:r>
-        <w:t>indlogget</w:t>
-      </w:r>
-      <w:proofErr w:type="spellEnd"/>
-      <w:r>
-        <w:t xml:space="preserve"> medarbejder</w:t>
+        <w:t>Som indlogget medarbejder</w:t>
       </w:r>
       <w:r>
         <w:t xml:space="preserve"> i trælasten vil jeg kunne redigere dækningsgraden så jeg kan lave et godt tilbud hvis der er behov.</w:t>
@@ -2552,15 +2214,7 @@
         </w:rPr>
       </w:pPr>
       <w:r>
-        <w:t xml:space="preserve">Som </w:t>
-      </w:r>
-      <w:proofErr w:type="spellStart"/>
-      <w:r>
-        <w:t>indlogget</w:t>
-      </w:r>
-      <w:proofErr w:type="spellEnd"/>
-      <w:r>
-        <w:t xml:space="preserve"> medarbejder</w:t>
+        <w:t>Som indlogget medarbejder</w:t>
       </w:r>
       <w:r>
         <w:t xml:space="preserve"> i trælasten vil jeg kunne redigere hjælpeteksten så kunden har bedre mulighed for at samle carporten korrekt.</w:t>
@@ -2593,15 +2247,7 @@
         </w:numPr>
       </w:pPr>
       <w:r>
-        <w:t xml:space="preserve">Som </w:t>
-      </w:r>
-      <w:proofErr w:type="spellStart"/>
-      <w:r>
-        <w:t>indlogget</w:t>
-      </w:r>
-      <w:proofErr w:type="spellEnd"/>
-      <w:r>
-        <w:t xml:space="preserve"> medarbejder</w:t>
+        <w:t>Som indlogget medarbejder</w:t>
       </w:r>
       <w:r>
         <w:t xml:space="preserve"> i trælasten vil jeg kunne tilføje flere varer til ordren fra databasen, for at sikre at kunden får alle beslag og øvrige varer nødvendige for en korrekt samling af carporten. Evt. mersalg?</w:t>
@@ -2638,15 +2284,7 @@
         </w:rPr>
       </w:pPr>
       <w:r>
-        <w:t xml:space="preserve">Som </w:t>
-      </w:r>
-      <w:proofErr w:type="spellStart"/>
-      <w:r>
-        <w:t>indlogget</w:t>
-      </w:r>
-      <w:proofErr w:type="spellEnd"/>
-      <w:r>
-        <w:t xml:space="preserve"> medarbejder</w:t>
+        <w:t>Som indlogget medarbejder</w:t>
       </w:r>
       <w:r>
         <w:t xml:space="preserve"> i trælasten vil jeg kunne se/udskrive tegningen af den konstruerede carport så jeg kan bedre kan visualisere den og evt. besvare kundespørgsmål.</w:t>
@@ -2684,15 +2322,7 @@
         </w:rPr>
       </w:pPr>
       <w:r>
-        <w:t xml:space="preserve">Som </w:t>
-      </w:r>
-      <w:proofErr w:type="spellStart"/>
-      <w:r>
-        <w:t>indlogget</w:t>
-      </w:r>
-      <w:proofErr w:type="spellEnd"/>
-      <w:r>
-        <w:t xml:space="preserve"> medarbejder</w:t>
+        <w:t>Som indlogget medarbejder</w:t>
       </w:r>
       <w:r>
         <w:t xml:space="preserve"> i trælasten vil jeg kunne </w:t>
@@ -2733,26 +2363,10 @@
         </w:rPr>
       </w:pPr>
       <w:r>
-        <w:t xml:space="preserve">Som </w:t>
-      </w:r>
-      <w:proofErr w:type="spellStart"/>
-      <w:r>
-        <w:t>indlogget</w:t>
-      </w:r>
-      <w:proofErr w:type="spellEnd"/>
-      <w:r>
-        <w:t xml:space="preserve"> medarbejder</w:t>
-      </w:r>
-      <w:r>
-        <w:t xml:space="preserve"> i trælasten vil jeg kunne besvare </w:t>
-      </w:r>
-      <w:proofErr w:type="spellStart"/>
-      <w:r>
-        <w:t>forspørgsler</w:t>
-      </w:r>
-      <w:proofErr w:type="spellEnd"/>
-      <w:r>
-        <w:t xml:space="preserve"> vedr. carporte elektronisk, så kunden hurtigt får en tegning og oplever oprigtig interesse i kundens projekt.</w:t>
+        <w:t>Som indlogget medarbejder</w:t>
+      </w:r>
+      <w:r>
+        <w:t xml:space="preserve"> i trælasten vil jeg kunne besvare forspørgsler vedr. carporte elektronisk, så kunden hurtigt får en tegning og oplever oprigtig interesse i kundens projekt.</w:t>
       </w:r>
     </w:p>
     <w:p>
@@ -2788,15 +2402,7 @@
         </w:numPr>
       </w:pPr>
       <w:r>
-        <w:t xml:space="preserve">Som </w:t>
-      </w:r>
-      <w:proofErr w:type="spellStart"/>
-      <w:r>
-        <w:t>indlogget</w:t>
-      </w:r>
-      <w:proofErr w:type="spellEnd"/>
-      <w:r>
-        <w:t xml:space="preserve"> medarbejder</w:t>
+        <w:t>Som indlogget medarbejder</w:t>
       </w:r>
       <w:r>
         <w:t xml:space="preserve"> i trælasten vil jeg kunne oprette og redigere varer, så jeg undgår at skulle håndtere forskellige varenumre, tekster mv. for den samme vare.</w:t>
@@ -2829,15 +2435,7 @@
         </w:numPr>
       </w:pPr>
       <w:r>
-        <w:t xml:space="preserve">Som </w:t>
-      </w:r>
-      <w:proofErr w:type="spellStart"/>
-      <w:r>
-        <w:t>indlogget</w:t>
-      </w:r>
-      <w:proofErr w:type="spellEnd"/>
-      <w:r>
-        <w:t xml:space="preserve"> medarbejder</w:t>
+        <w:t>Som indlogget medarbejder</w:t>
       </w:r>
       <w:r>
         <w:t xml:space="preserve"> i trælasten vil jeg kunne nulstille min brugerkonto, så jeg kan igen kan komme ind i systemet, selvom jeg har glemt mit kodeord.</w:t>
@@ -2870,15 +2468,7 @@
         </w:numPr>
       </w:pPr>
       <w:r>
-        <w:t xml:space="preserve">Som </w:t>
-      </w:r>
-      <w:proofErr w:type="spellStart"/>
-      <w:r>
-        <w:t>indlogget</w:t>
-      </w:r>
-      <w:proofErr w:type="spellEnd"/>
-      <w:r>
-        <w:t xml:space="preserve"> medarbejder</w:t>
+        <w:t>Som indlogget medarbejder</w:t>
       </w:r>
       <w:r>
         <w:t xml:space="preserve"> i trælasten vil jeg kunne nedlægge eller oprette konti for andre medarbejdere, så de kan tilgå systemet og arbejde med carport forespørgsler.</w:t>
@@ -2926,15 +2516,7 @@
         </w:rPr>
       </w:pPr>
       <w:r>
-        <w:t xml:space="preserve">Som </w:t>
-      </w:r>
-      <w:proofErr w:type="spellStart"/>
-      <w:r>
-        <w:t>indlogget</w:t>
-      </w:r>
-      <w:proofErr w:type="spellEnd"/>
-      <w:r>
-        <w:t xml:space="preserve"> medarbejder</w:t>
+        <w:t>Som indlogget medarbejder</w:t>
       </w:r>
       <w:r>
         <w:t xml:space="preserve"> i trælasten vil jeg kunne redigere i eller tilføje samlevejledninger, så de altid er aktuelle.</w:t>
@@ -2972,15 +2554,7 @@
       </w:pPr>
       <w:r>
         <w:lastRenderedPageBreak/>
-        <w:t xml:space="preserve">Som </w:t>
-      </w:r>
-      <w:proofErr w:type="spellStart"/>
-      <w:r>
-        <w:t>indlogget</w:t>
-      </w:r>
-      <w:proofErr w:type="spellEnd"/>
-      <w:r>
-        <w:t xml:space="preserve"> medarbejder</w:t>
+        <w:t>Som indlogget medarbejder</w:t>
       </w:r>
       <w:r>
         <w:t xml:space="preserve"> i trælasten vil jeg kunne udskrive </w:t>
@@ -3024,15 +2598,7 @@
         </w:rPr>
       </w:pPr>
       <w:r>
-        <w:t xml:space="preserve">Som </w:t>
-      </w:r>
-      <w:proofErr w:type="spellStart"/>
-      <w:r>
-        <w:t>indlogget</w:t>
-      </w:r>
-      <w:proofErr w:type="spellEnd"/>
-      <w:r>
-        <w:t xml:space="preserve"> medarbejder</w:t>
+        <w:t>Som indlogget medarbejder</w:t>
       </w:r>
       <w:r>
         <w:t xml:space="preserve"> i trælasten vil jeg kunne se fejl i </w:t>
@@ -3073,15 +2639,7 @@
         <w:jc w:val="both"/>
       </w:pPr>
       <w:r>
-        <w:t xml:space="preserve">Som </w:t>
-      </w:r>
-      <w:proofErr w:type="spellStart"/>
-      <w:r>
-        <w:t>indlogget</w:t>
-      </w:r>
-      <w:proofErr w:type="spellEnd"/>
-      <w:r>
-        <w:t xml:space="preserve"> medarbejder</w:t>
+        <w:t>Som indlogget medarbejder</w:t>
       </w:r>
       <w:r>
         <w:t xml:space="preserve"> i trælasten vil jeg til enhver tid kunne se hvor langt i processen, en ordre er nået, så jeg kan svare kunden ved en henvendelse.</w:t>
@@ -3157,15 +2715,7 @@
         </w:rPr>
       </w:pPr>
       <w:r>
-        <w:t xml:space="preserve">Som </w:t>
-      </w:r>
-      <w:proofErr w:type="spellStart"/>
-      <w:r>
-        <w:t>indlogget</w:t>
-      </w:r>
-      <w:proofErr w:type="spellEnd"/>
-      <w:r>
-        <w:t xml:space="preserve"> medarbejder</w:t>
+        <w:t>Som indlogget medarbejder</w:t>
       </w:r>
       <w:r>
         <w:t xml:space="preserve"> i trælasten vil jeg kunne logge ud af systemet, så min konto ikke misbruges.</w:t>
@@ -3180,19 +2730,9 @@
       <w:pPr>
         <w:pStyle w:val="Overskrift1"/>
       </w:pPr>
-      <w:proofErr w:type="spellStart"/>
-      <w:r>
-        <w:t>Product</w:t>
-      </w:r>
-      <w:proofErr w:type="spellEnd"/>
-      <w:r>
-        <w:t xml:space="preserve"> </w:t>
-      </w:r>
-      <w:proofErr w:type="spellStart"/>
-      <w:r>
-        <w:t>Backlog</w:t>
-      </w:r>
-      <w:proofErr w:type="spellEnd"/>
+      <w:r>
+        <w:t>Product Backlog</w:t>
+      </w:r>
     </w:p>
     <w:p/>
     <w:p>
@@ -3285,7 +2825,6 @@
                 <w:lang w:eastAsia="da-DK"/>
               </w:rPr>
             </w:pPr>
-            <w:proofErr w:type="spellStart"/>
             <w:r>
               <w:rPr>
                 <w:rFonts w:eastAsia="Times New Roman" w:cstheme="minorHAnsi"/>
@@ -3294,7 +2833,6 @@
               </w:rPr>
               <w:t>Imp</w:t>
             </w:r>
-            <w:proofErr w:type="spellEnd"/>
           </w:p>
         </w:tc>
         <w:tc>
@@ -3310,7 +2848,6 @@
                 <w:lang w:eastAsia="da-DK"/>
               </w:rPr>
             </w:pPr>
-            <w:proofErr w:type="spellStart"/>
             <w:r>
               <w:rPr>
                 <w:rFonts w:eastAsia="Times New Roman" w:cstheme="minorHAnsi"/>
@@ -3319,7 +2856,6 @@
               </w:rPr>
               <w:t>Est</w:t>
             </w:r>
-            <w:proofErr w:type="spellEnd"/>
           </w:p>
         </w:tc>
         <w:tc>
@@ -3335,23 +2871,13 @@
                 <w:lang w:eastAsia="da-DK"/>
               </w:rPr>
             </w:pPr>
-            <w:proofErr w:type="spellStart"/>
             <w:r>
               <w:rPr>
                 <w:rFonts w:eastAsia="Times New Roman" w:cstheme="minorHAnsi"/>
                 <w:color w:val="FFFFFF"/>
                 <w:lang w:eastAsia="da-DK"/>
               </w:rPr>
-              <w:t>How</w:t>
-            </w:r>
-            <w:proofErr w:type="spellEnd"/>
-            <w:r>
-              <w:rPr>
-                <w:rFonts w:eastAsia="Times New Roman" w:cstheme="minorHAnsi"/>
-                <w:color w:val="FFFFFF"/>
-                <w:lang w:eastAsia="da-DK"/>
-              </w:rPr>
-              <w:t xml:space="preserve"> to demo</w:t>
+              <w:t>How to demo</w:t>
             </w:r>
           </w:p>
         </w:tc>
@@ -3581,18 +3107,8 @@
                 <w:color w:val="000000"/>
                 <w:lang w:eastAsia="da-DK"/>
               </w:rPr>
-              <w:t xml:space="preserve">E: </w:t>
-            </w:r>
-            <w:proofErr w:type="spellStart"/>
-            <w:r>
-              <w:rPr>
-                <w:rFonts w:eastAsia="Times New Roman" w:cstheme="minorHAnsi"/>
-                <w:color w:val="000000"/>
-                <w:lang w:eastAsia="da-DK"/>
-              </w:rPr>
-              <w:t>Create</w:t>
-            </w:r>
-            <w:proofErr w:type="spellEnd"/>
+              <w:t>E: Create</w:t>
+            </w:r>
           </w:p>
         </w:tc>
       </w:tr>
@@ -3774,25 +3290,7 @@
                 <w:color w:val="000000"/>
                 <w:lang w:eastAsia="da-DK"/>
               </w:rPr>
-              <w:t xml:space="preserve">Kræver DB, </w:t>
-            </w:r>
-            <w:proofErr w:type="spellStart"/>
-            <w:r>
-              <w:rPr>
-                <w:rFonts w:eastAsia="Times New Roman" w:cstheme="minorHAnsi"/>
-                <w:color w:val="000000"/>
-                <w:lang w:eastAsia="da-DK"/>
-              </w:rPr>
-              <w:t>Login</w:t>
-            </w:r>
-            <w:proofErr w:type="spellEnd"/>
-            <w:r>
-              <w:rPr>
-                <w:rFonts w:eastAsia="Times New Roman" w:cstheme="minorHAnsi"/>
-                <w:color w:val="000000"/>
-                <w:lang w:eastAsia="da-DK"/>
-              </w:rPr>
-              <w:t>.</w:t>
+              <w:t>Kræver DB, Login.</w:t>
             </w:r>
           </w:p>
         </w:tc>
@@ -3832,18 +3330,8 @@
                 <w:color w:val="000000"/>
                 <w:lang w:eastAsia="da-DK"/>
               </w:rPr>
-              <w:t xml:space="preserve">E: </w:t>
-            </w:r>
-            <w:proofErr w:type="spellStart"/>
-            <w:r>
-              <w:rPr>
-                <w:rFonts w:eastAsia="Times New Roman" w:cstheme="minorHAnsi"/>
-                <w:color w:val="000000"/>
-                <w:lang w:eastAsia="da-DK"/>
-              </w:rPr>
-              <w:t>Read</w:t>
-            </w:r>
-            <w:proofErr w:type="spellEnd"/>
+              <w:t>E: Read</w:t>
+            </w:r>
           </w:p>
         </w:tc>
       </w:tr>
@@ -4200,7 +3688,6 @@
                 <w:lang w:eastAsia="da-DK"/>
               </w:rPr>
             </w:pPr>
-            <w:proofErr w:type="gramStart"/>
             <w:r>
               <w:rPr>
                 <w:rFonts w:eastAsia="Times New Roman" w:cstheme="minorHAnsi"/>
@@ -4209,7 +3696,6 @@
               </w:rPr>
               <w:t>beregnes styklisten som udskrives i konsollen.</w:t>
             </w:r>
-            <w:proofErr w:type="gramEnd"/>
           </w:p>
         </w:tc>
         <w:tc>
@@ -4281,25 +3767,7 @@
                 <w:color w:val="000000"/>
                 <w:lang w:eastAsia="da-DK"/>
               </w:rPr>
-              <w:t xml:space="preserve">E: </w:t>
-            </w:r>
-            <w:proofErr w:type="gramStart"/>
-            <w:r>
-              <w:rPr>
-                <w:rFonts w:eastAsia="Times New Roman" w:cstheme="minorHAnsi"/>
-                <w:color w:val="000000"/>
-                <w:lang w:eastAsia="da-DK"/>
-              </w:rPr>
-              <w:t>Umiddelbar</w:t>
-            </w:r>
-            <w:proofErr w:type="gramEnd"/>
-            <w:r>
-              <w:rPr>
-                <w:rFonts w:eastAsia="Times New Roman" w:cstheme="minorHAnsi"/>
-                <w:color w:val="000000"/>
-                <w:lang w:eastAsia="da-DK"/>
-              </w:rPr>
-              <w:t xml:space="preserve"> kompleks, fordrer mere analyse.</w:t>
+              <w:t>E: Umiddelbar kompleks, fordrer mere analyse.</w:t>
             </w:r>
           </w:p>
         </w:tc>
@@ -4763,25 +4231,7 @@
                 <w:color w:val="000000"/>
                 <w:lang w:eastAsia="da-DK"/>
               </w:rPr>
-              <w:t xml:space="preserve">danner </w:t>
-            </w:r>
-            <w:proofErr w:type="spellStart"/>
-            <w:r>
-              <w:rPr>
-                <w:rFonts w:eastAsia="Times New Roman" w:cstheme="minorHAnsi"/>
-                <w:color w:val="000000"/>
-                <w:lang w:eastAsia="da-DK"/>
-              </w:rPr>
-              <w:t>email</w:t>
-            </w:r>
-            <w:proofErr w:type="spellEnd"/>
-            <w:r>
-              <w:rPr>
-                <w:rFonts w:eastAsia="Times New Roman" w:cstheme="minorHAnsi"/>
-                <w:color w:val="000000"/>
-                <w:lang w:eastAsia="da-DK"/>
-              </w:rPr>
-              <w:t xml:space="preserve"> og </w:t>
+              <w:t xml:space="preserve">danner email og </w:t>
             </w:r>
             <w:r>
               <w:rPr>
@@ -4822,25 +4272,7 @@
                 <w:color w:val="000000"/>
                 <w:lang w:eastAsia="da-DK"/>
               </w:rPr>
-              <w:t xml:space="preserve">jek </w:t>
-            </w:r>
-            <w:proofErr w:type="spellStart"/>
-            <w:r>
-              <w:rPr>
-                <w:rFonts w:eastAsia="Times New Roman" w:cstheme="minorHAnsi"/>
-                <w:color w:val="000000"/>
-                <w:lang w:eastAsia="da-DK"/>
-              </w:rPr>
-              <w:t>mailbox</w:t>
-            </w:r>
-            <w:proofErr w:type="spellEnd"/>
-            <w:r>
-              <w:rPr>
-                <w:rFonts w:eastAsia="Times New Roman" w:cstheme="minorHAnsi"/>
-                <w:color w:val="000000"/>
-                <w:lang w:eastAsia="da-DK"/>
-              </w:rPr>
-              <w:t xml:space="preserve"> for svarmail og vedhæftninger, tjek at forespørgsel skifter status til ’besvaret’ i listen over forespørgsler.</w:t>
+              <w:t>jek mailbox for svarmail og vedhæftninger, tjek at forespørgsel skifter status til ’besvaret’ i listen over forespørgsler.</w:t>
             </w:r>
           </w:p>
         </w:tc>
@@ -5310,25 +4742,7 @@
                 <w:color w:val="000000"/>
                 <w:lang w:eastAsia="da-DK"/>
               </w:rPr>
-              <w:t xml:space="preserve">E: Ingen </w:t>
-            </w:r>
-            <w:proofErr w:type="spellStart"/>
-            <w:r>
-              <w:rPr>
-                <w:rFonts w:eastAsia="Times New Roman" w:cstheme="minorHAnsi"/>
-                <w:color w:val="000000"/>
-                <w:lang w:eastAsia="da-DK"/>
-              </w:rPr>
-              <w:t>db</w:t>
-            </w:r>
-            <w:proofErr w:type="spellEnd"/>
-            <w:r>
-              <w:rPr>
-                <w:rFonts w:eastAsia="Times New Roman" w:cstheme="minorHAnsi"/>
-                <w:color w:val="000000"/>
-                <w:lang w:eastAsia="da-DK"/>
-              </w:rPr>
-              <w:t>, blot grafik.</w:t>
+              <w:t>E: Ingen db, blot grafik.</w:t>
             </w:r>
           </w:p>
         </w:tc>
@@ -5531,25 +4945,7 @@
                 <w:color w:val="000000"/>
                 <w:lang w:eastAsia="da-DK"/>
               </w:rPr>
-              <w:t xml:space="preserve">E: Simpelt </w:t>
-            </w:r>
-            <w:proofErr w:type="spellStart"/>
-            <w:r>
-              <w:rPr>
-                <w:rFonts w:eastAsia="Times New Roman" w:cstheme="minorHAnsi"/>
-                <w:color w:val="000000"/>
-                <w:lang w:eastAsia="da-DK"/>
-              </w:rPr>
-              <w:t>db</w:t>
-            </w:r>
-            <w:proofErr w:type="spellEnd"/>
-            <w:r>
-              <w:rPr>
-                <w:rFonts w:eastAsia="Times New Roman" w:cstheme="minorHAnsi"/>
-                <w:color w:val="000000"/>
-                <w:lang w:eastAsia="da-DK"/>
-              </w:rPr>
-              <w:t xml:space="preserve"> udtræk</w:t>
+              <w:t>E: Simpelt db udtræk</w:t>
             </w:r>
           </w:p>
         </w:tc>
@@ -5670,43 +5066,7 @@
                 <w:color w:val="000000"/>
                 <w:lang w:eastAsia="da-DK"/>
               </w:rPr>
-              <w:t xml:space="preserve">Websiden med carporte åbnes i browseren, linket ’carport i tilpassede mål’ klikkes, side for valg af </w:t>
-            </w:r>
-            <w:proofErr w:type="spellStart"/>
-            <w:r>
-              <w:rPr>
-                <w:rFonts w:eastAsia="Times New Roman" w:cstheme="minorHAnsi"/>
-                <w:color w:val="000000"/>
-                <w:lang w:eastAsia="da-DK"/>
-              </w:rPr>
-              <w:t>tagtype</w:t>
-            </w:r>
-            <w:proofErr w:type="spellEnd"/>
-            <w:r>
-              <w:rPr>
-                <w:rFonts w:eastAsia="Times New Roman" w:cstheme="minorHAnsi"/>
-                <w:color w:val="000000"/>
-                <w:lang w:eastAsia="da-DK"/>
-              </w:rPr>
-              <w:t xml:space="preserve"> vises, </w:t>
-            </w:r>
-            <w:proofErr w:type="spellStart"/>
-            <w:r>
-              <w:rPr>
-                <w:rFonts w:eastAsia="Times New Roman" w:cstheme="minorHAnsi"/>
-                <w:color w:val="000000"/>
-                <w:lang w:eastAsia="da-DK"/>
-              </w:rPr>
-              <w:t>tagtype</w:t>
-            </w:r>
-            <w:proofErr w:type="spellEnd"/>
-            <w:r>
-              <w:rPr>
-                <w:rFonts w:eastAsia="Times New Roman" w:cstheme="minorHAnsi"/>
-                <w:color w:val="000000"/>
-                <w:lang w:eastAsia="da-DK"/>
-              </w:rPr>
-              <w:t xml:space="preserve"> vælges, side med formular for carportens længde, højde og bredde vises og mål indtastes.</w:t>
+              <w:t>Websiden med carporte åbnes i browseren, linket ’carport i tilpassede mål’ klikkes, side for valg af tagtype vises, tagtype vælges, side med formular for carportens længde, højde og bredde vises og mål indtastes.</w:t>
             </w:r>
           </w:p>
         </w:tc>
@@ -5890,25 +5250,7 @@
                 <w:color w:val="000000"/>
                 <w:lang w:eastAsia="da-DK"/>
               </w:rPr>
-              <w:t xml:space="preserve">Unit test oprettes som henter en forespørgsel fra databasen. Data ændres og gemmes i databasen. Forespørgslen hentes fra databasen igen og der testes om nye data stemmer med den </w:t>
-            </w:r>
-            <w:proofErr w:type="spellStart"/>
-            <w:r>
-              <w:rPr>
-                <w:rFonts w:eastAsia="Times New Roman" w:cstheme="minorHAnsi"/>
-                <w:color w:val="000000"/>
-                <w:lang w:eastAsia="da-DK"/>
-              </w:rPr>
-              <w:t>foretagede</w:t>
-            </w:r>
-            <w:proofErr w:type="spellEnd"/>
-            <w:r>
-              <w:rPr>
-                <w:rFonts w:eastAsia="Times New Roman" w:cstheme="minorHAnsi"/>
-                <w:color w:val="000000"/>
-                <w:lang w:eastAsia="da-DK"/>
-              </w:rPr>
-              <w:t xml:space="preserve"> ændring.</w:t>
+              <w:t>Unit test oprettes som henter en forespørgsel fra databasen. Data ændres og gemmes i databasen. Forespørgslen hentes fra databasen igen og der testes om nye data stemmer med den foretagede ændring.</w:t>
             </w:r>
           </w:p>
         </w:tc>
@@ -6381,59 +5723,13 @@
                 <w:lang w:eastAsia="da-DK"/>
               </w:rPr>
             </w:pPr>
-            <w:proofErr w:type="spellStart"/>
-            <w:r>
-              <w:rPr>
-                <w:rFonts w:eastAsia="Times New Roman" w:cstheme="minorHAnsi"/>
-                <w:color w:val="000000"/>
-                <w:lang w:eastAsia="da-DK"/>
-              </w:rPr>
-              <w:t>Login</w:t>
-            </w:r>
-            <w:proofErr w:type="spellEnd"/>
-            <w:r>
-              <w:rPr>
-                <w:rFonts w:eastAsia="Times New Roman" w:cstheme="minorHAnsi"/>
-                <w:color w:val="000000"/>
-                <w:lang w:eastAsia="da-DK"/>
-              </w:rPr>
-              <w:t xml:space="preserve"> websiden åbnes i browseren, data indtastes og brugerens personlige webside vises. Ved fejlet </w:t>
-            </w:r>
-            <w:proofErr w:type="spellStart"/>
-            <w:r>
-              <w:rPr>
-                <w:rFonts w:eastAsia="Times New Roman" w:cstheme="minorHAnsi"/>
-                <w:color w:val="000000"/>
-                <w:lang w:eastAsia="da-DK"/>
-              </w:rPr>
-              <w:t>login</w:t>
-            </w:r>
-            <w:proofErr w:type="spellEnd"/>
-            <w:r>
-              <w:rPr>
-                <w:rFonts w:eastAsia="Times New Roman" w:cstheme="minorHAnsi"/>
-                <w:color w:val="000000"/>
-                <w:lang w:eastAsia="da-DK"/>
-              </w:rPr>
-              <w:t xml:space="preserve"> vises fejlbesked på </w:t>
-            </w:r>
-            <w:proofErr w:type="spellStart"/>
-            <w:r>
-              <w:rPr>
-                <w:rFonts w:eastAsia="Times New Roman" w:cstheme="minorHAnsi"/>
-                <w:color w:val="000000"/>
-                <w:lang w:eastAsia="da-DK"/>
-              </w:rPr>
-              <w:t>login</w:t>
-            </w:r>
-            <w:proofErr w:type="spellEnd"/>
-            <w:r>
-              <w:rPr>
-                <w:rFonts w:eastAsia="Times New Roman" w:cstheme="minorHAnsi"/>
-                <w:color w:val="000000"/>
-                <w:lang w:eastAsia="da-DK"/>
-              </w:rPr>
-              <w:t xml:space="preserve"> websiden.</w:t>
+            <w:r>
+              <w:rPr>
+                <w:rFonts w:eastAsia="Times New Roman" w:cstheme="minorHAnsi"/>
+                <w:color w:val="000000"/>
+                <w:lang w:eastAsia="da-DK"/>
+              </w:rPr>
+              <w:t>Login websiden åbnes i browseren, data indtastes og brugerens personlige webside vises. Ved fejlet login vises fejlbesked på login websiden.</w:t>
             </w:r>
           </w:p>
         </w:tc>
@@ -6618,59 +5914,13 @@
                 <w:lang w:eastAsia="da-DK"/>
               </w:rPr>
             </w:pPr>
-            <w:proofErr w:type="spellStart"/>
-            <w:r>
-              <w:rPr>
-                <w:rFonts w:eastAsia="Times New Roman" w:cstheme="minorHAnsi"/>
-                <w:color w:val="000000"/>
-                <w:lang w:eastAsia="da-DK"/>
-              </w:rPr>
-              <w:t>Login</w:t>
-            </w:r>
-            <w:proofErr w:type="spellEnd"/>
-            <w:r>
-              <w:rPr>
-                <w:rFonts w:eastAsia="Times New Roman" w:cstheme="minorHAnsi"/>
-                <w:color w:val="000000"/>
-                <w:lang w:eastAsia="da-DK"/>
-              </w:rPr>
-              <w:t xml:space="preserve"> websiden åbnes i browseren, data indtastes og brugerens personlige webside vises. Øverst i websiden klikkes på ‘log </w:t>
-            </w:r>
-            <w:proofErr w:type="spellStart"/>
-            <w:r>
-              <w:rPr>
-                <w:rFonts w:eastAsia="Times New Roman" w:cstheme="minorHAnsi"/>
-                <w:color w:val="000000"/>
-                <w:lang w:eastAsia="da-DK"/>
-              </w:rPr>
-              <w:t>ud’-knappen</w:t>
-            </w:r>
-            <w:proofErr w:type="spellEnd"/>
-            <w:r>
-              <w:rPr>
-                <w:rFonts w:eastAsia="Times New Roman" w:cstheme="minorHAnsi"/>
-                <w:color w:val="000000"/>
-                <w:lang w:eastAsia="da-DK"/>
-              </w:rPr>
-              <w:t xml:space="preserve"> og </w:t>
-            </w:r>
-            <w:proofErr w:type="spellStart"/>
-            <w:r>
-              <w:rPr>
-                <w:rFonts w:eastAsia="Times New Roman" w:cstheme="minorHAnsi"/>
-                <w:color w:val="000000"/>
-                <w:lang w:eastAsia="da-DK"/>
-              </w:rPr>
-              <w:t>login</w:t>
-            </w:r>
-            <w:proofErr w:type="spellEnd"/>
-            <w:r>
-              <w:rPr>
-                <w:rFonts w:eastAsia="Times New Roman" w:cstheme="minorHAnsi"/>
-                <w:color w:val="000000"/>
-                <w:lang w:eastAsia="da-DK"/>
-              </w:rPr>
-              <w:t xml:space="preserve"> siden vises.  </w:t>
+            <w:r>
+              <w:rPr>
+                <w:rFonts w:eastAsia="Times New Roman" w:cstheme="minorHAnsi"/>
+                <w:color w:val="000000"/>
+                <w:lang w:eastAsia="da-DK"/>
+              </w:rPr>
+              <w:t>Login websiden åbnes i browseren, data indtastes og brugerens personlige webside vises. Øverst i websiden klikkes på ‘log ud’-knappen og login siden vises.  </w:t>
             </w:r>
           </w:p>
         </w:tc>
@@ -6854,61 +6104,7 @@
                 <w:color w:val="000000"/>
                 <w:lang w:eastAsia="da-DK"/>
               </w:rPr>
-              <w:t xml:space="preserve">Side med </w:t>
-            </w:r>
-            <w:proofErr w:type="spellStart"/>
-            <w:r>
-              <w:rPr>
-                <w:rFonts w:eastAsia="Times New Roman" w:cstheme="minorHAnsi"/>
-                <w:color w:val="000000"/>
-                <w:lang w:eastAsia="da-DK"/>
-              </w:rPr>
-              <w:t>loginformular</w:t>
-            </w:r>
-            <w:proofErr w:type="spellEnd"/>
-            <w:r>
-              <w:rPr>
-                <w:rFonts w:eastAsia="Times New Roman" w:cstheme="minorHAnsi"/>
-                <w:color w:val="000000"/>
-                <w:lang w:eastAsia="da-DK"/>
-              </w:rPr>
-              <w:t xml:space="preserve"> åbnes, </w:t>
-            </w:r>
-            <w:proofErr w:type="spellStart"/>
-            <w:r>
-              <w:rPr>
-                <w:rFonts w:eastAsia="Times New Roman" w:cstheme="minorHAnsi"/>
-                <w:color w:val="000000"/>
-                <w:lang w:eastAsia="da-DK"/>
-              </w:rPr>
-              <w:t>email</w:t>
-            </w:r>
-            <w:proofErr w:type="spellEnd"/>
-            <w:r>
-              <w:rPr>
-                <w:rFonts w:eastAsia="Times New Roman" w:cstheme="minorHAnsi"/>
-                <w:color w:val="000000"/>
-                <w:lang w:eastAsia="da-DK"/>
-              </w:rPr>
-              <w:t xml:space="preserve"> indtastes, knappen ’nulstil brugerkonto’ klikkes. Tjek at mail med ny </w:t>
-            </w:r>
-            <w:proofErr w:type="spellStart"/>
-            <w:r>
-              <w:rPr>
-                <w:rFonts w:eastAsia="Times New Roman" w:cstheme="minorHAnsi"/>
-                <w:color w:val="000000"/>
-                <w:lang w:eastAsia="da-DK"/>
-              </w:rPr>
-              <w:t>login</w:t>
-            </w:r>
-            <w:proofErr w:type="spellEnd"/>
-            <w:r>
-              <w:rPr>
-                <w:rFonts w:eastAsia="Times New Roman" w:cstheme="minorHAnsi"/>
-                <w:color w:val="000000"/>
-                <w:lang w:eastAsia="da-DK"/>
-              </w:rPr>
-              <w:t xml:space="preserve"> fremsendes.</w:t>
+              <w:t>Side med loginformular åbnes, email indtastes, knappen ’nulstil brugerkonto’ klikkes. Tjek at mail med ny login fremsendes.</w:t>
             </w:r>
           </w:p>
         </w:tc>
@@ -7101,23 +6297,13 @@
               </w:rPr>
               <w:t xml:space="preserve">Kør </w:t>
             </w:r>
-            <w:proofErr w:type="spellStart"/>
-            <w:r>
-              <w:rPr>
-                <w:rFonts w:eastAsia="Times New Roman" w:cstheme="minorHAnsi"/>
-                <w:color w:val="000000"/>
-                <w:lang w:eastAsia="da-DK"/>
-              </w:rPr>
-              <w:t>User</w:t>
-            </w:r>
-            <w:proofErr w:type="spellEnd"/>
-            <w:r>
-              <w:rPr>
-                <w:rFonts w:eastAsia="Times New Roman" w:cstheme="minorHAnsi"/>
-                <w:color w:val="000000"/>
-                <w:lang w:eastAsia="da-DK"/>
-              </w:rPr>
-              <w:t xml:space="preserve"> Story 7, se forespørgslernes forskellige statusser.</w:t>
+            <w:r>
+              <w:rPr>
+                <w:rFonts w:eastAsia="Times New Roman" w:cstheme="minorHAnsi"/>
+                <w:color w:val="000000"/>
+                <w:lang w:eastAsia="da-DK"/>
+              </w:rPr>
+              <w:t>User Story 7, se forespørgslernes forskellige statusser.</w:t>
             </w:r>
           </w:p>
         </w:tc>
@@ -7413,60 +6599,24 @@
                 <w:color w:val="000000"/>
                 <w:lang w:eastAsia="da-DK"/>
               </w:rPr>
-              <w:t xml:space="preserve">I: God </w:t>
-            </w:r>
-            <w:proofErr w:type="spellStart"/>
-            <w:r>
-              <w:rPr>
-                <w:rFonts w:eastAsia="Times New Roman" w:cstheme="minorHAnsi"/>
-                <w:color w:val="000000"/>
-                <w:lang w:eastAsia="da-DK"/>
-              </w:rPr>
-              <w:t>visuali-sering</w:t>
-            </w:r>
-            <w:proofErr w:type="spellEnd"/>
-            <w:r>
-              <w:rPr>
-                <w:rFonts w:eastAsia="Times New Roman" w:cstheme="minorHAnsi"/>
-                <w:color w:val="000000"/>
-                <w:lang w:eastAsia="da-DK"/>
-              </w:rPr>
-              <w:t xml:space="preserve"> er vigtig for kunden og dermed salget.</w:t>
-            </w:r>
-          </w:p>
-          <w:p>
-            <w:pPr>
-              <w:cnfStyle w:val="000000100000"/>
-              <w:rPr>
-                <w:rFonts w:eastAsia="Times New Roman" w:cstheme="minorHAnsi"/>
-                <w:lang w:eastAsia="da-DK"/>
-              </w:rPr>
-            </w:pPr>
-            <w:r>
-              <w:rPr>
-                <w:rFonts w:eastAsia="Times New Roman" w:cstheme="minorHAnsi"/>
-                <w:color w:val="000000"/>
-                <w:lang w:eastAsia="da-DK"/>
-              </w:rPr>
-              <w:t xml:space="preserve">E: Ingen </w:t>
-            </w:r>
-            <w:proofErr w:type="spellStart"/>
-            <w:r>
-              <w:rPr>
-                <w:rFonts w:eastAsia="Times New Roman" w:cstheme="minorHAnsi"/>
-                <w:color w:val="000000"/>
-                <w:lang w:eastAsia="da-DK"/>
-              </w:rPr>
-              <w:t>db</w:t>
-            </w:r>
-            <w:proofErr w:type="spellEnd"/>
-            <w:r>
-              <w:rPr>
-                <w:rFonts w:eastAsia="Times New Roman" w:cstheme="minorHAnsi"/>
-                <w:color w:val="000000"/>
-                <w:lang w:eastAsia="da-DK"/>
-              </w:rPr>
-              <w:t>, blot grafik.</w:t>
+              <w:t>I: God visuali-sering er vigtig for kunden og dermed salget.</w:t>
+            </w:r>
+          </w:p>
+          <w:p>
+            <w:pPr>
+              <w:cnfStyle w:val="000000100000"/>
+              <w:rPr>
+                <w:rFonts w:eastAsia="Times New Roman" w:cstheme="minorHAnsi"/>
+                <w:lang w:eastAsia="da-DK"/>
+              </w:rPr>
+            </w:pPr>
+            <w:r>
+              <w:rPr>
+                <w:rFonts w:eastAsia="Times New Roman" w:cstheme="minorHAnsi"/>
+                <w:color w:val="000000"/>
+                <w:lang w:eastAsia="da-DK"/>
+              </w:rPr>
+              <w:t>E: Ingen db, blot grafik.</w:t>
             </w:r>
           </w:p>
         </w:tc>
@@ -7597,23 +6747,13 @@
               </w:rPr>
               <w:t xml:space="preserve">Kør </w:t>
             </w:r>
-            <w:proofErr w:type="spellStart"/>
-            <w:r>
-              <w:rPr>
-                <w:rFonts w:eastAsia="Times New Roman" w:cstheme="minorHAnsi"/>
-                <w:color w:val="000000"/>
-                <w:lang w:eastAsia="da-DK"/>
-              </w:rPr>
-              <w:t>User</w:t>
-            </w:r>
-            <w:proofErr w:type="spellEnd"/>
-            <w:r>
-              <w:rPr>
-                <w:rFonts w:eastAsia="Times New Roman" w:cstheme="minorHAnsi"/>
-                <w:color w:val="000000"/>
-                <w:lang w:eastAsia="da-DK"/>
-              </w:rPr>
-              <w:t xml:space="preserve"> Story 7, fanen ’Dokumenter’ vælges, ønskede dokumenter vælges, knappen ’udskriv’ klikkes, tjek at dokumenterne udskrives.</w:t>
+            <w:r>
+              <w:rPr>
+                <w:rFonts w:eastAsia="Times New Roman" w:cstheme="minorHAnsi"/>
+                <w:color w:val="000000"/>
+                <w:lang w:eastAsia="da-DK"/>
+              </w:rPr>
+              <w:t>User Story 7, fanen ’Dokumenter’ vælges, ønskede dokumenter vælges, knappen ’udskriv’ klikkes, tjek at dokumenterne udskrives.</w:t>
             </w:r>
           </w:p>
         </w:tc>
@@ -7990,23 +7130,13 @@
               </w:rPr>
               <w:t xml:space="preserve">Kør </w:t>
             </w:r>
-            <w:proofErr w:type="spellStart"/>
-            <w:r>
-              <w:rPr>
-                <w:rFonts w:eastAsia="Times New Roman" w:cstheme="minorHAnsi"/>
-                <w:color w:val="000000"/>
-                <w:lang w:eastAsia="da-DK"/>
-              </w:rPr>
-              <w:t>User</w:t>
-            </w:r>
-            <w:proofErr w:type="spellEnd"/>
-            <w:r>
-              <w:rPr>
-                <w:rFonts w:eastAsia="Times New Roman" w:cstheme="minorHAnsi"/>
-                <w:color w:val="000000"/>
-                <w:lang w:eastAsia="da-DK"/>
-              </w:rPr>
-              <w:t xml:space="preserve"> Story 7, forespørgsel vælges, carportens konfigurationsside vises, tjek at der fremgår en fejltekst i tekstfeltet.</w:t>
+            <w:r>
+              <w:rPr>
+                <w:rFonts w:eastAsia="Times New Roman" w:cstheme="minorHAnsi"/>
+                <w:color w:val="000000"/>
+                <w:lang w:eastAsia="da-DK"/>
+              </w:rPr>
+              <w:t>User Story 7, forespørgsel vælges, carportens konfigurationsside vises, tjek at der fremgår en fejltekst i tekstfeltet.</w:t>
             </w:r>
           </w:p>
         </w:tc>
@@ -8988,25 +8118,7 @@
                 <w:color w:val="000000"/>
                 <w:lang w:eastAsia="da-DK"/>
               </w:rPr>
-              <w:t xml:space="preserve">I: En sekundær </w:t>
-            </w:r>
-            <w:proofErr w:type="spellStart"/>
-            <w:r>
-              <w:rPr>
-                <w:rFonts w:eastAsia="Times New Roman" w:cstheme="minorHAnsi"/>
-                <w:color w:val="000000"/>
-                <w:lang w:eastAsia="da-DK"/>
-              </w:rPr>
-              <w:t>nice-to-have</w:t>
-            </w:r>
-            <w:proofErr w:type="spellEnd"/>
-            <w:r>
-              <w:rPr>
-                <w:rFonts w:eastAsia="Times New Roman" w:cstheme="minorHAnsi"/>
-                <w:color w:val="000000"/>
-                <w:lang w:eastAsia="da-DK"/>
-              </w:rPr>
-              <w:t xml:space="preserve"> funktion. Ikke </w:t>
+              <w:t xml:space="preserve">I: En sekundær nice-to-have funktion. Ikke </w:t>
             </w:r>
             <w:r>
               <w:rPr>
@@ -9044,189 +8156,7 @@
         <w:rPr>
           <w:sz w:val="18"/>
         </w:rPr>
-        <w:t xml:space="preserve">OBS: Vi havde en snak med </w:t>
-      </w:r>
-      <w:proofErr w:type="spellStart"/>
-      <w:r>
-        <w:rPr>
-          <w:sz w:val="18"/>
-        </w:rPr>
-        <w:t>Ronni</w:t>
-      </w:r>
-      <w:proofErr w:type="spellEnd"/>
-      <w:r>
-        <w:rPr>
-          <w:sz w:val="18"/>
-        </w:rPr>
-        <w:t xml:space="preserve"> 09/11-2018 inden PO møde, hvor han fortalte, at afhængigheder ikke altid kan undgås. F.eks. </w:t>
-      </w:r>
-      <w:proofErr w:type="spellStart"/>
-      <w:r>
-        <w:rPr>
-          <w:sz w:val="18"/>
-        </w:rPr>
-        <w:t>user</w:t>
-      </w:r>
-      <w:proofErr w:type="spellEnd"/>
-      <w:r>
-        <w:rPr>
-          <w:sz w:val="18"/>
-        </w:rPr>
-        <w:t xml:space="preserve"> </w:t>
-      </w:r>
-      <w:proofErr w:type="spellStart"/>
-      <w:r>
-        <w:rPr>
-          <w:sz w:val="18"/>
-        </w:rPr>
-        <w:t>stories</w:t>
-      </w:r>
-      <w:proofErr w:type="spellEnd"/>
-      <w:r>
-        <w:rPr>
-          <w:sz w:val="18"/>
-        </w:rPr>
-        <w:t xml:space="preserve"> som kræver </w:t>
-      </w:r>
-      <w:proofErr w:type="spellStart"/>
-      <w:r>
-        <w:rPr>
-          <w:sz w:val="18"/>
-        </w:rPr>
-        <w:t>login</w:t>
-      </w:r>
-      <w:proofErr w:type="spellEnd"/>
-      <w:r>
-        <w:rPr>
-          <w:sz w:val="18"/>
-        </w:rPr>
-        <w:t xml:space="preserve">. Måden man kan gøre disse uafhængige er at </w:t>
-      </w:r>
-      <w:proofErr w:type="spellStart"/>
-      <w:r>
-        <w:rPr>
-          <w:sz w:val="18"/>
-        </w:rPr>
-        <w:t>hardcode</w:t>
-      </w:r>
-      <w:proofErr w:type="spellEnd"/>
-      <w:r>
-        <w:rPr>
-          <w:sz w:val="18"/>
-        </w:rPr>
-        <w:t xml:space="preserve"> en </w:t>
-      </w:r>
-      <w:proofErr w:type="spellStart"/>
-      <w:r>
-        <w:rPr>
-          <w:sz w:val="18"/>
-        </w:rPr>
-        <w:t>indlogget</w:t>
-      </w:r>
-      <w:proofErr w:type="spellEnd"/>
-      <w:r>
-        <w:rPr>
-          <w:sz w:val="18"/>
-        </w:rPr>
-        <w:t xml:space="preserve"> bruger og så udføre testen. Alternativt kan man undlade at skrive ’log in’ i </w:t>
-      </w:r>
-      <w:proofErr w:type="spellStart"/>
-      <w:r>
-        <w:rPr>
-          <w:sz w:val="18"/>
-        </w:rPr>
-        <w:t>user</w:t>
-      </w:r>
-      <w:proofErr w:type="spellEnd"/>
-      <w:r>
-        <w:rPr>
-          <w:sz w:val="18"/>
-        </w:rPr>
-        <w:t xml:space="preserve"> </w:t>
-      </w:r>
-      <w:proofErr w:type="spellStart"/>
-      <w:r>
-        <w:rPr>
-          <w:sz w:val="18"/>
-        </w:rPr>
-        <w:t>storien</w:t>
-      </w:r>
-      <w:proofErr w:type="spellEnd"/>
-      <w:r>
-        <w:rPr>
-          <w:sz w:val="18"/>
-        </w:rPr>
-        <w:t xml:space="preserve">, og så senere ændre de </w:t>
-      </w:r>
-      <w:proofErr w:type="spellStart"/>
-      <w:r>
-        <w:rPr>
-          <w:sz w:val="18"/>
-        </w:rPr>
-        <w:t>user</w:t>
-      </w:r>
-      <w:proofErr w:type="spellEnd"/>
-      <w:r>
-        <w:rPr>
-          <w:sz w:val="18"/>
-        </w:rPr>
-        <w:t xml:space="preserve"> </w:t>
-      </w:r>
-      <w:proofErr w:type="spellStart"/>
-      <w:r>
-        <w:rPr>
-          <w:sz w:val="18"/>
-        </w:rPr>
-        <w:t>stories</w:t>
-      </w:r>
-      <w:proofErr w:type="spellEnd"/>
-      <w:r>
-        <w:rPr>
-          <w:sz w:val="18"/>
-        </w:rPr>
-        <w:t xml:space="preserve">, som flyttes ”bag” en </w:t>
-      </w:r>
-      <w:proofErr w:type="spellStart"/>
-      <w:r>
-        <w:rPr>
-          <w:sz w:val="18"/>
-        </w:rPr>
-        <w:t>loginfunktion</w:t>
-      </w:r>
-      <w:proofErr w:type="spellEnd"/>
-      <w:r>
-        <w:rPr>
-          <w:sz w:val="18"/>
-        </w:rPr>
-        <w:t xml:space="preserve">, f.eks. administrative </w:t>
-      </w:r>
-      <w:proofErr w:type="spellStart"/>
-      <w:r>
-        <w:rPr>
-          <w:sz w:val="18"/>
-        </w:rPr>
-        <w:t>user</w:t>
-      </w:r>
-      <w:proofErr w:type="spellEnd"/>
-      <w:r>
-        <w:rPr>
-          <w:sz w:val="18"/>
-        </w:rPr>
-        <w:t xml:space="preserve"> </w:t>
-      </w:r>
-      <w:proofErr w:type="spellStart"/>
-      <w:r>
-        <w:rPr>
-          <w:sz w:val="18"/>
-        </w:rPr>
-        <w:t>stories</w:t>
-      </w:r>
-      <w:proofErr w:type="spellEnd"/>
-      <w:r>
-        <w:rPr>
-          <w:sz w:val="18"/>
-        </w:rPr>
-        <w:t>.</w:t>
+        <w:t>OBS: Vi havde en snak med Ronni 09/11-2018 inden PO møde, hvor han fortalte, at afhængigheder ikke altid kan undgås. F.eks. user stories som kræver login. Måden man kan gøre disse uafhængige er at hardcode en indlogget bruger og så udføre testen. Alternativt kan man undlade at skrive ’log in’ i user storien, og så senere ændre de user stories, som flyttes ”bag” en loginfunktion, f.eks. administrative user stories.</w:t>
       </w:r>
       <w:r>
         <w:tab/>
@@ -9290,15 +8220,7 @@
         </w:numPr>
       </w:pPr>
       <w:r>
-        <w:t xml:space="preserve">Mulighed for redigering af </w:t>
-      </w:r>
-      <w:proofErr w:type="spellStart"/>
-      <w:r>
-        <w:t>ordreforspørgsler</w:t>
-      </w:r>
-      <w:proofErr w:type="spellEnd"/>
-      <w:r>
-        <w:t xml:space="preserve"> så evt. fejl kan rettes.</w:t>
+        <w:t>Mulighed for redigering af ordreforspørgsler så evt. fejl kan rettes.</w:t>
       </w:r>
     </w:p>
     <w:p>
@@ -9310,29 +8232,8 @@
         </w:numPr>
       </w:pPr>
       <w:r>
-        <w:t xml:space="preserve">Mulighed for at </w:t>
-      </w:r>
-      <w:proofErr w:type="gramStart"/>
-      <w:r>
-        <w:t>redigere</w:t>
-      </w:r>
-      <w:proofErr w:type="gramEnd"/>
-      <w:r>
-        <w:t xml:space="preserve"> i regler bag materialeudregning </w:t>
-      </w:r>
-      <w:proofErr w:type="spellStart"/>
-      <w:r>
-        <w:t>aht</w:t>
-      </w:r>
-      <w:proofErr w:type="spellEnd"/>
-      <w:r>
-        <w:t xml:space="preserve">. </w:t>
-      </w:r>
-      <w:proofErr w:type="gramStart"/>
-      <w:r>
-        <w:t>ændrede byggekrav.</w:t>
-      </w:r>
-      <w:proofErr w:type="gramEnd"/>
+        <w:t>Mulighed for at redigere i regler bag materialeudregning aht. ændrede byggekrav.</w:t>
+      </w:r>
     </w:p>
     <w:p>
       <w:pPr>
@@ -9343,23 +8244,7 @@
         </w:numPr>
       </w:pPr>
       <w:r>
-        <w:t xml:space="preserve">3D </w:t>
-      </w:r>
-      <w:proofErr w:type="spellStart"/>
-      <w:r>
-        <w:t>rendering</w:t>
-      </w:r>
-      <w:proofErr w:type="spellEnd"/>
-      <w:r>
-        <w:t xml:space="preserve"> af carport i </w:t>
-      </w:r>
-      <w:proofErr w:type="spellStart"/>
-      <w:r>
-        <w:t>frontend</w:t>
-      </w:r>
-      <w:proofErr w:type="spellEnd"/>
-      <w:r>
-        <w:t>.</w:t>
+        <w:t>3D rendering af carport i frontend.</w:t>
       </w:r>
     </w:p>
     <w:p>
@@ -9383,23 +8268,7 @@
         </w:numPr>
       </w:pPr>
       <w:r>
-        <w:t xml:space="preserve">Mulighed for fuldstændig konfiguration af carport på </w:t>
-      </w:r>
-      <w:proofErr w:type="spellStart"/>
-      <w:r>
-        <w:t>frontend</w:t>
-      </w:r>
-      <w:proofErr w:type="spellEnd"/>
-      <w:r>
-        <w:t xml:space="preserve">, dvs. mål, beklædning, belægning, evt. fliser, </w:t>
-      </w:r>
-      <w:proofErr w:type="spellStart"/>
-      <w:r>
-        <w:t>taghældning</w:t>
-      </w:r>
-      <w:proofErr w:type="spellEnd"/>
-      <w:r>
-        <w:t>.</w:t>
+        <w:t>Mulighed for fuldstændig konfiguration af carport på frontend, dvs. mål, beklædning, belægning, evt. fliser, taghældning.</w:t>
       </w:r>
     </w:p>
     <w:p>
@@ -9551,15 +8420,7 @@
     </w:p>
     <w:p>
       <w:r>
-        <w:t xml:space="preserve">Findes der andre der kan administrere systemet end </w:t>
-      </w:r>
-      <w:proofErr w:type="spellStart"/>
-      <w:r>
-        <w:t>Martin/ngl</w:t>
-      </w:r>
-      <w:proofErr w:type="spellEnd"/>
-      <w:r>
-        <w:t>. medarbejdere?</w:t>
+        <w:t>Findes der andre der kan administrere systemet end Martin/ngl. medarbejdere?</w:t>
       </w:r>
     </w:p>
     <w:p>
@@ -9574,13 +8435,8 @@
     </w:p>
     <w:p>
       <w:r>
-        <w:t xml:space="preserve">Er der tiltag ift. </w:t>
-      </w:r>
-      <w:proofErr w:type="gramStart"/>
-      <w:r>
-        <w:t>hvis systemet en dag ikke kan køre pga. opdateringer i OS?</w:t>
-      </w:r>
-      <w:proofErr w:type="gramEnd"/>
+        <w:t>Er der tiltag ift. hvis systemet en dag ikke kan køre pga. opdateringer i OS?</w:t>
+      </w:r>
     </w:p>
     <w:p>
       <w:r>
@@ -9605,37 +8461,8 @@
     </w:p>
     <w:p>
       <w:r>
-        <w:t xml:space="preserve">Hvor dynamisk er markedet ift. reguleringer, udvikling af nye produkter, udfasning af andre, f.eks. </w:t>
-      </w:r>
-      <w:proofErr w:type="gramStart"/>
-      <w:r>
-        <w:t>plastictage</w:t>
-      </w:r>
-      <w:proofErr w:type="gramEnd"/>
-      <w:r>
-        <w:t xml:space="preserve"> </w:t>
-      </w:r>
-      <w:proofErr w:type="spellStart"/>
-      <w:r>
-        <w:t>aht</w:t>
-      </w:r>
-      <w:proofErr w:type="spellEnd"/>
-      <w:r>
-        <w:t xml:space="preserve">. miljø, stærkere beslag </w:t>
-      </w:r>
-      <w:proofErr w:type="spellStart"/>
-      <w:r>
-        <w:t>aht</w:t>
-      </w:r>
-      <w:proofErr w:type="spellEnd"/>
-      <w:r>
-        <w:t xml:space="preserve">. </w:t>
-      </w:r>
-      <w:proofErr w:type="gramStart"/>
-      <w:r>
-        <w:t>flere og kraftigere storme mv.?</w:t>
-      </w:r>
-      <w:proofErr w:type="gramEnd"/>
+        <w:t>Hvor dynamisk er markedet ift. reguleringer, udvikling af nye produkter, udfasning af andre, f.eks. plastictage aht. miljø, stærkere beslag aht. flere og kraftigere storme mv.?</w:t>
+      </w:r>
     </w:p>
     <w:p/>
     <w:p>
@@ -9648,192 +8475,46 @@
     </w:p>
     <w:p>
       <w:r>
-        <w:t xml:space="preserve">Må en </w:t>
-      </w:r>
-      <w:proofErr w:type="spellStart"/>
-      <w:r>
-        <w:t>dto</w:t>
-      </w:r>
-      <w:proofErr w:type="spellEnd"/>
-      <w:r>
-        <w:t xml:space="preserve"> indeholde en anden </w:t>
-      </w:r>
-      <w:proofErr w:type="spellStart"/>
-      <w:r>
-        <w:t>dto</w:t>
-      </w:r>
-      <w:proofErr w:type="spellEnd"/>
-      <w:r>
-        <w:t xml:space="preserve"> hvor det giver mening eller er det i strid med mønsteret?</w:t>
-      </w:r>
-      <w:r>
-        <w:t xml:space="preserve"> Ja naturligvis, hvis det giver konceptuel mening, derfor har vi ladet </w:t>
-      </w:r>
-      <w:proofErr w:type="spellStart"/>
-      <w:r>
-        <w:t>VareDTO</w:t>
-      </w:r>
-      <w:proofErr w:type="spellEnd"/>
-      <w:r>
-        <w:t xml:space="preserve"> indeholde samlinger af andre </w:t>
-      </w:r>
-      <w:proofErr w:type="spellStart"/>
-      <w:r>
-        <w:t>DTO’s</w:t>
-      </w:r>
-      <w:proofErr w:type="spellEnd"/>
-      <w:r>
-        <w:t xml:space="preserve">.. (Er vi sikre på at det er </w:t>
-      </w:r>
-      <w:proofErr w:type="spellStart"/>
-      <w:r>
-        <w:t>VareDTO</w:t>
-      </w:r>
-      <w:proofErr w:type="spellEnd"/>
-      <w:r>
-        <w:t>?)</w:t>
-      </w:r>
-    </w:p>
-    <w:p>
-      <w:r>
-        <w:t xml:space="preserve">En </w:t>
-      </w:r>
-      <w:proofErr w:type="spellStart"/>
-      <w:r>
-        <w:t>branch</w:t>
-      </w:r>
-      <w:proofErr w:type="spellEnd"/>
-      <w:r>
-        <w:t xml:space="preserve"> til hver udvikler eller til hver feature? Hvis vi arbejder på samme feature er det måske bedre med en </w:t>
-      </w:r>
-      <w:proofErr w:type="spellStart"/>
-      <w:r>
-        <w:t>branch</w:t>
-      </w:r>
-      <w:proofErr w:type="spellEnd"/>
-      <w:r>
-        <w:t xml:space="preserve"> til hver feature jf. </w:t>
-      </w:r>
-      <w:proofErr w:type="spellStart"/>
-      <w:r>
-        <w:t>Ronni</w:t>
-      </w:r>
-      <w:proofErr w:type="spellEnd"/>
-      <w:r>
-        <w:t xml:space="preserve"> (17-11-18)</w:t>
-      </w:r>
-    </w:p>
-    <w:p>
-      <w:r>
-        <w:t xml:space="preserve">Må </w:t>
-      </w:r>
-      <w:proofErr w:type="spellStart"/>
-      <w:r>
-        <w:t>commands</w:t>
-      </w:r>
-      <w:proofErr w:type="spellEnd"/>
-      <w:r>
-        <w:t xml:space="preserve"> gerne have funktionalitet til dannelse af html tabel?</w:t>
-      </w:r>
-      <w:r>
-        <w:t xml:space="preserve"> Ja, så længe </w:t>
-      </w:r>
-      <w:proofErr w:type="spellStart"/>
-      <w:r>
-        <w:t>commands</w:t>
-      </w:r>
-      <w:proofErr w:type="spellEnd"/>
-      <w:r>
-        <w:t xml:space="preserve"> er i </w:t>
-      </w:r>
-      <w:proofErr w:type="spellStart"/>
-      <w:r>
-        <w:t>presentation</w:t>
-      </w:r>
-      <w:proofErr w:type="spellEnd"/>
-      <w:r>
-        <w:t xml:space="preserve"> laget. Husk – og skriv – at </w:t>
-      </w:r>
-      <w:proofErr w:type="spellStart"/>
-      <w:r>
-        <w:t>presentation</w:t>
-      </w:r>
-      <w:proofErr w:type="spellEnd"/>
-      <w:r>
-        <w:t xml:space="preserve"> må gerne indeholde HTML, ingen logik og ingen </w:t>
-      </w:r>
-      <w:proofErr w:type="spellStart"/>
-      <w:r>
-        <w:t>sql</w:t>
-      </w:r>
-      <w:proofErr w:type="spellEnd"/>
-      <w:r>
-        <w:t xml:space="preserve">. </w:t>
-      </w:r>
-      <w:proofErr w:type="spellStart"/>
-      <w:r>
-        <w:t>Logic</w:t>
-      </w:r>
-      <w:proofErr w:type="spellEnd"/>
-      <w:r>
-        <w:t xml:space="preserve"> laget har logik (business </w:t>
-      </w:r>
-      <w:proofErr w:type="spellStart"/>
-      <w:r>
-        <w:t>logic</w:t>
-      </w:r>
-      <w:proofErr w:type="spellEnd"/>
-      <w:r>
-        <w:t xml:space="preserve">), ingen html og ingen </w:t>
-      </w:r>
-      <w:proofErr w:type="spellStart"/>
-      <w:r>
-        <w:t>sql</w:t>
-      </w:r>
-      <w:proofErr w:type="spellEnd"/>
-      <w:r>
-        <w:t xml:space="preserve">. Data-laget har </w:t>
-      </w:r>
-      <w:proofErr w:type="spellStart"/>
-      <w:r>
-        <w:t>sql</w:t>
-      </w:r>
-      <w:proofErr w:type="spellEnd"/>
-      <w:r>
-        <w:t xml:space="preserve"> og ingen html.</w:t>
+        <w:t>Må en dto indeholde en anden dto hvor det giver mening eller er det i strid med mønsteret?</w:t>
+      </w:r>
+      <w:r>
+        <w:t xml:space="preserve"> Ja naturligvis, hvis det giver konceptuel mening, derfor har vi ladet VareDTO indeholde samlinger af andre DTO’s.. (Er vi sikre på at det er VareDTO?)</w:t>
+      </w:r>
+    </w:p>
+    <w:p>
+      <w:r>
+        <w:t>En branch til hver udvikler eller til hver feature? Hvis vi arbejder på samme feature er det måske bedre med en branch til hver feature jf. Ronni (17-11-18)</w:t>
+      </w:r>
+    </w:p>
+    <w:p>
+      <w:r>
+        <w:t>Må commands gerne have funktionalitet til dannelse af html tabel?</w:t>
+      </w:r>
+      <w:r>
+        <w:t xml:space="preserve"> Ja, så længe commands er i presentation laget. Husk – og skriv – at presentation må gerne indeholde HTML, ingen logik og ingen sql. Logic laget har logik (business logic), ingen html og ingen sql. Data-laget har sql og ingen html.</w:t>
+      </w:r>
+    </w:p>
+    <w:p>
+      <w:pPr>
+        <w:pStyle w:val="Overskrift2"/>
+      </w:pPr>
+      <w:r>
+        <w:t>Yderligere info til rapport:</w:t>
       </w:r>
     </w:p>
     <w:p>
       <w:bookmarkStart w:id="0" w:name="_GoBack"/>
       <w:bookmarkEnd w:id="0"/>
+      <w:r>
+        <w:t>Idet udregningerne er opdelte, er det let at tilføje yderligere regler til indholdet i styklisten. F.eks. udregner stolpeudregneren de krævede stolper i hjørnet + skur. Hvis man senere ville have en business rule implementeret om at afstand mellem stolper ikke må overskride 2 mtr, kan disse ekstra stolper nemt udregnes i en separat udregner…</w:t>
+      </w:r>
     </w:p>
     <w:p>
       <w:pPr>
         <w:pStyle w:val="Overskrift1"/>
       </w:pPr>
-      <w:proofErr w:type="spellStart"/>
-      <w:r>
-        <w:t>Daily</w:t>
-      </w:r>
-      <w:proofErr w:type="spellEnd"/>
-      <w:r>
-        <w:t xml:space="preserve"> </w:t>
-      </w:r>
-      <w:proofErr w:type="spellStart"/>
-      <w:r>
-        <w:t>Scrum</w:t>
-      </w:r>
-      <w:proofErr w:type="spellEnd"/>
-      <w:r>
-        <w:t xml:space="preserve"> meetings </w:t>
-      </w:r>
-      <w:proofErr w:type="spellStart"/>
-      <w:r>
-        <w:t>outcome</w:t>
-      </w:r>
-      <w:proofErr w:type="spellEnd"/>
-      <w:r>
-        <w:t xml:space="preserve"> and decisions:</w:t>
+      <w:r>
+        <w:t>Daily Scrum meetings outcome and decisions:</w:t>
       </w:r>
     </w:p>
     <w:p>
@@ -9851,15 +8532,7 @@
         </w:rPr>
       </w:pPr>
       <w:r>
-        <w:t xml:space="preserve">Efter en famlende mandag, hvor vi fik taget hul på databasen sammen, blev vi enige om at tage hul på US#6 og vi formulerede sammen de identificerede </w:t>
-      </w:r>
-      <w:proofErr w:type="spellStart"/>
-      <w:r>
-        <w:t>tasks</w:t>
-      </w:r>
-      <w:proofErr w:type="spellEnd"/>
-      <w:r>
-        <w:t>.</w:t>
+        <w:t>Efter en famlende mandag, hvor vi fik taget hul på databasen sammen, blev vi enige om at tage hul på US#6 og vi formulerede sammen de identificerede tasks.</w:t>
       </w:r>
       <w:r>
         <w:t xml:space="preserve"> Disse blev fordelt således: </w:t>
@@ -9891,19 +8564,11 @@
                 <w:rStyle w:val="detail-subject"/>
               </w:rPr>
             </w:pPr>
-            <w:proofErr w:type="spellStart"/>
-            <w:r>
-              <w:rPr>
-                <w:rStyle w:val="detail-subject"/>
-              </w:rPr>
-              <w:t>Task</w:t>
-            </w:r>
-            <w:proofErr w:type="spellEnd"/>
-            <w:r>
-              <w:rPr>
-                <w:rStyle w:val="detail-subject"/>
-              </w:rPr>
-              <w:t xml:space="preserve"> nr.</w:t>
+            <w:r>
+              <w:rPr>
+                <w:rStyle w:val="detail-subject"/>
+              </w:rPr>
+              <w:t>Task nr.</w:t>
             </w:r>
           </w:p>
         </w:tc>
@@ -9984,21 +8649,7 @@
               <w:rPr>
                 <w:rStyle w:val="detail-subject"/>
               </w:rPr>
-              <w:t xml:space="preserve">Opret </w:t>
-            </w:r>
-            <w:proofErr w:type="spellStart"/>
-            <w:r>
-              <w:rPr>
-                <w:rStyle w:val="detail-subject"/>
-              </w:rPr>
-              <w:t>JUnit</w:t>
-            </w:r>
-            <w:proofErr w:type="spellEnd"/>
-            <w:r>
-              <w:rPr>
-                <w:rStyle w:val="detail-subject"/>
-              </w:rPr>
-              <w:t xml:space="preserve"> som tester funktionaliteten</w:t>
+              <w:t>Opret JUnit som tester funktionaliteten</w:t>
             </w:r>
           </w:p>
         </w:tc>
@@ -10057,30 +8708,8 @@
               <w:rPr>
                 <w:rStyle w:val="detail-subject"/>
               </w:rPr>
-              <w:t xml:space="preserve">Opret </w:t>
-            </w:r>
-            <w:proofErr w:type="spellStart"/>
-            <w:r>
-              <w:rPr>
-                <w:rStyle w:val="detail-subject"/>
-              </w:rPr>
-              <w:t>sql</w:t>
-            </w:r>
-            <w:proofErr w:type="spellEnd"/>
-            <w:r>
-              <w:rPr>
-                <w:rStyle w:val="detail-subject"/>
-              </w:rPr>
-              <w:t xml:space="preserve"> til indsættelse af forespørgsel i </w:t>
-            </w:r>
-            <w:proofErr w:type="spellStart"/>
-            <w:r>
-              <w:rPr>
-                <w:rStyle w:val="detail-subject"/>
-              </w:rPr>
-              <w:t>db</w:t>
-            </w:r>
-            <w:proofErr w:type="spellEnd"/>
+              <w:t>Opret sql til indsættelse af forespørgsel i db</w:t>
+            </w:r>
           </w:p>
         </w:tc>
         <w:tc>
@@ -10200,21 +8829,7 @@
               <w:rPr>
                 <w:rStyle w:val="detail-subject"/>
               </w:rPr>
-              <w:t xml:space="preserve">Opret tabellerne kunde, </w:t>
-            </w:r>
-            <w:proofErr w:type="spellStart"/>
-            <w:r>
-              <w:rPr>
-                <w:rStyle w:val="detail-subject"/>
-              </w:rPr>
-              <w:t>postnr</w:t>
-            </w:r>
-            <w:proofErr w:type="spellEnd"/>
-            <w:r>
-              <w:rPr>
-                <w:rStyle w:val="detail-subject"/>
-              </w:rPr>
-              <w:t>, tag, skur, forespørgsel i databasen</w:t>
+              <w:t>Opret tabellerne kunde, postnr, tag, skur, forespørgsel i databasen</w:t>
             </w:r>
           </w:p>
         </w:tc>
@@ -10331,13 +8946,8 @@
                 <w:rStyle w:val="detail-subject"/>
               </w:rPr>
             </w:pPr>
-            <w:proofErr w:type="spellStart"/>
-            <w:r>
-              <w:t>Connector</w:t>
-            </w:r>
-            <w:proofErr w:type="spellEnd"/>
-            <w:r>
-              <w:t xml:space="preserve"> klasse til databasen</w:t>
+            <w:r>
+              <w:t>Connector klasse til databasen</w:t>
             </w:r>
           </w:p>
         </w:tc>
@@ -10362,42 +8972,11 @@
     <w:p/>
     <w:p>
       <w:r>
+        <w:lastRenderedPageBreak/>
         <w:t xml:space="preserve">Efter fordeling blev vi enige om at snakke sammen telefonisk et par timer senere, idet vi arbejdede hjemmefra for at få ro. </w:t>
       </w:r>
       <w:r>
-        <w:t xml:space="preserve">Vi har besluttet at medtage en række spørgsmål til afklaring ved </w:t>
-      </w:r>
-      <w:proofErr w:type="spellStart"/>
-      <w:r>
-        <w:t>technical</w:t>
-      </w:r>
-      <w:proofErr w:type="spellEnd"/>
-      <w:r>
-        <w:t xml:space="preserve"> </w:t>
-      </w:r>
-      <w:proofErr w:type="spellStart"/>
-      <w:r>
-        <w:t>review</w:t>
-      </w:r>
-      <w:proofErr w:type="spellEnd"/>
-      <w:r>
-        <w:t xml:space="preserve"> 14-11, inden vi går i gang med de næste </w:t>
-      </w:r>
-      <w:proofErr w:type="spellStart"/>
-      <w:r>
-        <w:t>user</w:t>
-      </w:r>
-      <w:proofErr w:type="spellEnd"/>
-      <w:r>
-        <w:t xml:space="preserve"> </w:t>
-      </w:r>
-      <w:proofErr w:type="spellStart"/>
-      <w:r>
-        <w:t>stories</w:t>
-      </w:r>
-      <w:proofErr w:type="spellEnd"/>
-      <w:r>
-        <w:t xml:space="preserve"> i sprint 1.</w:t>
+        <w:t>Vi har besluttet at medtage en række spørgsmål til afklaring ved technical review 14-11, inden vi går i gang med de næste user stories i sprint 1.</w:t>
       </w:r>
     </w:p>
     <w:p>
@@ -10405,42 +8984,12 @@
         <w:pStyle w:val="Overskrift2"/>
       </w:pPr>
       <w:r>
-        <w:lastRenderedPageBreak/>
         <w:t>14-11-2018:</w:t>
       </w:r>
     </w:p>
     <w:p>
-      <w:proofErr w:type="spellStart"/>
-      <w:r>
-        <w:t>Taiga</w:t>
-      </w:r>
-      <w:proofErr w:type="spellEnd"/>
-      <w:r>
-        <w:t xml:space="preserve"> har vist sig at være godt til at holde sporet, så ikke der laves for meget andet. Der henstår lidt </w:t>
-      </w:r>
-      <w:proofErr w:type="spellStart"/>
-      <w:r>
-        <w:t>smårettelser</w:t>
-      </w:r>
-      <w:proofErr w:type="spellEnd"/>
-      <w:r>
-        <w:t xml:space="preserve"> i koden som vi skal se på sammen. Vi kom ikke helt i mål med dagens opgaver fordi vi undervurderede de fornødne, indledende opgaver som f.eks. dummy data i databasen, færdiggørelse af samme, opsætning af </w:t>
-      </w:r>
-      <w:proofErr w:type="spellStart"/>
-      <w:r>
-        <w:t>DbConnector</w:t>
-      </w:r>
-      <w:proofErr w:type="spellEnd"/>
-      <w:r>
-        <w:t xml:space="preserve">, </w:t>
-      </w:r>
-      <w:proofErr w:type="spellStart"/>
-      <w:r>
-        <w:t>github</w:t>
-      </w:r>
-      <w:proofErr w:type="spellEnd"/>
-      <w:r>
-        <w:t xml:space="preserve"> mv.</w:t>
+      <w:r>
+        <w:t>Taiga har vist sig at være godt til at holde sporet, så ikke der laves for meget andet. Der henstår lidt smårettelser i koden som vi skal se på sammen. Vi kom ikke helt i mål med dagens opgaver fordi vi undervurderede de fornødne, indledende opgaver som f.eks. dummy data i databasen, færdiggørelse af samme, opsætning af DbConnector, github mv.</w:t>
       </w:r>
     </w:p>
     <w:p>
@@ -10448,44 +8997,12 @@
         <w:t xml:space="preserve">Vi har besluttet at lave de ting færdige der mangler fra i går sammen, da der mangler lidt </w:t>
       </w:r>
       <w:r>
-        <w:t xml:space="preserve">dialog om problemstillingerne. Vi forfatter nogle spørgsmål til teknisk </w:t>
-      </w:r>
-      <w:proofErr w:type="spellStart"/>
-      <w:r>
-        <w:t>review</w:t>
-      </w:r>
-      <w:proofErr w:type="spellEnd"/>
-      <w:r>
-        <w:t xml:space="preserve"> i dag, så vi kan få yderligere klarhed om f.eks. database, brug af </w:t>
-      </w:r>
-      <w:proofErr w:type="spellStart"/>
-      <w:r>
-        <w:t>branching</w:t>
-      </w:r>
-      <w:proofErr w:type="spellEnd"/>
-      <w:r>
-        <w:t xml:space="preserve"> i </w:t>
-      </w:r>
-      <w:proofErr w:type="spellStart"/>
-      <w:r>
-        <w:t>github</w:t>
-      </w:r>
-      <w:proofErr w:type="spellEnd"/>
-      <w:r>
-        <w:t xml:space="preserve"> mv.</w:t>
-      </w:r>
-    </w:p>
-    <w:p>
-      <w:r>
-        <w:t xml:space="preserve">Vi venter med at tildele hinanden flere </w:t>
-      </w:r>
-      <w:proofErr w:type="spellStart"/>
-      <w:r>
-        <w:t>tasks</w:t>
-      </w:r>
-      <w:proofErr w:type="spellEnd"/>
-      <w:r>
-        <w:t>, da vi først må have færdiggjort opgaver fra i går.</w:t>
+        <w:t>dialog om problemstillingerne. Vi forfatter nogle spørgsmål til teknisk review i dag, så vi kan få yderligere klarhed om f.eks. database, brug af branching i github mv.</w:t>
+      </w:r>
+    </w:p>
+    <w:p>
+      <w:r>
+        <w:t>Vi venter med at tildele hinanden flere tasks, da vi først må have færdiggjort opgaver fra i går.</w:t>
       </w:r>
     </w:p>
     <w:p>
@@ -10498,23 +9015,7 @@
     </w:p>
     <w:p>
       <w:r>
-        <w:t xml:space="preserve">Vi har fået lavet manglerne fra 13-11 færdige. Efter </w:t>
-      </w:r>
-      <w:proofErr w:type="spellStart"/>
-      <w:r>
-        <w:t>technical</w:t>
-      </w:r>
-      <w:proofErr w:type="spellEnd"/>
-      <w:r>
-        <w:t xml:space="preserve"> </w:t>
-      </w:r>
-      <w:proofErr w:type="spellStart"/>
-      <w:r>
-        <w:t>review</w:t>
-      </w:r>
-      <w:proofErr w:type="spellEnd"/>
-      <w:r>
-        <w:t xml:space="preserve"> 14-11 har vi besluttet at opdele US#10 i 3 mindre, realistiske delleverancer</w:t>
+        <w:t>Vi har fået lavet manglerne fra 13-11 færdige. Efter technical review 14-11 har vi besluttet at opdele US#10 i 3 mindre, realistiske delleverancer</w:t>
       </w:r>
       <w:r>
         <w:t>, således at udregninger implementeres i flg. rækkefølge: stolper i sprint 1, tag i sprint 2, skur i sprint 3.</w:t>
@@ -10527,15 +9028,7 @@
     </w:p>
     <w:p>
       <w:r>
-        <w:t xml:space="preserve">Dagens indsats koncentreres om US#7 hvor vi åbner forespørgsler. De fornødne </w:t>
-      </w:r>
-      <w:proofErr w:type="spellStart"/>
-      <w:r>
-        <w:t>tasks</w:t>
-      </w:r>
-      <w:proofErr w:type="spellEnd"/>
-      <w:r>
-        <w:t xml:space="preserve"> har vi defineret og skal fordeles således:</w:t>
+        <w:t>Dagens indsats koncentreres om US#7 hvor vi åbner forespørgsler. De fornødne tasks har vi defineret og skal fordeles således:</w:t>
       </w:r>
     </w:p>
     <w:tbl>
@@ -10564,19 +9057,11 @@
                 <w:rStyle w:val="detail-subject"/>
               </w:rPr>
             </w:pPr>
-            <w:proofErr w:type="spellStart"/>
-            <w:r>
-              <w:rPr>
-                <w:rStyle w:val="detail-subject"/>
-              </w:rPr>
-              <w:t>Task</w:t>
-            </w:r>
-            <w:proofErr w:type="spellEnd"/>
-            <w:r>
-              <w:rPr>
-                <w:rStyle w:val="detail-subject"/>
-              </w:rPr>
-              <w:t xml:space="preserve"> nr.</w:t>
+            <w:r>
+              <w:rPr>
+                <w:rStyle w:val="detail-subject"/>
+              </w:rPr>
+              <w:t>Task nr.</w:t>
             </w:r>
           </w:p>
         </w:tc>
@@ -10653,19 +9138,11 @@
                 <w:rStyle w:val="detail-subject"/>
               </w:rPr>
             </w:pPr>
-            <w:proofErr w:type="spellStart"/>
-            <w:r>
-              <w:rPr>
-                <w:rStyle w:val="detail-subject"/>
-              </w:rPr>
-              <w:t>FrontController</w:t>
-            </w:r>
-            <w:proofErr w:type="spellEnd"/>
-            <w:r>
-              <w:rPr>
-                <w:rStyle w:val="detail-subject"/>
-              </w:rPr>
-              <w:t xml:space="preserve"> oprettes</w:t>
+            <w:r>
+              <w:rPr>
+                <w:rStyle w:val="detail-subject"/>
+              </w:rPr>
+              <w:t>FrontController oprettes</w:t>
             </w:r>
           </w:p>
         </w:tc>
@@ -10720,33 +9197,11 @@
                 <w:rStyle w:val="detail-subject"/>
               </w:rPr>
             </w:pPr>
-            <w:proofErr w:type="spellStart"/>
-            <w:r>
-              <w:rPr>
-                <w:rStyle w:val="detail-subject"/>
-              </w:rPr>
-              <w:t>Command</w:t>
-            </w:r>
-            <w:proofErr w:type="spellEnd"/>
-            <w:r>
-              <w:rPr>
-                <w:rStyle w:val="detail-subject"/>
-              </w:rPr>
-              <w:t xml:space="preserve"> </w:t>
-            </w:r>
-            <w:proofErr w:type="spellStart"/>
-            <w:r>
-              <w:rPr>
-                <w:rStyle w:val="detail-subject"/>
-              </w:rPr>
-              <w:t>pattern</w:t>
-            </w:r>
-            <w:proofErr w:type="spellEnd"/>
-            <w:r>
-              <w:rPr>
-                <w:rStyle w:val="detail-subject"/>
-              </w:rPr>
-              <w:t xml:space="preserve"> implementeres</w:t>
+            <w:r>
+              <w:rPr>
+                <w:rStyle w:val="detail-subject"/>
+              </w:rPr>
+              <w:t>Command pattern implementeres</w:t>
             </w:r>
           </w:p>
         </w:tc>
@@ -10953,16 +9408,8 @@
               <w:rPr>
                 <w:rStyle w:val="detail-subject"/>
               </w:rPr>
-              <w:t xml:space="preserve">Div. tilpasninger i </w:t>
-            </w:r>
-            <w:proofErr w:type="spellStart"/>
-            <w:r>
-              <w:rPr>
-                <w:rStyle w:val="detail-subject"/>
-              </w:rPr>
-              <w:t>ForesporgselDAO</w:t>
-            </w:r>
-            <w:proofErr w:type="spellEnd"/>
+              <w:t>Div. tilpasninger i ForesporgselDAO</w:t>
+            </w:r>
           </w:p>
         </w:tc>
         <w:tc>
@@ -10997,23 +9444,7 @@
     </w:p>
     <w:p>
       <w:r>
-        <w:t xml:space="preserve">Torsdagens </w:t>
-      </w:r>
-      <w:proofErr w:type="spellStart"/>
-      <w:r>
-        <w:t>tasks</w:t>
-      </w:r>
-      <w:proofErr w:type="spellEnd"/>
-      <w:r>
-        <w:t xml:space="preserve"> viste sig at blive til en del flere og derfor blev torsdagens opgaver fuldført sent. Der henstår fortsat lidt oprydning og optimering i disse </w:t>
-      </w:r>
-      <w:proofErr w:type="spellStart"/>
-      <w:r>
-        <w:t>tasks</w:t>
-      </w:r>
-      <w:proofErr w:type="spellEnd"/>
-      <w:r>
-        <w:t xml:space="preserve">, idet vi har haft </w:t>
+        <w:t xml:space="preserve">Torsdagens tasks viste sig at blive til en del flere og derfor blev torsdagens opgaver fuldført sent. Der henstår fortsat lidt oprydning og optimering i disse tasks, idet vi har haft </w:t>
       </w:r>
       <w:r>
         <w:t>brug for at få klarhed over og forståelse af arkitekturens ideelle opbygning. Vi besluttede torsdag at tage et hurtigt møde ang. arkitekturen, så fremtidige udfordringer med den mindskes.</w:t>
@@ -11021,15 +9452,7 @@
     </w:p>
     <w:p>
       <w:r>
-        <w:t xml:space="preserve">I dag, inden PO møde, færdiggøres de 2 </w:t>
-      </w:r>
-      <w:proofErr w:type="spellStart"/>
-      <w:r>
-        <w:t>views</w:t>
-      </w:r>
-      <w:proofErr w:type="spellEnd"/>
-      <w:r>
-        <w:t xml:space="preserve"> fra i går, dvs. visning af listen over forespørgsler og visningen af en enkelt forespørgsel, således at der linkes til / fra begge sider.</w:t>
+        <w:t>I dag, inden PO møde, færdiggøres de 2 views fra i går, dvs. visning af listen over forespørgsler og visningen af en enkelt forespørgsel, således at der linkes til / fra begge sider.</w:t>
       </w:r>
     </w:p>
     <w:p>
@@ -11039,15 +9462,8 @@
     </w:p>
     <w:p>
       <w:r>
-        <w:t xml:space="preserve">Fordelingen af </w:t>
-      </w:r>
-      <w:proofErr w:type="spellStart"/>
-      <w:r>
-        <w:t>tasks</w:t>
-      </w:r>
-      <w:proofErr w:type="spellEnd"/>
-      <w:r>
-        <w:t xml:space="preserve"> ser derfor således ud:</w:t>
+        <w:lastRenderedPageBreak/>
+        <w:t>Fordelingen af tasks ser derfor således ud:</w:t>
       </w:r>
     </w:p>
     <w:p/>
@@ -11077,20 +9493,11 @@
                 <w:rStyle w:val="detail-subject"/>
               </w:rPr>
             </w:pPr>
-            <w:proofErr w:type="spellStart"/>
-            <w:r>
-              <w:rPr>
-                <w:rStyle w:val="detail-subject"/>
-              </w:rPr>
-              <w:lastRenderedPageBreak/>
-              <w:t>Task</w:t>
-            </w:r>
-            <w:proofErr w:type="spellEnd"/>
-            <w:r>
-              <w:rPr>
-                <w:rStyle w:val="detail-subject"/>
-              </w:rPr>
-              <w:t xml:space="preserve"> nr.</w:t>
+            <w:r>
+              <w:rPr>
+                <w:rStyle w:val="detail-subject"/>
+              </w:rPr>
+              <w:t>Task nr.</w:t>
             </w:r>
           </w:p>
         </w:tc>
@@ -11297,21 +9704,7 @@
               <w:rPr>
                 <w:rStyle w:val="detail-subject"/>
               </w:rPr>
-              <w:t xml:space="preserve">Opret klasse i </w:t>
-            </w:r>
-            <w:proofErr w:type="spellStart"/>
-            <w:r>
-              <w:rPr>
-                <w:rStyle w:val="detail-subject"/>
-              </w:rPr>
-              <w:t>logic</w:t>
-            </w:r>
-            <w:proofErr w:type="spellEnd"/>
-            <w:r>
-              <w:rPr>
-                <w:rStyle w:val="detail-subject"/>
-              </w:rPr>
-              <w:t xml:space="preserve"> lag til udregning</w:t>
+              <w:t>Opret klasse i logic lag til udregning</w:t>
             </w:r>
           </w:p>
         </w:tc>
@@ -11342,28 +9735,12 @@
         <w:pStyle w:val="Overskrift2"/>
       </w:pPr>
       <w:r>
-        <w:t xml:space="preserve">16-11-2018 </w:t>
-      </w:r>
-      <w:proofErr w:type="spellStart"/>
-      <w:r>
-        <w:t>Retrospective</w:t>
-      </w:r>
-      <w:proofErr w:type="spellEnd"/>
-      <w:r>
-        <w:t xml:space="preserve"> af uge 1:</w:t>
-      </w:r>
-    </w:p>
-    <w:p>
-      <w:r>
-        <w:t xml:space="preserve">Den første uge var forvirrende og kompliceret, fordi teamet umiddelbart forsøgte at skabe den korrekte database fra starten. Men da teamet samtidig manglede overblik over resten af opgaven, afledte databaseudviklingen flere spørgsmål end svar, især ift. </w:t>
-      </w:r>
-      <w:proofErr w:type="gramStart"/>
-      <w:r>
-        <w:t>udregning af styklisten.</w:t>
-      </w:r>
-      <w:proofErr w:type="gramEnd"/>
-      <w:r>
-        <w:t xml:space="preserve"> I stedet for at fokusere på problemet, fokuserede vi på løsningen. Således blev uge 1 en utilfredsstillende oplevelse</w:t>
+        <w:t>16-11-2018 Retrospective af uge 1:</w:t>
+      </w:r>
+    </w:p>
+    <w:p>
+      <w:r>
+        <w:t>Den første uge var forvirrende og kompliceret, fordi teamet umiddelbart forsøgte at skabe den korrekte database fra starten. Men da teamet samtidig manglede overblik over resten af opgaven, afledte databaseudviklingen flere spørgsmål end svar, især ift. udregning af styklisten. I stedet for at fokusere på problemet, fokuserede vi på løsningen. Således blev uge 1 en utilfredsstillende oplevelse</w:t>
       </w:r>
       <w:r>
         <w:t xml:space="preserve"> med manglende fremdrift.</w:t>
@@ -11377,7 +9754,778 @@
         <w:t>19-11-2018:</w:t>
       </w:r>
     </w:p>
+    <w:p>
+      <w:r>
+        <w:t>Der henstår et par opgaver fra sidste uge, som vi må gøre færdige i denne. Jesper tager sig af vareadministration og Claus af styklisteberegneren:</w:t>
+      </w:r>
+    </w:p>
+    <w:tbl>
+      <w:tblPr>
+        <w:tblStyle w:val="Lysliste-fremhvningsfarve3"/>
+        <w:tblW w:w="0" w:type="auto"/>
+        <w:tblLook w:val="04A0"/>
+      </w:tblPr>
+      <w:tblGrid>
+        <w:gridCol w:w="3259"/>
+        <w:gridCol w:w="3259"/>
+        <w:gridCol w:w="3260"/>
+      </w:tblGrid>
+      <w:tr>
+        <w:trPr>
+          <w:cnfStyle w:val="100000000000"/>
+        </w:trPr>
+        <w:tc>
+          <w:tcPr>
+            <w:cnfStyle w:val="001000000000"/>
+            <w:tcW w:w="3259" w:type="dxa"/>
+          </w:tcPr>
+          <w:p>
+            <w:pPr>
+              <w:rPr>
+                <w:rStyle w:val="detail-subject"/>
+              </w:rPr>
+            </w:pPr>
+            <w:r>
+              <w:rPr>
+                <w:rStyle w:val="detail-subject"/>
+              </w:rPr>
+              <w:t>Task nr.</w:t>
+            </w:r>
+          </w:p>
+        </w:tc>
+        <w:tc>
+          <w:tcPr>
+            <w:tcW w:w="3259" w:type="dxa"/>
+          </w:tcPr>
+          <w:p>
+            <w:pPr>
+              <w:cnfStyle w:val="100000000000"/>
+              <w:rPr>
+                <w:rStyle w:val="detail-subject"/>
+              </w:rPr>
+            </w:pPr>
+            <w:r>
+              <w:rPr>
+                <w:rStyle w:val="detail-subject"/>
+              </w:rPr>
+              <w:t>Beskrivelse</w:t>
+            </w:r>
+          </w:p>
+        </w:tc>
+        <w:tc>
+          <w:tcPr>
+            <w:tcW w:w="3260" w:type="dxa"/>
+          </w:tcPr>
+          <w:p>
+            <w:pPr>
+              <w:cnfStyle w:val="100000000000"/>
+              <w:rPr>
+                <w:rStyle w:val="detail-subject"/>
+              </w:rPr>
+            </w:pPr>
+            <w:r>
+              <w:rPr>
+                <w:rStyle w:val="detail-subject"/>
+              </w:rPr>
+              <w:t>Udvikler</w:t>
+            </w:r>
+          </w:p>
+        </w:tc>
+      </w:tr>
+      <w:tr>
+        <w:trPr>
+          <w:cnfStyle w:val="000000100000"/>
+        </w:trPr>
+        <w:tc>
+          <w:tcPr>
+            <w:cnfStyle w:val="001000000000"/>
+            <w:tcW w:w="3259" w:type="dxa"/>
+          </w:tcPr>
+          <w:p>
+            <w:pPr>
+              <w:rPr>
+                <w:rStyle w:val="detail-subject"/>
+              </w:rPr>
+            </w:pPr>
+            <w:r>
+              <w:rPr>
+                <w:rStyle w:val="detail-subject"/>
+              </w:rPr>
+              <w:t>56</w:t>
+            </w:r>
+          </w:p>
+        </w:tc>
+        <w:tc>
+          <w:tcPr>
+            <w:tcW w:w="3259" w:type="dxa"/>
+          </w:tcPr>
+          <w:p>
+            <w:pPr>
+              <w:cnfStyle w:val="000000100000"/>
+              <w:rPr>
+                <w:rStyle w:val="detail-subject"/>
+              </w:rPr>
+            </w:pPr>
+            <w:r>
+              <w:rPr>
+                <w:rStyle w:val="detail-subject"/>
+              </w:rPr>
+              <w:t>SQL til hentning af alle varer</w:t>
+            </w:r>
+          </w:p>
+        </w:tc>
+        <w:tc>
+          <w:tcPr>
+            <w:tcW w:w="3260" w:type="dxa"/>
+          </w:tcPr>
+          <w:p>
+            <w:pPr>
+              <w:cnfStyle w:val="000000100000"/>
+              <w:rPr>
+                <w:rStyle w:val="detail-subject"/>
+              </w:rPr>
+            </w:pPr>
+            <w:r>
+              <w:rPr>
+                <w:rStyle w:val="detail-subject"/>
+              </w:rPr>
+              <w:t>Jesper</w:t>
+            </w:r>
+          </w:p>
+          <w:p>
+            <w:pPr>
+              <w:cnfStyle w:val="000000100000"/>
+            </w:pPr>
+          </w:p>
+        </w:tc>
+      </w:tr>
+      <w:tr>
+        <w:tc>
+          <w:tcPr>
+            <w:cnfStyle w:val="001000000000"/>
+            <w:tcW w:w="3259" w:type="dxa"/>
+          </w:tcPr>
+          <w:p>
+            <w:pPr>
+              <w:rPr>
+                <w:rStyle w:val="detail-subject"/>
+              </w:rPr>
+            </w:pPr>
+            <w:r>
+              <w:rPr>
+                <w:rStyle w:val="detail-subject"/>
+              </w:rPr>
+              <w:t>57</w:t>
+            </w:r>
+          </w:p>
+        </w:tc>
+        <w:tc>
+          <w:tcPr>
+            <w:tcW w:w="3259" w:type="dxa"/>
+          </w:tcPr>
+          <w:p>
+            <w:pPr>
+              <w:cnfStyle w:val="000000000000"/>
+              <w:rPr>
+                <w:rStyle w:val="detail-subject"/>
+              </w:rPr>
+            </w:pPr>
+            <w:r>
+              <w:rPr>
+                <w:rStyle w:val="detail-subject"/>
+              </w:rPr>
+              <w:t>SQL til at gemme vare</w:t>
+            </w:r>
+          </w:p>
+        </w:tc>
+        <w:tc>
+          <w:tcPr>
+            <w:tcW w:w="3260" w:type="dxa"/>
+          </w:tcPr>
+          <w:p>
+            <w:pPr>
+              <w:cnfStyle w:val="000000000000"/>
+              <w:rPr>
+                <w:rStyle w:val="detail-subject"/>
+              </w:rPr>
+            </w:pPr>
+            <w:r>
+              <w:rPr>
+                <w:rStyle w:val="detail-subject"/>
+              </w:rPr>
+              <w:t>Jesper</w:t>
+            </w:r>
+          </w:p>
+        </w:tc>
+      </w:tr>
+      <w:tr>
+        <w:trPr>
+          <w:cnfStyle w:val="000000100000"/>
+        </w:trPr>
+        <w:tc>
+          <w:tcPr>
+            <w:cnfStyle w:val="001000000000"/>
+            <w:tcW w:w="3259" w:type="dxa"/>
+          </w:tcPr>
+          <w:p>
+            <w:pPr>
+              <w:rPr>
+                <w:rStyle w:val="detail-subject"/>
+              </w:rPr>
+            </w:pPr>
+            <w:r>
+              <w:rPr>
+                <w:rStyle w:val="detail-subject"/>
+              </w:rPr>
+              <w:t>58</w:t>
+            </w:r>
+          </w:p>
+        </w:tc>
+        <w:tc>
+          <w:tcPr>
+            <w:tcW w:w="3259" w:type="dxa"/>
+          </w:tcPr>
+          <w:p>
+            <w:pPr>
+              <w:cnfStyle w:val="000000100000"/>
+              <w:rPr>
+                <w:rStyle w:val="detail-subject"/>
+              </w:rPr>
+            </w:pPr>
+            <w:r>
+              <w:rPr>
+                <w:rStyle w:val="detail-subject"/>
+              </w:rPr>
+              <w:t>SQL til hentning af enkelt vare</w:t>
+            </w:r>
+          </w:p>
+        </w:tc>
+        <w:tc>
+          <w:tcPr>
+            <w:tcW w:w="3260" w:type="dxa"/>
+          </w:tcPr>
+          <w:p>
+            <w:pPr>
+              <w:cnfStyle w:val="000000100000"/>
+              <w:rPr>
+                <w:rStyle w:val="detail-subject"/>
+              </w:rPr>
+            </w:pPr>
+            <w:r>
+              <w:rPr>
+                <w:rStyle w:val="detail-subject"/>
+              </w:rPr>
+              <w:t>Jesper</w:t>
+            </w:r>
+          </w:p>
+        </w:tc>
+      </w:tr>
+      <w:tr>
+        <w:tc>
+          <w:tcPr>
+            <w:cnfStyle w:val="001000000000"/>
+            <w:tcW w:w="3259" w:type="dxa"/>
+          </w:tcPr>
+          <w:p>
+            <w:pPr>
+              <w:rPr>
+                <w:rStyle w:val="detail-subject"/>
+              </w:rPr>
+            </w:pPr>
+            <w:r>
+              <w:rPr>
+                <w:rStyle w:val="detail-subject"/>
+              </w:rPr>
+              <w:t>59</w:t>
+            </w:r>
+          </w:p>
+        </w:tc>
+        <w:tc>
+          <w:tcPr>
+            <w:tcW w:w="3259" w:type="dxa"/>
+          </w:tcPr>
+          <w:p>
+            <w:pPr>
+              <w:cnfStyle w:val="000000000000"/>
+              <w:rPr>
+                <w:rStyle w:val="detail-subject"/>
+              </w:rPr>
+            </w:pPr>
+            <w:r>
+              <w:rPr>
+                <w:rStyle w:val="detail-subject"/>
+              </w:rPr>
+              <w:t>Metode som henter alle varer</w:t>
+            </w:r>
+          </w:p>
+        </w:tc>
+        <w:tc>
+          <w:tcPr>
+            <w:tcW w:w="3260" w:type="dxa"/>
+          </w:tcPr>
+          <w:p>
+            <w:pPr>
+              <w:cnfStyle w:val="000000000000"/>
+              <w:rPr>
+                <w:rStyle w:val="detail-subject"/>
+              </w:rPr>
+            </w:pPr>
+            <w:r>
+              <w:rPr>
+                <w:rStyle w:val="detail-subject"/>
+              </w:rPr>
+              <w:t>Jesper</w:t>
+            </w:r>
+          </w:p>
+        </w:tc>
+      </w:tr>
+      <w:tr>
+        <w:trPr>
+          <w:cnfStyle w:val="000000100000"/>
+        </w:trPr>
+        <w:tc>
+          <w:tcPr>
+            <w:cnfStyle w:val="001000000000"/>
+            <w:tcW w:w="3259" w:type="dxa"/>
+          </w:tcPr>
+          <w:p>
+            <w:pPr>
+              <w:rPr>
+                <w:rStyle w:val="detail-subject"/>
+              </w:rPr>
+            </w:pPr>
+            <w:r>
+              <w:rPr>
+                <w:rStyle w:val="detail-subject"/>
+              </w:rPr>
+              <w:t>60</w:t>
+            </w:r>
+          </w:p>
+        </w:tc>
+        <w:tc>
+          <w:tcPr>
+            <w:tcW w:w="3259" w:type="dxa"/>
+          </w:tcPr>
+          <w:p>
+            <w:pPr>
+              <w:cnfStyle w:val="000000100000"/>
+              <w:rPr>
+                <w:rStyle w:val="detail-subject"/>
+              </w:rPr>
+            </w:pPr>
+            <w:r>
+              <w:rPr>
+                <w:rStyle w:val="detail-subject"/>
+              </w:rPr>
+              <w:t>Metode som henter en enkelt vare</w:t>
+            </w:r>
+          </w:p>
+        </w:tc>
+        <w:tc>
+          <w:tcPr>
+            <w:tcW w:w="3260" w:type="dxa"/>
+          </w:tcPr>
+          <w:p>
+            <w:pPr>
+              <w:cnfStyle w:val="000000100000"/>
+              <w:rPr>
+                <w:rStyle w:val="detail-subject"/>
+              </w:rPr>
+            </w:pPr>
+            <w:r>
+              <w:rPr>
+                <w:rStyle w:val="detail-subject"/>
+              </w:rPr>
+              <w:t>Jesper</w:t>
+            </w:r>
+          </w:p>
+        </w:tc>
+      </w:tr>
+      <w:tr>
+        <w:tc>
+          <w:tcPr>
+            <w:cnfStyle w:val="001000000000"/>
+            <w:tcW w:w="3259" w:type="dxa"/>
+          </w:tcPr>
+          <w:p>
+            <w:pPr>
+              <w:rPr>
+                <w:rStyle w:val="detail-subject"/>
+              </w:rPr>
+            </w:pPr>
+            <w:r>
+              <w:rPr>
+                <w:rStyle w:val="detail-subject"/>
+              </w:rPr>
+              <w:t>61</w:t>
+            </w:r>
+          </w:p>
+        </w:tc>
+        <w:tc>
+          <w:tcPr>
+            <w:tcW w:w="3259" w:type="dxa"/>
+          </w:tcPr>
+          <w:p>
+            <w:pPr>
+              <w:cnfStyle w:val="000000000000"/>
+              <w:rPr>
+                <w:rStyle w:val="detail-subject"/>
+              </w:rPr>
+            </w:pPr>
+            <w:r>
+              <w:rPr>
+                <w:rStyle w:val="detail-subject"/>
+              </w:rPr>
+              <w:t>Metode som gemmer vare</w:t>
+            </w:r>
+          </w:p>
+        </w:tc>
+        <w:tc>
+          <w:tcPr>
+            <w:tcW w:w="3260" w:type="dxa"/>
+          </w:tcPr>
+          <w:p>
+            <w:pPr>
+              <w:cnfStyle w:val="000000000000"/>
+              <w:rPr>
+                <w:rStyle w:val="detail-subject"/>
+              </w:rPr>
+            </w:pPr>
+            <w:r>
+              <w:rPr>
+                <w:rStyle w:val="detail-subject"/>
+              </w:rPr>
+              <w:t>Jesper</w:t>
+            </w:r>
+          </w:p>
+        </w:tc>
+      </w:tr>
+      <w:tr>
+        <w:trPr>
+          <w:cnfStyle w:val="000000100000"/>
+        </w:trPr>
+        <w:tc>
+          <w:tcPr>
+            <w:cnfStyle w:val="001000000000"/>
+            <w:tcW w:w="3259" w:type="dxa"/>
+          </w:tcPr>
+          <w:p>
+            <w:pPr>
+              <w:rPr>
+                <w:rStyle w:val="detail-subject"/>
+              </w:rPr>
+            </w:pPr>
+            <w:r>
+              <w:rPr>
+                <w:rStyle w:val="detail-subject"/>
+              </w:rPr>
+              <w:t>62</w:t>
+            </w:r>
+          </w:p>
+        </w:tc>
+        <w:tc>
+          <w:tcPr>
+            <w:tcW w:w="3259" w:type="dxa"/>
+          </w:tcPr>
+          <w:p>
+            <w:pPr>
+              <w:cnfStyle w:val="000000100000"/>
+              <w:rPr>
+                <w:rStyle w:val="detail-subject"/>
+              </w:rPr>
+            </w:pPr>
+            <w:r>
+              <w:rPr>
+                <w:rStyle w:val="detail-subject"/>
+              </w:rPr>
+              <w:t>JUnit test af 59, 60, 61</w:t>
+            </w:r>
+          </w:p>
+        </w:tc>
+        <w:tc>
+          <w:tcPr>
+            <w:tcW w:w="3260" w:type="dxa"/>
+          </w:tcPr>
+          <w:p>
+            <w:pPr>
+              <w:cnfStyle w:val="000000100000"/>
+              <w:rPr>
+                <w:rStyle w:val="detail-subject"/>
+              </w:rPr>
+            </w:pPr>
+            <w:r>
+              <w:rPr>
+                <w:rStyle w:val="detail-subject"/>
+              </w:rPr>
+              <w:t>Jesper</w:t>
+            </w:r>
+          </w:p>
+        </w:tc>
+      </w:tr>
+      <w:tr>
+        <w:tc>
+          <w:tcPr>
+            <w:cnfStyle w:val="001000000000"/>
+            <w:tcW w:w="3259" w:type="dxa"/>
+          </w:tcPr>
+          <w:p>
+            <w:pPr>
+              <w:rPr>
+                <w:rStyle w:val="detail-subject"/>
+              </w:rPr>
+            </w:pPr>
+            <w:r>
+              <w:rPr>
+                <w:rStyle w:val="detail-subject"/>
+              </w:rPr>
+              <w:t>63</w:t>
+            </w:r>
+          </w:p>
+        </w:tc>
+        <w:tc>
+          <w:tcPr>
+            <w:tcW w:w="3259" w:type="dxa"/>
+          </w:tcPr>
+          <w:p>
+            <w:pPr>
+              <w:cnfStyle w:val="000000000000"/>
+              <w:rPr>
+                <w:rStyle w:val="detail-subject"/>
+              </w:rPr>
+            </w:pPr>
+            <w:r>
+              <w:rPr>
+                <w:rStyle w:val="detail-subject"/>
+              </w:rPr>
+              <w:t>JSP til visning af alle varer på liste (som v. forespørgsler)</w:t>
+            </w:r>
+          </w:p>
+        </w:tc>
+        <w:tc>
+          <w:tcPr>
+            <w:tcW w:w="3260" w:type="dxa"/>
+          </w:tcPr>
+          <w:p>
+            <w:pPr>
+              <w:cnfStyle w:val="000000000000"/>
+              <w:rPr>
+                <w:rStyle w:val="detail-subject"/>
+              </w:rPr>
+            </w:pPr>
+            <w:r>
+              <w:rPr>
+                <w:rStyle w:val="detail-subject"/>
+              </w:rPr>
+              <w:t>Jesper</w:t>
+            </w:r>
+          </w:p>
+        </w:tc>
+      </w:tr>
+      <w:tr>
+        <w:trPr>
+          <w:cnfStyle w:val="000000100000"/>
+        </w:trPr>
+        <w:tc>
+          <w:tcPr>
+            <w:cnfStyle w:val="001000000000"/>
+            <w:tcW w:w="3259" w:type="dxa"/>
+          </w:tcPr>
+          <w:p>
+            <w:pPr>
+              <w:rPr>
+                <w:rStyle w:val="detail-subject"/>
+              </w:rPr>
+            </w:pPr>
+            <w:r>
+              <w:rPr>
+                <w:rStyle w:val="detail-subject"/>
+              </w:rPr>
+              <w:t>64</w:t>
+            </w:r>
+          </w:p>
+        </w:tc>
+        <w:tc>
+          <w:tcPr>
+            <w:tcW w:w="3259" w:type="dxa"/>
+          </w:tcPr>
+          <w:p>
+            <w:pPr>
+              <w:cnfStyle w:val="000000100000"/>
+              <w:rPr>
+                <w:rStyle w:val="detail-subject"/>
+              </w:rPr>
+            </w:pPr>
+            <w:r>
+              <w:rPr>
+                <w:rStyle w:val="detail-subject"/>
+              </w:rPr>
+              <w:t>JSP til visning af formular til enkelt vare</w:t>
+            </w:r>
+          </w:p>
+        </w:tc>
+        <w:tc>
+          <w:tcPr>
+            <w:tcW w:w="3260" w:type="dxa"/>
+          </w:tcPr>
+          <w:p>
+            <w:pPr>
+              <w:cnfStyle w:val="000000100000"/>
+              <w:rPr>
+                <w:rStyle w:val="detail-subject"/>
+              </w:rPr>
+            </w:pPr>
+            <w:r>
+              <w:rPr>
+                <w:rStyle w:val="detail-subject"/>
+              </w:rPr>
+              <w:t>Jesper</w:t>
+            </w:r>
+          </w:p>
+        </w:tc>
+      </w:tr>
+      <w:tr>
+        <w:tc>
+          <w:tcPr>
+            <w:cnfStyle w:val="001000000000"/>
+            <w:tcW w:w="3259" w:type="dxa"/>
+          </w:tcPr>
+          <w:p>
+            <w:pPr>
+              <w:rPr>
+                <w:rStyle w:val="detail-subject"/>
+              </w:rPr>
+            </w:pPr>
+            <w:r>
+              <w:rPr>
+                <w:rStyle w:val="detail-subject"/>
+              </w:rPr>
+              <w:t>36</w:t>
+            </w:r>
+          </w:p>
+        </w:tc>
+        <w:tc>
+          <w:tcPr>
+            <w:tcW w:w="3259" w:type="dxa"/>
+          </w:tcPr>
+          <w:p>
+            <w:pPr>
+              <w:cnfStyle w:val="000000000000"/>
+              <w:rPr>
+                <w:rStyle w:val="detail-subject"/>
+              </w:rPr>
+            </w:pPr>
+            <w:r>
+              <w:rPr>
+                <w:rStyle w:val="detail-subject"/>
+              </w:rPr>
+              <w:t>Opret klasse i logic lag til udregning</w:t>
+            </w:r>
+          </w:p>
+        </w:tc>
+        <w:tc>
+          <w:tcPr>
+            <w:tcW w:w="3260" w:type="dxa"/>
+          </w:tcPr>
+          <w:p>
+            <w:pPr>
+              <w:cnfStyle w:val="000000000000"/>
+              <w:rPr>
+                <w:rStyle w:val="detail-subject"/>
+              </w:rPr>
+            </w:pPr>
+            <w:r>
+              <w:rPr>
+                <w:rStyle w:val="detail-subject"/>
+              </w:rPr>
+              <w:t>Claus</w:t>
+            </w:r>
+          </w:p>
+        </w:tc>
+      </w:tr>
+      <w:tr>
+        <w:trPr>
+          <w:cnfStyle w:val="000000100000"/>
+        </w:trPr>
+        <w:tc>
+          <w:tcPr>
+            <w:cnfStyle w:val="001000000000"/>
+            <w:tcW w:w="3259" w:type="dxa"/>
+          </w:tcPr>
+          <w:p>
+            <w:pPr>
+              <w:rPr>
+                <w:rStyle w:val="detail-subject"/>
+              </w:rPr>
+            </w:pPr>
+            <w:r>
+              <w:rPr>
+                <w:rStyle w:val="detail-subject"/>
+              </w:rPr>
+              <w:t>39</w:t>
+            </w:r>
+          </w:p>
+        </w:tc>
+        <w:tc>
+          <w:tcPr>
+            <w:tcW w:w="3259" w:type="dxa"/>
+          </w:tcPr>
+          <w:p>
+            <w:pPr>
+              <w:cnfStyle w:val="000000100000"/>
+              <w:rPr>
+                <w:rStyle w:val="detail-subject"/>
+              </w:rPr>
+            </w:pPr>
+            <w:r>
+              <w:rPr>
+                <w:rStyle w:val="detail-subject"/>
+              </w:rPr>
+              <w:t>Opret Unit test til demo af hver udregner</w:t>
+            </w:r>
+          </w:p>
+        </w:tc>
+        <w:tc>
+          <w:tcPr>
+            <w:tcW w:w="3260" w:type="dxa"/>
+          </w:tcPr>
+          <w:p>
+            <w:pPr>
+              <w:cnfStyle w:val="000000100000"/>
+              <w:rPr>
+                <w:rStyle w:val="detail-subject"/>
+              </w:rPr>
+            </w:pPr>
+            <w:r>
+              <w:rPr>
+                <w:rStyle w:val="detail-subject"/>
+              </w:rPr>
+              <w:t>Claus</w:t>
+            </w:r>
+          </w:p>
+        </w:tc>
+      </w:tr>
+    </w:tbl>
     <w:p/>
+    <w:p>
+      <w:pPr>
+        <w:pStyle w:val="Overskrift2"/>
+      </w:pPr>
+      <w:r>
+        <w:lastRenderedPageBreak/>
+        <w:t>20-11-2018:</w:t>
+      </w:r>
+    </w:p>
+    <w:p>
+      <w:r>
+        <w:t xml:space="preserve">Jesper er færdig med sine opgaver fra i går (56-64), og tester i dag JSP siderne for funktionsfejl. Claus har lavet en udregner til rem, udregnere </w:t>
+      </w:r>
+      <w:r>
+        <w:t xml:space="preserve">til spær og stolper </w:t>
+      </w:r>
+      <w:r>
+        <w:t>udvikles i dag.</w:t>
+      </w:r>
+    </w:p>
     <w:p/>
     <w:p>
       <w:r>
@@ -13896,7 +13044,7 @@
 </file>
 
 <file path=customXml/itemProps1.xml><?xml version="1.0" encoding="utf-8"?>
-<ds:datastoreItem xmlns:ds="http://schemas.openxmlformats.org/officeDocument/2006/customXml" ds:itemID="{31EB7F54-DB59-4C23-BD4C-68FCFA909E3A}">
+<ds:datastoreItem xmlns:ds="http://schemas.openxmlformats.org/officeDocument/2006/customXml" ds:itemID="{40932B67-F459-44CC-A21E-C7EDEE463D08}">
   <ds:schemaRefs>
     <ds:schemaRef ds:uri="http://schemas.openxmlformats.org/officeDocument/2006/bibliography"/>
   </ds:schemaRefs>

</xml_diff>

<commit_message>
Filer flyttet fra subpackages til packages, fordi subpackages ikke understøttes i Java
</commit_message>
<xml_diff>
--- a/Analysedokumenter/Fog trælast.docx
+++ b/Analysedokumenter/Fog trælast.docx
@@ -8495,6 +8495,16 @@
       </w:r>
     </w:p>
     <w:p>
+      <w:r>
+        <w:t>Vi bør analysere lidt mere så vi har indhold ift. diagrammer mv. F.eks. tilstandsdiagram for forespørgsel, måden vi opretter kunden på (altså anonym forespørgsel med kundedata bliver til en forespørgsel og en kunde i databasen) osv.</w:t>
+      </w:r>
+    </w:p>
+    <w:p>
+      <w:r>
+        <w:t>Arkitekturen skal have et diagram og beskrives naturligvis.</w:t>
+      </w:r>
+    </w:p>
+    <w:p>
       <w:pPr>
         <w:pStyle w:val="Overskrift2"/>
       </w:pPr>
@@ -8512,8 +8522,14 @@
     <w:p>
       <w:pPr>
         <w:pStyle w:val="Overskrift1"/>
-      </w:pPr>
-      <w:r>
+        <w:rPr>
+          <w:lang w:val="en-US"/>
+        </w:rPr>
+      </w:pPr>
+      <w:r>
+        <w:rPr>
+          <w:lang w:val="en-US"/>
+        </w:rPr>
         <w:t>Daily Scrum meetings outcome and decisions:</w:t>
       </w:r>
     </w:p>
@@ -8829,7 +8845,14 @@
               <w:rPr>
                 <w:rStyle w:val="detail-subject"/>
               </w:rPr>
-              <w:t>Opret tabellerne kunde, postnr, tag, skur, forespørgsel i databasen</w:t>
+              <w:t xml:space="preserve">Opret tabellerne kunde, postnr, tag, skur, forespørgsel i </w:t>
+            </w:r>
+            <w:r>
+              <w:rPr>
+                <w:rStyle w:val="detail-subject"/>
+              </w:rPr>
+              <w:lastRenderedPageBreak/>
+              <w:t>databasen</w:t>
             </w:r>
           </w:p>
         </w:tc>
@@ -8848,6 +8871,7 @@
               <w:rPr>
                 <w:rStyle w:val="detail-subject"/>
               </w:rPr>
+              <w:lastRenderedPageBreak/>
               <w:t>Claus</w:t>
             </w:r>
           </w:p>
@@ -8872,6 +8896,7 @@
               <w:rPr>
                 <w:rStyle w:val="detail-subject"/>
               </w:rPr>
+              <w:lastRenderedPageBreak/>
               <w:t>33</w:t>
             </w:r>
           </w:p>
@@ -8972,7 +8997,6 @@
     <w:p/>
     <w:p>
       <w:r>
-        <w:lastRenderedPageBreak/>
         <w:t xml:space="preserve">Efter fordeling blev vi enige om at snakke sammen telefonisk et par timer senere, idet vi arbejdede hjemmefra for at få ro. </w:t>
       </w:r>
       <w:r>
@@ -9452,6 +9476,7 @@
     </w:p>
     <w:p>
       <w:r>
+        <w:lastRenderedPageBreak/>
         <w:t>I dag, inden PO møde, færdiggøres de 2 views fra i går, dvs. visning af listen over forespørgsler og visningen af en enkelt forespørgsel, således at der linkes til / fra begge sider.</w:t>
       </w:r>
     </w:p>
@@ -9462,7 +9487,6 @@
     </w:p>
     <w:p>
       <w:r>
-        <w:lastRenderedPageBreak/>
         <w:t>Fordelingen af tasks ser derfor således ud:</w:t>
       </w:r>
     </w:p>
@@ -10480,7 +10504,14 @@
               <w:rPr>
                 <w:rStyle w:val="detail-subject"/>
               </w:rPr>
-              <w:t>Opret Unit test til demo af hver udregner</w:t>
+              <w:t xml:space="preserve">Opret Unit test til demo af hver </w:t>
+            </w:r>
+            <w:r>
+              <w:rPr>
+                <w:rStyle w:val="detail-subject"/>
+              </w:rPr>
+              <w:lastRenderedPageBreak/>
+              <w:t>udregner</w:t>
             </w:r>
           </w:p>
         </w:tc>
@@ -10499,6 +10530,7 @@
               <w:rPr>
                 <w:rStyle w:val="detail-subject"/>
               </w:rPr>
+              <w:lastRenderedPageBreak/>
               <w:t>Claus</w:t>
             </w:r>
           </w:p>
@@ -10511,7 +10543,6 @@
         <w:pStyle w:val="Overskrift2"/>
       </w:pPr>
       <w:r>
-        <w:lastRenderedPageBreak/>
         <w:t>20-11-2018:</w:t>
       </w:r>
     </w:p>
@@ -10526,7 +10557,231 @@
         <w:t>udvikles i dag.</w:t>
       </w:r>
     </w:p>
+    <w:p>
+      <w:pPr>
+        <w:pStyle w:val="Overskrift2"/>
+      </w:pPr>
+      <w:r>
+        <w:t>21-11-2018:</w:t>
+      </w:r>
+    </w:p>
+    <w:p>
+      <w:r>
+        <w:t>Jesper har rettet småfejl i sine views fra mandag (56-64) så de nu er klar til fremvisning på Technical Review i dag.</w:t>
+      </w:r>
+      <w:r>
+        <w:t xml:space="preserve"> </w:t>
+      </w:r>
+      <w:r>
+        <w:t>Jesper ser på Task 70 for at igangsætte udvikling af tegningen. Claus har udviklet de første 4 beregnere til styklisten og laver en side så styklisten kan vises.</w:t>
+      </w:r>
+    </w:p>
+    <w:tbl>
+      <w:tblPr>
+        <w:tblStyle w:val="Lysliste-fremhvningsfarve3"/>
+        <w:tblW w:w="0" w:type="auto"/>
+        <w:tblLook w:val="04A0"/>
+      </w:tblPr>
+      <w:tblGrid>
+        <w:gridCol w:w="3259"/>
+        <w:gridCol w:w="3259"/>
+        <w:gridCol w:w="3260"/>
+      </w:tblGrid>
+      <w:tr>
+        <w:trPr>
+          <w:cnfStyle w:val="100000000000"/>
+        </w:trPr>
+        <w:tc>
+          <w:tcPr>
+            <w:cnfStyle w:val="001000000000"/>
+            <w:tcW w:w="3259" w:type="dxa"/>
+          </w:tcPr>
+          <w:p>
+            <w:pPr>
+              <w:rPr>
+                <w:rStyle w:val="detail-subject"/>
+              </w:rPr>
+            </w:pPr>
+            <w:r>
+              <w:rPr>
+                <w:rStyle w:val="detail-subject"/>
+              </w:rPr>
+              <w:t>Task nr.</w:t>
+            </w:r>
+          </w:p>
+        </w:tc>
+        <w:tc>
+          <w:tcPr>
+            <w:tcW w:w="3259" w:type="dxa"/>
+          </w:tcPr>
+          <w:p>
+            <w:pPr>
+              <w:cnfStyle w:val="100000000000"/>
+              <w:rPr>
+                <w:rStyle w:val="detail-subject"/>
+              </w:rPr>
+            </w:pPr>
+            <w:r>
+              <w:rPr>
+                <w:rStyle w:val="detail-subject"/>
+              </w:rPr>
+              <w:t>Beskrivelse</w:t>
+            </w:r>
+          </w:p>
+        </w:tc>
+        <w:tc>
+          <w:tcPr>
+            <w:tcW w:w="3260" w:type="dxa"/>
+          </w:tcPr>
+          <w:p>
+            <w:pPr>
+              <w:cnfStyle w:val="100000000000"/>
+              <w:rPr>
+                <w:rStyle w:val="detail-subject"/>
+              </w:rPr>
+            </w:pPr>
+            <w:r>
+              <w:rPr>
+                <w:rStyle w:val="detail-subject"/>
+              </w:rPr>
+              <w:t>Udvikler</w:t>
+            </w:r>
+          </w:p>
+        </w:tc>
+      </w:tr>
+      <w:tr>
+        <w:trPr>
+          <w:cnfStyle w:val="000000100000"/>
+        </w:trPr>
+        <w:tc>
+          <w:tcPr>
+            <w:cnfStyle w:val="001000000000"/>
+            <w:tcW w:w="3259" w:type="dxa"/>
+          </w:tcPr>
+          <w:p>
+            <w:pPr>
+              <w:rPr>
+                <w:rStyle w:val="detail-subject"/>
+              </w:rPr>
+            </w:pPr>
+            <w:r>
+              <w:rPr>
+                <w:rStyle w:val="detail-subject"/>
+              </w:rPr>
+              <w:t>70</w:t>
+            </w:r>
+          </w:p>
+        </w:tc>
+        <w:tc>
+          <w:tcPr>
+            <w:tcW w:w="3259" w:type="dxa"/>
+          </w:tcPr>
+          <w:p>
+            <w:pPr>
+              <w:cnfStyle w:val="000000100000"/>
+              <w:rPr>
+                <w:rStyle w:val="detail-subject"/>
+              </w:rPr>
+            </w:pPr>
+            <w:r>
+              <w:rPr>
+                <w:rStyle w:val="detail-subject"/>
+              </w:rPr>
+              <w:t>Demo tegning for at skabe overblik.</w:t>
+            </w:r>
+          </w:p>
+        </w:tc>
+        <w:tc>
+          <w:tcPr>
+            <w:tcW w:w="3260" w:type="dxa"/>
+          </w:tcPr>
+          <w:p>
+            <w:pPr>
+              <w:cnfStyle w:val="000000100000"/>
+              <w:rPr>
+                <w:rStyle w:val="detail-subject"/>
+              </w:rPr>
+            </w:pPr>
+            <w:r>
+              <w:rPr>
+                <w:rStyle w:val="detail-subject"/>
+              </w:rPr>
+              <w:t>Jesper</w:t>
+            </w:r>
+          </w:p>
+          <w:p>
+            <w:pPr>
+              <w:cnfStyle w:val="000000100000"/>
+            </w:pPr>
+          </w:p>
+        </w:tc>
+      </w:tr>
+      <w:tr>
+        <w:tc>
+          <w:tcPr>
+            <w:cnfStyle w:val="001000000000"/>
+            <w:tcW w:w="3259" w:type="dxa"/>
+          </w:tcPr>
+          <w:p>
+            <w:pPr>
+              <w:rPr>
+                <w:rStyle w:val="detail-subject"/>
+              </w:rPr>
+            </w:pPr>
+            <w:r>
+              <w:rPr>
+                <w:rStyle w:val="detail-subject"/>
+              </w:rPr>
+              <w:t>71</w:t>
+            </w:r>
+          </w:p>
+        </w:tc>
+        <w:tc>
+          <w:tcPr>
+            <w:tcW w:w="3259" w:type="dxa"/>
+          </w:tcPr>
+          <w:p>
+            <w:pPr>
+              <w:cnfStyle w:val="000000000000"/>
+              <w:rPr>
+                <w:rStyle w:val="detail-subject"/>
+              </w:rPr>
+            </w:pPr>
+            <w:r>
+              <w:rPr>
+                <w:rStyle w:val="detail-subject"/>
+              </w:rPr>
+              <w:t>Side til visning af stykliste for en forespørgsel.</w:t>
+            </w:r>
+          </w:p>
+        </w:tc>
+        <w:tc>
+          <w:tcPr>
+            <w:tcW w:w="3260" w:type="dxa"/>
+          </w:tcPr>
+          <w:p>
+            <w:pPr>
+              <w:cnfStyle w:val="000000000000"/>
+              <w:rPr>
+                <w:rStyle w:val="detail-subject"/>
+              </w:rPr>
+            </w:pPr>
+            <w:r>
+              <w:rPr>
+                <w:rStyle w:val="detail-subject"/>
+              </w:rPr>
+              <w:t>Claus</w:t>
+            </w:r>
+          </w:p>
+        </w:tc>
+      </w:tr>
+    </w:tbl>
     <w:p/>
+    <w:p>
+      <w:r>
+        <w:t>Inden review i dag demoer vi for hinanden.</w:t>
+      </w:r>
+    </w:p>
     <w:p>
       <w:r>
         <w:t xml:space="preserve"> </w:t>
@@ -13044,7 +13299,7 @@
 </file>
 
 <file path=customXml/itemProps1.xml><?xml version="1.0" encoding="utf-8"?>
-<ds:datastoreItem xmlns:ds="http://schemas.openxmlformats.org/officeDocument/2006/customXml" ds:itemID="{40932B67-F459-44CC-A21E-C7EDEE463D08}">
+<ds:datastoreItem xmlns:ds="http://schemas.openxmlformats.org/officeDocument/2006/customXml" ds:itemID="{7231EDA9-0021-4EFF-948F-D7750D6D91E6}">
   <ds:schemaRefs>
     <ds:schemaRef ds:uri="http://schemas.openxmlformats.org/officeDocument/2006/bibliography"/>
   </ds:schemaRefs>

</xml_diff>

<commit_message>
Opgraderet databasedesign og omdøbning af calculators mv.
</commit_message>
<xml_diff>
--- a/Analysedokumenter/Fog trælast.docx
+++ b/Analysedokumenter/Fog trælast.docx
@@ -8520,6 +8520,14 @@
       </w:r>
     </w:p>
     <w:p>
+      <w:r>
+        <w:t>Husk at skri</w:t>
+      </w:r>
+      <w:r>
+        <w:t>ve at logikken må styre at der ikke kommer f.eks. flere materialer af typen tagfladebelægning på samme tag, fordi sammensat primærngl af roofTypeId og materialTypeId ikke duer, fordi plasttag findes i 2 længder og derfor begge tilhører roofType med fladt tag og er af samme materialetype.</w:t>
+      </w:r>
+    </w:p>
+    <w:p>
       <w:pPr>
         <w:pStyle w:val="Overskrift1"/>
         <w:rPr>
@@ -8767,6 +8775,7 @@
               <w:rPr>
                 <w:rStyle w:val="detail-subject"/>
               </w:rPr>
+              <w:lastRenderedPageBreak/>
               <w:t>31</w:t>
             </w:r>
           </w:p>
@@ -8845,14 +8854,7 @@
               <w:rPr>
                 <w:rStyle w:val="detail-subject"/>
               </w:rPr>
-              <w:t xml:space="preserve">Opret tabellerne kunde, postnr, tag, skur, forespørgsel i </w:t>
-            </w:r>
-            <w:r>
-              <w:rPr>
-                <w:rStyle w:val="detail-subject"/>
-              </w:rPr>
-              <w:lastRenderedPageBreak/>
-              <w:t>databasen</w:t>
+              <w:t>Opret tabellerne kunde, postnr, tag, skur, forespørgsel i databasen</w:t>
             </w:r>
           </w:p>
         </w:tc>
@@ -8871,7 +8873,6 @@
               <w:rPr>
                 <w:rStyle w:val="detail-subject"/>
               </w:rPr>
-              <w:lastRenderedPageBreak/>
               <w:t>Claus</w:t>
             </w:r>
           </w:p>
@@ -8896,7 +8897,6 @@
               <w:rPr>
                 <w:rStyle w:val="detail-subject"/>
               </w:rPr>
-              <w:lastRenderedPageBreak/>
               <w:t>33</w:t>
             </w:r>
           </w:p>
@@ -9463,6 +9463,7 @@
         <w:pStyle w:val="Overskrift2"/>
       </w:pPr>
       <w:r>
+        <w:lastRenderedPageBreak/>
         <w:t>16-11-2018:</w:t>
       </w:r>
     </w:p>
@@ -9476,7 +9477,6 @@
     </w:p>
     <w:p>
       <w:r>
-        <w:lastRenderedPageBreak/>
         <w:t>I dag, inden PO møde, færdiggøres de 2 views fra i går, dvs. visning af listen over forespørgsler og visningen af en enkelt forespørgsel, således at der linkes til / fra begge sider.</w:t>
       </w:r>
     </w:p>
@@ -10321,7 +10321,14 @@
               <w:rPr>
                 <w:rStyle w:val="detail-subject"/>
               </w:rPr>
-              <w:t>JSP til visning af alle varer på liste (som v. forespørgsler)</w:t>
+              <w:t xml:space="preserve">JSP til visning af alle varer på liste </w:t>
+            </w:r>
+            <w:r>
+              <w:rPr>
+                <w:rStyle w:val="detail-subject"/>
+              </w:rPr>
+              <w:lastRenderedPageBreak/>
+              <w:t>(som v. forespørgsler)</w:t>
             </w:r>
           </w:p>
         </w:tc>
@@ -10340,6 +10347,7 @@
               <w:rPr>
                 <w:rStyle w:val="detail-subject"/>
               </w:rPr>
+              <w:lastRenderedPageBreak/>
               <w:t>Jesper</w:t>
             </w:r>
           </w:p>
@@ -10364,6 +10372,7 @@
               <w:rPr>
                 <w:rStyle w:val="detail-subject"/>
               </w:rPr>
+              <w:lastRenderedPageBreak/>
               <w:t>64</w:t>
             </w:r>
           </w:p>
@@ -10504,14 +10513,7 @@
               <w:rPr>
                 <w:rStyle w:val="detail-subject"/>
               </w:rPr>
-              <w:t xml:space="preserve">Opret Unit test til demo af hver </w:t>
-            </w:r>
-            <w:r>
-              <w:rPr>
-                <w:rStyle w:val="detail-subject"/>
-              </w:rPr>
-              <w:lastRenderedPageBreak/>
-              <w:t>udregner</w:t>
+              <w:t>Opret Unit test til demo af hver udregner</w:t>
             </w:r>
           </w:p>
         </w:tc>
@@ -10530,7 +10532,6 @@
               <w:rPr>
                 <w:rStyle w:val="detail-subject"/>
               </w:rPr>
-              <w:lastRenderedPageBreak/>
               <w:t>Claus</w:t>
             </w:r>
           </w:p>
@@ -10783,10 +10784,27 @@
       </w:r>
     </w:p>
     <w:p>
+      <w:pPr>
+        <w:pStyle w:val="Overskrift2"/>
+      </w:pPr>
       <w:r>
         <w:t xml:space="preserve"> </w:t>
       </w:r>
-    </w:p>
+      <w:r>
+        <w:t>22-11-2018:</w:t>
+      </w:r>
+    </w:p>
+    <w:p>
+      <w:r>
+        <w:t>Der var udfordringer med at få demo-tegning til at virke i går, derfor går vi i dag sammen om at udvikle det grundlæggende for at kunne lave en demo-tegning færdig i dag. Reviewet i går affødte en del tanker vedr. optimering af vores styklisteberegner og navngivning generelt. Styklisteberegneren virker fornuftigt for en version 0.8, siden som viser resultatet blev også klar i går, om end den savner design.</w:t>
+      </w:r>
+    </w:p>
+    <w:p>
+      <w:r>
+        <w:t xml:space="preserve">Jesper kører videre i SVG-sporet, så vi kan demonstrere en tegning. </w:t>
+      </w:r>
+    </w:p>
+    <w:p/>
     <w:sectPr>
       <w:pgSz w:w="11906" w:h="16838"/>
       <w:pgMar w:top="1701" w:right="1134" w:bottom="1701" w:left="1134" w:header="708" w:footer="708" w:gutter="0"/>
@@ -13299,7 +13317,7 @@
 </file>
 
 <file path=customXml/itemProps1.xml><?xml version="1.0" encoding="utf-8"?>
-<ds:datastoreItem xmlns:ds="http://schemas.openxmlformats.org/officeDocument/2006/customXml" ds:itemID="{7231EDA9-0021-4EFF-948F-D7750D6D91E6}">
+<ds:datastoreItem xmlns:ds="http://schemas.openxmlformats.org/officeDocument/2006/customXml" ds:itemID="{DC846B83-BEDB-4576-9AF0-9195D146E8E6}">
   <ds:schemaRefs>
     <ds:schemaRef ds:uri="http://schemas.openxmlformats.org/officeDocument/2006/bibliography"/>
   </ds:schemaRefs>

</xml_diff>

<commit_message>
Materiale.materialeTypeId omdøbt til materialetypeId, Forespoergsel.roofTypeId omdøbt til rooftypeId
</commit_message>
<xml_diff>
--- a/Analysedokumenter/Fog trælast.docx
+++ b/Analysedokumenter/Fog trælast.docx
@@ -10804,7 +10804,36 @@
         <w:t xml:space="preserve">Jesper kører videre i SVG-sporet, så vi kan demonstrere en tegning. </w:t>
       </w:r>
     </w:p>
-    <w:p/>
+    <w:p>
+      <w:pPr>
+        <w:pStyle w:val="Overskrift2"/>
+      </w:pPr>
+      <w:r>
+        <w:t>23-11-2018:</w:t>
+      </w:r>
+    </w:p>
+    <w:p>
+      <w:r>
+        <w:t>SVG har drillet i et par dage, og vi vil gerne have det klar til en demo og evt. koordinater fra styklisteberegneren i løbet af næste uge, derfor går vi sammen om at få en demo tegning klar i dag.</w:t>
+      </w:r>
+    </w:p>
+    <w:p>
+      <w:r>
+        <w:t>Udregning af tagmaterialer har givet anledning til udvidelse af database, idet tagtyper er forskellige aht. hældning og fordi tagtyper består af forskellige materialer. Til PO</w:t>
+      </w:r>
+      <w:r>
+        <w:t xml:space="preserve"> møde</w:t>
+      </w:r>
+      <w:r>
+        <w:t xml:space="preserve"> får vi kastet</w:t>
+      </w:r>
+      <w:r>
+        <w:t xml:space="preserve"> yderligere lys over dette</w:t>
+      </w:r>
+      <w:r>
+        <w:t>. Rooftype og RooftypeMaterial tabel er oprettet for at håndtere udfordringen.</w:t>
+      </w:r>
+    </w:p>
     <w:sectPr>
       <w:pgSz w:w="11906" w:h="16838"/>
       <w:pgMar w:top="1701" w:right="1134" w:bottom="1701" w:left="1134" w:header="708" w:footer="708" w:gutter="0"/>
@@ -13317,7 +13346,7 @@
 </file>
 
 <file path=customXml/itemProps1.xml><?xml version="1.0" encoding="utf-8"?>
-<ds:datastoreItem xmlns:ds="http://schemas.openxmlformats.org/officeDocument/2006/customXml" ds:itemID="{DC846B83-BEDB-4576-9AF0-9195D146E8E6}">
+<ds:datastoreItem xmlns:ds="http://schemas.openxmlformats.org/officeDocument/2006/customXml" ds:itemID="{92D96758-45F8-408B-9F85-F7CBF49D687F}">
   <ds:schemaRefs>
     <ds:schemaRef ds:uri="http://schemas.openxmlformats.org/officeDocument/2006/bibliography"/>
   </ds:schemaRefs>

</xml_diff>

<commit_message>
Engelsk navngivning af Commands konstanter
</commit_message>
<xml_diff>
--- a/Analysedokumenter/Fog trælast.docx
+++ b/Analysedokumenter/Fog trælast.docx
@@ -10834,6 +10834,46 @@
         <w:t>. Rooftype og RooftypeMaterial tabel er oprettet for at håndtere udfordringen.</w:t>
       </w:r>
     </w:p>
+    <w:p>
+      <w:pPr>
+        <w:pStyle w:val="Overskrift2"/>
+      </w:pPr>
+      <w:r>
+        <w:t>23-11-2018 Retrospective af uge 2:</w:t>
+      </w:r>
+    </w:p>
+    <w:p>
+      <w:r>
+        <w:t xml:space="preserve">En bedre uge hvor vi havde mere klarhed over opgaverne idet PO stillede klare krav til efterfølgende fredag (23-11), hvor bl.a. styklisteberegneren skulle være færdig. Technical Review og PO-møde gav også klarhed over forventningerne, så vi bedre kunne retfærdiggøre vores afgrænsninger i projektet. Styklisteberegneren </w:t>
+      </w:r>
+      <w:r>
+        <w:lastRenderedPageBreak/>
+        <w:t>blev således 80% færdig til i dag, men afledte også en ændring i databasen, som igen gav anledning til flere overvejelser. Med afgrænsningen i baghovedet kunne vi hurtigt begrænse omfanget af ændringen.</w:t>
+      </w:r>
+    </w:p>
+    <w:p>
+      <w:pPr>
+        <w:pStyle w:val="Overskrift2"/>
+      </w:pPr>
+      <w:r>
+        <w:t>26-11-2018:</w:t>
+      </w:r>
+    </w:p>
+    <w:p>
+      <w:r>
+        <w:t>Ej afholdt pga. undervisning.</w:t>
+      </w:r>
+    </w:p>
+    <w:p>
+      <w:pPr>
+        <w:pStyle w:val="Overskrift2"/>
+      </w:pPr>
+      <w:r>
+        <w:t>27-11-2018:</w:t>
+      </w:r>
+    </w:p>
+    <w:p/>
+    <w:p/>
     <w:sectPr>
       <w:pgSz w:w="11906" w:h="16838"/>
       <w:pgMar w:top="1701" w:right="1134" w:bottom="1701" w:left="1134" w:header="708" w:footer="708" w:gutter="0"/>

</xml_diff>

<commit_message>
Scrum tilføjet til analysedokumentet
</commit_message>
<xml_diff>
--- a/Analysedokumenter/Fog trælast.docx
+++ b/Analysedokumenter/Fog trælast.docx
@@ -10870,6 +10870,29 @@
       </w:pPr>
       <w:r>
         <w:t>27-11-2018:</w:t>
+      </w:r>
+    </w:p>
+    <w:p>
+      <w:r>
+        <w:t>Vi har i dag aftalt at hjælpes ad med at få den sidste funktionalitet på plads ift. tegning med svg, så vi er klar til at modtage en række rektangler fra materiale udregningen. Jesper ser herudover på carport konfiguratoren, så Martin, kunden m.fl. kan indtaste og gemme hhv. beregne stykliste direkte. Claus går i gang med beregning af tag.</w:t>
+      </w:r>
+    </w:p>
+    <w:p>
+      <w:pPr>
+        <w:pStyle w:val="Overskrift2"/>
+      </w:pPr>
+      <w:r>
+        <w:t>28-11-2018:</w:t>
+      </w:r>
+    </w:p>
+    <w:p>
+      <w:r>
+        <w:t>Forespørgselsområde blev ikke færdigt i går, Jesper arbejder videre hermed. Claus færdiggør tagberegning og igangsætter udregning af koordinater til tegning.</w:t>
+      </w:r>
+    </w:p>
+    <w:p>
+      <w:r>
+        <w:t>Vi har udfordringer med tidsplan, især ift. manglende analysearbejde, vi tager en snak til Technical Review i dag for at se på muligheder for at imødegå disse.</w:t>
       </w:r>
     </w:p>
     <w:p/>

</xml_diff>

<commit_message>
Mulighed for beregning af andre samlinger af varer. F.eks. tomme, dvs. godt for tests
</commit_message>
<xml_diff>
--- a/Analysedokumenter/Fog trælast.docx
+++ b/Analysedokumenter/Fog trælast.docx
@@ -8528,6 +8528,11 @@
       </w:r>
     </w:p>
     <w:p>
+      <w:r>
+        <w:t>Statisk vs. Dynamisk: Husk et afsnit om udregnerne og deres design, idet: RuleCalculator har en statisk metode, initializeMaterials() som opretter et statisk HashMap som deles mellem alle RuleCalculator-implementationer. Oprindeligt stod Calculator-klassen for blot at oprette objekter af de forsk. RuleCalculator-implementationer og de stod så selv for at oprette det statiske HashMap på super klassen RuleCalculator. Men da hashmappet er statisk, oprettes der ikke et nyt, når en ny stribe RuleCalculator-implementationer blev oprettet af Calculator-klassen. Og det duer ikke hvis man gerne vil teste udregningerne med en ny stribe materialer. Derfor blev RuleCalculator.initializeMaterials() oprettet og den skal således kaldes inden udregninger kan ske. Dette muliggør også test af hver enkelt rulecalculator-implementation i et fejl-scenarie hvor materialelisten kan sættes til at være tom, hvilket medfører et tomt hashmap…</w:t>
+      </w:r>
+    </w:p>
+    <w:p>
       <w:pPr>
         <w:pStyle w:val="Overskrift1"/>
         <w:rPr>
@@ -8538,6 +8543,7 @@
         <w:rPr>
           <w:lang w:val="en-US"/>
         </w:rPr>
+        <w:lastRenderedPageBreak/>
         <w:t>Daily Scrum meetings outcome and decisions:</w:t>
       </w:r>
     </w:p>
@@ -8775,7 +8781,6 @@
               <w:rPr>
                 <w:rStyle w:val="detail-subject"/>
               </w:rPr>
-              <w:lastRenderedPageBreak/>
               <w:t>31</w:t>
             </w:r>
           </w:p>
@@ -9147,6 +9152,7 @@
               <w:rPr>
                 <w:rStyle w:val="detail-subject"/>
               </w:rPr>
+              <w:lastRenderedPageBreak/>
               <w:t>42</w:t>
             </w:r>
           </w:p>
@@ -9463,7 +9469,6 @@
         <w:pStyle w:val="Overskrift2"/>
       </w:pPr>
       <w:r>
-        <w:lastRenderedPageBreak/>
         <w:t>16-11-2018:</w:t>
       </w:r>
     </w:p>
@@ -9875,6 +9880,7 @@
               <w:rPr>
                 <w:rStyle w:val="detail-subject"/>
               </w:rPr>
+              <w:lastRenderedPageBreak/>
               <w:t>56</w:t>
             </w:r>
           </w:p>
@@ -10321,14 +10327,7 @@
               <w:rPr>
                 <w:rStyle w:val="detail-subject"/>
               </w:rPr>
-              <w:t xml:space="preserve">JSP til visning af alle varer på liste </w:t>
-            </w:r>
-            <w:r>
-              <w:rPr>
-                <w:rStyle w:val="detail-subject"/>
-              </w:rPr>
-              <w:lastRenderedPageBreak/>
-              <w:t>(som v. forespørgsler)</w:t>
+              <w:t>JSP til visning af alle varer på liste (som v. forespørgsler)</w:t>
             </w:r>
           </w:p>
         </w:tc>
@@ -10347,7 +10346,6 @@
               <w:rPr>
                 <w:rStyle w:val="detail-subject"/>
               </w:rPr>
-              <w:lastRenderedPageBreak/>
               <w:t>Jesper</w:t>
             </w:r>
           </w:p>
@@ -10372,7 +10370,6 @@
               <w:rPr>
                 <w:rStyle w:val="detail-subject"/>
               </w:rPr>
-              <w:lastRenderedPageBreak/>
               <w:t>64</w:t>
             </w:r>
           </w:p>
@@ -10809,6 +10806,7 @@
         <w:pStyle w:val="Overskrift2"/>
       </w:pPr>
       <w:r>
+        <w:lastRenderedPageBreak/>
         <w:t>23-11-2018:</w:t>
       </w:r>
     </w:p>
@@ -10844,11 +10842,7 @@
     </w:p>
     <w:p>
       <w:r>
-        <w:t xml:space="preserve">En bedre uge hvor vi havde mere klarhed over opgaverne idet PO stillede klare krav til efterfølgende fredag (23-11), hvor bl.a. styklisteberegneren skulle være færdig. Technical Review og PO-møde gav også klarhed over forventningerne, så vi bedre kunne retfærdiggøre vores afgrænsninger i projektet. Styklisteberegneren </w:t>
-      </w:r>
-      <w:r>
-        <w:lastRenderedPageBreak/>
-        <w:t>blev således 80% færdig til i dag, men afledte også en ændring i databasen, som igen gav anledning til flere overvejelser. Med afgrænsningen i baghovedet kunne vi hurtigt begrænse omfanget af ændringen.</w:t>
+        <w:t>En bedre uge hvor vi havde mere klarhed over opgaverne idet PO stillede klare krav til efterfølgende fredag (23-11), hvor bl.a. styklisteberegneren skulle være færdig. Technical Review og PO-møde gav også klarhed over forventningerne, så vi bedre kunne retfærdiggøre vores afgrænsninger i projektet. Styklisteberegneren blev således 80% færdig til i dag, men afledte også en ændring i databasen, som igen gav anledning til flere overvejelser. Med afgrænsningen i baghovedet kunne vi hurtigt begrænse omfanget af ændringen.</w:t>
       </w:r>
     </w:p>
     <w:p>

</xml_diff>

<commit_message>
Tagudregning klar til test
</commit_message>
<xml_diff>
--- a/Analysedokumenter/Fog trælast.docx
+++ b/Analysedokumenter/Fog trælast.docx
@@ -8505,6 +8505,11 @@
       </w:r>
     </w:p>
     <w:p>
+      <w:r>
+        <w:t>Ifm. tests sender vi en CarportRequestDTO til styklisteberegneren. Måske skulle styklisteberegneren forvente simple datatyper som argumenter i stedet for et objekt. Så slipper vi for at erklære objekter heraf i unit tests. Men hvad er teorien for DTO’s / testbare metoder?</w:t>
+      </w:r>
+    </w:p>
+    <w:p>
       <w:pPr>
         <w:pStyle w:val="Overskrift2"/>
       </w:pPr>
@@ -8529,7 +8534,11 @@
     </w:p>
     <w:p>
       <w:r>
-        <w:t>Statisk vs. Dynamisk: Husk et afsnit om udregnerne og deres design, idet: RuleCalculator har en statisk metode, initializeMaterials() som opretter et statisk HashMap som deles mellem alle RuleCalculator-implementationer. Oprindeligt stod Calculator-klassen for blot at oprette objekter af de forsk. RuleCalculator-implementationer og de stod så selv for at oprette det statiske HashMap på super klassen RuleCalculator. Men da hashmappet er statisk, oprettes der ikke et nyt, når en ny stribe RuleCalculator-implementationer blev oprettet af Calculator-klassen. Og det duer ikke hvis man gerne vil teste udregningerne med en ny stribe materialer. Derfor blev RuleCalculator.initializeMaterials() oprettet og den skal således kaldes inden udregninger kan ske. Dette muliggør også test af hver enkelt rulecalculator-implementation i et fejl-scenarie hvor materialelisten kan sættes til at være tom, hvilket medfører et tomt hashmap…</w:t>
+        <w:t>Statisk vs. Dynamisk: Husk et afsnit om udregnerne og deres design, idet: RuleCalculator har en statisk metode, initializeMaterials() som opretter et statisk HashMap som deles mellem alle RuleCalculator-implementationer. Oprindeligt stod Calculator-klassen for blot at oprette objekter af de forsk. RuleCalculator-implementationer og de stod så selv for at oprette det statiske HashMap på super klassen RuleCalculator. Men da hashmappet er statisk, oprettes der ikke et nyt, når en ny stribe RuleCalculator-implementationer blev oprettet af Calculator-klassen. Og det duer ikke hvis man gerne vil teste udregningerne med en ny stribe materialer. Derfor blev RuleCalculator.initializeMaterials() oprettet og den skal således kaldes inden udregninger kan ske. Dette muliggør også test af hver enkelt rulecalculator-</w:t>
+      </w:r>
+      <w:r>
+        <w:lastRenderedPageBreak/>
+        <w:t>implementation i et fejl-scenarie hvor materialelisten kan sættes til at være tom, hvilket medfører et tomt hashmap…</w:t>
       </w:r>
     </w:p>
     <w:p>
@@ -8543,7 +8552,6 @@
         <w:rPr>
           <w:lang w:val="en-US"/>
         </w:rPr>
-        <w:lastRenderedPageBreak/>
         <w:t>Daily Scrum meetings outcome and decisions:</w:t>
       </w:r>
     </w:p>
@@ -9057,6 +9065,7 @@
     </w:p>
     <w:p>
       <w:r>
+        <w:lastRenderedPageBreak/>
         <w:t>Dagens indsats koncentreres om US#7 hvor vi åbner forespørgsler. De fornødne tasks har vi defineret og skal fordeles således:</w:t>
       </w:r>
     </w:p>
@@ -9152,7 +9161,6 @@
               <w:rPr>
                 <w:rStyle w:val="detail-subject"/>
               </w:rPr>
-              <w:lastRenderedPageBreak/>
               <w:t>42</w:t>
             </w:r>
           </w:p>
@@ -9780,6 +9788,7 @@
         <w:pStyle w:val="Overskrift2"/>
       </w:pPr>
       <w:r>
+        <w:lastRenderedPageBreak/>
         <w:t>19-11-2018:</w:t>
       </w:r>
     </w:p>
@@ -9880,7 +9889,6 @@
               <w:rPr>
                 <w:rStyle w:val="detail-subject"/>
               </w:rPr>
-              <w:lastRenderedPageBreak/>
               <w:t>56</w:t>
             </w:r>
           </w:p>
@@ -10798,6 +10806,7 @@
     </w:p>
     <w:p>
       <w:r>
+        <w:lastRenderedPageBreak/>
         <w:t xml:space="preserve">Jesper kører videre i SVG-sporet, så vi kan demonstrere en tegning. </w:t>
       </w:r>
     </w:p>
@@ -10806,7 +10815,6 @@
         <w:pStyle w:val="Overskrift2"/>
       </w:pPr>
       <w:r>
-        <w:lastRenderedPageBreak/>
         <w:t>23-11-2018:</w:t>
       </w:r>
     </w:p>

</xml_diff>

<commit_message>
Tegning af rem i view
</commit_message>
<xml_diff>
--- a/Analysedokumenter/Fog trælast.docx
+++ b/Analysedokumenter/Fog trælast.docx
@@ -10915,9 +10915,25 @@
         <w:t>Vi skal sammen have set på hvordan vi sikrer at både skur og forespørgsel oprettes/redigeres eller ingen af delene (commit / rollback).</w:t>
       </w:r>
     </w:p>
-    <w:p/>
-    <w:p>
-      <w:r>
+    <w:p>
+      <w:pPr>
+        <w:pStyle w:val="Overskrift2"/>
+      </w:pPr>
+      <w:r>
+        <w:t>30-11-2018:</w:t>
+      </w:r>
+    </w:p>
+    <w:p>
+      <w:r>
+        <w:t xml:space="preserve">Forespørgselsområdet mangler drop down for valg af tagtype til carport. Jesper ser på dette i dag. Tagberegneren blev færdig i går og </w:t>
+      </w:r>
+      <w:r>
+        <w:t>grundlaget for tegningen er lagt, så der i dag kan oprettes forskellige del-tegnere. Dette ser Claus på.</w:t>
+      </w:r>
+    </w:p>
+    <w:p>
+      <w:r>
+        <w:lastRenderedPageBreak/>
         <w:br w:type="page"/>
       </w:r>
     </w:p>

</xml_diff>

<commit_message>
Alle remme, spær og stolper tegnes
</commit_message>
<xml_diff>
--- a/Analysedokumenter/Fog trælast.docx
+++ b/Analysedokumenter/Fog trælast.docx
@@ -8542,6 +8542,16 @@
       </w:r>
     </w:p>
     <w:p>
+      <w:r>
+        <w:t>Mht. implementering af transaktioner i databasen lærte vi at et ResultSet SKAL lukkes inden næste statement udføres mod databasen, idet dette sidste statement ellers vil vente på at ResultSet lukkes indtil Lock timeout sker.</w:t>
+      </w:r>
+    </w:p>
+    <w:p>
+      <w:r>
+        <w:t>Vi kunne have ladet calculateMaterials på RuleCalculators være statiske, så kunne de have benyttet hinanden på tværs, f.eks. når rem/stolper skal tegnes på baggrund af hvor spær er brudt.</w:t>
+      </w:r>
+    </w:p>
+    <w:p>
       <w:pPr>
         <w:pStyle w:val="Overskrift1"/>
         <w:rPr>
@@ -9047,6 +9057,7 @@
         <w:pStyle w:val="Overskrift2"/>
       </w:pPr>
       <w:r>
+        <w:lastRenderedPageBreak/>
         <w:t>15-11-2018:</w:t>
       </w:r>
     </w:p>
@@ -9065,7 +9076,6 @@
     </w:p>
     <w:p>
       <w:r>
-        <w:lastRenderedPageBreak/>
         <w:t>Dagens indsats koncentreres om US#7 hvor vi åbner forespørgsler. De fornødne tasks har vi defineret og skal fordeles således:</w:t>
       </w:r>
     </w:p>
@@ -9772,6 +9782,7 @@
         <w:pStyle w:val="Overskrift2"/>
       </w:pPr>
       <w:r>
+        <w:lastRenderedPageBreak/>
         <w:t>16-11-2018 Retrospective af uge 1:</w:t>
       </w:r>
     </w:p>
@@ -9788,7 +9799,6 @@
         <w:pStyle w:val="Overskrift2"/>
       </w:pPr>
       <w:r>
-        <w:lastRenderedPageBreak/>
         <w:t>19-11-2018:</w:t>
       </w:r>
     </w:p>
@@ -10785,6 +10795,7 @@
     <w:p/>
     <w:p>
       <w:r>
+        <w:lastRenderedPageBreak/>
         <w:t>Inden review i dag demoer vi for hinanden.</w:t>
       </w:r>
     </w:p>
@@ -10806,8 +10817,113 @@
     </w:p>
     <w:p>
       <w:r>
+        <w:t xml:space="preserve">Jesper kører videre i SVG-sporet, så vi kan demonstrere en tegning. </w:t>
+      </w:r>
+    </w:p>
+    <w:p>
+      <w:pPr>
+        <w:pStyle w:val="Overskrift2"/>
+      </w:pPr>
+      <w:r>
+        <w:t>23-11-2018:</w:t>
+      </w:r>
+    </w:p>
+    <w:p>
+      <w:r>
+        <w:t>SVG har drillet i et par dage, og vi vil gerne have det klar til en demo og evt. koordinater fra styklisteberegneren i løbet af næste uge, derfor går vi sammen om at få en demo tegning klar i dag.</w:t>
+      </w:r>
+    </w:p>
+    <w:p>
+      <w:r>
+        <w:t>Udregning af tagmaterialer har givet anledning til udvidelse af database, idet tagtyper er forskellige aht. hældning og fordi tagtyper består af forskellige materialer. Til PO</w:t>
+      </w:r>
+      <w:r>
+        <w:t xml:space="preserve"> møde</w:t>
+      </w:r>
+      <w:r>
+        <w:t xml:space="preserve"> får vi kastet</w:t>
+      </w:r>
+      <w:r>
+        <w:t xml:space="preserve"> yderligere lys over dette</w:t>
+      </w:r>
+      <w:r>
+        <w:t>. Rooftype og RooftypeMaterial tabel er oprettet for at håndtere udfordringen.</w:t>
+      </w:r>
+    </w:p>
+    <w:p>
+      <w:pPr>
+        <w:pStyle w:val="Overskrift2"/>
+      </w:pPr>
+      <w:r>
+        <w:t>23-11-2018 Retrospective af uge 2:</w:t>
+      </w:r>
+    </w:p>
+    <w:p>
+      <w:r>
+        <w:t>En bedre uge hvor vi havde mere klarhed over opgaverne idet PO stillede klare krav til efterfølgende fredag (23-11), hvor bl.a. styklisteberegneren skulle være færdig. Technical Review og PO-møde gav også klarhed over forventningerne, så vi bedre kunne retfærdiggøre vores afgrænsninger i projektet. Styklisteberegneren blev således 80% færdig til i dag, men afledte også en ændring i databasen, som igen gav anledning til flere overvejelser. Med afgrænsningen i baghovedet kunne vi hurtigt begrænse omfanget af ændringen.</w:t>
+      </w:r>
+    </w:p>
+    <w:p>
+      <w:pPr>
+        <w:pStyle w:val="Overskrift2"/>
+      </w:pPr>
+      <w:r>
+        <w:t>26-11-2018:</w:t>
+      </w:r>
+    </w:p>
+    <w:p>
+      <w:r>
+        <w:t>Ej afholdt pga. undervisning.</w:t>
+      </w:r>
+    </w:p>
+    <w:p>
+      <w:pPr>
+        <w:pStyle w:val="Overskrift2"/>
+      </w:pPr>
+      <w:r>
+        <w:t>27-11-2018:</w:t>
+      </w:r>
+    </w:p>
+    <w:p>
+      <w:r>
+        <w:t>Vi har i dag aftalt at hjælpes ad med at få den sidste funktionalitet på plads ift. tegning med svg, så vi er klar til at modtage en række rektangler fra materiale udregningen. Jesper ser herudover på carport konfiguratoren, så Martin, kunden m.fl. kan indtaste og gemme hhv. beregne stykliste direkte. Claus går i gang med beregning af tag.</w:t>
+      </w:r>
+    </w:p>
+    <w:p>
+      <w:pPr>
+        <w:pStyle w:val="Overskrift2"/>
+      </w:pPr>
+      <w:r>
+        <w:t>28-11-2018:</w:t>
+      </w:r>
+    </w:p>
+    <w:p>
+      <w:r>
+        <w:t>Forespørgselsområde blev ikke færdigt i går, Jesper arbejder videre hermed. Claus færdiggør tagberegning og igangsætter udregning af koordinater til tegning.</w:t>
+      </w:r>
+    </w:p>
+    <w:p>
+      <w:r>
+        <w:t>Vi har udfordringer med tidsplan, især ift. manglende analysearbejde, vi tager en snak til Technical Review i dag for at se på muligheder for at imødegå disse.</w:t>
+      </w:r>
+    </w:p>
+    <w:p>
+      <w:pPr>
+        <w:pStyle w:val="Overskrift2"/>
+      </w:pPr>
+      <w:r>
+        <w:t>29-11-2018:</w:t>
+      </w:r>
+    </w:p>
+    <w:p>
+      <w:r>
+        <w:t>Forespørgselsområdet mangler lidt små justeringer og at kunne sende forespørgselsdata direkte til beregneren uden at gemme forespørgslen i databasen. Jesper arbejder videre hermed. Claus fik optimeret koden mht. at finde materiale i nødvendig længde, således at en sortering af materialeisten ikke er nødvendig længere. Således er koden optimeret i alle beregnere. I dag gøres tagberegning færdig.</w:t>
+      </w:r>
+    </w:p>
+    <w:p>
+      <w:r>
         <w:lastRenderedPageBreak/>
-        <w:t xml:space="preserve">Jesper kører videre i SVG-sporet, så vi kan demonstrere en tegning. </w:t>
+        <w:t>Vi skal sammen have set på hvordan vi sikrer at både skur og forespørgsel oprettes/redigeres eller ingen af delene (commit / rollback).</w:t>
       </w:r>
     </w:p>
     <w:p>
@@ -10815,29 +10931,15 @@
         <w:pStyle w:val="Overskrift2"/>
       </w:pPr>
       <w:r>
-        <w:t>23-11-2018:</w:t>
-      </w:r>
-    </w:p>
-    <w:p>
-      <w:r>
-        <w:t>SVG har drillet i et par dage, og vi vil gerne have det klar til en demo og evt. koordinater fra styklisteberegneren i løbet af næste uge, derfor går vi sammen om at få en demo tegning klar i dag.</w:t>
-      </w:r>
-    </w:p>
-    <w:p>
-      <w:r>
-        <w:t>Udregning af tagmaterialer har givet anledning til udvidelse af database, idet tagtyper er forskellige aht. hældning og fordi tagtyper består af forskellige materialer. Til PO</w:t>
-      </w:r>
-      <w:r>
-        <w:t xml:space="preserve"> møde</w:t>
-      </w:r>
-      <w:r>
-        <w:t xml:space="preserve"> får vi kastet</w:t>
-      </w:r>
-      <w:r>
-        <w:t xml:space="preserve"> yderligere lys over dette</w:t>
-      </w:r>
-      <w:r>
-        <w:t>. Rooftype og RooftypeMaterial tabel er oprettet for at håndtere udfordringen.</w:t>
+        <w:t>30-11-2018:</w:t>
+      </w:r>
+    </w:p>
+    <w:p>
+      <w:r>
+        <w:t xml:space="preserve">Forespørgselsområdet mangler drop down for valg af tagtype til carport. Jesper ser på dette i dag. Tagberegneren blev færdig i går og </w:t>
+      </w:r>
+      <w:r>
+        <w:t>grundlaget for tegningen er lagt, så der i dag kan oprettes forskellige del-tegnere. Dette ser Claus på.</w:t>
       </w:r>
     </w:p>
     <w:p>
@@ -10845,12 +10947,12 @@
         <w:pStyle w:val="Overskrift2"/>
       </w:pPr>
       <w:r>
-        <w:t>23-11-2018 Retrospective af uge 2:</w:t>
-      </w:r>
-    </w:p>
-    <w:p>
-      <w:r>
-        <w:t>En bedre uge hvor vi havde mere klarhed over opgaverne idet PO stillede klare krav til efterfølgende fredag (23-11), hvor bl.a. styklisteberegneren skulle være færdig. Technical Review og PO-møde gav også klarhed over forventningerne, så vi bedre kunne retfærdiggøre vores afgrænsninger i projektet. Styklisteberegneren blev således 80% færdig til i dag, men afledte også en ændring i databasen, som igen gav anledning til flere overvejelser. Med afgrænsningen i baghovedet kunne vi hurtigt begrænse omfanget af ændringen.</w:t>
+        <w:t>3-12-2018:</w:t>
+      </w:r>
+    </w:p>
+    <w:p>
+      <w:r>
+        <w:t>Intet scrum pga. undervisning. Vi fik dog efterfølgende kigget på transaktioner i sql, da både skur og carportforspørgsel skal oprettes/opdateres eller ingen af delene.</w:t>
       </w:r>
     </w:p>
     <w:p>
@@ -10858,82 +10960,24 @@
         <w:pStyle w:val="Overskrift2"/>
       </w:pPr>
       <w:r>
-        <w:t>26-11-2018:</w:t>
-      </w:r>
-    </w:p>
-    <w:p>
-      <w:r>
-        <w:t>Ej afholdt pga. undervisning.</w:t>
-      </w:r>
-    </w:p>
-    <w:p>
-      <w:pPr>
-        <w:pStyle w:val="Overskrift2"/>
-      </w:pPr>
-      <w:r>
-        <w:t>27-11-2018:</w:t>
-      </w:r>
-    </w:p>
-    <w:p>
-      <w:r>
-        <w:t>Vi har i dag aftalt at hjælpes ad med at få den sidste funktionalitet på plads ift. tegning med svg, så vi er klar til at modtage en række rektangler fra materiale udregningen. Jesper ser herudover på carport konfiguratoren, så Martin, kunden m.fl. kan indtaste og gemme hhv. beregne stykliste direkte. Claus går i gang med beregning af tag.</w:t>
-      </w:r>
-    </w:p>
-    <w:p>
-      <w:pPr>
-        <w:pStyle w:val="Overskrift2"/>
-      </w:pPr>
-      <w:r>
-        <w:t>28-11-2018:</w:t>
-      </w:r>
-    </w:p>
-    <w:p>
-      <w:r>
-        <w:t>Forespørgselsområde blev ikke færdigt i går, Jesper arbejder videre hermed. Claus færdiggør tagberegning og igangsætter udregning af koordinater til tegning.</w:t>
-      </w:r>
-    </w:p>
-    <w:p>
-      <w:r>
-        <w:t>Vi har udfordringer med tidsplan, især ift. manglende analysearbejde, vi tager en snak til Technical Review i dag for at se på muligheder for at imødegå disse.</w:t>
-      </w:r>
-    </w:p>
-    <w:p>
-      <w:pPr>
-        <w:pStyle w:val="Overskrift2"/>
-      </w:pPr>
-      <w:r>
-        <w:t>29-11-2018:</w:t>
-      </w:r>
-    </w:p>
-    <w:p>
-      <w:r>
-        <w:t>Forespørgselsområdet mangler lidt små justeringer og at kunne sende forespørgselsdata direkte til beregneren uden at gemme forespørgslen i databasen. Jesper arbejder videre hermed. Claus fik optimeret koden mht. at finde materiale i nødvendig længde, således at en sortering af materialeisten ikke er nødvendig længere. Således er koden optimeret i alle beregnere. I dag gøres tagberegning færdig.</w:t>
-      </w:r>
-    </w:p>
-    <w:p>
-      <w:r>
-        <w:t>Vi skal sammen have set på hvordan vi sikrer at både skur og forespørgsel oprettes/redigeres eller ingen af delene (commit / rollback).</w:t>
-      </w:r>
-    </w:p>
-    <w:p>
-      <w:pPr>
-        <w:pStyle w:val="Overskrift2"/>
-      </w:pPr>
-      <w:r>
-        <w:t>30-11-2018:</w:t>
-      </w:r>
-    </w:p>
-    <w:p>
-      <w:r>
-        <w:t xml:space="preserve">Forespørgselsområdet mangler drop down for valg af tagtype til carport. Jesper ser på dette i dag. Tagberegneren blev færdig i går og </w:t>
-      </w:r>
-      <w:r>
-        <w:t>grundlaget for tegningen er lagt, så der i dag kan oprettes forskellige del-tegnere. Dette ser Claus på.</w:t>
-      </w:r>
-    </w:p>
-    <w:p>
-      <w:r>
-        <w:lastRenderedPageBreak/>
+        <w:t>4-12-2018:</w:t>
+      </w:r>
+    </w:p>
+    <w:p>
+      <w:r>
+        <w:t>Transaktion i SQL drillede, idet vi ikke var klar over at et ResultSet skal lukkes, inden næste sql udtryk køres. Derfor hang transaktionen. Jesper har løst dette i går aftes, samt div. opdateringer i layoutet. Claus fik de sidste udregninger klar vedr. stolper hvor rem brydes og rem hvor spær brydes. Disse skal bruges til korrekt tegning.</w:t>
+      </w:r>
+      <w:r>
+        <w:t xml:space="preserve"> Materialer har fået price-attribut i databasen samt i koden, pris udregnes og vises på styklisten.</w:t>
+      </w:r>
+    </w:p>
+    <w:p>
+      <w:r>
+        <w:t>Jesper ser på drop-down til tagtyper i forespørgselsområdet, Claus færdiggør tegning.</w:t>
+      </w:r>
+    </w:p>
+    <w:p>
+      <w:r>
         <w:br w:type="page"/>
       </w:r>
     </w:p>

</xml_diff>